<commit_message>
a registry export of the P4 ID generator preferences.
</commit_message>
<xml_diff>
--- a/docs/CVDocumentation/ConfiguratingProtege4.docx
+++ b/docs/CVDocumentation/ConfiguratingProtege4.docx
@@ -7,17 +7,13 @@
         <w:pStyle w:val="berschrift1"/>
       </w:pPr>
       <w:bookmarkStart w:id="0" w:name="_Toc361047231"/>
-      <w:r>
-        <w:t xml:space="preserve">Setting up &amp; configurating </w:t>
-      </w:r>
-      <w:proofErr w:type="gramStart"/>
-      <w:r>
-        <w:t>Protege  4.</w:t>
+      <w:bookmarkStart w:id="1" w:name="_Toc361126688"/>
+      <w:r>
+        <w:t>Setting up &amp; configurating Protege  4.</w:t>
       </w:r>
       <w:r>
         <w:t>x</w:t>
       </w:r>
-      <w:proofErr w:type="gramEnd"/>
       <w:r>
         <w:t xml:space="preserve"> for </w:t>
       </w:r>
@@ -28,17 +24,18 @@
         <w:t>CV editing</w:t>
       </w:r>
       <w:bookmarkEnd w:id="0"/>
+      <w:bookmarkEnd w:id="1"/>
     </w:p>
     <w:p/>
     <w:p>
       <w:pPr>
         <w:pStyle w:val="berschrift2"/>
       </w:pPr>
-      <w:bookmarkStart w:id="1" w:name="_Toc361047232"/>
+      <w:bookmarkStart w:id="2" w:name="_Toc361126689"/>
       <w:r>
         <w:t>Scope of this Document</w:t>
       </w:r>
-      <w:bookmarkEnd w:id="1"/>
+      <w:bookmarkEnd w:id="2"/>
     </w:p>
     <w:p>
       <w:r>
@@ -48,30 +45,57 @@
         <w:t xml:space="preserve">p information in order to open </w:t>
       </w:r>
       <w:r>
-        <w:t xml:space="preserve">and manipulate the controlled vocabularies (CVs) </w:t>
-      </w:r>
-      <w:r>
-        <w:t xml:space="preserve">to be developed in support of the COSMOS </w:t>
-      </w:r>
-      <w:proofErr w:type="spellStart"/>
-      <w:r>
-        <w:t>nmrML</w:t>
-      </w:r>
-      <w:proofErr w:type="spellEnd"/>
-      <w:r>
-        <w:t xml:space="preserve"> exchange standard. As COSMOS agreed to develop the CV in the OWL syntax, this guideline focuses on the set-up of the open source ontology editor Protégé 4.x. </w:t>
-      </w:r>
-      <w:r>
-        <w:t xml:space="preserve">As Protégé is quite a complex tool, we recommend people that just want to have a quick glance at the CV (without wanting to manipulate it in any way) to open its HTML serialization in a normal web browser. This HTML version of the CV can be found under </w:t>
+        <w:t>and manipulate th</w:t>
+      </w:r>
+      <w:r>
+        <w:t>e controlled vocabularies (CVs)</w:t>
+      </w:r>
+      <w:r>
+        <w:t xml:space="preserve"> developed in support of the COSMOS nmrML exchange standard. As COSMOS</w:t>
+      </w:r>
+      <w:r>
+        <w:t xml:space="preserve"> agreed to develop the CV in</w:t>
+      </w:r>
+      <w:r>
+        <w:t xml:space="preserve"> OWL syntax, this guideline focuses on the set-up of the open source ontology editor Protégé 4.x</w:t>
+      </w:r>
+      <w:r>
+        <w:t xml:space="preserve"> (P4)</w:t>
+      </w:r>
+      <w:r>
+        <w:t xml:space="preserve">. </w:t>
+      </w:r>
+      <w:r>
+        <w:t>As Protégé is quite a complex tool, we recommend people just want</w:t>
+      </w:r>
+      <w:r>
+        <w:t>ing</w:t>
+      </w:r>
+      <w:r>
+        <w:t xml:space="preserve"> to have a quick glance at the CV (without </w:t>
+      </w:r>
+      <w:r>
+        <w:t>need to manipulate it)</w:t>
+      </w:r>
+      <w:r>
+        <w:t xml:space="preserve"> to open its HTML serialization in a normal web browser. Th</w:t>
+      </w:r>
+      <w:r>
+        <w:t>e</w:t>
+      </w:r>
+      <w:r>
+        <w:t xml:space="preserve"> HTML version of the CV can be found under </w:t>
       </w:r>
       <w:r>
         <w:t>nmrML\docs\CVDocumentation</w:t>
       </w:r>
       <w:r>
+        <w:t xml:space="preserve">\ </w:t>
+      </w:r>
+      <w:r>
         <w:t>.</w:t>
       </w:r>
     </w:p>
-    <w:p/>
     <w:p>
       <w:r>
         <w:t>T</w:t>
@@ -79,13 +103,8 @@
       <w:r>
         <w:t xml:space="preserve">he decision to represent the </w:t>
       </w:r>
-      <w:proofErr w:type="spellStart"/>
-      <w:r>
-        <w:t>nmrML</w:t>
-      </w:r>
-      <w:proofErr w:type="spellEnd"/>
-      <w:r>
-        <w:t xml:space="preserve"> </w:t>
+      <w:r>
+        <w:t xml:space="preserve">nmrML </w:t>
       </w:r>
       <w:r>
         <w:t xml:space="preserve">CV in </w:t>
@@ -94,7 +113,13 @@
         <w:t xml:space="preserve">OWL </w:t>
       </w:r>
       <w:r>
-        <w:t>rather than OBO was made for the following reasons:</w:t>
+        <w:t xml:space="preserve">rather than OBO </w:t>
+      </w:r>
+      <w:r>
+        <w:t xml:space="preserve">format </w:t>
+      </w:r>
+      <w:r>
+        <w:t>was made for the following reasons:</w:t>
       </w:r>
     </w:p>
     <w:p>
@@ -124,7 +149,7 @@
         </w:numPr>
       </w:pPr>
       <w:r>
-        <w:t>OWL is based on RDF, we foresee an easy migration towards future Open Linked Data approaches.</w:t>
+        <w:t>OWL allows easy extension of formal semantics up to full description logics (DL).</w:t>
       </w:r>
     </w:p>
     <w:p>
@@ -136,7 +161,7 @@
         </w:numPr>
       </w:pPr>
       <w:r>
-        <w:t>W3c supported Query languages like SPARQL and rule set-ups like SWRL exist.</w:t>
+        <w:t>Major Top level ontologies (BFO) and bio-upper level ontologies (Biotop) are available in OWL format.</w:t>
       </w:r>
     </w:p>
     <w:p>
@@ -148,7 +173,19 @@
         </w:numPr>
       </w:pPr>
       <w:r>
-        <w:t>OWL allows easy extension of formal semantics up to full description logics (DL).</w:t>
+        <w:t xml:space="preserve">OWL is based on </w:t>
+      </w:r>
+      <w:r>
+        <w:t xml:space="preserve">XML and </w:t>
+      </w:r>
+      <w:r>
+        <w:t>RDF</w:t>
+      </w:r>
+      <w:r>
+        <w:t>, hence</w:t>
+      </w:r>
+      <w:r>
+        <w:t xml:space="preserve"> we foresee an easy migration towards future Open Linked Data approaches.</w:t>
       </w:r>
     </w:p>
     <w:p>
@@ -160,13 +197,16 @@
         </w:numPr>
       </w:pPr>
       <w:r>
-        <w:t xml:space="preserve">A plethora of open </w:t>
-      </w:r>
-      <w:r>
-        <w:t>source</w:t>
-      </w:r>
-      <w:r>
-        <w:t xml:space="preserve"> tools and libraries is available.</w:t>
+        <w:t>W3C</w:t>
+      </w:r>
+      <w:r>
+        <w:t xml:space="preserve"> supported Query languages like SPARQL and rule set-ups like SWRL exist</w:t>
+      </w:r>
+      <w:r>
+        <w:t xml:space="preserve"> that also integrate well with P4, e.g. are available as Protégé plugins</w:t>
+      </w:r>
+      <w:r>
+        <w:t>.</w:t>
       </w:r>
     </w:p>
     <w:p>
@@ -178,7 +218,18 @@
         </w:numPr>
       </w:pPr>
       <w:r>
-        <w:t>The Protégé editor is pretty robust compared to OBO Edit.</w:t>
+        <w:t xml:space="preserve">The Protégé editor is pretty robust compared to OBO Edit. A lot of free plugins are available covering most needs: </w:t>
+      </w:r>
+      <w:hyperlink r:id="rId8" w:history="1">
+        <w:r>
+          <w:rPr>
+            <w:rStyle w:val="Hyperlink"/>
+          </w:rPr>
+          <w:t>http://protegewiki.stanford.edu/wiki/Protege-OWL_4.0</w:t>
+        </w:r>
+      </w:hyperlink>
+      <w:r>
+        <w:t xml:space="preserve"> </w:t>
       </w:r>
     </w:p>
     <w:p>
@@ -190,18 +241,37 @@
         </w:numPr>
       </w:pPr>
       <w:r>
-        <w:t>Major Top level ontologies (BFO) and bio-upper level ontologies (</w:t>
-      </w:r>
-      <w:proofErr w:type="spellStart"/>
-      <w:r>
-        <w:t>Biotop</w:t>
-      </w:r>
-      <w:proofErr w:type="spellEnd"/>
-      <w:r>
-        <w:t>) are available in OWL format.</w:t>
+        <w:t xml:space="preserve">A plethora of open </w:t>
+      </w:r>
+      <w:r>
+        <w:t>source</w:t>
+      </w:r>
+      <w:r>
+        <w:t xml:space="preserve"> tools and libraries is available</w:t>
+      </w:r>
+      <w:r>
+        <w:t xml:space="preserve"> for OWL</w:t>
+      </w:r>
+      <w:r>
+        <w:t>.</w:t>
+      </w:r>
+    </w:p>
+    <w:p>
+      <w:r>
+        <w:t xml:space="preserve">This document will be amended </w:t>
+      </w:r>
+      <w:r>
+        <w:rPr>
+          <w:i/>
+        </w:rPr>
+        <w:t>as-we-go</w:t>
+      </w:r>
+      <w:r>
+        <w:t xml:space="preserve"> according to the development stage of the CV and the skill level of the CV editors.</w:t>
       </w:r>
     </w:p>
     <w:p/>
+    <w:bookmarkStart w:id="3" w:name="_Toc361126690" w:displacedByCustomXml="next"/>
     <w:sdt>
       <w:sdtPr>
         <w:rPr>
@@ -231,10 +301,19 @@
           </w:pPr>
           <w:r>
             <w:rPr>
+              <w:caps w:val="0"/>
+              <w:spacing w:val="0"/>
+              <w:lang w:val="de-DE"/>
+            </w:rPr>
+            <w:t xml:space="preserve">Table of </w:t>
+          </w:r>
+          <w:r>
+            <w:rPr>
               <w:rStyle w:val="berschrift2Zchn"/>
             </w:rPr>
             <w:t>Content</w:t>
           </w:r>
+          <w:bookmarkEnd w:id="3"/>
         </w:p>
         <w:p>
           <w:pPr>
@@ -244,6 +323,8 @@
             </w:tabs>
             <w:rPr>
               <w:noProof/>
+              <w:sz w:val="22"/>
+              <w:szCs w:val="22"/>
             </w:rPr>
           </w:pPr>
           <w:r>
@@ -255,24 +336,13 @@
           <w:r>
             <w:fldChar w:fldCharType="separate"/>
           </w:r>
-        </w:p>
-        <w:p>
-          <w:pPr>
-            <w:pStyle w:val="Verzeichnis2"/>
-            <w:tabs>
-              <w:tab w:val="right" w:leader="dot" w:pos="9396"/>
-            </w:tabs>
-            <w:rPr>
-              <w:noProof/>
-            </w:rPr>
-          </w:pPr>
-          <w:hyperlink w:anchor="_Toc361047232" w:history="1">
+          <w:hyperlink w:anchor="_Toc361126688" w:history="1">
             <w:r>
               <w:rPr>
                 <w:rStyle w:val="Hyperlink"/>
                 <w:noProof/>
               </w:rPr>
-              <w:t>Scope of this Document</w:t>
+              <w:t>Setting up &amp; configurating Protege  4.x for COSMOS nmr-CV editing</w:t>
             </w:r>
             <w:r>
               <w:rPr>
@@ -293,7 +363,7 @@
                 <w:noProof/>
                 <w:webHidden/>
               </w:rPr>
-              <w:instrText xml:space="preserve"> PAGEREF _Toc361047232 \h </w:instrText>
+              <w:instrText xml:space="preserve"> PAGEREF _Toc361126688 \h </w:instrText>
             </w:r>
             <w:r>
               <w:rPr>
@@ -332,16 +402,17 @@
             </w:tabs>
             <w:rPr>
               <w:noProof/>
+              <w:sz w:val="22"/>
+              <w:szCs w:val="22"/>
             </w:rPr>
           </w:pPr>
-          <w:hyperlink w:anchor="_Toc361047233" w:history="1">
+          <w:hyperlink w:anchor="_Toc361126689" w:history="1">
             <w:r>
               <w:rPr>
                 <w:rStyle w:val="Hyperlink"/>
                 <w:noProof/>
-                <w:lang w:val="de-DE"/>
-              </w:rPr>
-              <w:t>Download &amp; Install protégé 4.x</w:t>
+              </w:rPr>
+              <w:t>Scope of this Document</w:t>
             </w:r>
             <w:r>
               <w:rPr>
@@ -362,7 +433,7 @@
                 <w:noProof/>
                 <w:webHidden/>
               </w:rPr>
-              <w:instrText xml:space="preserve"> PAGEREF _Toc361047233 \h </w:instrText>
+              <w:instrText xml:space="preserve"> PAGEREF _Toc361126689 \h </w:instrText>
             </w:r>
             <w:r>
               <w:rPr>
@@ -382,7 +453,7 @@
                 <w:noProof/>
                 <w:webHidden/>
               </w:rPr>
-              <w:t>2</w:t>
+              <w:t>1</w:t>
             </w:r>
             <w:r>
               <w:rPr>
@@ -401,16 +472,26 @@
             </w:tabs>
             <w:rPr>
               <w:noProof/>
+              <w:sz w:val="22"/>
+              <w:szCs w:val="22"/>
             </w:rPr>
           </w:pPr>
-          <w:hyperlink w:anchor="_Toc361047234" w:history="1">
+          <w:hyperlink w:anchor="_Toc361126690" w:history="1">
             <w:r>
               <w:rPr>
                 <w:rStyle w:val="Hyperlink"/>
-                <w:rFonts w:eastAsia="Times New Roman"/>
-                <w:noProof/>
-              </w:rPr>
-              <w:t>Setting the hierarch pane rendering preferences</w:t>
+                <w:noProof/>
+                <w:lang w:val="de-DE"/>
+              </w:rPr>
+              <w:t xml:space="preserve">Table of </w:t>
+            </w:r>
+            <w:r>
+              <w:rPr>
+                <w:rStyle w:val="Hyperlink"/>
+                <w:noProof/>
+                <w:shd w:val="clear" w:color="auto" w:fill="DEEAF6" w:themeFill="accent1" w:themeFillTint="33"/>
+              </w:rPr>
+              <w:t>Content</w:t>
             </w:r>
             <w:r>
               <w:rPr>
@@ -431,7 +512,7 @@
                 <w:noProof/>
                 <w:webHidden/>
               </w:rPr>
-              <w:instrText xml:space="preserve"> PAGEREF _Toc361047234 \h </w:instrText>
+              <w:instrText xml:space="preserve"> PAGEREF _Toc361126690 \h </w:instrText>
             </w:r>
             <w:r>
               <w:rPr>
@@ -451,7 +532,7 @@
                 <w:noProof/>
                 <w:webHidden/>
               </w:rPr>
-              <w:t>2</w:t>
+              <w:t>1</w:t>
             </w:r>
             <w:r>
               <w:rPr>
@@ -470,15 +551,17 @@
             </w:tabs>
             <w:rPr>
               <w:noProof/>
+              <w:sz w:val="22"/>
+              <w:szCs w:val="22"/>
             </w:rPr>
           </w:pPr>
-          <w:hyperlink w:anchor="_Toc361047235" w:history="1">
+          <w:hyperlink w:anchor="_Toc361126691" w:history="1">
             <w:r>
               <w:rPr>
                 <w:rStyle w:val="Hyperlink"/>
                 <w:noProof/>
               </w:rPr>
-              <w:t>Set Search to allow for full regular expression searches under File/preferences/general</w:t>
+              <w:t>Download &amp; Install protégé 4.x</w:t>
             </w:r>
             <w:r>
               <w:rPr>
@@ -499,7 +582,7 @@
                 <w:noProof/>
                 <w:webHidden/>
               </w:rPr>
-              <w:instrText xml:space="preserve"> PAGEREF _Toc361047235 \h </w:instrText>
+              <w:instrText xml:space="preserve"> PAGEREF _Toc361126691 \h </w:instrText>
             </w:r>
             <w:r>
               <w:rPr>
@@ -519,7 +602,7 @@
                 <w:noProof/>
                 <w:webHidden/>
               </w:rPr>
-              <w:t>3</w:t>
+              <w:t>2</w:t>
             </w:r>
             <w:r>
               <w:rPr>
@@ -538,15 +621,17 @@
             </w:tabs>
             <w:rPr>
               <w:noProof/>
+              <w:sz w:val="22"/>
+              <w:szCs w:val="22"/>
             </w:rPr>
           </w:pPr>
-          <w:hyperlink w:anchor="_Toc361047236" w:history="1">
+          <w:hyperlink w:anchor="_Toc361126692" w:history="1">
             <w:r>
               <w:rPr>
                 <w:rStyle w:val="Hyperlink"/>
                 <w:noProof/>
               </w:rPr>
-              <w:t>Set ID scheme under File/preferences/New Entities</w:t>
+              <w:t>Basic Orientation within GUI</w:t>
             </w:r>
             <w:r>
               <w:rPr>
@@ -567,7 +652,7 @@
                 <w:noProof/>
                 <w:webHidden/>
               </w:rPr>
-              <w:instrText xml:space="preserve"> PAGEREF _Toc361047236 \h </w:instrText>
+              <w:instrText xml:space="preserve"> PAGEREF _Toc361126692 \h </w:instrText>
             </w:r>
             <w:r>
               <w:rPr>
@@ -587,7 +672,7 @@
                 <w:noProof/>
                 <w:webHidden/>
               </w:rPr>
-              <w:t>3</w:t>
+              <w:t>2</w:t>
             </w:r>
             <w:r>
               <w:rPr>
@@ -606,29 +691,157 @@
             </w:tabs>
             <w:rPr>
               <w:noProof/>
+              <w:sz w:val="22"/>
+              <w:szCs w:val="22"/>
             </w:rPr>
           </w:pPr>
-          <w:hyperlink w:anchor="_Toc361047237" w:history="1">
+          <w:hyperlink w:anchor="_Toc361126693" w:history="1">
             <w:r>
               <w:rPr>
                 <w:rStyle w:val="Hyperlink"/>
                 <w:noProof/>
               </w:rPr>
-              <w:t>Set the class</w:t>
-            </w:r>
+              <w:t>Set the class renderer to display human readable class labels in the hierarchy pane</w:t>
+            </w:r>
+            <w:r>
+              <w:rPr>
+                <w:noProof/>
+                <w:webHidden/>
+              </w:rPr>
+              <w:tab/>
+            </w:r>
+            <w:r>
+              <w:rPr>
+                <w:noProof/>
+                <w:webHidden/>
+              </w:rPr>
+              <w:fldChar w:fldCharType="begin"/>
+            </w:r>
+            <w:r>
+              <w:rPr>
+                <w:noProof/>
+                <w:webHidden/>
+              </w:rPr>
+              <w:instrText xml:space="preserve"> PAGEREF _Toc361126693 \h </w:instrText>
+            </w:r>
+            <w:r>
+              <w:rPr>
+                <w:noProof/>
+                <w:webHidden/>
+              </w:rPr>
+            </w:r>
+            <w:r>
+              <w:rPr>
+                <w:noProof/>
+                <w:webHidden/>
+              </w:rPr>
+              <w:fldChar w:fldCharType="separate"/>
+            </w:r>
+            <w:r>
+              <w:rPr>
+                <w:noProof/>
+                <w:webHidden/>
+              </w:rPr>
+              <w:t>2</w:t>
+            </w:r>
+            <w:r>
+              <w:rPr>
+                <w:noProof/>
+                <w:webHidden/>
+              </w:rPr>
+              <w:fldChar w:fldCharType="end"/>
+            </w:r>
+          </w:hyperlink>
+        </w:p>
+        <w:p>
+          <w:pPr>
+            <w:pStyle w:val="Verzeichnis2"/>
+            <w:tabs>
+              <w:tab w:val="right" w:leader="dot" w:pos="9396"/>
+            </w:tabs>
+            <w:rPr>
+              <w:noProof/>
+              <w:sz w:val="22"/>
+              <w:szCs w:val="22"/>
+            </w:rPr>
+          </w:pPr>
+          <w:hyperlink w:anchor="_Toc361126694" w:history="1">
             <w:r>
               <w:rPr>
                 <w:rStyle w:val="Hyperlink"/>
                 <w:noProof/>
               </w:rPr>
-              <w:t xml:space="preserve"> renderer to display human reada</w:t>
-            </w:r>
+              <w:t>Set ID scheme under File/preferences/New Entities</w:t>
+            </w:r>
+            <w:r>
+              <w:rPr>
+                <w:noProof/>
+                <w:webHidden/>
+              </w:rPr>
+              <w:tab/>
+            </w:r>
+            <w:r>
+              <w:rPr>
+                <w:noProof/>
+                <w:webHidden/>
+              </w:rPr>
+              <w:fldChar w:fldCharType="begin"/>
+            </w:r>
+            <w:r>
+              <w:rPr>
+                <w:noProof/>
+                <w:webHidden/>
+              </w:rPr>
+              <w:instrText xml:space="preserve"> PAGEREF _Toc361126694 \h </w:instrText>
+            </w:r>
+            <w:r>
+              <w:rPr>
+                <w:noProof/>
+                <w:webHidden/>
+              </w:rPr>
+            </w:r>
+            <w:r>
+              <w:rPr>
+                <w:noProof/>
+                <w:webHidden/>
+              </w:rPr>
+              <w:fldChar w:fldCharType="separate"/>
+            </w:r>
+            <w:r>
+              <w:rPr>
+                <w:noProof/>
+                <w:webHidden/>
+              </w:rPr>
+              <w:t>3</w:t>
+            </w:r>
+            <w:r>
+              <w:rPr>
+                <w:noProof/>
+                <w:webHidden/>
+              </w:rPr>
+              <w:fldChar w:fldCharType="end"/>
+            </w:r>
+          </w:hyperlink>
+        </w:p>
+        <w:p>
+          <w:pPr>
+            <w:pStyle w:val="Verzeichnis2"/>
+            <w:tabs>
+              <w:tab w:val="right" w:leader="dot" w:pos="9396"/>
+            </w:tabs>
+            <w:rPr>
+              <w:noProof/>
+              <w:sz w:val="22"/>
+              <w:szCs w:val="22"/>
+            </w:rPr>
+          </w:pPr>
+          <w:hyperlink w:anchor="_Toc361126695" w:history="1">
             <w:r>
               <w:rPr>
                 <w:rStyle w:val="Hyperlink"/>
                 <w:noProof/>
               </w:rPr>
-              <w:t>ble class labels</w:t>
+              <w:t>Set namespace</w:t>
             </w:r>
             <w:r>
               <w:rPr>
@@ -649,7 +862,77 @@
                 <w:noProof/>
                 <w:webHidden/>
               </w:rPr>
-              <w:instrText xml:space="preserve"> PAGEREF _Toc361047237 \h </w:instrText>
+              <w:instrText xml:space="preserve"> PAGEREF _Toc361126695 \h </w:instrText>
+            </w:r>
+            <w:r>
+              <w:rPr>
+                <w:noProof/>
+                <w:webHidden/>
+              </w:rPr>
+            </w:r>
+            <w:r>
+              <w:rPr>
+                <w:noProof/>
+                <w:webHidden/>
+              </w:rPr>
+              <w:fldChar w:fldCharType="separate"/>
+            </w:r>
+            <w:r>
+              <w:rPr>
+                <w:noProof/>
+                <w:webHidden/>
+              </w:rPr>
+              <w:t>4</w:t>
+            </w:r>
+            <w:r>
+              <w:rPr>
+                <w:noProof/>
+                <w:webHidden/>
+              </w:rPr>
+              <w:fldChar w:fldCharType="end"/>
+            </w:r>
+          </w:hyperlink>
+        </w:p>
+        <w:p>
+          <w:pPr>
+            <w:pStyle w:val="Verzeichnis2"/>
+            <w:tabs>
+              <w:tab w:val="right" w:leader="dot" w:pos="9396"/>
+            </w:tabs>
+            <w:rPr>
+              <w:noProof/>
+              <w:sz w:val="22"/>
+              <w:szCs w:val="22"/>
+            </w:rPr>
+          </w:pPr>
+          <w:hyperlink w:anchor="_Toc361126696" w:history="1">
+            <w:r>
+              <w:rPr>
+                <w:rStyle w:val="Hyperlink"/>
+                <w:noProof/>
+              </w:rPr>
+              <w:t>Set Search to allow for full regular expression searches under File/preferences/general</w:t>
+            </w:r>
+            <w:r>
+              <w:rPr>
+                <w:noProof/>
+                <w:webHidden/>
+              </w:rPr>
+              <w:tab/>
+            </w:r>
+            <w:r>
+              <w:rPr>
+                <w:noProof/>
+                <w:webHidden/>
+              </w:rPr>
+              <w:fldChar w:fldCharType="begin"/>
+            </w:r>
+            <w:r>
+              <w:rPr>
+                <w:noProof/>
+                <w:webHidden/>
+              </w:rPr>
+              <w:instrText xml:space="preserve"> PAGEREF _Toc361126696 \h </w:instrText>
             </w:r>
             <w:r>
               <w:rPr>
@@ -694,6 +977,7 @@
     </w:sdt>
     <w:p>
       <w:r>
+        <w:lastRenderedPageBreak/>
         <w:br w:type="page"/>
       </w:r>
     </w:p>
@@ -701,18 +985,18 @@
       <w:pPr>
         <w:pStyle w:val="berschrift2"/>
       </w:pPr>
-      <w:bookmarkStart w:id="2" w:name="_Toc361047233"/>
+      <w:bookmarkStart w:id="4" w:name="_Toc361126691"/>
       <w:r>
         <w:lastRenderedPageBreak/>
         <w:t>Download &amp; Install protégé 4.x</w:t>
       </w:r>
-      <w:bookmarkEnd w:id="2"/>
+      <w:bookmarkEnd w:id="4"/>
     </w:p>
     <w:p>
       <w:r>
         <w:t xml:space="preserve">Download &amp; Install the latest Java-based Protégé 4 form </w:t>
       </w:r>
-      <w:hyperlink r:id="rId8" w:history="1">
+      <w:hyperlink r:id="rId9" w:history="1">
         <w:r>
           <w:rPr>
             <w:rStyle w:val="Hyperlink"/>
@@ -726,7 +1010,7 @@
       <w:r>
         <w:t xml:space="preserve">, as described at </w:t>
       </w:r>
-      <w:hyperlink r:id="rId9" w:anchor="How_do_I_install_Protege-OWL.3F" w:history="1">
+      <w:hyperlink r:id="rId10" w:anchor="How_do_I_install_Protege-OWL.3F" w:history="1">
         <w:r>
           <w:rPr>
             <w:rStyle w:val="Hyperlink"/>
@@ -749,69 +1033,86 @@
         <w:t>t</w:t>
       </w:r>
       <w:r>
-        <w:t xml:space="preserve">s .exe or its .bat file. A new </w:t>
-      </w:r>
-      <w:proofErr w:type="spellStart"/>
-      <w:r>
-        <w:t>detault</w:t>
-      </w:r>
-      <w:proofErr w:type="spellEnd"/>
+        <w:t xml:space="preserve">s .exe or .bat file. A new </w:t>
+      </w:r>
+      <w:r>
+        <w:t>def</w:t>
+      </w:r>
+      <w:r>
+        <w:t xml:space="preserve">ault </w:t>
+      </w:r>
+      <w:r>
+        <w:t>ontology will be created</w:t>
+      </w:r>
+      <w:r>
+        <w:t xml:space="preserve"> &amp; displayed</w:t>
+      </w:r>
+      <w:r>
+        <w:t xml:space="preserve">. Ignore it and open the </w:t>
+      </w:r>
+      <w:r>
+        <w:t xml:space="preserve">latest </w:t>
+      </w:r>
+      <w:r>
+        <w:t>nmr</w:t>
+      </w:r>
+      <w:r>
+        <w:t>MLv.x</w:t>
+      </w:r>
+      <w:r>
+        <w:t xml:space="preserve">.owl file in the Github at: </w:t>
+      </w:r>
+      <w:r>
+        <w:t>nmrML\ontologies</w:t>
+      </w:r>
       <w:r>
         <w:t xml:space="preserve"> </w:t>
       </w:r>
       <w:r>
-        <w:t xml:space="preserve">ontology will be created. Ignore it and open the </w:t>
-      </w:r>
-      <w:r>
-        <w:t xml:space="preserve">latest </w:t>
-      </w:r>
-      <w:proofErr w:type="spellStart"/>
-      <w:r>
-        <w:t>nmr</w:t>
-      </w:r>
-      <w:r>
-        <w:t>MLv.x</w:t>
-      </w:r>
-      <w:r>
-        <w:t>.owl</w:t>
-      </w:r>
-      <w:proofErr w:type="spellEnd"/>
-      <w:r>
-        <w:t xml:space="preserve"> file in the </w:t>
-      </w:r>
-      <w:proofErr w:type="spellStart"/>
-      <w:r>
-        <w:t>Github</w:t>
-      </w:r>
-      <w:proofErr w:type="spellEnd"/>
-      <w:r>
-        <w:t xml:space="preserve"> at: </w:t>
-      </w:r>
-      <w:proofErr w:type="spellStart"/>
-      <w:r>
-        <w:t>nmrML</w:t>
-      </w:r>
-      <w:proofErr w:type="spellEnd"/>
-      <w:r>
-        <w:t>\ontologies</w:t>
-      </w:r>
+        <w:t>via File</w:t>
+      </w:r>
+      <w:r>
+        <w:t>/</w:t>
+      </w:r>
+      <w:r>
+        <w:t>Open.</w:t>
+      </w:r>
+    </w:p>
+    <w:p>
+      <w:r>
+        <w:t xml:space="preserve">Basic Instructions </w:t>
+      </w:r>
+      <w:r>
+        <w:t xml:space="preserve">for using </w:t>
+      </w:r>
+      <w:r>
+        <w:t xml:space="preserve">P4 is given here: </w:t>
+      </w:r>
+      <w:hyperlink r:id="rId11" w:history="1">
+        <w:r>
+          <w:rPr>
+            <w:rStyle w:val="Hyperlink"/>
+          </w:rPr>
+          <w:t>http://protegewiki.stanford.edu/wiki/Protege4GettingStarted</w:t>
+        </w:r>
+      </w:hyperlink>
       <w:r>
         <w:t xml:space="preserve"> </w:t>
       </w:r>
-      <w:r>
-        <w:t>via File/Open.</w:t>
-      </w:r>
-    </w:p>
+    </w:p>
+    <w:p/>
     <w:p>
       <w:pPr>
         <w:pStyle w:val="berschrift2"/>
       </w:pPr>
+      <w:bookmarkStart w:id="5" w:name="_Toc361126692"/>
       <w:r>
         <w:t>Basic Orientation</w:t>
       </w:r>
       <w:r>
         <w:t xml:space="preserve"> within GUI</w:t>
       </w:r>
+      <w:bookmarkEnd w:id="5"/>
     </w:p>
     <w:p>
       <w:r>
@@ -821,208 +1122,151 @@
         <w:t xml:space="preserve"> is opened, </w:t>
       </w:r>
       <w:r>
-        <w:t>P</w:t>
+        <w:t xml:space="preserve">P4 will open the first pane, the </w:t>
+      </w:r>
+      <w:r>
+        <w:t>Active Ontology</w:t>
+      </w:r>
+      <w:r>
+        <w:t xml:space="preserve"> </w:t>
+      </w:r>
+      <w:r>
+        <w:t>tab</w:t>
+      </w:r>
+      <w:r>
+        <w:t xml:space="preserve"> (to the left) </w:t>
+      </w:r>
+      <w:r>
+        <w:t xml:space="preserve">per default, </w:t>
+      </w:r>
+      <w:r>
+        <w:t xml:space="preserve">which will display the </w:t>
+      </w:r>
+      <w:r>
+        <w:t xml:space="preserve">general </w:t>
+      </w:r>
+      <w:r>
+        <w:t>metadata</w:t>
+      </w:r>
+      <w:r>
+        <w:t xml:space="preserve">, import structure </w:t>
+      </w:r>
+      <w:r>
+        <w:t>(</w:t>
+      </w:r>
+      <w:hyperlink r:id="rId12" w:history="1">
+        <w:r>
+          <w:rPr>
+            <w:rStyle w:val="Hyperlink"/>
+          </w:rPr>
+          <w:t>http://protegewiki.stanford.edu/wiki/Importing_Ontologies_in_P41</w:t>
+        </w:r>
+      </w:hyperlink>
+      <w:r>
+        <w:t xml:space="preserve">) </w:t>
+      </w:r>
+      <w:r>
+        <w:t>and ontology metrics</w:t>
+      </w:r>
+      <w:r>
+        <w:t>,</w:t>
+      </w:r>
+      <w:r>
+        <w:t xml:space="preserve"> </w:t>
+      </w:r>
+      <w:r>
+        <w:t xml:space="preserve">pertaining to the whole </w:t>
+      </w:r>
+      <w:r>
+        <w:t>representational artefact/CV rather than to singular representational units</w:t>
       </w:r>
       <w:r>
         <w:t>.</w:t>
       </w:r>
       <w:r>
-        <w:t xml:space="preserve">4 per default will open the first pane, the </w:t>
-      </w:r>
-      <w:r>
-        <w:t>Active Ontology</w:t>
+        <w:t xml:space="preserve"> For class editing you will use the Classes</w:t>
+      </w:r>
+      <w:r>
+        <w:t xml:space="preserve"> t</w:t>
+      </w:r>
+      <w:r>
+        <w:t>ab.</w:t>
+      </w:r>
+      <w:r>
+        <w:t xml:space="preserve"> Within a tab </w:t>
+      </w:r>
+      <w:r>
+        <w:t>you can freely configure the GUI’</w:t>
+      </w:r>
+      <w:r>
+        <w:t xml:space="preserve">s </w:t>
+      </w:r>
+      <w:r>
+        <w:t>appearance</w:t>
+      </w:r>
+      <w:r>
+        <w:t xml:space="preserve"> by selected ‘views’</w:t>
       </w:r>
       <w:r>
         <w:t xml:space="preserve"> </w:t>
       </w:r>
       <w:r>
-        <w:t>tab</w:t>
-      </w:r>
-      <w:r>
-        <w:t xml:space="preserve"> (to the left), which will display the </w:t>
-      </w:r>
-      <w:r>
-        <w:t xml:space="preserve">general </w:t>
-      </w:r>
-      <w:r>
-        <w:t>metadata</w:t>
-      </w:r>
-      <w:r>
-        <w:t xml:space="preserve">, import structure and ontology metrics </w:t>
-      </w:r>
-      <w:r>
-        <w:t xml:space="preserve">pertaining to the whole </w:t>
-      </w:r>
-      <w:r>
-        <w:t>representational artefact/CV rather than to singular representational units</w:t>
-      </w:r>
-      <w:r>
-        <w:t>.</w:t>
-      </w:r>
-      <w:r>
-        <w:t xml:space="preserve"> For class editing you will use the Classes</w:t>
-      </w:r>
-      <w:r>
-        <w:t xml:space="preserve"> t</w:t>
-      </w:r>
-      <w:r>
-        <w:t>ab.</w:t>
-      </w:r>
-      <w:bookmarkStart w:id="3" w:name="_GoBack"/>
-      <w:bookmarkEnd w:id="3"/>
-    </w:p>
+        <w:t>(</w:t>
+      </w:r>
+      <w:hyperlink r:id="rId13" w:history="1">
+        <w:r>
+          <w:rPr>
+            <w:rStyle w:val="Hyperlink"/>
+          </w:rPr>
+          <w:t>http://protegewiki.stanford.edu/wiki/Protege4Views</w:t>
+        </w:r>
+      </w:hyperlink>
+      <w:r>
+        <w:t>).</w:t>
+      </w:r>
+    </w:p>
+    <w:p>
+      <w:r>
+        <w:t>A</w:t>
+      </w:r>
+      <w:r>
+        <w:t xml:space="preserve"> general</w:t>
+      </w:r>
+      <w:r>
+        <w:t xml:space="preserve"> overview of how P4 can be configured to your general needs (Set preferences) can be found at </w:t>
+      </w:r>
+      <w:hyperlink r:id="rId14" w:history="1">
+        <w:r>
+          <w:rPr>
+            <w:rStyle w:val="Hyperlink"/>
+          </w:rPr>
+          <w:t>http://protegewiki.stanford.edu/wiki/Protege4Preferences</w:t>
+        </w:r>
+      </w:hyperlink>
+      <w:r>
+        <w:t xml:space="preserve"> .</w:t>
+      </w:r>
+      <w:r>
+        <w:t xml:space="preserve"> All preferences specific to our nmrML CV set-up are explained in this document.</w:t>
+      </w:r>
+    </w:p>
+    <w:p>
+      <w:r>
+        <w:t xml:space="preserve">If you have any questions, please do not hesitate to contact me (DS) via email. </w:t>
+      </w:r>
+    </w:p>
+    <w:p/>
     <w:p>
       <w:pPr>
         <w:pStyle w:val="berschrift2"/>
-        <w:rPr>
-          <w:rFonts w:eastAsia="Times New Roman"/>
-        </w:rPr>
-      </w:pPr>
-      <w:bookmarkStart w:id="4" w:name="_Toc361047234"/>
-      <w:r>
-        <w:rPr>
-          <w:rFonts w:eastAsia="Times New Roman"/>
-        </w:rPr>
-        <w:t>Set</w:t>
-      </w:r>
-      <w:r>
-        <w:rPr>
-          <w:rFonts w:eastAsia="Times New Roman"/>
-        </w:rPr>
-        <w:t>ting the hierarch pane</w:t>
-      </w:r>
-      <w:r>
-        <w:rPr>
-          <w:rFonts w:eastAsia="Times New Roman"/>
-        </w:rPr>
-        <w:t xml:space="preserve"> r</w:t>
-      </w:r>
-      <w:r>
-        <w:rPr>
-          <w:rFonts w:eastAsia="Times New Roman"/>
-        </w:rPr>
-        <w:t>endering preferences</w:t>
-      </w:r>
-      <w:bookmarkEnd w:id="4"/>
-      <w:r>
-        <w:rPr>
-          <w:rFonts w:eastAsia="Times New Roman"/>
-        </w:rPr>
-        <w:t xml:space="preserve"> </w:t>
-      </w:r>
-    </w:p>
-    <w:p>
-      <w:r>
-        <w:t xml:space="preserve">Within the File/Preferences/Rendering setting tick the following boxes. This will display the classes in the Class Tab/hierarchy pane (to the left of the GUI) by the classes </w:t>
-      </w:r>
-      <w:proofErr w:type="spellStart"/>
-      <w:r>
-        <w:t>rdfs</w:t>
-      </w:r>
-      <w:proofErr w:type="gramStart"/>
-      <w:r>
-        <w:t>:label</w:t>
-      </w:r>
-      <w:proofErr w:type="spellEnd"/>
-      <w:proofErr w:type="gramEnd"/>
-      <w:r>
-        <w:t>, given one is provided. If no label is provided, the renderer will display the class by its ID.</w:t>
-      </w:r>
-    </w:p>
-    <w:p>
-      <w:pPr>
-        <w:spacing w:after="0" w:line="240" w:lineRule="auto"/>
-        <w:rPr>
-          <w:rFonts w:ascii="Times New Roman" w:eastAsia="Times New Roman" w:hAnsi="Times New Roman" w:cs="Times New Roman"/>
-          <w:sz w:val="24"/>
-          <w:szCs w:val="24"/>
-        </w:rPr>
-      </w:pPr>
-      <w:r>
-        <w:rPr>
-          <w:rFonts w:ascii="Times New Roman" w:eastAsia="Times New Roman" w:hAnsi="Times New Roman" w:cs="Times New Roman"/>
-          <w:noProof/>
-          <w:color w:val="0000FF"/>
-          <w:sz w:val="24"/>
-          <w:szCs w:val="24"/>
-        </w:rPr>
-        <w:drawing>
-          <wp:inline distT="0" distB="0" distL="0" distR="0" wp14:anchorId="4D44CAAF" wp14:editId="6320800D">
-            <wp:extent cx="3811905" cy="4191635"/>
-            <wp:effectExtent l="0" t="0" r="0" b="0"/>
-            <wp:docPr id="1" name="Grafik 1" descr="Renderer-prefs.png">
-              <a:hlinkClick xmlns:a="http://schemas.openxmlformats.org/drawingml/2006/main" r:id="rId10"/>
-            </wp:docPr>
-            <wp:cNvGraphicFramePr>
-              <a:graphicFrameLocks xmlns:a="http://schemas.openxmlformats.org/drawingml/2006/main" noChangeAspect="1"/>
-            </wp:cNvGraphicFramePr>
-            <a:graphic xmlns:a="http://schemas.openxmlformats.org/drawingml/2006/main">
-              <a:graphicData uri="http://schemas.openxmlformats.org/drawingml/2006/picture">
-                <pic:pic xmlns:pic="http://schemas.openxmlformats.org/drawingml/2006/picture">
-                  <pic:nvPicPr>
-                    <pic:cNvPr id="0" name="Picture 1" descr="Renderer-prefs.png">
-                      <a:hlinkClick r:id="rId10"/>
-                    </pic:cNvPr>
-                    <pic:cNvPicPr>
-                      <a:picLocks noChangeAspect="1" noChangeArrowheads="1"/>
-                    </pic:cNvPicPr>
-                  </pic:nvPicPr>
-                  <pic:blipFill>
-                    <a:blip r:embed="rId11">
-                      <a:extLst>
-                        <a:ext uri="{28A0092B-C50C-407E-A947-70E740481C1C}">
-                          <a14:useLocalDpi xmlns:a14="http://schemas.microsoft.com/office/drawing/2010/main" val="0"/>
-                        </a:ext>
-                      </a:extLst>
-                    </a:blip>
-                    <a:srcRect/>
-                    <a:stretch>
-                      <a:fillRect/>
-                    </a:stretch>
-                  </pic:blipFill>
-                  <pic:spPr bwMode="auto">
-                    <a:xfrm>
-                      <a:off x="0" y="0"/>
-                      <a:ext cx="3811905" cy="4191635"/>
-                    </a:xfrm>
-                    <a:prstGeom prst="rect">
-                      <a:avLst/>
-                    </a:prstGeom>
-                    <a:noFill/>
-                    <a:ln>
-                      <a:noFill/>
-                    </a:ln>
-                  </pic:spPr>
-                </pic:pic>
-              </a:graphicData>
-            </a:graphic>
-          </wp:inline>
-        </w:drawing>
-      </w:r>
-    </w:p>
-    <w:p>
-      <w:pPr>
-        <w:rPr>
-          <w:rFonts w:eastAsia="Times New Roman"/>
-        </w:rPr>
-      </w:pPr>
-      <w:r>
-        <w:rPr>
-          <w:rFonts w:eastAsia="Times New Roman"/>
-        </w:rPr>
-        <w:t xml:space="preserve">There are </w:t>
-      </w:r>
-      <w:r>
-        <w:rPr>
-          <w:rFonts w:eastAsia="Times New Roman"/>
-        </w:rPr>
-        <w:t>four</w:t>
-      </w:r>
-      <w:r>
-        <w:rPr>
-          <w:rFonts w:eastAsia="Times New Roman"/>
-        </w:rPr>
-        <w:t xml:space="preserve"> options for the type of renderer you can select </w:t>
+      </w:pPr>
+      <w:r>
+        <w:t>A few words on how P4 stores its set-up Preferences</w:t>
+      </w:r>
+    </w:p>
+    <w:p>
+      <w:r>
+        <w:t>Protege 4 uses the Java Preferences API to store user preferences and activity. This allows for persistence of preference data across installations of Protege 4.x, e.g., recently opened ontologies, rendering preferences, location of Graphviz (used by the OWLViz plug-in), etc. The storage location of these preferences varies according to operating system:</w:t>
       </w:r>
     </w:p>
     <w:p>
@@ -1030,53 +1274,11 @@
         <w:pStyle w:val="Listenabsatz"/>
         <w:numPr>
           <w:ilvl w:val="0"/>
-          <w:numId w:val="3"/>
+          <w:numId w:val="12"/>
         </w:numPr>
-        <w:rPr>
-          <w:rFonts w:eastAsia="Times New Roman"/>
-        </w:rPr>
-      </w:pPr>
-      <w:r>
-        <w:rPr>
-          <w:rFonts w:eastAsia="Times New Roman"/>
-          <w:b/>
-          <w:bCs/>
-        </w:rPr>
-        <w:t>URI fragment</w:t>
-      </w:r>
-      <w:r>
-        <w:rPr>
-          <w:rFonts w:eastAsia="Times New Roman"/>
-        </w:rPr>
-        <w:t xml:space="preserve"> the part of the URI following the </w:t>
-      </w:r>
-      <w:r>
-        <w:rPr>
-          <w:rFonts w:eastAsia="Times New Roman"/>
-          <w:b/>
-          <w:bCs/>
-        </w:rPr>
-        <w:t>#</w:t>
-      </w:r>
-      <w:r>
-        <w:rPr>
-          <w:rFonts w:eastAsia="Times New Roman"/>
-        </w:rPr>
-        <w:t xml:space="preserve"> or last </w:t>
-      </w:r>
-      <w:r>
-        <w:rPr>
-          <w:rFonts w:eastAsia="Times New Roman"/>
-          <w:b/>
-          <w:bCs/>
-        </w:rPr>
-        <w:t>/</w:t>
-      </w:r>
-      <w:r>
-        <w:rPr>
-          <w:rFonts w:eastAsia="Times New Roman"/>
-        </w:rPr>
-        <w:t xml:space="preserve"> character </w:t>
+      </w:pPr>
+      <w:r>
+        <w:t>Linux - stored in ~/.java/.userPrefs</w:t>
       </w:r>
     </w:p>
     <w:p>
@@ -1084,43 +1286,11 @@
         <w:pStyle w:val="Listenabsatz"/>
         <w:numPr>
           <w:ilvl w:val="0"/>
-          <w:numId w:val="3"/>
+          <w:numId w:val="12"/>
         </w:numPr>
-        <w:rPr>
-          <w:rFonts w:eastAsia="Times New Roman"/>
-        </w:rPr>
-      </w:pPr>
-      <w:proofErr w:type="spellStart"/>
-      <w:r>
-        <w:rPr>
-          <w:rFonts w:eastAsia="Times New Roman"/>
-          <w:b/>
-          <w:bCs/>
-        </w:rPr>
-        <w:t>qnames</w:t>
-      </w:r>
-      <w:proofErr w:type="spellEnd"/>
-      <w:r>
-        <w:rPr>
-          <w:rFonts w:eastAsia="Times New Roman"/>
-        </w:rPr>
-        <w:t xml:space="preserve"> (qualified name) the fragment but with a </w:t>
-      </w:r>
-      <w:hyperlink r:id="rId12" w:anchor="Prefixes..." w:history="1">
-        <w:r>
-          <w:rPr>
-            <w:rFonts w:eastAsia="Times New Roman"/>
-            <w:color w:val="0000FF"/>
-            <w:u w:val="single"/>
-          </w:rPr>
-          <w:t>prefix</w:t>
-        </w:r>
-      </w:hyperlink>
-      <w:r>
-        <w:rPr>
-          <w:rFonts w:eastAsia="Times New Roman"/>
-        </w:rPr>
-        <w:t xml:space="preserve"> set </w:t>
+      </w:pPr>
+      <w:r>
+        <w:t>Mac OS X - stored in ~/Library/Preferences/com.apple.java.util.prefs.plist</w:t>
       </w:r>
     </w:p>
     <w:p>
@@ -1128,174 +1298,92 @@
         <w:pStyle w:val="Listenabsatz"/>
         <w:numPr>
           <w:ilvl w:val="0"/>
-          <w:numId w:val="3"/>
+          <w:numId w:val="12"/>
         </w:numPr>
+      </w:pPr>
+      <w:r>
+        <w:t xml:space="preserve">Windows - stored in the Windows Registry at HKEY_CURRENT_USER/Software/JavaSoft/Prefs </w:t>
+      </w:r>
+    </w:p>
+    <w:p>
+      <w:r>
+        <w:t xml:space="preserve">Occasionally, users may need to clear the Java Preferences to fix errors displayed by Protege. Preferences can either be deleted manually, or via a tool called the Java Preferences User Interface. </w:t>
+      </w:r>
+    </w:p>
+    <w:p>
+      <w:r>
+        <w:t xml:space="preserve">For example under Windows you can access and edit these preferences by typing “regedit” in the command line and traverse the file path to the Prefs//P/R/O/T/E/G/E/_/P/R/E/F/E/R/E/N/C/E/S  folder. In the application_preferences you will find a Subfolder called </w:t>
+      </w:r>
+      <w:r>
+        <w:t>HKEY_CURRENT_USER\Software\JavaSoft\Prefs\/P/R/O/T/E/G/E_/P/R/E/F/E/R/E/N/C/E/S\application_preferences\org.protege.editor.owl.entity.creation</w:t>
+      </w:r>
+    </w:p>
+    <w:p>
+      <w:r>
+        <w:lastRenderedPageBreak/>
+        <w:t xml:space="preserve">In here the ID setup is stored. These preferences have been exported by me and have been placed in the github xxx folder: </w:t>
+      </w:r>
+    </w:p>
+    <w:p>
+      <w:r>
+        <w:t>In windows you can now copy this .reg file ontop your desktop and execute it by double clickin on it. Your registry will then be automatically be updated with the new preference settings for the ID generation in the appropriate registry location.</w:t>
+      </w:r>
+    </w:p>
+    <w:p>
+      <w:r>
+        <w:t>As this is rather complicated I would recommend to just do the preference settings manually on your computer from within P4s preferences Tab (see below).</w:t>
+      </w:r>
+      <w:bookmarkStart w:id="6" w:name="_GoBack"/>
+      <w:bookmarkEnd w:id="6"/>
+    </w:p>
+    <w:p/>
+    <w:p>
+      <w:pPr>
+        <w:pStyle w:val="berschrift2"/>
+      </w:pPr>
+      <w:bookmarkStart w:id="7" w:name="_Toc361126693"/>
+      <w:r>
+        <w:t>Set the class renderer to display human readable class labels in the hierarchy pane</w:t>
+      </w:r>
+      <w:bookmarkEnd w:id="7"/>
+    </w:p>
+    <w:p>
+      <w:r>
+        <w:t xml:space="preserve">Set the renderer to use Labels when displaying the hierarchy. Under File/preferences/Renderer tick the render by annotation property and hit “configure”. Then set it to display rdfs:label rather than </w:t>
+      </w:r>
+      <w:r>
+        <w:t>rdf:about</w:t>
+      </w:r>
+      <w:r>
+        <w:t xml:space="preserve"> or </w:t>
+      </w:r>
+      <w:r>
+        <w:t>rdf:</w:t>
+      </w:r>
+      <w:r>
+        <w:t>id</w:t>
+      </w:r>
+      <w:r>
         <w:rPr>
-          <w:rFonts w:eastAsia="Times New Roman"/>
+          <w:rStyle w:val="Funotenzeichen"/>
         </w:rPr>
-      </w:pPr>
-      <w:proofErr w:type="gramStart"/>
-      <w:r>
-        <w:rPr>
-          <w:rFonts w:eastAsia="Times New Roman"/>
-          <w:b/>
-          <w:bCs/>
-        </w:rPr>
-        <w:t>annotation</w:t>
-      </w:r>
-      <w:proofErr w:type="gramEnd"/>
-      <w:r>
-        <w:rPr>
-          <w:rFonts w:eastAsia="Times New Roman"/>
-          <w:b/>
-          <w:bCs/>
-        </w:rPr>
-        <w:t xml:space="preserve"> values</w:t>
-      </w:r>
-      <w:r>
-        <w:rPr>
-          <w:rFonts w:eastAsia="Times New Roman"/>
-        </w:rPr>
-        <w:t xml:space="preserve"> uses the value of an entity annotation specified in </w:t>
-      </w:r>
-      <w:hyperlink r:id="rId13" w:anchor="Annotations..." w:history="1">
-        <w:r>
-          <w:rPr>
-            <w:rFonts w:eastAsia="Times New Roman"/>
-            <w:color w:val="0000FF"/>
-            <w:u w:val="single"/>
-          </w:rPr>
-          <w:t>Annotations...</w:t>
-        </w:r>
-      </w:hyperlink>
-      <w:r>
-        <w:rPr>
-          <w:rFonts w:eastAsia="Times New Roman"/>
-        </w:rPr>
+        <w:footnoteReference w:id="1"/>
+      </w:r>
+      <w:r>
+        <w:t>.</w:t>
+      </w:r>
+      <w:r>
         <w:t xml:space="preserve"> </w:t>
       </w:r>
-    </w:p>
-    <w:p>
-      <w:pPr>
-        <w:pStyle w:val="Listenabsatz"/>
-        <w:numPr>
-          <w:ilvl w:val="0"/>
-          <w:numId w:val="3"/>
-        </w:numPr>
-        <w:rPr>
-          <w:rFonts w:eastAsia="Times New Roman"/>
-        </w:rPr>
-      </w:pPr>
-      <w:r>
-        <w:rPr>
-          <w:rFonts w:eastAsia="Times New Roman"/>
-          <w:b/>
-          <w:bCs/>
-        </w:rPr>
-        <w:lastRenderedPageBreak/>
-        <w:t>annotation values with prefixes</w:t>
-      </w:r>
-      <w:r>
-        <w:rPr>
-          <w:rFonts w:eastAsia="Times New Roman"/>
-        </w:rPr>
-        <w:t xml:space="preserve"> uses a combination of the </w:t>
-      </w:r>
-      <w:hyperlink r:id="rId14" w:anchor="Annotations..." w:history="1">
-        <w:r>
-          <w:rPr>
-            <w:rFonts w:eastAsia="Times New Roman"/>
-            <w:color w:val="0000FF"/>
-            <w:u w:val="single"/>
-          </w:rPr>
-          <w:t>annotation</w:t>
-        </w:r>
-      </w:hyperlink>
-      <w:r>
-        <w:rPr>
-          <w:rFonts w:eastAsia="Times New Roman"/>
-        </w:rPr>
-        <w:t xml:space="preserve"> value and the </w:t>
-      </w:r>
-      <w:proofErr w:type="spellStart"/>
-      <w:r>
-        <w:rPr>
-          <w:rFonts w:eastAsia="Times New Roman"/>
-        </w:rPr>
-        <w:t>qname</w:t>
-      </w:r>
-      <w:proofErr w:type="spellEnd"/>
-      <w:r>
-        <w:rPr>
-          <w:rFonts w:eastAsia="Times New Roman"/>
-        </w:rPr>
+      <w:r>
+        <w:t>Set View/render by label.</w:t>
+      </w:r>
+      <w:r>
         <w:t xml:space="preserve"> </w:t>
       </w:r>
-      <w:hyperlink r:id="rId15" w:anchor="Prefixes..." w:history="1">
-        <w:r>
-          <w:rPr>
-            <w:rFonts w:eastAsia="Times New Roman"/>
-            <w:color w:val="0000FF"/>
-            <w:u w:val="single"/>
-          </w:rPr>
-          <w:t>prefixes</w:t>
-        </w:r>
-      </w:hyperlink>
-      <w:r>
-        <w:rPr>
-          <w:rFonts w:eastAsia="Times New Roman"/>
-        </w:rPr>
-        <w:t xml:space="preserve"> </w:t>
-      </w:r>
-    </w:p>
-    <w:p>
-      <w:pPr>
-        <w:rPr>
-          <w:rFonts w:eastAsia="Times New Roman"/>
-        </w:rPr>
-      </w:pPr>
-      <w:r>
-        <w:rPr>
-          <w:rFonts w:eastAsia="Times New Roman"/>
-        </w:rPr>
-        <w:t xml:space="preserve">When using the 3rd and 4th option you probably wish to also set the </w:t>
-      </w:r>
-      <w:hyperlink r:id="rId16" w:anchor="New_entity_creation_preferences" w:history="1">
-        <w:proofErr w:type="gramStart"/>
-        <w:r>
-          <w:rPr>
-            <w:rFonts w:eastAsia="Times New Roman"/>
-            <w:color w:val="0000FF"/>
-            <w:u w:val="single"/>
-          </w:rPr>
-          <w:t>New</w:t>
-        </w:r>
-        <w:proofErr w:type="gramEnd"/>
-        <w:r>
-          <w:rPr>
-            <w:rFonts w:eastAsia="Times New Roman"/>
-            <w:color w:val="0000FF"/>
-            <w:u w:val="single"/>
-          </w:rPr>
-          <w:t xml:space="preserve"> entities preferences</w:t>
-        </w:r>
-      </w:hyperlink>
-      <w:r>
-        <w:rPr>
-          <w:rFonts w:eastAsia="Times New Roman"/>
-        </w:rPr>
-        <w:t xml:space="preserve"> to create labels when a new entity is created. </w:t>
-      </w:r>
-    </w:p>
-    <w:p>
-      <w:pPr>
-        <w:pStyle w:val="berschrift2"/>
-      </w:pPr>
-      <w:bookmarkStart w:id="5" w:name="_Toc361047235"/>
-      <w:r>
-        <w:t>Set Search to allow for full regular expression searches under File/preferences/general</w:t>
-      </w:r>
-      <w:bookmarkEnd w:id="5"/>
+      <w:r>
+        <w:t>This will display the classes in the Class Tab/hierarchy pane (to the left of the GUI) by the classes rdfs:label, given one is provided. If no label is provided, the renderer will display the class by its ID.</w:t>
+      </w:r>
     </w:p>
     <w:p>
       <w:r>
@@ -1303,10 +1391,10 @@
           <w:noProof/>
         </w:rPr>
         <w:drawing>
-          <wp:inline distT="0" distB="0" distL="0" distR="0" wp14:anchorId="70DD62D0" wp14:editId="7824BB92">
+          <wp:inline distT="0" distB="0" distL="0" distR="0" wp14:anchorId="0F6710F1" wp14:editId="0001B363">
             <wp:extent cx="5972810" cy="3359785"/>
             <wp:effectExtent l="0" t="0" r="8890" b="0"/>
-            <wp:docPr id="2" name="Grafik 2"/>
+            <wp:docPr id="4" name="Grafik 4"/>
             <wp:cNvGraphicFramePr>
               <a:graphicFrameLocks xmlns:a="http://schemas.openxmlformats.org/drawingml/2006/main" noChangeAspect="1"/>
             </wp:cNvGraphicFramePr>
@@ -1318,7 +1406,7 @@
                     <pic:cNvPicPr/>
                   </pic:nvPicPr>
                   <pic:blipFill>
-                    <a:blip r:embed="rId17"/>
+                    <a:blip r:embed="rId15"/>
                     <a:stretch>
                       <a:fillRect/>
                     </a:stretch>
@@ -1344,36 +1432,90 @@
       <w:pPr>
         <w:pStyle w:val="berschrift2"/>
       </w:pPr>
-      <w:bookmarkStart w:id="6" w:name="_Toc361047236"/>
-      <w:commentRangeStart w:id="7"/>
-      <w:r>
-        <w:t xml:space="preserve">Set ID scheme </w:t>
-      </w:r>
-      <w:commentRangeEnd w:id="7"/>
+      <w:bookmarkStart w:id="8" w:name="_Toc361126694"/>
+      <w:r>
+        <w:t>Set ID scheme under File/preferences/New Entities</w:t>
+      </w:r>
+      <w:bookmarkEnd w:id="8"/>
+    </w:p>
+    <w:p>
+      <w:r>
+        <w:t>Before editing the CV you need to make P4 aware of how you want a newly generated class/terms rdfs:</w:t>
+      </w:r>
+      <w:r>
+        <w:t>about or rdf:id</w:t>
+      </w:r>
+      <w:r>
+        <w:t xml:space="preserve"> to look like, i.e. you need to specify that we want </w:t>
+      </w:r>
+      <w:r>
+        <w:t xml:space="preserve">semantics-free </w:t>
+      </w:r>
+      <w:r>
+        <w:t xml:space="preserve">numeric IDs rather than human readable </w:t>
+      </w:r>
+      <w:r>
+        <w:lastRenderedPageBreak/>
+        <w:t xml:space="preserve">meaningful </w:t>
+      </w:r>
+      <w:r>
+        <w:t xml:space="preserve">ones. </w:t>
+      </w:r>
+      <w:r>
+        <w:t xml:space="preserve">For our nmrML CV, we should align the ID scheme to generate IDs like NMR:1000442 (Short NS prefix/IRI), colon, 7 digits, ranging from 1000000 to 1100000). </w:t>
+      </w:r>
+    </w:p>
+    <w:p>
+      <w:r>
+        <w:t xml:space="preserve">We need </w:t>
+      </w:r>
+      <w:r>
+        <w:t xml:space="preserve">to specify the IRI </w:t>
+      </w:r>
+      <w:r>
+        <w:t>(“NMR</w:t>
+      </w:r>
       <w:r>
         <w:rPr>
-          <w:rStyle w:val="Kommentarzeichen"/>
-          <w:caps w:val="0"/>
-          <w:spacing w:val="0"/>
+          <w:rStyle w:val="Funotenzeichen"/>
         </w:rPr>
-        <w:commentReference w:id="7"/>
-      </w:r>
-      <w:r>
-        <w:t>under File/preferences/New Entities</w:t>
-      </w:r>
-      <w:bookmarkEnd w:id="6"/>
+        <w:footnoteReference w:id="2"/>
+      </w:r>
+      <w:r>
+        <w:t xml:space="preserve">”), the following separator (“:”) </w:t>
+      </w:r>
+      <w:r>
+        <w:t>and then</w:t>
+      </w:r>
+      <w:r>
+        <w:t xml:space="preserve"> </w:t>
+      </w:r>
+      <w:r>
+        <w:t xml:space="preserve">we </w:t>
+      </w:r>
+      <w:r>
+        <w:t>also</w:t>
+      </w:r>
+      <w:r>
+        <w:t xml:space="preserve"> need to</w:t>
+      </w:r>
+      <w:r>
+        <w:t xml:space="preserve"> specify the amount of digits the number sh</w:t>
+      </w:r>
+      <w:r>
+        <w:t>ould have and its numeric range:</w:t>
+      </w:r>
     </w:p>
     <w:p>
       <w:r>
         <w:rPr>
           <w:noProof/>
         </w:rPr>
-        <w:lastRenderedPageBreak/>
         <w:drawing>
-          <wp:inline distT="0" distB="0" distL="0" distR="0" wp14:anchorId="343CD38A" wp14:editId="1C8C2695">
+          <wp:inline distT="0" distB="0" distL="0" distR="0" wp14:anchorId="3802C6D9" wp14:editId="6169114D">
             <wp:extent cx="5972810" cy="3359785"/>
             <wp:effectExtent l="0" t="0" r="8890" b="0"/>
-            <wp:docPr id="3" name="Grafik 3"/>
+            <wp:docPr id="1" name="Grafik 1"/>
             <wp:cNvGraphicFramePr>
               <a:graphicFrameLocks xmlns:a="http://schemas.openxmlformats.org/drawingml/2006/main" noChangeAspect="1"/>
             </wp:cNvGraphicFramePr>
@@ -1385,7 +1527,7 @@
                     <pic:cNvPicPr/>
                   </pic:nvPicPr>
                   <pic:blipFill>
-                    <a:blip r:embed="rId20"/>
+                    <a:blip r:embed="rId16"/>
                     <a:stretch>
                       <a:fillRect/>
                     </a:stretch>
@@ -1411,78 +1553,129 @@
       <w:pPr>
         <w:pStyle w:val="berschrift2"/>
       </w:pPr>
-      <w:bookmarkStart w:id="8" w:name="_Toc361047237"/>
-      <w:r>
-        <w:t>Set the class renderer to display human read</w:t>
-      </w:r>
-      <w:r>
-        <w:t>a</w:t>
-      </w:r>
-      <w:r>
-        <w:t>ble class labels</w:t>
-      </w:r>
-      <w:bookmarkEnd w:id="8"/>
-    </w:p>
-    <w:p>
+      <w:bookmarkStart w:id="9" w:name="_Toc361126695"/>
       <w:r>
         <w:t xml:space="preserve">Set </w:t>
       </w:r>
       <w:r>
-        <w:t>the r</w:t>
-      </w:r>
-      <w:r>
-        <w:t>enderer to use Labels when displaying the hierarchy</w:t>
-      </w:r>
-      <w:r>
-        <w:t>. U</w:t>
-      </w:r>
-      <w:r>
-        <w:t xml:space="preserve">nder File/preferences/Renderer tick the render by annotation property and hit “configure”. Then set </w:t>
-      </w:r>
-      <w:r>
-        <w:t>it to display</w:t>
+        <w:t xml:space="preserve">CV </w:t>
+      </w:r>
+      <w:r>
+        <w:t>namespace</w:t>
+      </w:r>
+      <w:bookmarkEnd w:id="9"/>
+    </w:p>
+    <w:p>
+      <w:r>
+        <w:t xml:space="preserve">In the Active Ontology pane/Ontology header/Ontology IRI field we put </w:t>
+      </w:r>
+      <w:hyperlink r:id="rId17" w:history="1">
+        <w:r>
+          <w:rPr>
+            <w:rStyle w:val="Hyperlink"/>
+          </w:rPr>
+          <w:t>http://nmr-ml.org/nmr-cv</w:t>
+        </w:r>
+      </w:hyperlink>
+      <w:r>
+        <w:t xml:space="preserve"> to set </w:t>
+      </w:r>
+      <w:r>
+        <w:t>the active ontology’s</w:t>
       </w:r>
       <w:r>
         <w:t xml:space="preserve"> </w:t>
       </w:r>
-      <w:proofErr w:type="spellStart"/>
-      <w:r>
-        <w:t>rdfs</w:t>
-      </w:r>
-      <w:proofErr w:type="gramStart"/>
-      <w:r>
-        <w:t>:label</w:t>
-      </w:r>
-      <w:proofErr w:type="spellEnd"/>
-      <w:proofErr w:type="gramEnd"/>
-      <w:r>
-        <w:t xml:space="preserve"> rather than </w:t>
-      </w:r>
-      <w:proofErr w:type="spellStart"/>
-      <w:r>
-        <w:t>rdf:ID</w:t>
-      </w:r>
-      <w:proofErr w:type="spellEnd"/>
-      <w:r>
-        <w:t>.</w:t>
+      <w:r>
+        <w:t>n</w:t>
+      </w:r>
+      <w:r>
+        <w:t>amespace</w:t>
       </w:r>
       <w:r>
         <w:t xml:space="preserve"> </w:t>
       </w:r>
       <w:r>
-        <w:t>Set View/render by label.</w:t>
-      </w:r>
+        <w:t>in accordance to the one of the XSD (</w:t>
+      </w:r>
+      <w:r>
+        <w:t>xmlns:nmr-ml=</w:t>
+      </w:r>
+      <w:hyperlink r:id="rId18" w:history="1">
+        <w:r>
+          <w:t>http://nmr-ml.org/nmr-ml</w:t>
+        </w:r>
+      </w:hyperlink>
+      <w:r>
+        <w:t xml:space="preserve"> </w:t>
+      </w:r>
+      <w:r>
+        <w:t>).</w:t>
+      </w:r>
+    </w:p>
+    <w:p/>
+    <w:p>
+      <w:pPr>
+        <w:pStyle w:val="berschrift2"/>
+      </w:pPr>
+      <w:r>
+        <w:t>Reccommended Class naming conventions</w:t>
+      </w:r>
+    </w:p>
+    <w:p>
+      <w:r>
+        <w:t>To provide some guidance on how a meaningful and unambiguous term /class label should look like, the OBO Foundry has provided a set of naming conventions (</w:t>
+      </w:r>
+      <w:hyperlink r:id="rId19" w:history="1">
+        <w:r>
+          <w:rPr>
+            <w:rStyle w:val="Hyperlink"/>
+          </w:rPr>
+          <w:t>http://obofoundry.org/wiki/index.php/Naming</w:t>
+        </w:r>
+      </w:hyperlink>
+      <w:r>
+        <w:t xml:space="preserve"> </w:t>
+      </w:r>
+      <w:r>
+        <w:t xml:space="preserve">). Within P4 we can define labelling Checks via the P4 plugin OntoCheck: </w:t>
+      </w:r>
+      <w:r>
+        <w:t xml:space="preserve"> </w:t>
+      </w:r>
+      <w:hyperlink r:id="rId20" w:history="1">
+        <w:r>
+          <w:rPr>
+            <w:rStyle w:val="Hyperlink"/>
+          </w:rPr>
+          <w:t>http://www.imbi.uni-freiburg.de/ontology/OntoCheck</w:t>
+        </w:r>
+      </w:hyperlink>
+      <w:r>
+        <w:t xml:space="preserve"> </w:t>
+      </w:r>
+    </w:p>
+    <w:p>
+      <w:pPr>
+        <w:pStyle w:val="berschrift2"/>
+      </w:pPr>
+      <w:bookmarkStart w:id="10" w:name="_Toc361126696"/>
+      <w:r>
+        <w:t>Set Search to allow for full regular expression searches under File/preferences/general</w:t>
+      </w:r>
+      <w:bookmarkEnd w:id="10"/>
     </w:p>
     <w:p>
       <w:r>
         <w:rPr>
           <w:noProof/>
         </w:rPr>
+        <w:lastRenderedPageBreak/>
         <w:drawing>
-          <wp:inline distT="0" distB="0" distL="0" distR="0" wp14:anchorId="47B0E69D" wp14:editId="688BEF9F">
+          <wp:inline distT="0" distB="0" distL="0" distR="0" wp14:anchorId="43749BF5" wp14:editId="6B8FEB61">
             <wp:extent cx="5972810" cy="3359785"/>
             <wp:effectExtent l="0" t="0" r="8890" b="0"/>
-            <wp:docPr id="4" name="Grafik 4"/>
+            <wp:docPr id="2" name="Grafik 2"/>
             <wp:cNvGraphicFramePr>
               <a:graphicFrameLocks xmlns:a="http://schemas.openxmlformats.org/drawingml/2006/main" noChangeAspect="1"/>
             </wp:cNvGraphicFramePr>
@@ -1516,7 +1709,13 @@
       </w:r>
     </w:p>
     <w:p/>
-    <w:p/>
+    <w:p>
+      <w:pPr>
+        <w:tabs>
+          <w:tab w:val="left" w:pos="7103"/>
+        </w:tabs>
+      </w:pPr>
+    </w:p>
     <w:sectPr>
       <w:headerReference w:type="default" r:id="rId22"/>
       <w:footerReference w:type="default" r:id="rId23"/>
@@ -1527,43 +1726,6 @@
     </w:sectPr>
   </w:body>
 </w:document>
-</file>
-
-<file path=word/comments.xml><?xml version="1.0" encoding="utf-8"?>
-<w:comments xmlns:wpc="http://schemas.microsoft.com/office/word/2010/wordprocessingCanvas" xmlns:mc="http://schemas.openxmlformats.org/markup-compatibility/2006" xmlns:o="urn:schemas-microsoft-com:office:office" xmlns:r="http://schemas.openxmlformats.org/officeDocument/2006/relationships" xmlns:m="http://schemas.openxmlformats.org/officeDocument/2006/math" xmlns:v="urn:schemas-microsoft-com:vml" xmlns:wp14="http://schemas.microsoft.com/office/word/2010/wordprocessingDrawing" xmlns:wp="http://schemas.openxmlformats.org/drawingml/2006/wordprocessingDrawing" xmlns:w10="urn:schemas-microsoft-com:office:word" xmlns:w="http://schemas.openxmlformats.org/wordprocessingml/2006/main" xmlns:w14="http://schemas.microsoft.com/office/word/2010/wordml" xmlns:w15="http://schemas.microsoft.com/office/word/2012/wordml" xmlns:wpg="http://schemas.microsoft.com/office/word/2010/wordprocessingGroup" xmlns:wpi="http://schemas.microsoft.com/office/word/2010/wordprocessingInk" xmlns:wne="http://schemas.microsoft.com/office/word/2006/wordml" xmlns:wps="http://schemas.microsoft.com/office/word/2010/wordprocessingShape" mc:Ignorable="w14 w15 wp14">
-  <w:comment w:id="7" w:author="dschober" w:date="2013-07-08T14:55:00Z" w:initials="d">
-    <w:p>
-      <w:pPr>
-        <w:pStyle w:val="Kommentartext"/>
-      </w:pPr>
-      <w:r>
-        <w:rPr>
-          <w:rStyle w:val="Kommentarzeichen"/>
-        </w:rPr>
-        <w:annotationRef/>
-      </w:r>
-      <w:proofErr w:type="spellStart"/>
-      <w:proofErr w:type="gramStart"/>
-      <w:r>
-        <w:t>Achtung</w:t>
-      </w:r>
-      <w:proofErr w:type="spellEnd"/>
-      <w:r>
-        <w:t xml:space="preserve"> !</w:t>
-      </w:r>
-      <w:proofErr w:type="gramEnd"/>
-      <w:r>
-        <w:t xml:space="preserve"> To be updated.</w:t>
-      </w:r>
-    </w:p>
-  </w:comment>
-</w:comments>
-</file>
-
-<file path=word/commentsExtended.xml><?xml version="1.0" encoding="utf-8"?>
-<w15:commentsEx xmlns:wpc="http://schemas.microsoft.com/office/word/2010/wordprocessingCanvas" xmlns:mc="http://schemas.openxmlformats.org/markup-compatibility/2006" xmlns:o="urn:schemas-microsoft-com:office:office" xmlns:r="http://schemas.openxmlformats.org/officeDocument/2006/relationships" xmlns:m="http://schemas.openxmlformats.org/officeDocument/2006/math" xmlns:v="urn:schemas-microsoft-com:vml" xmlns:wp14="http://schemas.microsoft.com/office/word/2010/wordprocessingDrawing" xmlns:wp="http://schemas.openxmlformats.org/drawingml/2006/wordprocessingDrawing" xmlns:w10="urn:schemas-microsoft-com:office:word" xmlns:w="http://schemas.openxmlformats.org/wordprocessingml/2006/main" xmlns:w14="http://schemas.microsoft.com/office/word/2010/wordml" xmlns:w15="http://schemas.microsoft.com/office/word/2012/wordml" xmlns:wpg="http://schemas.microsoft.com/office/word/2010/wordprocessingGroup" xmlns:wpi="http://schemas.microsoft.com/office/word/2010/wordprocessingInk" xmlns:wne="http://schemas.microsoft.com/office/word/2006/wordml" xmlns:wps="http://schemas.microsoft.com/office/word/2010/wordprocessingShape" mc:Ignorable="w14 w15 wp14">
-  <w15:commentEx w15:paraId="02B241A7" w15:done="0"/>
-</w15:commentsEx>
 </file>
 
 <file path=word/endnotes.xml><?xml version="1.0" encoding="utf-8"?>
@@ -1622,7 +1784,7 @@
             <w:noProof/>
             <w:lang w:val="de-DE"/>
           </w:rPr>
-          <w:t>2</w:t>
+          <w:t>6</w:t>
         </w:r>
         <w:r>
           <w:fldChar w:fldCharType="end"/>
@@ -1657,6 +1819,77 @@
       </w:pPr>
       <w:r>
         <w:continuationSeparator/>
+      </w:r>
+    </w:p>
+  </w:footnote>
+  <w:footnote w:id="1">
+    <w:p>
+      <w:pPr>
+        <w:pStyle w:val="Funotentext"/>
+      </w:pPr>
+      <w:r>
+        <w:rPr>
+          <w:rStyle w:val="Funotenzeichen"/>
+        </w:rPr>
+        <w:footnoteRef/>
+      </w:r>
+      <w:r>
+        <w:t xml:space="preserve"> </w:t>
+      </w:r>
+      <w:r>
+        <w:t xml:space="preserve">On the difference, look at </w:t>
+      </w:r>
+      <w:hyperlink r:id="rId1" w:history="1">
+        <w:r>
+          <w:rPr>
+            <w:rStyle w:val="Hyperlink"/>
+          </w:rPr>
+          <w:t>http://answers.semanticweb.com/questions/2189/should-i-use-rdfabout-or-rdfid</w:t>
+        </w:r>
+      </w:hyperlink>
+      <w:r>
+        <w:t xml:space="preserve"> </w:t>
+      </w:r>
+    </w:p>
+  </w:footnote>
+  <w:footnote w:id="2">
+    <w:p>
+      <w:pPr>
+        <w:pStyle w:val="Funotentext"/>
+      </w:pPr>
+      <w:r>
+        <w:rPr>
+          <w:rStyle w:val="Funotenzeichen"/>
+        </w:rPr>
+        <w:footnoteRef/>
+      </w:r>
+      <w:r>
+        <w:t xml:space="preserve"> </w:t>
+      </w:r>
+      <w:r>
+        <w:t xml:space="preserve">Should we use the full URL path here ? </w:t>
+      </w:r>
+      <w:r>
+        <w:t xml:space="preserve">E.g. </w:t>
+      </w:r>
+      <w:hyperlink r:id="rId2" w:history="1">
+        <w:r>
+          <w:rPr>
+            <w:rStyle w:val="Hyperlink"/>
+          </w:rPr>
+          <w:t>http://nmr-ml.org/nmr-cv</w:t>
+        </w:r>
+      </w:hyperlink>
+      <w:r>
+        <w:t xml:space="preserve">, or </w:t>
+      </w:r>
+      <w:hyperlink r:id="rId3" w:history="1">
+        <w:r>
+          <w:t>http://nmr-ml.org/nmr-ml</w:t>
+        </w:r>
+      </w:hyperlink>
+      <w:r>
+        <w:t xml:space="preserve">   ?</w:t>
       </w:r>
     </w:p>
   </w:footnote>
@@ -1758,21 +1991,7 @@
       <w:rPr>
         <w:color w:val="5B9BD5" w:themeColor="accent1"/>
       </w:rPr>
-      <w:t xml:space="preserve">D. </w:t>
-    </w:r>
-    <w:proofErr w:type="spellStart"/>
-    <w:r>
-      <w:rPr>
-        <w:color w:val="5B9BD5" w:themeColor="accent1"/>
-      </w:rPr>
-      <w:t>Schober</w:t>
-    </w:r>
-    <w:proofErr w:type="spellEnd"/>
-    <w:r>
-      <w:rPr>
-        <w:color w:val="5B9BD5" w:themeColor="accent1"/>
-      </w:rPr>
-      <w:t xml:space="preserve"> (IPB-Halle) for COSMOS FP7 WP2</w:t>
+      <w:t>D. Schober (IPB-Halle) for COSMOS FP7 WP2</w:t>
     </w:r>
     <w:r>
       <w:rPr>
@@ -1916,6 +2135,715 @@
     </w:lvl>
   </w:abstractNum>
   <w:abstractNum w:abstractNumId="1">
+    <w:nsid w:val="24951211"/>
+    <w:multiLevelType w:val="multilevel"/>
+    <w:tmpl w:val="847C0858"/>
+    <w:lvl w:ilvl="0">
+      <w:start w:val="1"/>
+      <w:numFmt w:val="bullet"/>
+      <w:lvlText w:val=""/>
+      <w:lvlJc w:val="left"/>
+      <w:pPr>
+        <w:tabs>
+          <w:tab w:val="num" w:pos="720"/>
+        </w:tabs>
+        <w:ind w:left="720" w:hanging="360"/>
+      </w:pPr>
+      <w:rPr>
+        <w:rFonts w:ascii="Symbol" w:hAnsi="Symbol" w:hint="default"/>
+        <w:sz w:val="20"/>
+      </w:rPr>
+    </w:lvl>
+    <w:lvl w:ilvl="1">
+      <w:start w:val="1"/>
+      <w:numFmt w:val="bullet"/>
+      <w:lvlText w:val="o"/>
+      <w:lvlJc w:val="left"/>
+      <w:pPr>
+        <w:tabs>
+          <w:tab w:val="num" w:pos="1440"/>
+        </w:tabs>
+        <w:ind w:left="1440" w:hanging="360"/>
+      </w:pPr>
+      <w:rPr>
+        <w:rFonts w:ascii="Courier New" w:hAnsi="Courier New" w:hint="default"/>
+        <w:sz w:val="20"/>
+      </w:rPr>
+    </w:lvl>
+    <w:lvl w:ilvl="2">
+      <w:start w:val="1"/>
+      <w:numFmt w:val="bullet"/>
+      <w:lvlText w:val=""/>
+      <w:lvlJc w:val="left"/>
+      <w:pPr>
+        <w:tabs>
+          <w:tab w:val="num" w:pos="2160"/>
+        </w:tabs>
+        <w:ind w:left="2160" w:hanging="360"/>
+      </w:pPr>
+      <w:rPr>
+        <w:rFonts w:ascii="Wingdings" w:hAnsi="Wingdings" w:hint="default"/>
+        <w:sz w:val="20"/>
+      </w:rPr>
+    </w:lvl>
+    <w:lvl w:ilvl="3">
+      <w:start w:val="1"/>
+      <w:numFmt w:val="bullet"/>
+      <w:lvlText w:val=""/>
+      <w:lvlJc w:val="left"/>
+      <w:pPr>
+        <w:tabs>
+          <w:tab w:val="num" w:pos="2880"/>
+        </w:tabs>
+        <w:ind w:left="2880" w:hanging="360"/>
+      </w:pPr>
+      <w:rPr>
+        <w:rFonts w:ascii="Wingdings" w:hAnsi="Wingdings" w:hint="default"/>
+        <w:sz w:val="20"/>
+      </w:rPr>
+    </w:lvl>
+    <w:lvl w:ilvl="4">
+      <w:start w:val="1"/>
+      <w:numFmt w:val="bullet"/>
+      <w:lvlText w:val=""/>
+      <w:lvlJc w:val="left"/>
+      <w:pPr>
+        <w:tabs>
+          <w:tab w:val="num" w:pos="3600"/>
+        </w:tabs>
+        <w:ind w:left="3600" w:hanging="360"/>
+      </w:pPr>
+      <w:rPr>
+        <w:rFonts w:ascii="Wingdings" w:hAnsi="Wingdings" w:hint="default"/>
+        <w:sz w:val="20"/>
+      </w:rPr>
+    </w:lvl>
+    <w:lvl w:ilvl="5" w:tentative="1">
+      <w:start w:val="1"/>
+      <w:numFmt w:val="bullet"/>
+      <w:lvlText w:val=""/>
+      <w:lvlJc w:val="left"/>
+      <w:pPr>
+        <w:tabs>
+          <w:tab w:val="num" w:pos="4320"/>
+        </w:tabs>
+        <w:ind w:left="4320" w:hanging="360"/>
+      </w:pPr>
+      <w:rPr>
+        <w:rFonts w:ascii="Wingdings" w:hAnsi="Wingdings" w:hint="default"/>
+        <w:sz w:val="20"/>
+      </w:rPr>
+    </w:lvl>
+    <w:lvl w:ilvl="6" w:tentative="1">
+      <w:start w:val="1"/>
+      <w:numFmt w:val="bullet"/>
+      <w:lvlText w:val=""/>
+      <w:lvlJc w:val="left"/>
+      <w:pPr>
+        <w:tabs>
+          <w:tab w:val="num" w:pos="5040"/>
+        </w:tabs>
+        <w:ind w:left="5040" w:hanging="360"/>
+      </w:pPr>
+      <w:rPr>
+        <w:rFonts w:ascii="Wingdings" w:hAnsi="Wingdings" w:hint="default"/>
+        <w:sz w:val="20"/>
+      </w:rPr>
+    </w:lvl>
+    <w:lvl w:ilvl="7" w:tentative="1">
+      <w:start w:val="1"/>
+      <w:numFmt w:val="bullet"/>
+      <w:lvlText w:val=""/>
+      <w:lvlJc w:val="left"/>
+      <w:pPr>
+        <w:tabs>
+          <w:tab w:val="num" w:pos="5760"/>
+        </w:tabs>
+        <w:ind w:left="5760" w:hanging="360"/>
+      </w:pPr>
+      <w:rPr>
+        <w:rFonts w:ascii="Wingdings" w:hAnsi="Wingdings" w:hint="default"/>
+        <w:sz w:val="20"/>
+      </w:rPr>
+    </w:lvl>
+    <w:lvl w:ilvl="8" w:tentative="1">
+      <w:start w:val="1"/>
+      <w:numFmt w:val="bullet"/>
+      <w:lvlText w:val=""/>
+      <w:lvlJc w:val="left"/>
+      <w:pPr>
+        <w:tabs>
+          <w:tab w:val="num" w:pos="6480"/>
+        </w:tabs>
+        <w:ind w:left="6480" w:hanging="360"/>
+      </w:pPr>
+      <w:rPr>
+        <w:rFonts w:ascii="Wingdings" w:hAnsi="Wingdings" w:hint="default"/>
+        <w:sz w:val="20"/>
+      </w:rPr>
+    </w:lvl>
+  </w:abstractNum>
+  <w:abstractNum w:abstractNumId="2">
+    <w:nsid w:val="316124AF"/>
+    <w:multiLevelType w:val="multilevel"/>
+    <w:tmpl w:val="EF1A7666"/>
+    <w:lvl w:ilvl="0">
+      <w:start w:val="1"/>
+      <w:numFmt w:val="bullet"/>
+      <w:lvlText w:val=""/>
+      <w:lvlJc w:val="left"/>
+      <w:pPr>
+        <w:tabs>
+          <w:tab w:val="num" w:pos="720"/>
+        </w:tabs>
+        <w:ind w:left="720" w:hanging="360"/>
+      </w:pPr>
+      <w:rPr>
+        <w:rFonts w:ascii="Symbol" w:hAnsi="Symbol" w:hint="default"/>
+        <w:sz w:val="20"/>
+      </w:rPr>
+    </w:lvl>
+    <w:lvl w:ilvl="1">
+      <w:start w:val="1"/>
+      <w:numFmt w:val="bullet"/>
+      <w:lvlText w:val="o"/>
+      <w:lvlJc w:val="left"/>
+      <w:pPr>
+        <w:tabs>
+          <w:tab w:val="num" w:pos="1440"/>
+        </w:tabs>
+        <w:ind w:left="1440" w:hanging="360"/>
+      </w:pPr>
+      <w:rPr>
+        <w:rFonts w:ascii="Courier New" w:hAnsi="Courier New" w:hint="default"/>
+        <w:sz w:val="20"/>
+      </w:rPr>
+    </w:lvl>
+    <w:lvl w:ilvl="2">
+      <w:start w:val="1"/>
+      <w:numFmt w:val="bullet"/>
+      <w:lvlText w:val=""/>
+      <w:lvlJc w:val="left"/>
+      <w:pPr>
+        <w:tabs>
+          <w:tab w:val="num" w:pos="2160"/>
+        </w:tabs>
+        <w:ind w:left="2160" w:hanging="360"/>
+      </w:pPr>
+      <w:rPr>
+        <w:rFonts w:ascii="Wingdings" w:hAnsi="Wingdings" w:hint="default"/>
+        <w:sz w:val="20"/>
+      </w:rPr>
+    </w:lvl>
+    <w:lvl w:ilvl="3" w:tentative="1">
+      <w:start w:val="1"/>
+      <w:numFmt w:val="bullet"/>
+      <w:lvlText w:val=""/>
+      <w:lvlJc w:val="left"/>
+      <w:pPr>
+        <w:tabs>
+          <w:tab w:val="num" w:pos="2880"/>
+        </w:tabs>
+        <w:ind w:left="2880" w:hanging="360"/>
+      </w:pPr>
+      <w:rPr>
+        <w:rFonts w:ascii="Wingdings" w:hAnsi="Wingdings" w:hint="default"/>
+        <w:sz w:val="20"/>
+      </w:rPr>
+    </w:lvl>
+    <w:lvl w:ilvl="4" w:tentative="1">
+      <w:start w:val="1"/>
+      <w:numFmt w:val="bullet"/>
+      <w:lvlText w:val=""/>
+      <w:lvlJc w:val="left"/>
+      <w:pPr>
+        <w:tabs>
+          <w:tab w:val="num" w:pos="3600"/>
+        </w:tabs>
+        <w:ind w:left="3600" w:hanging="360"/>
+      </w:pPr>
+      <w:rPr>
+        <w:rFonts w:ascii="Wingdings" w:hAnsi="Wingdings" w:hint="default"/>
+        <w:sz w:val="20"/>
+      </w:rPr>
+    </w:lvl>
+    <w:lvl w:ilvl="5" w:tentative="1">
+      <w:start w:val="1"/>
+      <w:numFmt w:val="bullet"/>
+      <w:lvlText w:val=""/>
+      <w:lvlJc w:val="left"/>
+      <w:pPr>
+        <w:tabs>
+          <w:tab w:val="num" w:pos="4320"/>
+        </w:tabs>
+        <w:ind w:left="4320" w:hanging="360"/>
+      </w:pPr>
+      <w:rPr>
+        <w:rFonts w:ascii="Wingdings" w:hAnsi="Wingdings" w:hint="default"/>
+        <w:sz w:val="20"/>
+      </w:rPr>
+    </w:lvl>
+    <w:lvl w:ilvl="6" w:tentative="1">
+      <w:start w:val="1"/>
+      <w:numFmt w:val="bullet"/>
+      <w:lvlText w:val=""/>
+      <w:lvlJc w:val="left"/>
+      <w:pPr>
+        <w:tabs>
+          <w:tab w:val="num" w:pos="5040"/>
+        </w:tabs>
+        <w:ind w:left="5040" w:hanging="360"/>
+      </w:pPr>
+      <w:rPr>
+        <w:rFonts w:ascii="Wingdings" w:hAnsi="Wingdings" w:hint="default"/>
+        <w:sz w:val="20"/>
+      </w:rPr>
+    </w:lvl>
+    <w:lvl w:ilvl="7" w:tentative="1">
+      <w:start w:val="1"/>
+      <w:numFmt w:val="bullet"/>
+      <w:lvlText w:val=""/>
+      <w:lvlJc w:val="left"/>
+      <w:pPr>
+        <w:tabs>
+          <w:tab w:val="num" w:pos="5760"/>
+        </w:tabs>
+        <w:ind w:left="5760" w:hanging="360"/>
+      </w:pPr>
+      <w:rPr>
+        <w:rFonts w:ascii="Wingdings" w:hAnsi="Wingdings" w:hint="default"/>
+        <w:sz w:val="20"/>
+      </w:rPr>
+    </w:lvl>
+    <w:lvl w:ilvl="8" w:tentative="1">
+      <w:start w:val="1"/>
+      <w:numFmt w:val="bullet"/>
+      <w:lvlText w:val=""/>
+      <w:lvlJc w:val="left"/>
+      <w:pPr>
+        <w:tabs>
+          <w:tab w:val="num" w:pos="6480"/>
+        </w:tabs>
+        <w:ind w:left="6480" w:hanging="360"/>
+      </w:pPr>
+      <w:rPr>
+        <w:rFonts w:ascii="Wingdings" w:hAnsi="Wingdings" w:hint="default"/>
+        <w:sz w:val="20"/>
+      </w:rPr>
+    </w:lvl>
+  </w:abstractNum>
+  <w:abstractNum w:abstractNumId="3">
+    <w:nsid w:val="4BC5157F"/>
+    <w:multiLevelType w:val="multilevel"/>
+    <w:tmpl w:val="C68CA048"/>
+    <w:lvl w:ilvl="0">
+      <w:start w:val="1"/>
+      <w:numFmt w:val="bullet"/>
+      <w:lvlText w:val=""/>
+      <w:lvlJc w:val="left"/>
+      <w:pPr>
+        <w:tabs>
+          <w:tab w:val="num" w:pos="720"/>
+        </w:tabs>
+        <w:ind w:left="720" w:hanging="360"/>
+      </w:pPr>
+      <w:rPr>
+        <w:rFonts w:ascii="Symbol" w:hAnsi="Symbol" w:hint="default"/>
+        <w:sz w:val="20"/>
+      </w:rPr>
+    </w:lvl>
+    <w:lvl w:ilvl="1">
+      <w:start w:val="1"/>
+      <w:numFmt w:val="bullet"/>
+      <w:lvlText w:val="o"/>
+      <w:lvlJc w:val="left"/>
+      <w:pPr>
+        <w:tabs>
+          <w:tab w:val="num" w:pos="1440"/>
+        </w:tabs>
+        <w:ind w:left="1440" w:hanging="360"/>
+      </w:pPr>
+      <w:rPr>
+        <w:rFonts w:ascii="Courier New" w:hAnsi="Courier New" w:hint="default"/>
+        <w:sz w:val="20"/>
+      </w:rPr>
+    </w:lvl>
+    <w:lvl w:ilvl="2">
+      <w:start w:val="1"/>
+      <w:numFmt w:val="bullet"/>
+      <w:lvlText w:val=""/>
+      <w:lvlJc w:val="left"/>
+      <w:pPr>
+        <w:tabs>
+          <w:tab w:val="num" w:pos="2160"/>
+        </w:tabs>
+        <w:ind w:left="2160" w:hanging="360"/>
+      </w:pPr>
+      <w:rPr>
+        <w:rFonts w:ascii="Wingdings" w:hAnsi="Wingdings" w:hint="default"/>
+        <w:sz w:val="20"/>
+      </w:rPr>
+    </w:lvl>
+    <w:lvl w:ilvl="3">
+      <w:start w:val="1"/>
+      <w:numFmt w:val="bullet"/>
+      <w:lvlText w:val=""/>
+      <w:lvlJc w:val="left"/>
+      <w:pPr>
+        <w:tabs>
+          <w:tab w:val="num" w:pos="2880"/>
+        </w:tabs>
+        <w:ind w:left="2880" w:hanging="360"/>
+      </w:pPr>
+      <w:rPr>
+        <w:rFonts w:ascii="Wingdings" w:hAnsi="Wingdings" w:hint="default"/>
+        <w:sz w:val="20"/>
+      </w:rPr>
+    </w:lvl>
+    <w:lvl w:ilvl="4">
+      <w:start w:val="1"/>
+      <w:numFmt w:val="bullet"/>
+      <w:lvlText w:val=""/>
+      <w:lvlJc w:val="left"/>
+      <w:pPr>
+        <w:tabs>
+          <w:tab w:val="num" w:pos="3600"/>
+        </w:tabs>
+        <w:ind w:left="3600" w:hanging="360"/>
+      </w:pPr>
+      <w:rPr>
+        <w:rFonts w:ascii="Wingdings" w:hAnsi="Wingdings" w:hint="default"/>
+        <w:sz w:val="20"/>
+      </w:rPr>
+    </w:lvl>
+    <w:lvl w:ilvl="5">
+      <w:start w:val="1"/>
+      <w:numFmt w:val="bullet"/>
+      <w:lvlText w:val=""/>
+      <w:lvlJc w:val="left"/>
+      <w:pPr>
+        <w:tabs>
+          <w:tab w:val="num" w:pos="4320"/>
+        </w:tabs>
+        <w:ind w:left="4320" w:hanging="360"/>
+      </w:pPr>
+      <w:rPr>
+        <w:rFonts w:ascii="Wingdings" w:hAnsi="Wingdings" w:hint="default"/>
+        <w:sz w:val="20"/>
+      </w:rPr>
+    </w:lvl>
+    <w:lvl w:ilvl="6" w:tentative="1">
+      <w:start w:val="1"/>
+      <w:numFmt w:val="bullet"/>
+      <w:lvlText w:val=""/>
+      <w:lvlJc w:val="left"/>
+      <w:pPr>
+        <w:tabs>
+          <w:tab w:val="num" w:pos="5040"/>
+        </w:tabs>
+        <w:ind w:left="5040" w:hanging="360"/>
+      </w:pPr>
+      <w:rPr>
+        <w:rFonts w:ascii="Wingdings" w:hAnsi="Wingdings" w:hint="default"/>
+        <w:sz w:val="20"/>
+      </w:rPr>
+    </w:lvl>
+    <w:lvl w:ilvl="7" w:tentative="1">
+      <w:start w:val="1"/>
+      <w:numFmt w:val="bullet"/>
+      <w:lvlText w:val=""/>
+      <w:lvlJc w:val="left"/>
+      <w:pPr>
+        <w:tabs>
+          <w:tab w:val="num" w:pos="5760"/>
+        </w:tabs>
+        <w:ind w:left="5760" w:hanging="360"/>
+      </w:pPr>
+      <w:rPr>
+        <w:rFonts w:ascii="Wingdings" w:hAnsi="Wingdings" w:hint="default"/>
+        <w:sz w:val="20"/>
+      </w:rPr>
+    </w:lvl>
+    <w:lvl w:ilvl="8" w:tentative="1">
+      <w:start w:val="1"/>
+      <w:numFmt w:val="bullet"/>
+      <w:lvlText w:val=""/>
+      <w:lvlJc w:val="left"/>
+      <w:pPr>
+        <w:tabs>
+          <w:tab w:val="num" w:pos="6480"/>
+        </w:tabs>
+        <w:ind w:left="6480" w:hanging="360"/>
+      </w:pPr>
+      <w:rPr>
+        <w:rFonts w:ascii="Wingdings" w:hAnsi="Wingdings" w:hint="default"/>
+        <w:sz w:val="20"/>
+      </w:rPr>
+    </w:lvl>
+  </w:abstractNum>
+  <w:abstractNum w:abstractNumId="4">
+    <w:nsid w:val="513D5B0D"/>
+    <w:multiLevelType w:val="multilevel"/>
+    <w:tmpl w:val="730272E6"/>
+    <w:lvl w:ilvl="0">
+      <w:start w:val="1"/>
+      <w:numFmt w:val="bullet"/>
+      <w:lvlText w:val=""/>
+      <w:lvlJc w:val="left"/>
+      <w:pPr>
+        <w:tabs>
+          <w:tab w:val="num" w:pos="720"/>
+        </w:tabs>
+        <w:ind w:left="720" w:hanging="360"/>
+      </w:pPr>
+      <w:rPr>
+        <w:rFonts w:ascii="Symbol" w:hAnsi="Symbol" w:hint="default"/>
+        <w:sz w:val="20"/>
+      </w:rPr>
+    </w:lvl>
+    <w:lvl w:ilvl="1">
+      <w:start w:val="1"/>
+      <w:numFmt w:val="bullet"/>
+      <w:lvlText w:val="o"/>
+      <w:lvlJc w:val="left"/>
+      <w:pPr>
+        <w:tabs>
+          <w:tab w:val="num" w:pos="1440"/>
+        </w:tabs>
+        <w:ind w:left="1440" w:hanging="360"/>
+      </w:pPr>
+      <w:rPr>
+        <w:rFonts w:ascii="Courier New" w:hAnsi="Courier New" w:hint="default"/>
+        <w:sz w:val="20"/>
+      </w:rPr>
+    </w:lvl>
+    <w:lvl w:ilvl="2">
+      <w:start w:val="1"/>
+      <w:numFmt w:val="bullet"/>
+      <w:lvlText w:val=""/>
+      <w:lvlJc w:val="left"/>
+      <w:pPr>
+        <w:tabs>
+          <w:tab w:val="num" w:pos="2160"/>
+        </w:tabs>
+        <w:ind w:left="2160" w:hanging="360"/>
+      </w:pPr>
+      <w:rPr>
+        <w:rFonts w:ascii="Wingdings" w:hAnsi="Wingdings" w:hint="default"/>
+        <w:sz w:val="20"/>
+      </w:rPr>
+    </w:lvl>
+    <w:lvl w:ilvl="3" w:tentative="1">
+      <w:start w:val="1"/>
+      <w:numFmt w:val="bullet"/>
+      <w:lvlText w:val=""/>
+      <w:lvlJc w:val="left"/>
+      <w:pPr>
+        <w:tabs>
+          <w:tab w:val="num" w:pos="2880"/>
+        </w:tabs>
+        <w:ind w:left="2880" w:hanging="360"/>
+      </w:pPr>
+      <w:rPr>
+        <w:rFonts w:ascii="Wingdings" w:hAnsi="Wingdings" w:hint="default"/>
+        <w:sz w:val="20"/>
+      </w:rPr>
+    </w:lvl>
+    <w:lvl w:ilvl="4" w:tentative="1">
+      <w:start w:val="1"/>
+      <w:numFmt w:val="bullet"/>
+      <w:lvlText w:val=""/>
+      <w:lvlJc w:val="left"/>
+      <w:pPr>
+        <w:tabs>
+          <w:tab w:val="num" w:pos="3600"/>
+        </w:tabs>
+        <w:ind w:left="3600" w:hanging="360"/>
+      </w:pPr>
+      <w:rPr>
+        <w:rFonts w:ascii="Wingdings" w:hAnsi="Wingdings" w:hint="default"/>
+        <w:sz w:val="20"/>
+      </w:rPr>
+    </w:lvl>
+    <w:lvl w:ilvl="5" w:tentative="1">
+      <w:start w:val="1"/>
+      <w:numFmt w:val="bullet"/>
+      <w:lvlText w:val=""/>
+      <w:lvlJc w:val="left"/>
+      <w:pPr>
+        <w:tabs>
+          <w:tab w:val="num" w:pos="4320"/>
+        </w:tabs>
+        <w:ind w:left="4320" w:hanging="360"/>
+      </w:pPr>
+      <w:rPr>
+        <w:rFonts w:ascii="Wingdings" w:hAnsi="Wingdings" w:hint="default"/>
+        <w:sz w:val="20"/>
+      </w:rPr>
+    </w:lvl>
+    <w:lvl w:ilvl="6" w:tentative="1">
+      <w:start w:val="1"/>
+      <w:numFmt w:val="bullet"/>
+      <w:lvlText w:val=""/>
+      <w:lvlJc w:val="left"/>
+      <w:pPr>
+        <w:tabs>
+          <w:tab w:val="num" w:pos="5040"/>
+        </w:tabs>
+        <w:ind w:left="5040" w:hanging="360"/>
+      </w:pPr>
+      <w:rPr>
+        <w:rFonts w:ascii="Wingdings" w:hAnsi="Wingdings" w:hint="default"/>
+        <w:sz w:val="20"/>
+      </w:rPr>
+    </w:lvl>
+    <w:lvl w:ilvl="7" w:tentative="1">
+      <w:start w:val="1"/>
+      <w:numFmt w:val="bullet"/>
+      <w:lvlText w:val=""/>
+      <w:lvlJc w:val="left"/>
+      <w:pPr>
+        <w:tabs>
+          <w:tab w:val="num" w:pos="5760"/>
+        </w:tabs>
+        <w:ind w:left="5760" w:hanging="360"/>
+      </w:pPr>
+      <w:rPr>
+        <w:rFonts w:ascii="Wingdings" w:hAnsi="Wingdings" w:hint="default"/>
+        <w:sz w:val="20"/>
+      </w:rPr>
+    </w:lvl>
+    <w:lvl w:ilvl="8" w:tentative="1">
+      <w:start w:val="1"/>
+      <w:numFmt w:val="bullet"/>
+      <w:lvlText w:val=""/>
+      <w:lvlJc w:val="left"/>
+      <w:pPr>
+        <w:tabs>
+          <w:tab w:val="num" w:pos="6480"/>
+        </w:tabs>
+        <w:ind w:left="6480" w:hanging="360"/>
+      </w:pPr>
+      <w:rPr>
+        <w:rFonts w:ascii="Wingdings" w:hAnsi="Wingdings" w:hint="default"/>
+        <w:sz w:val="20"/>
+      </w:rPr>
+    </w:lvl>
+  </w:abstractNum>
+  <w:abstractNum w:abstractNumId="5">
+    <w:nsid w:val="63C37891"/>
+    <w:multiLevelType w:val="hybridMultilevel"/>
+    <w:tmpl w:val="4366F98A"/>
+    <w:lvl w:ilvl="0" w:tplc="04090001">
+      <w:start w:val="1"/>
+      <w:numFmt w:val="bullet"/>
+      <w:lvlText w:val=""/>
+      <w:lvlJc w:val="left"/>
+      <w:pPr>
+        <w:ind w:left="720" w:hanging="360"/>
+      </w:pPr>
+      <w:rPr>
+        <w:rFonts w:ascii="Symbol" w:hAnsi="Symbol" w:hint="default"/>
+      </w:rPr>
+    </w:lvl>
+    <w:lvl w:ilvl="1" w:tplc="04090003" w:tentative="1">
+      <w:start w:val="1"/>
+      <w:numFmt w:val="bullet"/>
+      <w:lvlText w:val="o"/>
+      <w:lvlJc w:val="left"/>
+      <w:pPr>
+        <w:ind w:left="1440" w:hanging="360"/>
+      </w:pPr>
+      <w:rPr>
+        <w:rFonts w:ascii="Courier New" w:hAnsi="Courier New" w:cs="Courier New" w:hint="default"/>
+      </w:rPr>
+    </w:lvl>
+    <w:lvl w:ilvl="2" w:tplc="04090005" w:tentative="1">
+      <w:start w:val="1"/>
+      <w:numFmt w:val="bullet"/>
+      <w:lvlText w:val=""/>
+      <w:lvlJc w:val="left"/>
+      <w:pPr>
+        <w:ind w:left="2160" w:hanging="360"/>
+      </w:pPr>
+      <w:rPr>
+        <w:rFonts w:ascii="Wingdings" w:hAnsi="Wingdings" w:hint="default"/>
+      </w:rPr>
+    </w:lvl>
+    <w:lvl w:ilvl="3" w:tplc="04090001" w:tentative="1">
+      <w:start w:val="1"/>
+      <w:numFmt w:val="bullet"/>
+      <w:lvlText w:val=""/>
+      <w:lvlJc w:val="left"/>
+      <w:pPr>
+        <w:ind w:left="2880" w:hanging="360"/>
+      </w:pPr>
+      <w:rPr>
+        <w:rFonts w:ascii="Symbol" w:hAnsi="Symbol" w:hint="default"/>
+      </w:rPr>
+    </w:lvl>
+    <w:lvl w:ilvl="4" w:tplc="04090003" w:tentative="1">
+      <w:start w:val="1"/>
+      <w:numFmt w:val="bullet"/>
+      <w:lvlText w:val="o"/>
+      <w:lvlJc w:val="left"/>
+      <w:pPr>
+        <w:ind w:left="3600" w:hanging="360"/>
+      </w:pPr>
+      <w:rPr>
+        <w:rFonts w:ascii="Courier New" w:hAnsi="Courier New" w:cs="Courier New" w:hint="default"/>
+      </w:rPr>
+    </w:lvl>
+    <w:lvl w:ilvl="5" w:tplc="04090005" w:tentative="1">
+      <w:start w:val="1"/>
+      <w:numFmt w:val="bullet"/>
+      <w:lvlText w:val=""/>
+      <w:lvlJc w:val="left"/>
+      <w:pPr>
+        <w:ind w:left="4320" w:hanging="360"/>
+      </w:pPr>
+      <w:rPr>
+        <w:rFonts w:ascii="Wingdings" w:hAnsi="Wingdings" w:hint="default"/>
+      </w:rPr>
+    </w:lvl>
+    <w:lvl w:ilvl="6" w:tplc="04090001" w:tentative="1">
+      <w:start w:val="1"/>
+      <w:numFmt w:val="bullet"/>
+      <w:lvlText w:val=""/>
+      <w:lvlJc w:val="left"/>
+      <w:pPr>
+        <w:ind w:left="5040" w:hanging="360"/>
+      </w:pPr>
+      <w:rPr>
+        <w:rFonts w:ascii="Symbol" w:hAnsi="Symbol" w:hint="default"/>
+      </w:rPr>
+    </w:lvl>
+    <w:lvl w:ilvl="7" w:tplc="04090003" w:tentative="1">
+      <w:start w:val="1"/>
+      <w:numFmt w:val="bullet"/>
+      <w:lvlText w:val="o"/>
+      <w:lvlJc w:val="left"/>
+      <w:pPr>
+        <w:ind w:left="5760" w:hanging="360"/>
+      </w:pPr>
+      <w:rPr>
+        <w:rFonts w:ascii="Courier New" w:hAnsi="Courier New" w:cs="Courier New" w:hint="default"/>
+      </w:rPr>
+    </w:lvl>
+    <w:lvl w:ilvl="8" w:tplc="04090005" w:tentative="1">
+      <w:start w:val="1"/>
+      <w:numFmt w:val="bullet"/>
+      <w:lvlText w:val=""/>
+      <w:lvlJc w:val="left"/>
+      <w:pPr>
+        <w:ind w:left="6480" w:hanging="360"/>
+      </w:pPr>
+      <w:rPr>
+        <w:rFonts w:ascii="Wingdings" w:hAnsi="Wingdings" w:hint="default"/>
+      </w:rPr>
+    </w:lvl>
+  </w:abstractNum>
+  <w:abstractNum w:abstractNumId="6">
     <w:nsid w:val="6C8B5FAB"/>
     <w:multiLevelType w:val="multilevel"/>
     <w:tmpl w:val="5E4CE7D6"/>
@@ -2064,7 +2992,7 @@
       </w:rPr>
     </w:lvl>
   </w:abstractNum>
-  <w:abstractNum w:abstractNumId="2">
+  <w:abstractNum w:abstractNumId="7">
     <w:nsid w:val="79FF6FC7"/>
     <w:multiLevelType w:val="hybridMultilevel"/>
     <w:tmpl w:val="F0AE072A"/>
@@ -2178,23 +3106,144 @@
     </w:lvl>
   </w:abstractNum>
   <w:num w:numId="1">
-    <w:abstractNumId w:val="1"/>
+    <w:abstractNumId w:val="6"/>
   </w:num>
   <w:num w:numId="2">
-    <w:abstractNumId w:val="2"/>
+    <w:abstractNumId w:val="7"/>
   </w:num>
   <w:num w:numId="3">
     <w:abstractNumId w:val="0"/>
   </w:num>
+  <w:num w:numId="4">
+    <w:abstractNumId w:val="2"/>
+  </w:num>
+  <w:num w:numId="5">
+    <w:abstractNumId w:val="4"/>
+  </w:num>
+  <w:num w:numId="6">
+    <w:abstractNumId w:val="1"/>
+  </w:num>
+  <w:num w:numId="7">
+    <w:abstractNumId w:val="1"/>
+    <w:lvlOverride w:ilvl="3">
+      <w:lvl w:ilvl="3">
+        <w:numFmt w:val="bullet"/>
+        <w:lvlText w:val=""/>
+        <w:lvlJc w:val="left"/>
+        <w:pPr>
+          <w:tabs>
+            <w:tab w:val="num" w:pos="2880"/>
+          </w:tabs>
+          <w:ind w:left="2880" w:hanging="360"/>
+        </w:pPr>
+        <w:rPr>
+          <w:rFonts w:ascii="Symbol" w:hAnsi="Symbol" w:hint="default"/>
+          <w:sz w:val="20"/>
+        </w:rPr>
+      </w:lvl>
+    </w:lvlOverride>
+  </w:num>
+  <w:num w:numId="8">
+    <w:abstractNumId w:val="1"/>
+    <w:lvlOverride w:ilvl="3">
+      <w:lvl w:ilvl="3">
+        <w:numFmt w:val="bullet"/>
+        <w:lvlText w:val=""/>
+        <w:lvlJc w:val="left"/>
+        <w:pPr>
+          <w:tabs>
+            <w:tab w:val="num" w:pos="2880"/>
+          </w:tabs>
+          <w:ind w:left="2880" w:hanging="360"/>
+        </w:pPr>
+        <w:rPr>
+          <w:rFonts w:ascii="Symbol" w:hAnsi="Symbol" w:hint="default"/>
+          <w:sz w:val="20"/>
+        </w:rPr>
+      </w:lvl>
+    </w:lvlOverride>
+    <w:lvlOverride w:ilvl="4">
+      <w:lvl w:ilvl="4">
+        <w:numFmt w:val="bullet"/>
+        <w:lvlText w:val="o"/>
+        <w:lvlJc w:val="left"/>
+        <w:pPr>
+          <w:tabs>
+            <w:tab w:val="num" w:pos="3600"/>
+          </w:tabs>
+          <w:ind w:left="3600" w:hanging="360"/>
+        </w:pPr>
+        <w:rPr>
+          <w:rFonts w:ascii="Courier New" w:hAnsi="Courier New" w:hint="default"/>
+          <w:sz w:val="20"/>
+        </w:rPr>
+      </w:lvl>
+    </w:lvlOverride>
+  </w:num>
+  <w:num w:numId="9">
+    <w:abstractNumId w:val="3"/>
+  </w:num>
+  <w:num w:numId="10">
+    <w:abstractNumId w:val="3"/>
+    <w:lvlOverride w:ilvl="4">
+      <w:lvl w:ilvl="4">
+        <w:numFmt w:val="bullet"/>
+        <w:lvlText w:val="o"/>
+        <w:lvlJc w:val="left"/>
+        <w:pPr>
+          <w:tabs>
+            <w:tab w:val="num" w:pos="3600"/>
+          </w:tabs>
+          <w:ind w:left="3600" w:hanging="360"/>
+        </w:pPr>
+        <w:rPr>
+          <w:rFonts w:ascii="Courier New" w:hAnsi="Courier New" w:hint="default"/>
+          <w:sz w:val="20"/>
+        </w:rPr>
+      </w:lvl>
+    </w:lvlOverride>
+  </w:num>
+  <w:num w:numId="11">
+    <w:abstractNumId w:val="3"/>
+    <w:lvlOverride w:ilvl="3">
+      <w:lvl w:ilvl="3">
+        <w:numFmt w:val="bullet"/>
+        <w:lvlText w:val=""/>
+        <w:lvlJc w:val="left"/>
+        <w:pPr>
+          <w:tabs>
+            <w:tab w:val="num" w:pos="2880"/>
+          </w:tabs>
+          <w:ind w:left="2880" w:hanging="360"/>
+        </w:pPr>
+        <w:rPr>
+          <w:rFonts w:ascii="Symbol" w:hAnsi="Symbol" w:hint="default"/>
+          <w:sz w:val="20"/>
+        </w:rPr>
+      </w:lvl>
+    </w:lvlOverride>
+    <w:lvlOverride w:ilvl="4">
+      <w:lvl w:ilvl="4">
+        <w:numFmt w:val="bullet"/>
+        <w:lvlText w:val="o"/>
+        <w:lvlJc w:val="left"/>
+        <w:pPr>
+          <w:tabs>
+            <w:tab w:val="num" w:pos="3600"/>
+          </w:tabs>
+          <w:ind w:left="3600" w:hanging="360"/>
+        </w:pPr>
+        <w:rPr>
+          <w:rFonts w:ascii="Courier New" w:hAnsi="Courier New" w:hint="default"/>
+          <w:sz w:val="20"/>
+        </w:rPr>
+      </w:lvl>
+    </w:lvlOverride>
+  </w:num>
+  <w:num w:numId="12">
+    <w:abstractNumId w:val="5"/>
+  </w:num>
 </w:numbering>
-</file>
-
-<file path=word/people.xml><?xml version="1.0" encoding="utf-8"?>
-<w15:people xmlns:wpc="http://schemas.microsoft.com/office/word/2010/wordprocessingCanvas" xmlns:mc="http://schemas.openxmlformats.org/markup-compatibility/2006" xmlns:o="urn:schemas-microsoft-com:office:office" xmlns:r="http://schemas.openxmlformats.org/officeDocument/2006/relationships" xmlns:m="http://schemas.openxmlformats.org/officeDocument/2006/math" xmlns:v="urn:schemas-microsoft-com:vml" xmlns:wp14="http://schemas.microsoft.com/office/word/2010/wordprocessingDrawing" xmlns:wp="http://schemas.openxmlformats.org/drawingml/2006/wordprocessingDrawing" xmlns:w10="urn:schemas-microsoft-com:office:word" xmlns:w="http://schemas.openxmlformats.org/wordprocessingml/2006/main" xmlns:w14="http://schemas.microsoft.com/office/word/2010/wordml" xmlns:w15="http://schemas.microsoft.com/office/word/2012/wordml" xmlns:wpg="http://schemas.microsoft.com/office/word/2010/wordprocessingGroup" xmlns:wpi="http://schemas.microsoft.com/office/word/2010/wordprocessingInk" xmlns:wne="http://schemas.microsoft.com/office/word/2006/wordml" xmlns:wps="http://schemas.microsoft.com/office/word/2010/wordprocessingShape" mc:Ignorable="w14 w15 wp14">
-  <w15:person w15:author="dschober">
-    <w15:presenceInfo w15:providerId="None" w15:userId="dschober"/>
-  </w15:person>
-</w15:people>
 </file>
 
 <file path=word/styles.xml><?xml version="1.0" encoding="utf-8"?>
@@ -2856,7 +3905,6 @@
     <w:name w:val="Normal (Web)"/>
     <w:basedOn w:val="Standard"/>
     <w:uiPriority w:val="99"/>
-    <w:semiHidden/>
     <w:unhideWhenUsed/>
     <w:rsid w:val="000C2536"/>
     <w:pPr>
@@ -3391,6 +4439,37 @@
       <w:rFonts w:ascii="Segoe UI" w:hAnsi="Segoe UI" w:cs="Segoe UI"/>
       <w:sz w:val="18"/>
       <w:szCs w:val="18"/>
+    </w:rPr>
+  </w:style>
+  <w:style w:type="paragraph" w:styleId="Funotentext">
+    <w:name w:val="footnote text"/>
+    <w:basedOn w:val="Standard"/>
+    <w:link w:val="FunotentextZchn"/>
+    <w:uiPriority w:val="99"/>
+    <w:semiHidden/>
+    <w:unhideWhenUsed/>
+    <w:rsid w:val="00DF6B2E"/>
+    <w:pPr>
+      <w:spacing w:before="0" w:after="0" w:line="240" w:lineRule="auto"/>
+    </w:pPr>
+  </w:style>
+  <w:style w:type="character" w:customStyle="1" w:styleId="FunotentextZchn">
+    <w:name w:val="Fußnotentext Zchn"/>
+    <w:basedOn w:val="Absatz-Standardschriftart"/>
+    <w:link w:val="Funotentext"/>
+    <w:uiPriority w:val="99"/>
+    <w:semiHidden/>
+    <w:rsid w:val="00DF6B2E"/>
+  </w:style>
+  <w:style w:type="character" w:styleId="Funotenzeichen">
+    <w:name w:val="footnote reference"/>
+    <w:basedOn w:val="Absatz-Standardschriftart"/>
+    <w:uiPriority w:val="99"/>
+    <w:semiHidden/>
+    <w:unhideWhenUsed/>
+    <w:rsid w:val="00DF6B2E"/>
+    <w:rPr>
+      <w:vertAlign w:val="superscript"/>
     </w:rPr>
   </w:style>
 </w:styles>
@@ -3662,7 +4741,7 @@
 </file>
 
 <file path=customXml/itemProps1.xml><?xml version="1.0" encoding="utf-8"?>
-<ds:datastoreItem xmlns:ds="http://schemas.openxmlformats.org/officeDocument/2006/customXml" ds:itemID="{D3BCAB0A-2DA8-42F3-8ED1-389EE965AAD8}">
+<ds:datastoreItem xmlns:ds="http://schemas.openxmlformats.org/officeDocument/2006/customXml" ds:itemID="{3BD48E67-2A80-47EF-89B9-913DD142587A}">
   <ds:schemaRefs>
     <ds:schemaRef ds:uri="http://schemas.openxmlformats.org/officeDocument/2006/bibliography"/>
   </ds:schemaRefs>

</xml_diff>

<commit_message>
updated ID and preference setting description
</commit_message>
<xml_diff>
--- a/docs/CVDocumentation/ConfiguratingProtege4.docx
+++ b/docs/CVDocumentation/ConfiguratingProtege4.docx
@@ -7,13 +7,18 @@
         <w:pStyle w:val="berschrift1"/>
       </w:pPr>
       <w:bookmarkStart w:id="0" w:name="_Toc361047231"/>
-      <w:bookmarkStart w:id="1" w:name="_Toc361126688"/>
-      <w:r>
-        <w:t>Setting up &amp; configurating Protege  4.</w:t>
+      <w:bookmarkStart w:id="1" w:name="_Toc361143885"/>
+      <w:r>
+        <w:t xml:space="preserve">Setting up &amp; configurating </w:t>
+      </w:r>
+      <w:proofErr w:type="gramStart"/>
+      <w:r>
+        <w:t>Protege  4.</w:t>
       </w:r>
       <w:r>
         <w:t>x</w:t>
       </w:r>
+      <w:proofErr w:type="gramEnd"/>
       <w:r>
         <w:t xml:space="preserve"> for </w:t>
       </w:r>
@@ -31,7 +36,7 @@
       <w:pPr>
         <w:pStyle w:val="berschrift2"/>
       </w:pPr>
-      <w:bookmarkStart w:id="2" w:name="_Toc361126689"/>
+      <w:bookmarkStart w:id="2" w:name="_Toc361143886"/>
       <w:r>
         <w:t>Scope of this Document</w:t>
       </w:r>
@@ -51,7 +56,15 @@
         <w:t>e controlled vocabularies (CVs)</w:t>
       </w:r>
       <w:r>
-        <w:t xml:space="preserve"> developed in support of the COSMOS nmrML exchange standard. As COSMOS</w:t>
+        <w:t xml:space="preserve"> developed in support of the COSMOS </w:t>
+      </w:r>
+      <w:proofErr w:type="spellStart"/>
+      <w:r>
+        <w:t>nmrML</w:t>
+      </w:r>
+      <w:proofErr w:type="spellEnd"/>
+      <w:r>
+        <w:t xml:space="preserve"> exchange standard. As COSMOS</w:t>
       </w:r>
       <w:r>
         <w:t xml:space="preserve"> agreed to develop the CV in</w:t>
@@ -86,15 +99,27 @@
       <w:r>
         <w:t xml:space="preserve"> HTML version of the CV can be found under </w:t>
       </w:r>
-      <w:r>
-        <w:t>nmrML\docs\CVDocumentation</w:t>
-      </w:r>
-      <w:r>
-        <w:t xml:space="preserve">\ </w:t>
+      <w:proofErr w:type="spellStart"/>
+      <w:r>
+        <w:t>nmrML</w:t>
+      </w:r>
+      <w:proofErr w:type="spellEnd"/>
+      <w:r>
+        <w:t>\docs\</w:t>
+      </w:r>
+      <w:proofErr w:type="spellStart"/>
+      <w:proofErr w:type="gramStart"/>
+      <w:r>
+        <w:t>CVDocumentation</w:t>
+      </w:r>
+      <w:proofErr w:type="spellEnd"/>
+      <w:r>
+        <w:t xml:space="preserve"> </w:t>
       </w:r>
       <w:r>
         <w:t>.</w:t>
       </w:r>
+      <w:proofErr w:type="gramEnd"/>
     </w:p>
     <w:p>
       <w:r>
@@ -103,8 +128,13 @@
       <w:r>
         <w:t xml:space="preserve">he decision to represent the </w:t>
       </w:r>
-      <w:r>
-        <w:t xml:space="preserve">nmrML </w:t>
+      <w:proofErr w:type="spellStart"/>
+      <w:r>
+        <w:t>nmrML</w:t>
+      </w:r>
+      <w:proofErr w:type="spellEnd"/>
+      <w:r>
+        <w:t xml:space="preserve"> </w:t>
       </w:r>
       <w:r>
         <w:t xml:space="preserve">CV in </w:t>
@@ -151,6 +181,8 @@
       <w:r>
         <w:t>OWL allows easy extension of formal semantics up to full description logics (DL).</w:t>
       </w:r>
+      <w:bookmarkStart w:id="3" w:name="_GoBack"/>
+      <w:bookmarkEnd w:id="3"/>
     </w:p>
     <w:p>
       <w:pPr>
@@ -161,7 +193,15 @@
         </w:numPr>
       </w:pPr>
       <w:r>
-        <w:t>Major Top level ontologies (BFO) and bio-upper level ontologies (Biotop) are available in OWL format.</w:t>
+        <w:t>Major Top level ontologies (BFO) and bio-upper level ontologies (</w:t>
+      </w:r>
+      <w:proofErr w:type="spellStart"/>
+      <w:r>
+        <w:t>Biotop</w:t>
+      </w:r>
+      <w:proofErr w:type="spellEnd"/>
+      <w:r>
+        <w:t>) are available in OWL format.</w:t>
       </w:r>
     </w:p>
     <w:p>
@@ -271,7 +311,7 @@
       </w:r>
     </w:p>
     <w:p/>
-    <w:bookmarkStart w:id="3" w:name="_Toc361126690" w:displacedByCustomXml="next"/>
+    <w:bookmarkStart w:id="4" w:name="_Toc361143887" w:displacedByCustomXml="next"/>
     <w:sdt>
       <w:sdtPr>
         <w:rPr>
@@ -305,7 +345,25 @@
               <w:spacing w:val="0"/>
               <w:lang w:val="de-DE"/>
             </w:rPr>
-            <w:t xml:space="preserve">Table of </w:t>
+            <w:t xml:space="preserve">Table </w:t>
+          </w:r>
+          <w:proofErr w:type="spellStart"/>
+          <w:r>
+            <w:rPr>
+              <w:caps w:val="0"/>
+              <w:spacing w:val="0"/>
+              <w:lang w:val="de-DE"/>
+            </w:rPr>
+            <w:t>of</w:t>
+          </w:r>
+          <w:proofErr w:type="spellEnd"/>
+          <w:r>
+            <w:rPr>
+              <w:caps w:val="0"/>
+              <w:spacing w:val="0"/>
+              <w:lang w:val="de-DE"/>
+            </w:rPr>
+            <w:t xml:space="preserve"> </w:t>
           </w:r>
           <w:r>
             <w:rPr>
@@ -313,7 +371,7 @@
             </w:rPr>
             <w:t>Content</w:t>
           </w:r>
-          <w:bookmarkEnd w:id="3"/>
+          <w:bookmarkEnd w:id="4"/>
         </w:p>
         <w:p>
           <w:pPr>
@@ -336,7 +394,7 @@
           <w:r>
             <w:fldChar w:fldCharType="separate"/>
           </w:r>
-          <w:hyperlink w:anchor="_Toc361126688" w:history="1">
+          <w:hyperlink w:anchor="_Toc361143885" w:history="1">
             <w:r>
               <w:rPr>
                 <w:rStyle w:val="Hyperlink"/>
@@ -363,7 +421,7 @@
                 <w:noProof/>
                 <w:webHidden/>
               </w:rPr>
-              <w:instrText xml:space="preserve"> PAGEREF _Toc361126688 \h </w:instrText>
+              <w:instrText xml:space="preserve"> PAGEREF _Toc361143885 \h </w:instrText>
             </w:r>
             <w:r>
               <w:rPr>
@@ -406,7 +464,7 @@
               <w:szCs w:val="22"/>
             </w:rPr>
           </w:pPr>
-          <w:hyperlink w:anchor="_Toc361126689" w:history="1">
+          <w:hyperlink w:anchor="_Toc361143886" w:history="1">
             <w:r>
               <w:rPr>
                 <w:rStyle w:val="Hyperlink"/>
@@ -433,7 +491,7 @@
                 <w:noProof/>
                 <w:webHidden/>
               </w:rPr>
-              <w:instrText xml:space="preserve"> PAGEREF _Toc361126689 \h </w:instrText>
+              <w:instrText xml:space="preserve"> PAGEREF _Toc361143886 \h </w:instrText>
             </w:r>
             <w:r>
               <w:rPr>
@@ -476,7 +534,7 @@
               <w:szCs w:val="22"/>
             </w:rPr>
           </w:pPr>
-          <w:hyperlink w:anchor="_Toc361126690" w:history="1">
+          <w:hyperlink w:anchor="_Toc361143887" w:history="1">
             <w:r>
               <w:rPr>
                 <w:rStyle w:val="Hyperlink"/>
@@ -512,7 +570,7 @@
                 <w:noProof/>
                 <w:webHidden/>
               </w:rPr>
-              <w:instrText xml:space="preserve"> PAGEREF _Toc361126690 \h </w:instrText>
+              <w:instrText xml:space="preserve"> PAGEREF _Toc361143887 \h </w:instrText>
             </w:r>
             <w:r>
               <w:rPr>
@@ -555,7 +613,7 @@
               <w:szCs w:val="22"/>
             </w:rPr>
           </w:pPr>
-          <w:hyperlink w:anchor="_Toc361126691" w:history="1">
+          <w:hyperlink w:anchor="_Toc361143888" w:history="1">
             <w:r>
               <w:rPr>
                 <w:rStyle w:val="Hyperlink"/>
@@ -582,7 +640,7 @@
                 <w:noProof/>
                 <w:webHidden/>
               </w:rPr>
-              <w:instrText xml:space="preserve"> PAGEREF _Toc361126691 \h </w:instrText>
+              <w:instrText xml:space="preserve"> PAGEREF _Toc361143888 \h </w:instrText>
             </w:r>
             <w:r>
               <w:rPr>
@@ -625,7 +683,7 @@
               <w:szCs w:val="22"/>
             </w:rPr>
           </w:pPr>
-          <w:hyperlink w:anchor="_Toc361126692" w:history="1">
+          <w:hyperlink w:anchor="_Toc361143889" w:history="1">
             <w:r>
               <w:rPr>
                 <w:rStyle w:val="Hyperlink"/>
@@ -652,7 +710,7 @@
                 <w:noProof/>
                 <w:webHidden/>
               </w:rPr>
-              <w:instrText xml:space="preserve"> PAGEREF _Toc361126692 \h </w:instrText>
+              <w:instrText xml:space="preserve"> PAGEREF _Toc361143889 \h </w:instrText>
             </w:r>
             <w:r>
               <w:rPr>
@@ -695,13 +753,13 @@
               <w:szCs w:val="22"/>
             </w:rPr>
           </w:pPr>
-          <w:hyperlink w:anchor="_Toc361126693" w:history="1">
+          <w:hyperlink w:anchor="_Toc361143890" w:history="1">
             <w:r>
               <w:rPr>
                 <w:rStyle w:val="Hyperlink"/>
                 <w:noProof/>
               </w:rPr>
-              <w:t>Set the class renderer to display human readable class labels in the hierarchy pane</w:t>
+              <w:t>A few words on how P4 stores its set-up Preferences</w:t>
             </w:r>
             <w:r>
               <w:rPr>
@@ -722,7 +780,7 @@
                 <w:noProof/>
                 <w:webHidden/>
               </w:rPr>
-              <w:instrText xml:space="preserve"> PAGEREF _Toc361126693 \h </w:instrText>
+              <w:instrText xml:space="preserve"> PAGEREF _Toc361143890 \h </w:instrText>
             </w:r>
             <w:r>
               <w:rPr>
@@ -765,13 +823,13 @@
               <w:szCs w:val="22"/>
             </w:rPr>
           </w:pPr>
-          <w:hyperlink w:anchor="_Toc361126694" w:history="1">
+          <w:hyperlink w:anchor="_Toc361143891" w:history="1">
             <w:r>
               <w:rPr>
                 <w:rStyle w:val="Hyperlink"/>
                 <w:noProof/>
               </w:rPr>
-              <w:t>Set ID scheme under File/preferences/New Entities</w:t>
+              <w:t>Set the class renderer to display human readable class labels in the hierarchy pane</w:t>
             </w:r>
             <w:r>
               <w:rPr>
@@ -792,7 +850,7 @@
                 <w:noProof/>
                 <w:webHidden/>
               </w:rPr>
-              <w:instrText xml:space="preserve"> PAGEREF _Toc361126694 \h </w:instrText>
+              <w:instrText xml:space="preserve"> PAGEREF _Toc361143891 \h </w:instrText>
             </w:r>
             <w:r>
               <w:rPr>
@@ -835,13 +893,13 @@
               <w:szCs w:val="22"/>
             </w:rPr>
           </w:pPr>
-          <w:hyperlink w:anchor="_Toc361126695" w:history="1">
+          <w:hyperlink w:anchor="_Toc361143892" w:history="1">
             <w:r>
               <w:rPr>
                 <w:rStyle w:val="Hyperlink"/>
                 <w:noProof/>
               </w:rPr>
-              <w:t>Set namespace</w:t>
+              <w:t>Set ID scheme under File/preferences/New Entities</w:t>
             </w:r>
             <w:r>
               <w:rPr>
@@ -862,7 +920,7 @@
                 <w:noProof/>
                 <w:webHidden/>
               </w:rPr>
-              <w:instrText xml:space="preserve"> PAGEREF _Toc361126695 \h </w:instrText>
+              <w:instrText xml:space="preserve"> PAGEREF _Toc361143892 \h </w:instrText>
             </w:r>
             <w:r>
               <w:rPr>
@@ -905,12 +963,152 @@
               <w:szCs w:val="22"/>
             </w:rPr>
           </w:pPr>
-          <w:hyperlink w:anchor="_Toc361126696" w:history="1">
+          <w:hyperlink w:anchor="_Toc361143893" w:history="1">
             <w:r>
               <w:rPr>
                 <w:rStyle w:val="Hyperlink"/>
                 <w:noProof/>
               </w:rPr>
+              <w:t>Set CV namespace</w:t>
+            </w:r>
+            <w:r>
+              <w:rPr>
+                <w:noProof/>
+                <w:webHidden/>
+              </w:rPr>
+              <w:tab/>
+            </w:r>
+            <w:r>
+              <w:rPr>
+                <w:noProof/>
+                <w:webHidden/>
+              </w:rPr>
+              <w:fldChar w:fldCharType="begin"/>
+            </w:r>
+            <w:r>
+              <w:rPr>
+                <w:noProof/>
+                <w:webHidden/>
+              </w:rPr>
+              <w:instrText xml:space="preserve"> PAGEREF _Toc361143893 \h </w:instrText>
+            </w:r>
+            <w:r>
+              <w:rPr>
+                <w:noProof/>
+                <w:webHidden/>
+              </w:rPr>
+            </w:r>
+            <w:r>
+              <w:rPr>
+                <w:noProof/>
+                <w:webHidden/>
+              </w:rPr>
+              <w:fldChar w:fldCharType="separate"/>
+            </w:r>
+            <w:r>
+              <w:rPr>
+                <w:noProof/>
+                <w:webHidden/>
+              </w:rPr>
+              <w:t>5</w:t>
+            </w:r>
+            <w:r>
+              <w:rPr>
+                <w:noProof/>
+                <w:webHidden/>
+              </w:rPr>
+              <w:fldChar w:fldCharType="end"/>
+            </w:r>
+          </w:hyperlink>
+        </w:p>
+        <w:p>
+          <w:pPr>
+            <w:pStyle w:val="Verzeichnis2"/>
+            <w:tabs>
+              <w:tab w:val="right" w:leader="dot" w:pos="9396"/>
+            </w:tabs>
+            <w:rPr>
+              <w:noProof/>
+              <w:sz w:val="22"/>
+              <w:szCs w:val="22"/>
+            </w:rPr>
+          </w:pPr>
+          <w:hyperlink w:anchor="_Toc361143894" w:history="1">
+            <w:r>
+              <w:rPr>
+                <w:rStyle w:val="Hyperlink"/>
+                <w:noProof/>
+              </w:rPr>
+              <w:t>Reccommended Class naming conventions</w:t>
+            </w:r>
+            <w:r>
+              <w:rPr>
+                <w:noProof/>
+                <w:webHidden/>
+              </w:rPr>
+              <w:tab/>
+            </w:r>
+            <w:r>
+              <w:rPr>
+                <w:noProof/>
+                <w:webHidden/>
+              </w:rPr>
+              <w:fldChar w:fldCharType="begin"/>
+            </w:r>
+            <w:r>
+              <w:rPr>
+                <w:noProof/>
+                <w:webHidden/>
+              </w:rPr>
+              <w:instrText xml:space="preserve"> PAGEREF _Toc361143894 \h </w:instrText>
+            </w:r>
+            <w:r>
+              <w:rPr>
+                <w:noProof/>
+                <w:webHidden/>
+              </w:rPr>
+            </w:r>
+            <w:r>
+              <w:rPr>
+                <w:noProof/>
+                <w:webHidden/>
+              </w:rPr>
+              <w:fldChar w:fldCharType="separate"/>
+            </w:r>
+            <w:r>
+              <w:rPr>
+                <w:noProof/>
+                <w:webHidden/>
+              </w:rPr>
+              <w:t>5</w:t>
+            </w:r>
+            <w:r>
+              <w:rPr>
+                <w:noProof/>
+                <w:webHidden/>
+              </w:rPr>
+              <w:fldChar w:fldCharType="end"/>
+            </w:r>
+          </w:hyperlink>
+        </w:p>
+        <w:p>
+          <w:pPr>
+            <w:pStyle w:val="Verzeichnis2"/>
+            <w:tabs>
+              <w:tab w:val="right" w:leader="dot" w:pos="9396"/>
+            </w:tabs>
+            <w:rPr>
+              <w:noProof/>
+              <w:sz w:val="22"/>
+              <w:szCs w:val="22"/>
+            </w:rPr>
+          </w:pPr>
+          <w:hyperlink w:anchor="_Toc361143895" w:history="1">
+            <w:r>
+              <w:rPr>
+                <w:rStyle w:val="Hyperlink"/>
+                <w:noProof/>
+              </w:rPr>
               <w:t>Set Search to allow for full regular expression searches under File/preferences/general</w:t>
             </w:r>
             <w:r>
@@ -932,7 +1130,7 @@
                 <w:noProof/>
                 <w:webHidden/>
               </w:rPr>
-              <w:instrText xml:space="preserve"> PAGEREF _Toc361126696 \h </w:instrText>
+              <w:instrText xml:space="preserve"> PAGEREF _Toc361143895 \h </w:instrText>
             </w:r>
             <w:r>
               <w:rPr>
@@ -952,7 +1150,7 @@
                 <w:noProof/>
                 <w:webHidden/>
               </w:rPr>
-              <w:t>4</w:t>
+              <w:t>5</w:t>
             </w:r>
             <w:r>
               <w:rPr>
@@ -976,21 +1174,14 @@
       </w:sdtContent>
     </w:sdt>
     <w:p>
-      <w:r>
-        <w:lastRenderedPageBreak/>
-        <w:br w:type="page"/>
-      </w:r>
-    </w:p>
-    <w:p>
       <w:pPr>
         <w:pStyle w:val="berschrift2"/>
       </w:pPr>
-      <w:bookmarkStart w:id="4" w:name="_Toc361126691"/>
-      <w:r>
-        <w:lastRenderedPageBreak/>
+      <w:bookmarkStart w:id="5" w:name="_Toc361143888"/>
+      <w:r>
         <w:t>Download &amp; Install protégé 4.x</w:t>
       </w:r>
-      <w:bookmarkEnd w:id="4"/>
+      <w:bookmarkEnd w:id="5"/>
     </w:p>
     <w:p>
       <w:r>
@@ -1053,6 +1244,7 @@
       <w:r>
         <w:t xml:space="preserve">latest </w:t>
       </w:r>
+      <w:proofErr w:type="spellStart"/>
       <w:r>
         <w:t>nmr</w:t>
       </w:r>
@@ -1060,10 +1252,27 @@
         <w:t>MLv.x</w:t>
       </w:r>
       <w:r>
-        <w:t xml:space="preserve">.owl file in the Github at: </w:t>
-      </w:r>
-      <w:r>
-        <w:t>nmrML\ontologies</w:t>
+        <w:t>.owl</w:t>
+      </w:r>
+      <w:proofErr w:type="spellEnd"/>
+      <w:r>
+        <w:t xml:space="preserve"> file in the </w:t>
+      </w:r>
+      <w:proofErr w:type="spellStart"/>
+      <w:r>
+        <w:t>Github</w:t>
+      </w:r>
+      <w:proofErr w:type="spellEnd"/>
+      <w:r>
+        <w:t xml:space="preserve"> at: </w:t>
+      </w:r>
+      <w:proofErr w:type="spellStart"/>
+      <w:r>
+        <w:t>nmrML</w:t>
+      </w:r>
+      <w:proofErr w:type="spellEnd"/>
+      <w:r>
+        <w:t>\ontologies</w:t>
       </w:r>
       <w:r>
         <w:t xml:space="preserve"> </w:t>
@@ -1105,14 +1314,14 @@
       <w:pPr>
         <w:pStyle w:val="berschrift2"/>
       </w:pPr>
-      <w:bookmarkStart w:id="5" w:name="_Toc361126692"/>
+      <w:bookmarkStart w:id="6" w:name="_Toc361143889"/>
       <w:r>
         <w:t>Basic Orientation</w:t>
       </w:r>
       <w:r>
         <w:t xml:space="preserve"> within GUI</w:t>
       </w:r>
-      <w:bookmarkEnd w:id="5"/>
+      <w:bookmarkEnd w:id="6"/>
     </w:p>
     <w:p>
       <w:r>
@@ -1247,7 +1456,15 @@
         <w:t xml:space="preserve"> .</w:t>
       </w:r>
       <w:r>
-        <w:t xml:space="preserve"> All preferences specific to our nmrML CV set-up are explained in this document.</w:t>
+        <w:t xml:space="preserve"> All preferences specific to our </w:t>
+      </w:r>
+      <w:proofErr w:type="spellStart"/>
+      <w:r>
+        <w:t>nmrML</w:t>
+      </w:r>
+      <w:proofErr w:type="spellEnd"/>
+      <w:r>
+        <w:t xml:space="preserve"> CV set-up are explained in this document.</w:t>
       </w:r>
     </w:p>
     <w:p>
@@ -1260,13 +1477,44 @@
       <w:pPr>
         <w:pStyle w:val="berschrift2"/>
       </w:pPr>
+      <w:bookmarkStart w:id="7" w:name="_Toc361143890"/>
       <w:r>
         <w:t>A few words on how P4 stores its set-up Preferences</w:t>
       </w:r>
+      <w:bookmarkEnd w:id="7"/>
     </w:p>
     <w:p>
-      <w:r>
-        <w:t>Protege 4 uses the Java Preferences API to store user preferences and activity. This allows for persistence of preference data across installations of Protege 4.x, e.g., recently opened ontologies, rendering preferences, location of Graphviz (used by the OWLViz plug-in), etc. The storage location of these preferences varies according to operating system:</w:t>
+      <w:proofErr w:type="spellStart"/>
+      <w:r>
+        <w:t>Protege</w:t>
+      </w:r>
+      <w:proofErr w:type="spellEnd"/>
+      <w:r>
+        <w:t xml:space="preserve"> 4 uses the Java Preferences API to store user preferences and activity. This allows for persistence of preference data across installations of </w:t>
+      </w:r>
+      <w:proofErr w:type="spellStart"/>
+      <w:r>
+        <w:t>Protege</w:t>
+      </w:r>
+      <w:proofErr w:type="spellEnd"/>
+      <w:r>
+        <w:t xml:space="preserve"> 4.x, e.g., recently opened ontologies, rendering preferences, location of </w:t>
+      </w:r>
+      <w:proofErr w:type="spellStart"/>
+      <w:r>
+        <w:t>Graphviz</w:t>
+      </w:r>
+      <w:proofErr w:type="spellEnd"/>
+      <w:r>
+        <w:t xml:space="preserve"> (used by the </w:t>
+      </w:r>
+      <w:proofErr w:type="spellStart"/>
+      <w:r>
+        <w:t>OWLViz</w:t>
+      </w:r>
+      <w:proofErr w:type="spellEnd"/>
+      <w:r>
+        <w:t xml:space="preserve"> plug-in), etc. The storage location of these preferences varies according to operating system:</w:t>
       </w:r>
     </w:p>
     <w:p>
@@ -1278,8 +1526,13 @@
         </w:numPr>
       </w:pPr>
       <w:r>
-        <w:t>Linux - stored in ~/.java/.userPrefs</w:t>
-      </w:r>
+        <w:t>Linux - stored in ~/.java/.</w:t>
+      </w:r>
+      <w:proofErr w:type="spellStart"/>
+      <w:r>
+        <w:t>userPrefs</w:t>
+      </w:r>
+      <w:proofErr w:type="spellEnd"/>
     </w:p>
     <w:p>
       <w:pPr>
@@ -1290,8 +1543,13 @@
         </w:numPr>
       </w:pPr>
       <w:r>
-        <w:t>Mac OS X - stored in ~/Library/Preferences/com.apple.java.util.prefs.plist</w:t>
-      </w:r>
+        <w:t>Mac OS X - stored in ~/Library/Preferences/</w:t>
+      </w:r>
+      <w:proofErr w:type="spellStart"/>
+      <w:r>
+        <w:t>com.apple.java.util.prefs.plist</w:t>
+      </w:r>
+      <w:proofErr w:type="spellEnd"/>
     </w:p>
     <w:p>
       <w:pPr>
@@ -1302,87 +1560,75 @@
         </w:numPr>
       </w:pPr>
       <w:r>
-        <w:t xml:space="preserve">Windows - stored in the Windows Registry at HKEY_CURRENT_USER/Software/JavaSoft/Prefs </w:t>
+        <w:t>Windows - stored in the Windows Registry at HKEY_CURRENT_USER/Software/</w:t>
+      </w:r>
+      <w:proofErr w:type="spellStart"/>
+      <w:r>
+        <w:t>JavaSoft</w:t>
+      </w:r>
+      <w:proofErr w:type="spellEnd"/>
+      <w:r>
+        <w:t>/</w:t>
+      </w:r>
+      <w:proofErr w:type="spellStart"/>
+      <w:r>
+        <w:t>Prefs</w:t>
+      </w:r>
+      <w:proofErr w:type="spellEnd"/>
+      <w:r>
+        <w:t xml:space="preserve"> </w:t>
       </w:r>
     </w:p>
     <w:p>
       <w:r>
-        <w:t xml:space="preserve">Occasionally, users may need to clear the Java Preferences to fix errors displayed by Protege. Preferences can either be deleted manually, or via a tool called the Java Preferences User Interface. </w:t>
+        <w:t xml:space="preserve">Occasionally, users may need to clear the Java Preferences to fix errors displayed by </w:t>
+      </w:r>
+      <w:proofErr w:type="spellStart"/>
+      <w:r>
+        <w:t>Protege</w:t>
+      </w:r>
+      <w:proofErr w:type="spellEnd"/>
+      <w:r>
+        <w:t xml:space="preserve">. Preferences can either be deleted manually, or via a tool called the Java Preferences User Interface. </w:t>
       </w:r>
     </w:p>
     <w:p>
       <w:r>
-        <w:t xml:space="preserve">For example under Windows you can access and edit these preferences by typing “regedit” in the command line and traverse the file path to the Prefs//P/R/O/T/E/G/E/_/P/R/E/F/E/R/E/N/C/E/S  folder. In the application_preferences you will find a Subfolder called </w:t>
-      </w:r>
-      <w:r>
+        <w:t>For example under Windows you can access and edit these preferences by typing “</w:t>
+      </w:r>
+      <w:proofErr w:type="spellStart"/>
+      <w:r>
+        <w:t>regedit</w:t>
+      </w:r>
+      <w:proofErr w:type="spellEnd"/>
+      <w:r>
+        <w:t xml:space="preserve">” in the command line and traverse the file path to the </w:t>
+      </w:r>
+      <w:proofErr w:type="spellStart"/>
+      <w:r>
+        <w:t>Prefs</w:t>
+      </w:r>
+      <w:proofErr w:type="spellEnd"/>
+      <w:r>
+        <w:t xml:space="preserve">//P/R/O/T/E/G/E/_/P/R/E/F/E/R/E/N/C/E/S  folder. In the </w:t>
+      </w:r>
+      <w:proofErr w:type="spellStart"/>
+      <w:r>
+        <w:t>applicati</w:t>
+      </w:r>
+      <w:r>
+        <w:t>on_preferences</w:t>
+      </w:r>
+      <w:proofErr w:type="spellEnd"/>
+      <w:r>
+        <w:t xml:space="preserve"> you will find a s</w:t>
+      </w:r>
+      <w:r>
+        <w:t xml:space="preserve">ubfolder called </w:t>
+      </w:r>
+      <w:r>
+        <w:lastRenderedPageBreak/>
         <w:t>HKEY_CURRENT_USER\Software\JavaSoft\Prefs\/P/R/O/T/E/G/E_/P/R/E/F/E/R/E/N/C/E/S\application_preferences\org.protege.editor.owl.entity.creation</w:t>
-      </w:r>
-    </w:p>
-    <w:p>
-      <w:r>
-        <w:lastRenderedPageBreak/>
-        <w:t xml:space="preserve">In here the ID setup is stored. These preferences have been exported by me and have been placed in the github xxx folder: </w:t>
-      </w:r>
-    </w:p>
-    <w:p>
-      <w:r>
-        <w:t>In windows you can now copy this .reg file ontop your desktop and execute it by double clickin on it. Your registry will then be automatically be updated with the new preference settings for the ID generation in the appropriate registry location.</w:t>
-      </w:r>
-    </w:p>
-    <w:p>
-      <w:r>
-        <w:t>As this is rather complicated I would recommend to just do the preference settings manually on your computer from within P4s preferences Tab (see below).</w:t>
-      </w:r>
-      <w:bookmarkStart w:id="6" w:name="_GoBack"/>
-      <w:bookmarkEnd w:id="6"/>
-    </w:p>
-    <w:p/>
-    <w:p>
-      <w:pPr>
-        <w:pStyle w:val="berschrift2"/>
-      </w:pPr>
-      <w:bookmarkStart w:id="7" w:name="_Toc361126693"/>
-      <w:r>
-        <w:t>Set the class renderer to display human readable class labels in the hierarchy pane</w:t>
-      </w:r>
-      <w:bookmarkEnd w:id="7"/>
-    </w:p>
-    <w:p>
-      <w:r>
-        <w:t xml:space="preserve">Set the renderer to use Labels when displaying the hierarchy. Under File/preferences/Renderer tick the render by annotation property and hit “configure”. Then set it to display rdfs:label rather than </w:t>
-      </w:r>
-      <w:r>
-        <w:t>rdf:about</w:t>
-      </w:r>
-      <w:r>
-        <w:t xml:space="preserve"> or </w:t>
-      </w:r>
-      <w:r>
-        <w:t>rdf:</w:t>
-      </w:r>
-      <w:r>
-        <w:t>id</w:t>
-      </w:r>
-      <w:r>
-        <w:rPr>
-          <w:rStyle w:val="Funotenzeichen"/>
-        </w:rPr>
-        <w:footnoteReference w:id="1"/>
-      </w:r>
-      <w:r>
-        <w:t>.</w:t>
-      </w:r>
-      <w:r>
-        <w:t xml:space="preserve"> </w:t>
-      </w:r>
-      <w:r>
-        <w:t>Set View/render by label.</w:t>
-      </w:r>
-      <w:r>
-        <w:t xml:space="preserve"> </w:t>
-      </w:r>
-      <w:r>
-        <w:t>This will display the classes in the Class Tab/hierarchy pane (to the left of the GUI) by the classes rdfs:label, given one is provided. If no label is provided, the renderer will display the class by its ID.</w:t>
       </w:r>
     </w:p>
     <w:p>
@@ -1391,10 +1637,10 @@
           <w:noProof/>
         </w:rPr>
         <w:drawing>
-          <wp:inline distT="0" distB="0" distL="0" distR="0" wp14:anchorId="0F6710F1" wp14:editId="0001B363">
+          <wp:inline distT="0" distB="0" distL="0" distR="0" wp14:anchorId="616C70B1" wp14:editId="5CF8E6B3">
             <wp:extent cx="5972810" cy="3359785"/>
             <wp:effectExtent l="0" t="0" r="8890" b="0"/>
-            <wp:docPr id="4" name="Grafik 4"/>
+            <wp:docPr id="3" name="Grafik 3"/>
             <wp:cNvGraphicFramePr>
               <a:graphicFrameLocks xmlns:a="http://schemas.openxmlformats.org/drawingml/2006/main" noChangeAspect="1"/>
             </wp:cNvGraphicFramePr>
@@ -1427,83 +1673,143 @@
         </w:drawing>
       </w:r>
     </w:p>
+    <w:p>
+      <w:r>
+        <w:t>In here</w:t>
+      </w:r>
+      <w:r>
+        <w:t>, e.g.</w:t>
+      </w:r>
+      <w:r>
+        <w:t xml:space="preserve"> the ID setup is stored. These preferences have been exported by me and have been placed in the </w:t>
+      </w:r>
+      <w:proofErr w:type="spellStart"/>
+      <w:r>
+        <w:t>github</w:t>
+      </w:r>
+      <w:proofErr w:type="spellEnd"/>
+      <w:r>
+        <w:t xml:space="preserve"> </w:t>
+      </w:r>
+      <w:proofErr w:type="spellStart"/>
+      <w:r>
+        <w:t>nmrML</w:t>
+      </w:r>
+      <w:proofErr w:type="spellEnd"/>
+      <w:r>
+        <w:t>\ontologies</w:t>
+      </w:r>
+      <w:r>
+        <w:t xml:space="preserve"> folder: </w:t>
+      </w:r>
+    </w:p>
+    <w:p>
+      <w:r>
+        <w:t>In windows you can now copy this .</w:t>
+      </w:r>
+      <w:proofErr w:type="spellStart"/>
+      <w:r>
+        <w:t>reg</w:t>
+      </w:r>
+      <w:proofErr w:type="spellEnd"/>
+      <w:r>
+        <w:t xml:space="preserve"> file on</w:t>
+      </w:r>
+      <w:r>
+        <w:t>to</w:t>
+      </w:r>
+      <w:r>
+        <w:t xml:space="preserve"> your desktop and execute it by double clickin</w:t>
+      </w:r>
+      <w:r>
+        <w:t>g</w:t>
+      </w:r>
+      <w:r>
+        <w:t xml:space="preserve"> on it. Your registry will then be automatically be updated with the new preference settings for the ID generation in the appropriate registry location.</w:t>
+      </w:r>
+    </w:p>
+    <w:p>
+      <w:r>
+        <w:t>As this is rather complicated I would recommend to just do the preference settings manually on your computer from within P4s preferences Tab (see below).</w:t>
+      </w:r>
+    </w:p>
     <w:p/>
     <w:p>
       <w:pPr>
         <w:pStyle w:val="berschrift2"/>
       </w:pPr>
-      <w:bookmarkStart w:id="8" w:name="_Toc361126694"/>
-      <w:r>
-        <w:t>Set ID scheme under File/preferences/New Entities</w:t>
+      <w:bookmarkStart w:id="8" w:name="_Toc361143891"/>
+      <w:r>
+        <w:t>Set the class renderer to display human readable class labels in the hierarchy pane</w:t>
       </w:r>
       <w:bookmarkEnd w:id="8"/>
     </w:p>
     <w:p>
       <w:r>
-        <w:t>Before editing the CV you need to make P4 aware of how you want a newly generated class/terms rdfs:</w:t>
-      </w:r>
-      <w:r>
-        <w:t>about or rdf:id</w:t>
-      </w:r>
-      <w:r>
-        <w:t xml:space="preserve"> to look like, i.e. you need to specify that we want </w:t>
-      </w:r>
-      <w:r>
-        <w:t xml:space="preserve">semantics-free </w:t>
-      </w:r>
-      <w:r>
-        <w:t xml:space="preserve">numeric IDs rather than human readable </w:t>
-      </w:r>
-      <w:r>
-        <w:lastRenderedPageBreak/>
-        <w:t xml:space="preserve">meaningful </w:t>
-      </w:r>
-      <w:r>
-        <w:t xml:space="preserve">ones. </w:t>
-      </w:r>
-      <w:r>
-        <w:t xml:space="preserve">For our nmrML CV, we should align the ID scheme to generate IDs like NMR:1000442 (Short NS prefix/IRI), colon, 7 digits, ranging from 1000000 to 1100000). </w:t>
-      </w:r>
-    </w:p>
-    <w:p>
-      <w:r>
-        <w:t xml:space="preserve">We need </w:t>
-      </w:r>
-      <w:r>
-        <w:t xml:space="preserve">to specify the IRI </w:t>
-      </w:r>
-      <w:r>
-        <w:t>(“NMR</w:t>
-      </w:r>
+        <w:t xml:space="preserve">Set the renderer to use Labels when displaying the hierarchy. Under File/preferences/Renderer tick the render by annotation property and hit “configure”. Then set it to display </w:t>
+      </w:r>
+      <w:proofErr w:type="spellStart"/>
+      <w:r>
+        <w:t>rdfs</w:t>
+      </w:r>
+      <w:proofErr w:type="gramStart"/>
+      <w:r>
+        <w:t>:label</w:t>
+      </w:r>
+      <w:proofErr w:type="spellEnd"/>
+      <w:proofErr w:type="gramEnd"/>
+      <w:r>
+        <w:t xml:space="preserve"> rather than </w:t>
+      </w:r>
+      <w:proofErr w:type="spellStart"/>
+      <w:r>
+        <w:t>rdf:about</w:t>
+      </w:r>
+      <w:proofErr w:type="spellEnd"/>
+      <w:r>
+        <w:t xml:space="preserve"> or </w:t>
+      </w:r>
+      <w:proofErr w:type="spellStart"/>
+      <w:r>
+        <w:t>rdf:</w:t>
+      </w:r>
+      <w:r>
+        <w:t>id</w:t>
+      </w:r>
+      <w:proofErr w:type="spellEnd"/>
       <w:r>
         <w:rPr>
           <w:rStyle w:val="Funotenzeichen"/>
         </w:rPr>
-        <w:footnoteReference w:id="2"/>
-      </w:r>
-      <w:r>
-        <w:t xml:space="preserve">”), the following separator (“:”) </w:t>
-      </w:r>
-      <w:r>
-        <w:t>and then</w:t>
+        <w:footnoteReference w:id="1"/>
+      </w:r>
+      <w:r>
+        <w:t>.</w:t>
       </w:r>
       <w:r>
         <w:t xml:space="preserve"> </w:t>
       </w:r>
       <w:r>
-        <w:t xml:space="preserve">we </w:t>
-      </w:r>
-      <w:r>
-        <w:t>also</w:t>
-      </w:r>
-      <w:r>
-        <w:t xml:space="preserve"> need to</w:t>
-      </w:r>
-      <w:r>
-        <w:t xml:space="preserve"> specify the amount of digits the number sh</w:t>
-      </w:r>
-      <w:r>
-        <w:t>ould have and its numeric range:</w:t>
+        <w:t>Set View/render by label.</w:t>
+      </w:r>
+      <w:r>
+        <w:t xml:space="preserve"> </w:t>
+      </w:r>
+      <w:r>
+        <w:t xml:space="preserve">This will display the classes in the Class Tab/hierarchy pane (to the left of the GUI) by the classes </w:t>
+      </w:r>
+      <w:proofErr w:type="spellStart"/>
+      <w:r>
+        <w:t>rdfs</w:t>
+      </w:r>
+      <w:proofErr w:type="gramStart"/>
+      <w:r>
+        <w:t>:label</w:t>
+      </w:r>
+      <w:proofErr w:type="spellEnd"/>
+      <w:proofErr w:type="gramEnd"/>
+      <w:r>
+        <w:t>, given one is provided. If no label is provided, the renderer will display the class by its ID.</w:t>
       </w:r>
     </w:p>
     <w:p>
@@ -1511,11 +1817,12 @@
         <w:rPr>
           <w:noProof/>
         </w:rPr>
+        <w:lastRenderedPageBreak/>
         <w:drawing>
-          <wp:inline distT="0" distB="0" distL="0" distR="0" wp14:anchorId="3802C6D9" wp14:editId="6169114D">
+          <wp:inline distT="0" distB="0" distL="0" distR="0" wp14:anchorId="0F6710F1" wp14:editId="0001B363">
             <wp:extent cx="5972810" cy="3359785"/>
             <wp:effectExtent l="0" t="0" r="8890" b="0"/>
-            <wp:docPr id="1" name="Grafik 1"/>
+            <wp:docPr id="4" name="Grafik 4"/>
             <wp:cNvGraphicFramePr>
               <a:graphicFrameLocks xmlns:a="http://schemas.openxmlformats.org/drawingml/2006/main" noChangeAspect="1"/>
             </wp:cNvGraphicFramePr>
@@ -1553,23 +1860,178 @@
       <w:pPr>
         <w:pStyle w:val="berschrift2"/>
       </w:pPr>
-      <w:bookmarkStart w:id="9" w:name="_Toc361126695"/>
-      <w:r>
-        <w:t xml:space="preserve">Set </w:t>
-      </w:r>
-      <w:r>
-        <w:t xml:space="preserve">CV </w:t>
-      </w:r>
-      <w:r>
-        <w:t>namespace</w:t>
+      <w:bookmarkStart w:id="9" w:name="_Toc361143892"/>
+      <w:r>
+        <w:t>Set ID scheme under File/preferences/New Entities</w:t>
       </w:r>
       <w:bookmarkEnd w:id="9"/>
     </w:p>
     <w:p>
       <w:r>
+        <w:t xml:space="preserve">Before editing the CV you need to make P4 aware of how you want a newly generated class/terms </w:t>
+      </w:r>
+      <w:proofErr w:type="spellStart"/>
+      <w:r>
+        <w:t>rdfs</w:t>
+      </w:r>
+      <w:proofErr w:type="gramStart"/>
+      <w:r>
+        <w:t>:</w:t>
+      </w:r>
+      <w:r>
+        <w:t>about</w:t>
+      </w:r>
+      <w:proofErr w:type="spellEnd"/>
+      <w:proofErr w:type="gramEnd"/>
+      <w:r>
+        <w:t xml:space="preserve"> or </w:t>
+      </w:r>
+      <w:proofErr w:type="spellStart"/>
+      <w:r>
+        <w:t>rdf:id</w:t>
+      </w:r>
+      <w:proofErr w:type="spellEnd"/>
+      <w:r>
+        <w:t xml:space="preserve"> to look like, i.e. you need to specify that we want </w:t>
+      </w:r>
+      <w:r>
+        <w:t xml:space="preserve">semantics-free </w:t>
+      </w:r>
+      <w:r>
+        <w:t xml:space="preserve">numeric IDs rather than human readable </w:t>
+      </w:r>
+      <w:r>
+        <w:t xml:space="preserve">meaningful </w:t>
+      </w:r>
+      <w:r>
+        <w:t xml:space="preserve">ones. </w:t>
+      </w:r>
+      <w:r>
+        <w:t xml:space="preserve">For our </w:t>
+      </w:r>
+      <w:proofErr w:type="spellStart"/>
+      <w:r>
+        <w:t>nmrML</w:t>
+      </w:r>
+      <w:proofErr w:type="spellEnd"/>
+      <w:r>
+        <w:t xml:space="preserve"> CV, we should align the ID scheme to generate IDs like NMR</w:t>
+      </w:r>
+      <w:proofErr w:type="gramStart"/>
+      <w:r>
+        <w:t>:1000442</w:t>
+      </w:r>
+      <w:proofErr w:type="gramEnd"/>
+      <w:r>
+        <w:t xml:space="preserve"> (Short NS prefix/IRI), colon, 7 digits, ranging from 1000000 to 1100000). </w:t>
+      </w:r>
+    </w:p>
+    <w:p>
+      <w:r>
+        <w:t xml:space="preserve">We need </w:t>
+      </w:r>
+      <w:r>
+        <w:t xml:space="preserve">to specify the IRI </w:t>
+      </w:r>
+      <w:r>
+        <w:t>(“NMR</w:t>
+      </w:r>
+      <w:r>
+        <w:rPr>
+          <w:rStyle w:val="Funotenzeichen"/>
+        </w:rPr>
+        <w:footnoteReference w:id="2"/>
+      </w:r>
+      <w:r>
+        <w:t xml:space="preserve">”), the following separator (“:”) </w:t>
+      </w:r>
+      <w:r>
+        <w:t>and then</w:t>
+      </w:r>
+      <w:r>
+        <w:t xml:space="preserve"> </w:t>
+      </w:r>
+      <w:r>
+        <w:t xml:space="preserve">we </w:t>
+      </w:r>
+      <w:r>
+        <w:t>also</w:t>
+      </w:r>
+      <w:r>
+        <w:t xml:space="preserve"> need to</w:t>
+      </w:r>
+      <w:r>
+        <w:t xml:space="preserve"> specify the amount of digits the number sh</w:t>
+      </w:r>
+      <w:r>
+        <w:t>ould have and its numeric range:</w:t>
+      </w:r>
+    </w:p>
+    <w:p>
+      <w:r>
+        <w:rPr>
+          <w:noProof/>
+        </w:rPr>
+        <w:lastRenderedPageBreak/>
+        <w:drawing>
+          <wp:inline distT="0" distB="0" distL="0" distR="0" wp14:anchorId="3802C6D9" wp14:editId="6169114D">
+            <wp:extent cx="5972810" cy="3359785"/>
+            <wp:effectExtent l="0" t="0" r="8890" b="0"/>
+            <wp:docPr id="1" name="Grafik 1"/>
+            <wp:cNvGraphicFramePr>
+              <a:graphicFrameLocks xmlns:a="http://schemas.openxmlformats.org/drawingml/2006/main" noChangeAspect="1"/>
+            </wp:cNvGraphicFramePr>
+            <a:graphic xmlns:a="http://schemas.openxmlformats.org/drawingml/2006/main">
+              <a:graphicData uri="http://schemas.openxmlformats.org/drawingml/2006/picture">
+                <pic:pic xmlns:pic="http://schemas.openxmlformats.org/drawingml/2006/picture">
+                  <pic:nvPicPr>
+                    <pic:cNvPr id="1" name=""/>
+                    <pic:cNvPicPr/>
+                  </pic:nvPicPr>
+                  <pic:blipFill>
+                    <a:blip r:embed="rId17"/>
+                    <a:stretch>
+                      <a:fillRect/>
+                    </a:stretch>
+                  </pic:blipFill>
+                  <pic:spPr>
+                    <a:xfrm>
+                      <a:off x="0" y="0"/>
+                      <a:ext cx="5972810" cy="3359785"/>
+                    </a:xfrm>
+                    <a:prstGeom prst="rect">
+                      <a:avLst/>
+                    </a:prstGeom>
+                  </pic:spPr>
+                </pic:pic>
+              </a:graphicData>
+            </a:graphic>
+          </wp:inline>
+        </w:drawing>
+      </w:r>
+    </w:p>
+    <w:p/>
+    <w:p>
+      <w:pPr>
+        <w:pStyle w:val="berschrift2"/>
+      </w:pPr>
+      <w:bookmarkStart w:id="10" w:name="_Toc361143893"/>
+      <w:r>
+        <w:t xml:space="preserve">Set </w:t>
+      </w:r>
+      <w:r>
+        <w:t xml:space="preserve">CV </w:t>
+      </w:r>
+      <w:r>
+        <w:t>namespace</w:t>
+      </w:r>
+      <w:bookmarkEnd w:id="10"/>
+    </w:p>
+    <w:p>
+      <w:r>
         <w:t xml:space="preserve">In the Active Ontology pane/Ontology header/Ontology IRI field we put </w:t>
       </w:r>
-      <w:hyperlink r:id="rId17" w:history="1">
+      <w:hyperlink r:id="rId18" w:history="1">
         <w:r>
           <w:rPr>
             <w:rStyle w:val="Hyperlink"/>
@@ -1578,6 +2040,14 @@
         </w:r>
       </w:hyperlink>
       <w:r>
+        <w:rPr>
+          <w:rStyle w:val="Funotenzeichen"/>
+          <w:color w:val="0000FF"/>
+          <w:u w:val="single"/>
+        </w:rPr>
+        <w:footnoteReference w:id="3"/>
+      </w:r>
+      <w:r>
         <w:t xml:space="preserve"> to set </w:t>
       </w:r>
       <w:r>
@@ -1598,10 +2068,23 @@
       <w:r>
         <w:t>in accordance to the one of the XSD (</w:t>
       </w:r>
-      <w:r>
-        <w:t>xmlns:nmr-ml=</w:t>
-      </w:r>
-      <w:hyperlink r:id="rId18" w:history="1">
+      <w:proofErr w:type="spellStart"/>
+      <w:r>
+        <w:t>xmlns</w:t>
+      </w:r>
+      <w:proofErr w:type="gramStart"/>
+      <w:r>
+        <w:t>:nmr</w:t>
+      </w:r>
+      <w:proofErr w:type="gramEnd"/>
+      <w:r>
+        <w:t>-ml</w:t>
+      </w:r>
+      <w:proofErr w:type="spellEnd"/>
+      <w:r>
+        <w:t>=</w:t>
+      </w:r>
+      <w:hyperlink r:id="rId19" w:history="1">
         <w:r>
           <w:t>http://nmr-ml.org/nmr-ml</w:t>
         </w:r>
@@ -1618,15 +2101,17 @@
       <w:pPr>
         <w:pStyle w:val="berschrift2"/>
       </w:pPr>
+      <w:bookmarkStart w:id="11" w:name="_Toc361143894"/>
       <w:r>
         <w:t>Reccommended Class naming conventions</w:t>
       </w:r>
+      <w:bookmarkEnd w:id="11"/>
     </w:p>
     <w:p>
       <w:r>
         <w:t>To provide some guidance on how a meaningful and unambiguous term /class label should look like, the OBO Foundry has provided a set of naming conventions (</w:t>
       </w:r>
-      <w:hyperlink r:id="rId19" w:history="1">
+      <w:hyperlink r:id="rId20" w:history="1">
         <w:r>
           <w:rPr>
             <w:rStyle w:val="Hyperlink"/>
@@ -1638,12 +2123,20 @@
         <w:t xml:space="preserve"> </w:t>
       </w:r>
       <w:r>
-        <w:t xml:space="preserve">). Within P4 we can define labelling Checks via the P4 plugin OntoCheck: </w:t>
+        <w:t xml:space="preserve">). Within P4 we can define labelling Checks via the P4 plugin </w:t>
+      </w:r>
+      <w:proofErr w:type="spellStart"/>
+      <w:r>
+        <w:t>OntoCheck</w:t>
+      </w:r>
+      <w:proofErr w:type="spellEnd"/>
+      <w:r>
+        <w:t xml:space="preserve">: </w:t>
       </w:r>
       <w:r>
         <w:t xml:space="preserve"> </w:t>
       </w:r>
-      <w:hyperlink r:id="rId20" w:history="1">
+      <w:hyperlink r:id="rId21" w:history="1">
         <w:r>
           <w:rPr>
             <w:rStyle w:val="Hyperlink"/>
@@ -1659,11 +2152,11 @@
       <w:pPr>
         <w:pStyle w:val="berschrift2"/>
       </w:pPr>
-      <w:bookmarkStart w:id="10" w:name="_Toc361126696"/>
+      <w:bookmarkStart w:id="12" w:name="_Toc361143895"/>
       <w:r>
         <w:t>Set Search to allow for full regular expression searches under File/preferences/general</w:t>
       </w:r>
-      <w:bookmarkEnd w:id="10"/>
+      <w:bookmarkEnd w:id="12"/>
     </w:p>
     <w:p>
       <w:r>
@@ -1687,7 +2180,7 @@
                     <pic:cNvPicPr/>
                   </pic:nvPicPr>
                   <pic:blipFill>
-                    <a:blip r:embed="rId21"/>
+                    <a:blip r:embed="rId22"/>
                     <a:stretch>
                       <a:fillRect/>
                     </a:stretch>
@@ -1717,8 +2210,8 @@
       </w:pPr>
     </w:p>
     <w:sectPr>
-      <w:headerReference w:type="default" r:id="rId22"/>
-      <w:footerReference w:type="default" r:id="rId23"/>
+      <w:headerReference w:type="default" r:id="rId23"/>
+      <w:footerReference w:type="default" r:id="rId24"/>
       <w:pgSz w:w="12240" w:h="15840"/>
       <w:pgMar w:top="1417" w:right="1417" w:bottom="1134" w:left="1417" w:header="708" w:footer="708" w:gutter="0"/>
       <w:cols w:space="708"/>
@@ -1784,7 +2277,7 @@
             <w:noProof/>
             <w:lang w:val="de-DE"/>
           </w:rPr>
-          <w:t>6</w:t>
+          <w:t>1</w:t>
         </w:r>
         <w:r>
           <w:fldChar w:fldCharType="end"/>
@@ -1867,7 +2360,15 @@
         <w:t xml:space="preserve"> </w:t>
       </w:r>
       <w:r>
-        <w:t xml:space="preserve">Should we use the full URL path here ? </w:t>
+        <w:t xml:space="preserve">Should we use the full URL path </w:t>
+      </w:r>
+      <w:proofErr w:type="gramStart"/>
+      <w:r>
+        <w:t>here ?</w:t>
+      </w:r>
+      <w:proofErr w:type="gramEnd"/>
+      <w:r>
+        <w:t xml:space="preserve"> </w:t>
       </w:r>
       <w:r>
         <w:t xml:space="preserve">E.g. </w:t>
@@ -1891,6 +2392,33 @@
       <w:r>
         <w:t xml:space="preserve">   ?</w:t>
       </w:r>
+    </w:p>
+  </w:footnote>
+  <w:footnote w:id="3">
+    <w:p>
+      <w:pPr>
+        <w:pStyle w:val="Funotentext"/>
+      </w:pPr>
+      <w:r>
+        <w:rPr>
+          <w:rStyle w:val="Funotenzeichen"/>
+        </w:rPr>
+        <w:footnoteRef/>
+      </w:r>
+      <w:r>
+        <w:t xml:space="preserve"> </w:t>
+      </w:r>
+      <w:r>
+        <w:t xml:space="preserve">Or should we have the same NS for both CV and </w:t>
+      </w:r>
+      <w:proofErr w:type="gramStart"/>
+      <w:r>
+        <w:t>XSD</w:t>
+      </w:r>
+      <w:r>
+        <w:t xml:space="preserve"> ?</w:t>
+      </w:r>
+      <w:proofErr w:type="gramEnd"/>
     </w:p>
   </w:footnote>
 </w:footnotes>
@@ -1991,7 +2519,21 @@
       <w:rPr>
         <w:color w:val="5B9BD5" w:themeColor="accent1"/>
       </w:rPr>
-      <w:t>D. Schober (IPB-Halle) for COSMOS FP7 WP2</w:t>
+      <w:t xml:space="preserve">D. </w:t>
+    </w:r>
+    <w:proofErr w:type="spellStart"/>
+    <w:r>
+      <w:rPr>
+        <w:color w:val="5B9BD5" w:themeColor="accent1"/>
+      </w:rPr>
+      <w:t>Schober</w:t>
+    </w:r>
+    <w:proofErr w:type="spellEnd"/>
+    <w:r>
+      <w:rPr>
+        <w:color w:val="5B9BD5" w:themeColor="accent1"/>
+      </w:rPr>
+      <w:t xml:space="preserve"> (IPB-Halle) for COSMOS FP7 WP2</w:t>
     </w:r>
     <w:r>
       <w:rPr>
@@ -4741,7 +5283,7 @@
 </file>
 
 <file path=customXml/itemProps1.xml><?xml version="1.0" encoding="utf-8"?>
-<ds:datastoreItem xmlns:ds="http://schemas.openxmlformats.org/officeDocument/2006/customXml" ds:itemID="{3BD48E67-2A80-47EF-89B9-913DD142587A}">
+<ds:datastoreItem xmlns:ds="http://schemas.openxmlformats.org/officeDocument/2006/customXml" ds:itemID="{C1FB92DB-C2D2-475B-A053-F7B31E526E36}">
   <ds:schemaRefs>
     <ds:schemaRef ds:uri="http://schemas.openxmlformats.org/officeDocument/2006/bibliography"/>
   </ds:schemaRefs>

</xml_diff>

<commit_message>
altered URIs for Namespace.
</commit_message>
<xml_diff>
--- a/docs/CVDocumentation/ConfiguratingProtege4.docx
+++ b/docs/CVDocumentation/ConfiguratingProtege4.docx
@@ -181,8 +181,6 @@
       <w:r>
         <w:t>OWL allows easy extension of formal semantics up to full description logics (DL).</w:t>
       </w:r>
-      <w:bookmarkStart w:id="3" w:name="_GoBack"/>
-      <w:bookmarkEnd w:id="3"/>
     </w:p>
     <w:p>
       <w:pPr>
@@ -311,7 +309,7 @@
       </w:r>
     </w:p>
     <w:p/>
-    <w:bookmarkStart w:id="4" w:name="_Toc361143887" w:displacedByCustomXml="next"/>
+    <w:bookmarkStart w:id="3" w:name="_Toc361143887" w:displacedByCustomXml="next"/>
     <w:sdt>
       <w:sdtPr>
         <w:rPr>
@@ -371,7 +369,7 @@
             </w:rPr>
             <w:t>Content</w:t>
           </w:r>
-          <w:bookmarkEnd w:id="4"/>
+          <w:bookmarkEnd w:id="3"/>
         </w:p>
         <w:p>
           <w:pPr>
@@ -1177,11 +1175,11 @@
       <w:pPr>
         <w:pStyle w:val="berschrift2"/>
       </w:pPr>
-      <w:bookmarkStart w:id="5" w:name="_Toc361143888"/>
+      <w:bookmarkStart w:id="4" w:name="_Toc361143888"/>
       <w:r>
         <w:t>Download &amp; Install protégé 4.x</w:t>
       </w:r>
-      <w:bookmarkEnd w:id="5"/>
+      <w:bookmarkEnd w:id="4"/>
     </w:p>
     <w:p>
       <w:r>
@@ -1314,14 +1312,14 @@
       <w:pPr>
         <w:pStyle w:val="berschrift2"/>
       </w:pPr>
-      <w:bookmarkStart w:id="6" w:name="_Toc361143889"/>
+      <w:bookmarkStart w:id="5" w:name="_Toc361143889"/>
       <w:r>
         <w:t>Basic Orientation</w:t>
       </w:r>
       <w:r>
         <w:t xml:space="preserve"> within GUI</w:t>
       </w:r>
-      <w:bookmarkEnd w:id="6"/>
+      <w:bookmarkEnd w:id="5"/>
     </w:p>
     <w:p>
       <w:r>
@@ -1477,11 +1475,11 @@
       <w:pPr>
         <w:pStyle w:val="berschrift2"/>
       </w:pPr>
-      <w:bookmarkStart w:id="7" w:name="_Toc361143890"/>
+      <w:bookmarkStart w:id="6" w:name="_Toc361143890"/>
       <w:r>
         <w:t>A few words on how P4 stores its set-up Preferences</w:t>
       </w:r>
-      <w:bookmarkEnd w:id="7"/>
+      <w:bookmarkEnd w:id="6"/>
     </w:p>
     <w:p>
       <w:proofErr w:type="spellStart"/>
@@ -1602,7 +1600,13 @@
       </w:r>
       <w:proofErr w:type="spellEnd"/>
       <w:r>
-        <w:t xml:space="preserve">” in the command line and traverse the file path to the </w:t>
+        <w:t xml:space="preserve">” in the command line </w:t>
+      </w:r>
+      <w:r>
+        <w:t xml:space="preserve">(Start/Run) </w:t>
+      </w:r>
+      <w:r>
+        <w:t xml:space="preserve">and traverse the file path to the </w:t>
       </w:r>
       <w:proofErr w:type="spellStart"/>
       <w:r>
@@ -1681,7 +1685,19 @@
         <w:t>, e.g.</w:t>
       </w:r>
       <w:r>
-        <w:t xml:space="preserve"> the ID setup is stored. These preferences have been exported by me and have been placed in the </w:t>
+        <w:t xml:space="preserve"> the ID setup is stored. These preferences have been exported by me </w:t>
+      </w:r>
+      <w:r>
+        <w:t xml:space="preserve">into a file named </w:t>
+      </w:r>
+      <w:r>
+        <w:t>protege_entities_prefs.reg</w:t>
+      </w:r>
+      <w:r>
+        <w:t xml:space="preserve"> </w:t>
+      </w:r>
+      <w:r>
+        <w:t xml:space="preserve">and have been placed in the </w:t>
       </w:r>
       <w:proofErr w:type="spellStart"/>
       <w:r>
@@ -1700,20 +1716,21 @@
         <w:t>\ontologies</w:t>
       </w:r>
       <w:r>
-        <w:t xml:space="preserve"> folder: </w:t>
-      </w:r>
-    </w:p>
-    <w:p>
-      <w:r>
-        <w:t>In windows you can now copy this .</w:t>
-      </w:r>
-      <w:proofErr w:type="spellStart"/>
-      <w:r>
-        <w:t>reg</w:t>
-      </w:r>
-      <w:proofErr w:type="spellEnd"/>
-      <w:r>
-        <w:t xml:space="preserve"> file on</w:t>
+        <w:t xml:space="preserve"> folder.</w:t>
+      </w:r>
+    </w:p>
+    <w:p>
+      <w:r>
+        <w:t xml:space="preserve">In windows you can now copy this </w:t>
+      </w:r>
+      <w:r>
+        <w:t>protege_entities_prefs.reg</w:t>
+      </w:r>
+      <w:r>
+        <w:t xml:space="preserve"> </w:t>
+      </w:r>
+      <w:r>
+        <w:t>file on</w:t>
       </w:r>
       <w:r>
         <w:t>to</w:t>
@@ -1730,53 +1747,8 @@
     </w:p>
     <w:p>
       <w:r>
-        <w:t>As this is rather complicated I would recommend to just do the preference settings manually on your computer from within P4s preferences Tab (see below).</w:t>
-      </w:r>
-    </w:p>
-    <w:p/>
-    <w:p>
-      <w:pPr>
-        <w:pStyle w:val="berschrift2"/>
-      </w:pPr>
-      <w:bookmarkStart w:id="8" w:name="_Toc361143891"/>
-      <w:r>
-        <w:t>Set the class renderer to display human readable class labels in the hierarchy pane</w:t>
-      </w:r>
-      <w:bookmarkEnd w:id="8"/>
-    </w:p>
-    <w:p>
-      <w:r>
-        <w:t xml:space="preserve">Set the renderer to use Labels when displaying the hierarchy. Under File/preferences/Renderer tick the render by annotation property and hit “configure”. Then set it to display </w:t>
-      </w:r>
-      <w:proofErr w:type="spellStart"/>
-      <w:r>
-        <w:t>rdfs</w:t>
-      </w:r>
-      <w:proofErr w:type="gramStart"/>
-      <w:r>
-        <w:t>:label</w:t>
-      </w:r>
-      <w:proofErr w:type="spellEnd"/>
-      <w:proofErr w:type="gramEnd"/>
-      <w:r>
-        <w:t xml:space="preserve"> rather than </w:t>
-      </w:r>
-      <w:proofErr w:type="spellStart"/>
-      <w:r>
-        <w:t>rdf:about</w:t>
-      </w:r>
-      <w:proofErr w:type="spellEnd"/>
-      <w:r>
-        <w:t xml:space="preserve"> or </w:t>
-      </w:r>
-      <w:proofErr w:type="spellStart"/>
-      <w:r>
-        <w:t>rdf:</w:t>
-      </w:r>
-      <w:r>
-        <w:t>id</w:t>
-      </w:r>
-      <w:proofErr w:type="spellEnd"/>
+        <w:t>For all further preferences we could proceed in the same way</w:t>
+      </w:r>
       <w:r>
         <w:rPr>
           <w:rStyle w:val="Funotenzeichen"/>
@@ -1784,13 +1756,90 @@
         <w:footnoteReference w:id="1"/>
       </w:r>
       <w:r>
+        <w:t xml:space="preserve">. </w:t>
+      </w:r>
+      <w:r>
+        <w:t xml:space="preserve">For more information please look at </w:t>
+      </w:r>
+      <w:hyperlink r:id="rId16" w:history="1">
+        <w:r>
+          <w:rPr>
+            <w:rStyle w:val="Hyperlink"/>
+          </w:rPr>
+          <w:t>http://protegewiki.stanford.edu/wiki/ClearingP4Preferences</w:t>
+        </w:r>
+      </w:hyperlink>
+      <w:r>
+        <w:t xml:space="preserve"> </w:t>
+      </w:r>
+    </w:p>
+    <w:p>
+      <w:r>
+        <w:t>As this is rather complicated I would recommend to just do the preference settings manually on your computer from within P4s preferences Tab (see below).</w:t>
+      </w:r>
+    </w:p>
+    <w:p/>
+    <w:p>
+      <w:pPr>
+        <w:pStyle w:val="berschrift2"/>
+      </w:pPr>
+      <w:bookmarkStart w:id="7" w:name="_Toc361143891"/>
+      <w:r>
+        <w:t>Set the class renderer to display human readable class labels in the hierarchy pane</w:t>
+      </w:r>
+      <w:bookmarkEnd w:id="7"/>
+    </w:p>
+    <w:p>
+      <w:r>
+        <w:t xml:space="preserve">Set the renderer to use Labels when displaying the hierarchy. Under File/preferences/Renderer tick the render by annotation property and hit “configure”. Then set it to display </w:t>
+      </w:r>
+      <w:proofErr w:type="spellStart"/>
+      <w:r>
+        <w:t>rdfs</w:t>
+      </w:r>
+      <w:proofErr w:type="gramStart"/>
+      <w:r>
+        <w:t>:label</w:t>
+      </w:r>
+      <w:proofErr w:type="spellEnd"/>
+      <w:proofErr w:type="gramEnd"/>
+      <w:r>
+        <w:t xml:space="preserve"> rather than </w:t>
+      </w:r>
+      <w:proofErr w:type="spellStart"/>
+      <w:r>
+        <w:t>rdf:about</w:t>
+      </w:r>
+      <w:proofErr w:type="spellEnd"/>
+      <w:r>
+        <w:t xml:space="preserve"> or </w:t>
+      </w:r>
+      <w:proofErr w:type="spellStart"/>
+      <w:r>
+        <w:t>rdf:</w:t>
+      </w:r>
+      <w:r>
+        <w:t>id</w:t>
+      </w:r>
+      <w:proofErr w:type="spellEnd"/>
+      <w:r>
+        <w:rPr>
+          <w:rStyle w:val="Funotenzeichen"/>
+        </w:rPr>
+        <w:footnoteReference w:id="2"/>
+      </w:r>
+      <w:r>
         <w:t>.</w:t>
       </w:r>
       <w:r>
         <w:t xml:space="preserve"> </w:t>
       </w:r>
       <w:r>
-        <w:t>Set View/render by label.</w:t>
+        <w:t xml:space="preserve">Set </w:t>
+      </w:r>
+      <w:r>
+        <w:lastRenderedPageBreak/>
+        <w:t>View/render by label.</w:t>
       </w:r>
       <w:r>
         <w:t xml:space="preserve"> </w:t>
@@ -1817,167 +1866,11 @@
         <w:rPr>
           <w:noProof/>
         </w:rPr>
-        <w:lastRenderedPageBreak/>
         <w:drawing>
           <wp:inline distT="0" distB="0" distL="0" distR="0" wp14:anchorId="0F6710F1" wp14:editId="0001B363">
             <wp:extent cx="5972810" cy="3359785"/>
             <wp:effectExtent l="0" t="0" r="8890" b="0"/>
             <wp:docPr id="4" name="Grafik 4"/>
-            <wp:cNvGraphicFramePr>
-              <a:graphicFrameLocks xmlns:a="http://schemas.openxmlformats.org/drawingml/2006/main" noChangeAspect="1"/>
-            </wp:cNvGraphicFramePr>
-            <a:graphic xmlns:a="http://schemas.openxmlformats.org/drawingml/2006/main">
-              <a:graphicData uri="http://schemas.openxmlformats.org/drawingml/2006/picture">
-                <pic:pic xmlns:pic="http://schemas.openxmlformats.org/drawingml/2006/picture">
-                  <pic:nvPicPr>
-                    <pic:cNvPr id="1" name=""/>
-                    <pic:cNvPicPr/>
-                  </pic:nvPicPr>
-                  <pic:blipFill>
-                    <a:blip r:embed="rId16"/>
-                    <a:stretch>
-                      <a:fillRect/>
-                    </a:stretch>
-                  </pic:blipFill>
-                  <pic:spPr>
-                    <a:xfrm>
-                      <a:off x="0" y="0"/>
-                      <a:ext cx="5972810" cy="3359785"/>
-                    </a:xfrm>
-                    <a:prstGeom prst="rect">
-                      <a:avLst/>
-                    </a:prstGeom>
-                  </pic:spPr>
-                </pic:pic>
-              </a:graphicData>
-            </a:graphic>
-          </wp:inline>
-        </w:drawing>
-      </w:r>
-    </w:p>
-    <w:p/>
-    <w:p>
-      <w:pPr>
-        <w:pStyle w:val="berschrift2"/>
-      </w:pPr>
-      <w:bookmarkStart w:id="9" w:name="_Toc361143892"/>
-      <w:r>
-        <w:t>Set ID scheme under File/preferences/New Entities</w:t>
-      </w:r>
-      <w:bookmarkEnd w:id="9"/>
-    </w:p>
-    <w:p>
-      <w:r>
-        <w:t xml:space="preserve">Before editing the CV you need to make P4 aware of how you want a newly generated class/terms </w:t>
-      </w:r>
-      <w:proofErr w:type="spellStart"/>
-      <w:r>
-        <w:t>rdfs</w:t>
-      </w:r>
-      <w:proofErr w:type="gramStart"/>
-      <w:r>
-        <w:t>:</w:t>
-      </w:r>
-      <w:r>
-        <w:t>about</w:t>
-      </w:r>
-      <w:proofErr w:type="spellEnd"/>
-      <w:proofErr w:type="gramEnd"/>
-      <w:r>
-        <w:t xml:space="preserve"> or </w:t>
-      </w:r>
-      <w:proofErr w:type="spellStart"/>
-      <w:r>
-        <w:t>rdf:id</w:t>
-      </w:r>
-      <w:proofErr w:type="spellEnd"/>
-      <w:r>
-        <w:t xml:space="preserve"> to look like, i.e. you need to specify that we want </w:t>
-      </w:r>
-      <w:r>
-        <w:t xml:space="preserve">semantics-free </w:t>
-      </w:r>
-      <w:r>
-        <w:t xml:space="preserve">numeric IDs rather than human readable </w:t>
-      </w:r>
-      <w:r>
-        <w:t xml:space="preserve">meaningful </w:t>
-      </w:r>
-      <w:r>
-        <w:t xml:space="preserve">ones. </w:t>
-      </w:r>
-      <w:r>
-        <w:t xml:space="preserve">For our </w:t>
-      </w:r>
-      <w:proofErr w:type="spellStart"/>
-      <w:r>
-        <w:t>nmrML</w:t>
-      </w:r>
-      <w:proofErr w:type="spellEnd"/>
-      <w:r>
-        <w:t xml:space="preserve"> CV, we should align the ID scheme to generate IDs like NMR</w:t>
-      </w:r>
-      <w:proofErr w:type="gramStart"/>
-      <w:r>
-        <w:t>:1000442</w:t>
-      </w:r>
-      <w:proofErr w:type="gramEnd"/>
-      <w:r>
-        <w:t xml:space="preserve"> (Short NS prefix/IRI), colon, 7 digits, ranging from 1000000 to 1100000). </w:t>
-      </w:r>
-    </w:p>
-    <w:p>
-      <w:r>
-        <w:t xml:space="preserve">We need </w:t>
-      </w:r>
-      <w:r>
-        <w:t xml:space="preserve">to specify the IRI </w:t>
-      </w:r>
-      <w:r>
-        <w:t>(“NMR</w:t>
-      </w:r>
-      <w:r>
-        <w:rPr>
-          <w:rStyle w:val="Funotenzeichen"/>
-        </w:rPr>
-        <w:footnoteReference w:id="2"/>
-      </w:r>
-      <w:r>
-        <w:t xml:space="preserve">”), the following separator (“:”) </w:t>
-      </w:r>
-      <w:r>
-        <w:t>and then</w:t>
-      </w:r>
-      <w:r>
-        <w:t xml:space="preserve"> </w:t>
-      </w:r>
-      <w:r>
-        <w:t xml:space="preserve">we </w:t>
-      </w:r>
-      <w:r>
-        <w:t>also</w:t>
-      </w:r>
-      <w:r>
-        <w:t xml:space="preserve"> need to</w:t>
-      </w:r>
-      <w:r>
-        <w:t xml:space="preserve"> specify the amount of digits the number sh</w:t>
-      </w:r>
-      <w:r>
-        <w:t>ould have and its numeric range:</w:t>
-      </w:r>
-    </w:p>
-    <w:p>
-      <w:r>
-        <w:rPr>
-          <w:noProof/>
-        </w:rPr>
-        <w:lastRenderedPageBreak/>
-        <w:drawing>
-          <wp:inline distT="0" distB="0" distL="0" distR="0" wp14:anchorId="3802C6D9" wp14:editId="6169114D">
-            <wp:extent cx="5972810" cy="3359785"/>
-            <wp:effectExtent l="0" t="0" r="8890" b="0"/>
-            <wp:docPr id="1" name="Grafik 1"/>
             <wp:cNvGraphicFramePr>
               <a:graphicFrameLocks xmlns:a="http://schemas.openxmlformats.org/drawingml/2006/main" noChangeAspect="1"/>
             </wp:cNvGraphicFramePr>
@@ -2015,6 +1908,358 @@
       <w:pPr>
         <w:pStyle w:val="berschrift2"/>
       </w:pPr>
+      <w:bookmarkStart w:id="8" w:name="_Toc361143892"/>
+      <w:r>
+        <w:t>Set ID scheme under File/preferences/New Entities</w:t>
+      </w:r>
+      <w:bookmarkEnd w:id="8"/>
+    </w:p>
+    <w:p>
+      <w:r>
+        <w:t xml:space="preserve">Before editing the CV you need to make P4 aware of how you want a newly generated class/terms </w:t>
+      </w:r>
+      <w:proofErr w:type="spellStart"/>
+      <w:r>
+        <w:t>rdfs</w:t>
+      </w:r>
+      <w:proofErr w:type="gramStart"/>
+      <w:r>
+        <w:t>:</w:t>
+      </w:r>
+      <w:r>
+        <w:t>about</w:t>
+      </w:r>
+      <w:proofErr w:type="spellEnd"/>
+      <w:proofErr w:type="gramEnd"/>
+      <w:r>
+        <w:t xml:space="preserve"> or </w:t>
+      </w:r>
+      <w:proofErr w:type="spellStart"/>
+      <w:r>
+        <w:t>rdf:id</w:t>
+      </w:r>
+      <w:proofErr w:type="spellEnd"/>
+      <w:r>
+        <w:t xml:space="preserve"> to look like, i.e. you need to specify that we want </w:t>
+      </w:r>
+      <w:r>
+        <w:t xml:space="preserve">semantics-free </w:t>
+      </w:r>
+      <w:r>
+        <w:t xml:space="preserve">numeric IDs rather than human readable </w:t>
+      </w:r>
+      <w:r>
+        <w:t xml:space="preserve">meaningful </w:t>
+      </w:r>
+      <w:r>
+        <w:t xml:space="preserve">ones. </w:t>
+      </w:r>
+      <w:r>
+        <w:t xml:space="preserve">For our </w:t>
+      </w:r>
+      <w:proofErr w:type="spellStart"/>
+      <w:r>
+        <w:t>nmrML</w:t>
+      </w:r>
+      <w:proofErr w:type="spellEnd"/>
+      <w:r>
+        <w:t xml:space="preserve"> CV, we should align the ID scheme to generate IDs like NMR</w:t>
+      </w:r>
+      <w:proofErr w:type="gramStart"/>
+      <w:r>
+        <w:t>:1000442</w:t>
+      </w:r>
+      <w:proofErr w:type="gramEnd"/>
+      <w:r>
+        <w:t xml:space="preserve"> (Short NS prefix/IRI), colon, 7 digits, ranging from 1000000 to 1100000). </w:t>
+      </w:r>
+    </w:p>
+    <w:p>
+      <w:r>
+        <w:t xml:space="preserve">We need </w:t>
+      </w:r>
+      <w:r>
+        <w:t xml:space="preserve">to specify the IRI </w:t>
+      </w:r>
+      <w:r>
+        <w:t>(“NMR</w:t>
+      </w:r>
+      <w:r>
+        <w:rPr>
+          <w:rStyle w:val="Funotenzeichen"/>
+        </w:rPr>
+        <w:footnoteReference w:id="3"/>
+      </w:r>
+      <w:r>
+        <w:t xml:space="preserve">”), the following separator (“:”) </w:t>
+      </w:r>
+      <w:r>
+        <w:t>and then</w:t>
+      </w:r>
+      <w:r>
+        <w:t xml:space="preserve"> </w:t>
+      </w:r>
+      <w:r>
+        <w:t xml:space="preserve">we </w:t>
+      </w:r>
+      <w:r>
+        <w:t>also</w:t>
+      </w:r>
+      <w:r>
+        <w:t xml:space="preserve"> need to</w:t>
+      </w:r>
+      <w:r>
+        <w:t xml:space="preserve"> specify the amount of digits the number sh</w:t>
+      </w:r>
+      <w:r>
+        <w:t>ould have and its numeric range:</w:t>
+      </w:r>
+    </w:p>
+    <w:p>
+      <w:r>
+        <w:rPr>
+          <w:noProof/>
+        </w:rPr>
+        <w:lastRenderedPageBreak/>
+        <w:drawing>
+          <wp:inline distT="0" distB="0" distL="0" distR="0" wp14:anchorId="3802C6D9" wp14:editId="6169114D">
+            <wp:extent cx="5972810" cy="3359785"/>
+            <wp:effectExtent l="0" t="0" r="8890" b="0"/>
+            <wp:docPr id="1" name="Grafik 1"/>
+            <wp:cNvGraphicFramePr>
+              <a:graphicFrameLocks xmlns:a="http://schemas.openxmlformats.org/drawingml/2006/main" noChangeAspect="1"/>
+            </wp:cNvGraphicFramePr>
+            <a:graphic xmlns:a="http://schemas.openxmlformats.org/drawingml/2006/main">
+              <a:graphicData uri="http://schemas.openxmlformats.org/drawingml/2006/picture">
+                <pic:pic xmlns:pic="http://schemas.openxmlformats.org/drawingml/2006/picture">
+                  <pic:nvPicPr>
+                    <pic:cNvPr id="1" name=""/>
+                    <pic:cNvPicPr/>
+                  </pic:nvPicPr>
+                  <pic:blipFill>
+                    <a:blip r:embed="rId18"/>
+                    <a:stretch>
+                      <a:fillRect/>
+                    </a:stretch>
+                  </pic:blipFill>
+                  <pic:spPr>
+                    <a:xfrm>
+                      <a:off x="0" y="0"/>
+                      <a:ext cx="5972810" cy="3359785"/>
+                    </a:xfrm>
+                    <a:prstGeom prst="rect">
+                      <a:avLst/>
+                    </a:prstGeom>
+                  </pic:spPr>
+                </pic:pic>
+              </a:graphicData>
+            </a:graphic>
+          </wp:inline>
+        </w:drawing>
+      </w:r>
+    </w:p>
+    <w:p>
+      <w:r>
+        <w:t>This will generate the following registry entry in Windows Registry Editor Version 5.00</w:t>
+      </w:r>
+    </w:p>
+    <w:p>
+      <w:pPr>
+        <w:spacing w:line="240" w:lineRule="auto"/>
+        <w:contextualSpacing/>
+      </w:pPr>
+      <w:r>
+        <w:t>[HKEY_CURRENT_USER\Software\JavaSoft\Prefs\/P/R/O/T/E/G/E_/P/R/E/F/E/R/E/N/C/E/S\application_preferences\org.protege.editor.owl.entity.creation]</w:t>
+      </w:r>
+    </w:p>
+    <w:p>
+      <w:pPr>
+        <w:spacing w:line="240" w:lineRule="auto"/>
+        <w:contextualSpacing/>
+      </w:pPr>
+      <w:r>
+        <w:t>"/U/S/E_/D/E/F/A/U/L/T_/B/A/S/E_/U/R/I"="false"</w:t>
+      </w:r>
+    </w:p>
+    <w:p>
+      <w:pPr>
+        <w:spacing w:line="240" w:lineRule="auto"/>
+        <w:contextualSpacing/>
+      </w:pPr>
+      <w:r>
+        <w:t>"/D/E/F/A/U/L/T_/B/A/S/E_/U/R/I"=""</w:t>
+      </w:r>
+    </w:p>
+    <w:p>
+      <w:pPr>
+        <w:spacing w:line="240" w:lineRule="auto"/>
+        <w:contextualSpacing/>
+      </w:pPr>
+      <w:r>
+        <w:t>"/D/E/F/A/U/L/T_/U/R/I_/S/E/P/A/R/A/T/O/R"="#"</w:t>
+      </w:r>
+    </w:p>
+    <w:p>
+      <w:pPr>
+        <w:spacing w:line="240" w:lineRule="auto"/>
+        <w:contextualSpacing/>
+      </w:pPr>
+      <w:r>
+        <w:t>"/U/S/E_/A/U/T/O_/I/D_/F/O/R_/F/R/A/G/M/E/N/T"="true"</w:t>
+      </w:r>
+    </w:p>
+    <w:p>
+      <w:pPr>
+        <w:spacing w:line="240" w:lineRule="auto"/>
+        <w:contextualSpacing/>
+        <w:rPr>
+          <w:lang w:val="de-DE"/>
+        </w:rPr>
+      </w:pPr>
+      <w:r>
+        <w:rPr>
+          <w:lang w:val="de-DE"/>
+        </w:rPr>
+        <w:t>"/N/A/M/E_/L/A/B/E/L_/G/E/N/E/R/A/T/E"="</w:t>
+      </w:r>
+      <w:proofErr w:type="spellStart"/>
+      <w:r>
+        <w:rPr>
+          <w:lang w:val="de-DE"/>
+        </w:rPr>
+        <w:t>true</w:t>
+      </w:r>
+      <w:proofErr w:type="spellEnd"/>
+      <w:r>
+        <w:rPr>
+          <w:lang w:val="de-DE"/>
+        </w:rPr>
+        <w:t>"</w:t>
+      </w:r>
+    </w:p>
+    <w:p>
+      <w:pPr>
+        <w:spacing w:line="240" w:lineRule="auto"/>
+        <w:contextualSpacing/>
+        <w:rPr>
+          <w:lang w:val="de-DE"/>
+        </w:rPr>
+      </w:pPr>
+      <w:r>
+        <w:rPr>
+          <w:lang w:val="de-DE"/>
+        </w:rPr>
+        <w:t>"/I/D_/L/A/B/E/L_/G/E/N/E/R/A/T/E"="</w:t>
+      </w:r>
+      <w:proofErr w:type="spellStart"/>
+      <w:r>
+        <w:rPr>
+          <w:lang w:val="de-DE"/>
+        </w:rPr>
+        <w:t>false</w:t>
+      </w:r>
+      <w:proofErr w:type="spellEnd"/>
+      <w:r>
+        <w:rPr>
+          <w:lang w:val="de-DE"/>
+        </w:rPr>
+        <w:t>"</w:t>
+      </w:r>
+    </w:p>
+    <w:p>
+      <w:pPr>
+        <w:spacing w:line="240" w:lineRule="auto"/>
+        <w:contextualSpacing/>
+      </w:pPr>
+      <w:r>
+        <w:t>"/L/A/B/E/L_/D/E/S/C/R/I/P/T/O/R"="org.protege.editor.owl.model.entity./Match/Renderer/Label/Descriptor"</w:t>
+      </w:r>
+    </w:p>
+    <w:p>
+      <w:pPr>
+        <w:spacing w:line="240" w:lineRule="auto"/>
+        <w:contextualSpacing/>
+      </w:pPr>
+      <w:r>
+        <w:t>"/N/A/M/E_/L/A/B/E/L_/U/R/I"="http:\\\\www.w3.org\\2000\\01\\rdf-schema#label"</w:t>
+      </w:r>
+    </w:p>
+    <w:p>
+      <w:pPr>
+        <w:spacing w:line="240" w:lineRule="auto"/>
+        <w:contextualSpacing/>
+      </w:pPr>
+      <w:r>
+        <w:t>"/A/U/T/O_/I/D_/G/E/N/E/R/A/T/O/R_/C/L/A/S/S"="org.protege.editor.owl.model.entity./Iterative/Auto/I/D/Generator"</w:t>
+      </w:r>
+    </w:p>
+    <w:p>
+      <w:pPr>
+        <w:spacing w:line="240" w:lineRule="auto"/>
+        <w:contextualSpacing/>
+      </w:pPr>
+      <w:r>
+        <w:t>"/A/U/T/O_/I/D_/S/T/A/R/T"="1000000"</w:t>
+      </w:r>
+    </w:p>
+    <w:p>
+      <w:pPr>
+        <w:spacing w:line="240" w:lineRule="auto"/>
+        <w:contextualSpacing/>
+      </w:pPr>
+      <w:r>
+        <w:t>"/A/U/T/O_/I/D_/E/N/D"="1100000"</w:t>
+      </w:r>
+    </w:p>
+    <w:p>
+      <w:pPr>
+        <w:spacing w:line="240" w:lineRule="auto"/>
+        <w:contextualSpacing/>
+      </w:pPr>
+      <w:r>
+        <w:t>"/A/U/T/O_/I/D_/S/I/Z/E"="7"</w:t>
+      </w:r>
+    </w:p>
+    <w:p>
+      <w:pPr>
+        <w:spacing w:line="240" w:lineRule="auto"/>
+        <w:contextualSpacing/>
+      </w:pPr>
+      <w:r>
+        <w:t>"/A/U/T/O_/I/D_/P/R/E/F/I/X"="/N/M/R"</w:t>
+      </w:r>
+    </w:p>
+    <w:p>
+      <w:pPr>
+        <w:spacing w:line="240" w:lineRule="auto"/>
+        <w:contextualSpacing/>
+      </w:pPr>
+      <w:r>
+        <w:t>"/A/U/T/O_/I/D_/S/U/F/F/I/X"=""</w:t>
+      </w:r>
+    </w:p>
+    <w:p>
+      <w:pPr>
+        <w:spacing w:line="240" w:lineRule="auto"/>
+        <w:contextualSpacing/>
+      </w:pPr>
+      <w:r>
+        <w:t>"/S/A/V/E_/A/U/T/O_/I/D_/S/T/A/R/T"="false"</w:t>
+      </w:r>
+    </w:p>
+    <w:p>
+      <w:pPr>
+        <w:spacing w:line="240" w:lineRule="auto"/>
+        <w:contextualSpacing/>
+      </w:pPr>
+      <w:r>
+        <w:t>"/N/A/M/E_/L/A/B/E/L_/L/A/N/G"="en"</w:t>
+      </w:r>
+    </w:p>
+    <w:p>
+      <w:pPr>
+        <w:pStyle w:val="berschrift2"/>
+      </w:pPr>
       <w:bookmarkStart w:id="10" w:name="_Toc361143893"/>
       <w:r>
         <w:t xml:space="preserve">Set </w:t>
@@ -2031,21 +2276,24 @@
       <w:r>
         <w:t xml:space="preserve">In the Active Ontology pane/Ontology header/Ontology IRI field we put </w:t>
       </w:r>
-      <w:hyperlink r:id="rId18" w:history="1">
+      <w:hyperlink r:id="rId19" w:history="1">
         <w:r>
           <w:rPr>
             <w:rStyle w:val="Hyperlink"/>
           </w:rPr>
-          <w:t>http://nmr-ml.org/nmr-cv</w:t>
+          <w:t>http://nmrML.org/nmrCV</w:t>
         </w:r>
       </w:hyperlink>
+      <w:r>
+        <w:t xml:space="preserve"> </w:t>
+      </w:r>
       <w:r>
         <w:rPr>
           <w:rStyle w:val="Funotenzeichen"/>
           <w:color w:val="0000FF"/>
           <w:u w:val="single"/>
         </w:rPr>
-        <w:footnoteReference w:id="3"/>
+        <w:footnoteReference w:id="4"/>
       </w:r>
       <w:r>
         <w:t xml:space="preserve"> to set </w:t>
@@ -2070,30 +2318,34 @@
       </w:r>
       <w:proofErr w:type="spellStart"/>
       <w:r>
-        <w:t>xmlns</w:t>
+        <w:t>xmlns:nmr</w:t>
+      </w:r>
+      <w:r>
+        <w:t>ML</w:t>
+      </w:r>
+      <w:proofErr w:type="spellEnd"/>
+      <w:r>
+        <w:t>=</w:t>
+      </w:r>
+      <w:r>
+        <w:t>http://nmrML.org/</w:t>
       </w:r>
       <w:proofErr w:type="gramStart"/>
       <w:r>
-        <w:t>:nmr</w:t>
+        <w:t>nmr</w:t>
+      </w:r>
+      <w:r>
+        <w:t>ML</w:t>
+      </w:r>
+      <w:r>
+        <w:t xml:space="preserve"> </w:t>
+      </w:r>
+      <w:r>
+        <w:t>)</w:t>
       </w:r>
       <w:proofErr w:type="gramEnd"/>
       <w:r>
-        <w:t>-ml</w:t>
-      </w:r>
-      <w:proofErr w:type="spellEnd"/>
-      <w:r>
-        <w:t>=</w:t>
-      </w:r>
-      <w:hyperlink r:id="rId19" w:history="1">
-        <w:r>
-          <w:t>http://nmr-ml.org/nmr-ml</w:t>
-        </w:r>
-      </w:hyperlink>
-      <w:r>
-        <w:t xml:space="preserve"> </w:t>
-      </w:r>
-      <w:r>
-        <w:t>).</w:t>
+        <w:t>.</w:t>
       </w:r>
     </w:p>
     <w:p/>
@@ -2103,6 +2355,7 @@
       </w:pPr>
       <w:bookmarkStart w:id="11" w:name="_Toc361143894"/>
       <w:r>
+        <w:lastRenderedPageBreak/>
         <w:t>Reccommended Class naming conventions</w:t>
       </w:r>
       <w:bookmarkEnd w:id="11"/>
@@ -2163,7 +2416,6 @@
         <w:rPr>
           <w:noProof/>
         </w:rPr>
-        <w:lastRenderedPageBreak/>
         <w:drawing>
           <wp:inline distT="0" distB="0" distL="0" distR="0" wp14:anchorId="43749BF5" wp14:editId="6B8FEB61">
             <wp:extent cx="5972810" cy="3359785"/>
@@ -2277,7 +2529,7 @@
             <w:noProof/>
             <w:lang w:val="de-DE"/>
           </w:rPr>
-          <w:t>1</w:t>
+          <w:t>6</w:t>
         </w:r>
         <w:r>
           <w:fldChar w:fldCharType="end"/>
@@ -2327,6 +2579,36 @@
         <w:footnoteRef/>
       </w:r>
       <w:r>
+        <w:t xml:space="preserve"> I am hesitant to recommend to export the whole </w:t>
+      </w:r>
+      <w:r>
+        <w:t>HKEY_CURRENT_USER\Software\JavaSoft\Prefs\/P/R/O/T/E/G/E_/P/R/E/F/E/R/E/N/C/E/</w:t>
+      </w:r>
+      <w:proofErr w:type="gramStart"/>
+      <w:r>
+        <w:t>S</w:t>
+      </w:r>
+      <w:r>
+        <w:t xml:space="preserve">  folder</w:t>
+      </w:r>
+      <w:proofErr w:type="gramEnd"/>
+      <w:r>
+        <w:t>, as it may contain country and language specific setting not applicable to your local environment.</w:t>
+      </w:r>
+    </w:p>
+  </w:footnote>
+  <w:footnote w:id="2">
+    <w:p>
+      <w:pPr>
+        <w:pStyle w:val="Funotentext"/>
+      </w:pPr>
+      <w:r>
+        <w:rPr>
+          <w:rStyle w:val="Funotenzeichen"/>
+        </w:rPr>
+        <w:footnoteRef/>
+      </w:r>
+      <w:r>
         <w:t xml:space="preserve"> </w:t>
       </w:r>
       <w:r>
@@ -2345,7 +2627,7 @@
       </w:r>
     </w:p>
   </w:footnote>
-  <w:footnote w:id="2">
+  <w:footnote w:id="3">
     <w:p>
       <w:pPr>
         <w:pStyle w:val="Funotentext"/>
@@ -2378,7 +2660,7 @@
           <w:rPr>
             <w:rStyle w:val="Hyperlink"/>
           </w:rPr>
-          <w:t>http://nmr-ml.org/nmr-cv</w:t>
+          <w:t>http://nmrML.org/nmrCV</w:t>
         </w:r>
       </w:hyperlink>
       <w:r>
@@ -2386,15 +2668,45 @@
       </w:r>
       <w:hyperlink r:id="rId3" w:history="1">
         <w:r>
-          <w:t>http://nmr-ml.org/nmr-ml</w:t>
+          <w:rPr>
+            <w:rStyle w:val="Hyperlink"/>
+          </w:rPr>
+          <w:t>http://nmrML.org/nmrML</w:t>
         </w:r>
       </w:hyperlink>
-      <w:r>
-        <w:t xml:space="preserve">   ?</w:t>
+      <w:proofErr w:type="gramStart"/>
+      <w:r>
+        <w:t xml:space="preserve"> </w:t>
+      </w:r>
+      <w:proofErr w:type="gramEnd"/>
+      <w:r>
+        <w:t xml:space="preserve"> ?</w:t>
+      </w:r>
+      <w:r>
+        <w:t xml:space="preserve"> Read </w:t>
+      </w:r>
+      <w:r>
+        <w:t>m</w:t>
+      </w:r>
+      <w:bookmarkStart w:id="9" w:name="_GoBack"/>
+      <w:bookmarkEnd w:id="9"/>
+      <w:r>
+        <w:t xml:space="preserve">ore on </w:t>
+      </w:r>
+      <w:hyperlink r:id="rId4" w:history="1">
+        <w:r>
+          <w:rPr>
+            <w:rStyle w:val="Hyperlink"/>
+          </w:rPr>
+          <w:t>http://protegewiki.stanford.edu/wiki/Protege4NamingAndRendering</w:t>
+        </w:r>
+      </w:hyperlink>
+      <w:r>
+        <w:t xml:space="preserve"> </w:t>
       </w:r>
     </w:p>
   </w:footnote>
-  <w:footnote w:id="3">
+  <w:footnote w:id="4">
     <w:p>
       <w:pPr>
         <w:pStyle w:val="Funotentext"/>
@@ -5283,7 +5595,7 @@
 </file>
 
 <file path=customXml/itemProps1.xml><?xml version="1.0" encoding="utf-8"?>
-<ds:datastoreItem xmlns:ds="http://schemas.openxmlformats.org/officeDocument/2006/customXml" ds:itemID="{C1FB92DB-C2D2-475B-A053-F7B31E526E36}">
+<ds:datastoreItem xmlns:ds="http://schemas.openxmlformats.org/officeDocument/2006/customXml" ds:itemID="{182E6A37-4AD8-4999-9F05-DC2385D93BB6}">
   <ds:schemaRefs>
     <ds:schemaRef ds:uri="http://schemas.openxmlformats.org/officeDocument/2006/bibliography"/>
   </ds:schemaRefs>

</xml_diff>

<commit_message>
v1.0 As v.9, but removed OBI temporary and outdated IDs and Refs.Taxonomic re-binning of classes that part_of /is_a 'Metabolomics Standards Initiative NMR Spectrometry Vocabularies' under appropriate Biotop classes. Integration of required xsd leaf nodes into CV (see below). Removed Wishard Top Level nodes of doubtful justification, i.e. 'Metabolomics Standards Initiative NMR Spectrometry Vocabularies' and 'spectrum generation information' and 'spectrum interpretation'.
</commit_message>
<xml_diff>
--- a/docs/CVDocumentation/ConfiguratingProtege4.docx
+++ b/docs/CVDocumentation/ConfiguratingProtege4.docx
@@ -7,7 +7,7 @@
         <w:pStyle w:val="berschrift1"/>
       </w:pPr>
       <w:bookmarkStart w:id="0" w:name="_Toc361047231"/>
-      <w:bookmarkStart w:id="1" w:name="_Toc361143885"/>
+      <w:bookmarkStart w:id="1" w:name="_Toc361216599"/>
       <w:r>
         <w:t xml:space="preserve">Setting up &amp; configurating </w:t>
       </w:r>
@@ -36,7 +36,7 @@
       <w:pPr>
         <w:pStyle w:val="berschrift2"/>
       </w:pPr>
-      <w:bookmarkStart w:id="2" w:name="_Toc361143886"/>
+      <w:bookmarkStart w:id="2" w:name="_Toc361216600"/>
       <w:r>
         <w:t>Scope of this Document</w:t>
       </w:r>
@@ -309,7 +309,7 @@
       </w:r>
     </w:p>
     <w:p/>
-    <w:bookmarkStart w:id="3" w:name="_Toc361143887" w:displacedByCustomXml="next"/>
+    <w:bookmarkStart w:id="3" w:name="_Toc361216601" w:displacedByCustomXml="next"/>
     <w:sdt>
       <w:sdtPr>
         <w:rPr>
@@ -339,35 +339,15 @@
           </w:pPr>
           <w:r>
             <w:rPr>
-              <w:caps w:val="0"/>
-              <w:spacing w:val="0"/>
-              <w:lang w:val="de-DE"/>
+              <w:rStyle w:val="berschrift2Zchn"/>
             </w:rPr>
-            <w:t xml:space="preserve">Table </w:t>
-          </w:r>
-          <w:proofErr w:type="spellStart"/>
-          <w:r>
-            <w:rPr>
-              <w:caps w:val="0"/>
-              <w:spacing w:val="0"/>
-              <w:lang w:val="de-DE"/>
-            </w:rPr>
-            <w:t>of</w:t>
-          </w:r>
-          <w:proofErr w:type="spellEnd"/>
-          <w:r>
-            <w:rPr>
-              <w:caps w:val="0"/>
-              <w:spacing w:val="0"/>
-              <w:lang w:val="de-DE"/>
-            </w:rPr>
-            <w:t xml:space="preserve"> </w:t>
+            <w:t>Content</w:t>
           </w:r>
           <w:r>
             <w:rPr>
               <w:rStyle w:val="berschrift2Zchn"/>
             </w:rPr>
-            <w:t>Content</w:t>
+            <w:t>s</w:t>
           </w:r>
           <w:bookmarkEnd w:id="3"/>
         </w:p>
@@ -392,7 +372,7 @@
           <w:r>
             <w:fldChar w:fldCharType="separate"/>
           </w:r>
-          <w:hyperlink w:anchor="_Toc361143885" w:history="1">
+          <w:hyperlink w:anchor="_Toc361216599" w:history="1">
             <w:r>
               <w:rPr>
                 <w:rStyle w:val="Hyperlink"/>
@@ -419,7 +399,7 @@
                 <w:noProof/>
                 <w:webHidden/>
               </w:rPr>
-              <w:instrText xml:space="preserve"> PAGEREF _Toc361143885 \h </w:instrText>
+              <w:instrText xml:space="preserve"> PAGEREF _Toc361216599 \h </w:instrText>
             </w:r>
             <w:r>
               <w:rPr>
@@ -462,7 +442,7 @@
               <w:szCs w:val="22"/>
             </w:rPr>
           </w:pPr>
-          <w:hyperlink w:anchor="_Toc361143886" w:history="1">
+          <w:hyperlink w:anchor="_Toc361216600" w:history="1">
             <w:r>
               <w:rPr>
                 <w:rStyle w:val="Hyperlink"/>
@@ -489,7 +469,7 @@
                 <w:noProof/>
                 <w:webHidden/>
               </w:rPr>
-              <w:instrText xml:space="preserve"> PAGEREF _Toc361143886 \h </w:instrText>
+              <w:instrText xml:space="preserve"> PAGEREF _Toc361216600 \h </w:instrText>
             </w:r>
             <w:r>
               <w:rPr>
@@ -532,22 +512,14 @@
               <w:szCs w:val="22"/>
             </w:rPr>
           </w:pPr>
-          <w:hyperlink w:anchor="_Toc361143887" w:history="1">
+          <w:hyperlink w:anchor="_Toc361216601" w:history="1">
             <w:r>
               <w:rPr>
                 <w:rStyle w:val="Hyperlink"/>
                 <w:noProof/>
-                <w:lang w:val="de-DE"/>
-              </w:rPr>
-              <w:t xml:space="preserve">Table of </w:t>
-            </w:r>
-            <w:r>
-              <w:rPr>
-                <w:rStyle w:val="Hyperlink"/>
-                <w:noProof/>
                 <w:shd w:val="clear" w:color="auto" w:fill="DEEAF6" w:themeFill="accent1" w:themeFillTint="33"/>
               </w:rPr>
-              <w:t>Content</w:t>
+              <w:t>Contents</w:t>
             </w:r>
             <w:r>
               <w:rPr>
@@ -568,7 +540,7 @@
                 <w:noProof/>
                 <w:webHidden/>
               </w:rPr>
-              <w:instrText xml:space="preserve"> PAGEREF _Toc361143887 \h </w:instrText>
+              <w:instrText xml:space="preserve"> PAGEREF _Toc361216601 \h </w:instrText>
             </w:r>
             <w:r>
               <w:rPr>
@@ -611,13 +583,13 @@
               <w:szCs w:val="22"/>
             </w:rPr>
           </w:pPr>
-          <w:hyperlink w:anchor="_Toc361143888" w:history="1">
+          <w:hyperlink w:anchor="_Toc361216602" w:history="1">
             <w:r>
               <w:rPr>
                 <w:rStyle w:val="Hyperlink"/>
                 <w:noProof/>
               </w:rPr>
-              <w:t>Download &amp; Install protégé 4.x</w:t>
+              <w:t>Download &amp; Install Protégé 4.x</w:t>
             </w:r>
             <w:r>
               <w:rPr>
@@ -638,7 +610,7 @@
                 <w:noProof/>
                 <w:webHidden/>
               </w:rPr>
-              <w:instrText xml:space="preserve"> PAGEREF _Toc361143888 \h </w:instrText>
+              <w:instrText xml:space="preserve"> PAGEREF _Toc361216602 \h </w:instrText>
             </w:r>
             <w:r>
               <w:rPr>
@@ -681,7 +653,7 @@
               <w:szCs w:val="22"/>
             </w:rPr>
           </w:pPr>
-          <w:hyperlink w:anchor="_Toc361143889" w:history="1">
+          <w:hyperlink w:anchor="_Toc361216603" w:history="1">
             <w:r>
               <w:rPr>
                 <w:rStyle w:val="Hyperlink"/>
@@ -708,7 +680,7 @@
                 <w:noProof/>
                 <w:webHidden/>
               </w:rPr>
-              <w:instrText xml:space="preserve"> PAGEREF _Toc361143889 \h </w:instrText>
+              <w:instrText xml:space="preserve"> PAGEREF _Toc361216603 \h </w:instrText>
             </w:r>
             <w:r>
               <w:rPr>
@@ -751,7 +723,7 @@
               <w:szCs w:val="22"/>
             </w:rPr>
           </w:pPr>
-          <w:hyperlink w:anchor="_Toc361143890" w:history="1">
+          <w:hyperlink w:anchor="_Toc361216604" w:history="1">
             <w:r>
               <w:rPr>
                 <w:rStyle w:val="Hyperlink"/>
@@ -778,7 +750,7 @@
                 <w:noProof/>
                 <w:webHidden/>
               </w:rPr>
-              <w:instrText xml:space="preserve"> PAGEREF _Toc361143890 \h </w:instrText>
+              <w:instrText xml:space="preserve"> PAGEREF _Toc361216604 \h </w:instrText>
             </w:r>
             <w:r>
               <w:rPr>
@@ -821,7 +793,7 @@
               <w:szCs w:val="22"/>
             </w:rPr>
           </w:pPr>
-          <w:hyperlink w:anchor="_Toc361143891" w:history="1">
+          <w:hyperlink w:anchor="_Toc361216605" w:history="1">
             <w:r>
               <w:rPr>
                 <w:rStyle w:val="Hyperlink"/>
@@ -848,7 +820,7 @@
                 <w:noProof/>
                 <w:webHidden/>
               </w:rPr>
-              <w:instrText xml:space="preserve"> PAGEREF _Toc361143891 \h </w:instrText>
+              <w:instrText xml:space="preserve"> PAGEREF _Toc361216605 \h </w:instrText>
             </w:r>
             <w:r>
               <w:rPr>
@@ -891,7 +863,7 @@
               <w:szCs w:val="22"/>
             </w:rPr>
           </w:pPr>
-          <w:hyperlink w:anchor="_Toc361143892" w:history="1">
+          <w:hyperlink w:anchor="_Toc361216606" w:history="1">
             <w:r>
               <w:rPr>
                 <w:rStyle w:val="Hyperlink"/>
@@ -918,7 +890,7 @@
                 <w:noProof/>
                 <w:webHidden/>
               </w:rPr>
-              <w:instrText xml:space="preserve"> PAGEREF _Toc361143892 \h </w:instrText>
+              <w:instrText xml:space="preserve"> PAGEREF _Toc361216606 \h </w:instrText>
             </w:r>
             <w:r>
               <w:rPr>
@@ -961,7 +933,7 @@
               <w:szCs w:val="22"/>
             </w:rPr>
           </w:pPr>
-          <w:hyperlink w:anchor="_Toc361143893" w:history="1">
+          <w:hyperlink w:anchor="_Toc361216607" w:history="1">
             <w:r>
               <w:rPr>
                 <w:rStyle w:val="Hyperlink"/>
@@ -988,7 +960,7 @@
                 <w:noProof/>
                 <w:webHidden/>
               </w:rPr>
-              <w:instrText xml:space="preserve"> PAGEREF _Toc361143893 \h </w:instrText>
+              <w:instrText xml:space="preserve"> PAGEREF _Toc361216607 \h </w:instrText>
             </w:r>
             <w:r>
               <w:rPr>
@@ -1031,13 +1003,13 @@
               <w:szCs w:val="22"/>
             </w:rPr>
           </w:pPr>
-          <w:hyperlink w:anchor="_Toc361143894" w:history="1">
+          <w:hyperlink w:anchor="_Toc361216608" w:history="1">
             <w:r>
               <w:rPr>
                 <w:rStyle w:val="Hyperlink"/>
                 <w:noProof/>
               </w:rPr>
-              <w:t>Reccommended Class naming conventions</w:t>
+              <w:t>Recommended Class Naming Conventions</w:t>
             </w:r>
             <w:r>
               <w:rPr>
@@ -1058,7 +1030,7 @@
                 <w:noProof/>
                 <w:webHidden/>
               </w:rPr>
-              <w:instrText xml:space="preserve"> PAGEREF _Toc361143894 \h </w:instrText>
+              <w:instrText xml:space="preserve"> PAGEREF _Toc361216608 \h </w:instrText>
             </w:r>
             <w:r>
               <w:rPr>
@@ -1078,7 +1050,7 @@
                 <w:noProof/>
                 <w:webHidden/>
               </w:rPr>
-              <w:t>5</w:t>
+              <w:t>6</w:t>
             </w:r>
             <w:r>
               <w:rPr>
@@ -1101,7 +1073,7 @@
               <w:szCs w:val="22"/>
             </w:rPr>
           </w:pPr>
-          <w:hyperlink w:anchor="_Toc361143895" w:history="1">
+          <w:hyperlink w:anchor="_Toc361216609" w:history="1">
             <w:r>
               <w:rPr>
                 <w:rStyle w:val="Hyperlink"/>
@@ -1128,7 +1100,7 @@
                 <w:noProof/>
                 <w:webHidden/>
               </w:rPr>
-              <w:instrText xml:space="preserve"> PAGEREF _Toc361143895 \h </w:instrText>
+              <w:instrText xml:space="preserve"> PAGEREF _Toc361216609 \h </w:instrText>
             </w:r>
             <w:r>
               <w:rPr>
@@ -1148,7 +1120,7 @@
                 <w:noProof/>
                 <w:webHidden/>
               </w:rPr>
-              <w:t>5</w:t>
+              <w:t>6</w:t>
             </w:r>
             <w:r>
               <w:rPr>
@@ -1175,9 +1147,12 @@
       <w:pPr>
         <w:pStyle w:val="berschrift2"/>
       </w:pPr>
-      <w:bookmarkStart w:id="4" w:name="_Toc361143888"/>
-      <w:r>
-        <w:t>Download &amp; Install protégé 4.x</w:t>
+      <w:bookmarkStart w:id="4" w:name="_Toc361216602"/>
+      <w:r>
+        <w:t>Download &amp; Install P</w:t>
+      </w:r>
+      <w:r>
+        <w:t>rotégé 4.x</w:t>
       </w:r>
       <w:bookmarkEnd w:id="4"/>
     </w:p>
@@ -1307,12 +1282,11 @@
         <w:t xml:space="preserve"> </w:t>
       </w:r>
     </w:p>
-    <w:p/>
     <w:p>
       <w:pPr>
         <w:pStyle w:val="berschrift2"/>
       </w:pPr>
-      <w:bookmarkStart w:id="5" w:name="_Toc361143889"/>
+      <w:bookmarkStart w:id="5" w:name="_Toc361216603"/>
       <w:r>
         <w:t>Basic Orientation</w:t>
       </w:r>
@@ -1475,7 +1449,7 @@
       <w:pPr>
         <w:pStyle w:val="berschrift2"/>
       </w:pPr>
-      <w:bookmarkStart w:id="6" w:name="_Toc361143890"/>
+      <w:bookmarkStart w:id="6" w:name="_Toc361216604"/>
       <w:r>
         <w:t>A few words on how P4 stores its set-up Preferences</w:t>
       </w:r>
@@ -1631,7 +1605,6 @@
         <w:t xml:space="preserve">ubfolder called </w:t>
       </w:r>
       <w:r>
-        <w:lastRenderedPageBreak/>
         <w:t>HKEY_CURRENT_USER\Software\JavaSoft\Prefs\/P/R/O/T/E/G/E_/P/R/E/F/E/R/E/N/C/E/S\application_preferences\org.protege.editor.owl.entity.creation</w:t>
       </w:r>
     </w:p>
@@ -1640,6 +1613,7 @@
         <w:rPr>
           <w:noProof/>
         </w:rPr>
+        <w:lastRenderedPageBreak/>
         <w:drawing>
           <wp:inline distT="0" distB="0" distL="0" distR="0" wp14:anchorId="616C70B1" wp14:editId="5CF8E6B3">
             <wp:extent cx="5972810" cy="3359785"/>
@@ -1775,7 +1749,18 @@
     </w:p>
     <w:p>
       <w:r>
-        <w:t>As this is rather complicated I would recommend to just do the preference settings manually on your computer from within P4s preferences Tab (see below).</w:t>
+        <w:t>As this is rather complicated</w:t>
+      </w:r>
+      <w:r>
+        <w:t>,</w:t>
+      </w:r>
+      <w:r>
+        <w:t xml:space="preserve"> I would recommend to just do the preference settings manual</w:t>
+      </w:r>
+      <w:bookmarkStart w:id="7" w:name="_GoBack"/>
+      <w:bookmarkEnd w:id="7"/>
+      <w:r>
+        <w:t>ly on your computer from within P4s preferences Tab (see below).</w:t>
       </w:r>
     </w:p>
     <w:p/>
@@ -1783,11 +1768,11 @@
       <w:pPr>
         <w:pStyle w:val="berschrift2"/>
       </w:pPr>
-      <w:bookmarkStart w:id="7" w:name="_Toc361143891"/>
+      <w:bookmarkStart w:id="8" w:name="_Toc361216605"/>
       <w:r>
         <w:t>Set the class renderer to display human readable class labels in the hierarchy pane</w:t>
       </w:r>
-      <w:bookmarkEnd w:id="7"/>
+      <w:bookmarkEnd w:id="8"/>
     </w:p>
     <w:p>
       <w:r>
@@ -1835,11 +1820,7 @@
         <w:t xml:space="preserve"> </w:t>
       </w:r>
       <w:r>
-        <w:t xml:space="preserve">Set </w:t>
-      </w:r>
-      <w:r>
-        <w:lastRenderedPageBreak/>
-        <w:t>View/render by label.</w:t>
+        <w:t>Set View/render by label.</w:t>
       </w:r>
       <w:r>
         <w:t xml:space="preserve"> </w:t>
@@ -1866,6 +1847,7 @@
         <w:rPr>
           <w:noProof/>
         </w:rPr>
+        <w:lastRenderedPageBreak/>
         <w:drawing>
           <wp:inline distT="0" distB="0" distL="0" distR="0" wp14:anchorId="0F6710F1" wp14:editId="0001B363">
             <wp:extent cx="5972810" cy="3359785"/>
@@ -1908,11 +1890,11 @@
       <w:pPr>
         <w:pStyle w:val="berschrift2"/>
       </w:pPr>
-      <w:bookmarkStart w:id="8" w:name="_Toc361143892"/>
+      <w:bookmarkStart w:id="9" w:name="_Toc361216606"/>
       <w:r>
         <w:t>Set ID scheme under File/preferences/New Entities</w:t>
       </w:r>
-      <w:bookmarkEnd w:id="8"/>
+      <w:bookmarkEnd w:id="9"/>
     </w:p>
     <w:p>
       <w:r>
@@ -2057,8 +2039,6 @@
           </wp:inline>
         </w:drawing>
       </w:r>
-      <w:bookmarkStart w:id="9" w:name="_GoBack"/>
-      <w:bookmarkEnd w:id="9"/>
     </w:p>
     <w:p>
       <w:r>
@@ -2262,7 +2242,7 @@
       <w:pPr>
         <w:pStyle w:val="berschrift2"/>
       </w:pPr>
-      <w:bookmarkStart w:id="10" w:name="_Toc361143893"/>
+      <w:bookmarkStart w:id="10" w:name="_Toc361216607"/>
       <w:r>
         <w:t xml:space="preserve">Set </w:t>
       </w:r>
@@ -2404,9 +2384,12 @@
       <w:pPr>
         <w:pStyle w:val="berschrift2"/>
       </w:pPr>
-      <w:bookmarkStart w:id="11" w:name="_Toc361143894"/>
-      <w:r>
-        <w:t>Reccommended Class naming conventions</w:t>
+      <w:bookmarkStart w:id="11" w:name="_Toc361216608"/>
+      <w:r>
+        <w:t>Recommended Class Naming C</w:t>
+      </w:r>
+      <w:r>
+        <w:t>onventions</w:t>
       </w:r>
       <w:bookmarkEnd w:id="11"/>
     </w:p>
@@ -2455,7 +2438,7 @@
       <w:pPr>
         <w:pStyle w:val="berschrift2"/>
       </w:pPr>
-      <w:bookmarkStart w:id="12" w:name="_Toc361143895"/>
+      <w:bookmarkStart w:id="12" w:name="_Toc361216609"/>
       <w:r>
         <w:t>Set Search to allow for full regular expression searches under File/preferences/general</w:t>
       </w:r>
@@ -2580,7 +2563,7 @@
             <w:noProof/>
             <w:lang w:val="de-DE"/>
           </w:rPr>
-          <w:t>5</w:t>
+          <w:t>7</w:t>
         </w:r>
         <w:r>
           <w:fldChar w:fldCharType="end"/>
@@ -5656,7 +5639,7 @@
 </file>
 
 <file path=customXml/itemProps1.xml><?xml version="1.0" encoding="utf-8"?>
-<ds:datastoreItem xmlns:ds="http://schemas.openxmlformats.org/officeDocument/2006/customXml" ds:itemID="{C358097A-9245-4C05-8527-2C9DA203FAC7}">
+<ds:datastoreItem xmlns:ds="http://schemas.openxmlformats.org/officeDocument/2006/customXml" ds:itemID="{0A1994C7-E598-458F-853F-FFAB7147BC97}">
   <ds:schemaRefs>
     <ds:schemaRef ds:uri="http://schemas.openxmlformats.org/officeDocument/2006/bibliography"/>
   </ds:schemaRefs>

</xml_diff>

<commit_message>
added new paragraphs on Heap size, imports, versioning, deprecation , ..... Generated a HTML Version of docx format using Word save as HTML, filtered.
</commit_message>
<xml_diff>
--- a/docs/CVDocumentation/ConfiguratingProtege4.docx
+++ b/docs/CVDocumentation/ConfiguratingProtege4.docx
@@ -7,18 +7,13 @@
         <w:pStyle w:val="berschrift1"/>
       </w:pPr>
       <w:bookmarkStart w:id="0" w:name="_Toc361047231"/>
-      <w:bookmarkStart w:id="1" w:name="_Toc361216599"/>
-      <w:r>
-        <w:t xml:space="preserve">Setting up &amp; configurating </w:t>
-      </w:r>
-      <w:proofErr w:type="gramStart"/>
-      <w:r>
-        <w:t>Protege  4.</w:t>
+      <w:bookmarkStart w:id="1" w:name="_Toc362357114"/>
+      <w:r>
+        <w:t>Setting up &amp; configurating Protege  4.</w:t>
       </w:r>
       <w:r>
         <w:t>x</w:t>
       </w:r>
-      <w:proofErr w:type="gramEnd"/>
       <w:r>
         <w:t xml:space="preserve"> for </w:t>
       </w:r>
@@ -36,7 +31,7 @@
       <w:pPr>
         <w:pStyle w:val="berschrift2"/>
       </w:pPr>
-      <w:bookmarkStart w:id="2" w:name="_Toc361216600"/>
+      <w:bookmarkStart w:id="2" w:name="_Toc362357115"/>
       <w:r>
         <w:t>Scope of this Document</w:t>
       </w:r>
@@ -56,15 +51,7 @@
         <w:t>e controlled vocabularies (CVs)</w:t>
       </w:r>
       <w:r>
-        <w:t xml:space="preserve"> developed in support of the COSMOS </w:t>
-      </w:r>
-      <w:proofErr w:type="spellStart"/>
-      <w:r>
-        <w:t>nmrML</w:t>
-      </w:r>
-      <w:proofErr w:type="spellEnd"/>
-      <w:r>
-        <w:t xml:space="preserve"> exchange standard. As COSMOS</w:t>
+        <w:t xml:space="preserve"> developed in support of the COSMOS nmrML exchange standard. As COSMOS</w:t>
       </w:r>
       <w:r>
         <w:t xml:space="preserve"> agreed to develop the CV in</w:t>
@@ -99,27 +86,15 @@
       <w:r>
         <w:t xml:space="preserve"> HTML version of the CV can be found under </w:t>
       </w:r>
-      <w:proofErr w:type="spellStart"/>
-      <w:r>
-        <w:t>nmrML</w:t>
-      </w:r>
-      <w:proofErr w:type="spellEnd"/>
-      <w:r>
-        <w:t>\docs\</w:t>
-      </w:r>
-      <w:proofErr w:type="spellStart"/>
-      <w:proofErr w:type="gramStart"/>
-      <w:r>
-        <w:t>CVDocumentation</w:t>
-      </w:r>
-      <w:proofErr w:type="spellEnd"/>
+      <w:r>
+        <w:t>nmrML\docs\CVDocumentation</w:t>
+      </w:r>
       <w:r>
         <w:t xml:space="preserve"> </w:t>
       </w:r>
       <w:r>
         <w:t>.</w:t>
       </w:r>
-      <w:proofErr w:type="gramEnd"/>
     </w:p>
     <w:p>
       <w:r>
@@ -128,13 +103,8 @@
       <w:r>
         <w:t xml:space="preserve">he decision to represent the </w:t>
       </w:r>
-      <w:proofErr w:type="spellStart"/>
-      <w:r>
-        <w:t>nmrML</w:t>
-      </w:r>
-      <w:proofErr w:type="spellEnd"/>
-      <w:r>
-        <w:t xml:space="preserve"> </w:t>
+      <w:r>
+        <w:t xml:space="preserve">nmrML </w:t>
       </w:r>
       <w:r>
         <w:t xml:space="preserve">CV in </w:t>
@@ -167,7 +137,13 @@
         <w:t xml:space="preserve">recommended </w:t>
       </w:r>
       <w:r>
-        <w:t>standard.</w:t>
+        <w:t>standard</w:t>
+      </w:r>
+      <w:r>
+        <w:t xml:space="preserve"> for ontologies. It uis used widely in life sciences and beyond</w:t>
+      </w:r>
+      <w:r>
+        <w:t>.</w:t>
       </w:r>
     </w:p>
     <w:p>
@@ -179,7 +155,7 @@
         </w:numPr>
       </w:pPr>
       <w:r>
-        <w:t>OWL allows easy extension of formal semantics up to full description logics (DL).</w:t>
+        <w:t>A plethora of open source tools and libraries is available for OWL.</w:t>
       </w:r>
     </w:p>
     <w:p>
@@ -191,15 +167,7 @@
         </w:numPr>
       </w:pPr>
       <w:r>
-        <w:t>Major Top level ontologies (BFO) and bio-upper level ontologies (</w:t>
-      </w:r>
-      <w:proofErr w:type="spellStart"/>
-      <w:r>
-        <w:t>Biotop</w:t>
-      </w:r>
-      <w:proofErr w:type="spellEnd"/>
-      <w:r>
-        <w:t>) are available in OWL format.</w:t>
+        <w:t>OWL allows easy extension of formal semantics up to full description logics (DL).</w:t>
       </w:r>
     </w:p>
     <w:p>
@@ -211,19 +179,13 @@
         </w:numPr>
       </w:pPr>
       <w:r>
-        <w:t xml:space="preserve">OWL is based on </w:t>
-      </w:r>
-      <w:r>
-        <w:t xml:space="preserve">XML and </w:t>
-      </w:r>
-      <w:r>
-        <w:t>RDF</w:t>
-      </w:r>
-      <w:r>
-        <w:t>, hence</w:t>
-      </w:r>
-      <w:r>
-        <w:t xml:space="preserve"> we foresee an easy migration towards future Open Linked Data approaches.</w:t>
+        <w:t>Major Top level ontologies (BFO</w:t>
+      </w:r>
+      <w:r>
+        <w:t>, DOLCE</w:t>
+      </w:r>
+      <w:r>
+        <w:t>) and bio-upper level ontologies (Biotop) are available in OWL format.</w:t>
       </w:r>
     </w:p>
     <w:p>
@@ -235,16 +197,19 @@
         </w:numPr>
       </w:pPr>
       <w:r>
-        <w:t>W3C</w:t>
-      </w:r>
-      <w:r>
-        <w:t xml:space="preserve"> supported Query languages like SPARQL and rule set-ups like SWRL exist</w:t>
-      </w:r>
-      <w:r>
-        <w:t xml:space="preserve"> that also integrate well with P4, e.g. are available as Protégé plugins</w:t>
-      </w:r>
-      <w:r>
-        <w:t>.</w:t>
+        <w:t xml:space="preserve">OWL is based on </w:t>
+      </w:r>
+      <w:r>
+        <w:t xml:space="preserve">XML and </w:t>
+      </w:r>
+      <w:r>
+        <w:t>RDF</w:t>
+      </w:r>
+      <w:r>
+        <w:t>, hence</w:t>
+      </w:r>
+      <w:r>
+        <w:t xml:space="preserve"> we foresee an easy migration towards future Open Linked Data approaches.</w:t>
       </w:r>
     </w:p>
     <w:p>
@@ -256,7 +221,37 @@
         </w:numPr>
       </w:pPr>
       <w:r>
-        <w:t xml:space="preserve">The Protégé editor is pretty robust compared to OBO Edit. A lot of free plugins are available covering most needs: </w:t>
+        <w:t>W3C</w:t>
+      </w:r>
+      <w:r>
+        <w:t xml:space="preserve"> supported q</w:t>
+      </w:r>
+      <w:r>
+        <w:t>uery languages like SPARQL and rule set-ups like SWRL exist</w:t>
+      </w:r>
+      <w:r>
+        <w:t xml:space="preserve"> that also integrate well with P4, e.g. are available as Protégé plugins</w:t>
+      </w:r>
+      <w:r>
+        <w:t>.</w:t>
+      </w:r>
+    </w:p>
+    <w:p>
+      <w:pPr>
+        <w:pStyle w:val="Listenabsatz"/>
+        <w:numPr>
+          <w:ilvl w:val="0"/>
+          <w:numId w:val="2"/>
+        </w:numPr>
+      </w:pPr>
+      <w:r>
+        <w:t xml:space="preserve">The Protégé editor is pretty robust compared to OBO Edit. </w:t>
+      </w:r>
+      <w:r>
+        <w:t>Many</w:t>
+      </w:r>
+      <w:r>
+        <w:t xml:space="preserve"> free plugins are available covering most needs: </w:t>
       </w:r>
       <w:hyperlink r:id="rId8" w:history="1">
         <w:r>
@@ -271,30 +266,6 @@
       </w:r>
     </w:p>
     <w:p>
-      <w:pPr>
-        <w:pStyle w:val="Listenabsatz"/>
-        <w:numPr>
-          <w:ilvl w:val="0"/>
-          <w:numId w:val="2"/>
-        </w:numPr>
-      </w:pPr>
-      <w:r>
-        <w:t xml:space="preserve">A plethora of open </w:t>
-      </w:r>
-      <w:r>
-        <w:t>source</w:t>
-      </w:r>
-      <w:r>
-        <w:t xml:space="preserve"> tools and libraries is available</w:t>
-      </w:r>
-      <w:r>
-        <w:t xml:space="preserve"> for OWL</w:t>
-      </w:r>
-      <w:r>
-        <w:t>.</w:t>
-      </w:r>
-    </w:p>
-    <w:p>
       <w:r>
         <w:t xml:space="preserve">This document will be amended </w:t>
       </w:r>
@@ -308,8 +279,93 @@
         <w:t xml:space="preserve"> according to the development stage of the CV and the skill level of the CV editors.</w:t>
       </w:r>
     </w:p>
-    <w:p/>
-    <w:bookmarkStart w:id="3" w:name="_Toc361216601" w:displacedByCustomXml="next"/>
+    <w:p>
+      <w:r>
+        <w:t xml:space="preserve">This document does </w:t>
+      </w:r>
+      <w:r>
+        <w:rPr>
+          <w:b/>
+        </w:rPr>
+        <w:t>not</w:t>
+      </w:r>
+      <w:r>
+        <w:t xml:space="preserve"> describe the CVs design principles. Documentations for these will be derived from </w:t>
+      </w:r>
+      <w:hyperlink r:id="rId9" w:history="1">
+        <w:r>
+          <w:rPr>
+            <w:rStyle w:val="Hyperlink"/>
+          </w:rPr>
+          <w:t>http://www.psidev.info/sites/default/files/CommunityPractice-revised.doc</w:t>
+        </w:r>
+      </w:hyperlink>
+      <w:r>
+        <w:t xml:space="preserve"> where applicable.</w:t>
+      </w:r>
+    </w:p>
+    <w:p>
+      <w:r>
+        <w:t xml:space="preserve">This document does </w:t>
+      </w:r>
+      <w:r>
+        <w:rPr>
+          <w:b/>
+        </w:rPr>
+        <w:t>not</w:t>
+      </w:r>
+      <w:r>
+        <w:t xml:space="preserve"> describe the CVs </w:t>
+      </w:r>
+      <w:r>
+        <w:t>term request pipeline</w:t>
+      </w:r>
+      <w:r>
+        <w:t xml:space="preserve">. Documentations for these will be derived from </w:t>
+      </w:r>
+      <w:r>
+        <w:t>the</w:t>
+      </w:r>
+      <w:r>
+        <w:t xml:space="preserve"> PSI 10 Minute guide to new CV terms</w:t>
+      </w:r>
+      <w:r>
+        <w:t xml:space="preserve"> currently found </w:t>
+      </w:r>
+      <w:hyperlink r:id="rId10" w:history="1">
+        <w:r>
+          <w:rPr>
+            <w:rStyle w:val="Hyperlink"/>
+          </w:rPr>
+          <w:t>https://github.com/nmrML/nmrML/blob/master/docs/CVDocumentation/PSI-Ten_minutes_guide_for_requesting_new_CV_terms.docx</w:t>
+        </w:r>
+      </w:hyperlink>
+      <w:r>
+        <w:t xml:space="preserve"> </w:t>
+      </w:r>
+      <w:r>
+        <w:t xml:space="preserve"> </w:t>
+      </w:r>
+      <w:r>
+        <w:t xml:space="preserve">We will only need such term request guideline once the first version has been released. We can look how </w:t>
+      </w:r>
+      <w:r>
+        <w:t xml:space="preserve">the </w:t>
+      </w:r>
+      <w:r>
+        <w:t>OBI</w:t>
+      </w:r>
+      <w:r>
+        <w:t xml:space="preserve"> </w:t>
+      </w:r>
+      <w:r>
+        <w:t xml:space="preserve">ontology </w:t>
+      </w:r>
+      <w:r>
+        <w:t>does it, but keep it simple and pragmatic.</w:t>
+      </w:r>
+    </w:p>
+    <w:bookmarkStart w:id="3" w:name="_Toc362357116" w:displacedByCustomXml="next"/>
     <w:sdt>
       <w:sdtPr>
         <w:rPr>
@@ -351,6 +407,8 @@
           </w:r>
           <w:bookmarkEnd w:id="3"/>
         </w:p>
+        <w:bookmarkStart w:id="4" w:name="_GoBack"/>
+        <w:bookmarkEnd w:id="4"/>
         <w:p>
           <w:pPr>
             <w:pStyle w:val="Verzeichnis1"/>
@@ -372,7 +430,7 @@
           <w:r>
             <w:fldChar w:fldCharType="separate"/>
           </w:r>
-          <w:hyperlink w:anchor="_Toc361216599" w:history="1">
+          <w:hyperlink w:anchor="_Toc362357114" w:history="1">
             <w:r>
               <w:rPr>
                 <w:rStyle w:val="Hyperlink"/>
@@ -399,7 +457,7 @@
                 <w:noProof/>
                 <w:webHidden/>
               </w:rPr>
-              <w:instrText xml:space="preserve"> PAGEREF _Toc361216599 \h </w:instrText>
+              <w:instrText xml:space="preserve"> PAGEREF _Toc362357114 \h </w:instrText>
             </w:r>
             <w:r>
               <w:rPr>
@@ -442,7 +500,7 @@
               <w:szCs w:val="22"/>
             </w:rPr>
           </w:pPr>
-          <w:hyperlink w:anchor="_Toc361216600" w:history="1">
+          <w:hyperlink w:anchor="_Toc362357115" w:history="1">
             <w:r>
               <w:rPr>
                 <w:rStyle w:val="Hyperlink"/>
@@ -469,7 +527,7 @@
                 <w:noProof/>
                 <w:webHidden/>
               </w:rPr>
-              <w:instrText xml:space="preserve"> PAGEREF _Toc361216600 \h </w:instrText>
+              <w:instrText xml:space="preserve"> PAGEREF _Toc362357115 \h </w:instrText>
             </w:r>
             <w:r>
               <w:rPr>
@@ -512,7 +570,7 @@
               <w:szCs w:val="22"/>
             </w:rPr>
           </w:pPr>
-          <w:hyperlink w:anchor="_Toc361216601" w:history="1">
+          <w:hyperlink w:anchor="_Toc362357116" w:history="1">
             <w:r>
               <w:rPr>
                 <w:rStyle w:val="Hyperlink"/>
@@ -540,7 +598,7 @@
                 <w:noProof/>
                 <w:webHidden/>
               </w:rPr>
-              <w:instrText xml:space="preserve"> PAGEREF _Toc361216601 \h </w:instrText>
+              <w:instrText xml:space="preserve"> PAGEREF _Toc362357116 \h </w:instrText>
             </w:r>
             <w:r>
               <w:rPr>
@@ -583,7 +641,7 @@
               <w:szCs w:val="22"/>
             </w:rPr>
           </w:pPr>
-          <w:hyperlink w:anchor="_Toc361216602" w:history="1">
+          <w:hyperlink w:anchor="_Toc362357117" w:history="1">
             <w:r>
               <w:rPr>
                 <w:rStyle w:val="Hyperlink"/>
@@ -610,7 +668,7 @@
                 <w:noProof/>
                 <w:webHidden/>
               </w:rPr>
-              <w:instrText xml:space="preserve"> PAGEREF _Toc361216602 \h </w:instrText>
+              <w:instrText xml:space="preserve"> PAGEREF _Toc362357117 \h </w:instrText>
             </w:r>
             <w:r>
               <w:rPr>
@@ -630,7 +688,7 @@
                 <w:noProof/>
                 <w:webHidden/>
               </w:rPr>
-              <w:t>2</w:t>
+              <w:t>1</w:t>
             </w:r>
             <w:r>
               <w:rPr>
@@ -653,13 +711,13 @@
               <w:szCs w:val="22"/>
             </w:rPr>
           </w:pPr>
-          <w:hyperlink w:anchor="_Toc361216603" w:history="1">
+          <w:hyperlink w:anchor="_Toc362357118" w:history="1">
             <w:r>
               <w:rPr>
                 <w:rStyle w:val="Hyperlink"/>
                 <w:noProof/>
               </w:rPr>
-              <w:t>Basic Orientation within GUI</w:t>
+              <w:t>Set-up Github reposiotory to get access to CV.owl file</w:t>
             </w:r>
             <w:r>
               <w:rPr>
@@ -680,7 +738,7 @@
                 <w:noProof/>
                 <w:webHidden/>
               </w:rPr>
-              <w:instrText xml:space="preserve"> PAGEREF _Toc361216603 \h </w:instrText>
+              <w:instrText xml:space="preserve"> PAGEREF _Toc362357118 \h </w:instrText>
             </w:r>
             <w:r>
               <w:rPr>
@@ -700,7 +758,7 @@
                 <w:noProof/>
                 <w:webHidden/>
               </w:rPr>
-              <w:t>2</w:t>
+              <w:t>1</w:t>
             </w:r>
             <w:r>
               <w:rPr>
@@ -723,13 +781,13 @@
               <w:szCs w:val="22"/>
             </w:rPr>
           </w:pPr>
-          <w:hyperlink w:anchor="_Toc361216604" w:history="1">
+          <w:hyperlink w:anchor="_Toc362357119" w:history="1">
             <w:r>
               <w:rPr>
                 <w:rStyle w:val="Hyperlink"/>
                 <w:noProof/>
               </w:rPr>
-              <w:t>A few words on how P4 stores its set-up Preferences</w:t>
+              <w:t>Open the CV in P4</w:t>
             </w:r>
             <w:r>
               <w:rPr>
@@ -750,7 +808,7 @@
                 <w:noProof/>
                 <w:webHidden/>
               </w:rPr>
-              <w:instrText xml:space="preserve"> PAGEREF _Toc361216604 \h </w:instrText>
+              <w:instrText xml:space="preserve"> PAGEREF _Toc362357119 \h </w:instrText>
             </w:r>
             <w:r>
               <w:rPr>
@@ -770,7 +828,7 @@
                 <w:noProof/>
                 <w:webHidden/>
               </w:rPr>
-              <w:t>2</w:t>
+              <w:t>1</w:t>
             </w:r>
             <w:r>
               <w:rPr>
@@ -793,13 +851,13 @@
               <w:szCs w:val="22"/>
             </w:rPr>
           </w:pPr>
-          <w:hyperlink w:anchor="_Toc361216605" w:history="1">
+          <w:hyperlink w:anchor="_Toc362357120" w:history="1">
             <w:r>
               <w:rPr>
                 <w:rStyle w:val="Hyperlink"/>
                 <w:noProof/>
               </w:rPr>
-              <w:t>Set the class renderer to display human readable class labels in the hierarchy pane</w:t>
+              <w:t>CV releases and versions</w:t>
             </w:r>
             <w:r>
               <w:rPr>
@@ -820,7 +878,7 @@
                 <w:noProof/>
                 <w:webHidden/>
               </w:rPr>
-              <w:instrText xml:space="preserve"> PAGEREF _Toc361216605 \h </w:instrText>
+              <w:instrText xml:space="preserve"> PAGEREF _Toc362357120 \h </w:instrText>
             </w:r>
             <w:r>
               <w:rPr>
@@ -840,7 +898,7 @@
                 <w:noProof/>
                 <w:webHidden/>
               </w:rPr>
-              <w:t>3</w:t>
+              <w:t>1</w:t>
             </w:r>
             <w:r>
               <w:rPr>
@@ -863,13 +921,13 @@
               <w:szCs w:val="22"/>
             </w:rPr>
           </w:pPr>
-          <w:hyperlink w:anchor="_Toc361216606" w:history="1">
+          <w:hyperlink w:anchor="_Toc362357121" w:history="1">
             <w:r>
               <w:rPr>
                 <w:rStyle w:val="Hyperlink"/>
                 <w:noProof/>
               </w:rPr>
-              <w:t>Set ID scheme under File/preferences/New Entities</w:t>
+              <w:t>Basic Orientation within GUI</w:t>
             </w:r>
             <w:r>
               <w:rPr>
@@ -890,7 +948,7 @@
                 <w:noProof/>
                 <w:webHidden/>
               </w:rPr>
-              <w:instrText xml:space="preserve"> PAGEREF _Toc361216606 \h </w:instrText>
+              <w:instrText xml:space="preserve"> PAGEREF _Toc362357121 \h </w:instrText>
             </w:r>
             <w:r>
               <w:rPr>
@@ -910,7 +968,7 @@
                 <w:noProof/>
                 <w:webHidden/>
               </w:rPr>
-              <w:t>4</w:t>
+              <w:t>1</w:t>
             </w:r>
             <w:r>
               <w:rPr>
@@ -933,13 +991,13 @@
               <w:szCs w:val="22"/>
             </w:rPr>
           </w:pPr>
-          <w:hyperlink w:anchor="_Toc361216607" w:history="1">
+          <w:hyperlink w:anchor="_Toc362357122" w:history="1">
             <w:r>
               <w:rPr>
                 <w:rStyle w:val="Hyperlink"/>
                 <w:noProof/>
               </w:rPr>
-              <w:t>Set CV namespace</w:t>
+              <w:t>A few words on how P4 stores its set-up Preferences</w:t>
             </w:r>
             <w:r>
               <w:rPr>
@@ -960,7 +1018,7 @@
                 <w:noProof/>
                 <w:webHidden/>
               </w:rPr>
-              <w:instrText xml:space="preserve"> PAGEREF _Toc361216607 \h </w:instrText>
+              <w:instrText xml:space="preserve"> PAGEREF _Toc362357122 \h </w:instrText>
             </w:r>
             <w:r>
               <w:rPr>
@@ -980,7 +1038,7 @@
                 <w:noProof/>
                 <w:webHidden/>
               </w:rPr>
-              <w:t>5</w:t>
+              <w:t>1</w:t>
             </w:r>
             <w:r>
               <w:rPr>
@@ -1003,13 +1061,13 @@
               <w:szCs w:val="22"/>
             </w:rPr>
           </w:pPr>
-          <w:hyperlink w:anchor="_Toc361216608" w:history="1">
+          <w:hyperlink w:anchor="_Toc362357123" w:history="1">
             <w:r>
               <w:rPr>
                 <w:rStyle w:val="Hyperlink"/>
                 <w:noProof/>
               </w:rPr>
-              <w:t>Recommended Class Naming Conventions</w:t>
+              <w:t>Set the class renderer to display human readable class labels in the hierarchy pane</w:t>
             </w:r>
             <w:r>
               <w:rPr>
@@ -1030,7 +1088,7 @@
                 <w:noProof/>
                 <w:webHidden/>
               </w:rPr>
-              <w:instrText xml:space="preserve"> PAGEREF _Toc361216608 \h </w:instrText>
+              <w:instrText xml:space="preserve"> PAGEREF _Toc362357123 \h </w:instrText>
             </w:r>
             <w:r>
               <w:rPr>
@@ -1050,7 +1108,7 @@
                 <w:noProof/>
                 <w:webHidden/>
               </w:rPr>
-              <w:t>6</w:t>
+              <w:t>1</w:t>
             </w:r>
             <w:r>
               <w:rPr>
@@ -1073,12 +1131,432 @@
               <w:szCs w:val="22"/>
             </w:rPr>
           </w:pPr>
-          <w:hyperlink w:anchor="_Toc361216609" w:history="1">
+          <w:hyperlink w:anchor="_Toc362357124" w:history="1">
             <w:r>
               <w:rPr>
                 <w:rStyle w:val="Hyperlink"/>
                 <w:noProof/>
               </w:rPr>
+              <w:t>Set ID-scheme under File/preferences/New Entities</w:t>
+            </w:r>
+            <w:r>
+              <w:rPr>
+                <w:noProof/>
+                <w:webHidden/>
+              </w:rPr>
+              <w:tab/>
+            </w:r>
+            <w:r>
+              <w:rPr>
+                <w:noProof/>
+                <w:webHidden/>
+              </w:rPr>
+              <w:fldChar w:fldCharType="begin"/>
+            </w:r>
+            <w:r>
+              <w:rPr>
+                <w:noProof/>
+                <w:webHidden/>
+              </w:rPr>
+              <w:instrText xml:space="preserve"> PAGEREF _Toc362357124 \h </w:instrText>
+            </w:r>
+            <w:r>
+              <w:rPr>
+                <w:noProof/>
+                <w:webHidden/>
+              </w:rPr>
+            </w:r>
+            <w:r>
+              <w:rPr>
+                <w:noProof/>
+                <w:webHidden/>
+              </w:rPr>
+              <w:fldChar w:fldCharType="separate"/>
+            </w:r>
+            <w:r>
+              <w:rPr>
+                <w:noProof/>
+                <w:webHidden/>
+              </w:rPr>
+              <w:t>1</w:t>
+            </w:r>
+            <w:r>
+              <w:rPr>
+                <w:noProof/>
+                <w:webHidden/>
+              </w:rPr>
+              <w:fldChar w:fldCharType="end"/>
+            </w:r>
+          </w:hyperlink>
+        </w:p>
+        <w:p>
+          <w:pPr>
+            <w:pStyle w:val="Verzeichnis2"/>
+            <w:tabs>
+              <w:tab w:val="right" w:leader="dot" w:pos="9396"/>
+            </w:tabs>
+            <w:rPr>
+              <w:noProof/>
+              <w:sz w:val="22"/>
+              <w:szCs w:val="22"/>
+            </w:rPr>
+          </w:pPr>
+          <w:hyperlink w:anchor="_Toc362357125" w:history="1">
+            <w:r>
+              <w:rPr>
+                <w:rStyle w:val="Hyperlink"/>
+                <w:noProof/>
+              </w:rPr>
+              <w:t>Set CV namespace</w:t>
+            </w:r>
+            <w:r>
+              <w:rPr>
+                <w:noProof/>
+                <w:webHidden/>
+              </w:rPr>
+              <w:tab/>
+            </w:r>
+            <w:r>
+              <w:rPr>
+                <w:noProof/>
+                <w:webHidden/>
+              </w:rPr>
+              <w:fldChar w:fldCharType="begin"/>
+            </w:r>
+            <w:r>
+              <w:rPr>
+                <w:noProof/>
+                <w:webHidden/>
+              </w:rPr>
+              <w:instrText xml:space="preserve"> PAGEREF _Toc362357125 \h </w:instrText>
+            </w:r>
+            <w:r>
+              <w:rPr>
+                <w:noProof/>
+                <w:webHidden/>
+              </w:rPr>
+            </w:r>
+            <w:r>
+              <w:rPr>
+                <w:noProof/>
+                <w:webHidden/>
+              </w:rPr>
+              <w:fldChar w:fldCharType="separate"/>
+            </w:r>
+            <w:r>
+              <w:rPr>
+                <w:noProof/>
+                <w:webHidden/>
+              </w:rPr>
+              <w:t>1</w:t>
+            </w:r>
+            <w:r>
+              <w:rPr>
+                <w:noProof/>
+                <w:webHidden/>
+              </w:rPr>
+              <w:fldChar w:fldCharType="end"/>
+            </w:r>
+          </w:hyperlink>
+        </w:p>
+        <w:p>
+          <w:pPr>
+            <w:pStyle w:val="Verzeichnis2"/>
+            <w:tabs>
+              <w:tab w:val="right" w:leader="dot" w:pos="9396"/>
+            </w:tabs>
+            <w:rPr>
+              <w:noProof/>
+              <w:sz w:val="22"/>
+              <w:szCs w:val="22"/>
+            </w:rPr>
+          </w:pPr>
+          <w:hyperlink w:anchor="_Toc362357126" w:history="1">
+            <w:r>
+              <w:rPr>
+                <w:rStyle w:val="Hyperlink"/>
+                <w:noProof/>
+              </w:rPr>
+              <w:t>Recommended Class Naming Conventions</w:t>
+            </w:r>
+            <w:r>
+              <w:rPr>
+                <w:noProof/>
+                <w:webHidden/>
+              </w:rPr>
+              <w:tab/>
+            </w:r>
+            <w:r>
+              <w:rPr>
+                <w:noProof/>
+                <w:webHidden/>
+              </w:rPr>
+              <w:fldChar w:fldCharType="begin"/>
+            </w:r>
+            <w:r>
+              <w:rPr>
+                <w:noProof/>
+                <w:webHidden/>
+              </w:rPr>
+              <w:instrText xml:space="preserve"> PAGEREF _Toc362357126 \h </w:instrText>
+            </w:r>
+            <w:r>
+              <w:rPr>
+                <w:noProof/>
+                <w:webHidden/>
+              </w:rPr>
+            </w:r>
+            <w:r>
+              <w:rPr>
+                <w:noProof/>
+                <w:webHidden/>
+              </w:rPr>
+              <w:fldChar w:fldCharType="separate"/>
+            </w:r>
+            <w:r>
+              <w:rPr>
+                <w:noProof/>
+                <w:webHidden/>
+              </w:rPr>
+              <w:t>1</w:t>
+            </w:r>
+            <w:r>
+              <w:rPr>
+                <w:noProof/>
+                <w:webHidden/>
+              </w:rPr>
+              <w:fldChar w:fldCharType="end"/>
+            </w:r>
+          </w:hyperlink>
+        </w:p>
+        <w:p>
+          <w:pPr>
+            <w:pStyle w:val="Verzeichnis2"/>
+            <w:tabs>
+              <w:tab w:val="right" w:leader="dot" w:pos="9396"/>
+            </w:tabs>
+            <w:rPr>
+              <w:noProof/>
+              <w:sz w:val="22"/>
+              <w:szCs w:val="22"/>
+            </w:rPr>
+          </w:pPr>
+          <w:hyperlink w:anchor="_Toc362357127" w:history="1">
+            <w:r>
+              <w:rPr>
+                <w:rStyle w:val="Hyperlink"/>
+                <w:noProof/>
+              </w:rPr>
+              <w:t>Increase Java RAM Heap Size for P4</w:t>
+            </w:r>
+            <w:r>
+              <w:rPr>
+                <w:noProof/>
+                <w:webHidden/>
+              </w:rPr>
+              <w:tab/>
+            </w:r>
+            <w:r>
+              <w:rPr>
+                <w:noProof/>
+                <w:webHidden/>
+              </w:rPr>
+              <w:fldChar w:fldCharType="begin"/>
+            </w:r>
+            <w:r>
+              <w:rPr>
+                <w:noProof/>
+                <w:webHidden/>
+              </w:rPr>
+              <w:instrText xml:space="preserve"> PAGEREF _Toc362357127 \h </w:instrText>
+            </w:r>
+            <w:r>
+              <w:rPr>
+                <w:noProof/>
+                <w:webHidden/>
+              </w:rPr>
+            </w:r>
+            <w:r>
+              <w:rPr>
+                <w:noProof/>
+                <w:webHidden/>
+              </w:rPr>
+              <w:fldChar w:fldCharType="separate"/>
+            </w:r>
+            <w:r>
+              <w:rPr>
+                <w:noProof/>
+                <w:webHidden/>
+              </w:rPr>
+              <w:t>1</w:t>
+            </w:r>
+            <w:r>
+              <w:rPr>
+                <w:noProof/>
+                <w:webHidden/>
+              </w:rPr>
+              <w:fldChar w:fldCharType="end"/>
+            </w:r>
+          </w:hyperlink>
+        </w:p>
+        <w:p>
+          <w:pPr>
+            <w:pStyle w:val="Verzeichnis2"/>
+            <w:tabs>
+              <w:tab w:val="right" w:leader="dot" w:pos="9396"/>
+            </w:tabs>
+            <w:rPr>
+              <w:noProof/>
+              <w:sz w:val="22"/>
+              <w:szCs w:val="22"/>
+            </w:rPr>
+          </w:pPr>
+          <w:hyperlink w:anchor="_Toc362357128" w:history="1">
+            <w:r>
+              <w:rPr>
+                <w:rStyle w:val="Hyperlink"/>
+                <w:noProof/>
+              </w:rPr>
+              <w:t>Handling of Imports</w:t>
+            </w:r>
+            <w:r>
+              <w:rPr>
+                <w:noProof/>
+                <w:webHidden/>
+              </w:rPr>
+              <w:tab/>
+            </w:r>
+            <w:r>
+              <w:rPr>
+                <w:noProof/>
+                <w:webHidden/>
+              </w:rPr>
+              <w:fldChar w:fldCharType="begin"/>
+            </w:r>
+            <w:r>
+              <w:rPr>
+                <w:noProof/>
+                <w:webHidden/>
+              </w:rPr>
+              <w:instrText xml:space="preserve"> PAGEREF _Toc362357128 \h </w:instrText>
+            </w:r>
+            <w:r>
+              <w:rPr>
+                <w:noProof/>
+                <w:webHidden/>
+              </w:rPr>
+            </w:r>
+            <w:r>
+              <w:rPr>
+                <w:noProof/>
+                <w:webHidden/>
+              </w:rPr>
+              <w:fldChar w:fldCharType="separate"/>
+            </w:r>
+            <w:r>
+              <w:rPr>
+                <w:noProof/>
+                <w:webHidden/>
+              </w:rPr>
+              <w:t>1</w:t>
+            </w:r>
+            <w:r>
+              <w:rPr>
+                <w:noProof/>
+                <w:webHidden/>
+              </w:rPr>
+              <w:fldChar w:fldCharType="end"/>
+            </w:r>
+          </w:hyperlink>
+        </w:p>
+        <w:p>
+          <w:pPr>
+            <w:pStyle w:val="Verzeichnis2"/>
+            <w:tabs>
+              <w:tab w:val="right" w:leader="dot" w:pos="9396"/>
+            </w:tabs>
+            <w:rPr>
+              <w:noProof/>
+              <w:sz w:val="22"/>
+              <w:szCs w:val="22"/>
+            </w:rPr>
+          </w:pPr>
+          <w:hyperlink w:anchor="_Toc362357129" w:history="1">
+            <w:r>
+              <w:rPr>
+                <w:rStyle w:val="Hyperlink"/>
+                <w:noProof/>
+              </w:rPr>
+              <w:t>Term obsoletion practice and _Purgatory usage</w:t>
+            </w:r>
+            <w:r>
+              <w:rPr>
+                <w:noProof/>
+                <w:webHidden/>
+              </w:rPr>
+              <w:tab/>
+            </w:r>
+            <w:r>
+              <w:rPr>
+                <w:noProof/>
+                <w:webHidden/>
+              </w:rPr>
+              <w:fldChar w:fldCharType="begin"/>
+            </w:r>
+            <w:r>
+              <w:rPr>
+                <w:noProof/>
+                <w:webHidden/>
+              </w:rPr>
+              <w:instrText xml:space="preserve"> PAGEREF _Toc362357129 \h </w:instrText>
+            </w:r>
+            <w:r>
+              <w:rPr>
+                <w:noProof/>
+                <w:webHidden/>
+              </w:rPr>
+            </w:r>
+            <w:r>
+              <w:rPr>
+                <w:noProof/>
+                <w:webHidden/>
+              </w:rPr>
+              <w:fldChar w:fldCharType="separate"/>
+            </w:r>
+            <w:r>
+              <w:rPr>
+                <w:noProof/>
+                <w:webHidden/>
+              </w:rPr>
+              <w:t>1</w:t>
+            </w:r>
+            <w:r>
+              <w:rPr>
+                <w:noProof/>
+                <w:webHidden/>
+              </w:rPr>
+              <w:fldChar w:fldCharType="end"/>
+            </w:r>
+          </w:hyperlink>
+        </w:p>
+        <w:p>
+          <w:pPr>
+            <w:pStyle w:val="Verzeichnis2"/>
+            <w:tabs>
+              <w:tab w:val="right" w:leader="dot" w:pos="9396"/>
+            </w:tabs>
+            <w:rPr>
+              <w:noProof/>
+              <w:sz w:val="22"/>
+              <w:szCs w:val="22"/>
+            </w:rPr>
+          </w:pPr>
+          <w:hyperlink w:anchor="_Toc362357130" w:history="1">
+            <w:r>
+              <w:rPr>
+                <w:rStyle w:val="Hyperlink"/>
+                <w:noProof/>
+              </w:rPr>
               <w:t>Set Search to allow for full regular expression searches under File/preferences/general</w:t>
             </w:r>
             <w:r>
@@ -1100,7 +1578,7 @@
                 <w:noProof/>
                 <w:webHidden/>
               </w:rPr>
-              <w:instrText xml:space="preserve"> PAGEREF _Toc361216609 \h </w:instrText>
+              <w:instrText xml:space="preserve"> PAGEREF _Toc362357130 \h </w:instrText>
             </w:r>
             <w:r>
               <w:rPr>
@@ -1120,7 +1598,7 @@
                 <w:noProof/>
                 <w:webHidden/>
               </w:rPr>
-              <w:t>6</w:t>
+              <w:t>1</w:t>
             </w:r>
             <w:r>
               <w:rPr>
@@ -1147,20 +1625,20 @@
       <w:pPr>
         <w:pStyle w:val="berschrift2"/>
       </w:pPr>
-      <w:bookmarkStart w:id="4" w:name="_Toc361216602"/>
+      <w:bookmarkStart w:id="5" w:name="_Toc362357117"/>
       <w:r>
         <w:t>Download &amp; Install P</w:t>
       </w:r>
       <w:r>
         <w:t>rotégé 4.x</w:t>
       </w:r>
-      <w:bookmarkEnd w:id="4"/>
+      <w:bookmarkEnd w:id="5"/>
     </w:p>
     <w:p>
       <w:r>
         <w:t xml:space="preserve">Download &amp; Install the latest Java-based Protégé 4 form </w:t>
       </w:r>
-      <w:hyperlink r:id="rId9" w:history="1">
+      <w:hyperlink r:id="rId11" w:history="1">
         <w:r>
           <w:rPr>
             <w:rStyle w:val="Hyperlink"/>
@@ -1174,7 +1652,7 @@
       <w:r>
         <w:t xml:space="preserve">, as described at </w:t>
       </w:r>
-      <w:hyperlink r:id="rId10" w:anchor="How_do_I_install_Protege-OWL.3F" w:history="1">
+      <w:hyperlink r:id="rId12" w:anchor="How_do_I_install_Protege-OWL.3F" w:history="1">
         <w:r>
           <w:rPr>
             <w:rStyle w:val="Hyperlink"/>
@@ -1217,7 +1695,6 @@
       <w:r>
         <w:t xml:space="preserve">latest </w:t>
       </w:r>
-      <w:proofErr w:type="spellStart"/>
       <w:r>
         <w:t>nmr</w:t>
       </w:r>
@@ -1225,27 +1702,10 @@
         <w:t>MLv.x</w:t>
       </w:r>
       <w:r>
-        <w:t>.owl</w:t>
-      </w:r>
-      <w:proofErr w:type="spellEnd"/>
-      <w:r>
-        <w:t xml:space="preserve"> file in the </w:t>
-      </w:r>
-      <w:proofErr w:type="spellStart"/>
-      <w:r>
-        <w:t>Github</w:t>
-      </w:r>
-      <w:proofErr w:type="spellEnd"/>
-      <w:r>
-        <w:t xml:space="preserve"> at: </w:t>
-      </w:r>
-      <w:proofErr w:type="spellStart"/>
-      <w:r>
-        <w:t>nmrML</w:t>
-      </w:r>
-      <w:proofErr w:type="spellEnd"/>
-      <w:r>
-        <w:t>\ontologies</w:t>
+        <w:t xml:space="preserve">.owl file in the Github at: </w:t>
+      </w:r>
+      <w:r>
+        <w:t>nmrML\ontologies</w:t>
       </w:r>
       <w:r>
         <w:t xml:space="preserve"> </w:t>
@@ -1270,7 +1730,7 @@
       <w:r>
         <w:t xml:space="preserve">P4 is given here: </w:t>
       </w:r>
-      <w:hyperlink r:id="rId11" w:history="1">
+      <w:hyperlink r:id="rId13" w:history="1">
         <w:r>
           <w:rPr>
             <w:rStyle w:val="Hyperlink"/>
@@ -1286,14 +1746,141 @@
       <w:pPr>
         <w:pStyle w:val="berschrift2"/>
       </w:pPr>
-      <w:bookmarkStart w:id="5" w:name="_Toc361216603"/>
+      <w:bookmarkStart w:id="6" w:name="_Toc362357118"/>
+      <w:r>
+        <w:t>Set-up Github reposiotory</w:t>
+      </w:r>
+      <w:r>
+        <w:t xml:space="preserve"> to get access to CV.owl file</w:t>
+      </w:r>
+      <w:bookmarkEnd w:id="6"/>
+    </w:p>
+    <w:p>
+      <w:r>
+        <w:t>Install a</w:t>
+      </w:r>
+      <w:r>
+        <w:t xml:space="preserve"> github</w:t>
+      </w:r>
+      <w:r>
+        <w:t xml:space="preserve"> client</w:t>
+      </w:r>
+      <w:r>
+        <w:t>, e.g. tortoise g</w:t>
+      </w:r>
+      <w:r>
+        <w:t>it for Windows</w:t>
+      </w:r>
+      <w:r>
+        <w:t xml:space="preserve">. </w:t>
+      </w:r>
+      <w:r>
+        <w:t>C</w:t>
+      </w:r>
+      <w:r>
+        <w:t xml:space="preserve">heck out </w:t>
+      </w:r>
+      <w:r>
+        <w:t xml:space="preserve">the master repository from </w:t>
+      </w:r>
+      <w:hyperlink r:id="rId14" w:history="1">
+        <w:r>
+          <w:rPr>
+            <w:rStyle w:val="Hyperlink"/>
+          </w:rPr>
+          <w:t>https://github.com/nmrML/nmrML</w:t>
+        </w:r>
+      </w:hyperlink>
+      <w:r>
+        <w:t xml:space="preserve"> </w:t>
+      </w:r>
+    </w:p>
+    <w:p>
+      <w:pPr>
+        <w:pStyle w:val="berschrift2"/>
+      </w:pPr>
+      <w:bookmarkStart w:id="7" w:name="_Toc362357119"/>
+      <w:r>
+        <w:t>Open the CV in P4</w:t>
+      </w:r>
+      <w:bookmarkEnd w:id="7"/>
+    </w:p>
+    <w:p>
+      <w:r>
+        <w:t xml:space="preserve">Before running the Protege 4, please check that there is a file catelog-v0001.xml in the ontology/branches directory. The file is needed for Protege 4 to find where the imported ontologies are. Start </w:t>
+      </w:r>
+      <w:r>
+        <w:t xml:space="preserve">P4. </w:t>
+      </w:r>
+      <w:r>
+        <w:t>Choose open owl ontology</w:t>
+      </w:r>
+      <w:r>
+        <w:t xml:space="preserve">. </w:t>
+      </w:r>
+      <w:r>
+        <w:t xml:space="preserve">Select </w:t>
+      </w:r>
+      <w:r>
+        <w:t xml:space="preserve">and open </w:t>
+      </w:r>
+      <w:r>
+        <w:t>the latest version of the nmrMLCV</w:t>
+      </w:r>
+      <w:r>
+        <w:t xml:space="preserve">.owl from your local </w:t>
+      </w:r>
+      <w:r>
+        <w:t xml:space="preserve">git directory, e.g. </w:t>
+      </w:r>
+      <w:r>
+        <w:t>nmrML\ontologies</w:t>
+      </w:r>
+      <w:r>
+        <w:t>\nmrML</w:t>
+      </w:r>
+      <w:r>
+        <w:t>v1.0.owl</w:t>
+      </w:r>
+    </w:p>
+    <w:p>
+      <w:pPr>
+        <w:pStyle w:val="berschrift2"/>
+      </w:pPr>
+      <w:bookmarkStart w:id="8" w:name="_Toc362357120"/>
+      <w:r>
+        <w:t>CV releases and versions</w:t>
+      </w:r>
+      <w:bookmarkEnd w:id="8"/>
+    </w:p>
+    <w:p>
+      <w:r>
+        <w:t xml:space="preserve">We should have something less complicated but related as the OBO community uses, e.g. </w:t>
+      </w:r>
+      <w:hyperlink r:id="rId15" w:history="1">
+        <w:r>
+          <w:rPr>
+            <w:rStyle w:val="Hyperlink"/>
+          </w:rPr>
+          <w:t>https://docs.google.com/document/d/14gVHOOZZaiUpCPUUXyG72WYaTN861-WsARGj2kuljjE/edit</w:t>
+        </w:r>
+      </w:hyperlink>
+      <w:r>
+        <w:t xml:space="preserve"> . We discussed coupling git milestones to release versions. We also need to agree on unit tests to be done prior to a release.</w:t>
+      </w:r>
+    </w:p>
+    <w:p>
+      <w:pPr>
+        <w:pStyle w:val="berschrift2"/>
+      </w:pPr>
+      <w:bookmarkStart w:id="9" w:name="_Toc362357121"/>
       <w:r>
         <w:t>Basic Orientation</w:t>
       </w:r>
       <w:r>
         <w:t xml:space="preserve"> within GUI</w:t>
       </w:r>
-      <w:bookmarkEnd w:id="5"/>
+      <w:bookmarkEnd w:id="9"/>
     </w:p>
     <w:p>
       <w:r>
@@ -1335,7 +1922,7 @@
       <w:r>
         <w:t>(</w:t>
       </w:r>
-      <w:hyperlink r:id="rId12" w:history="1">
+      <w:hyperlink r:id="rId16" w:history="1">
         <w:r>
           <w:rPr>
             <w:rStyle w:val="Hyperlink"/>
@@ -1394,7 +1981,7 @@
       <w:r>
         <w:t>(</w:t>
       </w:r>
-      <w:hyperlink r:id="rId13" w:history="1">
+      <w:hyperlink r:id="rId17" w:history="1">
         <w:r>
           <w:rPr>
             <w:rStyle w:val="Hyperlink"/>
@@ -1416,7 +2003,7 @@
       <w:r>
         <w:t xml:space="preserve"> overview of how P4 can be configured to your general needs (Set preferences) can be found at </w:t>
       </w:r>
-      <w:hyperlink r:id="rId14" w:history="1">
+      <w:hyperlink r:id="rId18" w:history="1">
         <w:r>
           <w:rPr>
             <w:rStyle w:val="Hyperlink"/>
@@ -1428,65 +2015,47 @@
         <w:t xml:space="preserve"> .</w:t>
       </w:r>
       <w:r>
-        <w:t xml:space="preserve"> All preferences specific to our </w:t>
-      </w:r>
-      <w:proofErr w:type="spellStart"/>
-      <w:r>
-        <w:t>nmrML</w:t>
-      </w:r>
-      <w:proofErr w:type="spellEnd"/>
-      <w:r>
-        <w:t xml:space="preserve"> CV set-up are explained in this document.</w:t>
-      </w:r>
-    </w:p>
-    <w:p>
-      <w:r>
-        <w:t xml:space="preserve">If you have any questions, please do not hesitate to contact me (DS) via email. </w:t>
-      </w:r>
-    </w:p>
-    <w:p/>
+        <w:t xml:space="preserve"> All preferences specific to our nmrML CV set-up are explained in this document.</w:t>
+      </w:r>
+    </w:p>
+    <w:p>
+      <w:r>
+        <w:t>If you have any questions, please do not hesitate to contact me (DS) via email</w:t>
+      </w:r>
+      <w:r>
+        <w:t xml:space="preserve"> or the nmrML list at </w:t>
+      </w:r>
+      <w:hyperlink r:id="rId19" w:history="1">
+        <w:r>
+          <w:rPr>
+            <w:rStyle w:val="Hyperlink"/>
+          </w:rPr>
+          <w:t>https://groups.google.com/forum/?hl=en#!forum/nmrml/join</w:t>
+        </w:r>
+      </w:hyperlink>
+      <w:r>
+        <w:t xml:space="preserve"> </w:t>
+      </w:r>
+    </w:p>
     <w:p>
       <w:pPr>
         <w:pStyle w:val="berschrift2"/>
       </w:pPr>
-      <w:bookmarkStart w:id="6" w:name="_Toc361216604"/>
+      <w:bookmarkStart w:id="10" w:name="_Toc362357122"/>
       <w:r>
         <w:t>A few words on how P4 stores its set-up Preferences</w:t>
       </w:r>
-      <w:bookmarkEnd w:id="6"/>
-    </w:p>
-    <w:p>
-      <w:proofErr w:type="spellStart"/>
-      <w:r>
-        <w:t>Protege</w:t>
-      </w:r>
-      <w:proofErr w:type="spellEnd"/>
-      <w:r>
-        <w:t xml:space="preserve"> 4 uses the Java Preferences API to store user preferences and activity. This allows for persistence of preference data across installations of </w:t>
-      </w:r>
-      <w:proofErr w:type="spellStart"/>
-      <w:r>
-        <w:t>Protege</w:t>
-      </w:r>
-      <w:proofErr w:type="spellEnd"/>
-      <w:r>
-        <w:t xml:space="preserve"> 4.x, e.g., recently opened ontologies, rendering preferences, location of </w:t>
-      </w:r>
-      <w:proofErr w:type="spellStart"/>
-      <w:r>
-        <w:t>Graphviz</w:t>
-      </w:r>
-      <w:proofErr w:type="spellEnd"/>
-      <w:r>
-        <w:t xml:space="preserve"> (used by the </w:t>
-      </w:r>
-      <w:proofErr w:type="spellStart"/>
-      <w:r>
-        <w:t>OWLViz</w:t>
-      </w:r>
-      <w:proofErr w:type="spellEnd"/>
-      <w:r>
-        <w:t xml:space="preserve"> plug-in), etc. The storage location of these preferences varies according to operating system:</w:t>
+      <w:bookmarkEnd w:id="10"/>
+    </w:p>
+    <w:p>
+      <w:r>
+        <w:t xml:space="preserve">Protege 4 uses the Java Preferences API to store user preferences and activity. This allows for persistence of preference data across installations of Protege 4.x, e.g., recently opened ontologies, rendering preferences, location of Graphviz (used by the OWLViz plug-in), etc. The storage location of these preferences varies according to </w:t>
+      </w:r>
+      <w:r>
+        <w:t xml:space="preserve">your </w:t>
+      </w:r>
+      <w:r>
+        <w:t>operating system:</w:t>
       </w:r>
     </w:p>
     <w:p>
@@ -1498,13 +2067,8 @@
         </w:numPr>
       </w:pPr>
       <w:r>
-        <w:t>Linux - stored in ~/.java/.</w:t>
-      </w:r>
-      <w:proofErr w:type="spellStart"/>
-      <w:r>
-        <w:t>userPrefs</w:t>
-      </w:r>
-      <w:proofErr w:type="spellEnd"/>
+        <w:t>Linux - stored in ~/.java/.userPrefs</w:t>
+      </w:r>
     </w:p>
     <w:p>
       <w:pPr>
@@ -1515,13 +2079,8 @@
         </w:numPr>
       </w:pPr>
       <w:r>
-        <w:t>Mac OS X - stored in ~/Library/Preferences/</w:t>
-      </w:r>
-      <w:proofErr w:type="spellStart"/>
-      <w:r>
-        <w:t>com.apple.java.util.prefs.plist</w:t>
-      </w:r>
-      <w:proofErr w:type="spellEnd"/>
+        <w:t>Mac OS X - stored in ~/Library/Preferences/com.apple.java.util.prefs.plist</w:t>
+      </w:r>
     </w:p>
     <w:p>
       <w:pPr>
@@ -1532,74 +2091,26 @@
         </w:numPr>
       </w:pPr>
       <w:r>
-        <w:t>Windows - stored in the Windows Registry at HKEY_CURRENT_USER/Software/</w:t>
-      </w:r>
-      <w:proofErr w:type="spellStart"/>
-      <w:r>
-        <w:t>JavaSoft</w:t>
-      </w:r>
-      <w:proofErr w:type="spellEnd"/>
-      <w:r>
-        <w:t>/</w:t>
-      </w:r>
-      <w:proofErr w:type="spellStart"/>
-      <w:r>
-        <w:t>Prefs</w:t>
-      </w:r>
-      <w:proofErr w:type="spellEnd"/>
-      <w:r>
-        <w:t xml:space="preserve"> </w:t>
-      </w:r>
-    </w:p>
-    <w:p>
-      <w:r>
-        <w:t xml:space="preserve">Occasionally, users may need to clear the Java Preferences to fix errors displayed by </w:t>
-      </w:r>
-      <w:proofErr w:type="spellStart"/>
-      <w:r>
-        <w:t>Protege</w:t>
-      </w:r>
-      <w:proofErr w:type="spellEnd"/>
-      <w:r>
-        <w:t xml:space="preserve">. Preferences can either be deleted manually, or via a tool called the Java Preferences User Interface. </w:t>
-      </w:r>
-    </w:p>
-    <w:p>
-      <w:r>
-        <w:t>For example under Windows you can access and edit these preferences by typing “</w:t>
-      </w:r>
-      <w:proofErr w:type="spellStart"/>
-      <w:r>
-        <w:t>regedit</w:t>
-      </w:r>
-      <w:proofErr w:type="spellEnd"/>
-      <w:r>
-        <w:t xml:space="preserve">” in the command line </w:t>
+        <w:t xml:space="preserve">Windows - stored in the Windows Registry at HKEY_CURRENT_USER/Software/JavaSoft/Prefs </w:t>
+      </w:r>
+    </w:p>
+    <w:p>
+      <w:r>
+        <w:t xml:space="preserve">Occasionally, users may need to clear the Java Preferences to fix errors displayed by Protege. Preferences can either be deleted manually, or via a tool called the Java Preferences User Interface. </w:t>
+      </w:r>
+    </w:p>
+    <w:p>
+      <w:r>
+        <w:t xml:space="preserve">For example under Windows you can access and edit these preferences by typing “regedit” in the command line </w:t>
       </w:r>
       <w:r>
         <w:t xml:space="preserve">(Start/Run) </w:t>
       </w:r>
       <w:r>
-        <w:t xml:space="preserve">and traverse the file path to the </w:t>
-      </w:r>
-      <w:proofErr w:type="spellStart"/>
-      <w:r>
-        <w:t>Prefs</w:t>
-      </w:r>
-      <w:proofErr w:type="spellEnd"/>
-      <w:r>
-        <w:t xml:space="preserve">//P/R/O/T/E/G/E/_/P/R/E/F/E/R/E/N/C/E/S  folder. In the </w:t>
-      </w:r>
-      <w:proofErr w:type="spellStart"/>
-      <w:r>
-        <w:t>applicati</w:t>
-      </w:r>
-      <w:r>
-        <w:t>on_preferences</w:t>
-      </w:r>
-      <w:proofErr w:type="spellEnd"/>
-      <w:r>
-        <w:t xml:space="preserve"> you will find a s</w:t>
+        <w:t>and traverse the file path to the Prefs//P/R/O/T/E/G/E/_/P/R/E/F/E/R/E/N/C/E/S  folder. In the applicati</w:t>
+      </w:r>
+      <w:r>
+        <w:t>on_preferences you will find a s</w:t>
       </w:r>
       <w:r>
         <w:t xml:space="preserve">ubfolder called </w:t>
@@ -1613,740 +2124,11 @@
         <w:rPr>
           <w:noProof/>
         </w:rPr>
-        <w:lastRenderedPageBreak/>
         <w:drawing>
           <wp:inline distT="0" distB="0" distL="0" distR="0" wp14:anchorId="616C70B1" wp14:editId="5CF8E6B3">
             <wp:extent cx="5972810" cy="3359785"/>
             <wp:effectExtent l="0" t="0" r="8890" b="0"/>
             <wp:docPr id="3" name="Grafik 3"/>
-            <wp:cNvGraphicFramePr>
-              <a:graphicFrameLocks xmlns:a="http://schemas.openxmlformats.org/drawingml/2006/main" noChangeAspect="1"/>
-            </wp:cNvGraphicFramePr>
-            <a:graphic xmlns:a="http://schemas.openxmlformats.org/drawingml/2006/main">
-              <a:graphicData uri="http://schemas.openxmlformats.org/drawingml/2006/picture">
-                <pic:pic xmlns:pic="http://schemas.openxmlformats.org/drawingml/2006/picture">
-                  <pic:nvPicPr>
-                    <pic:cNvPr id="1" name=""/>
-                    <pic:cNvPicPr/>
-                  </pic:nvPicPr>
-                  <pic:blipFill>
-                    <a:blip r:embed="rId15"/>
-                    <a:stretch>
-                      <a:fillRect/>
-                    </a:stretch>
-                  </pic:blipFill>
-                  <pic:spPr>
-                    <a:xfrm>
-                      <a:off x="0" y="0"/>
-                      <a:ext cx="5972810" cy="3359785"/>
-                    </a:xfrm>
-                    <a:prstGeom prst="rect">
-                      <a:avLst/>
-                    </a:prstGeom>
-                  </pic:spPr>
-                </pic:pic>
-              </a:graphicData>
-            </a:graphic>
-          </wp:inline>
-        </w:drawing>
-      </w:r>
-    </w:p>
-    <w:p>
-      <w:r>
-        <w:t>In here</w:t>
-      </w:r>
-      <w:r>
-        <w:t>, e.g.</w:t>
-      </w:r>
-      <w:r>
-        <w:t xml:space="preserve"> the ID setup is stored. These preferences have been exported by me </w:t>
-      </w:r>
-      <w:r>
-        <w:t xml:space="preserve">into a file named </w:t>
-      </w:r>
-      <w:r>
-        <w:t>protege_entities_prefs.reg</w:t>
-      </w:r>
-      <w:r>
-        <w:t xml:space="preserve"> </w:t>
-      </w:r>
-      <w:r>
-        <w:t xml:space="preserve">and have been placed in the </w:t>
-      </w:r>
-      <w:proofErr w:type="spellStart"/>
-      <w:r>
-        <w:t>github</w:t>
-      </w:r>
-      <w:proofErr w:type="spellEnd"/>
-      <w:r>
-        <w:t xml:space="preserve"> </w:t>
-      </w:r>
-      <w:proofErr w:type="spellStart"/>
-      <w:r>
-        <w:t>nmrML</w:t>
-      </w:r>
-      <w:proofErr w:type="spellEnd"/>
-      <w:r>
-        <w:t>\ontologies</w:t>
-      </w:r>
-      <w:r>
-        <w:t xml:space="preserve"> folder.</w:t>
-      </w:r>
-    </w:p>
-    <w:p>
-      <w:r>
-        <w:t xml:space="preserve">In windows you can now copy this </w:t>
-      </w:r>
-      <w:r>
-        <w:t>protege_entities_prefs.reg</w:t>
-      </w:r>
-      <w:r>
-        <w:t xml:space="preserve"> </w:t>
-      </w:r>
-      <w:r>
-        <w:t>file on</w:t>
-      </w:r>
-      <w:r>
-        <w:t>to</w:t>
-      </w:r>
-      <w:r>
-        <w:t xml:space="preserve"> your desktop and execute it by double clickin</w:t>
-      </w:r>
-      <w:r>
-        <w:t>g</w:t>
-      </w:r>
-      <w:r>
-        <w:t xml:space="preserve"> on it. Your registry will then be automatically be updated with the new preference settings for the ID generation in the appropriate registry location.</w:t>
-      </w:r>
-    </w:p>
-    <w:p>
-      <w:r>
-        <w:t>For all further preferences we could proceed in the same way</w:t>
-      </w:r>
-      <w:r>
-        <w:rPr>
-          <w:rStyle w:val="Funotenzeichen"/>
-        </w:rPr>
-        <w:footnoteReference w:id="1"/>
-      </w:r>
-      <w:r>
-        <w:t xml:space="preserve">. </w:t>
-      </w:r>
-      <w:r>
-        <w:t xml:space="preserve">For more information please look at </w:t>
-      </w:r>
-      <w:hyperlink r:id="rId16" w:history="1">
-        <w:r>
-          <w:rPr>
-            <w:rStyle w:val="Hyperlink"/>
-          </w:rPr>
-          <w:t>http://protegewiki.stanford.edu/wiki/ClearingP4Preferences</w:t>
-        </w:r>
-      </w:hyperlink>
-      <w:r>
-        <w:t xml:space="preserve"> </w:t>
-      </w:r>
-    </w:p>
-    <w:p>
-      <w:r>
-        <w:t>As this is rather complicated</w:t>
-      </w:r>
-      <w:r>
-        <w:t>,</w:t>
-      </w:r>
-      <w:r>
-        <w:t xml:space="preserve"> I would recommend to just do the preference settings manual</w:t>
-      </w:r>
-      <w:bookmarkStart w:id="7" w:name="_GoBack"/>
-      <w:bookmarkEnd w:id="7"/>
-      <w:r>
-        <w:t>ly on your computer from within P4s preferences Tab (see below).</w:t>
-      </w:r>
-    </w:p>
-    <w:p/>
-    <w:p>
-      <w:pPr>
-        <w:pStyle w:val="berschrift2"/>
-      </w:pPr>
-      <w:bookmarkStart w:id="8" w:name="_Toc361216605"/>
-      <w:r>
-        <w:t>Set the class renderer to display human readable class labels in the hierarchy pane</w:t>
-      </w:r>
-      <w:bookmarkEnd w:id="8"/>
-    </w:p>
-    <w:p>
-      <w:r>
-        <w:t xml:space="preserve">Set the renderer to use Labels when displaying the hierarchy. Under File/preferences/Renderer tick the render by annotation property and hit “configure”. Then set it to display </w:t>
-      </w:r>
-      <w:proofErr w:type="spellStart"/>
-      <w:r>
-        <w:t>rdfs</w:t>
-      </w:r>
-      <w:proofErr w:type="gramStart"/>
-      <w:r>
-        <w:t>:label</w:t>
-      </w:r>
-      <w:proofErr w:type="spellEnd"/>
-      <w:proofErr w:type="gramEnd"/>
-      <w:r>
-        <w:t xml:space="preserve"> rather than </w:t>
-      </w:r>
-      <w:proofErr w:type="spellStart"/>
-      <w:r>
-        <w:t>rdf:about</w:t>
-      </w:r>
-      <w:proofErr w:type="spellEnd"/>
-      <w:r>
-        <w:t xml:space="preserve"> or </w:t>
-      </w:r>
-      <w:proofErr w:type="spellStart"/>
-      <w:r>
-        <w:t>rdf:</w:t>
-      </w:r>
-      <w:r>
-        <w:t>id</w:t>
-      </w:r>
-      <w:proofErr w:type="spellEnd"/>
-      <w:r>
-        <w:rPr>
-          <w:rStyle w:val="Funotenzeichen"/>
-        </w:rPr>
-        <w:footnoteReference w:id="2"/>
-      </w:r>
-      <w:r>
-        <w:t>.</w:t>
-      </w:r>
-      <w:r>
-        <w:t xml:space="preserve"> </w:t>
-      </w:r>
-      <w:r>
-        <w:t>Set View/render by label.</w:t>
-      </w:r>
-      <w:r>
-        <w:t xml:space="preserve"> </w:t>
-      </w:r>
-      <w:r>
-        <w:t xml:space="preserve">This will display the classes in the Class Tab/hierarchy pane (to the left of the GUI) by the classes </w:t>
-      </w:r>
-      <w:proofErr w:type="spellStart"/>
-      <w:r>
-        <w:t>rdfs</w:t>
-      </w:r>
-      <w:proofErr w:type="gramStart"/>
-      <w:r>
-        <w:t>:label</w:t>
-      </w:r>
-      <w:proofErr w:type="spellEnd"/>
-      <w:proofErr w:type="gramEnd"/>
-      <w:r>
-        <w:t>, given one is provided. If no label is provided, the renderer will display the class by its ID.</w:t>
-      </w:r>
-    </w:p>
-    <w:p>
-      <w:r>
-        <w:rPr>
-          <w:noProof/>
-        </w:rPr>
-        <w:lastRenderedPageBreak/>
-        <w:drawing>
-          <wp:inline distT="0" distB="0" distL="0" distR="0" wp14:anchorId="0F6710F1" wp14:editId="0001B363">
-            <wp:extent cx="5972810" cy="3359785"/>
-            <wp:effectExtent l="0" t="0" r="8890" b="0"/>
-            <wp:docPr id="4" name="Grafik 4"/>
-            <wp:cNvGraphicFramePr>
-              <a:graphicFrameLocks xmlns:a="http://schemas.openxmlformats.org/drawingml/2006/main" noChangeAspect="1"/>
-            </wp:cNvGraphicFramePr>
-            <a:graphic xmlns:a="http://schemas.openxmlformats.org/drawingml/2006/main">
-              <a:graphicData uri="http://schemas.openxmlformats.org/drawingml/2006/picture">
-                <pic:pic xmlns:pic="http://schemas.openxmlformats.org/drawingml/2006/picture">
-                  <pic:nvPicPr>
-                    <pic:cNvPr id="1" name=""/>
-                    <pic:cNvPicPr/>
-                  </pic:nvPicPr>
-                  <pic:blipFill>
-                    <a:blip r:embed="rId17"/>
-                    <a:stretch>
-                      <a:fillRect/>
-                    </a:stretch>
-                  </pic:blipFill>
-                  <pic:spPr>
-                    <a:xfrm>
-                      <a:off x="0" y="0"/>
-                      <a:ext cx="5972810" cy="3359785"/>
-                    </a:xfrm>
-                    <a:prstGeom prst="rect">
-                      <a:avLst/>
-                    </a:prstGeom>
-                  </pic:spPr>
-                </pic:pic>
-              </a:graphicData>
-            </a:graphic>
-          </wp:inline>
-        </w:drawing>
-      </w:r>
-    </w:p>
-    <w:p/>
-    <w:p>
-      <w:pPr>
-        <w:pStyle w:val="berschrift2"/>
-      </w:pPr>
-      <w:bookmarkStart w:id="9" w:name="_Toc361216606"/>
-      <w:r>
-        <w:t>Set ID scheme under File/preferences/New Entities</w:t>
-      </w:r>
-      <w:bookmarkEnd w:id="9"/>
-    </w:p>
-    <w:p>
-      <w:r>
-        <w:t xml:space="preserve">Before editing the CV you need to make P4 aware of how you want a newly generated class/terms </w:t>
-      </w:r>
-      <w:proofErr w:type="spellStart"/>
-      <w:r>
-        <w:t>rdfs</w:t>
-      </w:r>
-      <w:proofErr w:type="gramStart"/>
-      <w:r>
-        <w:t>:</w:t>
-      </w:r>
-      <w:r>
-        <w:t>about</w:t>
-      </w:r>
-      <w:proofErr w:type="spellEnd"/>
-      <w:proofErr w:type="gramEnd"/>
-      <w:r>
-        <w:t xml:space="preserve"> or </w:t>
-      </w:r>
-      <w:proofErr w:type="spellStart"/>
-      <w:r>
-        <w:t>rdf:id</w:t>
-      </w:r>
-      <w:proofErr w:type="spellEnd"/>
-      <w:r>
-        <w:t xml:space="preserve"> to look like, i.e. you need to specify that we want </w:t>
-      </w:r>
-      <w:r>
-        <w:t xml:space="preserve">semantics-free </w:t>
-      </w:r>
-      <w:r>
-        <w:t xml:space="preserve">numeric IDs rather than human readable </w:t>
-      </w:r>
-      <w:r>
-        <w:t xml:space="preserve">meaningful </w:t>
-      </w:r>
-      <w:r>
-        <w:t xml:space="preserve">ones. </w:t>
-      </w:r>
-      <w:r>
-        <w:t xml:space="preserve">For our </w:t>
-      </w:r>
-      <w:proofErr w:type="spellStart"/>
-      <w:r>
-        <w:t>nmrML</w:t>
-      </w:r>
-      <w:proofErr w:type="spellEnd"/>
-      <w:r>
-        <w:t xml:space="preserve"> CV, we should align the ID scheme to generate IDs like NMR</w:t>
-      </w:r>
-      <w:proofErr w:type="gramStart"/>
-      <w:r>
-        <w:t>:1000442</w:t>
-      </w:r>
-      <w:proofErr w:type="gramEnd"/>
-      <w:r>
-        <w:t xml:space="preserve"> (Short NS prefix/IRI), colon, 7 digits, ranging from 1000000 to 1100000). </w:t>
-      </w:r>
-    </w:p>
-    <w:p>
-      <w:r>
-        <w:t xml:space="preserve">We need </w:t>
-      </w:r>
-      <w:r>
-        <w:t xml:space="preserve">to specify the IRI </w:t>
-      </w:r>
-      <w:r>
-        <w:t>(“NMR</w:t>
-      </w:r>
-      <w:r>
-        <w:rPr>
-          <w:rStyle w:val="Funotenzeichen"/>
-        </w:rPr>
-        <w:footnoteReference w:id="3"/>
-      </w:r>
-      <w:r>
-        <w:t xml:space="preserve">”), the following separator (“:”) </w:t>
-      </w:r>
-      <w:r>
-        <w:t>and then</w:t>
-      </w:r>
-      <w:r>
-        <w:t xml:space="preserve"> </w:t>
-      </w:r>
-      <w:r>
-        <w:t xml:space="preserve">we </w:t>
-      </w:r>
-      <w:r>
-        <w:t>also</w:t>
-      </w:r>
-      <w:r>
-        <w:t xml:space="preserve"> need to</w:t>
-      </w:r>
-      <w:r>
-        <w:t xml:space="preserve"> specify the amount of digits the number sh</w:t>
-      </w:r>
-      <w:r>
-        <w:t>ould have and its numeric range:</w:t>
-      </w:r>
-    </w:p>
-    <w:p>
-      <w:r>
-        <w:rPr>
-          <w:noProof/>
-        </w:rPr>
-        <w:lastRenderedPageBreak/>
-        <w:drawing>
-          <wp:inline distT="0" distB="0" distL="0" distR="0" wp14:anchorId="19485C35" wp14:editId="7CACC96D">
-            <wp:extent cx="5972810" cy="3359785"/>
-            <wp:effectExtent l="0" t="0" r="8890" b="0"/>
-            <wp:docPr id="1" name="Grafik 1"/>
-            <wp:cNvGraphicFramePr>
-              <a:graphicFrameLocks xmlns:a="http://schemas.openxmlformats.org/drawingml/2006/main" noChangeAspect="1"/>
-            </wp:cNvGraphicFramePr>
-            <a:graphic xmlns:a="http://schemas.openxmlformats.org/drawingml/2006/main">
-              <a:graphicData uri="http://schemas.openxmlformats.org/drawingml/2006/picture">
-                <pic:pic xmlns:pic="http://schemas.openxmlformats.org/drawingml/2006/picture">
-                  <pic:nvPicPr>
-                    <pic:cNvPr id="1" name=""/>
-                    <pic:cNvPicPr/>
-                  </pic:nvPicPr>
-                  <pic:blipFill>
-                    <a:blip r:embed="rId18"/>
-                    <a:stretch>
-                      <a:fillRect/>
-                    </a:stretch>
-                  </pic:blipFill>
-                  <pic:spPr>
-                    <a:xfrm>
-                      <a:off x="0" y="0"/>
-                      <a:ext cx="5972810" cy="3359785"/>
-                    </a:xfrm>
-                    <a:prstGeom prst="rect">
-                      <a:avLst/>
-                    </a:prstGeom>
-                  </pic:spPr>
-                </pic:pic>
-              </a:graphicData>
-            </a:graphic>
-          </wp:inline>
-        </w:drawing>
-      </w:r>
-    </w:p>
-    <w:p>
-      <w:r>
-        <w:t>This will generate the following registry entry in Windows Registry Editor Version 5.00</w:t>
-      </w:r>
-    </w:p>
-    <w:p>
-      <w:pPr>
-        <w:spacing w:line="240" w:lineRule="auto"/>
-        <w:contextualSpacing/>
-      </w:pPr>
-      <w:r>
-        <w:t>[HKEY_CURRENT_USER\Software\JavaSoft\Prefs\/P/R/O/T/E/G/E_/P/R/E/F/E/R/E/N/C/E/S\application_preferences\org.protege.editor.owl.entity.creation]</w:t>
-      </w:r>
-    </w:p>
-    <w:p>
-      <w:pPr>
-        <w:spacing w:line="240" w:lineRule="auto"/>
-        <w:contextualSpacing/>
-      </w:pPr>
-      <w:r>
-        <w:t>"/U/S/E_/D/E/F/A/U/L/T_/B/A/S/E_/U/R/I"="false"</w:t>
-      </w:r>
-    </w:p>
-    <w:p>
-      <w:pPr>
-        <w:spacing w:line="240" w:lineRule="auto"/>
-        <w:contextualSpacing/>
-      </w:pPr>
-      <w:r>
-        <w:t>"/D/E/F/A/U/L/T_/B/A/S/E_/U/R/I"=""</w:t>
-      </w:r>
-    </w:p>
-    <w:p>
-      <w:pPr>
-        <w:spacing w:line="240" w:lineRule="auto"/>
-        <w:contextualSpacing/>
-      </w:pPr>
-      <w:r>
-        <w:t>"/D/E/F/A/U/L/T_/U/R/I_/S/E/P/A/R/A/T/O/R"="#"</w:t>
-      </w:r>
-    </w:p>
-    <w:p>
-      <w:pPr>
-        <w:spacing w:line="240" w:lineRule="auto"/>
-        <w:contextualSpacing/>
-      </w:pPr>
-      <w:r>
-        <w:t>"/U/S/E_/A/U/T/O_/I/D_/F/O/R_/F/R/A/G/M/E/N/T"="true"</w:t>
-      </w:r>
-    </w:p>
-    <w:p>
-      <w:pPr>
-        <w:spacing w:line="240" w:lineRule="auto"/>
-        <w:contextualSpacing/>
-        <w:rPr>
-          <w:lang w:val="de-DE"/>
-        </w:rPr>
-      </w:pPr>
-      <w:r>
-        <w:rPr>
-          <w:lang w:val="de-DE"/>
-        </w:rPr>
-        <w:t>"/N/A/M/E_/L/A/B/E/L_/G/E/N/E/R/A/T/E"="</w:t>
-      </w:r>
-      <w:proofErr w:type="spellStart"/>
-      <w:r>
-        <w:rPr>
-          <w:lang w:val="de-DE"/>
-        </w:rPr>
-        <w:t>true</w:t>
-      </w:r>
-      <w:proofErr w:type="spellEnd"/>
-      <w:r>
-        <w:rPr>
-          <w:lang w:val="de-DE"/>
-        </w:rPr>
-        <w:t>"</w:t>
-      </w:r>
-    </w:p>
-    <w:p>
-      <w:pPr>
-        <w:spacing w:line="240" w:lineRule="auto"/>
-        <w:contextualSpacing/>
-        <w:rPr>
-          <w:lang w:val="de-DE"/>
-        </w:rPr>
-      </w:pPr>
-      <w:r>
-        <w:rPr>
-          <w:lang w:val="de-DE"/>
-        </w:rPr>
-        <w:t>"/I/D_/L/A/B/E/L_/G/E/N/E/R/A/T/E"="</w:t>
-      </w:r>
-      <w:proofErr w:type="spellStart"/>
-      <w:r>
-        <w:rPr>
-          <w:lang w:val="de-DE"/>
-        </w:rPr>
-        <w:t>false</w:t>
-      </w:r>
-      <w:proofErr w:type="spellEnd"/>
-      <w:r>
-        <w:rPr>
-          <w:lang w:val="de-DE"/>
-        </w:rPr>
-        <w:t>"</w:t>
-      </w:r>
-    </w:p>
-    <w:p>
-      <w:pPr>
-        <w:spacing w:line="240" w:lineRule="auto"/>
-        <w:contextualSpacing/>
-      </w:pPr>
-      <w:r>
-        <w:t>"/L/A/B/E/L_/D/E/S/C/R/I/P/T/O/R"="org.protege.editor.owl.model.entity./Match/Renderer/Label/Descriptor"</w:t>
-      </w:r>
-    </w:p>
-    <w:p>
-      <w:pPr>
-        <w:spacing w:line="240" w:lineRule="auto"/>
-        <w:contextualSpacing/>
-      </w:pPr>
-      <w:r>
-        <w:t>"/N/A/M/E_/L/A/B/E/L_/U/R/I"="http:\\\\www.w3.org\\2000\\01\\rdf-schema#label"</w:t>
-      </w:r>
-    </w:p>
-    <w:p>
-      <w:pPr>
-        <w:spacing w:line="240" w:lineRule="auto"/>
-        <w:contextualSpacing/>
-      </w:pPr>
-      <w:r>
-        <w:t>"/A/U/T/O_/I/D_/G/E/N/E/R/A/T/O/R_/C/L/A/S/S"="org.protege.editor.owl.model.entity./Iterative/Auto/I/D/Generator"</w:t>
-      </w:r>
-    </w:p>
-    <w:p>
-      <w:pPr>
-        <w:spacing w:line="240" w:lineRule="auto"/>
-        <w:contextualSpacing/>
-      </w:pPr>
-      <w:r>
-        <w:t>"/A/U/T/O_/I/D_/S/T/A/R/T"="1000000"</w:t>
-      </w:r>
-    </w:p>
-    <w:p>
-      <w:pPr>
-        <w:spacing w:line="240" w:lineRule="auto"/>
-        <w:contextualSpacing/>
-      </w:pPr>
-      <w:r>
-        <w:t>"/A/U/T/O_/I/D_/E/N/D"="1100000"</w:t>
-      </w:r>
-    </w:p>
-    <w:p>
-      <w:pPr>
-        <w:spacing w:line="240" w:lineRule="auto"/>
-        <w:contextualSpacing/>
-      </w:pPr>
-      <w:r>
-        <w:t>"/A/U/T/O_/I/D_/S/I/Z/E"="7"</w:t>
-      </w:r>
-    </w:p>
-    <w:p>
-      <w:pPr>
-        <w:spacing w:line="240" w:lineRule="auto"/>
-        <w:contextualSpacing/>
-      </w:pPr>
-      <w:r>
-        <w:t>"/A/U/T/O_/I/D_/P/R/E/F/I/X"="/N/M/R"</w:t>
-      </w:r>
-    </w:p>
-    <w:p>
-      <w:pPr>
-        <w:spacing w:line="240" w:lineRule="auto"/>
-        <w:contextualSpacing/>
-      </w:pPr>
-      <w:r>
-        <w:t>"/A/U/T/O_/I/D_/S/U/F/F/I/X"=""</w:t>
-      </w:r>
-    </w:p>
-    <w:p>
-      <w:pPr>
-        <w:spacing w:line="240" w:lineRule="auto"/>
-        <w:contextualSpacing/>
-      </w:pPr>
-      <w:r>
-        <w:t>"/S/A/V/E_/A/U/T/O_/I/D_/S/T/A/R/T"="false"</w:t>
-      </w:r>
-    </w:p>
-    <w:p>
-      <w:pPr>
-        <w:spacing w:line="240" w:lineRule="auto"/>
-        <w:contextualSpacing/>
-      </w:pPr>
-      <w:r>
-        <w:t>"/N/A/M/E_/L/A/B/E/L_/L/A/N/G"="en"</w:t>
-      </w:r>
-    </w:p>
-    <w:p>
-      <w:pPr>
-        <w:pStyle w:val="berschrift2"/>
-      </w:pPr>
-      <w:bookmarkStart w:id="10" w:name="_Toc361216607"/>
-      <w:r>
-        <w:t xml:space="preserve">Set </w:t>
-      </w:r>
-      <w:r>
-        <w:t xml:space="preserve">CV </w:t>
-      </w:r>
-      <w:r>
-        <w:t>namespace</w:t>
-      </w:r>
-      <w:bookmarkEnd w:id="10"/>
-    </w:p>
-    <w:p>
-      <w:r>
-        <w:t xml:space="preserve">In the Active Ontology pane/Ontology header/Ontology IRI field we put </w:t>
-      </w:r>
-      <w:hyperlink r:id="rId19" w:history="1">
-        <w:r>
-          <w:rPr>
-            <w:rStyle w:val="Hyperlink"/>
-          </w:rPr>
-          <w:t>http://nmrML.org/nmr</w:t>
-        </w:r>
-      </w:hyperlink>
-      <w:r>
-        <w:rPr>
-          <w:rStyle w:val="Hyperlink"/>
-        </w:rPr>
-        <w:t>ML</w:t>
-      </w:r>
-      <w:r>
-        <w:t xml:space="preserve"> </w:t>
-      </w:r>
-      <w:r>
-        <w:rPr>
-          <w:rStyle w:val="Funotenzeichen"/>
-          <w:color w:val="0000FF"/>
-          <w:u w:val="single"/>
-        </w:rPr>
-        <w:footnoteReference w:id="4"/>
-      </w:r>
-      <w:r>
-        <w:t xml:space="preserve"> to set </w:t>
-      </w:r>
-      <w:r>
-        <w:t>the active ontology’s</w:t>
-      </w:r>
-      <w:r>
-        <w:t xml:space="preserve"> </w:t>
-      </w:r>
-      <w:r>
-        <w:t>n</w:t>
-      </w:r>
-      <w:r>
-        <w:t>amespace</w:t>
-      </w:r>
-      <w:r>
-        <w:t xml:space="preserve"> </w:t>
-      </w:r>
-      <w:r>
-        <w:t>in accordance to the one of the XSD (</w:t>
-      </w:r>
-      <w:proofErr w:type="spellStart"/>
-      <w:r>
-        <w:t>xmlns:nmr</w:t>
-      </w:r>
-      <w:r>
-        <w:t>ML</w:t>
-      </w:r>
-      <w:proofErr w:type="spellEnd"/>
-      <w:r>
-        <w:t>=</w:t>
-      </w:r>
-      <w:r>
-        <w:t>http://nmrML.org/</w:t>
-      </w:r>
-      <w:proofErr w:type="gramStart"/>
-      <w:r>
-        <w:t>nmr</w:t>
-      </w:r>
-      <w:r>
-        <w:t>ML</w:t>
-      </w:r>
-      <w:r>
-        <w:t xml:space="preserve"> </w:t>
-      </w:r>
-      <w:r>
-        <w:t>)</w:t>
-      </w:r>
-      <w:proofErr w:type="gramEnd"/>
-      <w:r>
-        <w:t>.</w:t>
-      </w:r>
-    </w:p>
-    <w:p>
-      <w:r>
-        <w:rPr>
-          <w:noProof/>
-        </w:rPr>
-        <w:lastRenderedPageBreak/>
-        <w:drawing>
-          <wp:inline distT="0" distB="0" distL="0" distR="0" wp14:anchorId="63C69241" wp14:editId="7E0AF44D">
-            <wp:extent cx="5972810" cy="3359785"/>
-            <wp:effectExtent l="0" t="0" r="8890" b="0"/>
-            <wp:docPr id="5" name="Grafik 5"/>
             <wp:cNvGraphicFramePr>
               <a:graphicFrameLocks xmlns:a="http://schemas.openxmlformats.org/drawingml/2006/main" noChangeAspect="1"/>
             </wp:cNvGraphicFramePr>
@@ -2379,82 +2161,227 @@
         </w:drawing>
       </w:r>
     </w:p>
-    <w:p/>
-    <w:p>
-      <w:pPr>
-        <w:pStyle w:val="berschrift2"/>
-      </w:pPr>
-      <w:bookmarkStart w:id="11" w:name="_Toc361216608"/>
-      <w:r>
-        <w:t>Recommended Class Naming C</w:t>
-      </w:r>
-      <w:r>
-        <w:t>onventions</w:t>
-      </w:r>
-      <w:bookmarkEnd w:id="11"/>
-    </w:p>
-    <w:p>
-      <w:r>
-        <w:t>To provide some guidance on how a meaningful and unambiguous term /class label should look like, the OBO Foundry has provided a set of naming conventions (</w:t>
+    <w:p>
+      <w:r>
+        <w:t>In here</w:t>
+      </w:r>
+      <w:r>
+        <w:t>, e.g.</w:t>
+      </w:r>
+      <w:r>
+        <w:t xml:space="preserve"> the</w:t>
+      </w:r>
+      <w:r>
+        <w:t xml:space="preserve"> </w:t>
+      </w:r>
+      <w:r>
+        <w:t>ID setup</w:t>
+      </w:r>
+      <w:r>
+        <w:t xml:space="preserve"> for newly generated CV terms </w:t>
+      </w:r>
+      <w:r>
+        <w:t xml:space="preserve">is stored. These preferences have been exported </w:t>
+      </w:r>
+      <w:r>
+        <w:t xml:space="preserve">into a file named </w:t>
+      </w:r>
+      <w:r>
+        <w:rPr>
+          <w:b/>
+        </w:rPr>
+        <w:t>protege_entities_prefs.reg</w:t>
+      </w:r>
+      <w:r>
+        <w:t xml:space="preserve"> </w:t>
+      </w:r>
+      <w:r>
+        <w:t xml:space="preserve">and have been placed in the github </w:t>
+      </w:r>
+      <w:r>
+        <w:t>nmrML\ontologies</w:t>
+      </w:r>
+      <w:r>
+        <w:t xml:space="preserve"> folder.</w:t>
+      </w:r>
+    </w:p>
+    <w:p>
+      <w:r>
+        <w:t xml:space="preserve">In windows you can now copy this </w:t>
+      </w:r>
+      <w:r>
+        <w:t>protege_entities_prefs.reg</w:t>
+      </w:r>
+      <w:r>
+        <w:t xml:space="preserve"> </w:t>
+      </w:r>
+      <w:r>
+        <w:t>file on</w:t>
+      </w:r>
+      <w:r>
+        <w:t>to</w:t>
+      </w:r>
+      <w:r>
+        <w:t xml:space="preserve"> your desktop and execute it by double clickin</w:t>
+      </w:r>
+      <w:r>
+        <w:t>g</w:t>
+      </w:r>
+      <w:r>
+        <w:t xml:space="preserve"> on it. Your registry will then be automatically be updated with the new preference settings for the </w:t>
+      </w:r>
+      <w:r>
+        <w:t xml:space="preserve">nmrML CV term </w:t>
+      </w:r>
+      <w:r>
+        <w:t>ID generation in the appropriate registry location.</w:t>
+      </w:r>
+    </w:p>
+    <w:p>
+      <w:r>
+        <w:t xml:space="preserve">For all further preferences </w:t>
+      </w:r>
+      <w:r>
+        <w:t>you</w:t>
+      </w:r>
+      <w:r>
+        <w:t xml:space="preserve"> proceed in the same way</w:t>
+      </w:r>
+      <w:r>
+        <w:rPr>
+          <w:rStyle w:val="Funotenzeichen"/>
+        </w:rPr>
+        <w:footnoteReference w:id="1"/>
+      </w:r>
+      <w:r>
+        <w:t xml:space="preserve">. </w:t>
+      </w:r>
+      <w:r>
+        <w:t>For more information</w:t>
+      </w:r>
+      <w:r>
+        <w:t xml:space="preserve"> look at </w:t>
       </w:r>
       <w:hyperlink r:id="rId21" w:history="1">
         <w:r>
           <w:rPr>
             <w:rStyle w:val="Hyperlink"/>
           </w:rPr>
-          <w:t>http://obofoundry.org/wiki/index.php/Naming</w:t>
+          <w:t>http://protegewiki.stanford.edu/wiki/ClearingP4Preferences</w:t>
         </w:r>
       </w:hyperlink>
       <w:r>
         <w:t xml:space="preserve"> </w:t>
       </w:r>
-      <w:r>
-        <w:t xml:space="preserve">). Within P4 we can define labelling Checks via the P4 plugin </w:t>
-      </w:r>
-      <w:proofErr w:type="spellStart"/>
-      <w:r>
-        <w:t>OntoCheck</w:t>
-      </w:r>
-      <w:proofErr w:type="spellEnd"/>
-      <w:r>
-        <w:t xml:space="preserve">: </w:t>
+    </w:p>
+    <w:p>
+      <w:r>
+        <w:t>As this is rather complicated</w:t>
+      </w:r>
+      <w:r>
+        <w:t>,</w:t>
       </w:r>
       <w:r>
         <w:t xml:space="preserve"> </w:t>
       </w:r>
-      <w:hyperlink r:id="rId22" w:history="1">
-        <w:r>
-          <w:rPr>
-            <w:rStyle w:val="Hyperlink"/>
-          </w:rPr>
-          <w:t>http://www.imbi.uni-freiburg.de/ontology/OntoCheck</w:t>
-        </w:r>
-      </w:hyperlink>
+      <w:r>
+        <w:t>we</w:t>
+      </w:r>
+      <w:r>
+        <w:t xml:space="preserve"> recommend to just do the preference settings manually on your computer from within P4s preferences Tab (see below).</w:t>
+      </w:r>
+    </w:p>
+    <w:p>
+      <w:pPr>
+        <w:pStyle w:val="berschrift2"/>
+      </w:pPr>
+      <w:bookmarkStart w:id="11" w:name="_Toc362357123"/>
+      <w:r>
+        <w:t>Set the class renderer to display human readable class labels in the hierarchy pane</w:t>
+      </w:r>
+      <w:bookmarkEnd w:id="11"/>
+    </w:p>
+    <w:p>
+      <w:r>
+        <w:t>Set the renderer to use l</w:t>
+      </w:r>
+      <w:r>
+        <w:t>abels</w:t>
+      </w:r>
+      <w:r>
+        <w:t xml:space="preserve"> rather than the unintuitive IDs</w:t>
+      </w:r>
+      <w:r>
+        <w:t xml:space="preserve"> when displaying the</w:t>
+      </w:r>
+      <w:r>
+        <w:t xml:space="preserve"> class </w:t>
+      </w:r>
+      <w:r>
+        <w:t>hierarchy</w:t>
+      </w:r>
       <w:r>
         <w:t xml:space="preserve"> </w:t>
       </w:r>
-    </w:p>
-    <w:p>
-      <w:pPr>
-        <w:pStyle w:val="berschrift2"/>
-      </w:pPr>
-      <w:bookmarkStart w:id="12" w:name="_Toc361216609"/>
-      <w:r>
-        <w:t>Set Search to allow for full regular expression searches under File/preferences/general</w:t>
-      </w:r>
-      <w:bookmarkEnd w:id="12"/>
+      <w:r>
+        <w:t>(to the left of the GUI)</w:t>
+      </w:r>
+      <w:r>
+        <w:t>:</w:t>
+      </w:r>
+      <w:r>
+        <w:t xml:space="preserve"> Under File/preferences/Renderer tick the render by annotation property and hit “configure”. Then set it to display rdfs:label rather than </w:t>
+      </w:r>
+      <w:r>
+        <w:t>rdf:about</w:t>
+      </w:r>
+      <w:r>
+        <w:t xml:space="preserve"> or </w:t>
+      </w:r>
+      <w:r>
+        <w:t>rdf:</w:t>
+      </w:r>
+      <w:r>
+        <w:t>id</w:t>
+      </w:r>
+      <w:r>
+        <w:rPr>
+          <w:rStyle w:val="Funotenzeichen"/>
+        </w:rPr>
+        <w:footnoteReference w:id="2"/>
+      </w:r>
+      <w:r>
+        <w:t>.</w:t>
+      </w:r>
+      <w:r>
+        <w:t xml:space="preserve"> </w:t>
+      </w:r>
+      <w:r>
+        <w:t>Set View/render by label.</w:t>
+      </w:r>
+      <w:r>
+        <w:t xml:space="preserve"> </w:t>
+      </w:r>
+      <w:r>
+        <w:t xml:space="preserve">This will display the classes in the Class Tab/hierarchy pane by the classes rdfs:label, given one is provided. If no label is provided, the renderer will </w:t>
+      </w:r>
+      <w:r>
+        <w:t xml:space="preserve">still </w:t>
+      </w:r>
+      <w:r>
+        <w:t>display the class by its ID.</w:t>
+      </w:r>
     </w:p>
     <w:p>
       <w:r>
         <w:rPr>
           <w:noProof/>
         </w:rPr>
-        <w:lastRenderedPageBreak/>
         <w:drawing>
-          <wp:inline distT="0" distB="0" distL="0" distR="0" wp14:anchorId="43749BF5" wp14:editId="6B8FEB61">
+          <wp:inline distT="0" distB="0" distL="0" distR="0" wp14:anchorId="0F6710F1" wp14:editId="0001B363">
             <wp:extent cx="5972810" cy="3359785"/>
             <wp:effectExtent l="0" t="0" r="8890" b="0"/>
-            <wp:docPr id="2" name="Grafik 2"/>
+            <wp:docPr id="4" name="Grafik 4"/>
             <wp:cNvGraphicFramePr>
               <a:graphicFrameLocks xmlns:a="http://schemas.openxmlformats.org/drawingml/2006/main" noChangeAspect="1"/>
             </wp:cNvGraphicFramePr>
@@ -2466,7 +2393,7 @@
                     <pic:cNvPicPr/>
                   </pic:nvPicPr>
                   <pic:blipFill>
-                    <a:blip r:embed="rId23"/>
+                    <a:blip r:embed="rId22"/>
                     <a:stretch>
                       <a:fillRect/>
                     </a:stretch>
@@ -2487,6 +2414,881 @@
         </w:drawing>
       </w:r>
     </w:p>
+    <w:p>
+      <w:r>
+        <w:t xml:space="preserve">If </w:t>
+      </w:r>
+      <w:r>
+        <w:t>classes are still displaying as IDs, go the the 'Renderer tab', click on the 'Annotations ...' button, select 'label', leave the language column blank and hit ok.</w:t>
+      </w:r>
+    </w:p>
+    <w:p>
+      <w:pPr>
+        <w:pStyle w:val="berschrift2"/>
+      </w:pPr>
+      <w:bookmarkStart w:id="12" w:name="_Toc362357124"/>
+      <w:r>
+        <w:t>Set ID-</w:t>
+      </w:r>
+      <w:r>
+        <w:t>scheme under File/preferences/New Entities</w:t>
+      </w:r>
+      <w:bookmarkEnd w:id="12"/>
+    </w:p>
+    <w:p>
+      <w:r>
+        <w:t>Before editing the CV you need to make P4 aware of how you want a newly generated class/term</w:t>
+      </w:r>
+      <w:r>
+        <w:t>s’</w:t>
+      </w:r>
+      <w:r>
+        <w:t xml:space="preserve"> rdfs:</w:t>
+      </w:r>
+      <w:r>
+        <w:t>about or rdf:id</w:t>
+      </w:r>
+      <w:r>
+        <w:t xml:space="preserve"> </w:t>
+      </w:r>
+      <w:r>
+        <w:t xml:space="preserve">value </w:t>
+      </w:r>
+      <w:r>
+        <w:t xml:space="preserve">to look like, i.e. you need to specify that we want </w:t>
+      </w:r>
+      <w:r>
+        <w:t xml:space="preserve">semantics-free </w:t>
+      </w:r>
+      <w:r>
+        <w:t xml:space="preserve">numeric IDs rather than human readable </w:t>
+      </w:r>
+      <w:r>
+        <w:t xml:space="preserve">meaningful </w:t>
+      </w:r>
+      <w:r>
+        <w:t>ones</w:t>
+      </w:r>
+      <w:r>
+        <w:t xml:space="preserve"> (to be captured by the rdfs:label field)</w:t>
+      </w:r>
+      <w:r>
+        <w:t xml:space="preserve">. </w:t>
+      </w:r>
+      <w:r>
+        <w:t xml:space="preserve">For our nmrML CV, we should align the ID scheme to generate IDs like NMR:1000442 (Short NS prefix/IRI), colon, 7 digits, ranging from 1000000 to 1100000). </w:t>
+      </w:r>
+      <w:r>
+        <w:t xml:space="preserve">This means we </w:t>
+      </w:r>
+      <w:r>
+        <w:t xml:space="preserve">need </w:t>
+      </w:r>
+      <w:r>
+        <w:t>to specify the</w:t>
+      </w:r>
+      <w:r>
+        <w:t xml:space="preserve"> CVs </w:t>
+      </w:r>
+      <w:r>
+        <w:t xml:space="preserve"> IRI </w:t>
+      </w:r>
+      <w:r>
+        <w:t>(“NMR</w:t>
+      </w:r>
+      <w:r>
+        <w:rPr>
+          <w:rStyle w:val="Funotenzeichen"/>
+        </w:rPr>
+        <w:footnoteReference w:id="3"/>
+      </w:r>
+      <w:r>
+        <w:t>”), the following separator (“</w:t>
+      </w:r>
+      <w:commentRangeStart w:id="13"/>
+      <w:r>
+        <w:t>:</w:t>
+      </w:r>
+      <w:commentRangeEnd w:id="13"/>
+      <w:r>
+        <w:rPr>
+          <w:rStyle w:val="Kommentarzeichen"/>
+        </w:rPr>
+        <w:commentReference w:id="13"/>
+      </w:r>
+      <w:r>
+        <w:t xml:space="preserve">”) </w:t>
+      </w:r>
+      <w:r>
+        <w:t>and then</w:t>
+      </w:r>
+      <w:r>
+        <w:t xml:space="preserve"> </w:t>
+      </w:r>
+      <w:r>
+        <w:t xml:space="preserve">we </w:t>
+      </w:r>
+      <w:r>
+        <w:t>also</w:t>
+      </w:r>
+      <w:r>
+        <w:t xml:space="preserve"> need to</w:t>
+      </w:r>
+      <w:r>
+        <w:t xml:space="preserve"> specify the amount of digits the number sh</w:t>
+      </w:r>
+      <w:r>
+        <w:t>ould have and its numeric range</w:t>
+      </w:r>
+      <w:r>
+        <w:t>. This is done in the File/Preferences/New Entities Tab</w:t>
+      </w:r>
+      <w:r>
+        <w:t>:</w:t>
+      </w:r>
+    </w:p>
+    <w:p>
+      <w:r>
+        <w:rPr>
+          <w:noProof/>
+        </w:rPr>
+        <w:drawing>
+          <wp:inline distT="0" distB="0" distL="0" distR="0" wp14:anchorId="19485C35" wp14:editId="7CACC96D">
+            <wp:extent cx="5972810" cy="3359785"/>
+            <wp:effectExtent l="0" t="0" r="8890" b="0"/>
+            <wp:docPr id="1" name="Grafik 1"/>
+            <wp:cNvGraphicFramePr>
+              <a:graphicFrameLocks xmlns:a="http://schemas.openxmlformats.org/drawingml/2006/main" noChangeAspect="1"/>
+            </wp:cNvGraphicFramePr>
+            <a:graphic xmlns:a="http://schemas.openxmlformats.org/drawingml/2006/main">
+              <a:graphicData uri="http://schemas.openxmlformats.org/drawingml/2006/picture">
+                <pic:pic xmlns:pic="http://schemas.openxmlformats.org/drawingml/2006/picture">
+                  <pic:nvPicPr>
+                    <pic:cNvPr id="1" name=""/>
+                    <pic:cNvPicPr/>
+                  </pic:nvPicPr>
+                  <pic:blipFill>
+                    <a:blip r:embed="rId25"/>
+                    <a:stretch>
+                      <a:fillRect/>
+                    </a:stretch>
+                  </pic:blipFill>
+                  <pic:spPr>
+                    <a:xfrm>
+                      <a:off x="0" y="0"/>
+                      <a:ext cx="5972810" cy="3359785"/>
+                    </a:xfrm>
+                    <a:prstGeom prst="rect">
+                      <a:avLst/>
+                    </a:prstGeom>
+                  </pic:spPr>
+                </pic:pic>
+              </a:graphicData>
+            </a:graphic>
+          </wp:inline>
+        </w:drawing>
+      </w:r>
+    </w:p>
+    <w:p>
+      <w:r>
+        <w:t>This will generate the following registry entry in Windows Registry Editor Version 5.00</w:t>
+      </w:r>
+    </w:p>
+    <w:p>
+      <w:pPr>
+        <w:spacing w:line="240" w:lineRule="auto"/>
+        <w:contextualSpacing/>
+      </w:pPr>
+      <w:r>
+        <w:t>[HKEY_CURRENT_USER\Software\JavaSoft\Prefs\/P/R/O/T/E/G/E_/P/R/E/F/E/R/E/N/C/E/S\application_preferences\org.protege.editor.owl.entity.creation]</w:t>
+      </w:r>
+    </w:p>
+    <w:p>
+      <w:pPr>
+        <w:spacing w:line="240" w:lineRule="auto"/>
+        <w:contextualSpacing/>
+      </w:pPr>
+      <w:r>
+        <w:t>"/U/S/E_/D/E/F/A/U/L/T_/B/A/S/E_/U/R/I"="false"</w:t>
+      </w:r>
+    </w:p>
+    <w:p>
+      <w:pPr>
+        <w:spacing w:line="240" w:lineRule="auto"/>
+        <w:contextualSpacing/>
+      </w:pPr>
+      <w:r>
+        <w:t>"/D/E/F/A/U/L/T_/B/A/S/E_/U/R/I"=""</w:t>
+      </w:r>
+    </w:p>
+    <w:p>
+      <w:pPr>
+        <w:spacing w:line="240" w:lineRule="auto"/>
+        <w:contextualSpacing/>
+      </w:pPr>
+      <w:r>
+        <w:t>"/D/E/F/A/U/L/T_/U/R/I_/S/E/P/A/R/A/T/O/R"="#"</w:t>
+      </w:r>
+    </w:p>
+    <w:p>
+      <w:pPr>
+        <w:spacing w:line="240" w:lineRule="auto"/>
+        <w:contextualSpacing/>
+      </w:pPr>
+      <w:r>
+        <w:t>"/U/S/E_/A/U/T/O_/I/D_/F/O/R_/F/R/A/G/M/E/N/T"="true"</w:t>
+      </w:r>
+    </w:p>
+    <w:p>
+      <w:pPr>
+        <w:spacing w:line="240" w:lineRule="auto"/>
+        <w:contextualSpacing/>
+        <w:rPr>
+          <w:lang w:val="de-DE"/>
+        </w:rPr>
+      </w:pPr>
+      <w:r>
+        <w:rPr>
+          <w:lang w:val="de-DE"/>
+        </w:rPr>
+        <w:t>"/N/A/M/E_/L/A/B/E/L_/G/E/N/E/R/A/T/E"="true"</w:t>
+      </w:r>
+    </w:p>
+    <w:p>
+      <w:pPr>
+        <w:spacing w:line="240" w:lineRule="auto"/>
+        <w:contextualSpacing/>
+        <w:rPr>
+          <w:lang w:val="de-DE"/>
+        </w:rPr>
+      </w:pPr>
+      <w:r>
+        <w:rPr>
+          <w:lang w:val="de-DE"/>
+        </w:rPr>
+        <w:t>"/I/D_/L/A/B/E/L_/G/E/N/E/R/A/T/E"="false"</w:t>
+      </w:r>
+    </w:p>
+    <w:p>
+      <w:pPr>
+        <w:spacing w:line="240" w:lineRule="auto"/>
+        <w:contextualSpacing/>
+      </w:pPr>
+      <w:r>
+        <w:t>"/L/A/B/E/L_/D/E/S/C/R/I/P/T/O/R"="org.protege.editor.owl.model.entity./Match/Renderer/Label/Descriptor"</w:t>
+      </w:r>
+    </w:p>
+    <w:p>
+      <w:pPr>
+        <w:spacing w:line="240" w:lineRule="auto"/>
+        <w:contextualSpacing/>
+      </w:pPr>
+      <w:r>
+        <w:t>"/N/A/M/E_/L/A/B/E/L_/U/R/I"="http:\\\\www.w3.org\\2000\\01\\rdf-schema#label"</w:t>
+      </w:r>
+    </w:p>
+    <w:p>
+      <w:pPr>
+        <w:spacing w:line="240" w:lineRule="auto"/>
+        <w:contextualSpacing/>
+      </w:pPr>
+      <w:r>
+        <w:t>"/A/U/T/O_/I/D_/G/E/N/E/R/A/T/O/R_/C/L/A/S/S"="org.protege.editor.owl.model.entity./Iterative/Auto/I/D/Generator"</w:t>
+      </w:r>
+    </w:p>
+    <w:p>
+      <w:pPr>
+        <w:spacing w:line="240" w:lineRule="auto"/>
+        <w:contextualSpacing/>
+      </w:pPr>
+      <w:r>
+        <w:t>"/A/U/T/O_/I/D_/S/T/A/R/T"="1000000"</w:t>
+      </w:r>
+    </w:p>
+    <w:p>
+      <w:pPr>
+        <w:spacing w:line="240" w:lineRule="auto"/>
+        <w:contextualSpacing/>
+      </w:pPr>
+      <w:r>
+        <w:t>"/A/U/T/O_/I/D_/E/N/D"="1100000"</w:t>
+      </w:r>
+    </w:p>
+    <w:p>
+      <w:pPr>
+        <w:spacing w:line="240" w:lineRule="auto"/>
+        <w:contextualSpacing/>
+      </w:pPr>
+      <w:r>
+        <w:t>"/A/U/T/O_/I/D_/S/I/Z/E"="7"</w:t>
+      </w:r>
+    </w:p>
+    <w:p>
+      <w:pPr>
+        <w:spacing w:line="240" w:lineRule="auto"/>
+        <w:contextualSpacing/>
+      </w:pPr>
+      <w:r>
+        <w:t>"/A/U/T/O_/I/D_/P/R/E/F/I/X"="/N/M/R"</w:t>
+      </w:r>
+    </w:p>
+    <w:p>
+      <w:pPr>
+        <w:spacing w:line="240" w:lineRule="auto"/>
+        <w:contextualSpacing/>
+      </w:pPr>
+      <w:r>
+        <w:t>"/A/U/T/O_/I/D_/S/U/F/F/I/X"=""</w:t>
+      </w:r>
+    </w:p>
+    <w:p>
+      <w:pPr>
+        <w:spacing w:line="240" w:lineRule="auto"/>
+        <w:contextualSpacing/>
+      </w:pPr>
+      <w:r>
+        <w:t>"/S/A/V/E_/A/U/T/O_/I/D_/S/T/A/R/T"="false"</w:t>
+      </w:r>
+    </w:p>
+    <w:p>
+      <w:pPr>
+        <w:spacing w:line="240" w:lineRule="auto"/>
+        <w:contextualSpacing/>
+      </w:pPr>
+      <w:r>
+        <w:t>"/N/A/M/E_/L/A/B/E/L_/L/A/N/G"="en"</w:t>
+      </w:r>
+    </w:p>
+    <w:p>
+      <w:pPr>
+        <w:pStyle w:val="berschrift2"/>
+      </w:pPr>
+      <w:bookmarkStart w:id="14" w:name="_Toc362357125"/>
+      <w:r>
+        <w:t xml:space="preserve">Set </w:t>
+      </w:r>
+      <w:r>
+        <w:t xml:space="preserve">CV </w:t>
+      </w:r>
+      <w:r>
+        <w:t>namespace</w:t>
+      </w:r>
+      <w:bookmarkEnd w:id="14"/>
+    </w:p>
+    <w:p>
+      <w:r>
+        <w:t xml:space="preserve">In the Active Ontology pane/Ontology header/Ontology IRI field we put </w:t>
+      </w:r>
+      <w:hyperlink r:id="rId26" w:history="1">
+        <w:r>
+          <w:rPr>
+            <w:rStyle w:val="Hyperlink"/>
+          </w:rPr>
+          <w:t>http://nmrML.org/nmr</w:t>
+        </w:r>
+      </w:hyperlink>
+      <w:r>
+        <w:rPr>
+          <w:rStyle w:val="Hyperlink"/>
+        </w:rPr>
+        <w:t>ML</w:t>
+      </w:r>
+      <w:r>
+        <w:t xml:space="preserve"> </w:t>
+      </w:r>
+      <w:r>
+        <w:rPr>
+          <w:rStyle w:val="Funotenzeichen"/>
+          <w:color w:val="0000FF"/>
+          <w:u w:val="single"/>
+        </w:rPr>
+        <w:footnoteReference w:id="4"/>
+      </w:r>
+      <w:r>
+        <w:t xml:space="preserve"> to set </w:t>
+      </w:r>
+      <w:r>
+        <w:t>the active ontology’s</w:t>
+      </w:r>
+      <w:r>
+        <w:t xml:space="preserve"> </w:t>
+      </w:r>
+      <w:r>
+        <w:t>n</w:t>
+      </w:r>
+      <w:r>
+        <w:t>amespace</w:t>
+      </w:r>
+      <w:r>
+        <w:t xml:space="preserve"> </w:t>
+      </w:r>
+      <w:r>
+        <w:t>in accordance to the one of the XSD (</w:t>
+      </w:r>
+      <w:r>
+        <w:t>xmlns:nmr</w:t>
+      </w:r>
+      <w:r>
+        <w:t>ML</w:t>
+      </w:r>
+      <w:r>
+        <w:t>=</w:t>
+      </w:r>
+      <w:r>
+        <w:t>http://nmrML.org/nmr</w:t>
+      </w:r>
+      <w:r>
+        <w:t>ML</w:t>
+      </w:r>
+      <w:r>
+        <w:t xml:space="preserve"> </w:t>
+      </w:r>
+      <w:r>
+        <w:t>).</w:t>
+      </w:r>
+    </w:p>
+    <w:p>
+      <w:r>
+        <w:rPr>
+          <w:noProof/>
+        </w:rPr>
+        <w:drawing>
+          <wp:inline distT="0" distB="0" distL="0" distR="0" wp14:anchorId="63C69241" wp14:editId="7E0AF44D">
+            <wp:extent cx="5972810" cy="3359785"/>
+            <wp:effectExtent l="0" t="0" r="8890" b="0"/>
+            <wp:docPr id="5" name="Grafik 5"/>
+            <wp:cNvGraphicFramePr>
+              <a:graphicFrameLocks xmlns:a="http://schemas.openxmlformats.org/drawingml/2006/main" noChangeAspect="1"/>
+            </wp:cNvGraphicFramePr>
+            <a:graphic xmlns:a="http://schemas.openxmlformats.org/drawingml/2006/main">
+              <a:graphicData uri="http://schemas.openxmlformats.org/drawingml/2006/picture">
+                <pic:pic xmlns:pic="http://schemas.openxmlformats.org/drawingml/2006/picture">
+                  <pic:nvPicPr>
+                    <pic:cNvPr id="1" name=""/>
+                    <pic:cNvPicPr/>
+                  </pic:nvPicPr>
+                  <pic:blipFill>
+                    <a:blip r:embed="rId27"/>
+                    <a:stretch>
+                      <a:fillRect/>
+                    </a:stretch>
+                  </pic:blipFill>
+                  <pic:spPr>
+                    <a:xfrm>
+                      <a:off x="0" y="0"/>
+                      <a:ext cx="5972810" cy="3359785"/>
+                    </a:xfrm>
+                    <a:prstGeom prst="rect">
+                      <a:avLst/>
+                    </a:prstGeom>
+                  </pic:spPr>
+                </pic:pic>
+              </a:graphicData>
+            </a:graphic>
+          </wp:inline>
+        </w:drawing>
+      </w:r>
+    </w:p>
+    <w:p>
+      <w:pPr>
+        <w:pStyle w:val="berschrift2"/>
+      </w:pPr>
+      <w:bookmarkStart w:id="15" w:name="_Toc362357126"/>
+      <w:r>
+        <w:t>Recommended Class Naming C</w:t>
+      </w:r>
+      <w:r>
+        <w:t>onventions</w:t>
+      </w:r>
+      <w:bookmarkEnd w:id="15"/>
+    </w:p>
+    <w:p>
+      <w:r>
+        <w:t>To provide some guidance on how a meaningful and unambiguous term /class label should look like, the OBO Foundry has provided a set of naming conventions (</w:t>
+      </w:r>
+      <w:hyperlink r:id="rId28" w:history="1">
+        <w:r>
+          <w:rPr>
+            <w:rStyle w:val="Hyperlink"/>
+          </w:rPr>
+          <w:t>http://obofoundry.org/wiki/index.php/Naming</w:t>
+        </w:r>
+      </w:hyperlink>
+      <w:r>
+        <w:t xml:space="preserve"> </w:t>
+      </w:r>
+      <w:r>
+        <w:t xml:space="preserve">). Within P4 we can define labelling Checks via the P4 plugin OntoCheck: </w:t>
+      </w:r>
+      <w:r>
+        <w:t xml:space="preserve"> </w:t>
+      </w:r>
+      <w:hyperlink r:id="rId29" w:history="1">
+        <w:r>
+          <w:rPr>
+            <w:rStyle w:val="Hyperlink"/>
+          </w:rPr>
+          <w:t>http://www.imbi.uni-freiburg.de/ontology/OntoCheck</w:t>
+        </w:r>
+      </w:hyperlink>
+      <w:r>
+        <w:t xml:space="preserve"> </w:t>
+      </w:r>
+    </w:p>
+    <w:p>
+      <w:pPr>
+        <w:pStyle w:val="berschrift2"/>
+      </w:pPr>
+      <w:bookmarkStart w:id="16" w:name="_Toc362357127"/>
+      <w:r>
+        <w:t>Increase Java RAM Heap Size for P4</w:t>
+      </w:r>
+      <w:bookmarkEnd w:id="16"/>
+    </w:p>
+    <w:p>
+      <w:r>
+        <w:t xml:space="preserve">To open larger and complex ontologies you should increase the RAM heap size to be &gt;3GB. This is explained at </w:t>
+      </w:r>
+      <w:hyperlink r:id="rId30" w:history="1">
+        <w:r>
+          <w:rPr>
+            <w:rStyle w:val="Hyperlink"/>
+          </w:rPr>
+          <w:t>http://protegewiki.stanford.edu/wiki/Setting_Heap_Size</w:t>
+        </w:r>
+      </w:hyperlink>
+      <w:r>
+        <w:t xml:space="preserve"> </w:t>
+      </w:r>
+    </w:p>
+    <w:p>
+      <w:pPr>
+        <w:pStyle w:val="berschrift2"/>
+      </w:pPr>
+      <w:bookmarkStart w:id="17" w:name="_Toc362357128"/>
+      <w:r>
+        <w:t>Handling of Imports</w:t>
+      </w:r>
+      <w:bookmarkEnd w:id="17"/>
+    </w:p>
+    <w:p>
+      <w:r>
+        <w:t>T</w:t>
+      </w:r>
+      <w:r>
+        <w:t>here is a configuration file, catalog-v001.xml, which set</w:t>
+      </w:r>
+      <w:r>
+        <w:t xml:space="preserve">s </w:t>
+      </w:r>
+      <w:r>
+        <w:t xml:space="preserve">Protege </w:t>
+      </w:r>
+      <w:r>
+        <w:t xml:space="preserve">to </w:t>
+      </w:r>
+      <w:r>
+        <w:t>load imported ontologies from local files</w:t>
+      </w:r>
+      <w:r>
+        <w:t>.</w:t>
+      </w:r>
+    </w:p>
+    <w:p>
+      <w:pPr>
+        <w:pStyle w:val="berschrift2"/>
+      </w:pPr>
+      <w:bookmarkStart w:id="18" w:name="_Toc362357129"/>
+      <w:r>
+        <w:t xml:space="preserve">Term obsoletion </w:t>
+      </w:r>
+      <w:r>
+        <w:t xml:space="preserve">practice </w:t>
+      </w:r>
+      <w:r>
+        <w:t xml:space="preserve">and </w:t>
+      </w:r>
+      <w:r>
+        <w:t>_</w:t>
+      </w:r>
+      <w:r>
+        <w:t>Purgatory usage</w:t>
+      </w:r>
+      <w:bookmarkEnd w:id="18"/>
+    </w:p>
+    <w:p>
+      <w:r>
+        <w:t xml:space="preserve">There are multiple ways to do this. The easiest would be </w:t>
+      </w:r>
+      <w:r>
+        <w:t>using owl: Deprecated Class, owl: Deprecated Property</w:t>
+      </w:r>
+      <w:r>
+        <w:t>. Alternatively w</w:t>
+      </w:r>
+      <w:r>
+        <w:t xml:space="preserve">e can re-use the </w:t>
+      </w:r>
+      <w:r>
+        <w:t xml:space="preserve">policy </w:t>
+      </w:r>
+      <w:r>
+        <w:t xml:space="preserve">specified for OBI at </w:t>
+      </w:r>
+      <w:hyperlink r:id="rId31" w:history="1">
+        <w:r>
+          <w:rPr>
+            <w:rStyle w:val="Hyperlink"/>
+          </w:rPr>
+          <w:t>http://obi-ontology.org/page/OBIDeprecationPolicy</w:t>
+        </w:r>
+      </w:hyperlink>
+      <w:r>
+        <w:t xml:space="preserve">. </w:t>
+      </w:r>
+    </w:p>
+    <w:p>
+      <w:r>
+        <w:t>D</w:t>
+      </w:r>
+      <w:r>
+        <w:t xml:space="preserve">eprecated terms </w:t>
+      </w:r>
+      <w:r>
+        <w:t xml:space="preserve">should be </w:t>
+      </w:r>
+      <w:r>
+        <w:t xml:space="preserve">advertised </w:t>
+      </w:r>
+      <w:r>
+        <w:t xml:space="preserve">at </w:t>
+      </w:r>
+      <w:r>
+        <w:t xml:space="preserve">the </w:t>
+      </w:r>
+      <w:r>
+        <w:t>nmrML</w:t>
+      </w:r>
+      <w:r>
+        <w:t xml:space="preserve"> mailing list prior to deprecation. The terms can be deprecated if no objection</w:t>
+      </w:r>
+      <w:r>
+        <w:t>s are raised</w:t>
+      </w:r>
+      <w:r>
+        <w:t xml:space="preserve"> </w:t>
+      </w:r>
+      <w:r>
+        <w:t>with</w:t>
+      </w:r>
+      <w:r>
+        <w:t>in a week.</w:t>
+      </w:r>
+    </w:p>
+    <w:p>
+      <w:r>
+        <w:t>Step by step</w:t>
+      </w:r>
+      <w:r>
+        <w:t xml:space="preserve"> (taken for OBI, so ignore annotation property usage for the moment)</w:t>
+      </w:r>
+      <w:r>
+        <w:t>:</w:t>
+      </w:r>
+    </w:p>
+    <w:p>
+      <w:pPr>
+        <w:pStyle w:val="Listenabsatz"/>
+        <w:numPr>
+          <w:ilvl w:val="0"/>
+          <w:numId w:val="16"/>
+        </w:numPr>
+      </w:pPr>
+      <w:r>
+        <w:t>remove any child of term-to-be-deprecated to sensible parent, drag and drop one by one</w:t>
+      </w:r>
+    </w:p>
+    <w:p>
+      <w:pPr>
+        <w:pStyle w:val="Listenabsatz"/>
+        <w:numPr>
+          <w:ilvl w:val="0"/>
+          <w:numId w:val="16"/>
+        </w:numPr>
+      </w:pPr>
+      <w:r>
+        <w:t>remove all logical axioms of term-to-be-deprecated, you can copy axioms to the editor notes as record</w:t>
+      </w:r>
+    </w:p>
+    <w:p>
+      <w:pPr>
+        <w:pStyle w:val="Listenabsatz"/>
+        <w:numPr>
+          <w:ilvl w:val="0"/>
+          <w:numId w:val="16"/>
+        </w:numPr>
+      </w:pPr>
+      <w:r>
+        <w:t>mak</w:t>
+      </w:r>
+      <w:r>
+        <w:t>e</w:t>
+      </w:r>
+      <w:r>
+        <w:t xml:space="preserve"> sure no any other terms use term-to-be-deprecated, check usage tab</w:t>
+      </w:r>
+    </w:p>
+    <w:p>
+      <w:pPr>
+        <w:pStyle w:val="Listenabsatz"/>
+        <w:numPr>
+          <w:ilvl w:val="0"/>
+          <w:numId w:val="16"/>
+        </w:numPr>
+      </w:pPr>
+      <w:r>
+        <w:t>add reason for deprecation property to the term-to-be-deprecated by adding annotation 'has obsolescence reason', choose predefined terms (e.g. 'failed exploratory term' , 'placeholder removed' , 'terms merged' , 'term imported' , 'term split') from 'Entity IRI' tab's 'Individuals' tab and add replacement term property if there is one</w:t>
+      </w:r>
+    </w:p>
+    <w:p>
+      <w:pPr>
+        <w:pStyle w:val="Listenabsatz"/>
+        <w:numPr>
+          <w:ilvl w:val="0"/>
+          <w:numId w:val="16"/>
+        </w:numPr>
+      </w:pPr>
+      <w:r>
+        <w:t>add prefix to rdfs label obsolete_</w:t>
+      </w:r>
+    </w:p>
+    <w:p>
+      <w:pPr>
+        <w:pStyle w:val="Listenabsatz"/>
+        <w:numPr>
+          <w:ilvl w:val="0"/>
+          <w:numId w:val="16"/>
+        </w:numPr>
+      </w:pPr>
+      <w:r>
+        <w:t>remove from existing parent class</w:t>
+      </w:r>
+    </w:p>
+    <w:p>
+      <w:pPr>
+        <w:pStyle w:val="Listenabsatz"/>
+        <w:numPr>
+          <w:ilvl w:val="0"/>
+          <w:numId w:val="16"/>
+        </w:numPr>
+      </w:pPr>
+      <w:r>
+        <w:t>add annotation 'deprecated' with value "true" and type "boolean"</w:t>
+      </w:r>
+    </w:p>
+    <w:p>
+      <w:pPr>
+        <w:pStyle w:val="Listenabsatz"/>
+        <w:numPr>
+          <w:ilvl w:val="0"/>
+          <w:numId w:val="16"/>
+        </w:numPr>
+      </w:pPr>
+      <w:r>
+        <w:t>save</w:t>
+      </w:r>
+    </w:p>
+    <w:p>
+      <w:pPr>
+        <w:pStyle w:val="Listenabsatz"/>
+        <w:numPr>
+          <w:ilvl w:val="0"/>
+          <w:numId w:val="16"/>
+        </w:numPr>
+      </w:pPr>
+      <w:r>
+        <w:t>reason over in P</w:t>
+      </w:r>
+      <w:r>
+        <w:t>4, check consistency - if you leave the old parent and the ob</w:t>
+      </w:r>
+      <w:r>
+        <w:t>sole</w:t>
+      </w:r>
+      <w:r>
+        <w:t>te one will generate an inconsistency</w:t>
+      </w:r>
+    </w:p>
+    <w:p>
+      <w:pPr>
+        <w:pStyle w:val="Listenabsatz"/>
+        <w:numPr>
+          <w:ilvl w:val="0"/>
+          <w:numId w:val="16"/>
+        </w:numPr>
+      </w:pPr>
+      <w:r>
+        <w:t xml:space="preserve">if OK check in as a new file with an </w:t>
+      </w:r>
+      <w:r>
+        <w:t>git</w:t>
+      </w:r>
+      <w:r>
+        <w:t xml:space="preserve"> log</w:t>
+      </w:r>
+    </w:p>
+    <w:p>
+      <w:pPr>
+        <w:pStyle w:val="berschrift2"/>
+      </w:pPr>
+      <w:bookmarkStart w:id="19" w:name="_Toc362357130"/>
+      <w:r>
+        <w:t>Set Search to allow for full regular expression searches under File/preferences/general</w:t>
+      </w:r>
+      <w:bookmarkEnd w:id="19"/>
+    </w:p>
+    <w:p>
+      <w:r>
+        <w:rPr>
+          <w:noProof/>
+        </w:rPr>
+        <w:drawing>
+          <wp:inline distT="0" distB="0" distL="0" distR="0" wp14:anchorId="43749BF5" wp14:editId="6B8FEB61">
+            <wp:extent cx="5972810" cy="3359785"/>
+            <wp:effectExtent l="0" t="0" r="8890" b="0"/>
+            <wp:docPr id="2" name="Grafik 2"/>
+            <wp:cNvGraphicFramePr>
+              <a:graphicFrameLocks xmlns:a="http://schemas.openxmlformats.org/drawingml/2006/main" noChangeAspect="1"/>
+            </wp:cNvGraphicFramePr>
+            <a:graphic xmlns:a="http://schemas.openxmlformats.org/drawingml/2006/main">
+              <a:graphicData uri="http://schemas.openxmlformats.org/drawingml/2006/picture">
+                <pic:pic xmlns:pic="http://schemas.openxmlformats.org/drawingml/2006/picture">
+                  <pic:nvPicPr>
+                    <pic:cNvPr id="1" name=""/>
+                    <pic:cNvPicPr/>
+                  </pic:nvPicPr>
+                  <pic:blipFill>
+                    <a:blip r:embed="rId32"/>
+                    <a:stretch>
+                      <a:fillRect/>
+                    </a:stretch>
+                  </pic:blipFill>
+                  <pic:spPr>
+                    <a:xfrm>
+                      <a:off x="0" y="0"/>
+                      <a:ext cx="5972810" cy="3359785"/>
+                    </a:xfrm>
+                    <a:prstGeom prst="rect">
+                      <a:avLst/>
+                    </a:prstGeom>
+                  </pic:spPr>
+                </pic:pic>
+              </a:graphicData>
+            </a:graphic>
+          </wp:inline>
+        </w:drawing>
+      </w:r>
+    </w:p>
     <w:p/>
     <w:p>
       <w:pPr>
@@ -2496,8 +3298,8 @@
       </w:pPr>
     </w:p>
     <w:sectPr>
-      <w:headerReference w:type="default" r:id="rId24"/>
-      <w:footerReference w:type="default" r:id="rId25"/>
+      <w:headerReference w:type="default" r:id="rId33"/>
+      <w:footerReference w:type="default" r:id="rId34"/>
       <w:pgSz w:w="12240" w:h="15840"/>
       <w:pgMar w:top="1417" w:right="1417" w:bottom="1134" w:left="1417" w:header="708" w:footer="708" w:gutter="0"/>
       <w:cols w:space="708"/>
@@ -2505,6 +3307,33 @@
     </w:sectPr>
   </w:body>
 </w:document>
+</file>
+
+<file path=word/comments.xml><?xml version="1.0" encoding="utf-8"?>
+<w:comments xmlns:wpc="http://schemas.microsoft.com/office/word/2010/wordprocessingCanvas" xmlns:mc="http://schemas.openxmlformats.org/markup-compatibility/2006" xmlns:o="urn:schemas-microsoft-com:office:office" xmlns:r="http://schemas.openxmlformats.org/officeDocument/2006/relationships" xmlns:m="http://schemas.openxmlformats.org/officeDocument/2006/math" xmlns:v="urn:schemas-microsoft-com:vml" xmlns:wp14="http://schemas.microsoft.com/office/word/2010/wordprocessingDrawing" xmlns:wp="http://schemas.openxmlformats.org/drawingml/2006/wordprocessingDrawing" xmlns:w10="urn:schemas-microsoft-com:office:word" xmlns:w="http://schemas.openxmlformats.org/wordprocessingml/2006/main" xmlns:w14="http://schemas.microsoft.com/office/word/2010/wordml" xmlns:w15="http://schemas.microsoft.com/office/word/2012/wordml" xmlns:wpg="http://schemas.microsoft.com/office/word/2010/wordprocessingGroup" xmlns:wpi="http://schemas.microsoft.com/office/word/2010/wordprocessingInk" xmlns:wne="http://schemas.microsoft.com/office/word/2006/wordml" xmlns:wps="http://schemas.microsoft.com/office/word/2010/wordprocessingShape" mc:Ignorable="w14 w15 wp14">
+  <w:comment w:id="13" w:author="dschober" w:date="2013-07-23T15:35:00Z" w:initials="d">
+    <w:p>
+      <w:pPr>
+        <w:pStyle w:val="Kommentartext"/>
+      </w:pPr>
+      <w:r>
+        <w:rPr>
+          <w:rStyle w:val="Kommentarzeichen"/>
+        </w:rPr>
+        <w:annotationRef/>
+      </w:r>
+      <w:r>
+        <w:t>Or should we use # ?</w:t>
+      </w:r>
+    </w:p>
+  </w:comment>
+</w:comments>
+</file>
+
+<file path=word/commentsExtended.xml><?xml version="1.0" encoding="utf-8"?>
+<w15:commentsEx xmlns:wpc="http://schemas.microsoft.com/office/word/2010/wordprocessingCanvas" xmlns:mc="http://schemas.openxmlformats.org/markup-compatibility/2006" xmlns:o="urn:schemas-microsoft-com:office:office" xmlns:r="http://schemas.openxmlformats.org/officeDocument/2006/relationships" xmlns:m="http://schemas.openxmlformats.org/officeDocument/2006/math" xmlns:v="urn:schemas-microsoft-com:vml" xmlns:wp14="http://schemas.microsoft.com/office/word/2010/wordprocessingDrawing" xmlns:wp="http://schemas.openxmlformats.org/drawingml/2006/wordprocessingDrawing" xmlns:w10="urn:schemas-microsoft-com:office:word" xmlns:w="http://schemas.openxmlformats.org/wordprocessingml/2006/main" xmlns:w14="http://schemas.microsoft.com/office/word/2010/wordml" xmlns:w15="http://schemas.microsoft.com/office/word/2012/wordml" xmlns:wpg="http://schemas.microsoft.com/office/word/2010/wordprocessingGroup" xmlns:wpi="http://schemas.microsoft.com/office/word/2010/wordprocessingInk" xmlns:wne="http://schemas.microsoft.com/office/word/2006/wordml" xmlns:wps="http://schemas.microsoft.com/office/word/2010/wordprocessingShape" mc:Ignorable="w14 w15 wp14">
+  <w15:commentEx w15:paraId="5DFC0962" w15:done="0"/>
+</w15:commentsEx>
 </file>
 
 <file path=word/endnotes.xml><?xml version="1.0" encoding="utf-8"?>
@@ -2563,7 +3392,7 @@
             <w:noProof/>
             <w:lang w:val="de-DE"/>
           </w:rPr>
-          <w:t>7</w:t>
+          <w:t>8</w:t>
         </w:r>
         <w:r>
           <w:fldChar w:fldCharType="end"/>
@@ -2616,18 +3445,10 @@
         <w:t xml:space="preserve"> I am hesitant to recommend to export the whole </w:t>
       </w:r>
       <w:r>
-        <w:t>HKEY_CURRENT_USER\Software\JavaSoft\Prefs\/P/R/O/T/E/G/E_/P/R/E/F/E/R/E/N/C/E/</w:t>
-      </w:r>
-      <w:proofErr w:type="gramStart"/>
-      <w:r>
-        <w:t>S</w:t>
-      </w:r>
-      <w:r>
-        <w:t xml:space="preserve">  folder</w:t>
-      </w:r>
-      <w:proofErr w:type="gramEnd"/>
-      <w:r>
-        <w:t>, as it may contain country and language specific setting not applicable to your local environment.</w:t>
+        <w:t>HKEY_CURRENT_USER\Software\JavaSoft\Prefs\/P/R/O/T/E/G/E_/P/R/E/F/E/R/E/N/C/E/S</w:t>
+      </w:r>
+      <w:r>
+        <w:t xml:space="preserve">  folder, as it may contain country and language specific setting not applicable to your local environment.</w:t>
       </w:r>
     </w:p>
   </w:footnote>
@@ -2676,15 +3497,7 @@
         <w:t xml:space="preserve"> </w:t>
       </w:r>
       <w:r>
-        <w:t xml:space="preserve">Should we use the full URL path </w:t>
-      </w:r>
-      <w:proofErr w:type="gramStart"/>
-      <w:r>
-        <w:t>here ?</w:t>
-      </w:r>
-      <w:proofErr w:type="gramEnd"/>
-      <w:r>
-        <w:t xml:space="preserve"> </w:t>
+        <w:t xml:space="preserve">Should we use the full URL path here ? </w:t>
       </w:r>
       <w:r>
         <w:t xml:space="preserve">E.g. </w:t>
@@ -2708,13 +3521,8 @@
           <w:t>http://nmrML.org/nmrML</w:t>
         </w:r>
       </w:hyperlink>
-      <w:proofErr w:type="gramStart"/>
-      <w:r>
-        <w:t xml:space="preserve"> </w:t>
-      </w:r>
-      <w:proofErr w:type="gramEnd"/>
-      <w:r>
-        <w:t xml:space="preserve"> ?</w:t>
+      <w:r>
+        <w:t xml:space="preserve">  ?</w:t>
       </w:r>
       <w:r>
         <w:t xml:space="preserve"> Read more on </w:t>
@@ -2875,21 +3683,7 @@
       <w:rPr>
         <w:color w:val="5B9BD5" w:themeColor="accent1"/>
       </w:rPr>
-      <w:t xml:space="preserve">D. </w:t>
-    </w:r>
-    <w:proofErr w:type="spellStart"/>
-    <w:r>
-      <w:rPr>
-        <w:color w:val="5B9BD5" w:themeColor="accent1"/>
-      </w:rPr>
-      <w:t>Schober</w:t>
-    </w:r>
-    <w:proofErr w:type="spellEnd"/>
-    <w:r>
-      <w:rPr>
-        <w:color w:val="5B9BD5" w:themeColor="accent1"/>
-      </w:rPr>
-      <w:t xml:space="preserve"> (IPB-Halle) for COSMOS FP7 WP2</w:t>
+      <w:t>D. Schober (IPB-Halle) for COSMOS FP7 WP2</w:t>
     </w:r>
     <w:r>
       <w:rPr>
@@ -3033,6 +3827,244 @@
     </w:lvl>
   </w:abstractNum>
   <w:abstractNum w:abstractNumId="1">
+    <w:nsid w:val="16C252BE"/>
+    <w:multiLevelType w:val="hybridMultilevel"/>
+    <w:tmpl w:val="CB9804BC"/>
+    <w:lvl w:ilvl="0" w:tplc="0409000F">
+      <w:start w:val="1"/>
+      <w:numFmt w:val="decimal"/>
+      <w:lvlText w:val="%1."/>
+      <w:lvlJc w:val="left"/>
+      <w:pPr>
+        <w:ind w:left="720" w:hanging="360"/>
+      </w:pPr>
+      <w:rPr>
+        <w:rFonts w:hint="default"/>
+      </w:rPr>
+    </w:lvl>
+    <w:lvl w:ilvl="1" w:tplc="04090019" w:tentative="1">
+      <w:start w:val="1"/>
+      <w:numFmt w:val="lowerLetter"/>
+      <w:lvlText w:val="%2."/>
+      <w:lvlJc w:val="left"/>
+      <w:pPr>
+        <w:ind w:left="1440" w:hanging="360"/>
+      </w:pPr>
+    </w:lvl>
+    <w:lvl w:ilvl="2" w:tplc="0409001B" w:tentative="1">
+      <w:start w:val="1"/>
+      <w:numFmt w:val="lowerRoman"/>
+      <w:lvlText w:val="%3."/>
+      <w:lvlJc w:val="right"/>
+      <w:pPr>
+        <w:ind w:left="2160" w:hanging="180"/>
+      </w:pPr>
+    </w:lvl>
+    <w:lvl w:ilvl="3" w:tplc="0409000F" w:tentative="1">
+      <w:start w:val="1"/>
+      <w:numFmt w:val="decimal"/>
+      <w:lvlText w:val="%4."/>
+      <w:lvlJc w:val="left"/>
+      <w:pPr>
+        <w:ind w:left="2880" w:hanging="360"/>
+      </w:pPr>
+    </w:lvl>
+    <w:lvl w:ilvl="4" w:tplc="04090019" w:tentative="1">
+      <w:start w:val="1"/>
+      <w:numFmt w:val="lowerLetter"/>
+      <w:lvlText w:val="%5."/>
+      <w:lvlJc w:val="left"/>
+      <w:pPr>
+        <w:ind w:left="3600" w:hanging="360"/>
+      </w:pPr>
+    </w:lvl>
+    <w:lvl w:ilvl="5" w:tplc="0409001B" w:tentative="1">
+      <w:start w:val="1"/>
+      <w:numFmt w:val="lowerRoman"/>
+      <w:lvlText w:val="%6."/>
+      <w:lvlJc w:val="right"/>
+      <w:pPr>
+        <w:ind w:left="4320" w:hanging="180"/>
+      </w:pPr>
+    </w:lvl>
+    <w:lvl w:ilvl="6" w:tplc="0409000F" w:tentative="1">
+      <w:start w:val="1"/>
+      <w:numFmt w:val="decimal"/>
+      <w:lvlText w:val="%7."/>
+      <w:lvlJc w:val="left"/>
+      <w:pPr>
+        <w:ind w:left="5040" w:hanging="360"/>
+      </w:pPr>
+    </w:lvl>
+    <w:lvl w:ilvl="7" w:tplc="04090019" w:tentative="1">
+      <w:start w:val="1"/>
+      <w:numFmt w:val="lowerLetter"/>
+      <w:lvlText w:val="%8."/>
+      <w:lvlJc w:val="left"/>
+      <w:pPr>
+        <w:ind w:left="5760" w:hanging="360"/>
+      </w:pPr>
+    </w:lvl>
+    <w:lvl w:ilvl="8" w:tplc="0409001B" w:tentative="1">
+      <w:start w:val="1"/>
+      <w:numFmt w:val="lowerRoman"/>
+      <w:lvlText w:val="%9."/>
+      <w:lvlJc w:val="right"/>
+      <w:pPr>
+        <w:ind w:left="6480" w:hanging="180"/>
+      </w:pPr>
+    </w:lvl>
+  </w:abstractNum>
+  <w:abstractNum w:abstractNumId="2">
+    <w:nsid w:val="22A71755"/>
+    <w:multiLevelType w:val="multilevel"/>
+    <w:tmpl w:val="8E1C6966"/>
+    <w:lvl w:ilvl="0">
+      <w:start w:val="1"/>
+      <w:numFmt w:val="bullet"/>
+      <w:lvlText w:val=""/>
+      <w:lvlJc w:val="left"/>
+      <w:pPr>
+        <w:tabs>
+          <w:tab w:val="num" w:pos="720"/>
+        </w:tabs>
+        <w:ind w:left="720" w:hanging="360"/>
+      </w:pPr>
+      <w:rPr>
+        <w:rFonts w:ascii="Symbol" w:hAnsi="Symbol" w:hint="default"/>
+        <w:sz w:val="20"/>
+      </w:rPr>
+    </w:lvl>
+    <w:lvl w:ilvl="1" w:tentative="1">
+      <w:start w:val="1"/>
+      <w:numFmt w:val="bullet"/>
+      <w:lvlText w:val="o"/>
+      <w:lvlJc w:val="left"/>
+      <w:pPr>
+        <w:tabs>
+          <w:tab w:val="num" w:pos="1440"/>
+        </w:tabs>
+        <w:ind w:left="1440" w:hanging="360"/>
+      </w:pPr>
+      <w:rPr>
+        <w:rFonts w:ascii="Courier New" w:hAnsi="Courier New" w:hint="default"/>
+        <w:sz w:val="20"/>
+      </w:rPr>
+    </w:lvl>
+    <w:lvl w:ilvl="2" w:tentative="1">
+      <w:start w:val="1"/>
+      <w:numFmt w:val="bullet"/>
+      <w:lvlText w:val=""/>
+      <w:lvlJc w:val="left"/>
+      <w:pPr>
+        <w:tabs>
+          <w:tab w:val="num" w:pos="2160"/>
+        </w:tabs>
+        <w:ind w:left="2160" w:hanging="360"/>
+      </w:pPr>
+      <w:rPr>
+        <w:rFonts w:ascii="Wingdings" w:hAnsi="Wingdings" w:hint="default"/>
+        <w:sz w:val="20"/>
+      </w:rPr>
+    </w:lvl>
+    <w:lvl w:ilvl="3" w:tentative="1">
+      <w:start w:val="1"/>
+      <w:numFmt w:val="bullet"/>
+      <w:lvlText w:val=""/>
+      <w:lvlJc w:val="left"/>
+      <w:pPr>
+        <w:tabs>
+          <w:tab w:val="num" w:pos="2880"/>
+        </w:tabs>
+        <w:ind w:left="2880" w:hanging="360"/>
+      </w:pPr>
+      <w:rPr>
+        <w:rFonts w:ascii="Wingdings" w:hAnsi="Wingdings" w:hint="default"/>
+        <w:sz w:val="20"/>
+      </w:rPr>
+    </w:lvl>
+    <w:lvl w:ilvl="4" w:tentative="1">
+      <w:start w:val="1"/>
+      <w:numFmt w:val="bullet"/>
+      <w:lvlText w:val=""/>
+      <w:lvlJc w:val="left"/>
+      <w:pPr>
+        <w:tabs>
+          <w:tab w:val="num" w:pos="3600"/>
+        </w:tabs>
+        <w:ind w:left="3600" w:hanging="360"/>
+      </w:pPr>
+      <w:rPr>
+        <w:rFonts w:ascii="Wingdings" w:hAnsi="Wingdings" w:hint="default"/>
+        <w:sz w:val="20"/>
+      </w:rPr>
+    </w:lvl>
+    <w:lvl w:ilvl="5" w:tentative="1">
+      <w:start w:val="1"/>
+      <w:numFmt w:val="bullet"/>
+      <w:lvlText w:val=""/>
+      <w:lvlJc w:val="left"/>
+      <w:pPr>
+        <w:tabs>
+          <w:tab w:val="num" w:pos="4320"/>
+        </w:tabs>
+        <w:ind w:left="4320" w:hanging="360"/>
+      </w:pPr>
+      <w:rPr>
+        <w:rFonts w:ascii="Wingdings" w:hAnsi="Wingdings" w:hint="default"/>
+        <w:sz w:val="20"/>
+      </w:rPr>
+    </w:lvl>
+    <w:lvl w:ilvl="6" w:tentative="1">
+      <w:start w:val="1"/>
+      <w:numFmt w:val="bullet"/>
+      <w:lvlText w:val=""/>
+      <w:lvlJc w:val="left"/>
+      <w:pPr>
+        <w:tabs>
+          <w:tab w:val="num" w:pos="5040"/>
+        </w:tabs>
+        <w:ind w:left="5040" w:hanging="360"/>
+      </w:pPr>
+      <w:rPr>
+        <w:rFonts w:ascii="Wingdings" w:hAnsi="Wingdings" w:hint="default"/>
+        <w:sz w:val="20"/>
+      </w:rPr>
+    </w:lvl>
+    <w:lvl w:ilvl="7" w:tentative="1">
+      <w:start w:val="1"/>
+      <w:numFmt w:val="bullet"/>
+      <w:lvlText w:val=""/>
+      <w:lvlJc w:val="left"/>
+      <w:pPr>
+        <w:tabs>
+          <w:tab w:val="num" w:pos="5760"/>
+        </w:tabs>
+        <w:ind w:left="5760" w:hanging="360"/>
+      </w:pPr>
+      <w:rPr>
+        <w:rFonts w:ascii="Wingdings" w:hAnsi="Wingdings" w:hint="default"/>
+        <w:sz w:val="20"/>
+      </w:rPr>
+    </w:lvl>
+    <w:lvl w:ilvl="8" w:tentative="1">
+      <w:start w:val="1"/>
+      <w:numFmt w:val="bullet"/>
+      <w:lvlText w:val=""/>
+      <w:lvlJc w:val="left"/>
+      <w:pPr>
+        <w:tabs>
+          <w:tab w:val="num" w:pos="6480"/>
+        </w:tabs>
+        <w:ind w:left="6480" w:hanging="360"/>
+      </w:pPr>
+      <w:rPr>
+        <w:rFonts w:ascii="Wingdings" w:hAnsi="Wingdings" w:hint="default"/>
+        <w:sz w:val="20"/>
+      </w:rPr>
+    </w:lvl>
+  </w:abstractNum>
+  <w:abstractNum w:abstractNumId="3">
     <w:nsid w:val="24951211"/>
     <w:multiLevelType w:val="multilevel"/>
     <w:tmpl w:val="847C0858"/>
@@ -3181,7 +4213,7 @@
       </w:rPr>
     </w:lvl>
   </w:abstractNum>
-  <w:abstractNum w:abstractNumId="2">
+  <w:abstractNum w:abstractNumId="4">
     <w:nsid w:val="316124AF"/>
     <w:multiLevelType w:val="multilevel"/>
     <w:tmpl w:val="EF1A7666"/>
@@ -3330,7 +4362,93 @@
       </w:rPr>
     </w:lvl>
   </w:abstractNum>
-  <w:abstractNum w:abstractNumId="3">
+  <w:abstractNum w:abstractNumId="5">
+    <w:nsid w:val="46AA3C86"/>
+    <w:multiLevelType w:val="hybridMultilevel"/>
+    <w:tmpl w:val="20E0BBE4"/>
+    <w:lvl w:ilvl="0" w:tplc="0409000F">
+      <w:start w:val="1"/>
+      <w:numFmt w:val="decimal"/>
+      <w:lvlText w:val="%1."/>
+      <w:lvlJc w:val="left"/>
+      <w:pPr>
+        <w:ind w:left="720" w:hanging="360"/>
+      </w:pPr>
+    </w:lvl>
+    <w:lvl w:ilvl="1" w:tplc="04090019" w:tentative="1">
+      <w:start w:val="1"/>
+      <w:numFmt w:val="lowerLetter"/>
+      <w:lvlText w:val="%2."/>
+      <w:lvlJc w:val="left"/>
+      <w:pPr>
+        <w:ind w:left="1440" w:hanging="360"/>
+      </w:pPr>
+    </w:lvl>
+    <w:lvl w:ilvl="2" w:tplc="0409001B" w:tentative="1">
+      <w:start w:val="1"/>
+      <w:numFmt w:val="lowerRoman"/>
+      <w:lvlText w:val="%3."/>
+      <w:lvlJc w:val="right"/>
+      <w:pPr>
+        <w:ind w:left="2160" w:hanging="180"/>
+      </w:pPr>
+    </w:lvl>
+    <w:lvl w:ilvl="3" w:tplc="0409000F" w:tentative="1">
+      <w:start w:val="1"/>
+      <w:numFmt w:val="decimal"/>
+      <w:lvlText w:val="%4."/>
+      <w:lvlJc w:val="left"/>
+      <w:pPr>
+        <w:ind w:left="2880" w:hanging="360"/>
+      </w:pPr>
+    </w:lvl>
+    <w:lvl w:ilvl="4" w:tplc="04090019" w:tentative="1">
+      <w:start w:val="1"/>
+      <w:numFmt w:val="lowerLetter"/>
+      <w:lvlText w:val="%5."/>
+      <w:lvlJc w:val="left"/>
+      <w:pPr>
+        <w:ind w:left="3600" w:hanging="360"/>
+      </w:pPr>
+    </w:lvl>
+    <w:lvl w:ilvl="5" w:tplc="0409001B" w:tentative="1">
+      <w:start w:val="1"/>
+      <w:numFmt w:val="lowerRoman"/>
+      <w:lvlText w:val="%6."/>
+      <w:lvlJc w:val="right"/>
+      <w:pPr>
+        <w:ind w:left="4320" w:hanging="180"/>
+      </w:pPr>
+    </w:lvl>
+    <w:lvl w:ilvl="6" w:tplc="0409000F" w:tentative="1">
+      <w:start w:val="1"/>
+      <w:numFmt w:val="decimal"/>
+      <w:lvlText w:val="%7."/>
+      <w:lvlJc w:val="left"/>
+      <w:pPr>
+        <w:ind w:left="5040" w:hanging="360"/>
+      </w:pPr>
+    </w:lvl>
+    <w:lvl w:ilvl="7" w:tplc="04090019" w:tentative="1">
+      <w:start w:val="1"/>
+      <w:numFmt w:val="lowerLetter"/>
+      <w:lvlText w:val="%8."/>
+      <w:lvlJc w:val="left"/>
+      <w:pPr>
+        <w:ind w:left="5760" w:hanging="360"/>
+      </w:pPr>
+    </w:lvl>
+    <w:lvl w:ilvl="8" w:tplc="0409001B" w:tentative="1">
+      <w:start w:val="1"/>
+      <w:numFmt w:val="lowerRoman"/>
+      <w:lvlText w:val="%9."/>
+      <w:lvlJc w:val="right"/>
+      <w:pPr>
+        <w:ind w:left="6480" w:hanging="180"/>
+      </w:pPr>
+    </w:lvl>
+  </w:abstractNum>
+  <w:abstractNum w:abstractNumId="6">
     <w:nsid w:val="4BC5157F"/>
     <w:multiLevelType w:val="multilevel"/>
     <w:tmpl w:val="C68CA048"/>
@@ -3479,7 +4597,7 @@
       </w:rPr>
     </w:lvl>
   </w:abstractNum>
-  <w:abstractNum w:abstractNumId="4">
+  <w:abstractNum w:abstractNumId="7">
     <w:nsid w:val="513D5B0D"/>
     <w:multiLevelType w:val="multilevel"/>
     <w:tmpl w:val="730272E6"/>
@@ -3628,7 +4746,7 @@
       </w:rPr>
     </w:lvl>
   </w:abstractNum>
-  <w:abstractNum w:abstractNumId="5">
+  <w:abstractNum w:abstractNumId="8">
     <w:nsid w:val="63C37891"/>
     <w:multiLevelType w:val="hybridMultilevel"/>
     <w:tmpl w:val="4366F98A"/>
@@ -3741,7 +4859,7 @@
       </w:rPr>
     </w:lvl>
   </w:abstractNum>
-  <w:abstractNum w:abstractNumId="6">
+  <w:abstractNum w:abstractNumId="9">
     <w:nsid w:val="6C8B5FAB"/>
     <w:multiLevelType w:val="multilevel"/>
     <w:tmpl w:val="5E4CE7D6"/>
@@ -3890,7 +5008,156 @@
       </w:rPr>
     </w:lvl>
   </w:abstractNum>
-  <w:abstractNum w:abstractNumId="7">
+  <w:abstractNum w:abstractNumId="10">
+    <w:nsid w:val="75DD6FCC"/>
+    <w:multiLevelType w:val="multilevel"/>
+    <w:tmpl w:val="4CA6160C"/>
+    <w:lvl w:ilvl="0">
+      <w:start w:val="1"/>
+      <w:numFmt w:val="bullet"/>
+      <w:lvlText w:val=""/>
+      <w:lvlJc w:val="left"/>
+      <w:pPr>
+        <w:tabs>
+          <w:tab w:val="num" w:pos="720"/>
+        </w:tabs>
+        <w:ind w:left="720" w:hanging="360"/>
+      </w:pPr>
+      <w:rPr>
+        <w:rFonts w:ascii="Symbol" w:hAnsi="Symbol" w:hint="default"/>
+        <w:sz w:val="20"/>
+      </w:rPr>
+    </w:lvl>
+    <w:lvl w:ilvl="1" w:tentative="1">
+      <w:start w:val="1"/>
+      <w:numFmt w:val="bullet"/>
+      <w:lvlText w:val="o"/>
+      <w:lvlJc w:val="left"/>
+      <w:pPr>
+        <w:tabs>
+          <w:tab w:val="num" w:pos="1440"/>
+        </w:tabs>
+        <w:ind w:left="1440" w:hanging="360"/>
+      </w:pPr>
+      <w:rPr>
+        <w:rFonts w:ascii="Courier New" w:hAnsi="Courier New" w:hint="default"/>
+        <w:sz w:val="20"/>
+      </w:rPr>
+    </w:lvl>
+    <w:lvl w:ilvl="2" w:tentative="1">
+      <w:start w:val="1"/>
+      <w:numFmt w:val="bullet"/>
+      <w:lvlText w:val=""/>
+      <w:lvlJc w:val="left"/>
+      <w:pPr>
+        <w:tabs>
+          <w:tab w:val="num" w:pos="2160"/>
+        </w:tabs>
+        <w:ind w:left="2160" w:hanging="360"/>
+      </w:pPr>
+      <w:rPr>
+        <w:rFonts w:ascii="Wingdings" w:hAnsi="Wingdings" w:hint="default"/>
+        <w:sz w:val="20"/>
+      </w:rPr>
+    </w:lvl>
+    <w:lvl w:ilvl="3" w:tentative="1">
+      <w:start w:val="1"/>
+      <w:numFmt w:val="bullet"/>
+      <w:lvlText w:val=""/>
+      <w:lvlJc w:val="left"/>
+      <w:pPr>
+        <w:tabs>
+          <w:tab w:val="num" w:pos="2880"/>
+        </w:tabs>
+        <w:ind w:left="2880" w:hanging="360"/>
+      </w:pPr>
+      <w:rPr>
+        <w:rFonts w:ascii="Wingdings" w:hAnsi="Wingdings" w:hint="default"/>
+        <w:sz w:val="20"/>
+      </w:rPr>
+    </w:lvl>
+    <w:lvl w:ilvl="4" w:tentative="1">
+      <w:start w:val="1"/>
+      <w:numFmt w:val="bullet"/>
+      <w:lvlText w:val=""/>
+      <w:lvlJc w:val="left"/>
+      <w:pPr>
+        <w:tabs>
+          <w:tab w:val="num" w:pos="3600"/>
+        </w:tabs>
+        <w:ind w:left="3600" w:hanging="360"/>
+      </w:pPr>
+      <w:rPr>
+        <w:rFonts w:ascii="Wingdings" w:hAnsi="Wingdings" w:hint="default"/>
+        <w:sz w:val="20"/>
+      </w:rPr>
+    </w:lvl>
+    <w:lvl w:ilvl="5" w:tentative="1">
+      <w:start w:val="1"/>
+      <w:numFmt w:val="bullet"/>
+      <w:lvlText w:val=""/>
+      <w:lvlJc w:val="left"/>
+      <w:pPr>
+        <w:tabs>
+          <w:tab w:val="num" w:pos="4320"/>
+        </w:tabs>
+        <w:ind w:left="4320" w:hanging="360"/>
+      </w:pPr>
+      <w:rPr>
+        <w:rFonts w:ascii="Wingdings" w:hAnsi="Wingdings" w:hint="default"/>
+        <w:sz w:val="20"/>
+      </w:rPr>
+    </w:lvl>
+    <w:lvl w:ilvl="6" w:tentative="1">
+      <w:start w:val="1"/>
+      <w:numFmt w:val="bullet"/>
+      <w:lvlText w:val=""/>
+      <w:lvlJc w:val="left"/>
+      <w:pPr>
+        <w:tabs>
+          <w:tab w:val="num" w:pos="5040"/>
+        </w:tabs>
+        <w:ind w:left="5040" w:hanging="360"/>
+      </w:pPr>
+      <w:rPr>
+        <w:rFonts w:ascii="Wingdings" w:hAnsi="Wingdings" w:hint="default"/>
+        <w:sz w:val="20"/>
+      </w:rPr>
+    </w:lvl>
+    <w:lvl w:ilvl="7" w:tentative="1">
+      <w:start w:val="1"/>
+      <w:numFmt w:val="bullet"/>
+      <w:lvlText w:val=""/>
+      <w:lvlJc w:val="left"/>
+      <w:pPr>
+        <w:tabs>
+          <w:tab w:val="num" w:pos="5760"/>
+        </w:tabs>
+        <w:ind w:left="5760" w:hanging="360"/>
+      </w:pPr>
+      <w:rPr>
+        <w:rFonts w:ascii="Wingdings" w:hAnsi="Wingdings" w:hint="default"/>
+        <w:sz w:val="20"/>
+      </w:rPr>
+    </w:lvl>
+    <w:lvl w:ilvl="8" w:tentative="1">
+      <w:start w:val="1"/>
+      <w:numFmt w:val="bullet"/>
+      <w:lvlText w:val=""/>
+      <w:lvlJc w:val="left"/>
+      <w:pPr>
+        <w:tabs>
+          <w:tab w:val="num" w:pos="6480"/>
+        </w:tabs>
+        <w:ind w:left="6480" w:hanging="360"/>
+      </w:pPr>
+      <w:rPr>
+        <w:rFonts w:ascii="Wingdings" w:hAnsi="Wingdings" w:hint="default"/>
+        <w:sz w:val="20"/>
+      </w:rPr>
+    </w:lvl>
+  </w:abstractNum>
+  <w:abstractNum w:abstractNumId="11">
     <w:nsid w:val="79FF6FC7"/>
     <w:multiLevelType w:val="hybridMultilevel"/>
     <w:tmpl w:val="F0AE072A"/>
@@ -4004,25 +5271,25 @@
     </w:lvl>
   </w:abstractNum>
   <w:num w:numId="1">
-    <w:abstractNumId w:val="6"/>
+    <w:abstractNumId w:val="9"/>
   </w:num>
   <w:num w:numId="2">
-    <w:abstractNumId w:val="7"/>
+    <w:abstractNumId w:val="11"/>
   </w:num>
   <w:num w:numId="3">
     <w:abstractNumId w:val="0"/>
   </w:num>
   <w:num w:numId="4">
-    <w:abstractNumId w:val="2"/>
+    <w:abstractNumId w:val="4"/>
   </w:num>
   <w:num w:numId="5">
-    <w:abstractNumId w:val="4"/>
+    <w:abstractNumId w:val="7"/>
   </w:num>
   <w:num w:numId="6">
-    <w:abstractNumId w:val="1"/>
+    <w:abstractNumId w:val="3"/>
   </w:num>
   <w:num w:numId="7">
-    <w:abstractNumId w:val="1"/>
+    <w:abstractNumId w:val="3"/>
     <w:lvlOverride w:ilvl="3">
       <w:lvl w:ilvl="3">
         <w:numFmt w:val="bullet"/>
@@ -4042,7 +5309,7 @@
     </w:lvlOverride>
   </w:num>
   <w:num w:numId="8">
-    <w:abstractNumId w:val="1"/>
+    <w:abstractNumId w:val="3"/>
     <w:lvlOverride w:ilvl="3">
       <w:lvl w:ilvl="3">
         <w:numFmt w:val="bullet"/>
@@ -4079,10 +5346,10 @@
     </w:lvlOverride>
   </w:num>
   <w:num w:numId="9">
-    <w:abstractNumId w:val="3"/>
+    <w:abstractNumId w:val="6"/>
   </w:num>
   <w:num w:numId="10">
-    <w:abstractNumId w:val="3"/>
+    <w:abstractNumId w:val="6"/>
     <w:lvlOverride w:ilvl="4">
       <w:lvl w:ilvl="4">
         <w:numFmt w:val="bullet"/>
@@ -4102,7 +5369,7 @@
     </w:lvlOverride>
   </w:num>
   <w:num w:numId="11">
-    <w:abstractNumId w:val="3"/>
+    <w:abstractNumId w:val="6"/>
     <w:lvlOverride w:ilvl="3">
       <w:lvl w:ilvl="3">
         <w:numFmt w:val="bullet"/>
@@ -4139,9 +5406,29 @@
     </w:lvlOverride>
   </w:num>
   <w:num w:numId="12">
+    <w:abstractNumId w:val="8"/>
+  </w:num>
+  <w:num w:numId="13">
+    <w:abstractNumId w:val="10"/>
+  </w:num>
+  <w:num w:numId="14">
+    <w:abstractNumId w:val="2"/>
+  </w:num>
+  <w:num w:numId="15">
     <w:abstractNumId w:val="5"/>
   </w:num>
+  <w:num w:numId="16">
+    <w:abstractNumId w:val="1"/>
+  </w:num>
 </w:numbering>
+</file>
+
+<file path=word/people.xml><?xml version="1.0" encoding="utf-8"?>
+<w15:people xmlns:wpc="http://schemas.microsoft.com/office/word/2010/wordprocessingCanvas" xmlns:mc="http://schemas.openxmlformats.org/markup-compatibility/2006" xmlns:o="urn:schemas-microsoft-com:office:office" xmlns:r="http://schemas.openxmlformats.org/officeDocument/2006/relationships" xmlns:m="http://schemas.openxmlformats.org/officeDocument/2006/math" xmlns:v="urn:schemas-microsoft-com:vml" xmlns:wp14="http://schemas.microsoft.com/office/word/2010/wordprocessingDrawing" xmlns:wp="http://schemas.openxmlformats.org/drawingml/2006/wordprocessingDrawing" xmlns:w10="urn:schemas-microsoft-com:office:word" xmlns:w="http://schemas.openxmlformats.org/wordprocessingml/2006/main" xmlns:w14="http://schemas.microsoft.com/office/word/2010/wordml" xmlns:w15="http://schemas.microsoft.com/office/word/2012/wordml" xmlns:wpg="http://schemas.microsoft.com/office/word/2010/wordprocessingGroup" xmlns:wpi="http://schemas.microsoft.com/office/word/2010/wordprocessingInk" xmlns:wne="http://schemas.microsoft.com/office/word/2006/wordml" xmlns:wps="http://schemas.microsoft.com/office/word/2010/wordprocessingShape" mc:Ignorable="w14 w15 wp14">
+  <w15:person w15:author="dschober">
+    <w15:presenceInfo w15:providerId="None" w15:userId="dschober"/>
+  </w15:person>
+</w15:people>
 </file>
 
 <file path=word/styles.xml><?xml version="1.0" encoding="utf-8"?>
@@ -5370,6 +6657,62 @@
       <w:vertAlign w:val="superscript"/>
     </w:rPr>
   </w:style>
+  <w:style w:type="paragraph" w:styleId="HTMLVorformatiert">
+    <w:name w:val="HTML Preformatted"/>
+    <w:basedOn w:val="Standard"/>
+    <w:link w:val="HTMLVorformatiertZchn"/>
+    <w:uiPriority w:val="99"/>
+    <w:semiHidden/>
+    <w:unhideWhenUsed/>
+    <w:rsid w:val="00460AE6"/>
+    <w:pPr>
+      <w:tabs>
+        <w:tab w:val="left" w:pos="916"/>
+        <w:tab w:val="left" w:pos="1832"/>
+        <w:tab w:val="left" w:pos="2748"/>
+        <w:tab w:val="left" w:pos="3664"/>
+        <w:tab w:val="left" w:pos="4580"/>
+        <w:tab w:val="left" w:pos="5496"/>
+        <w:tab w:val="left" w:pos="6412"/>
+        <w:tab w:val="left" w:pos="7328"/>
+        <w:tab w:val="left" w:pos="8244"/>
+        <w:tab w:val="left" w:pos="9160"/>
+        <w:tab w:val="left" w:pos="10076"/>
+        <w:tab w:val="left" w:pos="10992"/>
+        <w:tab w:val="left" w:pos="11908"/>
+        <w:tab w:val="left" w:pos="12824"/>
+        <w:tab w:val="left" w:pos="13740"/>
+        <w:tab w:val="left" w:pos="14656"/>
+      </w:tabs>
+      <w:spacing w:before="0" w:after="0" w:line="240" w:lineRule="auto"/>
+    </w:pPr>
+    <w:rPr>
+      <w:rFonts w:ascii="Courier New" w:eastAsia="Times New Roman" w:hAnsi="Courier New" w:cs="Courier New"/>
+    </w:rPr>
+  </w:style>
+  <w:style w:type="character" w:customStyle="1" w:styleId="HTMLVorformatiertZchn">
+    <w:name w:val="HTML Vorformatiert Zchn"/>
+    <w:basedOn w:val="Absatz-Standardschriftart"/>
+    <w:link w:val="HTMLVorformatiert"/>
+    <w:uiPriority w:val="99"/>
+    <w:semiHidden/>
+    <w:rsid w:val="00460AE6"/>
+    <w:rPr>
+      <w:rFonts w:ascii="Courier New" w:eastAsia="Times New Roman" w:hAnsi="Courier New" w:cs="Courier New"/>
+    </w:rPr>
+  </w:style>
+  <w:style w:type="character" w:styleId="BesuchterHyperlink">
+    <w:name w:val="FollowedHyperlink"/>
+    <w:basedOn w:val="Absatz-Standardschriftart"/>
+    <w:uiPriority w:val="99"/>
+    <w:semiHidden/>
+    <w:unhideWhenUsed/>
+    <w:rsid w:val="00A92E57"/>
+    <w:rPr>
+      <w:color w:val="954F72" w:themeColor="followedHyperlink"/>
+      <w:u w:val="single"/>
+    </w:rPr>
+  </w:style>
 </w:styles>
 </file>
 
@@ -5639,7 +6982,7 @@
 </file>
 
 <file path=customXml/itemProps1.xml><?xml version="1.0" encoding="utf-8"?>
-<ds:datastoreItem xmlns:ds="http://schemas.openxmlformats.org/officeDocument/2006/customXml" ds:itemID="{0A1994C7-E598-458F-853F-FFAB7147BC97}">
+<ds:datastoreItem xmlns:ds="http://schemas.openxmlformats.org/officeDocument/2006/customXml" ds:itemID="{B2622A71-1223-4CCD-81EA-8B562C90E1B5}">
   <ds:schemaRefs>
     <ds:schemaRef ds:uri="http://schemas.openxmlformats.org/officeDocument/2006/bibliography"/>
   </ds:schemaRefs>

</xml_diff>

<commit_message>
Added metadata and new ID section in P$ config doc: Before editing the CV you need to make P4 aware of how you want a newly generated class/terms’ ID (also called the Entities IRI, to be stored as rdfs:about or rdf:id value) to look like, i.e. you need to specify that we want semantics-free numeric IDs rather than human readable meaningful ones (to be captured by the rdfs:label field). For our nmrML CV, we should align the ID scheme to generate IDs like NMR:1000442, i.e. Short NS prefix ended by  colon followed by 7 digits ranging from 1000000 to 1100000. This means we need to specify the CVs  ID Prefix (“NMR: ”), the amount of digits the number should have and its numeric range. This is done in the File/Preferences/New Entities Tab
</commit_message>
<xml_diff>
--- a/docs/CVDocumentation/ConfiguratingProtege4.docx
+++ b/docs/CVDocumentation/ConfiguratingProtege4.docx
@@ -7,18 +7,13 @@
         <w:pStyle w:val="berschrift1"/>
       </w:pPr>
       <w:bookmarkStart w:id="0" w:name="_Toc361047231"/>
-      <w:bookmarkStart w:id="1" w:name="_Toc362357114"/>
-      <w:r>
-        <w:t xml:space="preserve">Setting up &amp; configurating </w:t>
-      </w:r>
-      <w:proofErr w:type="gramStart"/>
-      <w:r>
-        <w:t>Protege  4.</w:t>
+      <w:bookmarkStart w:id="1" w:name="_Toc362431984"/>
+      <w:r>
+        <w:t>Setting up &amp; configurating Protege  4.</w:t>
       </w:r>
       <w:r>
         <w:t>x</w:t>
       </w:r>
-      <w:proofErr w:type="gramEnd"/>
       <w:r>
         <w:t xml:space="preserve"> for </w:t>
       </w:r>
@@ -36,7 +31,7 @@
       <w:pPr>
         <w:pStyle w:val="berschrift2"/>
       </w:pPr>
-      <w:bookmarkStart w:id="2" w:name="_Toc362357115"/>
+      <w:bookmarkStart w:id="2" w:name="_Toc362431985"/>
       <w:r>
         <w:t>Scope of this Document</w:t>
       </w:r>
@@ -56,29 +51,13 @@
         <w:t>e controlled vocabularies (CVs)</w:t>
       </w:r>
       <w:r>
-        <w:t xml:space="preserve"> developed in support of the COSMOS </w:t>
-      </w:r>
-      <w:proofErr w:type="spellStart"/>
-      <w:r>
-        <w:t>nmrML</w:t>
-      </w:r>
-      <w:proofErr w:type="spellEnd"/>
-      <w:r>
-        <w:t xml:space="preserve"> exchange standard. As COSMOS</w:t>
+        <w:t xml:space="preserve"> developed in support of the COSMOS nmrML exchange standard. As COSMOS</w:t>
       </w:r>
       <w:r>
         <w:t xml:space="preserve"> agreed to develop the CV in</w:t>
       </w:r>
       <w:r>
-        <w:t xml:space="preserve"> OWL syntax, this guideline focuses on </w:t>
-      </w:r>
-      <w:proofErr w:type="gramStart"/>
-      <w:r>
-        <w:t>the</w:t>
-      </w:r>
-      <w:proofErr w:type="gramEnd"/>
-      <w:r>
-        <w:t xml:space="preserve"> set-up of the open source ontology editor Protégé 4.x</w:t>
+        <w:t xml:space="preserve"> OWL syntax, this guideline focuses on the set-up of the open source ontology editor Protégé 4.x</w:t>
       </w:r>
       <w:r>
         <w:t xml:space="preserve"> (P4)</w:t>
@@ -107,27 +86,15 @@
       <w:r>
         <w:t xml:space="preserve"> HTML version of the CV can be found under </w:t>
       </w:r>
-      <w:proofErr w:type="spellStart"/>
-      <w:r>
-        <w:t>nmrML</w:t>
-      </w:r>
-      <w:proofErr w:type="spellEnd"/>
-      <w:r>
-        <w:t>\docs\</w:t>
-      </w:r>
-      <w:proofErr w:type="spellStart"/>
-      <w:proofErr w:type="gramStart"/>
-      <w:r>
-        <w:t>CVDocumentation</w:t>
-      </w:r>
-      <w:proofErr w:type="spellEnd"/>
+      <w:r>
+        <w:t>nmrML\docs\CVDocumentation</w:t>
+      </w:r>
       <w:r>
         <w:t xml:space="preserve"> </w:t>
       </w:r>
       <w:r>
         <w:t>.</w:t>
       </w:r>
-      <w:proofErr w:type="gramEnd"/>
     </w:p>
     <w:p>
       <w:r>
@@ -136,13 +103,8 @@
       <w:r>
         <w:t xml:space="preserve">he decision to represent the </w:t>
       </w:r>
-      <w:proofErr w:type="spellStart"/>
-      <w:r>
-        <w:t>nmrML</w:t>
-      </w:r>
-      <w:proofErr w:type="spellEnd"/>
-      <w:r>
-        <w:t xml:space="preserve"> </w:t>
+      <w:r>
+        <w:t xml:space="preserve">nmrML </w:t>
       </w:r>
       <w:r>
         <w:t xml:space="preserve">CV in </w:t>
@@ -178,15 +140,7 @@
         <w:t>standard</w:t>
       </w:r>
       <w:r>
-        <w:t xml:space="preserve"> for ontologies. It </w:t>
-      </w:r>
-      <w:proofErr w:type="spellStart"/>
-      <w:r>
-        <w:t>uis</w:t>
-      </w:r>
-      <w:proofErr w:type="spellEnd"/>
-      <w:r>
-        <w:t xml:space="preserve"> used widely in life sciences and beyond</w:t>
+        <w:t xml:space="preserve"> for ontologies. It uis used widely in life sciences and beyond</w:t>
       </w:r>
       <w:r>
         <w:t>.</w:t>
@@ -231,15 +185,7 @@
         <w:t>, DOLCE</w:t>
       </w:r>
       <w:r>
-        <w:t>) and bio-upper level ontologies (</w:t>
-      </w:r>
-      <w:proofErr w:type="spellStart"/>
-      <w:r>
-        <w:t>Biotop</w:t>
-      </w:r>
-      <w:proofErr w:type="spellEnd"/>
-      <w:r>
-        <w:t>) are available in OWL format.</w:t>
+        <w:t>) and bio-upper level ontologies (Biotop) are available in OWL format.</w:t>
       </w:r>
     </w:p>
     <w:p>
@@ -391,13 +337,8 @@
       <w:r>
         <w:t xml:space="preserve"> </w:t>
       </w:r>
-      <w:proofErr w:type="gramStart"/>
-      <w:r>
-        <w:t>We</w:t>
-      </w:r>
-      <w:proofErr w:type="gramEnd"/>
-      <w:r>
-        <w:t xml:space="preserve"> will only need such term request guideline once the first version has been released. We can look how </w:t>
+      <w:r>
+        <w:t xml:space="preserve">We will only need such term request guideline once the first version has been released. We can look how </w:t>
       </w:r>
       <w:r>
         <w:t xml:space="preserve">the </w:t>
@@ -415,7 +356,7 @@
         <w:t>does it, but keep it simple and pragmatic.</w:t>
       </w:r>
     </w:p>
-    <w:bookmarkStart w:id="3" w:name="_Toc362357116" w:displacedByCustomXml="next"/>
+    <w:bookmarkStart w:id="3" w:name="_Toc362431986" w:displacedByCustomXml="next"/>
     <w:sdt>
       <w:sdtPr>
         <w:rPr>
@@ -478,7 +419,7 @@
           <w:r>
             <w:fldChar w:fldCharType="separate"/>
           </w:r>
-          <w:hyperlink w:anchor="_Toc362357114" w:history="1">
+          <w:hyperlink w:anchor="_Toc362431984" w:history="1">
             <w:r>
               <w:rPr>
                 <w:rStyle w:val="Hyperlink"/>
@@ -505,7 +446,7 @@
                 <w:noProof/>
                 <w:webHidden/>
               </w:rPr>
-              <w:instrText xml:space="preserve"> PAGEREF _Toc362357114 \h </w:instrText>
+              <w:instrText xml:space="preserve"> PAGEREF _Toc362431984 \h </w:instrText>
             </w:r>
             <w:r>
               <w:rPr>
@@ -548,7 +489,7 @@
               <w:szCs w:val="22"/>
             </w:rPr>
           </w:pPr>
-          <w:hyperlink w:anchor="_Toc362357115" w:history="1">
+          <w:hyperlink w:anchor="_Toc362431985" w:history="1">
             <w:r>
               <w:rPr>
                 <w:rStyle w:val="Hyperlink"/>
@@ -575,7 +516,7 @@
                 <w:noProof/>
                 <w:webHidden/>
               </w:rPr>
-              <w:instrText xml:space="preserve"> PAGEREF _Toc362357115 \h </w:instrText>
+              <w:instrText xml:space="preserve"> PAGEREF _Toc362431985 \h </w:instrText>
             </w:r>
             <w:r>
               <w:rPr>
@@ -618,7 +559,7 @@
               <w:szCs w:val="22"/>
             </w:rPr>
           </w:pPr>
-          <w:hyperlink w:anchor="_Toc362357116" w:history="1">
+          <w:hyperlink w:anchor="_Toc362431986" w:history="1">
             <w:r>
               <w:rPr>
                 <w:rStyle w:val="Hyperlink"/>
@@ -646,7 +587,7 @@
                 <w:noProof/>
                 <w:webHidden/>
               </w:rPr>
-              <w:instrText xml:space="preserve"> PAGEREF _Toc362357116 \h </w:instrText>
+              <w:instrText xml:space="preserve"> PAGEREF _Toc362431986 \h </w:instrText>
             </w:r>
             <w:r>
               <w:rPr>
@@ -689,7 +630,7 @@
               <w:szCs w:val="22"/>
             </w:rPr>
           </w:pPr>
-          <w:hyperlink w:anchor="_Toc362357117" w:history="1">
+          <w:hyperlink w:anchor="_Toc362431987" w:history="1">
             <w:r>
               <w:rPr>
                 <w:rStyle w:val="Hyperlink"/>
@@ -716,7 +657,7 @@
                 <w:noProof/>
                 <w:webHidden/>
               </w:rPr>
-              <w:instrText xml:space="preserve"> PAGEREF _Toc362357117 \h </w:instrText>
+              <w:instrText xml:space="preserve"> PAGEREF _Toc362431987 \h </w:instrText>
             </w:r>
             <w:r>
               <w:rPr>
@@ -759,7 +700,7 @@
               <w:szCs w:val="22"/>
             </w:rPr>
           </w:pPr>
-          <w:hyperlink w:anchor="_Toc362357118" w:history="1">
+          <w:hyperlink w:anchor="_Toc362431988" w:history="1">
             <w:r>
               <w:rPr>
                 <w:rStyle w:val="Hyperlink"/>
@@ -786,7 +727,7 @@
                 <w:noProof/>
                 <w:webHidden/>
               </w:rPr>
-              <w:instrText xml:space="preserve"> PAGEREF _Toc362357118 \h </w:instrText>
+              <w:instrText xml:space="preserve"> PAGEREF _Toc362431988 \h </w:instrText>
             </w:r>
             <w:r>
               <w:rPr>
@@ -829,7 +770,7 @@
               <w:szCs w:val="22"/>
             </w:rPr>
           </w:pPr>
-          <w:hyperlink w:anchor="_Toc362357119" w:history="1">
+          <w:hyperlink w:anchor="_Toc362431989" w:history="1">
             <w:r>
               <w:rPr>
                 <w:rStyle w:val="Hyperlink"/>
@@ -856,7 +797,7 @@
                 <w:noProof/>
                 <w:webHidden/>
               </w:rPr>
-              <w:instrText xml:space="preserve"> PAGEREF _Toc362357119 \h </w:instrText>
+              <w:instrText xml:space="preserve"> PAGEREF _Toc362431989 \h </w:instrText>
             </w:r>
             <w:r>
               <w:rPr>
@@ -899,7 +840,7 @@
               <w:szCs w:val="22"/>
             </w:rPr>
           </w:pPr>
-          <w:hyperlink w:anchor="_Toc362357120" w:history="1">
+          <w:hyperlink w:anchor="_Toc362431990" w:history="1">
             <w:r>
               <w:rPr>
                 <w:rStyle w:val="Hyperlink"/>
@@ -926,7 +867,7 @@
                 <w:noProof/>
                 <w:webHidden/>
               </w:rPr>
-              <w:instrText xml:space="preserve"> PAGEREF _Toc362357120 \h </w:instrText>
+              <w:instrText xml:space="preserve"> PAGEREF _Toc362431990 \h </w:instrText>
             </w:r>
             <w:r>
               <w:rPr>
@@ -969,7 +910,7 @@
               <w:szCs w:val="22"/>
             </w:rPr>
           </w:pPr>
-          <w:hyperlink w:anchor="_Toc362357121" w:history="1">
+          <w:hyperlink w:anchor="_Toc362431991" w:history="1">
             <w:r>
               <w:rPr>
                 <w:rStyle w:val="Hyperlink"/>
@@ -996,7 +937,7 @@
                 <w:noProof/>
                 <w:webHidden/>
               </w:rPr>
-              <w:instrText xml:space="preserve"> PAGEREF _Toc362357121 \h </w:instrText>
+              <w:instrText xml:space="preserve"> PAGEREF _Toc362431991 \h </w:instrText>
             </w:r>
             <w:r>
               <w:rPr>
@@ -1039,7 +980,7 @@
               <w:szCs w:val="22"/>
             </w:rPr>
           </w:pPr>
-          <w:hyperlink w:anchor="_Toc362357122" w:history="1">
+          <w:hyperlink w:anchor="_Toc362431992" w:history="1">
             <w:r>
               <w:rPr>
                 <w:rStyle w:val="Hyperlink"/>
@@ -1066,7 +1007,7 @@
                 <w:noProof/>
                 <w:webHidden/>
               </w:rPr>
-              <w:instrText xml:space="preserve"> PAGEREF _Toc362357122 \h </w:instrText>
+              <w:instrText xml:space="preserve"> PAGEREF _Toc362431992 \h </w:instrText>
             </w:r>
             <w:r>
               <w:rPr>
@@ -1109,7 +1050,7 @@
               <w:szCs w:val="22"/>
             </w:rPr>
           </w:pPr>
-          <w:hyperlink w:anchor="_Toc362357123" w:history="1">
+          <w:hyperlink w:anchor="_Toc362431993" w:history="1">
             <w:r>
               <w:rPr>
                 <w:rStyle w:val="Hyperlink"/>
@@ -1136,7 +1077,7 @@
                 <w:noProof/>
                 <w:webHidden/>
               </w:rPr>
-              <w:instrText xml:space="preserve"> PAGEREF _Toc362357123 \h </w:instrText>
+              <w:instrText xml:space="preserve"> PAGEREF _Toc362431993 \h </w:instrText>
             </w:r>
             <w:r>
               <w:rPr>
@@ -1179,13 +1120,13 @@
               <w:szCs w:val="22"/>
             </w:rPr>
           </w:pPr>
-          <w:hyperlink w:anchor="_Toc362357124" w:history="1">
+          <w:hyperlink w:anchor="_Toc362431994" w:history="1">
             <w:r>
               <w:rPr>
                 <w:rStyle w:val="Hyperlink"/>
                 <w:noProof/>
               </w:rPr>
-              <w:t>Set ID-scheme under File/preferences/New Entities</w:t>
+              <w:t>Set CV namespace</w:t>
             </w:r>
             <w:r>
               <w:rPr>
@@ -1206,7 +1147,7 @@
                 <w:noProof/>
                 <w:webHidden/>
               </w:rPr>
-              <w:instrText xml:space="preserve"> PAGEREF _Toc362357124 \h </w:instrText>
+              <w:instrText xml:space="preserve"> PAGEREF _Toc362431994 \h </w:instrText>
             </w:r>
             <w:r>
               <w:rPr>
@@ -1249,13 +1190,13 @@
               <w:szCs w:val="22"/>
             </w:rPr>
           </w:pPr>
-          <w:hyperlink w:anchor="_Toc362357125" w:history="1">
+          <w:hyperlink w:anchor="_Toc362431995" w:history="1">
             <w:r>
               <w:rPr>
                 <w:rStyle w:val="Hyperlink"/>
                 <w:noProof/>
               </w:rPr>
-              <w:t>Set CV namespace</w:t>
+              <w:t>Set ID-scheme under File/preferences/New Entities</w:t>
             </w:r>
             <w:r>
               <w:rPr>
@@ -1276,7 +1217,7 @@
                 <w:noProof/>
                 <w:webHidden/>
               </w:rPr>
-              <w:instrText xml:space="preserve"> PAGEREF _Toc362357125 \h </w:instrText>
+              <w:instrText xml:space="preserve"> PAGEREF _Toc362431995 \h </w:instrText>
             </w:r>
             <w:r>
               <w:rPr>
@@ -1319,7 +1260,7 @@
               <w:szCs w:val="22"/>
             </w:rPr>
           </w:pPr>
-          <w:hyperlink w:anchor="_Toc362357126" w:history="1">
+          <w:hyperlink w:anchor="_Toc362431996" w:history="1">
             <w:r>
               <w:rPr>
                 <w:rStyle w:val="Hyperlink"/>
@@ -1346,7 +1287,7 @@
                 <w:noProof/>
                 <w:webHidden/>
               </w:rPr>
-              <w:instrText xml:space="preserve"> PAGEREF _Toc362357126 \h </w:instrText>
+              <w:instrText xml:space="preserve"> PAGEREF _Toc362431996 \h </w:instrText>
             </w:r>
             <w:r>
               <w:rPr>
@@ -1389,7 +1330,7 @@
               <w:szCs w:val="22"/>
             </w:rPr>
           </w:pPr>
-          <w:hyperlink w:anchor="_Toc362357127" w:history="1">
+          <w:hyperlink w:anchor="_Toc362431997" w:history="1">
             <w:r>
               <w:rPr>
                 <w:rStyle w:val="Hyperlink"/>
@@ -1416,7 +1357,7 @@
                 <w:noProof/>
                 <w:webHidden/>
               </w:rPr>
-              <w:instrText xml:space="preserve"> PAGEREF _Toc362357127 \h </w:instrText>
+              <w:instrText xml:space="preserve"> PAGEREF _Toc362431997 \h </w:instrText>
             </w:r>
             <w:r>
               <w:rPr>
@@ -1459,7 +1400,7 @@
               <w:szCs w:val="22"/>
             </w:rPr>
           </w:pPr>
-          <w:hyperlink w:anchor="_Toc362357128" w:history="1">
+          <w:hyperlink w:anchor="_Toc362431998" w:history="1">
             <w:r>
               <w:rPr>
                 <w:rStyle w:val="Hyperlink"/>
@@ -1486,7 +1427,7 @@
                 <w:noProof/>
                 <w:webHidden/>
               </w:rPr>
-              <w:instrText xml:space="preserve"> PAGEREF _Toc362357128 \h </w:instrText>
+              <w:instrText xml:space="preserve"> PAGEREF _Toc362431998 \h </w:instrText>
             </w:r>
             <w:r>
               <w:rPr>
@@ -1529,7 +1470,7 @@
               <w:szCs w:val="22"/>
             </w:rPr>
           </w:pPr>
-          <w:hyperlink w:anchor="_Toc362357129" w:history="1">
+          <w:hyperlink w:anchor="_Toc362431999" w:history="1">
             <w:r>
               <w:rPr>
                 <w:rStyle w:val="Hyperlink"/>
@@ -1556,7 +1497,7 @@
                 <w:noProof/>
                 <w:webHidden/>
               </w:rPr>
-              <w:instrText xml:space="preserve"> PAGEREF _Toc362357129 \h </w:instrText>
+              <w:instrText xml:space="preserve"> PAGEREF _Toc362431999 \h </w:instrText>
             </w:r>
             <w:r>
               <w:rPr>
@@ -1599,7 +1540,7 @@
               <w:szCs w:val="22"/>
             </w:rPr>
           </w:pPr>
-          <w:hyperlink w:anchor="_Toc362357130" w:history="1">
+          <w:hyperlink w:anchor="_Toc362432000" w:history="1">
             <w:r>
               <w:rPr>
                 <w:rStyle w:val="Hyperlink"/>
@@ -1626,7 +1567,7 @@
                 <w:noProof/>
                 <w:webHidden/>
               </w:rPr>
-              <w:instrText xml:space="preserve"> PAGEREF _Toc362357130 \h </w:instrText>
+              <w:instrText xml:space="preserve"> PAGEREF _Toc362432000 \h </w:instrText>
             </w:r>
             <w:r>
               <w:rPr>
@@ -1673,7 +1614,7 @@
       <w:pPr>
         <w:pStyle w:val="berschrift2"/>
       </w:pPr>
-      <w:bookmarkStart w:id="4" w:name="_Toc362357117"/>
+      <w:bookmarkStart w:id="4" w:name="_Toc362431987"/>
       <w:r>
         <w:t>Download &amp; Install P</w:t>
       </w:r>
@@ -1743,7 +1684,6 @@
       <w:r>
         <w:t xml:space="preserve">latest </w:t>
       </w:r>
-      <w:proofErr w:type="spellStart"/>
       <w:r>
         <w:t>nmr</w:t>
       </w:r>
@@ -1751,27 +1691,10 @@
         <w:t>MLv.x</w:t>
       </w:r>
       <w:r>
-        <w:t>.owl</w:t>
-      </w:r>
-      <w:proofErr w:type="spellEnd"/>
-      <w:r>
-        <w:t xml:space="preserve"> file in the </w:t>
-      </w:r>
-      <w:proofErr w:type="spellStart"/>
-      <w:r>
-        <w:t>Github</w:t>
-      </w:r>
-      <w:proofErr w:type="spellEnd"/>
-      <w:r>
-        <w:t xml:space="preserve"> at: </w:t>
-      </w:r>
-      <w:proofErr w:type="spellStart"/>
-      <w:r>
-        <w:t>nmrML</w:t>
-      </w:r>
-      <w:proofErr w:type="spellEnd"/>
-      <w:r>
-        <w:t>\ontologies</w:t>
+        <w:t xml:space="preserve">.owl file in the Github at: </w:t>
+      </w:r>
+      <w:r>
+        <w:t>nmrML\ontologies</w:t>
       </w:r>
       <w:r>
         <w:t xml:space="preserve"> </w:t>
@@ -1812,7 +1735,7 @@
       <w:pPr>
         <w:pStyle w:val="berschrift2"/>
       </w:pPr>
-      <w:bookmarkStart w:id="5" w:name="_Toc362357118"/>
+      <w:bookmarkStart w:id="5" w:name="_Toc362431988"/>
       <w:r>
         <w:t>Set-up Github reposiotory</w:t>
       </w:r>
@@ -1823,29 +1746,13 @@
     </w:p>
     <w:p>
       <w:r>
-        <w:t xml:space="preserve">Install a </w:t>
-      </w:r>
-      <w:proofErr w:type="spellStart"/>
-      <w:r>
-        <w:t>github</w:t>
-      </w:r>
-      <w:proofErr w:type="spellEnd"/>
-      <w:r>
-        <w:t xml:space="preserve"> client</w:t>
-      </w:r>
-      <w:r>
-        <w:t xml:space="preserve">, e.g. tortoise </w:t>
-      </w:r>
-      <w:proofErr w:type="spellStart"/>
-      <w:r>
-        <w:t>g</w:t>
-      </w:r>
-      <w:r>
-        <w:t>it</w:t>
-      </w:r>
-      <w:proofErr w:type="spellEnd"/>
-      <w:r>
-        <w:t xml:space="preserve"> for Windows</w:t>
+        <w:t>Install a github client</w:t>
+      </w:r>
+      <w:r>
+        <w:t>, e.g. tortoise g</w:t>
+      </w:r>
+      <w:r>
+        <w:t>it for Windows</w:t>
       </w:r>
       <w:r>
         <w:t xml:space="preserve">. </w:t>
@@ -1869,7 +1776,7 @@
       <w:pPr>
         <w:pStyle w:val="berschrift2"/>
       </w:pPr>
-      <w:bookmarkStart w:id="6" w:name="_Toc362357119"/>
+      <w:bookmarkStart w:id="6" w:name="_Toc362431989"/>
       <w:r>
         <w:t>Open the CV in P4</w:t>
       </w:r>
@@ -1877,53 +1784,22 @@
     </w:p>
     <w:p>
       <w:r>
-        <w:t xml:space="preserve">Before running the </w:t>
-      </w:r>
-      <w:proofErr w:type="spellStart"/>
-      <w:r>
-        <w:t>Protege</w:t>
-      </w:r>
-      <w:proofErr w:type="spellEnd"/>
-      <w:r>
-        <w:t xml:space="preserve"> 4, please check that there is a file catelog-v0001.xml in the ontology/branches directory. The file is needed for </w:t>
-      </w:r>
-      <w:proofErr w:type="spellStart"/>
-      <w:r>
-        <w:t>Protege</w:t>
-      </w:r>
-      <w:proofErr w:type="spellEnd"/>
-      <w:r>
-        <w:t xml:space="preserve"> 4 to find where the imported ontologies are. Start P4. Choose open owl ontology. Select </w:t>
+        <w:t>Before running the Protege 4, please check that there is a file catelog-v0</w:t>
+      </w:r>
+      <w:r>
+        <w:t>001.xml in the ontologies</w:t>
+      </w:r>
+      <w:r>
+        <w:t xml:space="preserve"> directory. The file is needed for Protege 4 to find where the imported ontologies are. Start P4. Choose open owl ontology. Select </w:t>
       </w:r>
       <w:r>
         <w:t xml:space="preserve">and open </w:t>
       </w:r>
       <w:r>
-        <w:t xml:space="preserve">the latest version of the </w:t>
-      </w:r>
-      <w:proofErr w:type="spellStart"/>
-      <w:r>
-        <w:t>nmrMLCV.owl</w:t>
-      </w:r>
-      <w:proofErr w:type="spellEnd"/>
-      <w:r>
-        <w:t xml:space="preserve"> from your local </w:t>
-      </w:r>
-      <w:proofErr w:type="spellStart"/>
-      <w:r>
-        <w:t>git</w:t>
-      </w:r>
-      <w:proofErr w:type="spellEnd"/>
-      <w:r>
-        <w:t xml:space="preserve"> directory, e.g. </w:t>
-      </w:r>
-      <w:proofErr w:type="spellStart"/>
-      <w:r>
-        <w:t>nmrML</w:t>
-      </w:r>
-      <w:proofErr w:type="spellEnd"/>
-      <w:r>
-        <w:t>\ontologies</w:t>
+        <w:t xml:space="preserve">the latest version of the nmrMLCV.owl from your local git directory, e.g. </w:t>
+      </w:r>
+      <w:r>
+        <w:t>nmrML\ontologies</w:t>
       </w:r>
       <w:r>
         <w:t>\nmrML</w:t>
@@ -1936,7 +1812,7 @@
       <w:pPr>
         <w:pStyle w:val="berschrift2"/>
       </w:pPr>
-      <w:bookmarkStart w:id="7" w:name="_Toc362357120"/>
+      <w:bookmarkStart w:id="7" w:name="_Toc362431990"/>
       <w:r>
         <w:t>CV releases and versions</w:t>
       </w:r>
@@ -1955,22 +1831,14 @@
         </w:r>
       </w:hyperlink>
       <w:r>
-        <w:t xml:space="preserve"> . We discussed coupling </w:t>
-      </w:r>
-      <w:proofErr w:type="spellStart"/>
-      <w:r>
-        <w:t>git</w:t>
-      </w:r>
-      <w:proofErr w:type="spellEnd"/>
-      <w:r>
-        <w:t xml:space="preserve"> milestones to release versions. We also need to agree on unit tests to be done prior to a release.</w:t>
+        <w:t xml:space="preserve"> . We discussed coupling git milestones to release versions. We also need to agree on unit tests to be done prior to a release.</w:t>
       </w:r>
     </w:p>
     <w:p>
       <w:pPr>
         <w:pStyle w:val="berschrift2"/>
       </w:pPr>
-      <w:bookmarkStart w:id="8" w:name="_Toc362357121"/>
+      <w:bookmarkStart w:id="8" w:name="_Toc362431991"/>
       <w:r>
         <w:t>Basic Orientation</w:t>
       </w:r>
@@ -1981,7 +1849,6 @@
     </w:p>
     <w:p>
       <w:r>
-        <w:lastRenderedPageBreak/>
         <w:t>When an ontology</w:t>
       </w:r>
       <w:r>
@@ -2113,15 +1980,7 @@
         <w:t xml:space="preserve"> .</w:t>
       </w:r>
       <w:r>
-        <w:t xml:space="preserve"> All preferences specific to our </w:t>
-      </w:r>
-      <w:proofErr w:type="spellStart"/>
-      <w:r>
-        <w:t>nmrML</w:t>
-      </w:r>
-      <w:proofErr w:type="spellEnd"/>
-      <w:r>
-        <w:t xml:space="preserve"> CV set-up are explained in this document.</w:t>
+        <w:t xml:space="preserve"> All preferences specific to our nmrML CV set-up are explained in this document.</w:t>
       </w:r>
     </w:p>
     <w:p>
@@ -2129,15 +1988,7 @@
         <w:t>If you have any questions, please do not hesitate to contact me (DS) via email</w:t>
       </w:r>
       <w:r>
-        <w:t xml:space="preserve"> or the </w:t>
-      </w:r>
-      <w:proofErr w:type="spellStart"/>
-      <w:r>
-        <w:t>nmrML</w:t>
-      </w:r>
-      <w:proofErr w:type="spellEnd"/>
-      <w:r>
-        <w:t xml:space="preserve"> list at </w:t>
+        <w:t xml:space="preserve"> or the nmrML list at </w:t>
       </w:r>
       <w:hyperlink r:id="rId19" w:anchor="!forum/nmrml/join" w:history="1">
         <w:r>
@@ -2155,44 +2006,15 @@
       <w:pPr>
         <w:pStyle w:val="berschrift2"/>
       </w:pPr>
-      <w:bookmarkStart w:id="9" w:name="_Toc362357122"/>
+      <w:bookmarkStart w:id="9" w:name="_Toc362431992"/>
       <w:r>
         <w:t>A few words on how P4 stores its set-up Preferences</w:t>
       </w:r>
       <w:bookmarkEnd w:id="9"/>
     </w:p>
     <w:p>
-      <w:proofErr w:type="spellStart"/>
-      <w:r>
-        <w:t>Protege</w:t>
-      </w:r>
-      <w:proofErr w:type="spellEnd"/>
-      <w:r>
-        <w:t xml:space="preserve"> 4 uses the Java Preferences API to store user preferences and activity. This allows for persistence of preference data across installations of </w:t>
-      </w:r>
-      <w:proofErr w:type="spellStart"/>
-      <w:r>
-        <w:t>Protege</w:t>
-      </w:r>
-      <w:proofErr w:type="spellEnd"/>
-      <w:r>
-        <w:t xml:space="preserve"> 4.x, e.g., recently opened ontologies, rendering preferences, location of </w:t>
-      </w:r>
-      <w:proofErr w:type="spellStart"/>
-      <w:r>
-        <w:t>Graphviz</w:t>
-      </w:r>
-      <w:proofErr w:type="spellEnd"/>
-      <w:r>
-        <w:t xml:space="preserve"> (used by the </w:t>
-      </w:r>
-      <w:proofErr w:type="spellStart"/>
-      <w:r>
-        <w:t>OWLViz</w:t>
-      </w:r>
-      <w:proofErr w:type="spellEnd"/>
-      <w:r>
-        <w:t xml:space="preserve"> plug-in), etc. The storage location of these preferences varies according to </w:t>
+      <w:r>
+        <w:t xml:space="preserve">Protege 4 uses the Java Preferences API to store user preferences and activity. This allows for persistence of preference data across installations of Protege 4.x, e.g., recently opened ontologies, rendering preferences, location of Graphviz (used by the OWLViz plug-in), etc. The storage location of these preferences varies according to </w:t>
       </w:r>
       <w:r>
         <w:t xml:space="preserve">your </w:t>
@@ -2210,13 +2032,8 @@
         </w:numPr>
       </w:pPr>
       <w:r>
-        <w:t>Linux - stored in ~/.java/.</w:t>
-      </w:r>
-      <w:proofErr w:type="spellStart"/>
-      <w:r>
-        <w:t>userPrefs</w:t>
-      </w:r>
-      <w:proofErr w:type="spellEnd"/>
+        <w:t>Linux - stored in ~/.java/.userPrefs</w:t>
+      </w:r>
     </w:p>
     <w:p>
       <w:pPr>
@@ -2227,13 +2044,8 @@
         </w:numPr>
       </w:pPr>
       <w:r>
-        <w:t>Mac OS X - stored in ~/Library/Preferences/</w:t>
-      </w:r>
-      <w:proofErr w:type="spellStart"/>
-      <w:r>
-        <w:t>com.apple.java.util.prefs.plist</w:t>
-      </w:r>
-      <w:proofErr w:type="spellEnd"/>
+        <w:t>Mac OS X - stored in ~/Library/Preferences/com.apple.java.util.prefs.plist</w:t>
+      </w:r>
     </w:p>
     <w:p>
       <w:pPr>
@@ -2244,74 +2056,26 @@
         </w:numPr>
       </w:pPr>
       <w:r>
-        <w:t>Windows - stored in the Windows Registry at HKEY_CURRENT_USER/Software/</w:t>
-      </w:r>
-      <w:proofErr w:type="spellStart"/>
-      <w:r>
-        <w:t>JavaSoft</w:t>
-      </w:r>
-      <w:proofErr w:type="spellEnd"/>
-      <w:r>
-        <w:t>/</w:t>
-      </w:r>
-      <w:proofErr w:type="spellStart"/>
-      <w:r>
-        <w:t>Prefs</w:t>
-      </w:r>
-      <w:proofErr w:type="spellEnd"/>
-      <w:r>
-        <w:t xml:space="preserve"> </w:t>
-      </w:r>
-    </w:p>
-    <w:p>
-      <w:r>
-        <w:t xml:space="preserve">Occasionally, users may need to clear the Java Preferences to fix errors displayed by </w:t>
-      </w:r>
-      <w:proofErr w:type="spellStart"/>
-      <w:r>
-        <w:t>Protege</w:t>
-      </w:r>
-      <w:proofErr w:type="spellEnd"/>
-      <w:r>
-        <w:t xml:space="preserve">. Preferences can either be deleted manually, or via a tool called the Java Preferences User Interface. </w:t>
-      </w:r>
-    </w:p>
-    <w:p>
-      <w:r>
-        <w:t>For example under Windows you can access and edit these preferences by typing “</w:t>
-      </w:r>
-      <w:proofErr w:type="spellStart"/>
-      <w:r>
-        <w:t>regedit</w:t>
-      </w:r>
-      <w:proofErr w:type="spellEnd"/>
-      <w:r>
-        <w:t xml:space="preserve">” in the command line </w:t>
+        <w:t xml:space="preserve">Windows - stored in the Windows Registry at HKEY_CURRENT_USER/Software/JavaSoft/Prefs </w:t>
+      </w:r>
+    </w:p>
+    <w:p>
+      <w:r>
+        <w:t xml:space="preserve">Occasionally, users may need to clear the Java Preferences to fix errors displayed by Protege. Preferences can either be deleted manually, or via a tool called the Java Preferences User Interface. </w:t>
+      </w:r>
+    </w:p>
+    <w:p>
+      <w:r>
+        <w:t xml:space="preserve">For example under Windows you can access and edit these preferences by typing “regedit” in the command line </w:t>
       </w:r>
       <w:r>
         <w:t xml:space="preserve">(Start/Run) </w:t>
       </w:r>
       <w:r>
-        <w:t xml:space="preserve">and traverse the file path to the </w:t>
-      </w:r>
-      <w:proofErr w:type="spellStart"/>
-      <w:r>
-        <w:t>Prefs</w:t>
-      </w:r>
-      <w:proofErr w:type="spellEnd"/>
-      <w:r>
-        <w:t xml:space="preserve">//P/R/O/T/E/G/E/_/P/R/E/F/E/R/E/N/C/E/S  folder. In the </w:t>
-      </w:r>
-      <w:proofErr w:type="spellStart"/>
-      <w:r>
-        <w:t>applicati</w:t>
-      </w:r>
-      <w:r>
-        <w:t>on_preferences</w:t>
-      </w:r>
-      <w:proofErr w:type="spellEnd"/>
-      <w:r>
-        <w:t xml:space="preserve"> you will find a s</w:t>
+        <w:t>and traverse the file path to the Prefs//P/R/O/T/E/G/E/_/P/R/E/F/E/R/E/N/C/E/S  folder. In the applicati</w:t>
+      </w:r>
+      <w:r>
+        <w:t>on_preferences you will find a s</w:t>
       </w:r>
       <w:r>
         <w:t xml:space="preserve">ubfolder called </w:t>
@@ -2325,7 +2089,6 @@
         <w:rPr>
           <w:noProof/>
         </w:rPr>
-        <w:lastRenderedPageBreak/>
         <w:drawing>
           <wp:inline distT="0" distB="0" distL="0" distR="0" wp14:anchorId="0A78BA99" wp14:editId="005251BD">
             <wp:extent cx="5972810" cy="3359785"/>
@@ -2383,7 +2146,13 @@
         <w:t xml:space="preserve"> for newly generated CV terms </w:t>
       </w:r>
       <w:r>
-        <w:t xml:space="preserve">is stored. </w:t>
+        <w:t>is stored</w:t>
+      </w:r>
+      <w:r>
+        <w:t xml:space="preserve"> (entity.creation)</w:t>
+      </w:r>
+      <w:r>
+        <w:t xml:space="preserve">. </w:t>
       </w:r>
     </w:p>
     <w:p>
@@ -2444,7 +2213,7 @@
       <w:pPr>
         <w:pStyle w:val="berschrift2"/>
       </w:pPr>
-      <w:bookmarkStart w:id="10" w:name="_Toc362357123"/>
+      <w:bookmarkStart w:id="10" w:name="_Toc362431993"/>
       <w:r>
         <w:t>Set the class renderer to display human readable class labels in the hierarchy pane</w:t>
       </w:r>
@@ -2473,37 +2242,20 @@
         <w:t xml:space="preserve"> (to the left of the GUI):</w:t>
       </w:r>
       <w:r>
-        <w:t xml:space="preserve"> Under File/preferences/Renderer tick the render by annotation property and hit “configure”. Then set it to display </w:t>
-      </w:r>
-      <w:proofErr w:type="spellStart"/>
-      <w:r>
-        <w:t>rdfs</w:t>
-      </w:r>
-      <w:proofErr w:type="gramStart"/>
-      <w:r>
-        <w:t>:label</w:t>
-      </w:r>
-      <w:proofErr w:type="spellEnd"/>
-      <w:proofErr w:type="gramEnd"/>
-      <w:r>
-        <w:t xml:space="preserve"> rather than </w:t>
-      </w:r>
-      <w:proofErr w:type="spellStart"/>
+        <w:t xml:space="preserve"> Under File/preferences/Renderer tick the render by annotation property and hit “configure”. Then set it to display rdfs:label rather than </w:t>
+      </w:r>
       <w:r>
         <w:t>rdf:about</w:t>
       </w:r>
-      <w:proofErr w:type="spellEnd"/>
       <w:r>
         <w:t xml:space="preserve"> or </w:t>
       </w:r>
-      <w:proofErr w:type="spellStart"/>
       <w:r>
         <w:t>rdf:</w:t>
       </w:r>
       <w:r>
         <w:t>id</w:t>
       </w:r>
-      <w:proofErr w:type="spellEnd"/>
       <w:r>
         <w:rPr>
           <w:rStyle w:val="Funotenzeichen"/>
@@ -2523,20 +2275,7 @@
         <w:t xml:space="preserve"> </w:t>
       </w:r>
       <w:r>
-        <w:t xml:space="preserve">This will display the classes in the Class Tab/hierarchy pane by the classes </w:t>
-      </w:r>
-      <w:proofErr w:type="spellStart"/>
-      <w:r>
-        <w:t>rdfs</w:t>
-      </w:r>
-      <w:proofErr w:type="gramStart"/>
-      <w:r>
-        <w:t>:label</w:t>
-      </w:r>
-      <w:proofErr w:type="spellEnd"/>
-      <w:proofErr w:type="gramEnd"/>
-      <w:r>
-        <w:t xml:space="preserve">, given one is provided. If no label is provided, the renderer will </w:t>
+        <w:t xml:space="preserve">This will display the classes in the Class Tab/hierarchy pane by the classes rdfs:label, given one is provided. If no label is provided, the renderer will </w:t>
       </w:r>
       <w:r>
         <w:t xml:space="preserve">still </w:t>
@@ -2550,7 +2289,6 @@
         <w:rPr>
           <w:noProof/>
         </w:rPr>
-        <w:lastRenderedPageBreak/>
         <w:drawing>
           <wp:inline distT="0" distB="0" distL="0" distR="0" wp14:anchorId="0F6710F1" wp14:editId="0001B363">
             <wp:extent cx="5972810" cy="3359785"/>
@@ -2590,42 +2328,33 @@
     </w:p>
     <w:p>
       <w:r>
-        <w:t xml:space="preserve">If classes are still displaying as IDs, go the </w:t>
-      </w:r>
-      <w:proofErr w:type="spellStart"/>
-      <w:r>
-        <w:t>the</w:t>
-      </w:r>
-      <w:proofErr w:type="spellEnd"/>
-      <w:r>
-        <w:t xml:space="preserve"> 'Renderer tab', click on the 'Annotations ...' button, select 'label', leave the language column blank and hit ok.</w:t>
+        <w:t>If classes are still displaying as IDs, go the the 'Renderer tab', click on the 'Annotations ...' button, select 'label', leave the language column blank and hit ok.</w:t>
       </w:r>
     </w:p>
     <w:p>
       <w:pPr>
         <w:pStyle w:val="berschrift2"/>
       </w:pPr>
-      <w:bookmarkStart w:id="11" w:name="_Toc362357124"/>
-      <w:bookmarkStart w:id="12" w:name="_Toc362357125"/>
+      <w:bookmarkStart w:id="11" w:name="_Toc362431994"/>
       <w:r>
         <w:t>Set CV namespace</w:t>
       </w:r>
-      <w:bookmarkEnd w:id="12"/>
+      <w:bookmarkEnd w:id="11"/>
     </w:p>
     <w:p>
       <w:r>
         <w:t xml:space="preserve">In the Active Ontology pane/Ontology header/Ontology </w:t>
       </w:r>
-      <w:commentRangeStart w:id="13"/>
+      <w:commentRangeStart w:id="12"/>
       <w:r>
         <w:t>IRI</w:t>
       </w:r>
-      <w:commentRangeEnd w:id="13"/>
+      <w:commentRangeEnd w:id="12"/>
       <w:r>
         <w:rPr>
           <w:rStyle w:val="Kommentarzeichen"/>
         </w:rPr>
-        <w:commentReference w:id="13"/>
+        <w:commentReference w:id="12"/>
       </w:r>
       <w:r>
         <w:t xml:space="preserve"> field we put </w:t>
@@ -2664,30 +2393,20 @@
       <w:r>
         <w:t>in accordance to the one of the XSD (</w:t>
       </w:r>
-      <w:proofErr w:type="spellStart"/>
       <w:r>
         <w:t>xmlns:nmr</w:t>
       </w:r>
       <w:r>
         <w:t>ML</w:t>
       </w:r>
-      <w:proofErr w:type="spellEnd"/>
       <w:r>
         <w:t>=</w:t>
       </w:r>
       <w:r>
-        <w:t>http://nmrML.org/</w:t>
-      </w:r>
-      <w:proofErr w:type="gramStart"/>
-      <w:r>
-        <w:t>nmr</w:t>
-      </w:r>
-      <w:r>
-        <w:t>ML )</w:t>
-      </w:r>
-      <w:proofErr w:type="gramEnd"/>
-      <w:r>
-        <w:t xml:space="preserve">. </w:t>
+        <w:t>http://nmrML.org/nmr</w:t>
+      </w:r>
+      <w:r>
+        <w:t xml:space="preserve">ML ). </w:t>
       </w:r>
     </w:p>
     <w:p>
@@ -2708,6 +2427,21 @@
           <w:b/>
         </w:rPr>
         <w:t>ontology IRI</w:t>
+      </w:r>
+      <w:r>
+        <w:rPr>
+          <w:b/>
+        </w:rPr>
+        <w:t xml:space="preserve"> </w:t>
+      </w:r>
+      <w:r>
+        <w:t xml:space="preserve">or </w:t>
+      </w:r>
+      <w:r>
+        <w:rPr>
+          <w:b/>
+        </w:rPr>
+        <w:t>base Fragment</w:t>
       </w:r>
       <w:r>
         <w:t xml:space="preserve">, e.g. </w:t>
@@ -2730,7 +2464,19 @@
         <w:t>entity IRI</w:t>
       </w:r>
       <w:r>
-        <w:t xml:space="preserve"> (Term ID, e.g. </w:t>
+        <w:t xml:space="preserve"> (</w:t>
+      </w:r>
+      <w:r>
+        <w:t>base Fragment (</w:t>
+      </w:r>
+      <w:r>
+        <w:t>Term ID</w:t>
+      </w:r>
+      <w:r>
+        <w:t>)</w:t>
+      </w:r>
+      <w:r>
+        <w:t xml:space="preserve">, e.g. </w:t>
       </w:r>
       <w:r>
         <w:t>nmrML_1000559</w:t>
@@ -2747,15 +2493,7 @@
         </w:r>
       </w:hyperlink>
       <w:r>
-        <w:t xml:space="preserve"> , which should be </w:t>
-      </w:r>
-      <w:proofErr w:type="spellStart"/>
-      <w:r>
-        <w:t>dereferencable</w:t>
-      </w:r>
-      <w:proofErr w:type="spellEnd"/>
-      <w:r>
-        <w:t>.</w:t>
+        <w:t xml:space="preserve"> , which should be dereferencable.</w:t>
       </w:r>
     </w:p>
     <w:p/>
@@ -2764,7 +2502,6 @@
         <w:rPr>
           <w:noProof/>
         </w:rPr>
-        <w:lastRenderedPageBreak/>
         <w:drawing>
           <wp:inline distT="0" distB="0" distL="0" distR="0" wp14:anchorId="1DF593ED" wp14:editId="7138BB45">
             <wp:extent cx="5972810" cy="3359785"/>
@@ -2806,15 +2543,17 @@
       <w:pPr>
         <w:pStyle w:val="berschrift2"/>
       </w:pPr>
+      <w:bookmarkStart w:id="14" w:name="_Toc362431995"/>
       <w:r>
         <w:t>Set ID-</w:t>
       </w:r>
       <w:r>
         <w:t>scheme under File/preferences/New Entities</w:t>
       </w:r>
-      <w:bookmarkEnd w:id="11"/>
-    </w:p>
-    <w:p>
+      <w:bookmarkEnd w:id="14"/>
+    </w:p>
+    <w:p>
+      <w:bookmarkStart w:id="15" w:name="_GoBack"/>
       <w:r>
         <w:t>Before editing the CV you need to make P4 aware of how you want a newly generated class/term</w:t>
       </w:r>
@@ -2827,27 +2566,12 @@
       <w:r>
         <w:t xml:space="preserve">ID (also called the Entities IRI, to be stored as </w:t>
       </w:r>
-      <w:proofErr w:type="spellStart"/>
-      <w:r>
-        <w:t>rdfs</w:t>
-      </w:r>
-      <w:proofErr w:type="gramStart"/>
-      <w:r>
-        <w:t>:</w:t>
-      </w:r>
-      <w:r>
-        <w:t>about</w:t>
-      </w:r>
-      <w:proofErr w:type="spellEnd"/>
-      <w:proofErr w:type="gramEnd"/>
-      <w:r>
-        <w:t xml:space="preserve"> or </w:t>
-      </w:r>
-      <w:proofErr w:type="spellStart"/>
-      <w:r>
-        <w:t>rdf:id</w:t>
-      </w:r>
-      <w:proofErr w:type="spellEnd"/>
+      <w:r>
+        <w:t>rdfs:</w:t>
+      </w:r>
+      <w:r>
+        <w:t>about or rdf:id</w:t>
+      </w:r>
       <w:r>
         <w:t xml:space="preserve"> </w:t>
       </w:r>
@@ -2866,62 +2590,11 @@
       <w:r>
         <w:t xml:space="preserve">semantics-free </w:t>
       </w:r>
-      <w:commentRangeStart w:id="15"/>
+      <w:commentRangeStart w:id="16"/>
       <w:r>
         <w:t xml:space="preserve">numeric IDs </w:t>
       </w:r>
-      <w:commentRangeEnd w:id="15"/>
-      <w:r>
-        <w:rPr>
-          <w:rStyle w:val="Kommentarzeichen"/>
-        </w:rPr>
-        <w:commentReference w:id="15"/>
-      </w:r>
-      <w:r>
-        <w:t xml:space="preserve">rather than human readable </w:t>
-      </w:r>
-      <w:r>
-        <w:t xml:space="preserve">meaningful </w:t>
-      </w:r>
-      <w:r>
-        <w:t>ones</w:t>
-      </w:r>
-      <w:r>
-        <w:t xml:space="preserve"> (to be captured by the </w:t>
-      </w:r>
-      <w:proofErr w:type="spellStart"/>
-      <w:r>
-        <w:t>rdfs:label</w:t>
-      </w:r>
-      <w:proofErr w:type="spellEnd"/>
-      <w:r>
-        <w:t xml:space="preserve"> field)</w:t>
-      </w:r>
-      <w:r>
-        <w:t xml:space="preserve">. </w:t>
-      </w:r>
-      <w:r>
-        <w:t xml:space="preserve">For our </w:t>
-      </w:r>
-      <w:proofErr w:type="spellStart"/>
-      <w:r>
-        <w:t>nmrML</w:t>
-      </w:r>
-      <w:proofErr w:type="spellEnd"/>
-      <w:r>
-        <w:t xml:space="preserve"> CV, we should align the ID scheme to generate IDs like NMR</w:t>
-      </w:r>
-      <w:proofErr w:type="gramStart"/>
-      <w:r>
-        <w:t>:1000442</w:t>
-      </w:r>
-      <w:proofErr w:type="gramEnd"/>
-      <w:r>
-        <w:t xml:space="preserve">, i.e. </w:t>
-      </w:r>
-      <w:r>
-        <w:t>Short NS prefix</w:t>
-      </w:r>
+      <w:commentRangeEnd w:id="16"/>
       <w:r>
         <w:rPr>
           <w:rStyle w:val="Kommentarzeichen"/>
@@ -2929,6 +2602,30 @@
         <w:commentReference w:id="16"/>
       </w:r>
       <w:r>
+        <w:t xml:space="preserve">rather than human readable </w:t>
+      </w:r>
+      <w:r>
+        <w:t xml:space="preserve">meaningful </w:t>
+      </w:r>
+      <w:r>
+        <w:t>ones</w:t>
+      </w:r>
+      <w:r>
+        <w:t xml:space="preserve"> (to be captured by the rdfs:label field)</w:t>
+      </w:r>
+      <w:r>
+        <w:t xml:space="preserve">. </w:t>
+      </w:r>
+      <w:r>
+        <w:t>For our nmrML CV, we should align the ID scheme to generate IDs like NMR:1000442</w:t>
+      </w:r>
+      <w:r>
+        <w:t xml:space="preserve">, i.e. </w:t>
+      </w:r>
+      <w:r>
+        <w:t>Short NS prefix</w:t>
+      </w:r>
+      <w:r>
         <w:t xml:space="preserve"> </w:t>
       </w:r>
       <w:r>
@@ -2959,38 +2656,22 @@
         <w:t>to specify the</w:t>
       </w:r>
       <w:r>
+        <w:t xml:space="preserve"> CVs </w:t>
+      </w:r>
+      <w:r>
         <w:t xml:space="preserve"> </w:t>
       </w:r>
-      <w:proofErr w:type="gramStart"/>
-      <w:r>
-        <w:t xml:space="preserve">CVs </w:t>
+      <w:r>
+        <w:t>ID Prefix</w:t>
       </w:r>
       <w:r>
         <w:t xml:space="preserve"> </w:t>
       </w:r>
       <w:r>
-        <w:t>ID</w:t>
-      </w:r>
-      <w:proofErr w:type="gramEnd"/>
-      <w:r>
-        <w:t xml:space="preserve"> Prefix</w:t>
-      </w:r>
-      <w:r>
-        <w:t xml:space="preserve"> </w:t>
-      </w:r>
-      <w:r>
         <w:t>(“NMR</w:t>
       </w:r>
-      <w:commentRangeStart w:id="17"/>
       <w:r>
         <w:t>:</w:t>
-      </w:r>
-      <w:commentRangeEnd w:id="17"/>
-      <w:r>
-        <w:rPr>
-          <w:rStyle w:val="Kommentarzeichen"/>
-        </w:rPr>
-        <w:commentReference w:id="17"/>
       </w:r>
       <w:r>
         <w:rPr>
@@ -3013,6 +2694,7 @@
       <w:r>
         <w:t>. This is done in the File/Preferences/New Entities Tab</w:t>
       </w:r>
+      <w:bookmarkEnd w:id="15"/>
       <w:r>
         <w:t>:</w:t>
       </w:r>
@@ -3022,7 +2704,6 @@
         <w:rPr>
           <w:noProof/>
         </w:rPr>
-        <w:lastRenderedPageBreak/>
         <w:drawing>
           <wp:inline distT="0" distB="0" distL="0" distR="0" wp14:anchorId="125102DD" wp14:editId="2FB5396F">
             <wp:extent cx="5972810" cy="3359785"/>
@@ -3122,21 +2803,7 @@
         <w:rPr>
           <w:lang w:val="de-DE"/>
         </w:rPr>
-        <w:t>"/N/A/M/E_/L/A/B/E/L_/G/E/N/E/R/A/T/E"="</w:t>
-      </w:r>
-      <w:proofErr w:type="spellStart"/>
-      <w:r>
-        <w:rPr>
-          <w:lang w:val="de-DE"/>
-        </w:rPr>
-        <w:t>true</w:t>
-      </w:r>
-      <w:proofErr w:type="spellEnd"/>
-      <w:r>
-        <w:rPr>
-          <w:lang w:val="de-DE"/>
-        </w:rPr>
-        <w:t>"</w:t>
+        <w:t>"/N/A/M/E_/L/A/B/E/L_/G/E/N/E/R/A/T/E"="true"</w:t>
       </w:r>
     </w:p>
     <w:p>
@@ -3151,21 +2818,7 @@
         <w:rPr>
           <w:lang w:val="de-DE"/>
         </w:rPr>
-        <w:t>"/I/D_/L/A/B/E/L_/G/E/N/E/R/A/T/E"="</w:t>
-      </w:r>
-      <w:proofErr w:type="spellStart"/>
-      <w:r>
-        <w:rPr>
-          <w:lang w:val="de-DE"/>
-        </w:rPr>
-        <w:t>false</w:t>
-      </w:r>
-      <w:proofErr w:type="spellEnd"/>
-      <w:r>
-        <w:rPr>
-          <w:lang w:val="de-DE"/>
-        </w:rPr>
-        <w:t>"</w:t>
+        <w:t>"/I/D_/L/A/B/E/L_/G/E/N/E/R/A/T/E"="false"</w:t>
       </w:r>
     </w:p>
     <w:p>
@@ -3255,10 +2908,7 @@
         <w:contextualSpacing/>
       </w:pPr>
       <w:r>
-        <w:t>"/N/A/M/E_/L/A/B/E/L_/L/A/N/G"="en"</w:t>
-      </w:r>
-      <w:r>
-        <w:t xml:space="preserve"> </w:t>
+        <w:t xml:space="preserve">"/N/A/M/E_/L/A/B/E/L_/L/A/N/G"="en" </w:t>
       </w:r>
     </w:p>
     <w:p>
@@ -3273,23 +2923,7 @@
         <w:contextualSpacing/>
       </w:pPr>
       <w:r>
-        <w:t xml:space="preserve">A corresponding P4EntityCreation.reg file can be found in the </w:t>
-      </w:r>
-      <w:proofErr w:type="spellStart"/>
-      <w:r>
-        <w:t>CVDocumentation</w:t>
-      </w:r>
-      <w:proofErr w:type="spellEnd"/>
-      <w:r>
-        <w:t xml:space="preserve"> </w:t>
-      </w:r>
-      <w:proofErr w:type="spellStart"/>
-      <w:r>
-        <w:t>github</w:t>
-      </w:r>
-      <w:proofErr w:type="spellEnd"/>
-      <w:r>
-        <w:t xml:space="preserve"> folder. On Win</w:t>
+        <w:t>A corresponding P4EntityCreation.reg file can be found in the CVDocumentation github folder. On Win</w:t>
       </w:r>
       <w:r>
         <w:t>dow</w:t>
@@ -3301,41 +2935,27 @@
         <w:t>-</w:t>
       </w:r>
       <w:r>
-        <w:t xml:space="preserve">click and run it and it will update your Registry accordingly </w:t>
-      </w:r>
-      <w:r>
-        <w:t xml:space="preserve">with the new preference settings for the </w:t>
-      </w:r>
-      <w:proofErr w:type="spellStart"/>
-      <w:r>
-        <w:t>nmrML</w:t>
-      </w:r>
-      <w:proofErr w:type="spellEnd"/>
-      <w:r>
-        <w:t xml:space="preserve"> CV term </w:t>
+        <w:t xml:space="preserve">click and run it and it will update your Registry accordingly with the new preference settings for the nmrML CV term </w:t>
       </w:r>
       <w:r>
         <w:t>ID generation.</w:t>
       </w:r>
-      <w:bookmarkStart w:id="18" w:name="_GoBack"/>
-      <w:bookmarkEnd w:id="18"/>
     </w:p>
     <w:p>
       <w:pPr>
         <w:pStyle w:val="berschrift2"/>
       </w:pPr>
-      <w:bookmarkStart w:id="19" w:name="_Toc362357126"/>
+      <w:bookmarkStart w:id="17" w:name="_Toc362431996"/>
       <w:r>
         <w:t>Recommended Class Naming C</w:t>
       </w:r>
       <w:r>
         <w:t>onventions</w:t>
       </w:r>
-      <w:bookmarkEnd w:id="19"/>
-    </w:p>
-    <w:p>
-      <w:r>
-        <w:lastRenderedPageBreak/>
+      <w:bookmarkEnd w:id="17"/>
+    </w:p>
+    <w:p>
+      <w:r>
         <w:t>To provide some guidance on how a meaningful and unambiguous term /class label should look like, the OBO Foundry has provided a set of naming conventions (</w:t>
       </w:r>
       <w:hyperlink r:id="rId30" w:history="1">
@@ -3350,15 +2970,7 @@
         <w:t xml:space="preserve"> </w:t>
       </w:r>
       <w:r>
-        <w:t xml:space="preserve">). Within P4 we can define labelling Checks via the P4 plugin </w:t>
-      </w:r>
-      <w:proofErr w:type="spellStart"/>
-      <w:r>
-        <w:t>OntoCheck</w:t>
-      </w:r>
-      <w:proofErr w:type="spellEnd"/>
-      <w:r>
-        <w:t xml:space="preserve">: </w:t>
+        <w:t xml:space="preserve">). Within P4 we can define labelling Checks via the P4 plugin OntoCheck: </w:t>
       </w:r>
       <w:r>
         <w:t xml:space="preserve"> </w:t>
@@ -3379,11 +2991,11 @@
       <w:pPr>
         <w:pStyle w:val="berschrift2"/>
       </w:pPr>
-      <w:bookmarkStart w:id="20" w:name="_Toc362357127"/>
+      <w:bookmarkStart w:id="18" w:name="_Toc362431997"/>
       <w:r>
         <w:t>Increase Java RAM Heap Size for P4</w:t>
       </w:r>
-      <w:bookmarkEnd w:id="20"/>
+      <w:bookmarkEnd w:id="18"/>
     </w:p>
     <w:p>
       <w:r>
@@ -3405,30 +3017,22 @@
       <w:pPr>
         <w:pStyle w:val="berschrift2"/>
       </w:pPr>
-      <w:bookmarkStart w:id="21" w:name="_Toc362357128"/>
+      <w:bookmarkStart w:id="19" w:name="_Toc362431998"/>
       <w:r>
         <w:t>Handling of Imports</w:t>
       </w:r>
-      <w:bookmarkEnd w:id="21"/>
-    </w:p>
-    <w:p>
-      <w:r>
-        <w:t xml:space="preserve">There is a configuration file, catalog-v001.xml, which sets </w:t>
-      </w:r>
-      <w:proofErr w:type="spellStart"/>
-      <w:r>
-        <w:t>Protege</w:t>
-      </w:r>
-      <w:proofErr w:type="spellEnd"/>
-      <w:r>
-        <w:t xml:space="preserve"> to load imported ontologies from local files.</w:t>
+      <w:bookmarkEnd w:id="19"/>
+    </w:p>
+    <w:p>
+      <w:r>
+        <w:t>There is a configuration file, catalog-v001.xml, which sets Protege to load imported ontologies from local files.</w:t>
       </w:r>
     </w:p>
     <w:p>
       <w:pPr>
         <w:pStyle w:val="berschrift2"/>
       </w:pPr>
-      <w:bookmarkStart w:id="22" w:name="_Toc362357129"/>
+      <w:bookmarkStart w:id="20" w:name="_Toc362431999"/>
       <w:r>
         <w:t xml:space="preserve">Term obsoletion </w:t>
       </w:r>
@@ -3444,7 +3048,7 @@
       <w:r>
         <w:t>Purgatory usage</w:t>
       </w:r>
-      <w:bookmarkEnd w:id="22"/>
+      <w:bookmarkEnd w:id="20"/>
     </w:p>
     <w:p>
       <w:r>
@@ -3467,15 +3071,7 @@
     </w:p>
     <w:p>
       <w:r>
-        <w:t xml:space="preserve">Deprecated terms should be advertised at the </w:t>
-      </w:r>
-      <w:proofErr w:type="spellStart"/>
-      <w:r>
-        <w:t>nmrML</w:t>
-      </w:r>
-      <w:proofErr w:type="spellEnd"/>
-      <w:r>
-        <w:t xml:space="preserve"> mailing list prior to deprecation. The terms can be deprecated if no objections are raised within a week.</w:t>
+        <w:t>Deprecated terms should be advertised at the nmrML mailing list prior to deprecation. The terms can be deprecated if no objections are raised within a week.</w:t>
       </w:r>
     </w:p>
     <w:p>
@@ -3546,15 +3142,7 @@
         </w:numPr>
       </w:pPr>
       <w:r>
-        <w:t xml:space="preserve">add prefix to </w:t>
-      </w:r>
-      <w:proofErr w:type="spellStart"/>
-      <w:r>
-        <w:t>rdfs</w:t>
-      </w:r>
-      <w:proofErr w:type="spellEnd"/>
-      <w:r>
-        <w:t xml:space="preserve"> label obsolete_</w:t>
+        <w:t>add prefix to rdfs label obsolete_</w:t>
       </w:r>
     </w:p>
     <w:p>
@@ -3578,15 +3166,7 @@
         </w:numPr>
       </w:pPr>
       <w:r>
-        <w:t>add annotation 'deprecated' with value "true" and type "</w:t>
-      </w:r>
-      <w:proofErr w:type="spellStart"/>
-      <w:r>
-        <w:t>boolean</w:t>
-      </w:r>
-      <w:proofErr w:type="spellEnd"/>
-      <w:r>
-        <w:t>"</w:t>
+        <w:t>add annotation 'deprecated' with value "true" and type "boolean"</w:t>
       </w:r>
     </w:p>
     <w:p>
@@ -3633,11 +3213,9 @@
       <w:r>
         <w:t xml:space="preserve">if OK check in as a new file with an </w:t>
       </w:r>
-      <w:proofErr w:type="spellStart"/>
       <w:r>
         <w:t>git</w:t>
       </w:r>
-      <w:proofErr w:type="spellEnd"/>
       <w:r>
         <w:t xml:space="preserve"> log</w:t>
       </w:r>
@@ -3646,18 +3224,17 @@
       <w:pPr>
         <w:pStyle w:val="berschrift2"/>
       </w:pPr>
-      <w:bookmarkStart w:id="23" w:name="_Toc362357130"/>
+      <w:bookmarkStart w:id="21" w:name="_Toc362432000"/>
       <w:r>
         <w:t>Set Search to allow for full regular expression searches under File/preferences/general</w:t>
       </w:r>
-      <w:bookmarkEnd w:id="23"/>
+      <w:bookmarkEnd w:id="21"/>
     </w:p>
     <w:p>
       <w:r>
         <w:rPr>
           <w:noProof/>
         </w:rPr>
-        <w:lastRenderedPageBreak/>
         <w:drawing>
           <wp:inline distT="0" distB="0" distL="0" distR="0" wp14:anchorId="43749BF5" wp14:editId="6B8FEB61">
             <wp:extent cx="5972810" cy="3359785"/>
@@ -3717,10 +3294,10 @@
 
 <file path=word/comments.xml><?xml version="1.0" encoding="utf-8"?>
 <w:comments xmlns:wpc="http://schemas.microsoft.com/office/word/2010/wordprocessingCanvas" xmlns:mc="http://schemas.openxmlformats.org/markup-compatibility/2006" xmlns:o="urn:schemas-microsoft-com:office:office" xmlns:r="http://schemas.openxmlformats.org/officeDocument/2006/relationships" xmlns:m="http://schemas.openxmlformats.org/officeDocument/2006/math" xmlns:v="urn:schemas-microsoft-com:vml" xmlns:wp14="http://schemas.microsoft.com/office/word/2010/wordprocessingDrawing" xmlns:wp="http://schemas.openxmlformats.org/drawingml/2006/wordprocessingDrawing" xmlns:w10="urn:schemas-microsoft-com:office:word" xmlns:w="http://schemas.openxmlformats.org/wordprocessingml/2006/main" xmlns:w14="http://schemas.microsoft.com/office/word/2010/wordml" xmlns:w15="http://schemas.microsoft.com/office/word/2012/wordml" xmlns:wpg="http://schemas.microsoft.com/office/word/2010/wordprocessingGroup" xmlns:wpi="http://schemas.microsoft.com/office/word/2010/wordprocessingInk" xmlns:wne="http://schemas.microsoft.com/office/word/2006/wordml" xmlns:wps="http://schemas.microsoft.com/office/word/2010/wordprocessingShape" mc:Ignorable="w14 w15 wp14">
-  <w:comment w:id="13" w:author="dschober" w:date="2013-07-24T09:02:00Z" w:initials="d">
-    <w:p>
-      <w:pPr>
-        <w:pStyle w:val="berschrift4"/>
+  <w:comment w:id="12" w:author="dschober" w:date="2013-07-24T09:02:00Z" w:initials="d">
+    <w:p>
+      <w:pPr>
+        <w:pStyle w:val="StandardWeb"/>
       </w:pPr>
       <w:r>
         <w:rPr>
@@ -3729,6 +3306,129 @@
         <w:annotationRef/>
       </w:r>
       <w:r>
+        <w:t xml:space="preserve">OWL, being a semantic web language identifies all named things (entities) uniquely with URIs (Uniform Resource Identifiers). </w:t>
+      </w:r>
+    </w:p>
+    <w:p>
+      <w:pPr>
+        <w:pStyle w:val="StandardWeb"/>
+      </w:pPr>
+      <w:r>
+        <w:t xml:space="preserve">Examples of URIs include URLs (web addresses), URNs and others. </w:t>
+      </w:r>
+    </w:p>
+    <w:p>
+      <w:pPr>
+        <w:pStyle w:val="StandardWeb"/>
+      </w:pPr>
+      <w:r>
+        <w:t>eg The Pizza class in the pizza ontology is identified by its URI (</w:t>
+      </w:r>
+      <w:hyperlink r:id="rId1" w:anchor="Pizza" w:history="1">
+        <w:r>
+          <w:rPr>
+            <w:rStyle w:val="Hyperlink"/>
+          </w:rPr>
+          <w:t>http://www.co-ode.org/ontologies/pizza/pizza.owl#Pizza</w:t>
+        </w:r>
+      </w:hyperlink>
+      <w:r>
+        <w:t xml:space="preserve">) </w:t>
+      </w:r>
+    </w:p>
+    <w:p>
+      <w:pPr>
+        <w:pStyle w:val="StandardWeb"/>
+      </w:pPr>
+      <w:r>
+        <w:t xml:space="preserve">As URLs with fragments are often used, it is worth quickly explaining the terminology used later on: </w:t>
+      </w:r>
+    </w:p>
+    <w:p>
+      <w:pPr>
+        <w:numPr>
+          <w:ilvl w:val="0"/>
+          <w:numId w:val="22"/>
+        </w:numPr>
+        <w:spacing w:beforeAutospacing="1" w:after="100" w:afterAutospacing="1" w:line="240" w:lineRule="auto"/>
+      </w:pPr>
+      <w:r>
+        <w:rPr>
+          <w:b/>
+          <w:bCs/>
+        </w:rPr>
+        <w:t>base URI</w:t>
+      </w:r>
+      <w:r>
+        <w:t xml:space="preserve"> the (leftermost) part of the URI that will likely be common across multiple entities (eg </w:t>
+      </w:r>
+      <w:hyperlink r:id="rId2" w:history="1">
+        <w:r>
+          <w:rPr>
+            <w:rStyle w:val="Hyperlink"/>
+            <w:b/>
+            <w:bCs/>
+          </w:rPr>
+          <w:t>http://www.co-ode.org/ontologies/pizza/pizza.owl#</w:t>
+        </w:r>
+      </w:hyperlink>
+      <w:r>
+        <w:t xml:space="preserve">). </w:t>
+      </w:r>
+    </w:p>
+    <w:p>
+      <w:pPr>
+        <w:numPr>
+          <w:ilvl w:val="0"/>
+          <w:numId w:val="22"/>
+        </w:numPr>
+        <w:spacing w:beforeAutospacing="1" w:after="100" w:afterAutospacing="1" w:line="240" w:lineRule="auto"/>
+      </w:pPr>
+      <w:r>
+        <w:rPr>
+          <w:b/>
+          <w:bCs/>
+        </w:rPr>
+        <w:t>URI fragment</w:t>
+      </w:r>
+      <w:r>
+        <w:t xml:space="preserve"> the part of a URI after the delimiter </w:t>
+      </w:r>
+      <w:r>
+        <w:rPr>
+          <w:b/>
+          <w:bCs/>
+        </w:rPr>
+        <w:t>#</w:t>
+      </w:r>
+      <w:r>
+        <w:t xml:space="preserve"> (eg </w:t>
+      </w:r>
+      <w:r>
+        <w:rPr>
+          <w:b/>
+          <w:bCs/>
+        </w:rPr>
+        <w:t>Pizza</w:t>
+      </w:r>
+      <w:r>
+        <w:t xml:space="preserve">). In Protege 4.x, we sometimes broaden this to include the last path element if no fragment is available - particularly for rendering. </w:t>
+      </w:r>
+    </w:p>
+    <w:p>
+      <w:pPr>
+        <w:pStyle w:val="StandardWeb"/>
+      </w:pPr>
+      <w:r>
+        <w:t xml:space="preserve">It is common for a base URI to be used across many entities with each having its own unique fragment. </w:t>
+      </w:r>
+    </w:p>
+    <w:p/>
+    <w:p>
+      <w:pPr>
+        <w:pStyle w:val="berschrift4"/>
+      </w:pPr>
+      <w:r>
         <w:t>Taken from “</w:t>
       </w:r>
       <w:r>
@@ -3754,7 +3454,7 @@
       <w:r>
         <w:t xml:space="preserve">Resources are identified using </w:t>
       </w:r>
-      <w:hyperlink r:id="rId1" w:history="1">
+      <w:hyperlink r:id="rId3" w:history="1">
         <w:r>
           <w:rPr>
             <w:rStyle w:val="Hyperlink"/>
@@ -3767,7 +3467,7 @@
       <w:r>
         <w:t xml:space="preserve">. In the context of Linked Data, we restrict ourselves to using HTTP URIs only and avoid other URI schemes such as </w:t>
       </w:r>
-      <w:hyperlink r:id="rId2" w:history="1">
+      <w:hyperlink r:id="rId4" w:history="1">
         <w:r>
           <w:rPr>
             <w:rStyle w:val="Hyperlink"/>
@@ -3778,7 +3478,7 @@
       <w:r>
         <w:t xml:space="preserve"> and </w:t>
       </w:r>
-      <w:hyperlink r:id="rId3" w:history="1">
+      <w:hyperlink r:id="rId5" w:history="1">
         <w:r>
           <w:rPr>
             <w:rStyle w:val="Hyperlink"/>
@@ -3788,115 +3488,6 @@
       </w:hyperlink>
       <w:r>
         <w:t xml:space="preserve">. HTTP URIs make good names for two reasons: They provide a simple way to create globally unique names without centralized management; and URIs work not just as a name but also as a means of accessing information about a resource over the Web. The preference for HTTP over other URI schemes is discussed at length in the W3C TAG draft finding </w:t>
-      </w:r>
-      <w:hyperlink r:id="rId4" w:history="1">
-        <w:r>
-          <w:rPr>
-            <w:rStyle w:val="Hyperlink"/>
-          </w:rPr>
-          <w:t>URNs, Namespaces and Registries</w:t>
-        </w:r>
-      </w:hyperlink>
-      <w:r>
-        <w:t>.</w:t>
-      </w:r>
-    </w:p>
-    <w:p>
-      <w:pPr>
-        <w:pStyle w:val="Kommentartext"/>
-      </w:pPr>
-    </w:p>
-    <w:p>
-      <w:pPr>
-        <w:pStyle w:val="berschrift2"/>
-      </w:pPr>
-      <w:bookmarkStart w:id="14" w:name="howname"/>
-      <w:r>
-        <w:t>Choosing semantic web conform URIs</w:t>
-      </w:r>
-      <w:bookmarkEnd w:id="14"/>
-    </w:p>
-    <w:p>
-      <w:pPr>
-        <w:pStyle w:val="StandardWeb"/>
-      </w:pPr>
-      <w:r>
-        <w:t>Resources are named with URI references. When publishing Linked Data, you should devote some effort to choosing good URIs for your resources.</w:t>
-      </w:r>
-    </w:p>
-    <w:p>
-      <w:pPr>
-        <w:pStyle w:val="StandardWeb"/>
-      </w:pPr>
-      <w:r>
-        <w:t xml:space="preserve">On the one hand, they should be </w:t>
-      </w:r>
-      <w:r>
-        <w:rPr>
-          <w:rStyle w:val="Hervorhebung"/>
-        </w:rPr>
-        <w:t>good names</w:t>
-      </w:r>
-      <w:r>
-        <w:t xml:space="preserve"> that other publishers can use confidently to link to your resources in their own data. On the other hand, you will have to put technical infrastructure in place to make them </w:t>
-      </w:r>
-      <w:r>
-        <w:rPr>
-          <w:rStyle w:val="Hervorhebung"/>
-        </w:rPr>
-        <w:t>dereferenceable</w:t>
-      </w:r>
-      <w:r>
-        <w:t>, and this may put some constraints on what you can do.</w:t>
-      </w:r>
-    </w:p>
-    <w:p>
-      <w:pPr>
-        <w:pStyle w:val="StandardWeb"/>
-      </w:pPr>
-      <w:r>
-        <w:t>This section lists, in loose order, some things to keep in mind.</w:t>
-      </w:r>
-    </w:p>
-    <w:p>
-      <w:pPr>
-        <w:numPr>
-          <w:ilvl w:val="0"/>
-          <w:numId w:val="17"/>
-        </w:numPr>
-        <w:spacing w:beforeAutospacing="1" w:after="100" w:afterAutospacing="1" w:line="240" w:lineRule="auto"/>
-      </w:pPr>
-      <w:r>
-        <w:t xml:space="preserve">Use HTTP URIs for everything. The </w:t>
-      </w:r>
-      <w:r>
-        <w:rPr>
-          <w:rStyle w:val="HTMLSchreibmaschine"/>
-          <w:rFonts w:eastAsiaTheme="minorEastAsia"/>
-        </w:rPr>
-        <w:t>http://</w:t>
-      </w:r>
-      <w:r>
-        <w:t xml:space="preserve"> scheme is the only URI scheme that is widely supported in today's tools and infrastructure. All other schemes require extra effort for resolver web services, dealing with identifier registrars, and so on. The arguments in </w:t>
-      </w:r>
-      <w:proofErr w:type="spellStart"/>
-      <w:r>
-        <w:t>favour</w:t>
-      </w:r>
-      <w:proofErr w:type="spellEnd"/>
-      <w:r>
-        <w:t xml:space="preserve"> of using HTTP are discussed in several places, e.g. in </w:t>
-      </w:r>
-      <w:hyperlink r:id="rId5" w:history="1">
-        <w:r>
-          <w:rPr>
-            <w:rStyle w:val="Hyperlink"/>
-          </w:rPr>
-          <w:t>Names and addresses</w:t>
-        </w:r>
-      </w:hyperlink>
-      <w:r>
-        <w:t xml:space="preserve"> by Norman Walsh, and </w:t>
       </w:r>
       <w:hyperlink r:id="rId6" w:history="1">
         <w:r>
@@ -3907,7 +3498,64 @@
         </w:r>
       </w:hyperlink>
       <w:r>
-        <w:t xml:space="preserve"> (draft) by the W3C TAG.</w:t>
+        <w:t>.</w:t>
+      </w:r>
+    </w:p>
+    <w:p>
+      <w:pPr>
+        <w:pStyle w:val="Kommentartext"/>
+      </w:pPr>
+    </w:p>
+    <w:p>
+      <w:pPr>
+        <w:pStyle w:val="berschrift2"/>
+      </w:pPr>
+      <w:bookmarkStart w:id="13" w:name="howname"/>
+      <w:r>
+        <w:t>Choosing semantic web conform URIs</w:t>
+      </w:r>
+      <w:bookmarkEnd w:id="13"/>
+    </w:p>
+    <w:p>
+      <w:pPr>
+        <w:pStyle w:val="StandardWeb"/>
+      </w:pPr>
+      <w:r>
+        <w:t>Resources are named with URI references. When publishing Linked Data, you should devote some effort to choosing good URIs for your resources.</w:t>
+      </w:r>
+    </w:p>
+    <w:p>
+      <w:pPr>
+        <w:pStyle w:val="StandardWeb"/>
+      </w:pPr>
+      <w:r>
+        <w:t xml:space="preserve">On the one hand, they should be </w:t>
+      </w:r>
+      <w:r>
+        <w:rPr>
+          <w:rStyle w:val="Hervorhebung"/>
+        </w:rPr>
+        <w:t>good names</w:t>
+      </w:r>
+      <w:r>
+        <w:t xml:space="preserve"> that other publishers can use confidently to link to your resources in their own data. On the other hand, you will have to put technical infrastructure in place to make them </w:t>
+      </w:r>
+      <w:r>
+        <w:rPr>
+          <w:rStyle w:val="Hervorhebung"/>
+        </w:rPr>
+        <w:t>dereferenceable</w:t>
+      </w:r>
+      <w:r>
+        <w:t>, and this may put some constraints on what you can do.</w:t>
+      </w:r>
+    </w:p>
+    <w:p>
+      <w:pPr>
+        <w:pStyle w:val="StandardWeb"/>
+      </w:pPr>
+      <w:r>
+        <w:t>This section lists, in loose order, some things to keep in mind.</w:t>
       </w:r>
     </w:p>
     <w:p>
@@ -3919,15 +3567,39 @@
         <w:spacing w:beforeAutospacing="1" w:after="100" w:afterAutospacing="1" w:line="240" w:lineRule="auto"/>
       </w:pPr>
       <w:r>
-        <w:t xml:space="preserve">Define your URIs in an HTTP namespace under your control, where you actually can make them </w:t>
-      </w:r>
-      <w:proofErr w:type="spellStart"/>
-      <w:r>
-        <w:t>dereferenceable</w:t>
-      </w:r>
-      <w:proofErr w:type="spellEnd"/>
-      <w:r>
-        <w:t>. Do not define them in someone else's namespace.</w:t>
+        <w:t xml:space="preserve">Use HTTP URIs for everything. The </w:t>
+      </w:r>
+      <w:r>
+        <w:rPr>
+          <w:rStyle w:val="HTMLSchreibmaschine"/>
+          <w:rFonts w:eastAsiaTheme="minorEastAsia"/>
+        </w:rPr>
+        <w:t>http://</w:t>
+      </w:r>
+      <w:r>
+        <w:t xml:space="preserve"> scheme is the only URI scheme that is widely supported in today's tools and infrastructure. All other schemes require extra effort for resolver web services, dealing with identifier registrars, and so on. The arguments in favour of using HTTP are discussed in several places, e.g. in </w:t>
+      </w:r>
+      <w:hyperlink r:id="rId7" w:history="1">
+        <w:r>
+          <w:rPr>
+            <w:rStyle w:val="Hyperlink"/>
+          </w:rPr>
+          <w:t>Names and addresses</w:t>
+        </w:r>
+      </w:hyperlink>
+      <w:r>
+        <w:t xml:space="preserve"> by Norman Walsh, and </w:t>
+      </w:r>
+      <w:hyperlink r:id="rId8" w:history="1">
+        <w:r>
+          <w:rPr>
+            <w:rStyle w:val="Hyperlink"/>
+          </w:rPr>
+          <w:t>URNs, Namespaces and Registries</w:t>
+        </w:r>
+      </w:hyperlink>
+      <w:r>
+        <w:t xml:space="preserve"> (draft) by the W3C TAG.</w:t>
       </w:r>
     </w:p>
     <w:p>
@@ -3939,15 +3611,19 @@
         <w:spacing w:beforeAutospacing="1" w:after="100" w:afterAutospacing="1" w:line="240" w:lineRule="auto"/>
       </w:pPr>
       <w:r>
-        <w:t xml:space="preserve">Keep implementation </w:t>
-      </w:r>
-      <w:proofErr w:type="spellStart"/>
-      <w:r>
-        <w:t>cruft</w:t>
-      </w:r>
-      <w:proofErr w:type="spellEnd"/>
-      <w:r>
-        <w:t xml:space="preserve"> out of your URIs. Short, mnemonic names are better. Consider these two examples: </w:t>
+        <w:t>Define your URIs in an HTTP namespace under your control, where you actually can make them dereferenceable. Do not define them in someone else's namespace.</w:t>
+      </w:r>
+    </w:p>
+    <w:p>
+      <w:pPr>
+        <w:numPr>
+          <w:ilvl w:val="0"/>
+          <w:numId w:val="17"/>
+        </w:numPr>
+        <w:spacing w:beforeAutospacing="1" w:after="100" w:afterAutospacing="1" w:line="240" w:lineRule="auto"/>
+      </w:pPr>
+      <w:r>
+        <w:t xml:space="preserve">Keep implementation cruft out of your URIs. Short, mnemonic names are better. Consider these two examples: </w:t>
       </w:r>
     </w:p>
     <w:p>
@@ -3997,7 +3673,7 @@
       <w:r>
         <w:t xml:space="preserve">The URIs you can choose are constrained by your technical environment. If your server is called demo.serverpool.wiwiss.example.org and getting another domain name is not an option, then your URIs will have to begin with http://demo.serverpool.wiwiss.example.org/. If you cannot run your server on port 80, then your URIs may have to begin with http://demo.serverpool.example.org:2020/. If possible you should clean up those URIs by adding some </w:t>
       </w:r>
-      <w:hyperlink r:id="rId7" w:history="1">
+      <w:hyperlink r:id="rId9" w:history="1">
         <w:r>
           <w:rPr>
             <w:rStyle w:val="Hyperlink"/>
@@ -4056,13 +3732,8 @@
         <w:spacing w:beforeAutospacing="1" w:after="100" w:afterAutospacing="1" w:line="240" w:lineRule="auto"/>
         <w:ind w:left="1440" w:hanging="360"/>
       </w:pPr>
-      <w:proofErr w:type="gramStart"/>
-      <w:r>
-        <w:t>an</w:t>
-      </w:r>
-      <w:proofErr w:type="gramEnd"/>
-      <w:r>
-        <w:t xml:space="preserve"> identifier for a related information resource suitable to RDF browsers (with an RDF/XML representation).</w:t>
+      <w:r>
+        <w:t>an identifier for a related information resource suitable to RDF browsers (with an RDF/XML representation).</w:t>
       </w:r>
     </w:p>
     <w:p>
@@ -4220,7 +3891,7 @@
       <w:r>
         <w:t xml:space="preserve">You will often need to use some kind of primary key inside your URIs, to make sure that each one is unique. If you can, use a key that is meaningful inside your domain. For example, when dealing with books, making the ISBN number part of the URI is better than using the primary key of an internal database table. This also makes equivalence mining to </w:t>
       </w:r>
-      <w:hyperlink r:id="rId8" w:anchor="autogenerateLinks" w:history="1">
+      <w:hyperlink r:id="rId10" w:anchor="autogenerateLinks" w:history="1">
         <w:r>
           <w:rPr>
             <w:rStyle w:val="Hyperlink"/>
@@ -4248,7 +3919,7 @@
         </w:numPr>
         <w:spacing w:beforeAutospacing="1" w:after="100" w:afterAutospacing="1" w:line="240" w:lineRule="auto"/>
       </w:pPr>
-      <w:hyperlink r:id="rId9" w:history="1">
+      <w:hyperlink r:id="rId11" w:history="1">
         <w:r>
           <w:rPr>
             <w:rStyle w:val="Hyperlink"/>
@@ -4265,7 +3936,7 @@
         </w:numPr>
         <w:spacing w:beforeAutospacing="1" w:after="100" w:afterAutospacing="1" w:line="240" w:lineRule="auto"/>
       </w:pPr>
-      <w:hyperlink r:id="rId10" w:history="1">
+      <w:hyperlink r:id="rId12" w:history="1">
         <w:r>
           <w:rPr>
             <w:rStyle w:val="Hyperlink"/>
@@ -4290,15 +3961,10 @@
         </w:numPr>
         <w:spacing w:beforeAutospacing="1" w:after="100" w:afterAutospacing="1" w:line="240" w:lineRule="auto"/>
       </w:pPr>
-      <w:proofErr w:type="spellStart"/>
-      <w:r>
-        <w:t>Sauermann</w:t>
-      </w:r>
-      <w:proofErr w:type="spellEnd"/>
-      <w:r>
-        <w:t xml:space="preserve"> et al.: </w:t>
-      </w:r>
-      <w:hyperlink r:id="rId11" w:history="1">
+      <w:r>
+        <w:t xml:space="preserve">Sauermann et al.: </w:t>
+      </w:r>
+      <w:hyperlink r:id="rId13" w:history="1">
         <w:r>
           <w:rPr>
             <w:rStyle w:val="Hyperlink"/>
@@ -4318,7 +3984,7 @@
         </w:numPr>
         <w:spacing w:beforeAutospacing="1" w:after="100" w:afterAutospacing="1" w:line="240" w:lineRule="auto"/>
       </w:pPr>
-      <w:hyperlink r:id="rId12" w:history="1">
+      <w:hyperlink r:id="rId14" w:history="1">
         <w:r>
           <w:rPr>
             <w:rStyle w:val="Hyperlink"/>
@@ -4341,7 +4007,7 @@
       <w:r>
         <w:t xml:space="preserve">Tim Berners-Lee: </w:t>
       </w:r>
-      <w:hyperlink r:id="rId13" w:history="1">
+      <w:hyperlink r:id="rId15" w:history="1">
         <w:r>
           <w:rPr>
             <w:rStyle w:val="Hyperlink"/>
@@ -4379,7 +4045,7 @@
       <w:r>
         <w:t xml:space="preserve">Before transforming data into RDF (Figure 1, step 1) or creating an RDF view of the source data (Figure 1, step 6) one must decide on the URIs and namespaces to be used. Tim Berners-Lee has clearly outlined good practices for Linked Data </w:t>
       </w:r>
-      <w:hyperlink r:id="rId14" w:anchor="refs" w:history="1">
+      <w:hyperlink r:id="rId16" w:anchor="refs" w:history="1">
         <w:r>
           <w:rPr>
             <w:rStyle w:val="Hyperlink"/>
@@ -4390,26 +4056,12 @@
       <w:r>
         <w:t xml:space="preserve"> and more information can be found in the Linked Data Tutorial </w:t>
       </w:r>
-      <w:hyperlink r:id="rId15" w:anchor="refs" w:history="1">
+      <w:hyperlink r:id="rId17" w:anchor="refs" w:history="1">
         <w:r>
           <w:rPr>
             <w:rStyle w:val="Hyperlink"/>
           </w:rPr>
-          <w:t xml:space="preserve">(C. </w:t>
-        </w:r>
-        <w:proofErr w:type="spellStart"/>
-        <w:r>
-          <w:rPr>
-            <w:rStyle w:val="Hyperlink"/>
-          </w:rPr>
-          <w:t>Bizer</w:t>
-        </w:r>
-        <w:proofErr w:type="spellEnd"/>
-        <w:r>
-          <w:rPr>
-            <w:rStyle w:val="Hyperlink"/>
-          </w:rPr>
-          <w:t xml:space="preserve"> et al. 2007)</w:t>
+          <w:t>(C. Bizer et al. 2007)</w:t>
         </w:r>
       </w:hyperlink>
       <w:r>
@@ -4451,7 +4103,7 @@
       <w:r>
         <w:t xml:space="preserve">New URIs should be coined only if no existing URIs can be found. Use </w:t>
       </w:r>
-      <w:hyperlink r:id="rId16" w:history="1">
+      <w:hyperlink r:id="rId18" w:history="1">
         <w:r>
           <w:rPr>
             <w:rStyle w:val="Hyperlink"/>
@@ -4462,7 +4114,7 @@
       <w:r>
         <w:t xml:space="preserve"> or </w:t>
       </w:r>
-      <w:hyperlink r:id="rId17" w:history="1">
+      <w:hyperlink r:id="rId19" w:history="1">
         <w:r>
           <w:rPr>
             <w:rStyle w:val="Hyperlink"/>
@@ -4471,17 +4123,9 @@
         </w:r>
       </w:hyperlink>
       <w:r>
-        <w:t xml:space="preserve"> for matching entities and their URIs. Besides the ‘search all ontologies’ function of </w:t>
-      </w:r>
-      <w:proofErr w:type="spellStart"/>
-      <w:r>
-        <w:t>BioPortal</w:t>
-      </w:r>
-      <w:proofErr w:type="spellEnd"/>
-      <w:r>
-        <w:t>, there is also an Ontology Recommendation service (</w:t>
-      </w:r>
-      <w:hyperlink r:id="rId18" w:history="1">
+        <w:t xml:space="preserve"> for matching entities and their URIs. Besides the ‘search all ontologies’ function of BioPortal, there is also an Ontology Recommendation service (</w:t>
+      </w:r>
+      <w:hyperlink r:id="rId20" w:history="1">
         <w:r>
           <w:rPr>
             <w:rStyle w:val="Hyperlink"/>
@@ -4504,7 +4148,7 @@
       <w:r>
         <w:t xml:space="preserve">Use </w:t>
       </w:r>
-      <w:hyperlink r:id="rId19" w:history="1">
+      <w:hyperlink r:id="rId21" w:history="1">
         <w:r>
           <w:rPr>
             <w:rStyle w:val="Hyperlink"/>
@@ -4551,7 +4195,7 @@
       <w:r>
         <w:t xml:space="preserve">A number of projects can potentially supply URIs for the biomedical domain. The intention of the Shared Names project </w:t>
       </w:r>
-      <w:hyperlink r:id="rId20" w:anchor="refs" w:history="1">
+      <w:hyperlink r:id="rId22" w:anchor="refs" w:history="1">
         <w:r>
           <w:rPr>
             <w:rStyle w:val="Hyperlink"/>
@@ -4560,17 +4204,9 @@
         </w:r>
       </w:hyperlink>
       <w:r>
-        <w:t xml:space="preserve"> is to supply a common set of names or URIs for entities described in bioinformatics data records. </w:t>
-      </w:r>
-      <w:proofErr w:type="spellStart"/>
-      <w:r>
-        <w:t>SharedNames</w:t>
-      </w:r>
-      <w:proofErr w:type="spellEnd"/>
-      <w:r>
-        <w:t xml:space="preserve"> is based on a federation of PURL servers that create a vendor neutral and stable namespace for common URIs. The </w:t>
-      </w:r>
-      <w:hyperlink r:id="rId21" w:history="1">
+        <w:t xml:space="preserve"> is to supply a common set of names or URIs for entities described in bioinformatics data records. SharedNames is based on a federation of PURL servers that create a vendor neutral and stable namespace for common URIs. The </w:t>
+      </w:r>
+      <w:hyperlink r:id="rId23" w:history="1">
         <w:r>
           <w:rPr>
             <w:rStyle w:val="Hyperlink"/>
@@ -4581,7 +4217,7 @@
       <w:r>
         <w:t xml:space="preserve"> consortium is developing URIs for the HCLS domains in cooperation with prominent members of the Semantic Web community, including Bio2RDF </w:t>
       </w:r>
-      <w:hyperlink r:id="rId22" w:anchor="refs" w:history="1">
+      <w:hyperlink r:id="rId24" w:anchor="refs" w:history="1">
         <w:r>
           <w:rPr>
             <w:rStyle w:val="Hyperlink"/>
@@ -4600,54 +4236,12 @@
       <w:r>
         <w:t xml:space="preserve">We do not attempt here to describe all the technicalities of creating proper data URIs. Further information can be found in existing best practice documents </w:t>
       </w:r>
-      <w:hyperlink r:id="rId23" w:anchor="refs" w:history="1">
+      <w:hyperlink r:id="rId25" w:anchor="refs" w:history="1">
         <w:r>
           <w:rPr>
             <w:rStyle w:val="Hyperlink"/>
           </w:rPr>
-          <w:t xml:space="preserve">(C. </w:t>
-        </w:r>
-        <w:proofErr w:type="spellStart"/>
-        <w:r>
-          <w:rPr>
-            <w:rStyle w:val="Hyperlink"/>
-          </w:rPr>
-          <w:t>Bizer</w:t>
-        </w:r>
-        <w:proofErr w:type="spellEnd"/>
-        <w:r>
-          <w:rPr>
-            <w:rStyle w:val="Hyperlink"/>
-          </w:rPr>
-          <w:t xml:space="preserve"> et al. 2007; </w:t>
-        </w:r>
-        <w:proofErr w:type="spellStart"/>
-        <w:r>
-          <w:rPr>
-            <w:rStyle w:val="Hyperlink"/>
-          </w:rPr>
-          <w:t>Sauermann</w:t>
-        </w:r>
-        <w:proofErr w:type="spellEnd"/>
-        <w:r>
-          <w:rPr>
-            <w:rStyle w:val="Hyperlink"/>
-          </w:rPr>
-          <w:t xml:space="preserve"> &amp; R. </w:t>
-        </w:r>
-        <w:proofErr w:type="spellStart"/>
-        <w:r>
-          <w:rPr>
-            <w:rStyle w:val="Hyperlink"/>
-          </w:rPr>
-          <w:t>Cyganiak</w:t>
-        </w:r>
-        <w:proofErr w:type="spellEnd"/>
-        <w:r>
-          <w:rPr>
-            <w:rStyle w:val="Hyperlink"/>
-          </w:rPr>
-          <w:t xml:space="preserve"> 2011)</w:t>
+          <w:t>(C. Bizer et al. 2007; Sauermann &amp; R. Cyganiak 2011)</w:t>
         </w:r>
       </w:hyperlink>
       <w:r>
@@ -4670,7 +4264,7 @@
       </w:pPr>
     </w:p>
   </w:comment>
-  <w:comment w:id="15" w:author="dschober" w:date="2013-07-24T09:18:00Z" w:initials="d">
+  <w:comment w:id="16" w:author="dschober" w:date="2013-07-24T09:18:00Z" w:initials="d">
     <w:p>
       <w:pPr>
         <w:pStyle w:val="Kommentartext"/>
@@ -4685,26 +4279,12 @@
         <w:rPr>
           <w:rStyle w:val="Fett"/>
         </w:rPr>
-        <w:t xml:space="preserve">Make term URIs </w:t>
-      </w:r>
-      <w:proofErr w:type="spellStart"/>
-      <w:r>
-        <w:rPr>
-          <w:rStyle w:val="Fett"/>
-        </w:rPr>
-        <w:t>dereferenceable</w:t>
-      </w:r>
-      <w:proofErr w:type="spellEnd"/>
-      <w:r>
-        <w:rPr>
-          <w:rStyle w:val="Fett"/>
-        </w:rPr>
-        <w:t xml:space="preserve"> </w:t>
+        <w:t xml:space="preserve">Make term URIs dereferenceable </w:t>
       </w:r>
       <w:r>
         <w:t xml:space="preserve">so that clients can look up the definition of a term, i.e. follow the </w:t>
       </w:r>
-      <w:hyperlink r:id="rId24" w:history="1">
+      <w:hyperlink r:id="rId26" w:history="1">
         <w:r>
           <w:rPr>
             <w:rStyle w:val="Hyperlink"/>
@@ -4780,16 +4360,7 @@
           <w:b/>
           <w:bCs/>
         </w:rPr>
-        <w:t>"</w:t>
-      </w:r>
-      <w:proofErr w:type="spellStart"/>
-      <w:r>
-        <w:rPr>
-          <w:rFonts w:ascii="Courier New" w:eastAsia="Times New Roman" w:hAnsi="Courier New" w:cs="Courier New"/>
-          <w:b/>
-          <w:bCs/>
-        </w:rPr>
-        <w:t>Lover"</w:t>
+        <w:t>"Lover"</w:t>
       </w:r>
       <w:r>
         <w:rPr>
@@ -4800,13 +4371,9 @@
         <w:t>.</w:t>
       </w:r>
       <w:r>
-        <w:t>The</w:t>
-      </w:r>
-      <w:proofErr w:type="spellEnd"/>
-      <w:r>
-        <w:t xml:space="preserve"> example uses the </w:t>
-      </w:r>
-      <w:hyperlink r:id="rId25" w:history="1">
+        <w:t xml:space="preserve">The example uses the </w:t>
+      </w:r>
+      <w:hyperlink r:id="rId27" w:history="1">
         <w:r>
           <w:rPr>
             <w:rStyle w:val="Hyperlink"/>
@@ -4931,43 +4498,7 @@
         <w:rPr>
           <w:rFonts w:ascii="Courier New" w:eastAsia="Times New Roman" w:hAnsi="Courier New" w:cs="Courier New"/>
         </w:rPr>
-        <w:t xml:space="preserve">    </w:t>
-      </w:r>
-      <w:proofErr w:type="spellStart"/>
-      <w:proofErr w:type="gramStart"/>
-      <w:r>
-        <w:rPr>
-          <w:rFonts w:ascii="Courier New" w:eastAsia="Times New Roman" w:hAnsi="Courier New" w:cs="Courier New"/>
-        </w:rPr>
-        <w:t>rdf:</w:t>
-      </w:r>
-      <w:proofErr w:type="gramEnd"/>
-      <w:r>
-        <w:rPr>
-          <w:rFonts w:ascii="Courier New" w:eastAsia="Times New Roman" w:hAnsi="Courier New" w:cs="Courier New"/>
-        </w:rPr>
-        <w:t>type</w:t>
-      </w:r>
-      <w:proofErr w:type="spellEnd"/>
-      <w:r>
-        <w:rPr>
-          <w:rFonts w:ascii="Courier New" w:eastAsia="Times New Roman" w:hAnsi="Courier New" w:cs="Courier New"/>
-        </w:rPr>
-        <w:t xml:space="preserve"> </w:t>
-      </w:r>
-      <w:proofErr w:type="spellStart"/>
-      <w:r>
-        <w:rPr>
-          <w:rFonts w:ascii="Courier New" w:eastAsia="Times New Roman" w:hAnsi="Courier New" w:cs="Courier New"/>
-        </w:rPr>
-        <w:t>rdfs:Class</w:t>
-      </w:r>
-      <w:proofErr w:type="spellEnd"/>
-      <w:r>
-        <w:rPr>
-          <w:rFonts w:ascii="Courier New" w:eastAsia="Times New Roman" w:hAnsi="Courier New" w:cs="Courier New"/>
-        </w:rPr>
-        <w:t xml:space="preserve"> ;</w:t>
+        <w:t xml:space="preserve">    rdf:type rdfs:Class ;</w:t>
       </w:r>
     </w:p>
     <w:p>
@@ -5025,43 +4556,7 @@
         <w:rPr>
           <w:rFonts w:ascii="Courier New" w:eastAsia="Times New Roman" w:hAnsi="Courier New" w:cs="Courier New"/>
         </w:rPr>
-        <w:t xml:space="preserve">    </w:t>
-      </w:r>
-      <w:proofErr w:type="spellStart"/>
-      <w:proofErr w:type="gramStart"/>
-      <w:r>
-        <w:rPr>
-          <w:rFonts w:ascii="Courier New" w:eastAsia="Times New Roman" w:hAnsi="Courier New" w:cs="Courier New"/>
-        </w:rPr>
-        <w:t>rdfs:</w:t>
-      </w:r>
-      <w:proofErr w:type="gramEnd"/>
-      <w:r>
-        <w:rPr>
-          <w:rFonts w:ascii="Courier New" w:eastAsia="Times New Roman" w:hAnsi="Courier New" w:cs="Courier New"/>
-        </w:rPr>
-        <w:t>label</w:t>
-      </w:r>
-      <w:proofErr w:type="spellEnd"/>
-      <w:r>
-        <w:rPr>
-          <w:rFonts w:ascii="Courier New" w:eastAsia="Times New Roman" w:hAnsi="Courier New" w:cs="Courier New"/>
-        </w:rPr>
-        <w:t xml:space="preserve"> "</w:t>
-      </w:r>
-      <w:proofErr w:type="spellStart"/>
-      <w:r>
-        <w:rPr>
-          <w:rFonts w:ascii="Courier New" w:eastAsia="Times New Roman" w:hAnsi="Courier New" w:cs="Courier New"/>
-        </w:rPr>
-        <w:t>Lover"@en</w:t>
-      </w:r>
-      <w:proofErr w:type="spellEnd"/>
-      <w:r>
-        <w:rPr>
-          <w:rFonts w:ascii="Courier New" w:eastAsia="Times New Roman" w:hAnsi="Courier New" w:cs="Courier New"/>
-        </w:rPr>
-        <w:t xml:space="preserve"> ;</w:t>
+        <w:t xml:space="preserve">    rdfs:label "Lover"@en ;</w:t>
       </w:r>
     </w:p>
     <w:p>
@@ -5119,43 +4614,7 @@
         <w:rPr>
           <w:rFonts w:ascii="Courier New" w:eastAsia="Times New Roman" w:hAnsi="Courier New" w:cs="Courier New"/>
         </w:rPr>
-        <w:t xml:space="preserve">    </w:t>
-      </w:r>
-      <w:proofErr w:type="spellStart"/>
-      <w:proofErr w:type="gramStart"/>
-      <w:r>
-        <w:rPr>
-          <w:rFonts w:ascii="Courier New" w:eastAsia="Times New Roman" w:hAnsi="Courier New" w:cs="Courier New"/>
-        </w:rPr>
-        <w:t>rdfs:</w:t>
-      </w:r>
-      <w:proofErr w:type="gramEnd"/>
-      <w:r>
-        <w:rPr>
-          <w:rFonts w:ascii="Courier New" w:eastAsia="Times New Roman" w:hAnsi="Courier New" w:cs="Courier New"/>
-        </w:rPr>
-        <w:t>label</w:t>
-      </w:r>
-      <w:proofErr w:type="spellEnd"/>
-      <w:r>
-        <w:rPr>
-          <w:rFonts w:ascii="Courier New" w:eastAsia="Times New Roman" w:hAnsi="Courier New" w:cs="Courier New"/>
-        </w:rPr>
-        <w:t xml:space="preserve"> "</w:t>
-      </w:r>
-      <w:proofErr w:type="spellStart"/>
-      <w:r>
-        <w:rPr>
-          <w:rFonts w:ascii="Courier New" w:eastAsia="Times New Roman" w:hAnsi="Courier New" w:cs="Courier New"/>
-        </w:rPr>
-        <w:t>Liebender</w:t>
-      </w:r>
-      <w:proofErr w:type="spellEnd"/>
-      <w:r>
-        <w:rPr>
-          <w:rFonts w:ascii="Courier New" w:eastAsia="Times New Roman" w:hAnsi="Courier New" w:cs="Courier New"/>
-        </w:rPr>
-        <w:t>"@de ;</w:t>
+        <w:t xml:space="preserve">    rdfs:label "Liebender"@de ;</w:t>
       </w:r>
     </w:p>
     <w:p>
@@ -5213,52 +4672,8 @@
         <w:rPr>
           <w:rFonts w:ascii="Courier New" w:eastAsia="Times New Roman" w:hAnsi="Courier New" w:cs="Courier New"/>
         </w:rPr>
-        <w:t xml:space="preserve">    </w:t>
-      </w:r>
-      <w:proofErr w:type="spellStart"/>
-      <w:proofErr w:type="gramStart"/>
-      <w:r>
-        <w:rPr>
-          <w:rFonts w:ascii="Courier New" w:eastAsia="Times New Roman" w:hAnsi="Courier New" w:cs="Courier New"/>
-        </w:rPr>
-        <w:t>rdfs:</w:t>
-      </w:r>
-      <w:proofErr w:type="gramEnd"/>
-      <w:r>
-        <w:rPr>
-          <w:rFonts w:ascii="Courier New" w:eastAsia="Times New Roman" w:hAnsi="Courier New" w:cs="Courier New"/>
-        </w:rPr>
-        <w:t>comment</w:t>
-      </w:r>
-      <w:proofErr w:type="spellEnd"/>
-      <w:r>
-        <w:rPr>
-          <w:rFonts w:ascii="Courier New" w:eastAsia="Times New Roman" w:hAnsi="Courier New" w:cs="Courier New"/>
-        </w:rPr>
-        <w:t xml:space="preserve"> "A person who loves </w:t>
-      </w:r>
-      <w:proofErr w:type="spellStart"/>
-      <w:r>
-        <w:rPr>
-          <w:rFonts w:ascii="Courier New" w:eastAsia="Times New Roman" w:hAnsi="Courier New" w:cs="Courier New"/>
-        </w:rPr>
-        <w:t>somebody."</w:t>
-      </w:r>
-      <w:proofErr w:type="gramStart"/>
-      <w:r>
-        <w:rPr>
-          <w:rFonts w:ascii="Courier New" w:eastAsia="Times New Roman" w:hAnsi="Courier New" w:cs="Courier New"/>
-        </w:rPr>
-        <w:t>@en</w:t>
-      </w:r>
-      <w:proofErr w:type="spellEnd"/>
-      <w:r>
-        <w:rPr>
-          <w:rFonts w:ascii="Courier New" w:eastAsia="Times New Roman" w:hAnsi="Courier New" w:cs="Courier New"/>
-        </w:rPr>
-        <w:t xml:space="preserve"> ;</w:t>
-      </w:r>
-      <w:proofErr w:type="gramEnd"/>
+        <w:t xml:space="preserve">    rdfs:comment "A person who loves somebody."@en ;</w:t>
+      </w:r>
     </w:p>
     <w:p>
       <w:pPr>
@@ -5318,37 +4733,12 @@
         </w:rPr>
         <w:t xml:space="preserve">    </w:t>
       </w:r>
-      <w:proofErr w:type="spellStart"/>
       <w:r>
         <w:rPr>
           <w:rFonts w:ascii="Courier New" w:eastAsia="Times New Roman" w:hAnsi="Courier New" w:cs="Courier New"/>
           <w:lang w:val="de-DE"/>
         </w:rPr>
-        <w:t>rdfs:comment</w:t>
-      </w:r>
-      <w:proofErr w:type="spellEnd"/>
-      <w:r>
-        <w:rPr>
-          <w:rFonts w:ascii="Courier New" w:eastAsia="Times New Roman" w:hAnsi="Courier New" w:cs="Courier New"/>
-          <w:lang w:val="de-DE"/>
-        </w:rPr>
-        <w:t xml:space="preserve"> "Eine Person die Jemanden </w:t>
-      </w:r>
-      <w:proofErr w:type="spellStart"/>
-      <w:r>
-        <w:rPr>
-          <w:rFonts w:ascii="Courier New" w:eastAsia="Times New Roman" w:hAnsi="Courier New" w:cs="Courier New"/>
-          <w:lang w:val="de-DE"/>
-        </w:rPr>
-        <w:t>liebt."@de</w:t>
-      </w:r>
-      <w:proofErr w:type="spellEnd"/>
-      <w:r>
-        <w:rPr>
-          <w:rFonts w:ascii="Courier New" w:eastAsia="Times New Roman" w:hAnsi="Courier New" w:cs="Courier New"/>
-          <w:lang w:val="de-DE"/>
-        </w:rPr>
-        <w:t xml:space="preserve"> ;</w:t>
+        <w:t>rdfs:comment "Eine Person die Jemanden liebt."@de ;</w:t>
       </w:r>
     </w:p>
     <w:p>
@@ -5410,84 +4800,17 @@
         </w:rPr>
         <w:t xml:space="preserve">    </w:t>
       </w:r>
-      <w:proofErr w:type="spellStart"/>
-      <w:proofErr w:type="gramStart"/>
       <w:r>
         <w:rPr>
           <w:rFonts w:ascii="Courier New" w:eastAsia="Times New Roman" w:hAnsi="Courier New" w:cs="Courier New"/>
         </w:rPr>
-        <w:t>rdfs:</w:t>
-      </w:r>
-      <w:proofErr w:type="gramEnd"/>
-      <w:r>
-        <w:rPr>
-          <w:rFonts w:ascii="Courier New" w:eastAsia="Times New Roman" w:hAnsi="Courier New" w:cs="Courier New"/>
-        </w:rPr>
-        <w:t>subClassOf</w:t>
-      </w:r>
-      <w:proofErr w:type="spellEnd"/>
-      <w:r>
-        <w:rPr>
-          <w:rFonts w:ascii="Courier New" w:eastAsia="Times New Roman" w:hAnsi="Courier New" w:cs="Courier New"/>
-        </w:rPr>
-        <w:t xml:space="preserve"> </w:t>
-      </w:r>
-      <w:proofErr w:type="spellStart"/>
-      <w:r>
-        <w:rPr>
-          <w:rFonts w:ascii="Courier New" w:eastAsia="Times New Roman" w:hAnsi="Courier New" w:cs="Courier New"/>
-        </w:rPr>
-        <w:t>foaf:Person</w:t>
-      </w:r>
-      <w:proofErr w:type="spellEnd"/>
-      <w:r>
-        <w:rPr>
-          <w:rFonts w:ascii="Courier New" w:eastAsia="Times New Roman" w:hAnsi="Courier New" w:cs="Courier New"/>
-        </w:rPr>
-        <w:t xml:space="preserve"> .</w:t>
+        <w:t>rdfs:subClassOf foaf:Person .</w:t>
       </w:r>
     </w:p>
     <w:p>
       <w:pPr>
         <w:pStyle w:val="Kommentartext"/>
       </w:pPr>
-    </w:p>
-  </w:comment>
-  <w:comment w:id="16" w:author="dschober" w:date="2013-07-24T09:03:00Z" w:initials="d">
-    <w:p>
-      <w:pPr>
-        <w:pStyle w:val="Kommentartext"/>
-      </w:pPr>
-      <w:r>
-        <w:rPr>
-          <w:rStyle w:val="Kommentarzeichen"/>
-        </w:rPr>
-        <w:annotationRef/>
-      </w:r>
-      <w:r>
-        <w:t>Not sure this is the IRI… As seen below in the NS section, the IRI is the Namespace.</w:t>
-      </w:r>
-    </w:p>
-  </w:comment>
-  <w:comment w:id="17" w:author="dschober" w:date="2013-07-24T10:49:00Z" w:initials="d">
-    <w:p>
-      <w:pPr>
-        <w:pStyle w:val="Kommentartext"/>
-      </w:pPr>
-      <w:r>
-        <w:rPr>
-          <w:rStyle w:val="Kommentarzeichen"/>
-        </w:rPr>
-        <w:annotationRef/>
-      </w:r>
-      <w:r>
-        <w:t xml:space="preserve">Or should we use </w:t>
-      </w:r>
-      <w:proofErr w:type="gramStart"/>
-      <w:r>
-        <w:t># ?</w:t>
-      </w:r>
-      <w:proofErr w:type="gramEnd"/>
     </w:p>
   </w:comment>
 </w:comments>
@@ -5497,8 +4820,6 @@
 <w15:commentsEx xmlns:wpc="http://schemas.microsoft.com/office/word/2010/wordprocessingCanvas" xmlns:mc="http://schemas.openxmlformats.org/markup-compatibility/2006" xmlns:o="urn:schemas-microsoft-com:office:office" xmlns:r="http://schemas.openxmlformats.org/officeDocument/2006/relationships" xmlns:m="http://schemas.openxmlformats.org/officeDocument/2006/math" xmlns:v="urn:schemas-microsoft-com:vml" xmlns:wp14="http://schemas.microsoft.com/office/word/2010/wordprocessingDrawing" xmlns:wp="http://schemas.openxmlformats.org/drawingml/2006/wordprocessingDrawing" xmlns:w10="urn:schemas-microsoft-com:office:word" xmlns:w="http://schemas.openxmlformats.org/wordprocessingml/2006/main" xmlns:w14="http://schemas.microsoft.com/office/word/2010/wordml" xmlns:w15="http://schemas.microsoft.com/office/word/2012/wordml" xmlns:wpg="http://schemas.microsoft.com/office/word/2010/wordprocessingGroup" xmlns:wpi="http://schemas.microsoft.com/office/word/2010/wordprocessingInk" xmlns:wne="http://schemas.microsoft.com/office/word/2006/wordml" xmlns:wps="http://schemas.microsoft.com/office/word/2010/wordprocessingShape" mc:Ignorable="w14 w15 wp14">
   <w15:commentEx w15:paraId="1367505D" w15:done="0"/>
   <w15:commentEx w15:paraId="6D86D5B7" w15:done="0"/>
-  <w15:commentEx w15:paraId="630580B8" w15:done="0"/>
-  <w15:commentEx w15:paraId="0F665778" w15:done="0"/>
 </w15:commentsEx>
 </file>
 
@@ -5537,6 +4858,7 @@
         <w:docPartUnique/>
       </w:docPartObj>
     </w:sdtPr>
+    <w:sdtEndPr/>
     <w:sdtContent>
       <w:p>
         <w:pPr>
@@ -5557,7 +4879,7 @@
             <w:noProof/>
             <w:lang w:val="de-DE"/>
           </w:rPr>
-          <w:t>8</w:t>
+          <w:t>9</w:t>
         </w:r>
         <w:r>
           <w:fldChar w:fldCharType="end"/>
@@ -5610,18 +4932,10 @@
         <w:t xml:space="preserve"> I am hesitant to recommend to export the whole </w:t>
       </w:r>
       <w:r>
-        <w:t>HKEY_CURRENT_USER\Software\JavaSoft\Prefs\/P/R/O/T/E/G/E_/P/R/E/F/E/R/E/N/C/E/</w:t>
-      </w:r>
-      <w:proofErr w:type="gramStart"/>
-      <w:r>
-        <w:t>S</w:t>
-      </w:r>
-      <w:r>
-        <w:t xml:space="preserve">  folder</w:t>
-      </w:r>
-      <w:proofErr w:type="gramEnd"/>
-      <w:r>
-        <w:t>, as it may contain country and language specific setting not applicable to your local environment.</w:t>
+        <w:t>HKEY_CURRENT_USER\Software\JavaSoft\Prefs\/P/R/O/T/E/G/E_/P/R/E/F/E/R/E/N/C/E/S</w:t>
+      </w:r>
+      <w:r>
+        <w:t xml:space="preserve">  folder, as it may contain country and language specific setting not applicable to your local environment.</w:t>
       </w:r>
     </w:p>
   </w:footnote>
@@ -5673,13 +4987,28 @@
         <w:t xml:space="preserve">Or should we </w:t>
       </w:r>
       <w:r>
+        <w:t>(</w:t>
+      </w:r>
+      <w:r>
         <w:t>rather than having</w:t>
       </w:r>
       <w:r>
         <w:t xml:space="preserve"> the same NS for both CV and </w:t>
       </w:r>
       <w:r>
-        <w:t xml:space="preserve">XSD, have an own one for the CV, e.g. </w:t>
+        <w:t>XSD</w:t>
+      </w:r>
+      <w:r>
+        <w:t>)</w:t>
+      </w:r>
+      <w:r>
+        <w:t xml:space="preserve"> have an own </w:t>
+      </w:r>
+      <w:r>
+        <w:t>NS</w:t>
+      </w:r>
+      <w:r>
+        <w:t xml:space="preserve"> for the CV, e.g. </w:t>
       </w:r>
       <w:hyperlink r:id="rId2" w:history="1">
         <w:r>
@@ -5712,15 +5041,7 @@
         <w:t xml:space="preserve"> </w:t>
       </w:r>
       <w:r>
-        <w:t xml:space="preserve">Should we use the full URL path </w:t>
-      </w:r>
-      <w:proofErr w:type="gramStart"/>
-      <w:r>
-        <w:t>here ?</w:t>
-      </w:r>
-      <w:proofErr w:type="gramEnd"/>
-      <w:r>
-        <w:t xml:space="preserve"> </w:t>
+        <w:t xml:space="preserve">Should we use the full URL path here ? </w:t>
       </w:r>
       <w:r>
         <w:t xml:space="preserve">E.g. </w:t>
@@ -5744,13 +5065,8 @@
           <w:t>http://nmrML.org/nmrML</w:t>
         </w:r>
       </w:hyperlink>
-      <w:proofErr w:type="gramStart"/>
-      <w:r>
-        <w:t xml:space="preserve"> </w:t>
-      </w:r>
-      <w:proofErr w:type="gramEnd"/>
-      <w:r>
-        <w:t xml:space="preserve"> ? Read more on </w:t>
+      <w:r>
+        <w:t xml:space="preserve">  ? Read more on </w:t>
       </w:r>
       <w:hyperlink r:id="rId5" w:history="1">
         <w:r>
@@ -5863,21 +5179,7 @@
       <w:rPr>
         <w:color w:val="5B9BD5" w:themeColor="accent1"/>
       </w:rPr>
-      <w:t xml:space="preserve">D. </w:t>
-    </w:r>
-    <w:proofErr w:type="spellStart"/>
-    <w:r>
-      <w:rPr>
-        <w:color w:val="5B9BD5" w:themeColor="accent1"/>
-      </w:rPr>
-      <w:t>Schober</w:t>
-    </w:r>
-    <w:proofErr w:type="spellEnd"/>
-    <w:r>
-      <w:rPr>
-        <w:color w:val="5B9BD5" w:themeColor="accent1"/>
-      </w:rPr>
-      <w:t xml:space="preserve"> (IPB-Halle) for COSMOS FP7 WP2</w:t>
+      <w:t>D. Schober (IPB-Halle) for COSMOS FP7 WP2</w:t>
     </w:r>
     <w:r>
       <w:rPr>
@@ -6170,6 +5472,155 @@
     </w:lvl>
   </w:abstractNum>
   <w:abstractNum w:abstractNumId="2">
+    <w:nsid w:val="16055FDF"/>
+    <w:multiLevelType w:val="multilevel"/>
+    <w:tmpl w:val="90884262"/>
+    <w:lvl w:ilvl="0">
+      <w:start w:val="1"/>
+      <w:numFmt w:val="bullet"/>
+      <w:lvlText w:val=""/>
+      <w:lvlJc w:val="left"/>
+      <w:pPr>
+        <w:tabs>
+          <w:tab w:val="num" w:pos="720"/>
+        </w:tabs>
+        <w:ind w:left="720" w:hanging="360"/>
+      </w:pPr>
+      <w:rPr>
+        <w:rFonts w:ascii="Symbol" w:hAnsi="Symbol" w:hint="default"/>
+        <w:sz w:val="20"/>
+      </w:rPr>
+    </w:lvl>
+    <w:lvl w:ilvl="1" w:tentative="1">
+      <w:start w:val="1"/>
+      <w:numFmt w:val="bullet"/>
+      <w:lvlText w:val="o"/>
+      <w:lvlJc w:val="left"/>
+      <w:pPr>
+        <w:tabs>
+          <w:tab w:val="num" w:pos="1440"/>
+        </w:tabs>
+        <w:ind w:left="1440" w:hanging="360"/>
+      </w:pPr>
+      <w:rPr>
+        <w:rFonts w:ascii="Courier New" w:hAnsi="Courier New" w:hint="default"/>
+        <w:sz w:val="20"/>
+      </w:rPr>
+    </w:lvl>
+    <w:lvl w:ilvl="2" w:tentative="1">
+      <w:start w:val="1"/>
+      <w:numFmt w:val="bullet"/>
+      <w:lvlText w:val=""/>
+      <w:lvlJc w:val="left"/>
+      <w:pPr>
+        <w:tabs>
+          <w:tab w:val="num" w:pos="2160"/>
+        </w:tabs>
+        <w:ind w:left="2160" w:hanging="360"/>
+      </w:pPr>
+      <w:rPr>
+        <w:rFonts w:ascii="Wingdings" w:hAnsi="Wingdings" w:hint="default"/>
+        <w:sz w:val="20"/>
+      </w:rPr>
+    </w:lvl>
+    <w:lvl w:ilvl="3" w:tentative="1">
+      <w:start w:val="1"/>
+      <w:numFmt w:val="bullet"/>
+      <w:lvlText w:val=""/>
+      <w:lvlJc w:val="left"/>
+      <w:pPr>
+        <w:tabs>
+          <w:tab w:val="num" w:pos="2880"/>
+        </w:tabs>
+        <w:ind w:left="2880" w:hanging="360"/>
+      </w:pPr>
+      <w:rPr>
+        <w:rFonts w:ascii="Wingdings" w:hAnsi="Wingdings" w:hint="default"/>
+        <w:sz w:val="20"/>
+      </w:rPr>
+    </w:lvl>
+    <w:lvl w:ilvl="4" w:tentative="1">
+      <w:start w:val="1"/>
+      <w:numFmt w:val="bullet"/>
+      <w:lvlText w:val=""/>
+      <w:lvlJc w:val="left"/>
+      <w:pPr>
+        <w:tabs>
+          <w:tab w:val="num" w:pos="3600"/>
+        </w:tabs>
+        <w:ind w:left="3600" w:hanging="360"/>
+      </w:pPr>
+      <w:rPr>
+        <w:rFonts w:ascii="Wingdings" w:hAnsi="Wingdings" w:hint="default"/>
+        <w:sz w:val="20"/>
+      </w:rPr>
+    </w:lvl>
+    <w:lvl w:ilvl="5" w:tentative="1">
+      <w:start w:val="1"/>
+      <w:numFmt w:val="bullet"/>
+      <w:lvlText w:val=""/>
+      <w:lvlJc w:val="left"/>
+      <w:pPr>
+        <w:tabs>
+          <w:tab w:val="num" w:pos="4320"/>
+        </w:tabs>
+        <w:ind w:left="4320" w:hanging="360"/>
+      </w:pPr>
+      <w:rPr>
+        <w:rFonts w:ascii="Wingdings" w:hAnsi="Wingdings" w:hint="default"/>
+        <w:sz w:val="20"/>
+      </w:rPr>
+    </w:lvl>
+    <w:lvl w:ilvl="6" w:tentative="1">
+      <w:start w:val="1"/>
+      <w:numFmt w:val="bullet"/>
+      <w:lvlText w:val=""/>
+      <w:lvlJc w:val="left"/>
+      <w:pPr>
+        <w:tabs>
+          <w:tab w:val="num" w:pos="5040"/>
+        </w:tabs>
+        <w:ind w:left="5040" w:hanging="360"/>
+      </w:pPr>
+      <w:rPr>
+        <w:rFonts w:ascii="Wingdings" w:hAnsi="Wingdings" w:hint="default"/>
+        <w:sz w:val="20"/>
+      </w:rPr>
+    </w:lvl>
+    <w:lvl w:ilvl="7" w:tentative="1">
+      <w:start w:val="1"/>
+      <w:numFmt w:val="bullet"/>
+      <w:lvlText w:val=""/>
+      <w:lvlJc w:val="left"/>
+      <w:pPr>
+        <w:tabs>
+          <w:tab w:val="num" w:pos="5760"/>
+        </w:tabs>
+        <w:ind w:left="5760" w:hanging="360"/>
+      </w:pPr>
+      <w:rPr>
+        <w:rFonts w:ascii="Wingdings" w:hAnsi="Wingdings" w:hint="default"/>
+        <w:sz w:val="20"/>
+      </w:rPr>
+    </w:lvl>
+    <w:lvl w:ilvl="8" w:tentative="1">
+      <w:start w:val="1"/>
+      <w:numFmt w:val="bullet"/>
+      <w:lvlText w:val=""/>
+      <w:lvlJc w:val="left"/>
+      <w:pPr>
+        <w:tabs>
+          <w:tab w:val="num" w:pos="6480"/>
+        </w:tabs>
+        <w:ind w:left="6480" w:hanging="360"/>
+      </w:pPr>
+      <w:rPr>
+        <w:rFonts w:ascii="Wingdings" w:hAnsi="Wingdings" w:hint="default"/>
+        <w:sz w:val="20"/>
+      </w:rPr>
+    </w:lvl>
+  </w:abstractNum>
+  <w:abstractNum w:abstractNumId="3">
     <w:nsid w:val="16C252BE"/>
     <w:multiLevelType w:val="hybridMultilevel"/>
     <w:tmpl w:val="CB9804BC"/>
@@ -6258,7 +5709,7 @@
       </w:pPr>
     </w:lvl>
   </w:abstractNum>
-  <w:abstractNum w:abstractNumId="3">
+  <w:abstractNum w:abstractNumId="4">
     <w:nsid w:val="1D0F6C5D"/>
     <w:multiLevelType w:val="multilevel"/>
     <w:tmpl w:val="E5A2393C"/>
@@ -6407,7 +5858,7 @@
       </w:rPr>
     </w:lvl>
   </w:abstractNum>
-  <w:abstractNum w:abstractNumId="4">
+  <w:abstractNum w:abstractNumId="5">
     <w:nsid w:val="1D8412D3"/>
     <w:multiLevelType w:val="multilevel"/>
     <w:tmpl w:val="D6E8FC1E"/>
@@ -6556,7 +6007,7 @@
       </w:rPr>
     </w:lvl>
   </w:abstractNum>
-  <w:abstractNum w:abstractNumId="5">
+  <w:abstractNum w:abstractNumId="6">
     <w:nsid w:val="22A71755"/>
     <w:multiLevelType w:val="multilevel"/>
     <w:tmpl w:val="8E1C6966"/>
@@ -6705,7 +6156,7 @@
       </w:rPr>
     </w:lvl>
   </w:abstractNum>
-  <w:abstractNum w:abstractNumId="6">
+  <w:abstractNum w:abstractNumId="7">
     <w:nsid w:val="24951211"/>
     <w:multiLevelType w:val="multilevel"/>
     <w:tmpl w:val="847C0858"/>
@@ -6854,7 +6305,7 @@
       </w:rPr>
     </w:lvl>
   </w:abstractNum>
-  <w:abstractNum w:abstractNumId="7">
+  <w:abstractNum w:abstractNumId="8">
     <w:nsid w:val="316124AF"/>
     <w:multiLevelType w:val="multilevel"/>
     <w:tmpl w:val="EF1A7666"/>
@@ -7003,7 +6454,7 @@
       </w:rPr>
     </w:lvl>
   </w:abstractNum>
-  <w:abstractNum w:abstractNumId="8">
+  <w:abstractNum w:abstractNumId="9">
     <w:nsid w:val="46AA3C86"/>
     <w:multiLevelType w:val="hybridMultilevel"/>
     <w:tmpl w:val="20E0BBE4"/>
@@ -7089,7 +6540,7 @@
       </w:pPr>
     </w:lvl>
   </w:abstractNum>
-  <w:abstractNum w:abstractNumId="9">
+  <w:abstractNum w:abstractNumId="10">
     <w:nsid w:val="4BC5157F"/>
     <w:multiLevelType w:val="multilevel"/>
     <w:tmpl w:val="C68CA048"/>
@@ -7238,7 +6689,7 @@
       </w:rPr>
     </w:lvl>
   </w:abstractNum>
-  <w:abstractNum w:abstractNumId="10">
+  <w:abstractNum w:abstractNumId="11">
     <w:nsid w:val="513D5B0D"/>
     <w:multiLevelType w:val="multilevel"/>
     <w:tmpl w:val="730272E6"/>
@@ -7387,7 +6838,7 @@
       </w:rPr>
     </w:lvl>
   </w:abstractNum>
-  <w:abstractNum w:abstractNumId="11">
+  <w:abstractNum w:abstractNumId="12">
     <w:nsid w:val="54323792"/>
     <w:multiLevelType w:val="multilevel"/>
     <w:tmpl w:val="58040634"/>
@@ -7536,7 +6987,7 @@
       </w:rPr>
     </w:lvl>
   </w:abstractNum>
-  <w:abstractNum w:abstractNumId="12">
+  <w:abstractNum w:abstractNumId="13">
     <w:nsid w:val="63C37891"/>
     <w:multiLevelType w:val="hybridMultilevel"/>
     <w:tmpl w:val="4366F98A"/>
@@ -7649,7 +7100,7 @@
       </w:rPr>
     </w:lvl>
   </w:abstractNum>
-  <w:abstractNum w:abstractNumId="13">
+  <w:abstractNum w:abstractNumId="14">
     <w:nsid w:val="6C8B5FAB"/>
     <w:multiLevelType w:val="multilevel"/>
     <w:tmpl w:val="5E4CE7D6"/>
@@ -7798,7 +7249,7 @@
       </w:rPr>
     </w:lvl>
   </w:abstractNum>
-  <w:abstractNum w:abstractNumId="14">
+  <w:abstractNum w:abstractNumId="15">
     <w:nsid w:val="75DD6FCC"/>
     <w:multiLevelType w:val="multilevel"/>
     <w:tmpl w:val="4CA6160C"/>
@@ -7947,7 +7398,7 @@
       </w:rPr>
     </w:lvl>
   </w:abstractNum>
-  <w:abstractNum w:abstractNumId="15">
+  <w:abstractNum w:abstractNumId="16">
     <w:nsid w:val="79FF6FC7"/>
     <w:multiLevelType w:val="hybridMultilevel"/>
     <w:tmpl w:val="F0AE072A"/>
@@ -8061,25 +7512,25 @@
     </w:lvl>
   </w:abstractNum>
   <w:num w:numId="1">
-    <w:abstractNumId w:val="13"/>
+    <w:abstractNumId w:val="14"/>
   </w:num>
   <w:num w:numId="2">
-    <w:abstractNumId w:val="15"/>
+    <w:abstractNumId w:val="16"/>
   </w:num>
   <w:num w:numId="3">
     <w:abstractNumId w:val="1"/>
   </w:num>
   <w:num w:numId="4">
+    <w:abstractNumId w:val="8"/>
+  </w:num>
+  <w:num w:numId="5">
+    <w:abstractNumId w:val="11"/>
+  </w:num>
+  <w:num w:numId="6">
     <w:abstractNumId w:val="7"/>
   </w:num>
-  <w:num w:numId="5">
-    <w:abstractNumId w:val="10"/>
-  </w:num>
-  <w:num w:numId="6">
-    <w:abstractNumId w:val="6"/>
-  </w:num>
   <w:num w:numId="7">
-    <w:abstractNumId w:val="6"/>
+    <w:abstractNumId w:val="7"/>
     <w:lvlOverride w:ilvl="3">
       <w:lvl w:ilvl="3">
         <w:numFmt w:val="bullet"/>
@@ -8099,7 +7550,7 @@
     </w:lvlOverride>
   </w:num>
   <w:num w:numId="8">
-    <w:abstractNumId w:val="6"/>
+    <w:abstractNumId w:val="7"/>
     <w:lvlOverride w:ilvl="3">
       <w:lvl w:ilvl="3">
         <w:numFmt w:val="bullet"/>
@@ -8136,10 +7587,10 @@
     </w:lvlOverride>
   </w:num>
   <w:num w:numId="9">
-    <w:abstractNumId w:val="9"/>
+    <w:abstractNumId w:val="10"/>
   </w:num>
   <w:num w:numId="10">
-    <w:abstractNumId w:val="9"/>
+    <w:abstractNumId w:val="10"/>
     <w:lvlOverride w:ilvl="4">
       <w:lvl w:ilvl="4">
         <w:numFmt w:val="bullet"/>
@@ -8159,7 +7610,7 @@
     </w:lvlOverride>
   </w:num>
   <w:num w:numId="11">
-    <w:abstractNumId w:val="9"/>
+    <w:abstractNumId w:val="10"/>
     <w:lvlOverride w:ilvl="3">
       <w:lvl w:ilvl="3">
         <w:numFmt w:val="bullet"/>
@@ -8196,25 +7647,25 @@
     </w:lvlOverride>
   </w:num>
   <w:num w:numId="12">
+    <w:abstractNumId w:val="13"/>
+  </w:num>
+  <w:num w:numId="13">
+    <w:abstractNumId w:val="15"/>
+  </w:num>
+  <w:num w:numId="14">
+    <w:abstractNumId w:val="6"/>
+  </w:num>
+  <w:num w:numId="15">
+    <w:abstractNumId w:val="9"/>
+  </w:num>
+  <w:num w:numId="16">
+    <w:abstractNumId w:val="3"/>
+  </w:num>
+  <w:num w:numId="17">
     <w:abstractNumId w:val="12"/>
   </w:num>
-  <w:num w:numId="13">
-    <w:abstractNumId w:val="14"/>
-  </w:num>
-  <w:num w:numId="14">
-    <w:abstractNumId w:val="5"/>
-  </w:num>
-  <w:num w:numId="15">
-    <w:abstractNumId w:val="8"/>
-  </w:num>
-  <w:num w:numId="16">
-    <w:abstractNumId w:val="2"/>
-  </w:num>
-  <w:num w:numId="17">
-    <w:abstractNumId w:val="11"/>
-  </w:num>
   <w:num w:numId="18">
-    <w:abstractNumId w:val="11"/>
+    <w:abstractNumId w:val="12"/>
     <w:lvlOverride w:ilvl="1">
       <w:lvl w:ilvl="1">
         <w:numFmt w:val="decimal"/>
@@ -8224,13 +7675,16 @@
     </w:lvlOverride>
   </w:num>
   <w:num w:numId="19">
-    <w:abstractNumId w:val="3"/>
+    <w:abstractNumId w:val="4"/>
   </w:num>
   <w:num w:numId="20">
     <w:abstractNumId w:val="0"/>
   </w:num>
   <w:num w:numId="21">
-    <w:abstractNumId w:val="4"/>
+    <w:abstractNumId w:val="5"/>
+  </w:num>
+  <w:num w:numId="22">
+    <w:abstractNumId w:val="2"/>
   </w:num>
 </w:numbering>
 </file>
@@ -8846,6 +8300,7 @@
   <w:style w:type="character" w:default="1" w:styleId="Absatz-Standardschriftart">
     <w:name w:val="Default Paragraph Font"/>
     <w:uiPriority w:val="1"/>
+    <w:semiHidden/>
     <w:unhideWhenUsed/>
   </w:style>
   <w:style w:type="table" w:default="1" w:styleId="NormaleTabelle">
@@ -9806,7 +9261,7 @@
 </file>
 
 <file path=customXml/itemProps1.xml><?xml version="1.0" encoding="utf-8"?>
-<ds:datastoreItem xmlns:ds="http://schemas.openxmlformats.org/officeDocument/2006/customXml" ds:itemID="{2712EA6F-5B3A-4274-906A-DB4897CF0E7F}">
+<ds:datastoreItem xmlns:ds="http://schemas.openxmlformats.org/officeDocument/2006/customXml" ds:itemID="{AAAA1ACE-1477-4188-97C9-D3BD1A0BD348}">
   <ds:schemaRefs>
     <ds:schemaRef ds:uri="http://schemas.openxmlformats.org/officeDocument/2006/bibliography"/>
   </ds:schemaRefs>

</xml_diff>

<commit_message>
new chapters on new nmrCVtab and further useful configurations, i.e. OntoCheck.
</commit_message>
<xml_diff>
--- a/docs/CVDocumentation/ConfiguratingProtege4.docx
+++ b/docs/CVDocumentation/ConfiguratingProtege4.docx
@@ -7,13 +7,18 @@
         <w:pStyle w:val="berschrift1"/>
       </w:pPr>
       <w:bookmarkStart w:id="0" w:name="_Toc361047231"/>
-      <w:bookmarkStart w:id="1" w:name="_Toc362431984"/>
-      <w:r>
-        <w:t>Setting up &amp; configurating Protege  4.</w:t>
+      <w:bookmarkStart w:id="1" w:name="_Toc362967548"/>
+      <w:r>
+        <w:t xml:space="preserve">Setting up &amp; configurating </w:t>
+      </w:r>
+      <w:proofErr w:type="gramStart"/>
+      <w:r>
+        <w:t>Protege  4.</w:t>
       </w:r>
       <w:r>
         <w:t>x</w:t>
       </w:r>
+      <w:proofErr w:type="gramEnd"/>
       <w:r>
         <w:t xml:space="preserve"> for </w:t>
       </w:r>
@@ -31,7 +36,7 @@
       <w:pPr>
         <w:pStyle w:val="berschrift2"/>
       </w:pPr>
-      <w:bookmarkStart w:id="2" w:name="_Toc362431985"/>
+      <w:bookmarkStart w:id="2" w:name="_Toc362967549"/>
       <w:r>
         <w:t>Scope of this Document</w:t>
       </w:r>
@@ -51,7 +56,15 @@
         <w:t>e controlled vocabularies (CVs)</w:t>
       </w:r>
       <w:r>
-        <w:t xml:space="preserve"> developed in support of the COSMOS nmrML exchange standard. As COSMOS</w:t>
+        <w:t xml:space="preserve"> developed in support of the COSMOS </w:t>
+      </w:r>
+      <w:proofErr w:type="spellStart"/>
+      <w:r>
+        <w:t>nmrML</w:t>
+      </w:r>
+      <w:proofErr w:type="spellEnd"/>
+      <w:r>
+        <w:t xml:space="preserve"> exchange standard. As COSMOS</w:t>
       </w:r>
       <w:r>
         <w:t xml:space="preserve"> agreed to develop the CV in</w:t>
@@ -86,15 +99,27 @@
       <w:r>
         <w:t xml:space="preserve"> HTML version of the CV can be found under </w:t>
       </w:r>
-      <w:r>
-        <w:t>nmrML\docs\CVDocumentation</w:t>
-      </w:r>
+      <w:proofErr w:type="spellStart"/>
+      <w:r>
+        <w:t>nmrML</w:t>
+      </w:r>
+      <w:proofErr w:type="spellEnd"/>
+      <w:r>
+        <w:t>\docs\</w:t>
+      </w:r>
+      <w:proofErr w:type="spellStart"/>
+      <w:proofErr w:type="gramStart"/>
+      <w:r>
+        <w:t>CVDocumentation</w:t>
+      </w:r>
+      <w:proofErr w:type="spellEnd"/>
       <w:r>
         <w:t xml:space="preserve"> </w:t>
       </w:r>
       <w:r>
         <w:t>.</w:t>
       </w:r>
+      <w:proofErr w:type="gramEnd"/>
     </w:p>
     <w:p>
       <w:r>
@@ -103,8 +128,13 @@
       <w:r>
         <w:t xml:space="preserve">he decision to represent the </w:t>
       </w:r>
-      <w:r>
-        <w:t xml:space="preserve">nmrML </w:t>
+      <w:proofErr w:type="spellStart"/>
+      <w:r>
+        <w:t>nmrML</w:t>
+      </w:r>
+      <w:proofErr w:type="spellEnd"/>
+      <w:r>
+        <w:t xml:space="preserve"> </w:t>
       </w:r>
       <w:r>
         <w:t xml:space="preserve">CV in </w:t>
@@ -140,7 +170,15 @@
         <w:t>standard</w:t>
       </w:r>
       <w:r>
-        <w:t xml:space="preserve"> for ontologies. It uis used widely in life sciences and beyond</w:t>
+        <w:t xml:space="preserve"> for ontologies. It </w:t>
+      </w:r>
+      <w:proofErr w:type="spellStart"/>
+      <w:r>
+        <w:t>uis</w:t>
+      </w:r>
+      <w:proofErr w:type="spellEnd"/>
+      <w:r>
+        <w:t xml:space="preserve"> used widely in life sciences and beyond</w:t>
       </w:r>
       <w:r>
         <w:t>.</w:t>
@@ -185,7 +223,15 @@
         <w:t>, DOLCE</w:t>
       </w:r>
       <w:r>
-        <w:t>) and bio-upper level ontologies (Biotop) are available in OWL format.</w:t>
+        <w:t>) and bio-upper level ontologies (</w:t>
+      </w:r>
+      <w:proofErr w:type="spellStart"/>
+      <w:r>
+        <w:t>Biotop</w:t>
+      </w:r>
+      <w:proofErr w:type="spellEnd"/>
+      <w:r>
+        <w:t>) are available in OWL format.</w:t>
       </w:r>
     </w:p>
     <w:p>
@@ -337,8 +383,13 @@
       <w:r>
         <w:t xml:space="preserve"> </w:t>
       </w:r>
-      <w:r>
-        <w:t xml:space="preserve">We will only need such term request guideline once the first version has been released. We can look how </w:t>
+      <w:proofErr w:type="gramStart"/>
+      <w:r>
+        <w:t>We</w:t>
+      </w:r>
+      <w:proofErr w:type="gramEnd"/>
+      <w:r>
+        <w:t xml:space="preserve"> will only need such term request guideline once the first version has been released. We can look how </w:t>
       </w:r>
       <w:r>
         <w:t xml:space="preserve">the </w:t>
@@ -356,7 +407,7 @@
         <w:t>does it, but keep it simple and pragmatic.</w:t>
       </w:r>
     </w:p>
-    <w:bookmarkStart w:id="3" w:name="_Toc362431986" w:displacedByCustomXml="next"/>
+    <w:bookmarkStart w:id="3" w:name="_Toc362967550" w:displacedByCustomXml="next"/>
     <w:sdt>
       <w:sdtPr>
         <w:rPr>
@@ -419,7 +470,7 @@
           <w:r>
             <w:fldChar w:fldCharType="separate"/>
           </w:r>
-          <w:hyperlink w:anchor="_Toc362431984" w:history="1">
+          <w:hyperlink w:anchor="_Toc362967548" w:history="1">
             <w:r>
               <w:rPr>
                 <w:rStyle w:val="Hyperlink"/>
@@ -446,7 +497,7 @@
                 <w:noProof/>
                 <w:webHidden/>
               </w:rPr>
-              <w:instrText xml:space="preserve"> PAGEREF _Toc362431984 \h </w:instrText>
+              <w:instrText xml:space="preserve"> PAGEREF _Toc362967548 \h </w:instrText>
             </w:r>
             <w:r>
               <w:rPr>
@@ -489,7 +540,7 @@
               <w:szCs w:val="22"/>
             </w:rPr>
           </w:pPr>
-          <w:hyperlink w:anchor="_Toc362431985" w:history="1">
+          <w:hyperlink w:anchor="_Toc362967549" w:history="1">
             <w:r>
               <w:rPr>
                 <w:rStyle w:val="Hyperlink"/>
@@ -516,7 +567,7 @@
                 <w:noProof/>
                 <w:webHidden/>
               </w:rPr>
-              <w:instrText xml:space="preserve"> PAGEREF _Toc362431985 \h </w:instrText>
+              <w:instrText xml:space="preserve"> PAGEREF _Toc362967549 \h </w:instrText>
             </w:r>
             <w:r>
               <w:rPr>
@@ -559,7 +610,7 @@
               <w:szCs w:val="22"/>
             </w:rPr>
           </w:pPr>
-          <w:hyperlink w:anchor="_Toc362431986" w:history="1">
+          <w:hyperlink w:anchor="_Toc362967550" w:history="1">
             <w:r>
               <w:rPr>
                 <w:rStyle w:val="Hyperlink"/>
@@ -587,7 +638,7 @@
                 <w:noProof/>
                 <w:webHidden/>
               </w:rPr>
-              <w:instrText xml:space="preserve"> PAGEREF _Toc362431986 \h </w:instrText>
+              <w:instrText xml:space="preserve"> PAGEREF _Toc362967550 \h </w:instrText>
             </w:r>
             <w:r>
               <w:rPr>
@@ -630,7 +681,7 @@
               <w:szCs w:val="22"/>
             </w:rPr>
           </w:pPr>
-          <w:hyperlink w:anchor="_Toc362431987" w:history="1">
+          <w:hyperlink w:anchor="_Toc362967551" w:history="1">
             <w:r>
               <w:rPr>
                 <w:rStyle w:val="Hyperlink"/>
@@ -657,7 +708,7 @@
                 <w:noProof/>
                 <w:webHidden/>
               </w:rPr>
-              <w:instrText xml:space="preserve"> PAGEREF _Toc362431987 \h </w:instrText>
+              <w:instrText xml:space="preserve"> PAGEREF _Toc362967551 \h </w:instrText>
             </w:r>
             <w:r>
               <w:rPr>
@@ -677,7 +728,7 @@
                 <w:noProof/>
                 <w:webHidden/>
               </w:rPr>
-              <w:t>1</w:t>
+              <w:t>2</w:t>
             </w:r>
             <w:r>
               <w:rPr>
@@ -700,7 +751,7 @@
               <w:szCs w:val="22"/>
             </w:rPr>
           </w:pPr>
-          <w:hyperlink w:anchor="_Toc362431988" w:history="1">
+          <w:hyperlink w:anchor="_Toc362967552" w:history="1">
             <w:r>
               <w:rPr>
                 <w:rStyle w:val="Hyperlink"/>
@@ -727,7 +778,7 @@
                 <w:noProof/>
                 <w:webHidden/>
               </w:rPr>
-              <w:instrText xml:space="preserve"> PAGEREF _Toc362431988 \h </w:instrText>
+              <w:instrText xml:space="preserve"> PAGEREF _Toc362967552 \h </w:instrText>
             </w:r>
             <w:r>
               <w:rPr>
@@ -747,7 +798,7 @@
                 <w:noProof/>
                 <w:webHidden/>
               </w:rPr>
-              <w:t>1</w:t>
+              <w:t>2</w:t>
             </w:r>
             <w:r>
               <w:rPr>
@@ -770,7 +821,7 @@
               <w:szCs w:val="22"/>
             </w:rPr>
           </w:pPr>
-          <w:hyperlink w:anchor="_Toc362431989" w:history="1">
+          <w:hyperlink w:anchor="_Toc362967553" w:history="1">
             <w:r>
               <w:rPr>
                 <w:rStyle w:val="Hyperlink"/>
@@ -797,7 +848,7 @@
                 <w:noProof/>
                 <w:webHidden/>
               </w:rPr>
-              <w:instrText xml:space="preserve"> PAGEREF _Toc362431989 \h </w:instrText>
+              <w:instrText xml:space="preserve"> PAGEREF _Toc362967553 \h </w:instrText>
             </w:r>
             <w:r>
               <w:rPr>
@@ -817,7 +868,7 @@
                 <w:noProof/>
                 <w:webHidden/>
               </w:rPr>
-              <w:t>1</w:t>
+              <w:t>2</w:t>
             </w:r>
             <w:r>
               <w:rPr>
@@ -840,7 +891,7 @@
               <w:szCs w:val="22"/>
             </w:rPr>
           </w:pPr>
-          <w:hyperlink w:anchor="_Toc362431990" w:history="1">
+          <w:hyperlink w:anchor="_Toc362967554" w:history="1">
             <w:r>
               <w:rPr>
                 <w:rStyle w:val="Hyperlink"/>
@@ -867,7 +918,7 @@
                 <w:noProof/>
                 <w:webHidden/>
               </w:rPr>
-              <w:instrText xml:space="preserve"> PAGEREF _Toc362431990 \h </w:instrText>
+              <w:instrText xml:space="preserve"> PAGEREF _Toc362967554 \h </w:instrText>
             </w:r>
             <w:r>
               <w:rPr>
@@ -887,7 +938,7 @@
                 <w:noProof/>
                 <w:webHidden/>
               </w:rPr>
-              <w:t>1</w:t>
+              <w:t>2</w:t>
             </w:r>
             <w:r>
               <w:rPr>
@@ -910,7 +961,7 @@
               <w:szCs w:val="22"/>
             </w:rPr>
           </w:pPr>
-          <w:hyperlink w:anchor="_Toc362431991" w:history="1">
+          <w:hyperlink w:anchor="_Toc362967555" w:history="1">
             <w:r>
               <w:rPr>
                 <w:rStyle w:val="Hyperlink"/>
@@ -937,7 +988,7 @@
                 <w:noProof/>
                 <w:webHidden/>
               </w:rPr>
-              <w:instrText xml:space="preserve"> PAGEREF _Toc362431991 \h </w:instrText>
+              <w:instrText xml:space="preserve"> PAGEREF _Toc362967555 \h </w:instrText>
             </w:r>
             <w:r>
               <w:rPr>
@@ -957,7 +1008,7 @@
                 <w:noProof/>
                 <w:webHidden/>
               </w:rPr>
-              <w:t>1</w:t>
+              <w:t>3</w:t>
             </w:r>
             <w:r>
               <w:rPr>
@@ -980,7 +1031,7 @@
               <w:szCs w:val="22"/>
             </w:rPr>
           </w:pPr>
-          <w:hyperlink w:anchor="_Toc362431992" w:history="1">
+          <w:hyperlink w:anchor="_Toc362967556" w:history="1">
             <w:r>
               <w:rPr>
                 <w:rStyle w:val="Hyperlink"/>
@@ -1007,7 +1058,7 @@
                 <w:noProof/>
                 <w:webHidden/>
               </w:rPr>
-              <w:instrText xml:space="preserve"> PAGEREF _Toc362431992 \h </w:instrText>
+              <w:instrText xml:space="preserve"> PAGEREF _Toc362967556 \h </w:instrText>
             </w:r>
             <w:r>
               <w:rPr>
@@ -1027,7 +1078,7 @@
                 <w:noProof/>
                 <w:webHidden/>
               </w:rPr>
-              <w:t>1</w:t>
+              <w:t>3</w:t>
             </w:r>
             <w:r>
               <w:rPr>
@@ -1050,7 +1101,7 @@
               <w:szCs w:val="22"/>
             </w:rPr>
           </w:pPr>
-          <w:hyperlink w:anchor="_Toc362431993" w:history="1">
+          <w:hyperlink w:anchor="_Toc362967557" w:history="1">
             <w:r>
               <w:rPr>
                 <w:rStyle w:val="Hyperlink"/>
@@ -1077,7 +1128,7 @@
                 <w:noProof/>
                 <w:webHidden/>
               </w:rPr>
-              <w:instrText xml:space="preserve"> PAGEREF _Toc362431993 \h </w:instrText>
+              <w:instrText xml:space="preserve"> PAGEREF _Toc362967557 \h </w:instrText>
             </w:r>
             <w:r>
               <w:rPr>
@@ -1097,7 +1148,7 @@
                 <w:noProof/>
                 <w:webHidden/>
               </w:rPr>
-              <w:t>1</w:t>
+              <w:t>4</w:t>
             </w:r>
             <w:r>
               <w:rPr>
@@ -1120,7 +1171,7 @@
               <w:szCs w:val="22"/>
             </w:rPr>
           </w:pPr>
-          <w:hyperlink w:anchor="_Toc362431994" w:history="1">
+          <w:hyperlink w:anchor="_Toc362967558" w:history="1">
             <w:r>
               <w:rPr>
                 <w:rStyle w:val="Hyperlink"/>
@@ -1147,7 +1198,7 @@
                 <w:noProof/>
                 <w:webHidden/>
               </w:rPr>
-              <w:instrText xml:space="preserve"> PAGEREF _Toc362431994 \h </w:instrText>
+              <w:instrText xml:space="preserve"> PAGEREF _Toc362967558 \h </w:instrText>
             </w:r>
             <w:r>
               <w:rPr>
@@ -1167,7 +1218,7 @@
                 <w:noProof/>
                 <w:webHidden/>
               </w:rPr>
-              <w:t>1</w:t>
+              <w:t>5</w:t>
             </w:r>
             <w:r>
               <w:rPr>
@@ -1190,7 +1241,7 @@
               <w:szCs w:val="22"/>
             </w:rPr>
           </w:pPr>
-          <w:hyperlink w:anchor="_Toc362431995" w:history="1">
+          <w:hyperlink w:anchor="_Toc362967559" w:history="1">
             <w:r>
               <w:rPr>
                 <w:rStyle w:val="Hyperlink"/>
@@ -1217,7 +1268,7 @@
                 <w:noProof/>
                 <w:webHidden/>
               </w:rPr>
-              <w:instrText xml:space="preserve"> PAGEREF _Toc362431995 \h </w:instrText>
+              <w:instrText xml:space="preserve"> PAGEREF _Toc362967559 \h </w:instrText>
             </w:r>
             <w:r>
               <w:rPr>
@@ -1237,7 +1288,7 @@
                 <w:noProof/>
                 <w:webHidden/>
               </w:rPr>
-              <w:t>1</w:t>
+              <w:t>6</w:t>
             </w:r>
             <w:r>
               <w:rPr>
@@ -1260,13 +1311,13 @@
               <w:szCs w:val="22"/>
             </w:rPr>
           </w:pPr>
-          <w:hyperlink w:anchor="_Toc362431996" w:history="1">
+          <w:hyperlink w:anchor="_Toc362967560" w:history="1">
             <w:r>
               <w:rPr>
                 <w:rStyle w:val="Hyperlink"/>
                 <w:noProof/>
               </w:rPr>
-              <w:t>Recommended Class Naming Conventions</w:t>
+              <w:t>Set Plugin Architecture</w:t>
             </w:r>
             <w:r>
               <w:rPr>
@@ -1287,7 +1338,7 @@
                 <w:noProof/>
                 <w:webHidden/>
               </w:rPr>
-              <w:instrText xml:space="preserve"> PAGEREF _Toc362431996 \h </w:instrText>
+              <w:instrText xml:space="preserve"> PAGEREF _Toc362967560 \h </w:instrText>
             </w:r>
             <w:r>
               <w:rPr>
@@ -1307,7 +1358,7 @@
                 <w:noProof/>
                 <w:webHidden/>
               </w:rPr>
-              <w:t>1</w:t>
+              <w:t>7</w:t>
             </w:r>
             <w:r>
               <w:rPr>
@@ -1330,13 +1381,13 @@
               <w:szCs w:val="22"/>
             </w:rPr>
           </w:pPr>
-          <w:hyperlink w:anchor="_Toc362431997" w:history="1">
+          <w:hyperlink w:anchor="_Toc362967561" w:history="1">
             <w:r>
               <w:rPr>
                 <w:rStyle w:val="Hyperlink"/>
                 <w:noProof/>
               </w:rPr>
-              <w:t>Increase Java RAM Heap Size for P4</w:t>
+              <w:t>Creating a new Tab</w:t>
             </w:r>
             <w:r>
               <w:rPr>
@@ -1357,7 +1408,7 @@
                 <w:noProof/>
                 <w:webHidden/>
               </w:rPr>
-              <w:instrText xml:space="preserve"> PAGEREF _Toc362431997 \h </w:instrText>
+              <w:instrText xml:space="preserve"> PAGEREF _Toc362967561 \h </w:instrText>
             </w:r>
             <w:r>
               <w:rPr>
@@ -1377,7 +1428,7 @@
                 <w:noProof/>
                 <w:webHidden/>
               </w:rPr>
-              <w:t>1</w:t>
+              <w:t>8</w:t>
             </w:r>
             <w:r>
               <w:rPr>
@@ -1400,13 +1451,13 @@
               <w:szCs w:val="22"/>
             </w:rPr>
           </w:pPr>
-          <w:hyperlink w:anchor="_Toc362431998" w:history="1">
+          <w:hyperlink w:anchor="_Toc362967562" w:history="1">
             <w:r>
               <w:rPr>
                 <w:rStyle w:val="Hyperlink"/>
                 <w:noProof/>
               </w:rPr>
-              <w:t>Handling of Imports</w:t>
+              <w:t>Testing the Ontology before release (Clean-up Checks)</w:t>
             </w:r>
             <w:r>
               <w:rPr>
@@ -1427,7 +1478,7 @@
                 <w:noProof/>
                 <w:webHidden/>
               </w:rPr>
-              <w:instrText xml:space="preserve"> PAGEREF _Toc362431998 \h </w:instrText>
+              <w:instrText xml:space="preserve"> PAGEREF _Toc362967562 \h </w:instrText>
             </w:r>
             <w:r>
               <w:rPr>
@@ -1447,7 +1498,7 @@
                 <w:noProof/>
                 <w:webHidden/>
               </w:rPr>
-              <w:t>1</w:t>
+              <w:t>9</w:t>
             </w:r>
             <w:r>
               <w:rPr>
@@ -1470,13 +1521,13 @@
               <w:szCs w:val="22"/>
             </w:rPr>
           </w:pPr>
-          <w:hyperlink w:anchor="_Toc362431999" w:history="1">
+          <w:hyperlink w:anchor="_Toc362967563" w:history="1">
             <w:r>
               <w:rPr>
                 <w:rStyle w:val="Hyperlink"/>
                 <w:noProof/>
               </w:rPr>
-              <w:t>Term obsoletion practice and _Purgatory usage</w:t>
+              <w:t>Recommended Class Naming Conventions</w:t>
             </w:r>
             <w:r>
               <w:rPr>
@@ -1497,7 +1548,7 @@
                 <w:noProof/>
                 <w:webHidden/>
               </w:rPr>
-              <w:instrText xml:space="preserve"> PAGEREF _Toc362431999 \h </w:instrText>
+              <w:instrText xml:space="preserve"> PAGEREF _Toc362967563 \h </w:instrText>
             </w:r>
             <w:r>
               <w:rPr>
@@ -1517,7 +1568,7 @@
                 <w:noProof/>
                 <w:webHidden/>
               </w:rPr>
-              <w:t>1</w:t>
+              <w:t>9</w:t>
             </w:r>
             <w:r>
               <w:rPr>
@@ -1540,12 +1591,222 @@
               <w:szCs w:val="22"/>
             </w:rPr>
           </w:pPr>
-          <w:hyperlink w:anchor="_Toc362432000" w:history="1">
+          <w:hyperlink w:anchor="_Toc362967564" w:history="1">
             <w:r>
               <w:rPr>
                 <w:rStyle w:val="Hyperlink"/>
                 <w:noProof/>
               </w:rPr>
+              <w:t>Increase Java RAM Heap Size for P4</w:t>
+            </w:r>
+            <w:r>
+              <w:rPr>
+                <w:noProof/>
+                <w:webHidden/>
+              </w:rPr>
+              <w:tab/>
+            </w:r>
+            <w:r>
+              <w:rPr>
+                <w:noProof/>
+                <w:webHidden/>
+              </w:rPr>
+              <w:fldChar w:fldCharType="begin"/>
+            </w:r>
+            <w:r>
+              <w:rPr>
+                <w:noProof/>
+                <w:webHidden/>
+              </w:rPr>
+              <w:instrText xml:space="preserve"> PAGEREF _Toc362967564 \h </w:instrText>
+            </w:r>
+            <w:r>
+              <w:rPr>
+                <w:noProof/>
+                <w:webHidden/>
+              </w:rPr>
+            </w:r>
+            <w:r>
+              <w:rPr>
+                <w:noProof/>
+                <w:webHidden/>
+              </w:rPr>
+              <w:fldChar w:fldCharType="separate"/>
+            </w:r>
+            <w:r>
+              <w:rPr>
+                <w:noProof/>
+                <w:webHidden/>
+              </w:rPr>
+              <w:t>9</w:t>
+            </w:r>
+            <w:r>
+              <w:rPr>
+                <w:noProof/>
+                <w:webHidden/>
+              </w:rPr>
+              <w:fldChar w:fldCharType="end"/>
+            </w:r>
+          </w:hyperlink>
+        </w:p>
+        <w:p>
+          <w:pPr>
+            <w:pStyle w:val="Verzeichnis2"/>
+            <w:tabs>
+              <w:tab w:val="right" w:leader="dot" w:pos="9396"/>
+            </w:tabs>
+            <w:rPr>
+              <w:noProof/>
+              <w:sz w:val="22"/>
+              <w:szCs w:val="22"/>
+            </w:rPr>
+          </w:pPr>
+          <w:hyperlink w:anchor="_Toc362967565" w:history="1">
+            <w:r>
+              <w:rPr>
+                <w:rStyle w:val="Hyperlink"/>
+                <w:noProof/>
+              </w:rPr>
+              <w:t>Handling of Imports</w:t>
+            </w:r>
+            <w:r>
+              <w:rPr>
+                <w:noProof/>
+                <w:webHidden/>
+              </w:rPr>
+              <w:tab/>
+            </w:r>
+            <w:r>
+              <w:rPr>
+                <w:noProof/>
+                <w:webHidden/>
+              </w:rPr>
+              <w:fldChar w:fldCharType="begin"/>
+            </w:r>
+            <w:r>
+              <w:rPr>
+                <w:noProof/>
+                <w:webHidden/>
+              </w:rPr>
+              <w:instrText xml:space="preserve"> PAGEREF _Toc362967565 \h </w:instrText>
+            </w:r>
+            <w:r>
+              <w:rPr>
+                <w:noProof/>
+                <w:webHidden/>
+              </w:rPr>
+            </w:r>
+            <w:r>
+              <w:rPr>
+                <w:noProof/>
+                <w:webHidden/>
+              </w:rPr>
+              <w:fldChar w:fldCharType="separate"/>
+            </w:r>
+            <w:r>
+              <w:rPr>
+                <w:noProof/>
+                <w:webHidden/>
+              </w:rPr>
+              <w:t>9</w:t>
+            </w:r>
+            <w:r>
+              <w:rPr>
+                <w:noProof/>
+                <w:webHidden/>
+              </w:rPr>
+              <w:fldChar w:fldCharType="end"/>
+            </w:r>
+          </w:hyperlink>
+        </w:p>
+        <w:p>
+          <w:pPr>
+            <w:pStyle w:val="Verzeichnis2"/>
+            <w:tabs>
+              <w:tab w:val="right" w:leader="dot" w:pos="9396"/>
+            </w:tabs>
+            <w:rPr>
+              <w:noProof/>
+              <w:sz w:val="22"/>
+              <w:szCs w:val="22"/>
+            </w:rPr>
+          </w:pPr>
+          <w:hyperlink w:anchor="_Toc362967566" w:history="1">
+            <w:r>
+              <w:rPr>
+                <w:rStyle w:val="Hyperlink"/>
+                <w:noProof/>
+              </w:rPr>
+              <w:t>Term obsoletion practice and _Purgatory usage</w:t>
+            </w:r>
+            <w:r>
+              <w:rPr>
+                <w:noProof/>
+                <w:webHidden/>
+              </w:rPr>
+              <w:tab/>
+            </w:r>
+            <w:r>
+              <w:rPr>
+                <w:noProof/>
+                <w:webHidden/>
+              </w:rPr>
+              <w:fldChar w:fldCharType="begin"/>
+            </w:r>
+            <w:r>
+              <w:rPr>
+                <w:noProof/>
+                <w:webHidden/>
+              </w:rPr>
+              <w:instrText xml:space="preserve"> PAGEREF _Toc362967566 \h </w:instrText>
+            </w:r>
+            <w:r>
+              <w:rPr>
+                <w:noProof/>
+                <w:webHidden/>
+              </w:rPr>
+            </w:r>
+            <w:r>
+              <w:rPr>
+                <w:noProof/>
+                <w:webHidden/>
+              </w:rPr>
+              <w:fldChar w:fldCharType="separate"/>
+            </w:r>
+            <w:r>
+              <w:rPr>
+                <w:noProof/>
+                <w:webHidden/>
+              </w:rPr>
+              <w:t>9</w:t>
+            </w:r>
+            <w:r>
+              <w:rPr>
+                <w:noProof/>
+                <w:webHidden/>
+              </w:rPr>
+              <w:fldChar w:fldCharType="end"/>
+            </w:r>
+          </w:hyperlink>
+        </w:p>
+        <w:p>
+          <w:pPr>
+            <w:pStyle w:val="Verzeichnis2"/>
+            <w:tabs>
+              <w:tab w:val="right" w:leader="dot" w:pos="9396"/>
+            </w:tabs>
+            <w:rPr>
+              <w:noProof/>
+              <w:sz w:val="22"/>
+              <w:szCs w:val="22"/>
+            </w:rPr>
+          </w:pPr>
+          <w:hyperlink w:anchor="_Toc362967567" w:history="1">
+            <w:r>
+              <w:rPr>
+                <w:rStyle w:val="Hyperlink"/>
+                <w:noProof/>
+              </w:rPr>
               <w:t>Set Search to allow for full regular expression searches under File/preferences/general</w:t>
             </w:r>
             <w:r>
@@ -1567,7 +1828,7 @@
                 <w:noProof/>
                 <w:webHidden/>
               </w:rPr>
-              <w:instrText xml:space="preserve"> PAGEREF _Toc362432000 \h </w:instrText>
+              <w:instrText xml:space="preserve"> PAGEREF _Toc362967567 \h </w:instrText>
             </w:r>
             <w:r>
               <w:rPr>
@@ -1587,7 +1848,7 @@
                 <w:noProof/>
                 <w:webHidden/>
               </w:rPr>
-              <w:t>1</w:t>
+              <w:t>10</w:t>
             </w:r>
             <w:r>
               <w:rPr>
@@ -1614,7 +1875,7 @@
       <w:pPr>
         <w:pStyle w:val="berschrift2"/>
       </w:pPr>
-      <w:bookmarkStart w:id="4" w:name="_Toc362431987"/>
+      <w:bookmarkStart w:id="4" w:name="_Toc362967551"/>
       <w:r>
         <w:t>Download &amp; Install P</w:t>
       </w:r>
@@ -1684,6 +1945,7 @@
       <w:r>
         <w:t xml:space="preserve">latest </w:t>
       </w:r>
+      <w:proofErr w:type="spellStart"/>
       <w:r>
         <w:t>nmr</w:t>
       </w:r>
@@ -1691,10 +1953,27 @@
         <w:t>MLv.x</w:t>
       </w:r>
       <w:r>
-        <w:t xml:space="preserve">.owl file in the Github at: </w:t>
-      </w:r>
-      <w:r>
-        <w:t>nmrML\ontologies</w:t>
+        <w:t>.owl</w:t>
+      </w:r>
+      <w:proofErr w:type="spellEnd"/>
+      <w:r>
+        <w:t xml:space="preserve"> file in the </w:t>
+      </w:r>
+      <w:proofErr w:type="spellStart"/>
+      <w:r>
+        <w:t>Github</w:t>
+      </w:r>
+      <w:proofErr w:type="spellEnd"/>
+      <w:r>
+        <w:t xml:space="preserve"> at: </w:t>
+      </w:r>
+      <w:proofErr w:type="spellStart"/>
+      <w:r>
+        <w:t>nmrML</w:t>
+      </w:r>
+      <w:proofErr w:type="spellEnd"/>
+      <w:r>
+        <w:t>\ontologies</w:t>
       </w:r>
       <w:r>
         <w:t xml:space="preserve"> </w:t>
@@ -1735,7 +2014,7 @@
       <w:pPr>
         <w:pStyle w:val="berschrift2"/>
       </w:pPr>
-      <w:bookmarkStart w:id="5" w:name="_Toc362431988"/>
+      <w:bookmarkStart w:id="5" w:name="_Toc362967552"/>
       <w:r>
         <w:t>Set-up Github reposiotory</w:t>
       </w:r>
@@ -1746,13 +2025,29 @@
     </w:p>
     <w:p>
       <w:r>
-        <w:t>Install a github client</w:t>
-      </w:r>
-      <w:r>
-        <w:t>, e.g. tortoise g</w:t>
-      </w:r>
-      <w:r>
-        <w:t>it for Windows</w:t>
+        <w:t xml:space="preserve">Install a </w:t>
+      </w:r>
+      <w:proofErr w:type="spellStart"/>
+      <w:r>
+        <w:t>github</w:t>
+      </w:r>
+      <w:proofErr w:type="spellEnd"/>
+      <w:r>
+        <w:t xml:space="preserve"> client</w:t>
+      </w:r>
+      <w:r>
+        <w:t xml:space="preserve">, e.g. tortoise </w:t>
+      </w:r>
+      <w:proofErr w:type="spellStart"/>
+      <w:r>
+        <w:t>g</w:t>
+      </w:r>
+      <w:r>
+        <w:t>it</w:t>
+      </w:r>
+      <w:proofErr w:type="spellEnd"/>
+      <w:r>
+        <w:t xml:space="preserve"> for Windows</w:t>
       </w:r>
       <w:r>
         <w:t xml:space="preserve">. </w:t>
@@ -1776,7 +2071,7 @@
       <w:pPr>
         <w:pStyle w:val="berschrift2"/>
       </w:pPr>
-      <w:bookmarkStart w:id="6" w:name="_Toc362431989"/>
+      <w:bookmarkStart w:id="6" w:name="_Toc362967553"/>
       <w:r>
         <w:t>Open the CV in P4</w:t>
       </w:r>
@@ -1784,22 +2079,59 @@
     </w:p>
     <w:p>
       <w:r>
-        <w:t>Before running the Protege 4, please check that there is a file catelog-v0</w:t>
+        <w:t xml:space="preserve">Before running the </w:t>
+      </w:r>
+      <w:proofErr w:type="spellStart"/>
+      <w:r>
+        <w:t>Protege</w:t>
+      </w:r>
+      <w:proofErr w:type="spellEnd"/>
+      <w:r>
+        <w:t xml:space="preserve"> 4, please check that there is a file catelog-v0</w:t>
       </w:r>
       <w:r>
         <w:t>001.xml in the ontologies</w:t>
       </w:r>
       <w:r>
-        <w:t xml:space="preserve"> directory. The file is needed for Protege 4 to find where the imported ontologies are. Start P4. Choose open owl ontology. Select </w:t>
+        <w:t xml:space="preserve"> directory. The file is needed for </w:t>
+      </w:r>
+      <w:proofErr w:type="spellStart"/>
+      <w:r>
+        <w:t>Protege</w:t>
+      </w:r>
+      <w:proofErr w:type="spellEnd"/>
+      <w:r>
+        <w:t xml:space="preserve"> 4 to find where the imported ontologies are. Start P4. Choose open owl ontology. Select </w:t>
       </w:r>
       <w:r>
         <w:t xml:space="preserve">and open </w:t>
       </w:r>
       <w:r>
-        <w:t xml:space="preserve">the latest version of the nmrMLCV.owl from your local git directory, e.g. </w:t>
-      </w:r>
-      <w:r>
-        <w:t>nmrML\ontologies</w:t>
+        <w:t xml:space="preserve">the latest version of the </w:t>
+      </w:r>
+      <w:proofErr w:type="spellStart"/>
+      <w:r>
+        <w:t>nmrMLCV.owl</w:t>
+      </w:r>
+      <w:proofErr w:type="spellEnd"/>
+      <w:r>
+        <w:t xml:space="preserve"> from your local </w:t>
+      </w:r>
+      <w:proofErr w:type="spellStart"/>
+      <w:r>
+        <w:t>git</w:t>
+      </w:r>
+      <w:proofErr w:type="spellEnd"/>
+      <w:r>
+        <w:t xml:space="preserve"> directory, e.g. </w:t>
+      </w:r>
+      <w:proofErr w:type="spellStart"/>
+      <w:r>
+        <w:t>nmrML</w:t>
+      </w:r>
+      <w:proofErr w:type="spellEnd"/>
+      <w:r>
+        <w:t>\ontologies</w:t>
       </w:r>
       <w:r>
         <w:t>\nmrML</w:t>
@@ -1812,7 +2144,7 @@
       <w:pPr>
         <w:pStyle w:val="berschrift2"/>
       </w:pPr>
-      <w:bookmarkStart w:id="7" w:name="_Toc362431990"/>
+      <w:bookmarkStart w:id="7" w:name="_Toc362967554"/>
       <w:r>
         <w:t>CV releases and versions</w:t>
       </w:r>
@@ -1822,72 +2154,96 @@
       <w:r>
         <w:t xml:space="preserve">We should have something less complicated but related as the OBO community uses, e.g. </w:t>
       </w:r>
+      <w:bookmarkStart w:id="8" w:name="_GoBack"/>
+      <w:bookmarkEnd w:id="8"/>
+      <w:r>
+        <w:fldChar w:fldCharType="begin"/>
+      </w:r>
+      <w:r>
+        <w:instrText xml:space="preserve"> HYPERLINK "https://docs.google.com/document/d/14gVHOOZZaiUpCPUUXyG72WYaTN861-WsARGj2kuljjE/edit" </w:instrText>
+      </w:r>
+      <w:r>
+        <w:fldChar w:fldCharType="separate"/>
+      </w:r>
+      <w:r>
+        <w:rPr>
+          <w:rStyle w:val="Hyperlink"/>
+        </w:rPr>
+        <w:t>https://docs.google.com/document/d/14gVHOOZZaiUpCPUUXyG72WYaTN861-WsARGj2kuljjE/edit</w:t>
+      </w:r>
+      <w:r>
+        <w:rPr>
+          <w:rStyle w:val="Hyperlink"/>
+        </w:rPr>
+        <w:fldChar w:fldCharType="end"/>
+      </w:r>
+      <w:r>
+        <w:t xml:space="preserve"> . We discussed coupling </w:t>
+      </w:r>
+      <w:proofErr w:type="spellStart"/>
+      <w:r>
+        <w:t>git</w:t>
+      </w:r>
+      <w:proofErr w:type="spellEnd"/>
+      <w:r>
+        <w:t xml:space="preserve"> milestones to release versions. We also need to agree on unit tests to be done prior to a release.</w:t>
+      </w:r>
+    </w:p>
+    <w:p>
+      <w:pPr>
+        <w:pStyle w:val="berschrift2"/>
+      </w:pPr>
+      <w:bookmarkStart w:id="9" w:name="_Toc362967555"/>
+      <w:r>
+        <w:lastRenderedPageBreak/>
+        <w:t>Basic Orientation</w:t>
+      </w:r>
+      <w:r>
+        <w:t xml:space="preserve"> within GUI</w:t>
+      </w:r>
+      <w:bookmarkEnd w:id="9"/>
+    </w:p>
+    <w:p>
+      <w:r>
+        <w:t>When an ontology</w:t>
+      </w:r>
+      <w:r>
+        <w:t xml:space="preserve"> is opened, </w:t>
+      </w:r>
+      <w:r>
+        <w:t xml:space="preserve">P4 will open the first pane, the </w:t>
+      </w:r>
+      <w:r>
+        <w:t>Active Ontology</w:t>
+      </w:r>
+      <w:r>
+        <w:t xml:space="preserve"> </w:t>
+      </w:r>
+      <w:r>
+        <w:t>tab</w:t>
+      </w:r>
+      <w:r>
+        <w:t xml:space="preserve"> (to the left) </w:t>
+      </w:r>
+      <w:r>
+        <w:t xml:space="preserve">per default, </w:t>
+      </w:r>
+      <w:r>
+        <w:t xml:space="preserve">which will display the </w:t>
+      </w:r>
+      <w:r>
+        <w:t xml:space="preserve">general </w:t>
+      </w:r>
+      <w:r>
+        <w:t>metadata</w:t>
+      </w:r>
+      <w:r>
+        <w:t xml:space="preserve">, import structure </w:t>
+      </w:r>
+      <w:r>
+        <w:t>(</w:t>
+      </w:r>
       <w:hyperlink r:id="rId15" w:history="1">
-        <w:r>
-          <w:rPr>
-            <w:rStyle w:val="Hyperlink"/>
-          </w:rPr>
-          <w:t>https://docs.google.com/document/d/14gVHOOZZaiUpCPUUXyG72WYaTN861-WsARGj2kuljjE/edit</w:t>
-        </w:r>
-      </w:hyperlink>
-      <w:r>
-        <w:t xml:space="preserve"> . We discussed coupling git milestones to release versions. We also need to agree on unit tests to be done prior to a release.</w:t>
-      </w:r>
-    </w:p>
-    <w:p>
-      <w:pPr>
-        <w:pStyle w:val="berschrift2"/>
-      </w:pPr>
-      <w:bookmarkStart w:id="8" w:name="_Toc362431991"/>
-      <w:r>
-        <w:t>Basic Orientation</w:t>
-      </w:r>
-      <w:r>
-        <w:t xml:space="preserve"> within GUI</w:t>
-      </w:r>
-      <w:bookmarkEnd w:id="8"/>
-    </w:p>
-    <w:p>
-      <w:r>
-        <w:t>When an ontology</w:t>
-      </w:r>
-      <w:r>
-        <w:t xml:space="preserve"> is opened, </w:t>
-      </w:r>
-      <w:r>
-        <w:t xml:space="preserve">P4 will open the first pane, the </w:t>
-      </w:r>
-      <w:r>
-        <w:t>Active Ontology</w:t>
-      </w:r>
-      <w:r>
-        <w:t xml:space="preserve"> </w:t>
-      </w:r>
-      <w:r>
-        <w:t>tab</w:t>
-      </w:r>
-      <w:r>
-        <w:t xml:space="preserve"> (to the left) </w:t>
-      </w:r>
-      <w:r>
-        <w:t xml:space="preserve">per default, </w:t>
-      </w:r>
-      <w:r>
-        <w:t xml:space="preserve">which will display the </w:t>
-      </w:r>
-      <w:r>
-        <w:t xml:space="preserve">general </w:t>
-      </w:r>
-      <w:r>
-        <w:t>metadata</w:t>
-      </w:r>
-      <w:r>
-        <w:t xml:space="preserve">, import structure </w:t>
-      </w:r>
-      <w:r>
-        <w:t>(</w:t>
-      </w:r>
-      <w:hyperlink r:id="rId16" w:history="1">
         <w:r>
           <w:rPr>
             <w:rStyle w:val="Hyperlink"/>
@@ -1946,7 +2302,7 @@
       <w:r>
         <w:t>(</w:t>
       </w:r>
-      <w:hyperlink r:id="rId17" w:history="1">
+      <w:hyperlink r:id="rId16" w:history="1">
         <w:r>
           <w:rPr>
             <w:rStyle w:val="Hyperlink"/>
@@ -1968,7 +2324,7 @@
       <w:r>
         <w:t xml:space="preserve"> overview of how P4 can be configured to your general needs (Set preferences) can be found at </w:t>
       </w:r>
-      <w:hyperlink r:id="rId18" w:history="1">
+      <w:hyperlink r:id="rId17" w:history="1">
         <w:r>
           <w:rPr>
             <w:rStyle w:val="Hyperlink"/>
@@ -1980,7 +2336,15 @@
         <w:t xml:space="preserve"> .</w:t>
       </w:r>
       <w:r>
-        <w:t xml:space="preserve"> All preferences specific to our nmrML CV set-up are explained in this document.</w:t>
+        <w:t xml:space="preserve"> All preferences specific to our </w:t>
+      </w:r>
+      <w:proofErr w:type="spellStart"/>
+      <w:r>
+        <w:t>nmrML</w:t>
+      </w:r>
+      <w:proofErr w:type="spellEnd"/>
+      <w:r>
+        <w:t xml:space="preserve"> CV set-up are explained in this document.</w:t>
       </w:r>
     </w:p>
     <w:p>
@@ -1988,9 +2352,17 @@
         <w:t>If you have any questions, please do not hesitate to contact me (DS) via email</w:t>
       </w:r>
       <w:r>
-        <w:t xml:space="preserve"> or the nmrML list at </w:t>
-      </w:r>
-      <w:hyperlink r:id="rId19" w:anchor="!forum/nmrml/join" w:history="1">
+        <w:t xml:space="preserve"> or the </w:t>
+      </w:r>
+      <w:proofErr w:type="spellStart"/>
+      <w:r>
+        <w:t>nmrML</w:t>
+      </w:r>
+      <w:proofErr w:type="spellEnd"/>
+      <w:r>
+        <w:t xml:space="preserve"> list at </w:t>
+      </w:r>
+      <w:hyperlink r:id="rId18" w:anchor="!forum/nmrml/join" w:history="1">
         <w:r>
           <w:rPr>
             <w:rStyle w:val="Hyperlink"/>
@@ -2006,15 +2378,44 @@
       <w:pPr>
         <w:pStyle w:val="berschrift2"/>
       </w:pPr>
-      <w:bookmarkStart w:id="9" w:name="_Toc362431992"/>
+      <w:bookmarkStart w:id="10" w:name="_Toc362967556"/>
       <w:r>
         <w:t>A few words on how P4 stores its set-up Preferences</w:t>
       </w:r>
-      <w:bookmarkEnd w:id="9"/>
-    </w:p>
-    <w:p>
-      <w:r>
-        <w:t xml:space="preserve">Protege 4 uses the Java Preferences API to store user preferences and activity. This allows for persistence of preference data across installations of Protege 4.x, e.g., recently opened ontologies, rendering preferences, location of Graphviz (used by the OWLViz plug-in), etc. The storage location of these preferences varies according to </w:t>
+      <w:bookmarkEnd w:id="10"/>
+    </w:p>
+    <w:p>
+      <w:proofErr w:type="spellStart"/>
+      <w:r>
+        <w:t>Protege</w:t>
+      </w:r>
+      <w:proofErr w:type="spellEnd"/>
+      <w:r>
+        <w:t xml:space="preserve"> 4 uses the Java Preferences API to store user preferences and activity. This allows for persistence of preference data across installations of </w:t>
+      </w:r>
+      <w:proofErr w:type="spellStart"/>
+      <w:r>
+        <w:t>Protege</w:t>
+      </w:r>
+      <w:proofErr w:type="spellEnd"/>
+      <w:r>
+        <w:t xml:space="preserve"> 4.x, e.g., recently opened ontologies, rendering preferences, location of </w:t>
+      </w:r>
+      <w:proofErr w:type="spellStart"/>
+      <w:r>
+        <w:t>Graphviz</w:t>
+      </w:r>
+      <w:proofErr w:type="spellEnd"/>
+      <w:r>
+        <w:t xml:space="preserve"> (used by the </w:t>
+      </w:r>
+      <w:proofErr w:type="spellStart"/>
+      <w:r>
+        <w:t>OWLViz</w:t>
+      </w:r>
+      <w:proofErr w:type="spellEnd"/>
+      <w:r>
+        <w:t xml:space="preserve"> plug-in), etc. The storage location of these preferences varies according to </w:t>
       </w:r>
       <w:r>
         <w:t xml:space="preserve">your </w:t>
@@ -2032,8 +2433,13 @@
         </w:numPr>
       </w:pPr>
       <w:r>
-        <w:t>Linux - stored in ~/.java/.userPrefs</w:t>
-      </w:r>
+        <w:t>Linux - stored in ~/.java/.</w:t>
+      </w:r>
+      <w:proofErr w:type="spellStart"/>
+      <w:r>
+        <w:t>userPrefs</w:t>
+      </w:r>
+      <w:proofErr w:type="spellEnd"/>
     </w:p>
     <w:p>
       <w:pPr>
@@ -2044,8 +2450,13 @@
         </w:numPr>
       </w:pPr>
       <w:r>
-        <w:t>Mac OS X - stored in ~/Library/Preferences/com.apple.java.util.prefs.plist</w:t>
-      </w:r>
+        <w:t>Mac OS X - stored in ~/Library/Preferences/</w:t>
+      </w:r>
+      <w:proofErr w:type="spellStart"/>
+      <w:r>
+        <w:t>com.apple.java.util.prefs.plist</w:t>
+      </w:r>
+      <w:proofErr w:type="spellEnd"/>
     </w:p>
     <w:p>
       <w:pPr>
@@ -2056,26 +2467,74 @@
         </w:numPr>
       </w:pPr>
       <w:r>
-        <w:t xml:space="preserve">Windows - stored in the Windows Registry at HKEY_CURRENT_USER/Software/JavaSoft/Prefs </w:t>
-      </w:r>
-    </w:p>
-    <w:p>
-      <w:r>
-        <w:t xml:space="preserve">Occasionally, users may need to clear the Java Preferences to fix errors displayed by Protege. Preferences can either be deleted manually, or via a tool called the Java Preferences User Interface. </w:t>
-      </w:r>
-    </w:p>
-    <w:p>
-      <w:r>
-        <w:t xml:space="preserve">For example under Windows you can access and edit these preferences by typing “regedit” in the command line </w:t>
+        <w:t>Windows - stored in the Windows Registry at HKEY_CURRENT_USER/Software/</w:t>
+      </w:r>
+      <w:proofErr w:type="spellStart"/>
+      <w:r>
+        <w:t>JavaSoft</w:t>
+      </w:r>
+      <w:proofErr w:type="spellEnd"/>
+      <w:r>
+        <w:t>/</w:t>
+      </w:r>
+      <w:proofErr w:type="spellStart"/>
+      <w:r>
+        <w:t>Prefs</w:t>
+      </w:r>
+      <w:proofErr w:type="spellEnd"/>
+      <w:r>
+        <w:t xml:space="preserve"> </w:t>
+      </w:r>
+    </w:p>
+    <w:p>
+      <w:r>
+        <w:t xml:space="preserve">Occasionally, users may need to clear the Java Preferences to fix errors displayed by </w:t>
+      </w:r>
+      <w:proofErr w:type="spellStart"/>
+      <w:r>
+        <w:t>Protege</w:t>
+      </w:r>
+      <w:proofErr w:type="spellEnd"/>
+      <w:r>
+        <w:t xml:space="preserve">. Preferences can either be deleted manually, or via a tool called the Java Preferences User Interface. </w:t>
+      </w:r>
+    </w:p>
+    <w:p>
+      <w:r>
+        <w:t>For example under Windows you can access and edit these preferences by typing “</w:t>
+      </w:r>
+      <w:proofErr w:type="spellStart"/>
+      <w:r>
+        <w:t>regedit</w:t>
+      </w:r>
+      <w:proofErr w:type="spellEnd"/>
+      <w:r>
+        <w:t xml:space="preserve">” in the command line </w:t>
       </w:r>
       <w:r>
         <w:t xml:space="preserve">(Start/Run) </w:t>
       </w:r>
       <w:r>
-        <w:t>and traverse the file path to the Prefs//P/R/O/T/E/G/E/_/P/R/E/F/E/R/E/N/C/E/S  folder. In the applicati</w:t>
-      </w:r>
-      <w:r>
-        <w:t>on_preferences you will find a s</w:t>
+        <w:t xml:space="preserve">and traverse the file path to the </w:t>
+      </w:r>
+      <w:proofErr w:type="spellStart"/>
+      <w:r>
+        <w:t>Prefs</w:t>
+      </w:r>
+      <w:proofErr w:type="spellEnd"/>
+      <w:r>
+        <w:t xml:space="preserve">//P/R/O/T/E/G/E/_/P/R/E/F/E/R/E/N/C/E/S  folder. In the </w:t>
+      </w:r>
+      <w:proofErr w:type="spellStart"/>
+      <w:r>
+        <w:t>applicati</w:t>
+      </w:r>
+      <w:r>
+        <w:t>on_preferences</w:t>
+      </w:r>
+      <w:proofErr w:type="spellEnd"/>
+      <w:r>
+        <w:t xml:space="preserve"> you will find a s</w:t>
       </w:r>
       <w:r>
         <w:t xml:space="preserve">ubfolder called </w:t>
@@ -2089,6 +2548,7 @@
         <w:rPr>
           <w:noProof/>
         </w:rPr>
+        <w:lastRenderedPageBreak/>
         <w:drawing>
           <wp:inline distT="0" distB="0" distL="0" distR="0" wp14:anchorId="0A78BA99" wp14:editId="005251BD">
             <wp:extent cx="5972810" cy="3359785"/>
@@ -2105,7 +2565,7 @@
                     <pic:cNvPicPr/>
                   </pic:nvPicPr>
                   <pic:blipFill>
-                    <a:blip r:embed="rId20"/>
+                    <a:blip r:embed="rId19"/>
                     <a:stretch>
                       <a:fillRect/>
                     </a:stretch>
@@ -2149,7 +2609,15 @@
         <w:t>is stored</w:t>
       </w:r>
       <w:r>
-        <w:t xml:space="preserve"> (entity.creation)</w:t>
+        <w:t xml:space="preserve"> (</w:t>
+      </w:r>
+      <w:proofErr w:type="spellStart"/>
+      <w:r>
+        <w:t>entity.creation</w:t>
+      </w:r>
+      <w:proofErr w:type="spellEnd"/>
+      <w:r>
+        <w:t>)</w:t>
       </w:r>
       <w:r>
         <w:t xml:space="preserve">. </w:t>
@@ -2180,7 +2648,7 @@
       <w:r>
         <w:t xml:space="preserve"> look at </w:t>
       </w:r>
-      <w:hyperlink r:id="rId21" w:history="1">
+      <w:hyperlink r:id="rId20" w:history="1">
         <w:r>
           <w:rPr>
             <w:rStyle w:val="Hyperlink"/>
@@ -2213,11 +2681,11 @@
       <w:pPr>
         <w:pStyle w:val="berschrift2"/>
       </w:pPr>
-      <w:bookmarkStart w:id="10" w:name="_Toc362431993"/>
+      <w:bookmarkStart w:id="11" w:name="_Toc362967557"/>
       <w:r>
         <w:t>Set the class renderer to display human readable class labels in the hierarchy pane</w:t>
       </w:r>
-      <w:bookmarkEnd w:id="10"/>
+      <w:bookmarkEnd w:id="11"/>
     </w:p>
     <w:p>
       <w:r>
@@ -2242,20 +2710,37 @@
         <w:t xml:space="preserve"> (to the left of the GUI):</w:t>
       </w:r>
       <w:r>
-        <w:t xml:space="preserve"> Under File/preferences/Renderer tick the render by annotation property and hit “configure”. Then set it to display rdfs:label rather than </w:t>
-      </w:r>
+        <w:t xml:space="preserve"> Under File/preferences/Renderer tick the render by annotation property and hit “configure”. Then set it to display </w:t>
+      </w:r>
+      <w:proofErr w:type="spellStart"/>
+      <w:r>
+        <w:t>rdfs</w:t>
+      </w:r>
+      <w:proofErr w:type="gramStart"/>
+      <w:r>
+        <w:t>:label</w:t>
+      </w:r>
+      <w:proofErr w:type="spellEnd"/>
+      <w:proofErr w:type="gramEnd"/>
+      <w:r>
+        <w:t xml:space="preserve"> rather than </w:t>
+      </w:r>
+      <w:proofErr w:type="spellStart"/>
       <w:r>
         <w:t>rdf:about</w:t>
       </w:r>
+      <w:proofErr w:type="spellEnd"/>
       <w:r>
         <w:t xml:space="preserve"> or </w:t>
       </w:r>
+      <w:proofErr w:type="spellStart"/>
       <w:r>
         <w:t>rdf:</w:t>
       </w:r>
       <w:r>
         <w:t>id</w:t>
       </w:r>
+      <w:proofErr w:type="spellEnd"/>
       <w:r>
         <w:rPr>
           <w:rStyle w:val="Funotenzeichen"/>
@@ -2275,7 +2760,20 @@
         <w:t xml:space="preserve"> </w:t>
       </w:r>
       <w:r>
-        <w:t xml:space="preserve">This will display the classes in the Class Tab/hierarchy pane by the classes rdfs:label, given one is provided. If no label is provided, the renderer will </w:t>
+        <w:t xml:space="preserve">This will display the classes in the Class Tab/hierarchy pane by the classes </w:t>
+      </w:r>
+      <w:proofErr w:type="spellStart"/>
+      <w:r>
+        <w:t>rdfs</w:t>
+      </w:r>
+      <w:proofErr w:type="gramStart"/>
+      <w:r>
+        <w:t>:label</w:t>
+      </w:r>
+      <w:proofErr w:type="spellEnd"/>
+      <w:proofErr w:type="gramEnd"/>
+      <w:r>
+        <w:t xml:space="preserve">, given one is provided. If no label is provided, the renderer will </w:t>
       </w:r>
       <w:r>
         <w:t xml:space="preserve">still </w:t>
@@ -2289,6 +2787,7 @@
         <w:rPr>
           <w:noProof/>
         </w:rPr>
+        <w:lastRenderedPageBreak/>
         <w:drawing>
           <wp:inline distT="0" distB="0" distL="0" distR="0" wp14:anchorId="0F6710F1" wp14:editId="0001B363">
             <wp:extent cx="5972810" cy="3359785"/>
@@ -2305,7 +2804,7 @@
                     <pic:cNvPicPr/>
                   </pic:nvPicPr>
                   <pic:blipFill>
-                    <a:blip r:embed="rId22"/>
+                    <a:blip r:embed="rId21"/>
                     <a:stretch>
                       <a:fillRect/>
                     </a:stretch>
@@ -2328,38 +2827,46 @@
     </w:p>
     <w:p>
       <w:r>
-        <w:t>If classes are still displaying as IDs, go the the 'Renderer tab', click on the 'Annotations ...' button, select 'label', leave the language column blank and hit ok.</w:t>
+        <w:t xml:space="preserve">If classes are still displaying as IDs, go the </w:t>
+      </w:r>
+      <w:proofErr w:type="spellStart"/>
+      <w:r>
+        <w:t>the</w:t>
+      </w:r>
+      <w:proofErr w:type="spellEnd"/>
+      <w:r>
+        <w:t xml:space="preserve"> 'Renderer tab', click on the 'Annotations ...' button, select 'label', leave the language column blank and hit ok.</w:t>
       </w:r>
     </w:p>
     <w:p>
       <w:pPr>
         <w:pStyle w:val="berschrift2"/>
       </w:pPr>
-      <w:bookmarkStart w:id="11" w:name="_Toc362431994"/>
+      <w:bookmarkStart w:id="12" w:name="_Toc362967558"/>
       <w:r>
         <w:t>Set CV namespace</w:t>
       </w:r>
-      <w:bookmarkEnd w:id="11"/>
+      <w:bookmarkEnd w:id="12"/>
     </w:p>
     <w:p>
       <w:r>
         <w:t xml:space="preserve">In the Active Ontology pane/Ontology header/Ontology </w:t>
       </w:r>
-      <w:commentRangeStart w:id="12"/>
+      <w:commentRangeStart w:id="13"/>
       <w:r>
         <w:t>IRI</w:t>
       </w:r>
-      <w:commentRangeEnd w:id="12"/>
+      <w:commentRangeEnd w:id="13"/>
       <w:r>
         <w:rPr>
           <w:rStyle w:val="Kommentarzeichen"/>
         </w:rPr>
-        <w:commentReference w:id="12"/>
+        <w:commentReference w:id="13"/>
       </w:r>
       <w:r>
         <w:t xml:space="preserve"> field we put </w:t>
       </w:r>
-      <w:hyperlink r:id="rId25" w:history="1">
+      <w:hyperlink r:id="rId24" w:history="1">
         <w:r>
           <w:rPr>
             <w:rStyle w:val="Hyperlink"/>
@@ -2393,20 +2900,30 @@
       <w:r>
         <w:t>in accordance to the one of the XSD (</w:t>
       </w:r>
+      <w:proofErr w:type="spellStart"/>
       <w:r>
         <w:t>xmlns:nmr</w:t>
       </w:r>
       <w:r>
         <w:t>ML</w:t>
       </w:r>
+      <w:proofErr w:type="spellEnd"/>
       <w:r>
         <w:t>=</w:t>
       </w:r>
       <w:r>
-        <w:t>http://nmrML.org/nmr</w:t>
-      </w:r>
-      <w:r>
-        <w:t xml:space="preserve">ML ). </w:t>
+        <w:t>http://nmrML.org/</w:t>
+      </w:r>
+      <w:proofErr w:type="gramStart"/>
+      <w:r>
+        <w:t>nmr</w:t>
+      </w:r>
+      <w:r>
+        <w:t>ML )</w:t>
+      </w:r>
+      <w:proofErr w:type="gramEnd"/>
+      <w:r>
+        <w:t xml:space="preserve">. </w:t>
       </w:r>
     </w:p>
     <w:p>
@@ -2446,7 +2963,7 @@
       <w:r>
         <w:t xml:space="preserve">, e.g. </w:t>
       </w:r>
-      <w:hyperlink r:id="rId26" w:history="1">
+      <w:hyperlink r:id="rId25" w:history="1">
         <w:r>
           <w:rPr>
             <w:rStyle w:val="Hyperlink"/>
@@ -2479,21 +2996,64 @@
         <w:t xml:space="preserve">, e.g. </w:t>
       </w:r>
       <w:r>
-        <w:t>nmrML_1000559</w:t>
-      </w:r>
-      <w:r>
-        <w:t xml:space="preserve">) will comprise the entities Full IRI, e.g. </w:t>
-      </w:r>
-      <w:hyperlink r:id="rId27" w:history="1">
-        <w:r>
-          <w:rPr>
-            <w:rStyle w:val="Hyperlink"/>
-          </w:rPr>
-          <w:t>http://nmrML.org/nmrML_1000559</w:t>
-        </w:r>
-      </w:hyperlink>
-      <w:r>
-        <w:t xml:space="preserve"> , which should be dereferencable.</w:t>
+        <w:t>NMR</w:t>
+      </w:r>
+      <w:proofErr w:type="gramStart"/>
+      <w:r>
+        <w:t>:</w:t>
+      </w:r>
+      <w:r>
+        <w:t>1000559</w:t>
+      </w:r>
+      <w:proofErr w:type="gramEnd"/>
+      <w:r>
+        <w:t xml:space="preserve">) will comprise the </w:t>
+      </w:r>
+      <w:r>
+        <w:rPr>
+          <w:b/>
+        </w:rPr>
+        <w:t>entities Full IRI</w:t>
+      </w:r>
+      <w:r>
+        <w:t xml:space="preserve">, e.g. </w:t>
+      </w:r>
+      <w:r>
+        <w:t>http://nmrML.org/nmrML#NMR:</w:t>
+      </w:r>
+      <w:r>
+        <w:t xml:space="preserve"> </w:t>
+      </w:r>
+      <w:r>
+        <w:t>1000559</w:t>
+      </w:r>
+      <w:r>
+        <w:t xml:space="preserve"> , which should be </w:t>
+      </w:r>
+      <w:proofErr w:type="spellStart"/>
+      <w:r>
+        <w:t>dereferenc</w:t>
+      </w:r>
+      <w:r>
+        <w:t>e</w:t>
+      </w:r>
+      <w:r>
+        <w:t>able</w:t>
+      </w:r>
+      <w:proofErr w:type="spellEnd"/>
+      <w:r>
+        <w:t>.</w:t>
+      </w:r>
+      <w:r>
+        <w:t xml:space="preserve"> For this reason we choose a </w:t>
+      </w:r>
+      <w:proofErr w:type="spellStart"/>
+      <w:r>
+        <w:t>resolveable</w:t>
+      </w:r>
+      <w:proofErr w:type="spellEnd"/>
+      <w:r>
+        <w:t xml:space="preserve"> URL as ontology IRI.</w:t>
       </w:r>
     </w:p>
     <w:p/>
@@ -2502,11 +3062,575 @@
         <w:rPr>
           <w:noProof/>
         </w:rPr>
+        <w:lastRenderedPageBreak/>
         <w:drawing>
           <wp:inline distT="0" distB="0" distL="0" distR="0" wp14:anchorId="1DF593ED" wp14:editId="7138BB45">
             <wp:extent cx="5972810" cy="3359785"/>
             <wp:effectExtent l="0" t="0" r="8890" b="0"/>
             <wp:docPr id="5" name="Grafik 5"/>
+            <wp:cNvGraphicFramePr>
+              <a:graphicFrameLocks xmlns:a="http://schemas.openxmlformats.org/drawingml/2006/main" noChangeAspect="1"/>
+            </wp:cNvGraphicFramePr>
+            <a:graphic xmlns:a="http://schemas.openxmlformats.org/drawingml/2006/main">
+              <a:graphicData uri="http://schemas.openxmlformats.org/drawingml/2006/picture">
+                <pic:pic xmlns:pic="http://schemas.openxmlformats.org/drawingml/2006/picture">
+                  <pic:nvPicPr>
+                    <pic:cNvPr id="1" name=""/>
+                    <pic:cNvPicPr/>
+                  </pic:nvPicPr>
+                  <pic:blipFill>
+                    <a:blip r:embed="rId26"/>
+                    <a:stretch>
+                      <a:fillRect/>
+                    </a:stretch>
+                  </pic:blipFill>
+                  <pic:spPr>
+                    <a:xfrm>
+                      <a:off x="0" y="0"/>
+                      <a:ext cx="5972810" cy="3359785"/>
+                    </a:xfrm>
+                    <a:prstGeom prst="rect">
+                      <a:avLst/>
+                    </a:prstGeom>
+                  </pic:spPr>
+                </pic:pic>
+              </a:graphicData>
+            </a:graphic>
+          </wp:inline>
+        </w:drawing>
+      </w:r>
+    </w:p>
+    <w:p>
+      <w:pPr>
+        <w:pStyle w:val="berschrift2"/>
+      </w:pPr>
+      <w:bookmarkStart w:id="15" w:name="_Toc362967559"/>
+      <w:r>
+        <w:t>Set ID-</w:t>
+      </w:r>
+      <w:r>
+        <w:t>scheme under File/preferences/New Entities</w:t>
+      </w:r>
+      <w:bookmarkEnd w:id="15"/>
+    </w:p>
+    <w:p>
+      <w:r>
+        <w:t>Before editing the CV you need to make P4 aware of how you want a newly generated class/term</w:t>
+      </w:r>
+      <w:r>
+        <w:t>s’</w:t>
+      </w:r>
+      <w:r>
+        <w:t xml:space="preserve"> </w:t>
+      </w:r>
+      <w:r>
+        <w:t xml:space="preserve">ID (also called the Entities IRI, to be stored as </w:t>
+      </w:r>
+      <w:proofErr w:type="spellStart"/>
+      <w:r>
+        <w:t>rdfs</w:t>
+      </w:r>
+      <w:proofErr w:type="gramStart"/>
+      <w:r>
+        <w:t>:</w:t>
+      </w:r>
+      <w:r>
+        <w:t>about</w:t>
+      </w:r>
+      <w:proofErr w:type="spellEnd"/>
+      <w:proofErr w:type="gramEnd"/>
+      <w:r>
+        <w:t xml:space="preserve"> or </w:t>
+      </w:r>
+      <w:proofErr w:type="spellStart"/>
+      <w:r>
+        <w:t>rdf:id</w:t>
+      </w:r>
+      <w:proofErr w:type="spellEnd"/>
+      <w:r>
+        <w:t xml:space="preserve"> </w:t>
+      </w:r>
+      <w:r>
+        <w:t>value</w:t>
+      </w:r>
+      <w:r>
+        <w:t>)</w:t>
+      </w:r>
+      <w:r>
+        <w:t xml:space="preserve"> </w:t>
+      </w:r>
+      <w:r>
+        <w:t xml:space="preserve">to look like, i.e. you need to specify that we want </w:t>
+      </w:r>
+      <w:r>
+        <w:t xml:space="preserve">semantics-free </w:t>
+      </w:r>
+      <w:commentRangeStart w:id="16"/>
+      <w:r>
+        <w:t xml:space="preserve">numeric IDs </w:t>
+      </w:r>
+      <w:commentRangeEnd w:id="16"/>
+      <w:r>
+        <w:rPr>
+          <w:rStyle w:val="Kommentarzeichen"/>
+        </w:rPr>
+        <w:commentReference w:id="16"/>
+      </w:r>
+      <w:r>
+        <w:t xml:space="preserve">rather than human readable </w:t>
+      </w:r>
+      <w:r>
+        <w:t xml:space="preserve">meaningful </w:t>
+      </w:r>
+      <w:r>
+        <w:t>ones</w:t>
+      </w:r>
+      <w:r>
+        <w:t xml:space="preserve"> (to be captured by the </w:t>
+      </w:r>
+      <w:proofErr w:type="spellStart"/>
+      <w:r>
+        <w:t>rdfs:label</w:t>
+      </w:r>
+      <w:proofErr w:type="spellEnd"/>
+      <w:r>
+        <w:t xml:space="preserve"> field)</w:t>
+      </w:r>
+      <w:r>
+        <w:t xml:space="preserve">. </w:t>
+      </w:r>
+      <w:r>
+        <w:t xml:space="preserve">For our </w:t>
+      </w:r>
+      <w:proofErr w:type="spellStart"/>
+      <w:r>
+        <w:t>nmrML</w:t>
+      </w:r>
+      <w:proofErr w:type="spellEnd"/>
+      <w:r>
+        <w:t xml:space="preserve"> CV, we should align the ID scheme to generate IDs like NMR</w:t>
+      </w:r>
+      <w:proofErr w:type="gramStart"/>
+      <w:r>
+        <w:t>:1000442</w:t>
+      </w:r>
+      <w:proofErr w:type="gramEnd"/>
+      <w:r>
+        <w:t xml:space="preserve">, i.e. </w:t>
+      </w:r>
+      <w:r>
+        <w:t>Short NS prefix</w:t>
+      </w:r>
+      <w:r>
+        <w:t xml:space="preserve"> </w:t>
+      </w:r>
+      <w:r>
+        <w:t xml:space="preserve">ended by </w:t>
+      </w:r>
+      <w:r>
+        <w:t xml:space="preserve"> colon</w:t>
+      </w:r>
+      <w:r>
+        <w:t xml:space="preserve"> followed by </w:t>
+      </w:r>
+      <w:r>
+        <w:t xml:space="preserve">7 digits </w:t>
+      </w:r>
+      <w:r>
+        <w:t>ranging from 1000000 to 1100000</w:t>
+      </w:r>
+      <w:r>
+        <w:t xml:space="preserve">. </w:t>
+      </w:r>
+      <w:r>
+        <w:t xml:space="preserve">This means we </w:t>
+      </w:r>
+      <w:r>
+        <w:t xml:space="preserve">need </w:t>
+      </w:r>
+      <w:r>
+        <w:t>to specify the</w:t>
+      </w:r>
+      <w:r>
+        <w:t xml:space="preserve"> </w:t>
+      </w:r>
+      <w:proofErr w:type="gramStart"/>
+      <w:r>
+        <w:t xml:space="preserve">CVs </w:t>
+      </w:r>
+      <w:r>
+        <w:t xml:space="preserve"> </w:t>
+      </w:r>
+      <w:r>
+        <w:t>ID</w:t>
+      </w:r>
+      <w:proofErr w:type="gramEnd"/>
+      <w:r>
+        <w:t xml:space="preserve"> Prefix</w:t>
+      </w:r>
+      <w:r>
+        <w:t xml:space="preserve"> </w:t>
+      </w:r>
+      <w:r>
+        <w:t>(“NMR</w:t>
+      </w:r>
+      <w:r>
+        <w:t>:</w:t>
+      </w:r>
+      <w:r>
+        <w:rPr>
+          <w:rStyle w:val="Funotenzeichen"/>
+        </w:rPr>
+        <w:footnoteReference w:id="4"/>
+      </w:r>
+      <w:r>
+        <w:t>”)</w:t>
+      </w:r>
+      <w:r>
+        <w:t xml:space="preserve">, </w:t>
+      </w:r>
+      <w:r>
+        <w:t>the amount of digits the number sh</w:t>
+      </w:r>
+      <w:r>
+        <w:t>ould have and its numeric range</w:t>
+      </w:r>
+      <w:r>
+        <w:t>. This is done in the File/Preferences/New Entities Tab</w:t>
+      </w:r>
+      <w:r>
+        <w:t>:</w:t>
+      </w:r>
+    </w:p>
+    <w:p>
+      <w:r>
+        <w:rPr>
+          <w:noProof/>
+        </w:rPr>
+        <w:lastRenderedPageBreak/>
+        <w:drawing>
+          <wp:inline distT="0" distB="0" distL="0" distR="0" wp14:anchorId="125102DD" wp14:editId="2FB5396F">
+            <wp:extent cx="5972810" cy="3359785"/>
+            <wp:effectExtent l="0" t="0" r="8890" b="0"/>
+            <wp:docPr id="1" name="Grafik 1"/>
+            <wp:cNvGraphicFramePr>
+              <a:graphicFrameLocks xmlns:a="http://schemas.openxmlformats.org/drawingml/2006/main" noChangeAspect="1"/>
+            </wp:cNvGraphicFramePr>
+            <a:graphic xmlns:a="http://schemas.openxmlformats.org/drawingml/2006/main">
+              <a:graphicData uri="http://schemas.openxmlformats.org/drawingml/2006/picture">
+                <pic:pic xmlns:pic="http://schemas.openxmlformats.org/drawingml/2006/picture">
+                  <pic:nvPicPr>
+                    <pic:cNvPr id="1" name=""/>
+                    <pic:cNvPicPr/>
+                  </pic:nvPicPr>
+                  <pic:blipFill>
+                    <a:blip r:embed="rId27"/>
+                    <a:stretch>
+                      <a:fillRect/>
+                    </a:stretch>
+                  </pic:blipFill>
+                  <pic:spPr>
+                    <a:xfrm>
+                      <a:off x="0" y="0"/>
+                      <a:ext cx="5972810" cy="3359785"/>
+                    </a:xfrm>
+                    <a:prstGeom prst="rect">
+                      <a:avLst/>
+                    </a:prstGeom>
+                  </pic:spPr>
+                </pic:pic>
+              </a:graphicData>
+            </a:graphic>
+          </wp:inline>
+        </w:drawing>
+      </w:r>
+    </w:p>
+    <w:p>
+      <w:r>
+        <w:t>This will generate the following registry entry in Windows Registry Editor Version 5.00</w:t>
+      </w:r>
+    </w:p>
+    <w:p>
+      <w:pPr>
+        <w:spacing w:line="240" w:lineRule="auto"/>
+        <w:contextualSpacing/>
+      </w:pPr>
+      <w:r>
+        <w:t>[HKEY_CURRENT_USER\Software\JavaSoft\Prefs\/P/R/O/T/E/G/E_/P/R/E/F/E/R/E/N/C/E/S\application_preferences\org.protege.editor.owl.entity.creation]</w:t>
+      </w:r>
+    </w:p>
+    <w:p>
+      <w:pPr>
+        <w:spacing w:line="240" w:lineRule="auto"/>
+        <w:contextualSpacing/>
+      </w:pPr>
+      <w:r>
+        <w:t>"/U/S/E_/D/E/F/A/U/L/T_/B/A/S/E_/U/R/I"="false"</w:t>
+      </w:r>
+    </w:p>
+    <w:p>
+      <w:pPr>
+        <w:spacing w:line="240" w:lineRule="auto"/>
+        <w:contextualSpacing/>
+      </w:pPr>
+      <w:r>
+        <w:t>"/D/E/F/A/U/L/T_/B/A/S/E_/U/R/I"=""</w:t>
+      </w:r>
+    </w:p>
+    <w:p>
+      <w:pPr>
+        <w:spacing w:line="240" w:lineRule="auto"/>
+        <w:contextualSpacing/>
+      </w:pPr>
+      <w:r>
+        <w:t>"/D/E/F/A/U/L/T_/U/R/I_/S/E/P/A/R/A/T/O/R"="#"</w:t>
+      </w:r>
+    </w:p>
+    <w:p>
+      <w:pPr>
+        <w:spacing w:line="240" w:lineRule="auto"/>
+        <w:contextualSpacing/>
+      </w:pPr>
+      <w:r>
+        <w:t>"/U/S/E_/A/U/T/O_/I/D_/F/O/R_/F/R/A/G/M/E/N/T"="true"</w:t>
+      </w:r>
+    </w:p>
+    <w:p>
+      <w:pPr>
+        <w:spacing w:line="240" w:lineRule="auto"/>
+        <w:contextualSpacing/>
+        <w:rPr>
+          <w:lang w:val="de-DE"/>
+        </w:rPr>
+      </w:pPr>
+      <w:r>
+        <w:rPr>
+          <w:lang w:val="de-DE"/>
+        </w:rPr>
+        <w:t>"/N/A/M/E_/L/A/B/E/L_/G/E/N/E/R/A/T/E"="</w:t>
+      </w:r>
+      <w:proofErr w:type="spellStart"/>
+      <w:r>
+        <w:rPr>
+          <w:lang w:val="de-DE"/>
+        </w:rPr>
+        <w:t>true</w:t>
+      </w:r>
+      <w:proofErr w:type="spellEnd"/>
+      <w:r>
+        <w:rPr>
+          <w:lang w:val="de-DE"/>
+        </w:rPr>
+        <w:t>"</w:t>
+      </w:r>
+    </w:p>
+    <w:p>
+      <w:pPr>
+        <w:spacing w:line="240" w:lineRule="auto"/>
+        <w:contextualSpacing/>
+        <w:rPr>
+          <w:lang w:val="de-DE"/>
+        </w:rPr>
+      </w:pPr>
+      <w:r>
+        <w:rPr>
+          <w:lang w:val="de-DE"/>
+        </w:rPr>
+        <w:t>"/I/D_/L/A/B/E/L_/G/E/N/E/R/A/T/E"="</w:t>
+      </w:r>
+      <w:proofErr w:type="spellStart"/>
+      <w:r>
+        <w:rPr>
+          <w:lang w:val="de-DE"/>
+        </w:rPr>
+        <w:t>false</w:t>
+      </w:r>
+      <w:proofErr w:type="spellEnd"/>
+      <w:r>
+        <w:rPr>
+          <w:lang w:val="de-DE"/>
+        </w:rPr>
+        <w:t>"</w:t>
+      </w:r>
+    </w:p>
+    <w:p>
+      <w:pPr>
+        <w:spacing w:line="240" w:lineRule="auto"/>
+        <w:contextualSpacing/>
+      </w:pPr>
+      <w:r>
+        <w:t>"/L/A/B/E/L_/D/E/S/C/R/I/P/T/O/R"="org.protege.editor.owl.model.entity./Match/Renderer/Label/Descriptor"</w:t>
+      </w:r>
+    </w:p>
+    <w:p>
+      <w:pPr>
+        <w:spacing w:line="240" w:lineRule="auto"/>
+        <w:contextualSpacing/>
+      </w:pPr>
+      <w:r>
+        <w:t>"/N/A/M/E_/L/A/B/E/L_/U/R/I"="http:\\\\www.w3.org\\2000\\01\\rdf-schema#label"</w:t>
+      </w:r>
+    </w:p>
+    <w:p>
+      <w:pPr>
+        <w:spacing w:line="240" w:lineRule="auto"/>
+        <w:contextualSpacing/>
+      </w:pPr>
+      <w:r>
+        <w:t>"/A/U/T/O_/I/D_/G/E/N/E/R/A/T/O/R_/C/L/A/S/S"="org.protege.editor.owl.model.entity./Iterative/Auto/I/D/Generator"</w:t>
+      </w:r>
+    </w:p>
+    <w:p>
+      <w:pPr>
+        <w:spacing w:line="240" w:lineRule="auto"/>
+        <w:contextualSpacing/>
+      </w:pPr>
+      <w:r>
+        <w:t>"/A/U/T/O_/I/D_/S/T/A/R/T"="1000001"</w:t>
+      </w:r>
+    </w:p>
+    <w:p>
+      <w:pPr>
+        <w:spacing w:line="240" w:lineRule="auto"/>
+        <w:contextualSpacing/>
+      </w:pPr>
+      <w:r>
+        <w:t>"/A/U/T/O_/I/D_/E/N/D"="1100000"</w:t>
+      </w:r>
+    </w:p>
+    <w:p>
+      <w:pPr>
+        <w:spacing w:line="240" w:lineRule="auto"/>
+        <w:contextualSpacing/>
+      </w:pPr>
+      <w:r>
+        <w:t>"/A/U/T/O_/I/D_/S/I/Z/E"="7"</w:t>
+      </w:r>
+    </w:p>
+    <w:p>
+      <w:pPr>
+        <w:spacing w:line="240" w:lineRule="auto"/>
+        <w:contextualSpacing/>
+      </w:pPr>
+      <w:r>
+        <w:t>"/A/U/T/O_/I/D_/P/R/E/F/I/X"="/N/M/R:"</w:t>
+      </w:r>
+    </w:p>
+    <w:p>
+      <w:pPr>
+        <w:spacing w:line="240" w:lineRule="auto"/>
+        <w:contextualSpacing/>
+      </w:pPr>
+      <w:r>
+        <w:t>"/A/U/T/O_/I/D_/S/U/F/F/I/X"=""</w:t>
+      </w:r>
+    </w:p>
+    <w:p>
+      <w:pPr>
+        <w:spacing w:line="240" w:lineRule="auto"/>
+        <w:contextualSpacing/>
+      </w:pPr>
+      <w:r>
+        <w:t>"/S/A/V/E_/A/U/T/O_/I/D_/S/T/A/R/T"="true"</w:t>
+      </w:r>
+    </w:p>
+    <w:p>
+      <w:pPr>
+        <w:spacing w:line="240" w:lineRule="auto"/>
+        <w:contextualSpacing/>
+      </w:pPr>
+      <w:r>
+        <w:t xml:space="preserve">"/N/A/M/E_/L/A/B/E/L_/L/A/N/G"="en" </w:t>
+      </w:r>
+    </w:p>
+    <w:p>
+      <w:pPr>
+        <w:spacing w:line="240" w:lineRule="auto"/>
+        <w:contextualSpacing/>
+      </w:pPr>
+    </w:p>
+    <w:p>
+      <w:pPr>
+        <w:spacing w:line="240" w:lineRule="auto"/>
+        <w:contextualSpacing/>
+      </w:pPr>
+      <w:r>
+        <w:t xml:space="preserve">A corresponding P4EntityCreation.reg file can be found in the </w:t>
+      </w:r>
+      <w:proofErr w:type="spellStart"/>
+      <w:r>
+        <w:t>CVDocumentation</w:t>
+      </w:r>
+      <w:proofErr w:type="spellEnd"/>
+      <w:r>
+        <w:t xml:space="preserve"> </w:t>
+      </w:r>
+      <w:proofErr w:type="spellStart"/>
+      <w:r>
+        <w:t>github</w:t>
+      </w:r>
+      <w:proofErr w:type="spellEnd"/>
+      <w:r>
+        <w:t xml:space="preserve"> folder. On Win</w:t>
+      </w:r>
+      <w:r>
+        <w:t>dow</w:t>
+      </w:r>
+      <w:r>
+        <w:t>s you can just double</w:t>
+      </w:r>
+      <w:r>
+        <w:t>-</w:t>
+      </w:r>
+      <w:r>
+        <w:t xml:space="preserve">click and run it and it will update your Registry accordingly with the new preference settings for the </w:t>
+      </w:r>
+      <w:proofErr w:type="spellStart"/>
+      <w:r>
+        <w:t>nmrML</w:t>
+      </w:r>
+      <w:proofErr w:type="spellEnd"/>
+      <w:r>
+        <w:t xml:space="preserve"> CV term </w:t>
+      </w:r>
+      <w:r>
+        <w:t>ID generation.</w:t>
+      </w:r>
+    </w:p>
+    <w:p>
+      <w:pPr>
+        <w:pStyle w:val="berschrift2"/>
+      </w:pPr>
+      <w:bookmarkStart w:id="17" w:name="_Toc362967560"/>
+      <w:r>
+        <w:t>Set Plugin Architecture</w:t>
+      </w:r>
+      <w:bookmarkEnd w:id="17"/>
+    </w:p>
+    <w:p>
+      <w:r>
+        <w:t>There are a few Protégé plugins available which are useful for our Ontology development. You should update these plugins by selecting File/</w:t>
+      </w:r>
+      <w:proofErr w:type="spellStart"/>
+      <w:r>
+        <w:t>Pleferences</w:t>
+      </w:r>
+      <w:proofErr w:type="spellEnd"/>
+      <w:r>
+        <w:t>/Update plugins, and then selecting and installing the following plugins:</w:t>
+      </w:r>
+    </w:p>
+    <w:p/>
+    <w:p>
+      <w:r>
+        <w:rPr>
+          <w:noProof/>
+        </w:rPr>
+        <w:drawing>
+          <wp:inline distT="0" distB="0" distL="0" distR="0" wp14:anchorId="2DD4012C" wp14:editId="430AC14C">
+            <wp:extent cx="5972810" cy="3359785"/>
+            <wp:effectExtent l="0" t="0" r="8890" b="0"/>
+            <wp:docPr id="8" name="Grafik 8"/>
             <wp:cNvGraphicFramePr>
               <a:graphicFrameLocks xmlns:a="http://schemas.openxmlformats.org/drawingml/2006/main" noChangeAspect="1"/>
             </wp:cNvGraphicFramePr>
@@ -2543,160 +3667,23 @@
       <w:pPr>
         <w:pStyle w:val="berschrift2"/>
       </w:pPr>
-      <w:bookmarkStart w:id="14" w:name="_Toc362431995"/>
-      <w:r>
-        <w:t>Set ID-</w:t>
-      </w:r>
-      <w:r>
-        <w:t>scheme under File/preferences/New Entities</w:t>
-      </w:r>
-      <w:bookmarkEnd w:id="14"/>
-    </w:p>
-    <w:p>
-      <w:bookmarkStart w:id="15" w:name="_GoBack"/>
-      <w:r>
-        <w:t>Before editing the CV you need to make P4 aware of how you want a newly generated class/term</w:t>
-      </w:r>
-      <w:r>
-        <w:t>s’</w:t>
-      </w:r>
-      <w:r>
-        <w:t xml:space="preserve"> </w:t>
-      </w:r>
-      <w:r>
-        <w:t xml:space="preserve">ID (also called the Entities IRI, to be stored as </w:t>
-      </w:r>
-      <w:r>
-        <w:t>rdfs:</w:t>
-      </w:r>
-      <w:r>
-        <w:t>about or rdf:id</w:t>
-      </w:r>
-      <w:r>
-        <w:t xml:space="preserve"> </w:t>
-      </w:r>
-      <w:r>
-        <w:t>value</w:t>
-      </w:r>
-      <w:r>
-        <w:t>)</w:t>
-      </w:r>
-      <w:r>
-        <w:t xml:space="preserve"> </w:t>
-      </w:r>
-      <w:r>
-        <w:t xml:space="preserve">to look like, i.e. you need to specify that we want </w:t>
-      </w:r>
-      <w:r>
-        <w:t xml:space="preserve">semantics-free </w:t>
-      </w:r>
-      <w:commentRangeStart w:id="16"/>
-      <w:r>
-        <w:t xml:space="preserve">numeric IDs </w:t>
-      </w:r>
-      <w:commentRangeEnd w:id="16"/>
-      <w:r>
-        <w:rPr>
-          <w:rStyle w:val="Kommentarzeichen"/>
-        </w:rPr>
-        <w:commentReference w:id="16"/>
-      </w:r>
-      <w:r>
-        <w:t xml:space="preserve">rather than human readable </w:t>
-      </w:r>
-      <w:r>
-        <w:t xml:space="preserve">meaningful </w:t>
-      </w:r>
-      <w:r>
-        <w:t>ones</w:t>
-      </w:r>
-      <w:r>
-        <w:t xml:space="preserve"> (to be captured by the rdfs:label field)</w:t>
-      </w:r>
-      <w:r>
-        <w:t xml:space="preserve">. </w:t>
-      </w:r>
-      <w:r>
-        <w:t>For our nmrML CV, we should align the ID scheme to generate IDs like NMR:1000442</w:t>
-      </w:r>
-      <w:r>
-        <w:t xml:space="preserve">, i.e. </w:t>
-      </w:r>
-      <w:r>
-        <w:t>Short NS prefix</w:t>
-      </w:r>
-      <w:r>
-        <w:t xml:space="preserve"> </w:t>
-      </w:r>
-      <w:r>
-        <w:t xml:space="preserve">ended by </w:t>
-      </w:r>
-      <w:r>
-        <w:t xml:space="preserve"> colon</w:t>
-      </w:r>
-      <w:r>
-        <w:t xml:space="preserve"> followed by </w:t>
-      </w:r>
-      <w:r>
-        <w:t xml:space="preserve">7 digits </w:t>
-      </w:r>
-      <w:r>
-        <w:t>ranging from 1000000 to 1100000</w:t>
-      </w:r>
-      <w:r>
-        <w:t xml:space="preserve">. </w:t>
-      </w:r>
-      <w:r>
-        <w:t xml:space="preserve">This means we </w:t>
-      </w:r>
-      <w:r>
-        <w:t xml:space="preserve">need </w:t>
-      </w:r>
-      <w:r>
-        <w:t>to specify the</w:t>
-      </w:r>
-      <w:r>
-        <w:t xml:space="preserve"> CVs </w:t>
-      </w:r>
-      <w:r>
-        <w:t xml:space="preserve"> </w:t>
-      </w:r>
-      <w:r>
-        <w:t>ID Prefix</w:t>
-      </w:r>
-      <w:r>
-        <w:t xml:space="preserve"> </w:t>
-      </w:r>
-      <w:r>
-        <w:t>(“NMR</w:t>
-      </w:r>
-      <w:r>
-        <w:t>:</w:t>
-      </w:r>
-      <w:r>
-        <w:rPr>
-          <w:rStyle w:val="Funotenzeichen"/>
-        </w:rPr>
-        <w:footnoteReference w:id="4"/>
-      </w:r>
-      <w:r>
-        <w:t>”)</w:t>
-      </w:r>
-      <w:r>
-        <w:t xml:space="preserve">, </w:t>
-      </w:r>
-      <w:r>
-        <w:t>the amount of digits the number sh</w:t>
-      </w:r>
-      <w:r>
-        <w:t>ould have and its numeric range</w:t>
-      </w:r>
-      <w:r>
-        <w:t>. This is done in the File/Preferences/New Entities Tab</w:t>
-      </w:r>
-      <w:bookmarkEnd w:id="15"/>
-      <w:r>
-        <w:t>:</w:t>
+      <w:bookmarkStart w:id="18" w:name="_Toc362967561"/>
+      <w:r>
+        <w:t>Creating a new Tab</w:t>
+      </w:r>
+      <w:bookmarkEnd w:id="18"/>
+    </w:p>
+    <w:p>
+      <w:r>
+        <w:t xml:space="preserve">I have created a new </w:t>
+      </w:r>
+      <w:proofErr w:type="spellStart"/>
+      <w:r>
+        <w:t>nmrCVtab</w:t>
+      </w:r>
+      <w:proofErr w:type="spellEnd"/>
+      <w:r>
+        <w:t xml:space="preserve"> that you have to make show up in P4:</w:t>
       </w:r>
     </w:p>
     <w:p>
@@ -2705,10 +3692,10 @@
           <w:noProof/>
         </w:rPr>
         <w:drawing>
-          <wp:inline distT="0" distB="0" distL="0" distR="0" wp14:anchorId="125102DD" wp14:editId="2FB5396F">
+          <wp:inline distT="0" distB="0" distL="0" distR="0" wp14:anchorId="09ADB41E" wp14:editId="4FBEBEE7">
             <wp:extent cx="5972810" cy="3359785"/>
             <wp:effectExtent l="0" t="0" r="8890" b="0"/>
-            <wp:docPr id="1" name="Grafik 1"/>
+            <wp:docPr id="10" name="Grafik 10"/>
             <wp:cNvGraphicFramePr>
               <a:graphicFrameLocks xmlns:a="http://schemas.openxmlformats.org/drawingml/2006/main" noChangeAspect="1"/>
             </wp:cNvGraphicFramePr>
@@ -2743,222 +3730,236 @@
     </w:p>
     <w:p>
       <w:r>
-        <w:t>This will generate the following registry entry in Windows Registry Editor Version 5.00</w:t>
-      </w:r>
-    </w:p>
-    <w:p>
-      <w:pPr>
-        <w:spacing w:line="240" w:lineRule="auto"/>
-        <w:contextualSpacing/>
-      </w:pPr>
-      <w:r>
-        <w:t>[HKEY_CURRENT_USER\Software\JavaSoft\Prefs\/P/R/O/T/E/G/E_/P/R/E/F/E/R/E/N/C/E/S\application_preferences\org.protege.editor.owl.entity.creation]</w:t>
-      </w:r>
-    </w:p>
-    <w:p>
-      <w:pPr>
-        <w:spacing w:line="240" w:lineRule="auto"/>
-        <w:contextualSpacing/>
-      </w:pPr>
-      <w:r>
-        <w:t>"/U/S/E_/D/E/F/A/U/L/T_/B/A/S/E_/U/R/I"="false"</w:t>
-      </w:r>
-    </w:p>
-    <w:p>
-      <w:pPr>
-        <w:spacing w:line="240" w:lineRule="auto"/>
-        <w:contextualSpacing/>
-      </w:pPr>
-      <w:r>
-        <w:t>"/D/E/F/A/U/L/T_/B/A/S/E_/U/R/I"=""</w:t>
-      </w:r>
-    </w:p>
-    <w:p>
-      <w:pPr>
-        <w:spacing w:line="240" w:lineRule="auto"/>
-        <w:contextualSpacing/>
-      </w:pPr>
-      <w:r>
-        <w:t>"/D/E/F/A/U/L/T_/U/R/I_/S/E/P/A/R/A/T/O/R"="#"</w:t>
-      </w:r>
-    </w:p>
-    <w:p>
-      <w:pPr>
-        <w:spacing w:line="240" w:lineRule="auto"/>
-        <w:contextualSpacing/>
-      </w:pPr>
-      <w:r>
-        <w:t>"/U/S/E_/A/U/T/O_/I/D_/F/O/R_/F/R/A/G/M/E/N/T"="true"</w:t>
-      </w:r>
-    </w:p>
-    <w:p>
-      <w:pPr>
-        <w:spacing w:line="240" w:lineRule="auto"/>
-        <w:contextualSpacing/>
-        <w:rPr>
-          <w:lang w:val="de-DE"/>
-        </w:rPr>
-      </w:pPr>
-      <w:r>
-        <w:rPr>
-          <w:lang w:val="de-DE"/>
-        </w:rPr>
-        <w:t>"/N/A/M/E_/L/A/B/E/L_/G/E/N/E/R/A/T/E"="true"</w:t>
-      </w:r>
-    </w:p>
-    <w:p>
-      <w:pPr>
-        <w:spacing w:line="240" w:lineRule="auto"/>
-        <w:contextualSpacing/>
-        <w:rPr>
-          <w:lang w:val="de-DE"/>
-        </w:rPr>
-      </w:pPr>
-      <w:r>
-        <w:rPr>
-          <w:lang w:val="de-DE"/>
-        </w:rPr>
-        <w:t>"/I/D_/L/A/B/E/L_/G/E/N/E/R/A/T/E"="false"</w:t>
-      </w:r>
-    </w:p>
-    <w:p>
-      <w:pPr>
-        <w:spacing w:line="240" w:lineRule="auto"/>
-        <w:contextualSpacing/>
-      </w:pPr>
-      <w:r>
-        <w:t>"/L/A/B/E/L_/D/E/S/C/R/I/P/T/O/R"="org.protege.editor.owl.model.entity./Match/Renderer/Label/Descriptor"</w:t>
-      </w:r>
-    </w:p>
-    <w:p>
-      <w:pPr>
-        <w:spacing w:line="240" w:lineRule="auto"/>
-        <w:contextualSpacing/>
-      </w:pPr>
-      <w:r>
-        <w:t>"/N/A/M/E_/L/A/B/E/L_/U/R/I"="http:\\\\www.w3.org\\2000\\01\\rdf-schema#label"</w:t>
-      </w:r>
-    </w:p>
-    <w:p>
-      <w:pPr>
-        <w:spacing w:line="240" w:lineRule="auto"/>
-        <w:contextualSpacing/>
-      </w:pPr>
-      <w:r>
-        <w:t>"/A/U/T/O_/I/D_/G/E/N/E/R/A/T/O/R_/C/L/A/S/S"="org.protege.editor.owl.model.entity./Iterative/Auto/I/D/Generator"</w:t>
-      </w:r>
-    </w:p>
-    <w:p>
-      <w:pPr>
-        <w:spacing w:line="240" w:lineRule="auto"/>
-        <w:contextualSpacing/>
-      </w:pPr>
-      <w:r>
-        <w:t>"/A/U/T/O_/I/D_/S/T/A/R/T"="1000001"</w:t>
-      </w:r>
-    </w:p>
-    <w:p>
-      <w:pPr>
-        <w:spacing w:line="240" w:lineRule="auto"/>
-        <w:contextualSpacing/>
-      </w:pPr>
-      <w:r>
-        <w:t>"/A/U/T/O_/I/D_/E/N/D"="1100000"</w:t>
-      </w:r>
-    </w:p>
-    <w:p>
-      <w:pPr>
-        <w:spacing w:line="240" w:lineRule="auto"/>
-        <w:contextualSpacing/>
-      </w:pPr>
-      <w:r>
-        <w:t>"/A/U/T/O_/I/D_/S/I/Z/E"="7"</w:t>
-      </w:r>
-    </w:p>
-    <w:p>
-      <w:pPr>
-        <w:spacing w:line="240" w:lineRule="auto"/>
-        <w:contextualSpacing/>
-      </w:pPr>
-      <w:r>
-        <w:t>"/A/U/T/O_/I/D_/P/R/E/F/I/X"="/N/M/R:"</w:t>
-      </w:r>
-    </w:p>
-    <w:p>
-      <w:pPr>
-        <w:spacing w:line="240" w:lineRule="auto"/>
-        <w:contextualSpacing/>
-      </w:pPr>
-      <w:r>
-        <w:t>"/A/U/T/O_/I/D_/S/U/F/F/I/X"=""</w:t>
-      </w:r>
-    </w:p>
-    <w:p>
-      <w:pPr>
-        <w:spacing w:line="240" w:lineRule="auto"/>
-        <w:contextualSpacing/>
-      </w:pPr>
-      <w:r>
-        <w:t>"/S/A/V/E_/A/U/T/O_/I/D_/S/T/A/R/T"="true"</w:t>
-      </w:r>
-    </w:p>
-    <w:p>
-      <w:pPr>
-        <w:spacing w:line="240" w:lineRule="auto"/>
-        <w:contextualSpacing/>
-      </w:pPr>
-      <w:r>
-        <w:t xml:space="preserve">"/N/A/M/E_/L/A/B/E/L_/L/A/N/G"="en" </w:t>
-      </w:r>
-    </w:p>
-    <w:p>
-      <w:pPr>
-        <w:spacing w:line="240" w:lineRule="auto"/>
-        <w:contextualSpacing/>
-      </w:pPr>
-    </w:p>
-    <w:p>
-      <w:pPr>
-        <w:spacing w:line="240" w:lineRule="auto"/>
-        <w:contextualSpacing/>
-      </w:pPr>
-      <w:r>
-        <w:t>A corresponding P4EntityCreation.reg file can be found in the CVDocumentation github folder. On Win</w:t>
-      </w:r>
-      <w:r>
-        <w:t>dow</w:t>
-      </w:r>
-      <w:r>
-        <w:t>s you can just double</w:t>
-      </w:r>
-      <w:r>
-        <w:t>-</w:t>
-      </w:r>
-      <w:r>
-        <w:t xml:space="preserve">click and run it and it will update your Registry accordingly with the new preference settings for the nmrML CV term </w:t>
-      </w:r>
-      <w:r>
-        <w:t>ID generation.</w:t>
+        <w:t xml:space="preserve">Just select Window/Import tab, and select the </w:t>
+      </w:r>
+      <w:r>
+        <w:t>nmrCVtab.layout.xml</w:t>
+      </w:r>
+      <w:r>
+        <w:t xml:space="preserve"> file from the </w:t>
+      </w:r>
+      <w:proofErr w:type="spellStart"/>
+      <w:r>
+        <w:t>github</w:t>
+      </w:r>
+      <w:proofErr w:type="spellEnd"/>
+      <w:r>
+        <w:t xml:space="preserve"> ontology folder as input. You can do the same with the </w:t>
+      </w:r>
+      <w:proofErr w:type="spellStart"/>
+      <w:r>
+        <w:t>OntoCheck</w:t>
+      </w:r>
+      <w:proofErr w:type="spellEnd"/>
+      <w:r>
+        <w:t xml:space="preserve"> Tab.</w:t>
       </w:r>
     </w:p>
     <w:p>
       <w:pPr>
         <w:pStyle w:val="berschrift2"/>
       </w:pPr>
-      <w:bookmarkStart w:id="17" w:name="_Toc362431996"/>
+      <w:bookmarkStart w:id="19" w:name="_Toc362967562"/>
+      <w:r>
+        <w:lastRenderedPageBreak/>
+        <w:t>Testing the Ontology before release (Clean-up Checks)</w:t>
+      </w:r>
+      <w:bookmarkEnd w:id="19"/>
+    </w:p>
+    <w:p>
+      <w:r>
+        <w:t xml:space="preserve">A useful plugin to check the ontology e.g. for redundant class names or naming convention violations is </w:t>
+      </w:r>
+      <w:proofErr w:type="spellStart"/>
+      <w:r>
+        <w:t>OntoCheck</w:t>
+      </w:r>
+      <w:proofErr w:type="spellEnd"/>
+      <w:r>
+        <w:t>, to be downloaded and installed from</w:t>
+      </w:r>
+    </w:p>
+    <w:p>
+      <w:pPr>
+        <w:rPr>
+          <w:rStyle w:val="Hyperlink"/>
+        </w:rPr>
+      </w:pPr>
+      <w:hyperlink r:id="rId30" w:history="1">
+        <w:r>
+          <w:rPr>
+            <w:rStyle w:val="Hyperlink"/>
+          </w:rPr>
+          <w:t>http://www.imbi.uni-freiburg.de/ontology/OntoCheck/</w:t>
+        </w:r>
+      </w:hyperlink>
+    </w:p>
+    <w:p>
+      <w:pPr>
+        <w:rPr>
+          <w:rStyle w:val="Hyperlink"/>
+          <w:i/>
+        </w:rPr>
+      </w:pPr>
+      <w:r>
+        <w:rPr>
+          <w:i/>
+        </w:rPr>
+        <w:t xml:space="preserve">To make P4.x load and display the </w:t>
+      </w:r>
+      <w:proofErr w:type="spellStart"/>
+      <w:r>
+        <w:rPr>
+          <w:i/>
+        </w:rPr>
+        <w:t>OntoCheck</w:t>
+      </w:r>
+      <w:proofErr w:type="spellEnd"/>
+      <w:r>
+        <w:rPr>
+          <w:i/>
+        </w:rPr>
+        <w:t xml:space="preserve"> view correctly, you have to do the following: </w:t>
+      </w:r>
+      <w:r>
+        <w:rPr>
+          <w:i/>
+        </w:rPr>
+        <w:br/>
+        <w:t xml:space="preserve">First, create a new Tab and give it a name, e.g. </w:t>
+      </w:r>
+      <w:proofErr w:type="spellStart"/>
+      <w:r>
+        <w:rPr>
+          <w:i/>
+        </w:rPr>
+        <w:t>OntoCheckTab</w:t>
+      </w:r>
+      <w:proofErr w:type="spellEnd"/>
+      <w:r>
+        <w:rPr>
+          <w:i/>
+        </w:rPr>
+        <w:t xml:space="preserve">. Then drop the class hierarchy view to the left inside the empty new Tab. Then drop the </w:t>
+      </w:r>
+      <w:proofErr w:type="spellStart"/>
+      <w:r>
+        <w:rPr>
+          <w:i/>
+        </w:rPr>
+        <w:t>OntoCheck</w:t>
+      </w:r>
+      <w:proofErr w:type="spellEnd"/>
+      <w:r>
+        <w:rPr>
+          <w:i/>
+        </w:rPr>
+        <w:t xml:space="preserve"> Class View to the right of it, select the thing top level class and configure the Class hierarchy to be visible to the left and leave enough room to make the </w:t>
+      </w:r>
+      <w:proofErr w:type="spellStart"/>
+      <w:r>
+        <w:rPr>
+          <w:i/>
+        </w:rPr>
+        <w:t>OntoCheck</w:t>
+      </w:r>
+      <w:proofErr w:type="spellEnd"/>
+      <w:r>
+        <w:rPr>
+          <w:i/>
+        </w:rPr>
+        <w:t xml:space="preserve"> GUI appear in full to the right side of it. Now select some class in the class hierarchy. All tests done with </w:t>
+      </w:r>
+      <w:proofErr w:type="spellStart"/>
+      <w:r>
+        <w:rPr>
+          <w:i/>
+        </w:rPr>
+        <w:t>OntoCheck</w:t>
+      </w:r>
+      <w:proofErr w:type="spellEnd"/>
+      <w:r>
+        <w:rPr>
+          <w:i/>
+        </w:rPr>
+        <w:t xml:space="preserve"> will be done </w:t>
+      </w:r>
+      <w:proofErr w:type="spellStart"/>
+      <w:r>
+        <w:rPr>
+          <w:i/>
+        </w:rPr>
+        <w:t>rootwards</w:t>
+      </w:r>
+      <w:proofErr w:type="spellEnd"/>
+      <w:r>
+        <w:rPr>
+          <w:i/>
+        </w:rPr>
+        <w:t xml:space="preserve"> from this selected node. You can then save the tab.</w:t>
+      </w:r>
+    </w:p>
+    <w:p>
+      <w:r>
+        <w:t xml:space="preserve">When entering the DL expressivity domain, we can use the ‘Run Ontology Test’ function from within </w:t>
+      </w:r>
+      <w:proofErr w:type="gramStart"/>
+      <w:r>
+        <w:t>Protégé  3.5</w:t>
+      </w:r>
+      <w:proofErr w:type="gramEnd"/>
+      <w:r>
+        <w:t xml:space="preserve"> (e.g. to discover redundant assertions</w:t>
+      </w:r>
+      <w:r>
+        <w:t>:</w:t>
+      </w:r>
+      <w:r>
+        <w:tab/>
+        <w:t>DefaultOWLNamedClass(http://purl.org/biotop/btl2.owl#ImmaterialThreeDimensionalPhysicalEntity)</w:t>
+      </w:r>
+      <w:r>
+        <w:tab/>
+        <w:t>This class duplicates restrictions from parents (btl2:hasBoundary only (btl2:OneDimensionalPhysicalEntity or btl2:TwoDimensionalPhysicalEntity))</w:t>
+      </w:r>
+    </w:p>
+    <w:p>
+      <w:r>
+        <w:t xml:space="preserve">Another useful tool to discover and rectify modelling errors is </w:t>
+      </w:r>
+      <w:r>
+        <w:t xml:space="preserve">the Ontology Pitfall Scanner OOPS service at: </w:t>
+      </w:r>
+      <w:hyperlink r:id="rId31" w:history="1">
+        <w:r>
+          <w:rPr>
+            <w:rStyle w:val="Hyperlink"/>
+          </w:rPr>
+          <w:t>http://oeg-lia3.dia.fi.upm.es/oops/index-content.jsp</w:t>
+        </w:r>
+      </w:hyperlink>
+      <w:r>
+        <w:t xml:space="preserve"> </w:t>
+      </w:r>
+    </w:p>
+    <w:p>
+      <w:pPr>
+        <w:pStyle w:val="berschrift2"/>
+      </w:pPr>
+      <w:bookmarkStart w:id="20" w:name="_Toc362967563"/>
       <w:r>
         <w:t>Recommended Class Naming C</w:t>
       </w:r>
       <w:r>
         <w:t>onventions</w:t>
       </w:r>
-      <w:bookmarkEnd w:id="17"/>
+      <w:bookmarkEnd w:id="20"/>
     </w:p>
     <w:p>
       <w:r>
         <w:t>To provide some guidance on how a meaningful and unambiguous term /class label should look like, the OBO Foundry has provided a set of naming conventions (</w:t>
       </w:r>
-      <w:hyperlink r:id="rId30" w:history="1">
+      <w:hyperlink r:id="rId32" w:history="1">
         <w:r>
           <w:rPr>
             <w:rStyle w:val="Hyperlink"/>
@@ -2970,12 +3971,20 @@
         <w:t xml:space="preserve"> </w:t>
       </w:r>
       <w:r>
-        <w:t xml:space="preserve">). Within P4 we can define labelling Checks via the P4 plugin OntoCheck: </w:t>
+        <w:t xml:space="preserve">). Within P4 we can define labelling Checks via the P4 plugin </w:t>
+      </w:r>
+      <w:proofErr w:type="spellStart"/>
+      <w:r>
+        <w:t>OntoCheck</w:t>
+      </w:r>
+      <w:proofErr w:type="spellEnd"/>
+      <w:r>
+        <w:t xml:space="preserve">: </w:t>
       </w:r>
       <w:r>
         <w:t xml:space="preserve"> </w:t>
       </w:r>
-      <w:hyperlink r:id="rId31" w:history="1">
+      <w:hyperlink r:id="rId33" w:history="1">
         <w:r>
           <w:rPr>
             <w:rStyle w:val="Hyperlink"/>
@@ -2991,17 +4000,17 @@
       <w:pPr>
         <w:pStyle w:val="berschrift2"/>
       </w:pPr>
-      <w:bookmarkStart w:id="18" w:name="_Toc362431997"/>
+      <w:bookmarkStart w:id="21" w:name="_Toc362967564"/>
       <w:r>
         <w:t>Increase Java RAM Heap Size for P4</w:t>
       </w:r>
-      <w:bookmarkEnd w:id="18"/>
+      <w:bookmarkEnd w:id="21"/>
     </w:p>
     <w:p>
       <w:r>
         <w:t xml:space="preserve">To open larger and complex ontologies you should increase the RAM heap size to be &gt;3GB. This is explained at </w:t>
       </w:r>
-      <w:hyperlink r:id="rId32" w:history="1">
+      <w:hyperlink r:id="rId34" w:history="1">
         <w:r>
           <w:rPr>
             <w:rStyle w:val="Hyperlink"/>
@@ -3017,22 +4026,30 @@
       <w:pPr>
         <w:pStyle w:val="berschrift2"/>
       </w:pPr>
-      <w:bookmarkStart w:id="19" w:name="_Toc362431998"/>
+      <w:bookmarkStart w:id="22" w:name="_Toc362967565"/>
       <w:r>
         <w:t>Handling of Imports</w:t>
       </w:r>
-      <w:bookmarkEnd w:id="19"/>
-    </w:p>
-    <w:p>
-      <w:r>
-        <w:t>There is a configuration file, catalog-v001.xml, which sets Protege to load imported ontologies from local files.</w:t>
+      <w:bookmarkEnd w:id="22"/>
+    </w:p>
+    <w:p>
+      <w:r>
+        <w:t xml:space="preserve">There is a configuration file, catalog-v001.xml, which sets </w:t>
+      </w:r>
+      <w:proofErr w:type="spellStart"/>
+      <w:r>
+        <w:t>Protege</w:t>
+      </w:r>
+      <w:proofErr w:type="spellEnd"/>
+      <w:r>
+        <w:t xml:space="preserve"> to load imported ontologies from local files.</w:t>
       </w:r>
     </w:p>
     <w:p>
       <w:pPr>
         <w:pStyle w:val="berschrift2"/>
       </w:pPr>
-      <w:bookmarkStart w:id="20" w:name="_Toc362431999"/>
+      <w:bookmarkStart w:id="23" w:name="_Toc362967566"/>
       <w:r>
         <w:t xml:space="preserve">Term obsoletion </w:t>
       </w:r>
@@ -3048,7 +4065,7 @@
       <w:r>
         <w:t>Purgatory usage</w:t>
       </w:r>
-      <w:bookmarkEnd w:id="20"/>
+      <w:bookmarkEnd w:id="23"/>
     </w:p>
     <w:p>
       <w:r>
@@ -3057,7 +4074,7 @@
       <w:r>
         <w:t xml:space="preserve">e can re-use the policy specified for OBI at </w:t>
       </w:r>
-      <w:hyperlink r:id="rId33" w:history="1">
+      <w:hyperlink r:id="rId35" w:history="1">
         <w:r>
           <w:rPr>
             <w:rStyle w:val="Hyperlink"/>
@@ -3071,7 +4088,15 @@
     </w:p>
     <w:p>
       <w:r>
-        <w:t>Deprecated terms should be advertised at the nmrML mailing list prior to deprecation. The terms can be deprecated if no objections are raised within a week.</w:t>
+        <w:t xml:space="preserve">Deprecated terms should be advertised at the </w:t>
+      </w:r>
+      <w:proofErr w:type="spellStart"/>
+      <w:r>
+        <w:t>nmrML</w:t>
+      </w:r>
+      <w:proofErr w:type="spellEnd"/>
+      <w:r>
+        <w:t xml:space="preserve"> mailing list prior to deprecation. The terms can be deprecated if no objections are raised within a week.</w:t>
       </w:r>
     </w:p>
     <w:p>
@@ -3130,6 +4155,7 @@
         </w:numPr>
       </w:pPr>
       <w:r>
+        <w:lastRenderedPageBreak/>
         <w:t>add reason for deprecation property to the term-to-be-deprecated by adding annotation 'has obsolescence reason', choose predefined terms (e.g. 'failed exploratory term' , 'placeholder removed' , 'terms merged' , 'term imported' , 'term split') from 'Entity IRI' tab's 'Individuals' tab and add replacement term property if there is one</w:t>
       </w:r>
     </w:p>
@@ -3142,7 +4168,15 @@
         </w:numPr>
       </w:pPr>
       <w:r>
-        <w:t>add prefix to rdfs label obsolete_</w:t>
+        <w:t xml:space="preserve">add prefix to </w:t>
+      </w:r>
+      <w:proofErr w:type="spellStart"/>
+      <w:r>
+        <w:t>rdfs</w:t>
+      </w:r>
+      <w:proofErr w:type="spellEnd"/>
+      <w:r>
+        <w:t xml:space="preserve"> label obsolete_</w:t>
       </w:r>
     </w:p>
     <w:p>
@@ -3166,7 +4200,15 @@
         </w:numPr>
       </w:pPr>
       <w:r>
-        <w:t>add annotation 'deprecated' with value "true" and type "boolean"</w:t>
+        <w:t>add annotation 'deprecated' with value "true" and type "</w:t>
+      </w:r>
+      <w:proofErr w:type="spellStart"/>
+      <w:r>
+        <w:t>boolean</w:t>
+      </w:r>
+      <w:proofErr w:type="spellEnd"/>
+      <w:r>
+        <w:t>"</w:t>
       </w:r>
     </w:p>
     <w:p>
@@ -3213,9 +4255,11 @@
       <w:r>
         <w:t xml:space="preserve">if OK check in as a new file with an </w:t>
       </w:r>
+      <w:proofErr w:type="spellStart"/>
       <w:r>
         <w:t>git</w:t>
       </w:r>
+      <w:proofErr w:type="spellEnd"/>
       <w:r>
         <w:t xml:space="preserve"> log</w:t>
       </w:r>
@@ -3224,11 +4268,11 @@
       <w:pPr>
         <w:pStyle w:val="berschrift2"/>
       </w:pPr>
-      <w:bookmarkStart w:id="21" w:name="_Toc362432000"/>
+      <w:bookmarkStart w:id="24" w:name="_Toc362967567"/>
       <w:r>
         <w:t>Set Search to allow for full regular expression searches under File/preferences/general</w:t>
       </w:r>
-      <w:bookmarkEnd w:id="21"/>
+      <w:bookmarkEnd w:id="24"/>
     </w:p>
     <w:p>
       <w:r>
@@ -3251,7 +4295,7 @@
                     <pic:cNvPicPr/>
                   </pic:nvPicPr>
                   <pic:blipFill>
-                    <a:blip r:embed="rId34"/>
+                    <a:blip r:embed="rId36"/>
                     <a:stretch>
                       <a:fillRect/>
                     </a:stretch>
@@ -3280,9 +4324,92 @@
         </w:tabs>
       </w:pPr>
     </w:p>
+    <w:p>
+      <w:pPr>
+        <w:tabs>
+          <w:tab w:val="left" w:pos="7103"/>
+        </w:tabs>
+      </w:pPr>
+      <w:r>
+        <w:t>ANNEX</w:t>
+      </w:r>
+    </w:p>
+    <w:p>
+      <w:pPr>
+        <w:tabs>
+          <w:tab w:val="left" w:pos="7103"/>
+        </w:tabs>
+      </w:pPr>
+    </w:p>
+    <w:p>
+      <w:pPr>
+        <w:tabs>
+          <w:tab w:val="left" w:pos="7103"/>
+        </w:tabs>
+      </w:pPr>
+      <w:r>
+        <w:t xml:space="preserve">ID renaming of merged imported </w:t>
+      </w:r>
+      <w:proofErr w:type="spellStart"/>
+      <w:r>
+        <w:t>msi</w:t>
+      </w:r>
+      <w:proofErr w:type="spellEnd"/>
+      <w:r>
+        <w:t xml:space="preserve"> Terms:</w:t>
+      </w:r>
+    </w:p>
+    <w:p>
+      <w:pPr>
+        <w:tabs>
+          <w:tab w:val="left" w:pos="7103"/>
+        </w:tabs>
+      </w:pPr>
+      <w:r>
+        <w:rPr>
+          <w:noProof/>
+        </w:rPr>
+        <w:lastRenderedPageBreak/>
+        <w:drawing>
+          <wp:inline distT="0" distB="0" distL="0" distR="0" wp14:anchorId="0D1191C0" wp14:editId="76112A58">
+            <wp:extent cx="15240000" cy="8572500"/>
+            <wp:effectExtent l="0" t="0" r="0" b="0"/>
+            <wp:docPr id="3" name="Grafik 3"/>
+            <wp:cNvGraphicFramePr>
+              <a:graphicFrameLocks xmlns:a="http://schemas.openxmlformats.org/drawingml/2006/main" noChangeAspect="1"/>
+            </wp:cNvGraphicFramePr>
+            <a:graphic xmlns:a="http://schemas.openxmlformats.org/drawingml/2006/main">
+              <a:graphicData uri="http://schemas.openxmlformats.org/drawingml/2006/picture">
+                <pic:pic xmlns:pic="http://schemas.openxmlformats.org/drawingml/2006/picture">
+                  <pic:nvPicPr>
+                    <pic:cNvPr id="1" name=""/>
+                    <pic:cNvPicPr/>
+                  </pic:nvPicPr>
+                  <pic:blipFill>
+                    <a:blip r:embed="rId37"/>
+                    <a:stretch>
+                      <a:fillRect/>
+                    </a:stretch>
+                  </pic:blipFill>
+                  <pic:spPr>
+                    <a:xfrm>
+                      <a:off x="0" y="0"/>
+                      <a:ext cx="15240000" cy="8572500"/>
+                    </a:xfrm>
+                    <a:prstGeom prst="rect">
+                      <a:avLst/>
+                    </a:prstGeom>
+                  </pic:spPr>
+                </pic:pic>
+              </a:graphicData>
+            </a:graphic>
+          </wp:inline>
+        </w:drawing>
+      </w:r>
+    </w:p>
     <w:sectPr>
-      <w:headerReference w:type="default" r:id="rId35"/>
-      <w:footerReference w:type="default" r:id="rId36"/>
+      <w:headerReference w:type="default" r:id="rId38"/>
+      <w:footerReference w:type="default" r:id="rId39"/>
       <w:pgSz w:w="12240" w:h="15840"/>
       <w:pgMar w:top="1417" w:right="1417" w:bottom="1134" w:left="1417" w:header="708" w:footer="708" w:gutter="0"/>
       <w:cols w:space="708"/>
@@ -3294,7 +4421,7 @@
 
 <file path=word/comments.xml><?xml version="1.0" encoding="utf-8"?>
 <w:comments xmlns:wpc="http://schemas.microsoft.com/office/word/2010/wordprocessingCanvas" xmlns:mc="http://schemas.openxmlformats.org/markup-compatibility/2006" xmlns:o="urn:schemas-microsoft-com:office:office" xmlns:r="http://schemas.openxmlformats.org/officeDocument/2006/relationships" xmlns:m="http://schemas.openxmlformats.org/officeDocument/2006/math" xmlns:v="urn:schemas-microsoft-com:vml" xmlns:wp14="http://schemas.microsoft.com/office/word/2010/wordprocessingDrawing" xmlns:wp="http://schemas.openxmlformats.org/drawingml/2006/wordprocessingDrawing" xmlns:w10="urn:schemas-microsoft-com:office:word" xmlns:w="http://schemas.openxmlformats.org/wordprocessingml/2006/main" xmlns:w14="http://schemas.microsoft.com/office/word/2010/wordml" xmlns:w15="http://schemas.microsoft.com/office/word/2012/wordml" xmlns:wpg="http://schemas.microsoft.com/office/word/2010/wordprocessingGroup" xmlns:wpi="http://schemas.microsoft.com/office/word/2010/wordprocessingInk" xmlns:wne="http://schemas.microsoft.com/office/word/2006/wordml" xmlns:wps="http://schemas.microsoft.com/office/word/2010/wordprocessingShape" mc:Ignorable="w14 w15 wp14">
-  <w:comment w:id="12" w:author="dschober" w:date="2013-07-24T09:02:00Z" w:initials="d">
+  <w:comment w:id="13" w:author="dschober" w:date="2013-07-24T09:02:00Z" w:initials="d">
     <w:p>
       <w:pPr>
         <w:pStyle w:val="StandardWeb"/>
@@ -3321,8 +4448,15 @@
       <w:pPr>
         <w:pStyle w:val="StandardWeb"/>
       </w:pPr>
-      <w:r>
-        <w:t>eg The Pizza class in the pizza ontology is identified by its URI (</w:t>
+      <w:proofErr w:type="spellStart"/>
+      <w:proofErr w:type="gramStart"/>
+      <w:r>
+        <w:t>eg</w:t>
+      </w:r>
+      <w:proofErr w:type="spellEnd"/>
+      <w:proofErr w:type="gramEnd"/>
+      <w:r>
+        <w:t xml:space="preserve"> The Pizza class in the pizza ontology is identified by its URI (</w:t>
       </w:r>
       <w:hyperlink r:id="rId1" w:anchor="Pizza" w:history="1">
         <w:r>
@@ -3352,15 +4486,40 @@
         </w:numPr>
         <w:spacing w:beforeAutospacing="1" w:after="100" w:afterAutospacing="1" w:line="240" w:lineRule="auto"/>
       </w:pPr>
+      <w:proofErr w:type="gramStart"/>
       <w:r>
         <w:rPr>
           <w:b/>
           <w:bCs/>
         </w:rPr>
-        <w:t>base URI</w:t>
-      </w:r>
-      <w:r>
-        <w:t xml:space="preserve"> the (leftermost) part of the URI that will likely be common across multiple entities (eg </w:t>
+        <w:t>base</w:t>
+      </w:r>
+      <w:proofErr w:type="gramEnd"/>
+      <w:r>
+        <w:rPr>
+          <w:b/>
+          <w:bCs/>
+        </w:rPr>
+        <w:t xml:space="preserve"> URI</w:t>
+      </w:r>
+      <w:r>
+        <w:t xml:space="preserve"> the (</w:t>
+      </w:r>
+      <w:proofErr w:type="spellStart"/>
+      <w:r>
+        <w:t>leftermost</w:t>
+      </w:r>
+      <w:proofErr w:type="spellEnd"/>
+      <w:r>
+        <w:t>) part of the URI that will likely be common across multiple entities (</w:t>
+      </w:r>
+      <w:proofErr w:type="spellStart"/>
+      <w:r>
+        <w:t>eg</w:t>
+      </w:r>
+      <w:proofErr w:type="spellEnd"/>
+      <w:r>
+        <w:t xml:space="preserve"> </w:t>
       </w:r>
       <w:hyperlink r:id="rId2" w:history="1">
         <w:r>
@@ -3402,7 +4561,15 @@
         <w:t>#</w:t>
       </w:r>
       <w:r>
-        <w:t xml:space="preserve"> (eg </w:t>
+        <w:t xml:space="preserve"> (</w:t>
+      </w:r>
+      <w:proofErr w:type="spellStart"/>
+      <w:r>
+        <w:t>eg</w:t>
+      </w:r>
+      <w:proofErr w:type="spellEnd"/>
+      <w:r>
+        <w:t xml:space="preserve"> </w:t>
       </w:r>
       <w:r>
         <w:rPr>
@@ -3412,7 +4579,15 @@
         <w:t>Pizza</w:t>
       </w:r>
       <w:r>
-        <w:t xml:space="preserve">). In Protege 4.x, we sometimes broaden this to include the last path element if no fragment is available - particularly for rendering. </w:t>
+        <w:t xml:space="preserve">). In </w:t>
+      </w:r>
+      <w:proofErr w:type="spellStart"/>
+      <w:r>
+        <w:t>Protege</w:t>
+      </w:r>
+      <w:proofErr w:type="spellEnd"/>
+      <w:r>
+        <w:t xml:space="preserve"> 4.x, we sometimes broaden this to include the last path element if no fragment is available - particularly for rendering. </w:t>
       </w:r>
     </w:p>
     <w:p>
@@ -3423,7 +4598,329 @@
         <w:t xml:space="preserve">It is common for a base URI to be used across many entities with each having its own unique fragment. </w:t>
       </w:r>
     </w:p>
-    <w:p/>
+    <w:p>
+      <w:pPr>
+        <w:pStyle w:val="StandardWeb"/>
+      </w:pPr>
+    </w:p>
+    <w:p>
+      <w:pPr>
+        <w:pStyle w:val="StandardWeb"/>
+      </w:pPr>
+      <w:r>
+        <w:t>The full URI can always be viewed by hovering over an entity in its tree (the tooltip shows the full name).</w:t>
+      </w:r>
+      <w:r>
+        <w:br/>
+        <w:t xml:space="preserve">Also, the </w:t>
+      </w:r>
+      <w:r>
+        <w:rPr>
+          <w:b/>
+          <w:bCs/>
+          <w:color w:val="B87A3D"/>
+        </w:rPr>
+        <w:t>Refactor | Rename entity</w:t>
+      </w:r>
+      <w:r>
+        <w:t xml:space="preserve"> menu item always works with the URI - in fact you can see the full URI by just clicking on the checkbox in the rename dialog.</w:t>
+      </w:r>
+    </w:p>
+    <w:p>
+      <w:pPr>
+        <w:pStyle w:val="StandardWeb"/>
+      </w:pPr>
+      <w:r>
+        <w:rPr>
+          <w:rStyle w:val="mw-headline"/>
+        </w:rPr>
+        <w:t xml:space="preserve">Prefixes... </w:t>
+      </w:r>
+      <w:r>
+        <w:rPr>
+          <w:noProof/>
+          <w:color w:val="0000FF"/>
+        </w:rPr>
+        <w:drawing>
+          <wp:inline distT="0" distB="0" distL="0" distR="0" wp14:anchorId="62F39F17" wp14:editId="5A071D67">
+            <wp:extent cx="3810000" cy="3019425"/>
+            <wp:effectExtent l="0" t="0" r="0" b="9525"/>
+            <wp:docPr id="7" name="Grafik 7" descr="Prefix-mappings.png">
+              <a:hlinkClick xmlns:a="http://schemas.openxmlformats.org/drawingml/2006/main" r:id="rId3"/>
+            </wp:docPr>
+            <wp:cNvGraphicFramePr>
+              <a:graphicFrameLocks xmlns:a="http://schemas.openxmlformats.org/drawingml/2006/main" noChangeAspect="1"/>
+            </wp:cNvGraphicFramePr>
+            <a:graphic xmlns:a="http://schemas.openxmlformats.org/drawingml/2006/main">
+              <a:graphicData uri="http://schemas.openxmlformats.org/drawingml/2006/picture">
+                <pic:pic xmlns:pic="http://schemas.openxmlformats.org/drawingml/2006/picture">
+                  <pic:nvPicPr>
+                    <pic:cNvPr id="0" name="Picture 1" descr="Prefix-mappings.png">
+                      <a:hlinkClick r:id="rId3"/>
+                    </pic:cNvPr>
+                    <pic:cNvPicPr>
+                      <a:picLocks noChangeAspect="1" noChangeArrowheads="1"/>
+                    </pic:cNvPicPr>
+                  </pic:nvPicPr>
+                  <pic:blipFill>
+                    <a:blip r:embed="rId4">
+                      <a:extLst>
+                        <a:ext uri="{28A0092B-C50C-407E-A947-70E740481C1C}">
+                          <a14:useLocalDpi xmlns:a14="http://schemas.microsoft.com/office/drawing/2010/main" val="0"/>
+                        </a:ext>
+                      </a:extLst>
+                    </a:blip>
+                    <a:srcRect/>
+                    <a:stretch>
+                      <a:fillRect/>
+                    </a:stretch>
+                  </pic:blipFill>
+                  <pic:spPr bwMode="auto">
+                    <a:xfrm>
+                      <a:off x="0" y="0"/>
+                      <a:ext cx="3810000" cy="3019425"/>
+                    </a:xfrm>
+                    <a:prstGeom prst="rect">
+                      <a:avLst/>
+                    </a:prstGeom>
+                    <a:noFill/>
+                    <a:ln>
+                      <a:noFill/>
+                    </a:ln>
+                  </pic:spPr>
+                </pic:pic>
+              </a:graphicData>
+            </a:graphic>
+          </wp:inline>
+        </w:drawing>
+      </w:r>
+    </w:p>
+    <w:p>
+      <w:pPr>
+        <w:pStyle w:val="StandardWeb"/>
+      </w:pPr>
+      <w:r>
+        <w:t xml:space="preserve">URIs are long. A short form (prefix) can be specified to represent the commonly used leftmost part of a URI. </w:t>
+      </w:r>
+    </w:p>
+    <w:p>
+      <w:pPr>
+        <w:pStyle w:val="StandardWeb"/>
+      </w:pPr>
+      <w:proofErr w:type="spellStart"/>
+      <w:proofErr w:type="gramStart"/>
+      <w:r>
+        <w:t>eg</w:t>
+      </w:r>
+      <w:proofErr w:type="spellEnd"/>
+      <w:proofErr w:type="gramEnd"/>
+      <w:r>
+        <w:t xml:space="preserve">. </w:t>
+      </w:r>
+      <w:proofErr w:type="gramStart"/>
+      <w:r>
+        <w:t>if</w:t>
+      </w:r>
+      <w:proofErr w:type="gramEnd"/>
+      <w:r>
+        <w:t xml:space="preserve"> we have a prefix mapping: </w:t>
+      </w:r>
+    </w:p>
+    <w:p>
+      <w:pPr>
+        <w:pStyle w:val="HTMLVorformatiert"/>
+        <w:rPr>
+          <w:lang w:val="de-DE"/>
+        </w:rPr>
+      </w:pPr>
+      <w:r>
+        <w:t xml:space="preserve"> </w:t>
+      </w:r>
+      <w:proofErr w:type="spellStart"/>
+      <w:r>
+        <w:rPr>
+          <w:lang w:val="de-DE"/>
+        </w:rPr>
+        <w:t>pizza</w:t>
+      </w:r>
+      <w:proofErr w:type="spellEnd"/>
+      <w:r>
+        <w:rPr>
+          <w:lang w:val="de-DE"/>
+        </w:rPr>
+        <w:t xml:space="preserve"> = </w:t>
+      </w:r>
+      <w:hyperlink r:id="rId5" w:history="1">
+        <w:r>
+          <w:rPr>
+            <w:rStyle w:val="Hyperlink"/>
+            <w:lang w:val="de-DE"/>
+          </w:rPr>
+          <w:t>http://www.co-ode.org/ontologies/pizza/pizza.owl#</w:t>
+        </w:r>
+      </w:hyperlink>
+    </w:p>
+    <w:p>
+      <w:pPr>
+        <w:pStyle w:val="StandardWeb"/>
+      </w:pPr>
+      <w:proofErr w:type="gramStart"/>
+      <w:r>
+        <w:t>then</w:t>
+      </w:r>
+      <w:proofErr w:type="gramEnd"/>
+      <w:r>
+        <w:t xml:space="preserve"> the following class: </w:t>
+      </w:r>
+    </w:p>
+    <w:p>
+      <w:pPr>
+        <w:pStyle w:val="HTMLVorformatiert"/>
+      </w:pPr>
+      <w:r>
+        <w:t xml:space="preserve"> </w:t>
+      </w:r>
+      <w:hyperlink r:id="rId6" w:anchor="CheeseTopping" w:history="1">
+        <w:r>
+          <w:rPr>
+            <w:rStyle w:val="Hyperlink"/>
+          </w:rPr>
+          <w:t>http://www.co-ode.org/ontologies/pizza/pizza.owl#CheeseTopping</w:t>
+        </w:r>
+      </w:hyperlink>
+    </w:p>
+    <w:p>
+      <w:pPr>
+        <w:pStyle w:val="StandardWeb"/>
+      </w:pPr>
+      <w:proofErr w:type="gramStart"/>
+      <w:r>
+        <w:t>can</w:t>
+      </w:r>
+      <w:proofErr w:type="gramEnd"/>
+      <w:r>
+        <w:t xml:space="preserve"> be written much more concisely: </w:t>
+      </w:r>
+    </w:p>
+    <w:p>
+      <w:pPr>
+        <w:pStyle w:val="HTMLVorformatiert"/>
+      </w:pPr>
+      <w:r>
+        <w:t xml:space="preserve"> </w:t>
+      </w:r>
+      <w:proofErr w:type="spellStart"/>
+      <w:proofErr w:type="gramStart"/>
+      <w:r>
+        <w:t>pizza:</w:t>
+      </w:r>
+      <w:proofErr w:type="gramEnd"/>
+      <w:r>
+        <w:t>CheeseTopping</w:t>
+      </w:r>
+      <w:proofErr w:type="spellEnd"/>
+    </w:p>
+    <w:p>
+      <w:pPr>
+        <w:pStyle w:val="StandardWeb"/>
+      </w:pPr>
+      <w:r>
+        <w:t xml:space="preserve">Prefixes can be configured using the </w:t>
+      </w:r>
+      <w:r>
+        <w:rPr>
+          <w:i/>
+          <w:iCs/>
+        </w:rPr>
+        <w:t>Ontology Prefixes</w:t>
+      </w:r>
+      <w:r>
+        <w:t xml:space="preserve"> view. This view will appear in the default state of the Active Ontology tab and can be added to any tab by clicking Window-&gt;Views-&gt;Ontology Views-&gt;Ontology Prefixes. </w:t>
+      </w:r>
+    </w:p>
+    <w:p>
+      <w:pPr>
+        <w:pStyle w:val="StandardWeb"/>
+      </w:pPr>
+      <w:r>
+        <w:t xml:space="preserve">The table that is brought up allows the user to add new prefixes by hand or get P4 to generate them from the loaded ontologies. Several prefixes are available as default. </w:t>
+      </w:r>
+    </w:p>
+    <w:p>
+      <w:r>
+        <w:t xml:space="preserve">Remember that there is a distinction between ID and </w:t>
+      </w:r>
+      <w:proofErr w:type="spellStart"/>
+      <w:r>
+        <w:t>qname</w:t>
+      </w:r>
+      <w:proofErr w:type="spellEnd"/>
+      <w:r>
+        <w:t xml:space="preserve">: </w:t>
+      </w:r>
+      <w:r>
+        <w:rPr>
+          <w:rFonts w:hAnsi="Symbol"/>
+        </w:rPr>
+        <w:t>The ID is the</w:t>
+      </w:r>
+      <w:r>
+        <w:t xml:space="preserve"> </w:t>
+      </w:r>
+      <w:r>
+        <w:rPr>
+          <w:b/>
+          <w:bCs/>
+        </w:rPr>
+        <w:t>URI fragment,</w:t>
+      </w:r>
+      <w:r>
+        <w:t xml:space="preserve"> the part of the URI following the </w:t>
+      </w:r>
+      <w:r>
+        <w:rPr>
+          <w:b/>
+          <w:bCs/>
+        </w:rPr>
+        <w:t>#</w:t>
+      </w:r>
+      <w:r>
+        <w:t xml:space="preserve"> or last </w:t>
+      </w:r>
+      <w:r>
+        <w:rPr>
+          <w:b/>
+          <w:bCs/>
+        </w:rPr>
+        <w:t>/</w:t>
+      </w:r>
+      <w:r>
+        <w:t xml:space="preserve"> character. The   </w:t>
+      </w:r>
+      <w:proofErr w:type="spellStart"/>
+      <w:r>
+        <w:rPr>
+          <w:b/>
+          <w:bCs/>
+        </w:rPr>
+        <w:t>qnames</w:t>
+      </w:r>
+      <w:proofErr w:type="spellEnd"/>
+      <w:r>
+        <w:t xml:space="preserve"> (qualified name) is the fragment but with a </w:t>
+      </w:r>
+      <w:hyperlink r:id="rId7" w:anchor="Prefixes..." w:history="1">
+        <w:r>
+          <w:rPr>
+            <w:rStyle w:val="Hyperlink"/>
+          </w:rPr>
+          <w:t>prefix</w:t>
+        </w:r>
+      </w:hyperlink>
+      <w:r>
+        <w:t xml:space="preserve"> set. </w:t>
+      </w:r>
+    </w:p>
     <w:p>
       <w:pPr>
         <w:pStyle w:val="berschrift4"/>
@@ -3438,11 +4935,15 @@
         <w:t>”:</w:t>
       </w:r>
     </w:p>
-    <w:p/>
     <w:p>
       <w:pPr>
         <w:pStyle w:val="berschrift4"/>
       </w:pPr>
+    </w:p>
+    <w:p>
+      <w:pPr>
+        <w:pStyle w:val="berschrift4"/>
+      </w:pPr>
       <w:r>
         <w:t>Resource Identifiers</w:t>
       </w:r>
@@ -3454,7 +4955,7 @@
       <w:r>
         <w:t xml:space="preserve">Resources are identified using </w:t>
       </w:r>
-      <w:hyperlink r:id="rId3" w:history="1">
+      <w:hyperlink r:id="rId8" w:history="1">
         <w:r>
           <w:rPr>
             <w:rStyle w:val="Hyperlink"/>
@@ -3467,7 +4968,7 @@
       <w:r>
         <w:t xml:space="preserve">. In the context of Linked Data, we restrict ourselves to using HTTP URIs only and avoid other URI schemes such as </w:t>
       </w:r>
-      <w:hyperlink r:id="rId4" w:history="1">
+      <w:hyperlink r:id="rId9" w:history="1">
         <w:r>
           <w:rPr>
             <w:rStyle w:val="Hyperlink"/>
@@ -3478,7 +4979,7 @@
       <w:r>
         <w:t xml:space="preserve"> and </w:t>
       </w:r>
-      <w:hyperlink r:id="rId5" w:history="1">
+      <w:hyperlink r:id="rId10" w:history="1">
         <w:r>
           <w:rPr>
             <w:rStyle w:val="Hyperlink"/>
@@ -3489,7 +4990,7 @@
       <w:r>
         <w:t xml:space="preserve">. HTTP URIs make good names for two reasons: They provide a simple way to create globally unique names without centralized management; and URIs work not just as a name but also as a means of accessing information about a resource over the Web. The preference for HTTP over other URI schemes is discussed at length in the W3C TAG draft finding </w:t>
       </w:r>
-      <w:hyperlink r:id="rId6" w:history="1">
+      <w:hyperlink r:id="rId11" w:history="1">
         <w:r>
           <w:rPr>
             <w:rStyle w:val="Hyperlink"/>
@@ -3510,11 +5011,11 @@
       <w:pPr>
         <w:pStyle w:val="berschrift2"/>
       </w:pPr>
-      <w:bookmarkStart w:id="13" w:name="howname"/>
+      <w:bookmarkStart w:id="14" w:name="howname"/>
       <w:r>
         <w:t>Choosing semantic web conform URIs</w:t>
       </w:r>
-      <w:bookmarkEnd w:id="13"/>
+      <w:bookmarkEnd w:id="14"/>
     </w:p>
     <w:p>
       <w:pPr>
@@ -3577,9 +5078,17 @@
         <w:t>http://</w:t>
       </w:r>
       <w:r>
-        <w:t xml:space="preserve"> scheme is the only URI scheme that is widely supported in today's tools and infrastructure. All other schemes require extra effort for resolver web services, dealing with identifier registrars, and so on. The arguments in favour of using HTTP are discussed in several places, e.g. in </w:t>
-      </w:r>
-      <w:hyperlink r:id="rId7" w:history="1">
+        <w:t xml:space="preserve"> scheme is the only URI scheme that is widely supported in today's tools and infrastructure. All other schemes require extra effort for resolver web services, dealing with identifier registrars, and so on. The arguments in </w:t>
+      </w:r>
+      <w:proofErr w:type="spellStart"/>
+      <w:r>
+        <w:t>favour</w:t>
+      </w:r>
+      <w:proofErr w:type="spellEnd"/>
+      <w:r>
+        <w:t xml:space="preserve"> of using HTTP are discussed in several places, e.g. in </w:t>
+      </w:r>
+      <w:hyperlink r:id="rId12" w:history="1">
         <w:r>
           <w:rPr>
             <w:rStyle w:val="Hyperlink"/>
@@ -3590,7 +5099,7 @@
       <w:r>
         <w:t xml:space="preserve"> by Norman Walsh, and </w:t>
       </w:r>
-      <w:hyperlink r:id="rId8" w:history="1">
+      <w:hyperlink r:id="rId13" w:history="1">
         <w:r>
           <w:rPr>
             <w:rStyle w:val="Hyperlink"/>
@@ -3611,7 +5120,15 @@
         <w:spacing w:beforeAutospacing="1" w:after="100" w:afterAutospacing="1" w:line="240" w:lineRule="auto"/>
       </w:pPr>
       <w:r>
-        <w:t>Define your URIs in an HTTP namespace under your control, where you actually can make them dereferenceable. Do not define them in someone else's namespace.</w:t>
+        <w:t xml:space="preserve">Define your URIs in an HTTP namespace under your control, where you actually can make them </w:t>
+      </w:r>
+      <w:proofErr w:type="spellStart"/>
+      <w:r>
+        <w:t>dereferenceable</w:t>
+      </w:r>
+      <w:proofErr w:type="spellEnd"/>
+      <w:r>
+        <w:t>. Do not define them in someone else's namespace.</w:t>
       </w:r>
     </w:p>
     <w:p>
@@ -3623,7 +5140,15 @@
         <w:spacing w:beforeAutospacing="1" w:after="100" w:afterAutospacing="1" w:line="240" w:lineRule="auto"/>
       </w:pPr>
       <w:r>
-        <w:t xml:space="preserve">Keep implementation cruft out of your URIs. Short, mnemonic names are better. Consider these two examples: </w:t>
+        <w:t xml:space="preserve">Keep implementation </w:t>
+      </w:r>
+      <w:proofErr w:type="spellStart"/>
+      <w:r>
+        <w:t>cruft</w:t>
+      </w:r>
+      <w:proofErr w:type="spellEnd"/>
+      <w:r>
+        <w:t xml:space="preserve"> out of your URIs. Short, mnemonic names are better. Consider these two examples: </w:t>
       </w:r>
     </w:p>
     <w:p>
@@ -3673,7 +5198,7 @@
       <w:r>
         <w:t xml:space="preserve">The URIs you can choose are constrained by your technical environment. If your server is called demo.serverpool.wiwiss.example.org and getting another domain name is not an option, then your URIs will have to begin with http://demo.serverpool.wiwiss.example.org/. If you cannot run your server on port 80, then your URIs may have to begin with http://demo.serverpool.example.org:2020/. If possible you should clean up those URIs by adding some </w:t>
       </w:r>
-      <w:hyperlink r:id="rId9" w:history="1">
+      <w:hyperlink r:id="rId14" w:history="1">
         <w:r>
           <w:rPr>
             <w:rStyle w:val="Hyperlink"/>
@@ -3732,8 +5257,13 @@
         <w:spacing w:beforeAutospacing="1" w:after="100" w:afterAutospacing="1" w:line="240" w:lineRule="auto"/>
         <w:ind w:left="1440" w:hanging="360"/>
       </w:pPr>
-      <w:r>
-        <w:t>an identifier for a related information resource suitable to RDF browsers (with an RDF/XML representation).</w:t>
+      <w:proofErr w:type="gramStart"/>
+      <w:r>
+        <w:t>an</w:t>
+      </w:r>
+      <w:proofErr w:type="gramEnd"/>
+      <w:r>
+        <w:t xml:space="preserve"> identifier for a related information resource suitable to RDF browsers (with an RDF/XML representation).</w:t>
       </w:r>
     </w:p>
     <w:p>
@@ -3891,7 +5421,7 @@
       <w:r>
         <w:t xml:space="preserve">You will often need to use some kind of primary key inside your URIs, to make sure that each one is unique. If you can, use a key that is meaningful inside your domain. For example, when dealing with books, making the ISBN number part of the URI is better than using the primary key of an internal database table. This also makes equivalence mining to </w:t>
       </w:r>
-      <w:hyperlink r:id="rId10" w:anchor="autogenerateLinks" w:history="1">
+      <w:hyperlink r:id="rId15" w:anchor="autogenerateLinks" w:history="1">
         <w:r>
           <w:rPr>
             <w:rStyle w:val="Hyperlink"/>
@@ -3919,7 +5449,7 @@
         </w:numPr>
         <w:spacing w:beforeAutospacing="1" w:after="100" w:afterAutospacing="1" w:line="240" w:lineRule="auto"/>
       </w:pPr>
-      <w:hyperlink r:id="rId11" w:history="1">
+      <w:hyperlink r:id="rId16" w:history="1">
         <w:r>
           <w:rPr>
             <w:rStyle w:val="Hyperlink"/>
@@ -3936,7 +5466,7 @@
         </w:numPr>
         <w:spacing w:beforeAutospacing="1" w:after="100" w:afterAutospacing="1" w:line="240" w:lineRule="auto"/>
       </w:pPr>
-      <w:hyperlink r:id="rId12" w:history="1">
+      <w:hyperlink r:id="rId17" w:history="1">
         <w:r>
           <w:rPr>
             <w:rStyle w:val="Hyperlink"/>
@@ -3961,10 +5491,15 @@
         </w:numPr>
         <w:spacing w:beforeAutospacing="1" w:after="100" w:afterAutospacing="1" w:line="240" w:lineRule="auto"/>
       </w:pPr>
-      <w:r>
-        <w:t xml:space="preserve">Sauermann et al.: </w:t>
-      </w:r>
-      <w:hyperlink r:id="rId13" w:history="1">
+      <w:proofErr w:type="spellStart"/>
+      <w:r>
+        <w:t>Sauermann</w:t>
+      </w:r>
+      <w:proofErr w:type="spellEnd"/>
+      <w:r>
+        <w:t xml:space="preserve"> et al.: </w:t>
+      </w:r>
+      <w:hyperlink r:id="rId18" w:history="1">
         <w:r>
           <w:rPr>
             <w:rStyle w:val="Hyperlink"/>
@@ -3984,7 +5519,7 @@
         </w:numPr>
         <w:spacing w:beforeAutospacing="1" w:after="100" w:afterAutospacing="1" w:line="240" w:lineRule="auto"/>
       </w:pPr>
-      <w:hyperlink r:id="rId14" w:history="1">
+      <w:hyperlink r:id="rId19" w:history="1">
         <w:r>
           <w:rPr>
             <w:rStyle w:val="Hyperlink"/>
@@ -4007,7 +5542,7 @@
       <w:r>
         <w:t xml:space="preserve">Tim Berners-Lee: </w:t>
       </w:r>
-      <w:hyperlink r:id="rId15" w:history="1">
+      <w:hyperlink r:id="rId20" w:history="1">
         <w:r>
           <w:rPr>
             <w:rStyle w:val="Hyperlink"/>
@@ -4029,10 +5564,19 @@
         <w:t>From “hcls-rdf-guide”:</w:t>
       </w:r>
     </w:p>
-    <w:p/>
     <w:p>
       <w:pPr>
         <w:pStyle w:val="berschrift4"/>
+        <w:rPr>
+          <w:caps w:val="0"/>
+          <w:color w:val="auto"/>
+          <w:spacing w:val="0"/>
+        </w:rPr>
+      </w:pPr>
+    </w:p>
+    <w:p>
+      <w:pPr>
+        <w:pStyle w:val="berschrift4"/>
       </w:pPr>
       <w:r>
         <w:t>How should the URIs and namespaces be determined?</w:t>
@@ -4045,7 +5589,7 @@
       <w:r>
         <w:t xml:space="preserve">Before transforming data into RDF (Figure 1, step 1) or creating an RDF view of the source data (Figure 1, step 6) one must decide on the URIs and namespaces to be used. Tim Berners-Lee has clearly outlined good practices for Linked Data </w:t>
       </w:r>
-      <w:hyperlink r:id="rId16" w:anchor="refs" w:history="1">
+      <w:hyperlink r:id="rId21" w:anchor="refs" w:history="1">
         <w:r>
           <w:rPr>
             <w:rStyle w:val="Hyperlink"/>
@@ -4056,12 +5600,26 @@
       <w:r>
         <w:t xml:space="preserve"> and more information can be found in the Linked Data Tutorial </w:t>
       </w:r>
-      <w:hyperlink r:id="rId17" w:anchor="refs" w:history="1">
+      <w:hyperlink r:id="rId22" w:anchor="refs" w:history="1">
         <w:r>
           <w:rPr>
             <w:rStyle w:val="Hyperlink"/>
           </w:rPr>
-          <w:t>(C. Bizer et al. 2007)</w:t>
+          <w:t xml:space="preserve">(C. </w:t>
+        </w:r>
+        <w:proofErr w:type="spellStart"/>
+        <w:r>
+          <w:rPr>
+            <w:rStyle w:val="Hyperlink"/>
+          </w:rPr>
+          <w:t>Bizer</w:t>
+        </w:r>
+        <w:proofErr w:type="spellEnd"/>
+        <w:r>
+          <w:rPr>
+            <w:rStyle w:val="Hyperlink"/>
+          </w:rPr>
+          <w:t xml:space="preserve"> et al. 2007)</w:t>
         </w:r>
       </w:hyperlink>
       <w:r>
@@ -4103,7 +5661,7 @@
       <w:r>
         <w:t xml:space="preserve">New URIs should be coined only if no existing URIs can be found. Use </w:t>
       </w:r>
-      <w:hyperlink r:id="rId18" w:history="1">
+      <w:hyperlink r:id="rId23" w:history="1">
         <w:r>
           <w:rPr>
             <w:rStyle w:val="Hyperlink"/>
@@ -4114,7 +5672,7 @@
       <w:r>
         <w:t xml:space="preserve"> or </w:t>
       </w:r>
-      <w:hyperlink r:id="rId19" w:history="1">
+      <w:hyperlink r:id="rId24" w:history="1">
         <w:r>
           <w:rPr>
             <w:rStyle w:val="Hyperlink"/>
@@ -4123,9 +5681,17 @@
         </w:r>
       </w:hyperlink>
       <w:r>
-        <w:t xml:space="preserve"> for matching entities and their URIs. Besides the ‘search all ontologies’ function of BioPortal, there is also an Ontology Recommendation service (</w:t>
-      </w:r>
-      <w:hyperlink r:id="rId20" w:history="1">
+        <w:t xml:space="preserve"> for matching entities and their URIs. Besides the ‘search all ontologies’ function of </w:t>
+      </w:r>
+      <w:proofErr w:type="spellStart"/>
+      <w:r>
+        <w:t>BioPortal</w:t>
+      </w:r>
+      <w:proofErr w:type="spellEnd"/>
+      <w:r>
+        <w:t>, there is also an Ontology Recommendation service (</w:t>
+      </w:r>
+      <w:hyperlink r:id="rId25" w:history="1">
         <w:r>
           <w:rPr>
             <w:rStyle w:val="Hyperlink"/>
@@ -4148,7 +5714,7 @@
       <w:r>
         <w:t xml:space="preserve">Use </w:t>
       </w:r>
-      <w:hyperlink r:id="rId21" w:history="1">
+      <w:hyperlink r:id="rId26" w:history="1">
         <w:r>
           <w:rPr>
             <w:rStyle w:val="Hyperlink"/>
@@ -4195,7 +5761,7 @@
       <w:r>
         <w:t xml:space="preserve">A number of projects can potentially supply URIs for the biomedical domain. The intention of the Shared Names project </w:t>
       </w:r>
-      <w:hyperlink r:id="rId22" w:anchor="refs" w:history="1">
+      <w:hyperlink r:id="rId27" w:anchor="refs" w:history="1">
         <w:r>
           <w:rPr>
             <w:rStyle w:val="Hyperlink"/>
@@ -4204,9 +5770,17 @@
         </w:r>
       </w:hyperlink>
       <w:r>
-        <w:t xml:space="preserve"> is to supply a common set of names or URIs for entities described in bioinformatics data records. SharedNames is based on a federation of PURL servers that create a vendor neutral and stable namespace for common URIs. The </w:t>
-      </w:r>
-      <w:hyperlink r:id="rId23" w:history="1">
+        <w:t xml:space="preserve"> is to supply a common set of names or URIs for entities described in bioinformatics data records. </w:t>
+      </w:r>
+      <w:proofErr w:type="spellStart"/>
+      <w:r>
+        <w:t>SharedNames</w:t>
+      </w:r>
+      <w:proofErr w:type="spellEnd"/>
+      <w:r>
+        <w:t xml:space="preserve"> is based on a federation of PURL servers that create a vendor neutral and stable namespace for common URIs. The </w:t>
+      </w:r>
+      <w:hyperlink r:id="rId28" w:history="1">
         <w:r>
           <w:rPr>
             <w:rStyle w:val="Hyperlink"/>
@@ -4217,7 +5791,7 @@
       <w:r>
         <w:t xml:space="preserve"> consortium is developing URIs for the HCLS domains in cooperation with prominent members of the Semantic Web community, including Bio2RDF </w:t>
       </w:r>
-      <w:hyperlink r:id="rId24" w:anchor="refs" w:history="1">
+      <w:hyperlink r:id="rId29" w:anchor="refs" w:history="1">
         <w:r>
           <w:rPr>
             <w:rStyle w:val="Hyperlink"/>
@@ -4236,12 +5810,54 @@
       <w:r>
         <w:t xml:space="preserve">We do not attempt here to describe all the technicalities of creating proper data URIs. Further information can be found in existing best practice documents </w:t>
       </w:r>
-      <w:hyperlink r:id="rId25" w:anchor="refs" w:history="1">
+      <w:hyperlink r:id="rId30" w:anchor="refs" w:history="1">
         <w:r>
           <w:rPr>
             <w:rStyle w:val="Hyperlink"/>
           </w:rPr>
-          <w:t>(C. Bizer et al. 2007; Sauermann &amp; R. Cyganiak 2011)</w:t>
+          <w:t xml:space="preserve">(C. </w:t>
+        </w:r>
+        <w:proofErr w:type="spellStart"/>
+        <w:r>
+          <w:rPr>
+            <w:rStyle w:val="Hyperlink"/>
+          </w:rPr>
+          <w:t>Bizer</w:t>
+        </w:r>
+        <w:proofErr w:type="spellEnd"/>
+        <w:r>
+          <w:rPr>
+            <w:rStyle w:val="Hyperlink"/>
+          </w:rPr>
+          <w:t xml:space="preserve"> et al. 2007; </w:t>
+        </w:r>
+        <w:proofErr w:type="spellStart"/>
+        <w:r>
+          <w:rPr>
+            <w:rStyle w:val="Hyperlink"/>
+          </w:rPr>
+          <w:t>Sauermann</w:t>
+        </w:r>
+        <w:proofErr w:type="spellEnd"/>
+        <w:r>
+          <w:rPr>
+            <w:rStyle w:val="Hyperlink"/>
+          </w:rPr>
+          <w:t xml:space="preserve"> &amp; R. </w:t>
+        </w:r>
+        <w:proofErr w:type="spellStart"/>
+        <w:r>
+          <w:rPr>
+            <w:rStyle w:val="Hyperlink"/>
+          </w:rPr>
+          <w:t>Cyganiak</w:t>
+        </w:r>
+        <w:proofErr w:type="spellEnd"/>
+        <w:r>
+          <w:rPr>
+            <w:rStyle w:val="Hyperlink"/>
+          </w:rPr>
+          <w:t xml:space="preserve"> 2011)</w:t>
         </w:r>
       </w:hyperlink>
       <w:r>
@@ -4279,12 +5895,26 @@
         <w:rPr>
           <w:rStyle w:val="Fett"/>
         </w:rPr>
-        <w:t xml:space="preserve">Make term URIs dereferenceable </w:t>
+        <w:t xml:space="preserve">Make term URIs </w:t>
+      </w:r>
+      <w:proofErr w:type="spellStart"/>
+      <w:r>
+        <w:rPr>
+          <w:rStyle w:val="Fett"/>
+        </w:rPr>
+        <w:t>dereferenceable</w:t>
+      </w:r>
+      <w:proofErr w:type="spellEnd"/>
+      <w:r>
+        <w:rPr>
+          <w:rStyle w:val="Fett"/>
+        </w:rPr>
+        <w:t xml:space="preserve"> </w:t>
       </w:r>
       <w:r>
         <w:t xml:space="preserve">so that clients can look up the definition of a term, i.e. follow the </w:t>
       </w:r>
-      <w:hyperlink r:id="rId26" w:history="1">
+      <w:hyperlink r:id="rId31" w:history="1">
         <w:r>
           <w:rPr>
             <w:rStyle w:val="Hyperlink"/>
@@ -4360,20 +5990,33 @@
           <w:b/>
           <w:bCs/>
         </w:rPr>
-        <w:t>"Lover"</w:t>
-      </w:r>
+        <w:t>"</w:t>
+      </w:r>
+      <w:proofErr w:type="spellStart"/>
       <w:r>
         <w:rPr>
           <w:rFonts w:ascii="Courier New" w:eastAsia="Times New Roman" w:hAnsi="Courier New" w:cs="Courier New"/>
           <w:b/>
           <w:bCs/>
         </w:rPr>
+        <w:t>Lover"</w:t>
+      </w:r>
+      <w:r>
+        <w:rPr>
+          <w:rFonts w:ascii="Courier New" w:eastAsia="Times New Roman" w:hAnsi="Courier New" w:cs="Courier New"/>
+          <w:b/>
+          <w:bCs/>
+        </w:rPr>
         <w:t>.</w:t>
       </w:r>
       <w:r>
-        <w:t xml:space="preserve">The example uses the </w:t>
-      </w:r>
-      <w:hyperlink r:id="rId27" w:history="1">
+        <w:t>The</w:t>
+      </w:r>
+      <w:proofErr w:type="spellEnd"/>
+      <w:r>
+        <w:t xml:space="preserve"> example uses the </w:t>
+      </w:r>
+      <w:hyperlink r:id="rId32" w:history="1">
         <w:r>
           <w:rPr>
             <w:rStyle w:val="Hyperlink"/>
@@ -4498,7 +6141,43 @@
         <w:rPr>
           <w:rFonts w:ascii="Courier New" w:eastAsia="Times New Roman" w:hAnsi="Courier New" w:cs="Courier New"/>
         </w:rPr>
-        <w:t xml:space="preserve">    rdf:type rdfs:Class ;</w:t>
+        <w:t xml:space="preserve">    </w:t>
+      </w:r>
+      <w:proofErr w:type="spellStart"/>
+      <w:proofErr w:type="gramStart"/>
+      <w:r>
+        <w:rPr>
+          <w:rFonts w:ascii="Courier New" w:eastAsia="Times New Roman" w:hAnsi="Courier New" w:cs="Courier New"/>
+        </w:rPr>
+        <w:t>rdf:</w:t>
+      </w:r>
+      <w:proofErr w:type="gramEnd"/>
+      <w:r>
+        <w:rPr>
+          <w:rFonts w:ascii="Courier New" w:eastAsia="Times New Roman" w:hAnsi="Courier New" w:cs="Courier New"/>
+        </w:rPr>
+        <w:t>type</w:t>
+      </w:r>
+      <w:proofErr w:type="spellEnd"/>
+      <w:r>
+        <w:rPr>
+          <w:rFonts w:ascii="Courier New" w:eastAsia="Times New Roman" w:hAnsi="Courier New" w:cs="Courier New"/>
+        </w:rPr>
+        <w:t xml:space="preserve"> </w:t>
+      </w:r>
+      <w:proofErr w:type="spellStart"/>
+      <w:r>
+        <w:rPr>
+          <w:rFonts w:ascii="Courier New" w:eastAsia="Times New Roman" w:hAnsi="Courier New" w:cs="Courier New"/>
+        </w:rPr>
+        <w:t>rdfs:Class</w:t>
+      </w:r>
+      <w:proofErr w:type="spellEnd"/>
+      <w:r>
+        <w:rPr>
+          <w:rFonts w:ascii="Courier New" w:eastAsia="Times New Roman" w:hAnsi="Courier New" w:cs="Courier New"/>
+        </w:rPr>
+        <w:t xml:space="preserve"> ;</w:t>
       </w:r>
     </w:p>
     <w:p>
@@ -4556,7 +6235,43 @@
         <w:rPr>
           <w:rFonts w:ascii="Courier New" w:eastAsia="Times New Roman" w:hAnsi="Courier New" w:cs="Courier New"/>
         </w:rPr>
-        <w:t xml:space="preserve">    rdfs:label "Lover"@en ;</w:t>
+        <w:t xml:space="preserve">    </w:t>
+      </w:r>
+      <w:proofErr w:type="spellStart"/>
+      <w:proofErr w:type="gramStart"/>
+      <w:r>
+        <w:rPr>
+          <w:rFonts w:ascii="Courier New" w:eastAsia="Times New Roman" w:hAnsi="Courier New" w:cs="Courier New"/>
+        </w:rPr>
+        <w:t>rdfs:</w:t>
+      </w:r>
+      <w:proofErr w:type="gramEnd"/>
+      <w:r>
+        <w:rPr>
+          <w:rFonts w:ascii="Courier New" w:eastAsia="Times New Roman" w:hAnsi="Courier New" w:cs="Courier New"/>
+        </w:rPr>
+        <w:t>label</w:t>
+      </w:r>
+      <w:proofErr w:type="spellEnd"/>
+      <w:r>
+        <w:rPr>
+          <w:rFonts w:ascii="Courier New" w:eastAsia="Times New Roman" w:hAnsi="Courier New" w:cs="Courier New"/>
+        </w:rPr>
+        <w:t xml:space="preserve"> "</w:t>
+      </w:r>
+      <w:proofErr w:type="spellStart"/>
+      <w:r>
+        <w:rPr>
+          <w:rFonts w:ascii="Courier New" w:eastAsia="Times New Roman" w:hAnsi="Courier New" w:cs="Courier New"/>
+        </w:rPr>
+        <w:t>Lover"@en</w:t>
+      </w:r>
+      <w:proofErr w:type="spellEnd"/>
+      <w:r>
+        <w:rPr>
+          <w:rFonts w:ascii="Courier New" w:eastAsia="Times New Roman" w:hAnsi="Courier New" w:cs="Courier New"/>
+        </w:rPr>
+        <w:t xml:space="preserve"> ;</w:t>
       </w:r>
     </w:p>
     <w:p>
@@ -4614,7 +6329,43 @@
         <w:rPr>
           <w:rFonts w:ascii="Courier New" w:eastAsia="Times New Roman" w:hAnsi="Courier New" w:cs="Courier New"/>
         </w:rPr>
-        <w:t xml:space="preserve">    rdfs:label "Liebender"@de ;</w:t>
+        <w:t xml:space="preserve">    </w:t>
+      </w:r>
+      <w:proofErr w:type="spellStart"/>
+      <w:proofErr w:type="gramStart"/>
+      <w:r>
+        <w:rPr>
+          <w:rFonts w:ascii="Courier New" w:eastAsia="Times New Roman" w:hAnsi="Courier New" w:cs="Courier New"/>
+        </w:rPr>
+        <w:t>rdfs:</w:t>
+      </w:r>
+      <w:proofErr w:type="gramEnd"/>
+      <w:r>
+        <w:rPr>
+          <w:rFonts w:ascii="Courier New" w:eastAsia="Times New Roman" w:hAnsi="Courier New" w:cs="Courier New"/>
+        </w:rPr>
+        <w:t>label</w:t>
+      </w:r>
+      <w:proofErr w:type="spellEnd"/>
+      <w:r>
+        <w:rPr>
+          <w:rFonts w:ascii="Courier New" w:eastAsia="Times New Roman" w:hAnsi="Courier New" w:cs="Courier New"/>
+        </w:rPr>
+        <w:t xml:space="preserve"> "</w:t>
+      </w:r>
+      <w:proofErr w:type="spellStart"/>
+      <w:r>
+        <w:rPr>
+          <w:rFonts w:ascii="Courier New" w:eastAsia="Times New Roman" w:hAnsi="Courier New" w:cs="Courier New"/>
+        </w:rPr>
+        <w:t>Liebender</w:t>
+      </w:r>
+      <w:proofErr w:type="spellEnd"/>
+      <w:r>
+        <w:rPr>
+          <w:rFonts w:ascii="Courier New" w:eastAsia="Times New Roman" w:hAnsi="Courier New" w:cs="Courier New"/>
+        </w:rPr>
+        <w:t>"@de ;</w:t>
       </w:r>
     </w:p>
     <w:p>
@@ -4672,8 +6423,52 @@
         <w:rPr>
           <w:rFonts w:ascii="Courier New" w:eastAsia="Times New Roman" w:hAnsi="Courier New" w:cs="Courier New"/>
         </w:rPr>
-        <w:t xml:space="preserve">    rdfs:comment "A person who loves somebody."@en ;</w:t>
-      </w:r>
+        <w:t xml:space="preserve">    </w:t>
+      </w:r>
+      <w:proofErr w:type="spellStart"/>
+      <w:proofErr w:type="gramStart"/>
+      <w:r>
+        <w:rPr>
+          <w:rFonts w:ascii="Courier New" w:eastAsia="Times New Roman" w:hAnsi="Courier New" w:cs="Courier New"/>
+        </w:rPr>
+        <w:t>rdfs:</w:t>
+      </w:r>
+      <w:proofErr w:type="gramEnd"/>
+      <w:r>
+        <w:rPr>
+          <w:rFonts w:ascii="Courier New" w:eastAsia="Times New Roman" w:hAnsi="Courier New" w:cs="Courier New"/>
+        </w:rPr>
+        <w:t>comment</w:t>
+      </w:r>
+      <w:proofErr w:type="spellEnd"/>
+      <w:r>
+        <w:rPr>
+          <w:rFonts w:ascii="Courier New" w:eastAsia="Times New Roman" w:hAnsi="Courier New" w:cs="Courier New"/>
+        </w:rPr>
+        <w:t xml:space="preserve"> "A person who loves </w:t>
+      </w:r>
+      <w:proofErr w:type="spellStart"/>
+      <w:r>
+        <w:rPr>
+          <w:rFonts w:ascii="Courier New" w:eastAsia="Times New Roman" w:hAnsi="Courier New" w:cs="Courier New"/>
+        </w:rPr>
+        <w:t>somebody."</w:t>
+      </w:r>
+      <w:proofErr w:type="gramStart"/>
+      <w:r>
+        <w:rPr>
+          <w:rFonts w:ascii="Courier New" w:eastAsia="Times New Roman" w:hAnsi="Courier New" w:cs="Courier New"/>
+        </w:rPr>
+        <w:t>@en</w:t>
+      </w:r>
+      <w:proofErr w:type="spellEnd"/>
+      <w:r>
+        <w:rPr>
+          <w:rFonts w:ascii="Courier New" w:eastAsia="Times New Roman" w:hAnsi="Courier New" w:cs="Courier New"/>
+        </w:rPr>
+        <w:t xml:space="preserve"> ;</w:t>
+      </w:r>
+      <w:proofErr w:type="gramEnd"/>
     </w:p>
     <w:p>
       <w:pPr>
@@ -4733,12 +6528,37 @@
         </w:rPr>
         <w:t xml:space="preserve">    </w:t>
       </w:r>
+      <w:proofErr w:type="spellStart"/>
       <w:r>
         <w:rPr>
           <w:rFonts w:ascii="Courier New" w:eastAsia="Times New Roman" w:hAnsi="Courier New" w:cs="Courier New"/>
           <w:lang w:val="de-DE"/>
         </w:rPr>
-        <w:t>rdfs:comment "Eine Person die Jemanden liebt."@de ;</w:t>
+        <w:t>rdfs:comment</w:t>
+      </w:r>
+      <w:proofErr w:type="spellEnd"/>
+      <w:r>
+        <w:rPr>
+          <w:rFonts w:ascii="Courier New" w:eastAsia="Times New Roman" w:hAnsi="Courier New" w:cs="Courier New"/>
+          <w:lang w:val="de-DE"/>
+        </w:rPr>
+        <w:t xml:space="preserve"> "Eine Person die Jemanden </w:t>
+      </w:r>
+      <w:proofErr w:type="spellStart"/>
+      <w:r>
+        <w:rPr>
+          <w:rFonts w:ascii="Courier New" w:eastAsia="Times New Roman" w:hAnsi="Courier New" w:cs="Courier New"/>
+          <w:lang w:val="de-DE"/>
+        </w:rPr>
+        <w:t>liebt."@de</w:t>
+      </w:r>
+      <w:proofErr w:type="spellEnd"/>
+      <w:r>
+        <w:rPr>
+          <w:rFonts w:ascii="Courier New" w:eastAsia="Times New Roman" w:hAnsi="Courier New" w:cs="Courier New"/>
+          <w:lang w:val="de-DE"/>
+        </w:rPr>
+        <w:t xml:space="preserve"> ;</w:t>
       </w:r>
     </w:p>
     <w:p>
@@ -4800,11 +6620,41 @@
         </w:rPr>
         <w:t xml:space="preserve">    </w:t>
       </w:r>
+      <w:proofErr w:type="spellStart"/>
+      <w:proofErr w:type="gramStart"/>
       <w:r>
         <w:rPr>
           <w:rFonts w:ascii="Courier New" w:eastAsia="Times New Roman" w:hAnsi="Courier New" w:cs="Courier New"/>
         </w:rPr>
-        <w:t>rdfs:subClassOf foaf:Person .</w:t>
+        <w:t>rdfs:</w:t>
+      </w:r>
+      <w:proofErr w:type="gramEnd"/>
+      <w:r>
+        <w:rPr>
+          <w:rFonts w:ascii="Courier New" w:eastAsia="Times New Roman" w:hAnsi="Courier New" w:cs="Courier New"/>
+        </w:rPr>
+        <w:t>subClassOf</w:t>
+      </w:r>
+      <w:proofErr w:type="spellEnd"/>
+      <w:r>
+        <w:rPr>
+          <w:rFonts w:ascii="Courier New" w:eastAsia="Times New Roman" w:hAnsi="Courier New" w:cs="Courier New"/>
+        </w:rPr>
+        <w:t xml:space="preserve"> </w:t>
+      </w:r>
+      <w:proofErr w:type="spellStart"/>
+      <w:r>
+        <w:rPr>
+          <w:rFonts w:ascii="Courier New" w:eastAsia="Times New Roman" w:hAnsi="Courier New" w:cs="Courier New"/>
+        </w:rPr>
+        <w:t>foaf:Person</w:t>
+      </w:r>
+      <w:proofErr w:type="spellEnd"/>
+      <w:r>
+        <w:rPr>
+          <w:rFonts w:ascii="Courier New" w:eastAsia="Times New Roman" w:hAnsi="Courier New" w:cs="Courier New"/>
+        </w:rPr>
+        <w:t xml:space="preserve"> .</w:t>
       </w:r>
     </w:p>
     <w:p>
@@ -4879,7 +6729,7 @@
             <w:noProof/>
             <w:lang w:val="de-DE"/>
           </w:rPr>
-          <w:t>9</w:t>
+          <w:t>2</w:t>
         </w:r>
         <w:r>
           <w:fldChar w:fldCharType="end"/>
@@ -4932,10 +6782,18 @@
         <w:t xml:space="preserve"> I am hesitant to recommend to export the whole </w:t>
       </w:r>
       <w:r>
-        <w:t>HKEY_CURRENT_USER\Software\JavaSoft\Prefs\/P/R/O/T/E/G/E_/P/R/E/F/E/R/E/N/C/E/S</w:t>
-      </w:r>
-      <w:r>
-        <w:t xml:space="preserve">  folder, as it may contain country and language specific setting not applicable to your local environment.</w:t>
+        <w:t>HKEY_CURRENT_USER\Software\JavaSoft\Prefs\/P/R/O/T/E/G/E_/P/R/E/F/E/R/E/N/C/E/</w:t>
+      </w:r>
+      <w:proofErr w:type="gramStart"/>
+      <w:r>
+        <w:t>S</w:t>
+      </w:r>
+      <w:r>
+        <w:t xml:space="preserve">  folder</w:t>
+      </w:r>
+      <w:proofErr w:type="gramEnd"/>
+      <w:r>
+        <w:t>, as it may contain country and language specific setting not applicable to your local environment.</w:t>
       </w:r>
     </w:p>
   </w:footnote>
@@ -5041,7 +6899,15 @@
         <w:t xml:space="preserve"> </w:t>
       </w:r>
       <w:r>
-        <w:t xml:space="preserve">Should we use the full URL path here ? </w:t>
+        <w:t xml:space="preserve">Should we use the full URL path </w:t>
+      </w:r>
+      <w:proofErr w:type="gramStart"/>
+      <w:r>
+        <w:t>here ?</w:t>
+      </w:r>
+      <w:proofErr w:type="gramEnd"/>
+      <w:r>
+        <w:t xml:space="preserve"> </w:t>
       </w:r>
       <w:r>
         <w:t xml:space="preserve">E.g. </w:t>
@@ -5065,8 +6931,13 @@
           <w:t>http://nmrML.org/nmrML</w:t>
         </w:r>
       </w:hyperlink>
-      <w:r>
-        <w:t xml:space="preserve">  ? Read more on </w:t>
+      <w:proofErr w:type="gramStart"/>
+      <w:r>
+        <w:t xml:space="preserve"> </w:t>
+      </w:r>
+      <w:proofErr w:type="gramEnd"/>
+      <w:r>
+        <w:t xml:space="preserve"> ? Read more on </w:t>
       </w:r>
       <w:hyperlink r:id="rId5" w:history="1">
         <w:r>
@@ -5179,7 +7050,21 @@
       <w:rPr>
         <w:color w:val="5B9BD5" w:themeColor="accent1"/>
       </w:rPr>
-      <w:t>D. Schober (IPB-Halle) for COSMOS FP7 WP2</w:t>
+      <w:t xml:space="preserve">D. </w:t>
+    </w:r>
+    <w:proofErr w:type="spellStart"/>
+    <w:r>
+      <w:rPr>
+        <w:color w:val="5B9BD5" w:themeColor="accent1"/>
+      </w:rPr>
+      <w:t>Schober</w:t>
+    </w:r>
+    <w:proofErr w:type="spellEnd"/>
+    <w:r>
+      <w:rPr>
+        <w:color w:val="5B9BD5" w:themeColor="accent1"/>
+      </w:rPr>
+      <w:t xml:space="preserve"> (IPB-Halle) for COSMOS FP7 WP2</w:t>
     </w:r>
     <w:r>
       <w:rPr>
@@ -9261,7 +11146,7 @@
 </file>
 
 <file path=customXml/itemProps1.xml><?xml version="1.0" encoding="utf-8"?>
-<ds:datastoreItem xmlns:ds="http://schemas.openxmlformats.org/officeDocument/2006/customXml" ds:itemID="{AAAA1ACE-1477-4188-97C9-D3BD1A0BD348}">
+<ds:datastoreItem xmlns:ds="http://schemas.openxmlformats.org/officeDocument/2006/customXml" ds:itemID="{D7B9C196-17AD-4B63-8680-60EA544385BE}">
   <ds:schemaRefs>
     <ds:schemaRef ds:uri="http://schemas.openxmlformats.org/officeDocument/2006/bibliography"/>
   </ds:schemaRefs>

</xml_diff>

<commit_message>
added readme files to Converter and new validator folder. Should we develop in these folders or in own github substructure , e.g. https://github.com/nmrML/validator ? Minor CV refinements
</commit_message>
<xml_diff>
--- a/docs/CVDocumentation/ConfiguratingProtege4.docx
+++ b/docs/CVDocumentation/ConfiguratingProtege4.docx
@@ -7,7 +7,7 @@
         <w:pStyle w:val="berschrift1"/>
       </w:pPr>
       <w:bookmarkStart w:id="0" w:name="_Toc361047231"/>
-      <w:bookmarkStart w:id="1" w:name="_Toc362967548"/>
+      <w:bookmarkStart w:id="1" w:name="_Toc363119921"/>
       <w:r>
         <w:t xml:space="preserve">Setting up &amp; configurating </w:t>
       </w:r>
@@ -36,7 +36,7 @@
       <w:pPr>
         <w:pStyle w:val="berschrift2"/>
       </w:pPr>
-      <w:bookmarkStart w:id="2" w:name="_Toc362967549"/>
+      <w:bookmarkStart w:id="2" w:name="_Toc363119922"/>
       <w:r>
         <w:t>Scope of this Document</w:t>
       </w:r>
@@ -79,13 +79,19 @@
         <w:t xml:space="preserve">. </w:t>
       </w:r>
       <w:r>
-        <w:t>As Protégé is quite a complex tool, we recommend people just want</w:t>
-      </w:r>
-      <w:r>
-        <w:t>ing</w:t>
-      </w:r>
-      <w:r>
-        <w:t xml:space="preserve"> to have a quick glance at the CV (without </w:t>
+        <w:t>As Protégé is quite a complex tool, we recommend people</w:t>
+      </w:r>
+      <w:r>
+        <w:t xml:space="preserve"> that</w:t>
+      </w:r>
+      <w:r>
+        <w:t xml:space="preserve"> just want</w:t>
+      </w:r>
+      <w:r>
+        <w:t xml:space="preserve"> to</w:t>
+      </w:r>
+      <w:r>
+        <w:t xml:space="preserve"> have a quick glance at the CV (without </w:t>
       </w:r>
       <w:r>
         <w:t>need to manipulate it)</w:t>
@@ -108,18 +114,13 @@
         <w:t>\docs\</w:t>
       </w:r>
       <w:proofErr w:type="spellStart"/>
-      <w:proofErr w:type="gramStart"/>
       <w:r>
         <w:t>CVDocumentation</w:t>
       </w:r>
       <w:proofErr w:type="spellEnd"/>
       <w:r>
-        <w:t xml:space="preserve"> </w:t>
-      </w:r>
-      <w:r>
         <w:t>.</w:t>
       </w:r>
-      <w:proofErr w:type="gramEnd"/>
     </w:p>
     <w:p>
       <w:r>
@@ -231,7 +232,15 @@
       </w:r>
       <w:proofErr w:type="spellEnd"/>
       <w:r>
-        <w:t>) are available in OWL format.</w:t>
+        <w:t xml:space="preserve">) are available in OWL </w:t>
+      </w:r>
+      <w:proofErr w:type="gramStart"/>
+      <w:r>
+        <w:t>format</w:t>
+      </w:r>
+      <w:proofErr w:type="gramEnd"/>
+      <w:r>
+        <w:t>.</w:t>
       </w:r>
     </w:p>
     <w:p>
@@ -326,6 +335,7 @@
       </w:r>
     </w:p>
     <w:p>
+      <w:commentRangeStart w:id="3"/>
       <w:r>
         <w:t xml:space="preserve">This document does </w:t>
       </w:r>
@@ -336,9 +346,25 @@
         <w:t>not</w:t>
       </w:r>
       <w:r>
-        <w:t xml:space="preserve"> describe the CVs design principles. Documentations for these will be derived from </w:t>
-      </w:r>
-      <w:hyperlink r:id="rId9" w:history="1">
+        <w:t xml:space="preserve"> describe the </w:t>
+      </w:r>
+      <w:r>
+        <w:t xml:space="preserve">full </w:t>
+      </w:r>
+      <w:r>
+        <w:t>CVs design principles</w:t>
+      </w:r>
+      <w:commentRangeEnd w:id="3"/>
+      <w:r>
+        <w:rPr>
+          <w:rStyle w:val="Kommentarzeichen"/>
+        </w:rPr>
+        <w:commentReference w:id="3"/>
+      </w:r>
+      <w:r>
+        <w:t xml:space="preserve">. Documentations for these will be derived from </w:t>
+      </w:r>
+      <w:hyperlink r:id="rId11" w:history="1">
         <w:r>
           <w:rPr>
             <w:rStyle w:val="Hyperlink"/>
@@ -347,7 +373,7 @@
         </w:r>
       </w:hyperlink>
       <w:r>
-        <w:t xml:space="preserve"> where applicable.</w:t>
+        <w:t xml:space="preserve"> where applicable and shared in a different document.</w:t>
       </w:r>
     </w:p>
     <w:p>
@@ -369,7 +395,7 @@
       <w:r>
         <w:t xml:space="preserve"> currently found </w:t>
       </w:r>
-      <w:hyperlink r:id="rId10" w:history="1">
+      <w:hyperlink r:id="rId12" w:history="1">
         <w:r>
           <w:rPr>
             <w:rStyle w:val="Hyperlink"/>
@@ -383,13 +409,10 @@
       <w:r>
         <w:t xml:space="preserve"> </w:t>
       </w:r>
-      <w:proofErr w:type="gramStart"/>
-      <w:r>
-        <w:t>We</w:t>
-      </w:r>
-      <w:proofErr w:type="gramEnd"/>
-      <w:r>
-        <w:t xml:space="preserve"> will only need such term request guideline once the first version has been released. We can look how </w:t>
+    </w:p>
+    <w:p>
+      <w:r>
+        <w:t xml:space="preserve">We will only need such term request guideline once the first version has been released. We can look how </w:t>
       </w:r>
       <w:r>
         <w:t xml:space="preserve">the </w:t>
@@ -407,7 +430,7 @@
         <w:t>does it, but keep it simple and pragmatic.</w:t>
       </w:r>
     </w:p>
-    <w:bookmarkStart w:id="3" w:name="_Toc362967550" w:displacedByCustomXml="next"/>
+    <w:bookmarkStart w:id="5" w:name="_Toc363119923" w:displacedByCustomXml="next"/>
     <w:sdt>
       <w:sdtPr>
         <w:rPr>
@@ -447,7 +470,7 @@
             </w:rPr>
             <w:t>s</w:t>
           </w:r>
-          <w:bookmarkEnd w:id="3"/>
+          <w:bookmarkEnd w:id="5"/>
         </w:p>
         <w:p>
           <w:pPr>
@@ -470,7 +493,7 @@
           <w:r>
             <w:fldChar w:fldCharType="separate"/>
           </w:r>
-          <w:hyperlink w:anchor="_Toc362967548" w:history="1">
+          <w:hyperlink w:anchor="_Toc363119921" w:history="1">
             <w:r>
               <w:rPr>
                 <w:rStyle w:val="Hyperlink"/>
@@ -497,7 +520,7 @@
                 <w:noProof/>
                 <w:webHidden/>
               </w:rPr>
-              <w:instrText xml:space="preserve"> PAGEREF _Toc362967548 \h </w:instrText>
+              <w:instrText xml:space="preserve"> PAGEREF _Toc363119921 \h </w:instrText>
             </w:r>
             <w:r>
               <w:rPr>
@@ -540,7 +563,7 @@
               <w:szCs w:val="22"/>
             </w:rPr>
           </w:pPr>
-          <w:hyperlink w:anchor="_Toc362967549" w:history="1">
+          <w:hyperlink w:anchor="_Toc363119922" w:history="1">
             <w:r>
               <w:rPr>
                 <w:rStyle w:val="Hyperlink"/>
@@ -567,7 +590,7 @@
                 <w:noProof/>
                 <w:webHidden/>
               </w:rPr>
-              <w:instrText xml:space="preserve"> PAGEREF _Toc362967549 \h </w:instrText>
+              <w:instrText xml:space="preserve"> PAGEREF _Toc363119922 \h </w:instrText>
             </w:r>
             <w:r>
               <w:rPr>
@@ -610,7 +633,7 @@
               <w:szCs w:val="22"/>
             </w:rPr>
           </w:pPr>
-          <w:hyperlink w:anchor="_Toc362967550" w:history="1">
+          <w:hyperlink w:anchor="_Toc363119923" w:history="1">
             <w:r>
               <w:rPr>
                 <w:rStyle w:val="Hyperlink"/>
@@ -638,7 +661,7 @@
                 <w:noProof/>
                 <w:webHidden/>
               </w:rPr>
-              <w:instrText xml:space="preserve"> PAGEREF _Toc362967550 \h </w:instrText>
+              <w:instrText xml:space="preserve"> PAGEREF _Toc363119923 \h </w:instrText>
             </w:r>
             <w:r>
               <w:rPr>
@@ -681,7 +704,7 @@
               <w:szCs w:val="22"/>
             </w:rPr>
           </w:pPr>
-          <w:hyperlink w:anchor="_Toc362967551" w:history="1">
+          <w:hyperlink w:anchor="_Toc363119924" w:history="1">
             <w:r>
               <w:rPr>
                 <w:rStyle w:val="Hyperlink"/>
@@ -708,7 +731,7 @@
                 <w:noProof/>
                 <w:webHidden/>
               </w:rPr>
-              <w:instrText xml:space="preserve"> PAGEREF _Toc362967551 \h </w:instrText>
+              <w:instrText xml:space="preserve"> PAGEREF _Toc363119924 \h </w:instrText>
             </w:r>
             <w:r>
               <w:rPr>
@@ -751,7 +774,7 @@
               <w:szCs w:val="22"/>
             </w:rPr>
           </w:pPr>
-          <w:hyperlink w:anchor="_Toc362967552" w:history="1">
+          <w:hyperlink w:anchor="_Toc363119925" w:history="1">
             <w:r>
               <w:rPr>
                 <w:rStyle w:val="Hyperlink"/>
@@ -778,7 +801,7 @@
                 <w:noProof/>
                 <w:webHidden/>
               </w:rPr>
-              <w:instrText xml:space="preserve"> PAGEREF _Toc362967552 \h </w:instrText>
+              <w:instrText xml:space="preserve"> PAGEREF _Toc363119925 \h </w:instrText>
             </w:r>
             <w:r>
               <w:rPr>
@@ -821,7 +844,7 @@
               <w:szCs w:val="22"/>
             </w:rPr>
           </w:pPr>
-          <w:hyperlink w:anchor="_Toc362967553" w:history="1">
+          <w:hyperlink w:anchor="_Toc363119926" w:history="1">
             <w:r>
               <w:rPr>
                 <w:rStyle w:val="Hyperlink"/>
@@ -848,7 +871,7 @@
                 <w:noProof/>
                 <w:webHidden/>
               </w:rPr>
-              <w:instrText xml:space="preserve"> PAGEREF _Toc362967553 \h </w:instrText>
+              <w:instrText xml:space="preserve"> PAGEREF _Toc363119926 \h </w:instrText>
             </w:r>
             <w:r>
               <w:rPr>
@@ -891,13 +914,13 @@
               <w:szCs w:val="22"/>
             </w:rPr>
           </w:pPr>
-          <w:hyperlink w:anchor="_Toc362967554" w:history="1">
+          <w:hyperlink w:anchor="_Toc363119927" w:history="1">
             <w:r>
               <w:rPr>
                 <w:rStyle w:val="Hyperlink"/>
                 <w:noProof/>
               </w:rPr>
-              <w:t>CV releases and versions</w:t>
+              <w:t>Basic Orientation within GUI</w:t>
             </w:r>
             <w:r>
               <w:rPr>
@@ -918,7 +941,7 @@
                 <w:noProof/>
                 <w:webHidden/>
               </w:rPr>
-              <w:instrText xml:space="preserve"> PAGEREF _Toc362967554 \h </w:instrText>
+              <w:instrText xml:space="preserve"> PAGEREF _Toc363119927 \h </w:instrText>
             </w:r>
             <w:r>
               <w:rPr>
@@ -961,13 +984,13 @@
               <w:szCs w:val="22"/>
             </w:rPr>
           </w:pPr>
-          <w:hyperlink w:anchor="_Toc362967555" w:history="1">
+          <w:hyperlink w:anchor="_Toc363119928" w:history="1">
             <w:r>
               <w:rPr>
                 <w:rStyle w:val="Hyperlink"/>
                 <w:noProof/>
               </w:rPr>
-              <w:t>Basic Orientation within GUI</w:t>
+              <w:t>CV versioning</w:t>
             </w:r>
             <w:r>
               <w:rPr>
@@ -988,7 +1011,7 @@
                 <w:noProof/>
                 <w:webHidden/>
               </w:rPr>
-              <w:instrText xml:space="preserve"> PAGEREF _Toc362967555 \h </w:instrText>
+              <w:instrText xml:space="preserve"> PAGEREF _Toc363119928 \h </w:instrText>
             </w:r>
             <w:r>
               <w:rPr>
@@ -1031,7 +1054,7 @@
               <w:szCs w:val="22"/>
             </w:rPr>
           </w:pPr>
-          <w:hyperlink w:anchor="_Toc362967556" w:history="1">
+          <w:hyperlink w:anchor="_Toc363119929" w:history="1">
             <w:r>
               <w:rPr>
                 <w:rStyle w:val="Hyperlink"/>
@@ -1058,7 +1081,7 @@
                 <w:noProof/>
                 <w:webHidden/>
               </w:rPr>
-              <w:instrText xml:space="preserve"> PAGEREF _Toc362967556 \h </w:instrText>
+              <w:instrText xml:space="preserve"> PAGEREF _Toc363119929 \h </w:instrText>
             </w:r>
             <w:r>
               <w:rPr>
@@ -1101,7 +1124,7 @@
               <w:szCs w:val="22"/>
             </w:rPr>
           </w:pPr>
-          <w:hyperlink w:anchor="_Toc362967557" w:history="1">
+          <w:hyperlink w:anchor="_Toc363119930" w:history="1">
             <w:r>
               <w:rPr>
                 <w:rStyle w:val="Hyperlink"/>
@@ -1128,7 +1151,7 @@
                 <w:noProof/>
                 <w:webHidden/>
               </w:rPr>
-              <w:instrText xml:space="preserve"> PAGEREF _Toc362967557 \h </w:instrText>
+              <w:instrText xml:space="preserve"> PAGEREF _Toc363119930 \h </w:instrText>
             </w:r>
             <w:r>
               <w:rPr>
@@ -1171,7 +1194,7 @@
               <w:szCs w:val="22"/>
             </w:rPr>
           </w:pPr>
-          <w:hyperlink w:anchor="_Toc362967558" w:history="1">
+          <w:hyperlink w:anchor="_Toc363119931" w:history="1">
             <w:r>
               <w:rPr>
                 <w:rStyle w:val="Hyperlink"/>
@@ -1198,7 +1221,7 @@
                 <w:noProof/>
                 <w:webHidden/>
               </w:rPr>
-              <w:instrText xml:space="preserve"> PAGEREF _Toc362967558 \h </w:instrText>
+              <w:instrText xml:space="preserve"> PAGEREF _Toc363119931 \h </w:instrText>
             </w:r>
             <w:r>
               <w:rPr>
@@ -1241,7 +1264,7 @@
               <w:szCs w:val="22"/>
             </w:rPr>
           </w:pPr>
-          <w:hyperlink w:anchor="_Toc362967559" w:history="1">
+          <w:hyperlink w:anchor="_Toc363119932" w:history="1">
             <w:r>
               <w:rPr>
                 <w:rStyle w:val="Hyperlink"/>
@@ -1268,7 +1291,7 @@
                 <w:noProof/>
                 <w:webHidden/>
               </w:rPr>
-              <w:instrText xml:space="preserve"> PAGEREF _Toc362967559 \h </w:instrText>
+              <w:instrText xml:space="preserve"> PAGEREF _Toc363119932 \h </w:instrText>
             </w:r>
             <w:r>
               <w:rPr>
@@ -1311,7 +1334,7 @@
               <w:szCs w:val="22"/>
             </w:rPr>
           </w:pPr>
-          <w:hyperlink w:anchor="_Toc362967560" w:history="1">
+          <w:hyperlink w:anchor="_Toc363119933" w:history="1">
             <w:r>
               <w:rPr>
                 <w:rStyle w:val="Hyperlink"/>
@@ -1338,7 +1361,7 @@
                 <w:noProof/>
                 <w:webHidden/>
               </w:rPr>
-              <w:instrText xml:space="preserve"> PAGEREF _Toc362967560 \h </w:instrText>
+              <w:instrText xml:space="preserve"> PAGEREF _Toc363119933 \h </w:instrText>
             </w:r>
             <w:r>
               <w:rPr>
@@ -1381,7 +1404,7 @@
               <w:szCs w:val="22"/>
             </w:rPr>
           </w:pPr>
-          <w:hyperlink w:anchor="_Toc362967561" w:history="1">
+          <w:hyperlink w:anchor="_Toc363119934" w:history="1">
             <w:r>
               <w:rPr>
                 <w:rStyle w:val="Hyperlink"/>
@@ -1408,7 +1431,7 @@
                 <w:noProof/>
                 <w:webHidden/>
               </w:rPr>
-              <w:instrText xml:space="preserve"> PAGEREF _Toc362967561 \h </w:instrText>
+              <w:instrText xml:space="preserve"> PAGEREF _Toc363119934 \h </w:instrText>
             </w:r>
             <w:r>
               <w:rPr>
@@ -1451,7 +1474,7 @@
               <w:szCs w:val="22"/>
             </w:rPr>
           </w:pPr>
-          <w:hyperlink w:anchor="_Toc362967562" w:history="1">
+          <w:hyperlink w:anchor="_Toc363119935" w:history="1">
             <w:r>
               <w:rPr>
                 <w:rStyle w:val="Hyperlink"/>
@@ -1478,7 +1501,7 @@
                 <w:noProof/>
                 <w:webHidden/>
               </w:rPr>
-              <w:instrText xml:space="preserve"> PAGEREF _Toc362967562 \h </w:instrText>
+              <w:instrText xml:space="preserve"> PAGEREF _Toc363119935 \h </w:instrText>
             </w:r>
             <w:r>
               <w:rPr>
@@ -1521,13 +1544,13 @@
               <w:szCs w:val="22"/>
             </w:rPr>
           </w:pPr>
-          <w:hyperlink w:anchor="_Toc362967563" w:history="1">
+          <w:hyperlink w:anchor="_Toc363119936" w:history="1">
             <w:r>
               <w:rPr>
                 <w:rStyle w:val="Hyperlink"/>
                 <w:noProof/>
               </w:rPr>
-              <w:t>Recommended Class Naming Conventions</w:t>
+              <w:t>Ra and RU metadata</w:t>
             </w:r>
             <w:r>
               <w:rPr>
@@ -1548,7 +1571,7 @@
                 <w:noProof/>
                 <w:webHidden/>
               </w:rPr>
-              <w:instrText xml:space="preserve"> PAGEREF _Toc362967563 \h </w:instrText>
+              <w:instrText xml:space="preserve"> PAGEREF _Toc363119936 \h </w:instrText>
             </w:r>
             <w:r>
               <w:rPr>
@@ -1591,13 +1614,13 @@
               <w:szCs w:val="22"/>
             </w:rPr>
           </w:pPr>
-          <w:hyperlink w:anchor="_Toc362967564" w:history="1">
+          <w:hyperlink w:anchor="_Toc363119937" w:history="1">
             <w:r>
               <w:rPr>
                 <w:rStyle w:val="Hyperlink"/>
                 <w:noProof/>
               </w:rPr>
-              <w:t>Increase Java RAM Heap Size for P4</w:t>
+              <w:t>Recommended Class Naming Conventions</w:t>
             </w:r>
             <w:r>
               <w:rPr>
@@ -1618,7 +1641,7 @@
                 <w:noProof/>
                 <w:webHidden/>
               </w:rPr>
-              <w:instrText xml:space="preserve"> PAGEREF _Toc362967564 \h </w:instrText>
+              <w:instrText xml:space="preserve"> PAGEREF _Toc363119937 \h </w:instrText>
             </w:r>
             <w:r>
               <w:rPr>
@@ -1661,13 +1684,13 @@
               <w:szCs w:val="22"/>
             </w:rPr>
           </w:pPr>
-          <w:hyperlink w:anchor="_Toc362967565" w:history="1">
+          <w:hyperlink w:anchor="_Toc363119938" w:history="1">
             <w:r>
               <w:rPr>
                 <w:rStyle w:val="Hyperlink"/>
                 <w:noProof/>
               </w:rPr>
-              <w:t>Handling of Imports</w:t>
+              <w:t>Increase Java RAM Heap Size for P4</w:t>
             </w:r>
             <w:r>
               <w:rPr>
@@ -1688,7 +1711,7 @@
                 <w:noProof/>
                 <w:webHidden/>
               </w:rPr>
-              <w:instrText xml:space="preserve"> PAGEREF _Toc362967565 \h </w:instrText>
+              <w:instrText xml:space="preserve"> PAGEREF _Toc363119938 \h </w:instrText>
             </w:r>
             <w:r>
               <w:rPr>
@@ -1731,13 +1754,13 @@
               <w:szCs w:val="22"/>
             </w:rPr>
           </w:pPr>
-          <w:hyperlink w:anchor="_Toc362967566" w:history="1">
+          <w:hyperlink w:anchor="_Toc363119939" w:history="1">
             <w:r>
               <w:rPr>
                 <w:rStyle w:val="Hyperlink"/>
                 <w:noProof/>
               </w:rPr>
-              <w:t>Term obsoletion practice and _Purgatory usage</w:t>
+              <w:t>Handling of Imports</w:t>
             </w:r>
             <w:r>
               <w:rPr>
@@ -1758,7 +1781,7 @@
                 <w:noProof/>
                 <w:webHidden/>
               </w:rPr>
-              <w:instrText xml:space="preserve"> PAGEREF _Toc362967566 \h </w:instrText>
+              <w:instrText xml:space="preserve"> PAGEREF _Toc363119939 \h </w:instrText>
             </w:r>
             <w:r>
               <w:rPr>
@@ -1801,12 +1824,82 @@
               <w:szCs w:val="22"/>
             </w:rPr>
           </w:pPr>
-          <w:hyperlink w:anchor="_Toc362967567" w:history="1">
+          <w:hyperlink w:anchor="_Toc363119940" w:history="1">
             <w:r>
               <w:rPr>
                 <w:rStyle w:val="Hyperlink"/>
                 <w:noProof/>
               </w:rPr>
+              <w:t>Term obsoletion practice and _Purgatory usage</w:t>
+            </w:r>
+            <w:r>
+              <w:rPr>
+                <w:noProof/>
+                <w:webHidden/>
+              </w:rPr>
+              <w:tab/>
+            </w:r>
+            <w:r>
+              <w:rPr>
+                <w:noProof/>
+                <w:webHidden/>
+              </w:rPr>
+              <w:fldChar w:fldCharType="begin"/>
+            </w:r>
+            <w:r>
+              <w:rPr>
+                <w:noProof/>
+                <w:webHidden/>
+              </w:rPr>
+              <w:instrText xml:space="preserve"> PAGEREF _Toc363119940 \h </w:instrText>
+            </w:r>
+            <w:r>
+              <w:rPr>
+                <w:noProof/>
+                <w:webHidden/>
+              </w:rPr>
+            </w:r>
+            <w:r>
+              <w:rPr>
+                <w:noProof/>
+                <w:webHidden/>
+              </w:rPr>
+              <w:fldChar w:fldCharType="separate"/>
+            </w:r>
+            <w:r>
+              <w:rPr>
+                <w:noProof/>
+                <w:webHidden/>
+              </w:rPr>
+              <w:t>10</w:t>
+            </w:r>
+            <w:r>
+              <w:rPr>
+                <w:noProof/>
+                <w:webHidden/>
+              </w:rPr>
+              <w:fldChar w:fldCharType="end"/>
+            </w:r>
+          </w:hyperlink>
+        </w:p>
+        <w:p>
+          <w:pPr>
+            <w:pStyle w:val="Verzeichnis2"/>
+            <w:tabs>
+              <w:tab w:val="right" w:leader="dot" w:pos="9396"/>
+            </w:tabs>
+            <w:rPr>
+              <w:noProof/>
+              <w:sz w:val="22"/>
+              <w:szCs w:val="22"/>
+            </w:rPr>
+          </w:pPr>
+          <w:hyperlink w:anchor="_Toc363119941" w:history="1">
+            <w:r>
+              <w:rPr>
+                <w:rStyle w:val="Hyperlink"/>
+                <w:noProof/>
+              </w:rPr>
               <w:t>Set Search to allow for full regular expression searches under File/preferences/general</w:t>
             </w:r>
             <w:r>
@@ -1828,7 +1921,7 @@
                 <w:noProof/>
                 <w:webHidden/>
               </w:rPr>
-              <w:instrText xml:space="preserve"> PAGEREF _Toc362967567 \h </w:instrText>
+              <w:instrText xml:space="preserve"> PAGEREF _Toc363119941 \h </w:instrText>
             </w:r>
             <w:r>
               <w:rPr>
@@ -1875,20 +1968,20 @@
       <w:pPr>
         <w:pStyle w:val="berschrift2"/>
       </w:pPr>
-      <w:bookmarkStart w:id="4" w:name="_Toc362967551"/>
+      <w:bookmarkStart w:id="6" w:name="_Toc363119924"/>
       <w:r>
         <w:t>Download &amp; Install P</w:t>
       </w:r>
       <w:r>
         <w:t>rotégé 4.x</w:t>
       </w:r>
-      <w:bookmarkEnd w:id="4"/>
+      <w:bookmarkEnd w:id="6"/>
     </w:p>
     <w:p>
       <w:r>
         <w:t xml:space="preserve">Download &amp; Install the latest Java-based Protégé 4 form </w:t>
       </w:r>
-      <w:hyperlink r:id="rId11" w:history="1">
+      <w:hyperlink r:id="rId13" w:history="1">
         <w:r>
           <w:rPr>
             <w:rStyle w:val="Hyperlink"/>
@@ -1902,7 +1995,7 @@
       <w:r>
         <w:t xml:space="preserve">, as described at </w:t>
       </w:r>
-      <w:hyperlink r:id="rId12" w:anchor="How_do_I_install_Protege-OWL.3F" w:history="1">
+      <w:hyperlink r:id="rId14" w:anchor="How_do_I_install_Protege-OWL.3F" w:history="1">
         <w:r>
           <w:rPr>
             <w:rStyle w:val="Hyperlink"/>
@@ -1998,7 +2091,7 @@
       <w:r>
         <w:t xml:space="preserve">P4 is given here: </w:t>
       </w:r>
-      <w:hyperlink r:id="rId13" w:history="1">
+      <w:hyperlink r:id="rId15" w:history="1">
         <w:r>
           <w:rPr>
             <w:rStyle w:val="Hyperlink"/>
@@ -2014,14 +2107,14 @@
       <w:pPr>
         <w:pStyle w:val="berschrift2"/>
       </w:pPr>
-      <w:bookmarkStart w:id="5" w:name="_Toc362967552"/>
+      <w:bookmarkStart w:id="7" w:name="_Toc363119925"/>
       <w:r>
         <w:t>Set-up Github reposiotory</w:t>
       </w:r>
       <w:r>
         <w:t xml:space="preserve"> to get access to CV.owl file</w:t>
       </w:r>
-      <w:bookmarkEnd w:id="5"/>
+      <w:bookmarkEnd w:id="7"/>
     </w:p>
     <w:p>
       <w:r>
@@ -2055,7 +2148,7 @@
       <w:r>
         <w:t xml:space="preserve">Check out the master repository from </w:t>
       </w:r>
-      <w:hyperlink r:id="rId14" w:history="1">
+      <w:hyperlink r:id="rId16" w:history="1">
         <w:r>
           <w:rPr>
             <w:rStyle w:val="Hyperlink"/>
@@ -2071,11 +2164,11 @@
       <w:pPr>
         <w:pStyle w:val="berschrift2"/>
       </w:pPr>
-      <w:bookmarkStart w:id="6" w:name="_Toc362967553"/>
+      <w:bookmarkStart w:id="8" w:name="_Toc363119926"/>
       <w:r>
         <w:t>Open the CV in P4</w:t>
       </w:r>
-      <w:bookmarkEnd w:id="6"/>
+      <w:bookmarkEnd w:id="8"/>
     </w:p>
     <w:p>
       <w:r>
@@ -2144,67 +2237,18 @@
       <w:pPr>
         <w:pStyle w:val="berschrift2"/>
       </w:pPr>
-      <w:bookmarkStart w:id="7" w:name="_Toc362967554"/>
-      <w:r>
-        <w:t>CV releases and versions</w:t>
-      </w:r>
-      <w:bookmarkEnd w:id="7"/>
-    </w:p>
-    <w:p>
-      <w:r>
-        <w:t xml:space="preserve">We should have something less complicated but related as the OBO community uses, e.g. </w:t>
-      </w:r>
-      <w:bookmarkStart w:id="8" w:name="_GoBack"/>
-      <w:bookmarkEnd w:id="8"/>
-      <w:r>
-        <w:fldChar w:fldCharType="begin"/>
-      </w:r>
-      <w:r>
-        <w:instrText xml:space="preserve"> HYPERLINK "https://docs.google.com/document/d/14gVHOOZZaiUpCPUUXyG72WYaTN861-WsARGj2kuljjE/edit" </w:instrText>
-      </w:r>
-      <w:r>
-        <w:fldChar w:fldCharType="separate"/>
-      </w:r>
-      <w:r>
-        <w:rPr>
-          <w:rStyle w:val="Hyperlink"/>
-        </w:rPr>
-        <w:t>https://docs.google.com/document/d/14gVHOOZZaiUpCPUUXyG72WYaTN861-WsARGj2kuljjE/edit</w:t>
-      </w:r>
-      <w:r>
-        <w:rPr>
-          <w:rStyle w:val="Hyperlink"/>
-        </w:rPr>
-        <w:fldChar w:fldCharType="end"/>
-      </w:r>
-      <w:r>
-        <w:t xml:space="preserve"> . We discussed coupling </w:t>
-      </w:r>
-      <w:proofErr w:type="spellStart"/>
-      <w:r>
-        <w:t>git</w:t>
-      </w:r>
-      <w:proofErr w:type="spellEnd"/>
-      <w:r>
-        <w:t xml:space="preserve"> milestones to release versions. We also need to agree on unit tests to be done prior to a release.</w:t>
-      </w:r>
-    </w:p>
-    <w:p>
-      <w:pPr>
-        <w:pStyle w:val="berschrift2"/>
-      </w:pPr>
-      <w:bookmarkStart w:id="9" w:name="_Toc362967555"/>
+      <w:bookmarkStart w:id="9" w:name="_Toc363119927"/>
+      <w:r>
+        <w:t>Basic Orientation</w:t>
+      </w:r>
+      <w:r>
+        <w:t xml:space="preserve"> within GUI</w:t>
+      </w:r>
+      <w:bookmarkEnd w:id="9"/>
+    </w:p>
+    <w:p>
       <w:r>
         <w:lastRenderedPageBreak/>
-        <w:t>Basic Orientation</w:t>
-      </w:r>
-      <w:r>
-        <w:t xml:space="preserve"> within GUI</w:t>
-      </w:r>
-      <w:bookmarkEnd w:id="9"/>
-    </w:p>
-    <w:p>
-      <w:r>
         <w:t>When an ontology</w:t>
       </w:r>
       <w:r>
@@ -2243,7 +2287,7 @@
       <w:r>
         <w:t>(</w:t>
       </w:r>
-      <w:hyperlink r:id="rId15" w:history="1">
+      <w:hyperlink r:id="rId17" w:history="1">
         <w:r>
           <w:rPr>
             <w:rStyle w:val="Hyperlink"/>
@@ -2302,7 +2346,7 @@
       <w:r>
         <w:t>(</w:t>
       </w:r>
-      <w:hyperlink r:id="rId16" w:history="1">
+      <w:hyperlink r:id="rId18" w:history="1">
         <w:r>
           <w:rPr>
             <w:rStyle w:val="Hyperlink"/>
@@ -2324,7 +2368,7 @@
       <w:r>
         <w:t xml:space="preserve"> overview of how P4 can be configured to your general needs (Set preferences) can be found at </w:t>
       </w:r>
-      <w:hyperlink r:id="rId17" w:history="1">
+      <w:hyperlink r:id="rId19" w:history="1">
         <w:r>
           <w:rPr>
             <w:rStyle w:val="Hyperlink"/>
@@ -2362,7 +2406,7 @@
       <w:r>
         <w:t xml:space="preserve"> list at </w:t>
       </w:r>
-      <w:hyperlink r:id="rId18" w:anchor="!forum/nmrml/join" w:history="1">
+      <w:hyperlink r:id="rId20" w:anchor="!forum/nmrml/join" w:history="1">
         <w:r>
           <w:rPr>
             <w:rStyle w:val="Hyperlink"/>
@@ -2378,11 +2422,74 @@
       <w:pPr>
         <w:pStyle w:val="berschrift2"/>
       </w:pPr>
-      <w:bookmarkStart w:id="10" w:name="_Toc362967556"/>
+      <w:bookmarkStart w:id="10" w:name="_Toc363119928"/>
+      <w:r>
+        <w:t>CV versioning</w:t>
+      </w:r>
+      <w:bookmarkEnd w:id="10"/>
+    </w:p>
+    <w:p>
+      <w:r>
+        <w:t xml:space="preserve">We should have something less complicated but related as the OBO community uses, e.g. </w:t>
+      </w:r>
+      <w:hyperlink r:id="rId21" w:history="1">
+        <w:r>
+          <w:rPr>
+            <w:rStyle w:val="Hyperlink"/>
+          </w:rPr>
+          <w:t>https://docs.google.com/document/d/14gVHOOZZaiUpCPUUXyG72WYaTN861-WsARGj2kuljjE/edit</w:t>
+        </w:r>
+      </w:hyperlink>
+      <w:r>
+        <w:t xml:space="preserve"> . We discussed coupling </w:t>
+      </w:r>
+      <w:proofErr w:type="spellStart"/>
+      <w:r>
+        <w:t>git</w:t>
+      </w:r>
+      <w:proofErr w:type="spellEnd"/>
+      <w:r>
+        <w:t xml:space="preserve"> milestones to release versions. </w:t>
+      </w:r>
+    </w:p>
+    <w:p>
+      <w:r>
+        <w:t xml:space="preserve">Versioning: </w:t>
+      </w:r>
+      <w:proofErr w:type="spellStart"/>
+      <w:r>
+        <w:t>e.g</w:t>
+      </w:r>
+      <w:proofErr w:type="spellEnd"/>
+      <w:r>
+        <w:t xml:space="preserve"> once a month a snapshot from </w:t>
+      </w:r>
+      <w:proofErr w:type="spellStart"/>
+      <w:r>
+        <w:t>whats</w:t>
+      </w:r>
+      <w:proofErr w:type="spellEnd"/>
+      <w:r>
+        <w:t xml:space="preserve"> in the </w:t>
+      </w:r>
+      <w:proofErr w:type="spellStart"/>
+      <w:r>
+        <w:t>Github</w:t>
+      </w:r>
+      <w:proofErr w:type="spellEnd"/>
+      <w:r>
+        <w:t xml:space="preserve"> is released on XYZ with an intuitive &amp; meaningful version number</w:t>
+      </w:r>
+    </w:p>
+    <w:p>
+      <w:pPr>
+        <w:pStyle w:val="berschrift2"/>
+      </w:pPr>
+      <w:bookmarkStart w:id="11" w:name="_Toc363119929"/>
       <w:r>
         <w:t>A few words on how P4 stores its set-up Preferences</w:t>
       </w:r>
-      <w:bookmarkEnd w:id="10"/>
+      <w:bookmarkEnd w:id="11"/>
     </w:p>
     <w:p>
       <w:proofErr w:type="spellStart"/>
@@ -2565,7 +2672,7 @@
                     <pic:cNvPicPr/>
                   </pic:nvPicPr>
                   <pic:blipFill>
-                    <a:blip r:embed="rId19"/>
+                    <a:blip r:embed="rId22"/>
                     <a:stretch>
                       <a:fillRect/>
                     </a:stretch>
@@ -2648,7 +2755,7 @@
       <w:r>
         <w:t xml:space="preserve"> look at </w:t>
       </w:r>
-      <w:hyperlink r:id="rId20" w:history="1">
+      <w:hyperlink r:id="rId23" w:history="1">
         <w:r>
           <w:rPr>
             <w:rStyle w:val="Hyperlink"/>
@@ -2681,11 +2788,11 @@
       <w:pPr>
         <w:pStyle w:val="berschrift2"/>
       </w:pPr>
-      <w:bookmarkStart w:id="11" w:name="_Toc362967557"/>
+      <w:bookmarkStart w:id="12" w:name="_Toc363119930"/>
       <w:r>
         <w:t>Set the class renderer to display human readable class labels in the hierarchy pane</w:t>
       </w:r>
-      <w:bookmarkEnd w:id="11"/>
+      <w:bookmarkEnd w:id="12"/>
     </w:p>
     <w:p>
       <w:r>
@@ -2804,7 +2911,7 @@
                     <pic:cNvPicPr/>
                   </pic:nvPicPr>
                   <pic:blipFill>
-                    <a:blip r:embed="rId21"/>
+                    <a:blip r:embed="rId24"/>
                     <a:stretch>
                       <a:fillRect/>
                     </a:stretch>
@@ -2842,31 +2949,31 @@
       <w:pPr>
         <w:pStyle w:val="berschrift2"/>
       </w:pPr>
-      <w:bookmarkStart w:id="12" w:name="_Toc362967558"/>
+      <w:bookmarkStart w:id="13" w:name="_Toc363119931"/>
       <w:r>
         <w:t>Set CV namespace</w:t>
       </w:r>
-      <w:bookmarkEnd w:id="12"/>
+      <w:bookmarkEnd w:id="13"/>
     </w:p>
     <w:p>
       <w:r>
         <w:t xml:space="preserve">In the Active Ontology pane/Ontology header/Ontology </w:t>
       </w:r>
-      <w:commentRangeStart w:id="13"/>
+      <w:commentRangeStart w:id="14"/>
       <w:r>
         <w:t>IRI</w:t>
       </w:r>
-      <w:commentRangeEnd w:id="13"/>
+      <w:commentRangeEnd w:id="14"/>
       <w:r>
         <w:rPr>
           <w:rStyle w:val="Kommentarzeichen"/>
         </w:rPr>
-        <w:commentReference w:id="13"/>
+        <w:commentReference w:id="14"/>
       </w:r>
       <w:r>
         <w:t xml:space="preserve"> field we put </w:t>
       </w:r>
-      <w:hyperlink r:id="rId24" w:history="1">
+      <w:hyperlink r:id="rId25" w:history="1">
         <w:r>
           <w:rPr>
             <w:rStyle w:val="Hyperlink"/>
@@ -2963,7 +3070,7 @@
       <w:r>
         <w:t xml:space="preserve">, e.g. </w:t>
       </w:r>
-      <w:hyperlink r:id="rId25" w:history="1">
+      <w:hyperlink r:id="rId26" w:history="1">
         <w:r>
           <w:rPr>
             <w:rStyle w:val="Hyperlink"/>
@@ -3068,251 +3175,6 @@
             <wp:extent cx="5972810" cy="3359785"/>
             <wp:effectExtent l="0" t="0" r="8890" b="0"/>
             <wp:docPr id="5" name="Grafik 5"/>
-            <wp:cNvGraphicFramePr>
-              <a:graphicFrameLocks xmlns:a="http://schemas.openxmlformats.org/drawingml/2006/main" noChangeAspect="1"/>
-            </wp:cNvGraphicFramePr>
-            <a:graphic xmlns:a="http://schemas.openxmlformats.org/drawingml/2006/main">
-              <a:graphicData uri="http://schemas.openxmlformats.org/drawingml/2006/picture">
-                <pic:pic xmlns:pic="http://schemas.openxmlformats.org/drawingml/2006/picture">
-                  <pic:nvPicPr>
-                    <pic:cNvPr id="1" name=""/>
-                    <pic:cNvPicPr/>
-                  </pic:nvPicPr>
-                  <pic:blipFill>
-                    <a:blip r:embed="rId26"/>
-                    <a:stretch>
-                      <a:fillRect/>
-                    </a:stretch>
-                  </pic:blipFill>
-                  <pic:spPr>
-                    <a:xfrm>
-                      <a:off x="0" y="0"/>
-                      <a:ext cx="5972810" cy="3359785"/>
-                    </a:xfrm>
-                    <a:prstGeom prst="rect">
-                      <a:avLst/>
-                    </a:prstGeom>
-                  </pic:spPr>
-                </pic:pic>
-              </a:graphicData>
-            </a:graphic>
-          </wp:inline>
-        </w:drawing>
-      </w:r>
-    </w:p>
-    <w:p>
-      <w:pPr>
-        <w:pStyle w:val="berschrift2"/>
-      </w:pPr>
-      <w:bookmarkStart w:id="15" w:name="_Toc362967559"/>
-      <w:r>
-        <w:t>Set ID-</w:t>
-      </w:r>
-      <w:r>
-        <w:t>scheme under File/preferences/New Entities</w:t>
-      </w:r>
-      <w:bookmarkEnd w:id="15"/>
-    </w:p>
-    <w:p>
-      <w:r>
-        <w:t>Before editing the CV you need to make P4 aware of how you want a newly generated class/term</w:t>
-      </w:r>
-      <w:r>
-        <w:t>s’</w:t>
-      </w:r>
-      <w:r>
-        <w:t xml:space="preserve"> </w:t>
-      </w:r>
-      <w:r>
-        <w:t xml:space="preserve">ID (also called the Entities IRI, to be stored as </w:t>
-      </w:r>
-      <w:proofErr w:type="spellStart"/>
-      <w:r>
-        <w:t>rdfs</w:t>
-      </w:r>
-      <w:proofErr w:type="gramStart"/>
-      <w:r>
-        <w:t>:</w:t>
-      </w:r>
-      <w:r>
-        <w:t>about</w:t>
-      </w:r>
-      <w:proofErr w:type="spellEnd"/>
-      <w:proofErr w:type="gramEnd"/>
-      <w:r>
-        <w:t xml:space="preserve"> or </w:t>
-      </w:r>
-      <w:proofErr w:type="spellStart"/>
-      <w:r>
-        <w:t>rdf:id</w:t>
-      </w:r>
-      <w:proofErr w:type="spellEnd"/>
-      <w:r>
-        <w:t xml:space="preserve"> </w:t>
-      </w:r>
-      <w:r>
-        <w:t>value</w:t>
-      </w:r>
-      <w:r>
-        <w:t>)</w:t>
-      </w:r>
-      <w:r>
-        <w:t xml:space="preserve"> </w:t>
-      </w:r>
-      <w:r>
-        <w:t xml:space="preserve">to look like, i.e. you need to specify that we want </w:t>
-      </w:r>
-      <w:r>
-        <w:t xml:space="preserve">semantics-free </w:t>
-      </w:r>
-      <w:commentRangeStart w:id="16"/>
-      <w:r>
-        <w:t xml:space="preserve">numeric IDs </w:t>
-      </w:r>
-      <w:commentRangeEnd w:id="16"/>
-      <w:r>
-        <w:rPr>
-          <w:rStyle w:val="Kommentarzeichen"/>
-        </w:rPr>
-        <w:commentReference w:id="16"/>
-      </w:r>
-      <w:r>
-        <w:t xml:space="preserve">rather than human readable </w:t>
-      </w:r>
-      <w:r>
-        <w:t xml:space="preserve">meaningful </w:t>
-      </w:r>
-      <w:r>
-        <w:t>ones</w:t>
-      </w:r>
-      <w:r>
-        <w:t xml:space="preserve"> (to be captured by the </w:t>
-      </w:r>
-      <w:proofErr w:type="spellStart"/>
-      <w:r>
-        <w:t>rdfs:label</w:t>
-      </w:r>
-      <w:proofErr w:type="spellEnd"/>
-      <w:r>
-        <w:t xml:space="preserve"> field)</w:t>
-      </w:r>
-      <w:r>
-        <w:t xml:space="preserve">. </w:t>
-      </w:r>
-      <w:r>
-        <w:t xml:space="preserve">For our </w:t>
-      </w:r>
-      <w:proofErr w:type="spellStart"/>
-      <w:r>
-        <w:t>nmrML</w:t>
-      </w:r>
-      <w:proofErr w:type="spellEnd"/>
-      <w:r>
-        <w:t xml:space="preserve"> CV, we should align the ID scheme to generate IDs like NMR</w:t>
-      </w:r>
-      <w:proofErr w:type="gramStart"/>
-      <w:r>
-        <w:t>:1000442</w:t>
-      </w:r>
-      <w:proofErr w:type="gramEnd"/>
-      <w:r>
-        <w:t xml:space="preserve">, i.e. </w:t>
-      </w:r>
-      <w:r>
-        <w:t>Short NS prefix</w:t>
-      </w:r>
-      <w:r>
-        <w:t xml:space="preserve"> </w:t>
-      </w:r>
-      <w:r>
-        <w:t xml:space="preserve">ended by </w:t>
-      </w:r>
-      <w:r>
-        <w:t xml:space="preserve"> colon</w:t>
-      </w:r>
-      <w:r>
-        <w:t xml:space="preserve"> followed by </w:t>
-      </w:r>
-      <w:r>
-        <w:t xml:space="preserve">7 digits </w:t>
-      </w:r>
-      <w:r>
-        <w:t>ranging from 1000000 to 1100000</w:t>
-      </w:r>
-      <w:r>
-        <w:t xml:space="preserve">. </w:t>
-      </w:r>
-      <w:r>
-        <w:t xml:space="preserve">This means we </w:t>
-      </w:r>
-      <w:r>
-        <w:t xml:space="preserve">need </w:t>
-      </w:r>
-      <w:r>
-        <w:t>to specify the</w:t>
-      </w:r>
-      <w:r>
-        <w:t xml:space="preserve"> </w:t>
-      </w:r>
-      <w:proofErr w:type="gramStart"/>
-      <w:r>
-        <w:t xml:space="preserve">CVs </w:t>
-      </w:r>
-      <w:r>
-        <w:t xml:space="preserve"> </w:t>
-      </w:r>
-      <w:r>
-        <w:t>ID</w:t>
-      </w:r>
-      <w:proofErr w:type="gramEnd"/>
-      <w:r>
-        <w:t xml:space="preserve"> Prefix</w:t>
-      </w:r>
-      <w:r>
-        <w:t xml:space="preserve"> </w:t>
-      </w:r>
-      <w:r>
-        <w:t>(“NMR</w:t>
-      </w:r>
-      <w:r>
-        <w:t>:</w:t>
-      </w:r>
-      <w:r>
-        <w:rPr>
-          <w:rStyle w:val="Funotenzeichen"/>
-        </w:rPr>
-        <w:footnoteReference w:id="4"/>
-      </w:r>
-      <w:r>
-        <w:t>”)</w:t>
-      </w:r>
-      <w:r>
-        <w:t xml:space="preserve">, </w:t>
-      </w:r>
-      <w:r>
-        <w:t>the amount of digits the number sh</w:t>
-      </w:r>
-      <w:r>
-        <w:t>ould have and its numeric range</w:t>
-      </w:r>
-      <w:r>
-        <w:t>. This is done in the File/Preferences/New Entities Tab</w:t>
-      </w:r>
-      <w:r>
-        <w:t>:</w:t>
-      </w:r>
-    </w:p>
-    <w:p>
-      <w:r>
-        <w:rPr>
-          <w:noProof/>
-        </w:rPr>
-        <w:lastRenderedPageBreak/>
-        <w:drawing>
-          <wp:inline distT="0" distB="0" distL="0" distR="0" wp14:anchorId="125102DD" wp14:editId="2FB5396F">
-            <wp:extent cx="5972810" cy="3359785"/>
-            <wp:effectExtent l="0" t="0" r="8890" b="0"/>
-            <wp:docPr id="1" name="Grafik 1"/>
             <wp:cNvGraphicFramePr>
               <a:graphicFrameLocks xmlns:a="http://schemas.openxmlformats.org/drawingml/2006/main" noChangeAspect="1"/>
             </wp:cNvGraphicFramePr>
@@ -3346,291 +3208,218 @@
       </w:r>
     </w:p>
     <w:p>
-      <w:r>
-        <w:t>This will generate the following registry entry in Windows Registry Editor Version 5.00</w:t>
-      </w:r>
-    </w:p>
-    <w:p>
-      <w:pPr>
-        <w:spacing w:line="240" w:lineRule="auto"/>
-        <w:contextualSpacing/>
-      </w:pPr>
-      <w:r>
-        <w:t>[HKEY_CURRENT_USER\Software\JavaSoft\Prefs\/P/R/O/T/E/G/E_/P/R/E/F/E/R/E/N/C/E/S\application_preferences\org.protege.editor.owl.entity.creation]</w:t>
-      </w:r>
-    </w:p>
-    <w:p>
-      <w:pPr>
-        <w:spacing w:line="240" w:lineRule="auto"/>
-        <w:contextualSpacing/>
-      </w:pPr>
-      <w:r>
-        <w:t>"/U/S/E_/D/E/F/A/U/L/T_/B/A/S/E_/U/R/I"="false"</w:t>
-      </w:r>
-    </w:p>
-    <w:p>
-      <w:pPr>
-        <w:spacing w:line="240" w:lineRule="auto"/>
-        <w:contextualSpacing/>
-      </w:pPr>
-      <w:r>
-        <w:t>"/D/E/F/A/U/L/T_/B/A/S/E_/U/R/I"=""</w:t>
-      </w:r>
-    </w:p>
-    <w:p>
-      <w:pPr>
-        <w:spacing w:line="240" w:lineRule="auto"/>
-        <w:contextualSpacing/>
-      </w:pPr>
-      <w:r>
-        <w:t>"/D/E/F/A/U/L/T_/U/R/I_/S/E/P/A/R/A/T/O/R"="#"</w:t>
-      </w:r>
-    </w:p>
-    <w:p>
-      <w:pPr>
-        <w:spacing w:line="240" w:lineRule="auto"/>
-        <w:contextualSpacing/>
-      </w:pPr>
-      <w:r>
-        <w:t>"/U/S/E_/A/U/T/O_/I/D_/F/O/R_/F/R/A/G/M/E/N/T"="true"</w:t>
-      </w:r>
-    </w:p>
-    <w:p>
-      <w:pPr>
-        <w:spacing w:line="240" w:lineRule="auto"/>
-        <w:contextualSpacing/>
-        <w:rPr>
-          <w:lang w:val="de-DE"/>
-        </w:rPr>
-      </w:pPr>
-      <w:r>
-        <w:rPr>
-          <w:lang w:val="de-DE"/>
-        </w:rPr>
-        <w:t>"/N/A/M/E_/L/A/B/E/L_/G/E/N/E/R/A/T/E"="</w:t>
+      <w:pPr>
+        <w:pStyle w:val="berschrift2"/>
+      </w:pPr>
+      <w:bookmarkStart w:id="16" w:name="_Toc363119932"/>
+      <w:r>
+        <w:t>Set ID-</w:t>
+      </w:r>
+      <w:r>
+        <w:t>scheme under File/preferences/New Entities</w:t>
+      </w:r>
+      <w:bookmarkEnd w:id="16"/>
+    </w:p>
+    <w:p>
+      <w:r>
+        <w:t>Before editing the CV you need to make P4 aware of how you want a newly generated class/term</w:t>
+      </w:r>
+      <w:r>
+        <w:t>s’</w:t>
+      </w:r>
+      <w:r>
+        <w:t xml:space="preserve"> </w:t>
+      </w:r>
+      <w:r>
+        <w:t xml:space="preserve">ID (also called the Entities IRI, to be stored as </w:t>
       </w:r>
       <w:proofErr w:type="spellStart"/>
       <w:r>
-        <w:rPr>
-          <w:lang w:val="de-DE"/>
-        </w:rPr>
-        <w:t>true</w:t>
+        <w:t>rdfs</w:t>
+      </w:r>
+      <w:proofErr w:type="gramStart"/>
+      <w:r>
+        <w:t>:</w:t>
+      </w:r>
+      <w:r>
+        <w:t>about</w:t>
       </w:r>
       <w:proofErr w:type="spellEnd"/>
-      <w:r>
-        <w:rPr>
-          <w:lang w:val="de-DE"/>
-        </w:rPr>
-        <w:t>"</w:t>
-      </w:r>
-    </w:p>
-    <w:p>
-      <w:pPr>
-        <w:spacing w:line="240" w:lineRule="auto"/>
-        <w:contextualSpacing/>
-        <w:rPr>
-          <w:lang w:val="de-DE"/>
-        </w:rPr>
-      </w:pPr>
-      <w:r>
-        <w:rPr>
-          <w:lang w:val="de-DE"/>
-        </w:rPr>
-        <w:t>"/I/D_/L/A/B/E/L_/G/E/N/E/R/A/T/E"="</w:t>
+      <w:proofErr w:type="gramEnd"/>
+      <w:r>
+        <w:t xml:space="preserve"> or </w:t>
       </w:r>
       <w:proofErr w:type="spellStart"/>
       <w:r>
-        <w:rPr>
-          <w:lang w:val="de-DE"/>
-        </w:rPr>
-        <w:t>false</w:t>
+        <w:t>rdf:id</w:t>
       </w:r>
       <w:proofErr w:type="spellEnd"/>
       <w:r>
-        <w:rPr>
-          <w:lang w:val="de-DE"/>
-        </w:rPr>
-        <w:t>"</w:t>
-      </w:r>
-    </w:p>
-    <w:p>
-      <w:pPr>
-        <w:spacing w:line="240" w:lineRule="auto"/>
-        <w:contextualSpacing/>
-      </w:pPr>
-      <w:r>
-        <w:t>"/L/A/B/E/L_/D/E/S/C/R/I/P/T/O/R"="org.protege.editor.owl.model.entity./Match/Renderer/Label/Descriptor"</w:t>
-      </w:r>
-    </w:p>
-    <w:p>
-      <w:pPr>
-        <w:spacing w:line="240" w:lineRule="auto"/>
-        <w:contextualSpacing/>
-      </w:pPr>
-      <w:r>
-        <w:t>"/N/A/M/E_/L/A/B/E/L_/U/R/I"="http:\\\\www.w3.org\\2000\\01\\rdf-schema#label"</w:t>
-      </w:r>
-    </w:p>
-    <w:p>
-      <w:pPr>
-        <w:spacing w:line="240" w:lineRule="auto"/>
-        <w:contextualSpacing/>
-      </w:pPr>
-      <w:r>
-        <w:t>"/A/U/T/O_/I/D_/G/E/N/E/R/A/T/O/R_/C/L/A/S/S"="org.protege.editor.owl.model.entity./Iterative/Auto/I/D/Generator"</w:t>
-      </w:r>
-    </w:p>
-    <w:p>
-      <w:pPr>
-        <w:spacing w:line="240" w:lineRule="auto"/>
-        <w:contextualSpacing/>
-      </w:pPr>
-      <w:r>
-        <w:t>"/A/U/T/O_/I/D_/S/T/A/R/T"="1000001"</w:t>
-      </w:r>
-    </w:p>
-    <w:p>
-      <w:pPr>
-        <w:spacing w:line="240" w:lineRule="auto"/>
-        <w:contextualSpacing/>
-      </w:pPr>
-      <w:r>
-        <w:t>"/A/U/T/O_/I/D_/E/N/D"="1100000"</w:t>
-      </w:r>
-    </w:p>
-    <w:p>
-      <w:pPr>
-        <w:spacing w:line="240" w:lineRule="auto"/>
-        <w:contextualSpacing/>
-      </w:pPr>
-      <w:r>
-        <w:t>"/A/U/T/O_/I/D_/S/I/Z/E"="7"</w:t>
-      </w:r>
-    </w:p>
-    <w:p>
-      <w:pPr>
-        <w:spacing w:line="240" w:lineRule="auto"/>
-        <w:contextualSpacing/>
-      </w:pPr>
-      <w:r>
-        <w:t>"/A/U/T/O_/I/D_/P/R/E/F/I/X"="/N/M/R:"</w:t>
-      </w:r>
-    </w:p>
-    <w:p>
-      <w:pPr>
-        <w:spacing w:line="240" w:lineRule="auto"/>
-        <w:contextualSpacing/>
-      </w:pPr>
-      <w:r>
-        <w:t>"/A/U/T/O_/I/D_/S/U/F/F/I/X"=""</w:t>
-      </w:r>
-    </w:p>
-    <w:p>
-      <w:pPr>
-        <w:spacing w:line="240" w:lineRule="auto"/>
-        <w:contextualSpacing/>
-      </w:pPr>
-      <w:r>
-        <w:t>"/S/A/V/E_/A/U/T/O_/I/D_/S/T/A/R/T"="true"</w:t>
-      </w:r>
-    </w:p>
-    <w:p>
-      <w:pPr>
-        <w:spacing w:line="240" w:lineRule="auto"/>
-        <w:contextualSpacing/>
-      </w:pPr>
-      <w:r>
-        <w:t xml:space="preserve">"/N/A/M/E_/L/A/B/E/L_/L/A/N/G"="en" </w:t>
-      </w:r>
-    </w:p>
-    <w:p>
-      <w:pPr>
-        <w:spacing w:line="240" w:lineRule="auto"/>
-        <w:contextualSpacing/>
-      </w:pPr>
-    </w:p>
-    <w:p>
-      <w:pPr>
-        <w:spacing w:line="240" w:lineRule="auto"/>
-        <w:contextualSpacing/>
-      </w:pPr>
-      <w:r>
-        <w:t xml:space="preserve">A corresponding P4EntityCreation.reg file can be found in the </w:t>
+        <w:t xml:space="preserve"> </w:t>
+      </w:r>
+      <w:r>
+        <w:t>value</w:t>
+      </w:r>
+      <w:r>
+        <w:t>)</w:t>
+      </w:r>
+      <w:r>
+        <w:t xml:space="preserve"> </w:t>
+      </w:r>
+      <w:r>
+        <w:t xml:space="preserve">to look like, i.e. you need to specify that we want </w:t>
+      </w:r>
+      <w:r>
+        <w:t xml:space="preserve">semantics-free </w:t>
+      </w:r>
+      <w:commentRangeStart w:id="17"/>
+      <w:r>
+        <w:t xml:space="preserve">numeric IDs </w:t>
+      </w:r>
+      <w:commentRangeEnd w:id="17"/>
+      <w:r>
+        <w:rPr>
+          <w:rStyle w:val="Kommentarzeichen"/>
+        </w:rPr>
+        <w:commentReference w:id="17"/>
+      </w:r>
+      <w:r>
+        <w:t xml:space="preserve">rather than human readable </w:t>
+      </w:r>
+      <w:r>
+        <w:t xml:space="preserve">meaningful </w:t>
+      </w:r>
+      <w:r>
+        <w:t>ones</w:t>
+      </w:r>
+      <w:r>
+        <w:t xml:space="preserve"> (to be captured by the </w:t>
       </w:r>
       <w:proofErr w:type="spellStart"/>
       <w:r>
-        <w:t>CVDocumentation</w:t>
+        <w:t>rdfs:label</w:t>
       </w:r>
       <w:proofErr w:type="spellEnd"/>
       <w:r>
+        <w:t xml:space="preserve"> field)</w:t>
+      </w:r>
+      <w:r>
+        <w:t xml:space="preserve">. </w:t>
+      </w:r>
+      <w:r>
+        <w:t xml:space="preserve">For our </w:t>
+      </w:r>
+      <w:proofErr w:type="spellStart"/>
+      <w:r>
+        <w:t>nmrML</w:t>
+      </w:r>
+      <w:proofErr w:type="spellEnd"/>
+      <w:r>
+        <w:t xml:space="preserve"> CV, we should align the ID scheme to generate IDs like NMR</w:t>
+      </w:r>
+      <w:proofErr w:type="gramStart"/>
+      <w:r>
+        <w:t>:1000442</w:t>
+      </w:r>
+      <w:proofErr w:type="gramEnd"/>
+      <w:r>
+        <w:t xml:space="preserve">, i.e. </w:t>
+      </w:r>
+      <w:r>
+        <w:t>Short NS prefix</w:t>
+      </w:r>
+      <w:r>
         <w:t xml:space="preserve"> </w:t>
       </w:r>
-      <w:proofErr w:type="spellStart"/>
-      <w:r>
-        <w:t>github</w:t>
-      </w:r>
-      <w:proofErr w:type="spellEnd"/>
-      <w:r>
-        <w:t xml:space="preserve"> folder. On Win</w:t>
-      </w:r>
-      <w:r>
-        <w:t>dow</w:t>
-      </w:r>
-      <w:r>
-        <w:t>s you can just double</w:t>
-      </w:r>
-      <w:r>
-        <w:t>-</w:t>
-      </w:r>
-      <w:r>
-        <w:t xml:space="preserve">click and run it and it will update your Registry accordingly with the new preference settings for the </w:t>
-      </w:r>
-      <w:proofErr w:type="spellStart"/>
-      <w:r>
-        <w:t>nmrML</w:t>
-      </w:r>
-      <w:proofErr w:type="spellEnd"/>
-      <w:r>
-        <w:t xml:space="preserve"> CV term </w:t>
-      </w:r>
-      <w:r>
-        <w:t>ID generation.</w:t>
-      </w:r>
-    </w:p>
-    <w:p>
-      <w:pPr>
-        <w:pStyle w:val="berschrift2"/>
-      </w:pPr>
-      <w:bookmarkStart w:id="17" w:name="_Toc362967560"/>
-      <w:r>
-        <w:t>Set Plugin Architecture</w:t>
-      </w:r>
-      <w:bookmarkEnd w:id="17"/>
-    </w:p>
-    <w:p>
-      <w:r>
-        <w:t>There are a few Protégé plugins available which are useful for our Ontology development. You should update these plugins by selecting File/</w:t>
-      </w:r>
-      <w:proofErr w:type="spellStart"/>
-      <w:r>
-        <w:t>Pleferences</w:t>
-      </w:r>
-      <w:proofErr w:type="spellEnd"/>
-      <w:r>
-        <w:t>/Update plugins, and then selecting and installing the following plugins:</w:t>
-      </w:r>
-    </w:p>
-    <w:p/>
+      <w:r>
+        <w:t xml:space="preserve">ended by </w:t>
+      </w:r>
+      <w:r>
+        <w:t xml:space="preserve"> colon</w:t>
+      </w:r>
+      <w:r>
+        <w:t xml:space="preserve"> followed by </w:t>
+      </w:r>
+      <w:r>
+        <w:t xml:space="preserve">7 digits </w:t>
+      </w:r>
+      <w:r>
+        <w:t>ranging from 1000000 to 1100000</w:t>
+      </w:r>
+      <w:r>
+        <w:t xml:space="preserve">. </w:t>
+      </w:r>
+      <w:r>
+        <w:t xml:space="preserve">This means we </w:t>
+      </w:r>
+      <w:r>
+        <w:t xml:space="preserve">need </w:t>
+      </w:r>
+      <w:r>
+        <w:t>to specify the</w:t>
+      </w:r>
+      <w:r>
+        <w:t xml:space="preserve"> </w:t>
+      </w:r>
+      <w:proofErr w:type="gramStart"/>
+      <w:r>
+        <w:t xml:space="preserve">CVs </w:t>
+      </w:r>
+      <w:r>
+        <w:t xml:space="preserve"> </w:t>
+      </w:r>
+      <w:r>
+        <w:t>ID</w:t>
+      </w:r>
+      <w:proofErr w:type="gramEnd"/>
+      <w:r>
+        <w:t xml:space="preserve"> Prefix</w:t>
+      </w:r>
+      <w:r>
+        <w:t xml:space="preserve"> </w:t>
+      </w:r>
+      <w:r>
+        <w:t>(“NMR</w:t>
+      </w:r>
+      <w:r>
+        <w:t>:</w:t>
+      </w:r>
+      <w:r>
+        <w:rPr>
+          <w:rStyle w:val="Funotenzeichen"/>
+        </w:rPr>
+        <w:footnoteReference w:id="4"/>
+      </w:r>
+      <w:r>
+        <w:t>”)</w:t>
+      </w:r>
+      <w:r>
+        <w:t xml:space="preserve">, </w:t>
+      </w:r>
+      <w:r>
+        <w:t>the amount of digits the number sh</w:t>
+      </w:r>
+      <w:r>
+        <w:t>ould have and its numeric range</w:t>
+      </w:r>
+      <w:r>
+        <w:t>. This is done in the File/Preferences/New Entities Tab</w:t>
+      </w:r>
+      <w:r>
+        <w:t>:</w:t>
+      </w:r>
+    </w:p>
     <w:p>
       <w:r>
         <w:rPr>
           <w:noProof/>
         </w:rPr>
+        <w:lastRenderedPageBreak/>
         <w:drawing>
-          <wp:inline distT="0" distB="0" distL="0" distR="0" wp14:anchorId="2DD4012C" wp14:editId="430AC14C">
+          <wp:inline distT="0" distB="0" distL="0" distR="0" wp14:anchorId="125102DD" wp14:editId="2FB5396F">
             <wp:extent cx="5972810" cy="3359785"/>
             <wp:effectExtent l="0" t="0" r="8890" b="0"/>
-            <wp:docPr id="8" name="Grafik 8"/>
+            <wp:docPr id="1" name="Grafik 1"/>
             <wp:cNvGraphicFramePr>
               <a:graphicFrameLocks xmlns:a="http://schemas.openxmlformats.org/drawingml/2006/main" noChangeAspect="1"/>
             </wp:cNvGraphicFramePr>
@@ -3664,38 +3453,291 @@
       </w:r>
     </w:p>
     <w:p>
+      <w:r>
+        <w:t>This will generate the following registry entry in Windows Registry Editor Version 5.00</w:t>
+      </w:r>
+    </w:p>
+    <w:p>
+      <w:pPr>
+        <w:spacing w:line="240" w:lineRule="auto"/>
+        <w:contextualSpacing/>
+      </w:pPr>
+      <w:r>
+        <w:t>[HKEY_CURRENT_USER\Software\JavaSoft\Prefs\/P/R/O/T/E/G/E_/P/R/E/F/E/R/E/N/C/E/S\application_preferences\org.protege.editor.owl.entity.creation]</w:t>
+      </w:r>
+    </w:p>
+    <w:p>
+      <w:pPr>
+        <w:spacing w:line="240" w:lineRule="auto"/>
+        <w:contextualSpacing/>
+      </w:pPr>
+      <w:r>
+        <w:t>"/U/S/E_/D/E/F/A/U/L/T_/B/A/S/E_/U/R/I"="false"</w:t>
+      </w:r>
+    </w:p>
+    <w:p>
+      <w:pPr>
+        <w:spacing w:line="240" w:lineRule="auto"/>
+        <w:contextualSpacing/>
+      </w:pPr>
+      <w:r>
+        <w:t>"/D/E/F/A/U/L/T_/B/A/S/E_/U/R/I"=""</w:t>
+      </w:r>
+    </w:p>
+    <w:p>
+      <w:pPr>
+        <w:spacing w:line="240" w:lineRule="auto"/>
+        <w:contextualSpacing/>
+      </w:pPr>
+      <w:r>
+        <w:t>"/D/E/F/A/U/L/T_/U/R/I_/S/E/P/A/R/A/T/O/R"="#"</w:t>
+      </w:r>
+    </w:p>
+    <w:p>
+      <w:pPr>
+        <w:spacing w:line="240" w:lineRule="auto"/>
+        <w:contextualSpacing/>
+      </w:pPr>
+      <w:r>
+        <w:t>"/U/S/E_/A/U/T/O_/I/D_/F/O/R_/F/R/A/G/M/E/N/T"="true"</w:t>
+      </w:r>
+    </w:p>
+    <w:p>
+      <w:pPr>
+        <w:spacing w:line="240" w:lineRule="auto"/>
+        <w:contextualSpacing/>
+        <w:rPr>
+          <w:lang w:val="de-DE"/>
+        </w:rPr>
+      </w:pPr>
+      <w:r>
+        <w:rPr>
+          <w:lang w:val="de-DE"/>
+        </w:rPr>
+        <w:t>"/N/A/M/E_/L/A/B/E/L_/G/E/N/E/R/A/T/E"="</w:t>
+      </w:r>
+      <w:proofErr w:type="spellStart"/>
+      <w:r>
+        <w:rPr>
+          <w:lang w:val="de-DE"/>
+        </w:rPr>
+        <w:t>true</w:t>
+      </w:r>
+      <w:proofErr w:type="spellEnd"/>
+      <w:r>
+        <w:rPr>
+          <w:lang w:val="de-DE"/>
+        </w:rPr>
+        <w:t>"</w:t>
+      </w:r>
+    </w:p>
+    <w:p>
+      <w:pPr>
+        <w:spacing w:line="240" w:lineRule="auto"/>
+        <w:contextualSpacing/>
+        <w:rPr>
+          <w:lang w:val="de-DE"/>
+        </w:rPr>
+      </w:pPr>
+      <w:r>
+        <w:rPr>
+          <w:lang w:val="de-DE"/>
+        </w:rPr>
+        <w:t>"/I/D_/L/A/B/E/L_/G/E/N/E/R/A/T/E"="</w:t>
+      </w:r>
+      <w:proofErr w:type="spellStart"/>
+      <w:r>
+        <w:rPr>
+          <w:lang w:val="de-DE"/>
+        </w:rPr>
+        <w:t>false</w:t>
+      </w:r>
+      <w:proofErr w:type="spellEnd"/>
+      <w:r>
+        <w:rPr>
+          <w:lang w:val="de-DE"/>
+        </w:rPr>
+        <w:t>"</w:t>
+      </w:r>
+    </w:p>
+    <w:p>
+      <w:pPr>
+        <w:spacing w:line="240" w:lineRule="auto"/>
+        <w:contextualSpacing/>
+      </w:pPr>
+      <w:r>
+        <w:t>"/L/A/B/E/L_/D/E/S/C/R/I/P/T/O/R"="org.protege.editor.owl.model.entity./Match/Renderer/Label/Descriptor"</w:t>
+      </w:r>
+    </w:p>
+    <w:p>
+      <w:pPr>
+        <w:spacing w:line="240" w:lineRule="auto"/>
+        <w:contextualSpacing/>
+      </w:pPr>
+      <w:r>
+        <w:t>"/N/A/M/E_/L/A/B/E/L_/U/R/I"="http:\\\\www.w3.org\\2000\\01\\rdf-schema#label"</w:t>
+      </w:r>
+    </w:p>
+    <w:p>
+      <w:pPr>
+        <w:spacing w:line="240" w:lineRule="auto"/>
+        <w:contextualSpacing/>
+      </w:pPr>
+      <w:r>
+        <w:t>"/A/U/T/O_/I/D_/G/E/N/E/R/A/T/O/R_/C/L/A/S/S"="org.protege.editor.owl.model.entity./Iterative/Auto/I/D/Generator"</w:t>
+      </w:r>
+    </w:p>
+    <w:p>
+      <w:pPr>
+        <w:spacing w:line="240" w:lineRule="auto"/>
+        <w:contextualSpacing/>
+      </w:pPr>
+      <w:r>
+        <w:t>"/A/U/T/O_/I/D_/S/T/A/R/T"="1000001"</w:t>
+      </w:r>
+    </w:p>
+    <w:p>
+      <w:pPr>
+        <w:spacing w:line="240" w:lineRule="auto"/>
+        <w:contextualSpacing/>
+      </w:pPr>
+      <w:r>
+        <w:t>"/A/U/T/O_/I/D_/E/N/D"="1100000"</w:t>
+      </w:r>
+    </w:p>
+    <w:p>
+      <w:pPr>
+        <w:spacing w:line="240" w:lineRule="auto"/>
+        <w:contextualSpacing/>
+      </w:pPr>
+      <w:r>
+        <w:t>"/A/U/T/O_/I/D_/S/I/Z/E"="7"</w:t>
+      </w:r>
+    </w:p>
+    <w:p>
+      <w:pPr>
+        <w:spacing w:line="240" w:lineRule="auto"/>
+        <w:contextualSpacing/>
+      </w:pPr>
+      <w:r>
+        <w:t>"/A/U/T/O_/I/D_/P/R/E/F/I/X"="/N/M/R:"</w:t>
+      </w:r>
+    </w:p>
+    <w:p>
+      <w:pPr>
+        <w:spacing w:line="240" w:lineRule="auto"/>
+        <w:contextualSpacing/>
+      </w:pPr>
+      <w:r>
+        <w:t>"/A/U/T/O_/I/D_/S/U/F/F/I/X"=""</w:t>
+      </w:r>
+    </w:p>
+    <w:p>
+      <w:pPr>
+        <w:spacing w:line="240" w:lineRule="auto"/>
+        <w:contextualSpacing/>
+      </w:pPr>
+      <w:r>
+        <w:t>"/S/A/V/E_/A/U/T/O_/I/D_/S/T/A/R/T"="true"</w:t>
+      </w:r>
+    </w:p>
+    <w:p>
+      <w:pPr>
+        <w:spacing w:line="240" w:lineRule="auto"/>
+        <w:contextualSpacing/>
+      </w:pPr>
+      <w:r>
+        <w:t xml:space="preserve">"/N/A/M/E_/L/A/B/E/L_/L/A/N/G"="en" </w:t>
+      </w:r>
+    </w:p>
+    <w:p>
+      <w:pPr>
+        <w:spacing w:line="240" w:lineRule="auto"/>
+        <w:contextualSpacing/>
+      </w:pPr>
+    </w:p>
+    <w:p>
+      <w:pPr>
+        <w:spacing w:line="240" w:lineRule="auto"/>
+        <w:contextualSpacing/>
+      </w:pPr>
+      <w:r>
+        <w:t xml:space="preserve">A corresponding P4EntityCreation.reg file can be found in the </w:t>
+      </w:r>
+      <w:proofErr w:type="spellStart"/>
+      <w:r>
+        <w:t>CVDocumentation</w:t>
+      </w:r>
+      <w:proofErr w:type="spellEnd"/>
+      <w:r>
+        <w:t xml:space="preserve"> </w:t>
+      </w:r>
+      <w:proofErr w:type="spellStart"/>
+      <w:r>
+        <w:t>github</w:t>
+      </w:r>
+      <w:proofErr w:type="spellEnd"/>
+      <w:r>
+        <w:t xml:space="preserve"> folder. On Win</w:t>
+      </w:r>
+      <w:r>
+        <w:t>dow</w:t>
+      </w:r>
+      <w:r>
+        <w:t>s you can just double</w:t>
+      </w:r>
+      <w:r>
+        <w:t>-</w:t>
+      </w:r>
+      <w:r>
+        <w:t xml:space="preserve">click and run it and it will update your Registry accordingly with the new preference settings for the </w:t>
+      </w:r>
+      <w:proofErr w:type="spellStart"/>
+      <w:r>
+        <w:t>nmrML</w:t>
+      </w:r>
+      <w:proofErr w:type="spellEnd"/>
+      <w:r>
+        <w:t xml:space="preserve"> CV term </w:t>
+      </w:r>
+      <w:r>
+        <w:t>ID generation.</w:t>
+      </w:r>
+    </w:p>
+    <w:p>
       <w:pPr>
         <w:pStyle w:val="berschrift2"/>
       </w:pPr>
-      <w:bookmarkStart w:id="18" w:name="_Toc362967561"/>
-      <w:r>
-        <w:t>Creating a new Tab</w:t>
+      <w:bookmarkStart w:id="18" w:name="_Toc363119933"/>
+      <w:r>
+        <w:t>Set Plugin Architecture</w:t>
       </w:r>
       <w:bookmarkEnd w:id="18"/>
     </w:p>
     <w:p>
       <w:r>
-        <w:t xml:space="preserve">I have created a new </w:t>
+        <w:t>There are a few Protégé plugins available which are useful for our Ontology development. You should update these plugins by selecting File/</w:t>
       </w:r>
       <w:proofErr w:type="spellStart"/>
       <w:r>
-        <w:t>nmrCVtab</w:t>
+        <w:t>Pleferences</w:t>
       </w:r>
       <w:proofErr w:type="spellEnd"/>
       <w:r>
-        <w:t xml:space="preserve"> that you have to make show up in P4:</w:t>
-      </w:r>
-    </w:p>
+        <w:t>/Update plugins, and then selecting and installing the following plugins:</w:t>
+      </w:r>
+    </w:p>
+    <w:p/>
     <w:p>
       <w:r>
         <w:rPr>
           <w:noProof/>
         </w:rPr>
         <w:drawing>
-          <wp:inline distT="0" distB="0" distL="0" distR="0" wp14:anchorId="09ADB41E" wp14:editId="4FBEBEE7">
+          <wp:inline distT="0" distB="0" distL="0" distR="0" wp14:anchorId="2DD4012C" wp14:editId="430AC14C">
             <wp:extent cx="5972810" cy="3359785"/>
             <wp:effectExtent l="0" t="0" r="8890" b="0"/>
-            <wp:docPr id="10" name="Grafik 10"/>
+            <wp:docPr id="8" name="Grafik 8"/>
             <wp:cNvGraphicFramePr>
               <a:graphicFrameLocks xmlns:a="http://schemas.openxmlformats.org/drawingml/2006/main" noChangeAspect="1"/>
             </wp:cNvGraphicFramePr>
@@ -3729,550 +3771,27 @@
       </w:r>
     </w:p>
     <w:p>
-      <w:r>
-        <w:t xml:space="preserve">Just select Window/Import tab, and select the </w:t>
-      </w:r>
-      <w:r>
-        <w:t>nmrCVtab.layout.xml</w:t>
-      </w:r>
-      <w:r>
-        <w:t xml:space="preserve"> file from the </w:t>
+      <w:pPr>
+        <w:pStyle w:val="berschrift2"/>
+      </w:pPr>
+      <w:bookmarkStart w:id="19" w:name="_Toc363119934"/>
+      <w:r>
+        <w:t>Creating a new Tab</w:t>
+      </w:r>
+      <w:bookmarkEnd w:id="19"/>
+    </w:p>
+    <w:p>
+      <w:r>
+        <w:t xml:space="preserve">I have created a new </w:t>
       </w:r>
       <w:proofErr w:type="spellStart"/>
       <w:r>
-        <w:t>github</w:t>
+        <w:t>nmrCVtab</w:t>
       </w:r>
       <w:proofErr w:type="spellEnd"/>
       <w:r>
-        <w:t xml:space="preserve"> ontology folder as input. You can do the same with the </w:t>
-      </w:r>
-      <w:proofErr w:type="spellStart"/>
-      <w:r>
-        <w:t>OntoCheck</w:t>
-      </w:r>
-      <w:proofErr w:type="spellEnd"/>
-      <w:r>
-        <w:t xml:space="preserve"> Tab.</w:t>
-      </w:r>
-    </w:p>
-    <w:p>
-      <w:pPr>
-        <w:pStyle w:val="berschrift2"/>
-      </w:pPr>
-      <w:bookmarkStart w:id="19" w:name="_Toc362967562"/>
-      <w:r>
-        <w:lastRenderedPageBreak/>
-        <w:t>Testing the Ontology before release (Clean-up Checks)</w:t>
-      </w:r>
-      <w:bookmarkEnd w:id="19"/>
-    </w:p>
-    <w:p>
-      <w:r>
-        <w:t xml:space="preserve">A useful plugin to check the ontology e.g. for redundant class names or naming convention violations is </w:t>
-      </w:r>
-      <w:proofErr w:type="spellStart"/>
-      <w:r>
-        <w:t>OntoCheck</w:t>
-      </w:r>
-      <w:proofErr w:type="spellEnd"/>
-      <w:r>
-        <w:t>, to be downloaded and installed from</w:t>
-      </w:r>
-    </w:p>
-    <w:p>
-      <w:pPr>
-        <w:rPr>
-          <w:rStyle w:val="Hyperlink"/>
-        </w:rPr>
-      </w:pPr>
-      <w:hyperlink r:id="rId30" w:history="1">
-        <w:r>
-          <w:rPr>
-            <w:rStyle w:val="Hyperlink"/>
-          </w:rPr>
-          <w:t>http://www.imbi.uni-freiburg.de/ontology/OntoCheck/</w:t>
-        </w:r>
-      </w:hyperlink>
-    </w:p>
-    <w:p>
-      <w:pPr>
-        <w:rPr>
-          <w:rStyle w:val="Hyperlink"/>
-          <w:i/>
-        </w:rPr>
-      </w:pPr>
-      <w:r>
-        <w:rPr>
-          <w:i/>
-        </w:rPr>
-        <w:t xml:space="preserve">To make P4.x load and display the </w:t>
-      </w:r>
-      <w:proofErr w:type="spellStart"/>
-      <w:r>
-        <w:rPr>
-          <w:i/>
-        </w:rPr>
-        <w:t>OntoCheck</w:t>
-      </w:r>
-      <w:proofErr w:type="spellEnd"/>
-      <w:r>
-        <w:rPr>
-          <w:i/>
-        </w:rPr>
-        <w:t xml:space="preserve"> view correctly, you have to do the following: </w:t>
-      </w:r>
-      <w:r>
-        <w:rPr>
-          <w:i/>
-        </w:rPr>
-        <w:br/>
-        <w:t xml:space="preserve">First, create a new Tab and give it a name, e.g. </w:t>
-      </w:r>
-      <w:proofErr w:type="spellStart"/>
-      <w:r>
-        <w:rPr>
-          <w:i/>
-        </w:rPr>
-        <w:t>OntoCheckTab</w:t>
-      </w:r>
-      <w:proofErr w:type="spellEnd"/>
-      <w:r>
-        <w:rPr>
-          <w:i/>
-        </w:rPr>
-        <w:t xml:space="preserve">. Then drop the class hierarchy view to the left inside the empty new Tab. Then drop the </w:t>
-      </w:r>
-      <w:proofErr w:type="spellStart"/>
-      <w:r>
-        <w:rPr>
-          <w:i/>
-        </w:rPr>
-        <w:t>OntoCheck</w:t>
-      </w:r>
-      <w:proofErr w:type="spellEnd"/>
-      <w:r>
-        <w:rPr>
-          <w:i/>
-        </w:rPr>
-        <w:t xml:space="preserve"> Class View to the right of it, select the thing top level class and configure the Class hierarchy to be visible to the left and leave enough room to make the </w:t>
-      </w:r>
-      <w:proofErr w:type="spellStart"/>
-      <w:r>
-        <w:rPr>
-          <w:i/>
-        </w:rPr>
-        <w:t>OntoCheck</w:t>
-      </w:r>
-      <w:proofErr w:type="spellEnd"/>
-      <w:r>
-        <w:rPr>
-          <w:i/>
-        </w:rPr>
-        <w:t xml:space="preserve"> GUI appear in full to the right side of it. Now select some class in the class hierarchy. All tests done with </w:t>
-      </w:r>
-      <w:proofErr w:type="spellStart"/>
-      <w:r>
-        <w:rPr>
-          <w:i/>
-        </w:rPr>
-        <w:t>OntoCheck</w:t>
-      </w:r>
-      <w:proofErr w:type="spellEnd"/>
-      <w:r>
-        <w:rPr>
-          <w:i/>
-        </w:rPr>
-        <w:t xml:space="preserve"> will be done </w:t>
-      </w:r>
-      <w:proofErr w:type="spellStart"/>
-      <w:r>
-        <w:rPr>
-          <w:i/>
-        </w:rPr>
-        <w:t>rootwards</w:t>
-      </w:r>
-      <w:proofErr w:type="spellEnd"/>
-      <w:r>
-        <w:rPr>
-          <w:i/>
-        </w:rPr>
-        <w:t xml:space="preserve"> from this selected node. You can then save the tab.</w:t>
-      </w:r>
-    </w:p>
-    <w:p>
-      <w:r>
-        <w:t xml:space="preserve">When entering the DL expressivity domain, we can use the ‘Run Ontology Test’ function from within </w:t>
-      </w:r>
-      <w:proofErr w:type="gramStart"/>
-      <w:r>
-        <w:t>Protégé  3.5</w:t>
-      </w:r>
-      <w:proofErr w:type="gramEnd"/>
-      <w:r>
-        <w:t xml:space="preserve"> (e.g. to discover redundant assertions</w:t>
-      </w:r>
-      <w:r>
-        <w:t>:</w:t>
-      </w:r>
-      <w:r>
-        <w:tab/>
-        <w:t>DefaultOWLNamedClass(http://purl.org/biotop/btl2.owl#ImmaterialThreeDimensionalPhysicalEntity)</w:t>
-      </w:r>
-      <w:r>
-        <w:tab/>
-        <w:t>This class duplicates restrictions from parents (btl2:hasBoundary only (btl2:OneDimensionalPhysicalEntity or btl2:TwoDimensionalPhysicalEntity))</w:t>
-      </w:r>
-    </w:p>
-    <w:p>
-      <w:r>
-        <w:t xml:space="preserve">Another useful tool to discover and rectify modelling errors is </w:t>
-      </w:r>
-      <w:r>
-        <w:t xml:space="preserve">the Ontology Pitfall Scanner OOPS service at: </w:t>
-      </w:r>
-      <w:hyperlink r:id="rId31" w:history="1">
-        <w:r>
-          <w:rPr>
-            <w:rStyle w:val="Hyperlink"/>
-          </w:rPr>
-          <w:t>http://oeg-lia3.dia.fi.upm.es/oops/index-content.jsp</w:t>
-        </w:r>
-      </w:hyperlink>
-      <w:r>
-        <w:t xml:space="preserve"> </w:t>
-      </w:r>
-    </w:p>
-    <w:p>
-      <w:pPr>
-        <w:pStyle w:val="berschrift2"/>
-      </w:pPr>
-      <w:bookmarkStart w:id="20" w:name="_Toc362967563"/>
-      <w:r>
-        <w:t>Recommended Class Naming C</w:t>
-      </w:r>
-      <w:r>
-        <w:t>onventions</w:t>
-      </w:r>
-      <w:bookmarkEnd w:id="20"/>
-    </w:p>
-    <w:p>
-      <w:r>
-        <w:t>To provide some guidance on how a meaningful and unambiguous term /class label should look like, the OBO Foundry has provided a set of naming conventions (</w:t>
-      </w:r>
-      <w:hyperlink r:id="rId32" w:history="1">
-        <w:r>
-          <w:rPr>
-            <w:rStyle w:val="Hyperlink"/>
-          </w:rPr>
-          <w:t>http://obofoundry.org/wiki/index.php/Naming</w:t>
-        </w:r>
-      </w:hyperlink>
-      <w:r>
-        <w:t xml:space="preserve"> </w:t>
-      </w:r>
-      <w:r>
-        <w:t xml:space="preserve">). Within P4 we can define labelling Checks via the P4 plugin </w:t>
-      </w:r>
-      <w:proofErr w:type="spellStart"/>
-      <w:r>
-        <w:t>OntoCheck</w:t>
-      </w:r>
-      <w:proofErr w:type="spellEnd"/>
-      <w:r>
-        <w:t xml:space="preserve">: </w:t>
-      </w:r>
-      <w:r>
-        <w:t xml:space="preserve"> </w:t>
-      </w:r>
-      <w:hyperlink r:id="rId33" w:history="1">
-        <w:r>
-          <w:rPr>
-            <w:rStyle w:val="Hyperlink"/>
-          </w:rPr>
-          <w:t>http://www.imbi.uni-freiburg.de/ontology/OntoCheck</w:t>
-        </w:r>
-      </w:hyperlink>
-      <w:r>
-        <w:t xml:space="preserve"> </w:t>
-      </w:r>
-    </w:p>
-    <w:p>
-      <w:pPr>
-        <w:pStyle w:val="berschrift2"/>
-      </w:pPr>
-      <w:bookmarkStart w:id="21" w:name="_Toc362967564"/>
-      <w:r>
-        <w:t>Increase Java RAM Heap Size for P4</w:t>
-      </w:r>
-      <w:bookmarkEnd w:id="21"/>
-    </w:p>
-    <w:p>
-      <w:r>
-        <w:t xml:space="preserve">To open larger and complex ontologies you should increase the RAM heap size to be &gt;3GB. This is explained at </w:t>
-      </w:r>
-      <w:hyperlink r:id="rId34" w:history="1">
-        <w:r>
-          <w:rPr>
-            <w:rStyle w:val="Hyperlink"/>
-          </w:rPr>
-          <w:t>http://protegewiki.stanford.edu/wiki/Setting_Heap_Size</w:t>
-        </w:r>
-      </w:hyperlink>
-      <w:r>
-        <w:t xml:space="preserve"> </w:t>
-      </w:r>
-    </w:p>
-    <w:p>
-      <w:pPr>
-        <w:pStyle w:val="berschrift2"/>
-      </w:pPr>
-      <w:bookmarkStart w:id="22" w:name="_Toc362967565"/>
-      <w:r>
-        <w:t>Handling of Imports</w:t>
-      </w:r>
-      <w:bookmarkEnd w:id="22"/>
-    </w:p>
-    <w:p>
-      <w:r>
-        <w:t xml:space="preserve">There is a configuration file, catalog-v001.xml, which sets </w:t>
-      </w:r>
-      <w:proofErr w:type="spellStart"/>
-      <w:r>
-        <w:t>Protege</w:t>
-      </w:r>
-      <w:proofErr w:type="spellEnd"/>
-      <w:r>
-        <w:t xml:space="preserve"> to load imported ontologies from local files.</w:t>
-      </w:r>
-    </w:p>
-    <w:p>
-      <w:pPr>
-        <w:pStyle w:val="berschrift2"/>
-      </w:pPr>
-      <w:bookmarkStart w:id="23" w:name="_Toc362967566"/>
-      <w:r>
-        <w:t xml:space="preserve">Term obsoletion </w:t>
-      </w:r>
-      <w:r>
-        <w:t xml:space="preserve">practice </w:t>
-      </w:r>
-      <w:r>
-        <w:t xml:space="preserve">and </w:t>
-      </w:r>
-      <w:r>
-        <w:t>_</w:t>
-      </w:r>
-      <w:r>
-        <w:t>Purgatory usage</w:t>
-      </w:r>
-      <w:bookmarkEnd w:id="23"/>
-    </w:p>
-    <w:p>
-      <w:r>
-        <w:t>There are multiple ways to do this. The easiest would be using owl: Deprecated Class, owl: Deprecated Property. Alternatively w</w:t>
-      </w:r>
-      <w:r>
-        <w:t xml:space="preserve">e can re-use the policy specified for OBI at </w:t>
-      </w:r>
-      <w:hyperlink r:id="rId35" w:history="1">
-        <w:r>
-          <w:rPr>
-            <w:rStyle w:val="Hyperlink"/>
-          </w:rPr>
-          <w:t>http://obi-ontology.org/page/OBIDeprecationPolicy</w:t>
-        </w:r>
-      </w:hyperlink>
-      <w:r>
-        <w:t xml:space="preserve">. </w:t>
-      </w:r>
-    </w:p>
-    <w:p>
-      <w:r>
-        <w:t xml:space="preserve">Deprecated terms should be advertised at the </w:t>
-      </w:r>
-      <w:proofErr w:type="spellStart"/>
-      <w:r>
-        <w:t>nmrML</w:t>
-      </w:r>
-      <w:proofErr w:type="spellEnd"/>
-      <w:r>
-        <w:t xml:space="preserve"> mailing list prior to deprecation. The terms can be deprecated if no objections are raised within a week.</w:t>
-      </w:r>
-    </w:p>
-    <w:p>
-      <w:r>
-        <w:t>Step by step</w:t>
-      </w:r>
-      <w:r>
-        <w:t xml:space="preserve"> (taken for OBI, so ignore annotation property usage for the moment)</w:t>
-      </w:r>
-      <w:r>
-        <w:t>:</w:t>
-      </w:r>
-    </w:p>
-    <w:p>
-      <w:pPr>
-        <w:pStyle w:val="Listenabsatz"/>
-        <w:numPr>
-          <w:ilvl w:val="0"/>
-          <w:numId w:val="16"/>
-        </w:numPr>
-      </w:pPr>
-      <w:r>
-        <w:t>remove any child of term-to-be-deprecated to sensible parent, drag and drop one by one</w:t>
-      </w:r>
-    </w:p>
-    <w:p>
-      <w:pPr>
-        <w:pStyle w:val="Listenabsatz"/>
-        <w:numPr>
-          <w:ilvl w:val="0"/>
-          <w:numId w:val="16"/>
-        </w:numPr>
-      </w:pPr>
-      <w:r>
-        <w:t>remove all logical axioms of term-to-be-deprecated, you can copy axioms to the editor notes as record</w:t>
-      </w:r>
-    </w:p>
-    <w:p>
-      <w:pPr>
-        <w:pStyle w:val="Listenabsatz"/>
-        <w:numPr>
-          <w:ilvl w:val="0"/>
-          <w:numId w:val="16"/>
-        </w:numPr>
-      </w:pPr>
-      <w:r>
-        <w:t>make sure no any other terms use term-to-be-deprecated, check usage tab</w:t>
-      </w:r>
-    </w:p>
-    <w:p>
-      <w:pPr>
-        <w:pStyle w:val="Listenabsatz"/>
-        <w:numPr>
-          <w:ilvl w:val="0"/>
-          <w:numId w:val="16"/>
-        </w:numPr>
-      </w:pPr>
-      <w:r>
-        <w:lastRenderedPageBreak/>
-        <w:t>add reason for deprecation property to the term-to-be-deprecated by adding annotation 'has obsolescence reason', choose predefined terms (e.g. 'failed exploratory term' , 'placeholder removed' , 'terms merged' , 'term imported' , 'term split') from 'Entity IRI' tab's 'Individuals' tab and add replacement term property if there is one</w:t>
-      </w:r>
-    </w:p>
-    <w:p>
-      <w:pPr>
-        <w:pStyle w:val="Listenabsatz"/>
-        <w:numPr>
-          <w:ilvl w:val="0"/>
-          <w:numId w:val="16"/>
-        </w:numPr>
-      </w:pPr>
-      <w:r>
-        <w:t xml:space="preserve">add prefix to </w:t>
-      </w:r>
-      <w:proofErr w:type="spellStart"/>
-      <w:r>
-        <w:t>rdfs</w:t>
-      </w:r>
-      <w:proofErr w:type="spellEnd"/>
-      <w:r>
-        <w:t xml:space="preserve"> label obsolete_</w:t>
-      </w:r>
-    </w:p>
-    <w:p>
-      <w:pPr>
-        <w:pStyle w:val="Listenabsatz"/>
-        <w:numPr>
-          <w:ilvl w:val="0"/>
-          <w:numId w:val="16"/>
-        </w:numPr>
-      </w:pPr>
-      <w:r>
-        <w:t>remove from existing parent class</w:t>
-      </w:r>
-    </w:p>
-    <w:p>
-      <w:pPr>
-        <w:pStyle w:val="Listenabsatz"/>
-        <w:numPr>
-          <w:ilvl w:val="0"/>
-          <w:numId w:val="16"/>
-        </w:numPr>
-      </w:pPr>
-      <w:r>
-        <w:t>add annotation 'deprecated' with value "true" and type "</w:t>
-      </w:r>
-      <w:proofErr w:type="spellStart"/>
-      <w:r>
-        <w:t>boolean</w:t>
-      </w:r>
-      <w:proofErr w:type="spellEnd"/>
-      <w:r>
-        <w:t>"</w:t>
-      </w:r>
-    </w:p>
-    <w:p>
-      <w:pPr>
-        <w:pStyle w:val="Listenabsatz"/>
-        <w:numPr>
-          <w:ilvl w:val="0"/>
-          <w:numId w:val="16"/>
-        </w:numPr>
-      </w:pPr>
-      <w:r>
-        <w:t>save</w:t>
-      </w:r>
-    </w:p>
-    <w:p>
-      <w:pPr>
-        <w:pStyle w:val="Listenabsatz"/>
-        <w:numPr>
-          <w:ilvl w:val="0"/>
-          <w:numId w:val="16"/>
-        </w:numPr>
-      </w:pPr>
-      <w:r>
-        <w:t>reason over in P</w:t>
-      </w:r>
-      <w:r>
-        <w:t>4, check consistency - if you leave the old parent and the ob</w:t>
-      </w:r>
-      <w:r>
-        <w:t>sole</w:t>
-      </w:r>
-      <w:r>
-        <w:t>te one will generate an inconsistency</w:t>
-      </w:r>
-    </w:p>
-    <w:p>
-      <w:pPr>
-        <w:pStyle w:val="Listenabsatz"/>
-        <w:numPr>
-          <w:ilvl w:val="0"/>
-          <w:numId w:val="16"/>
-        </w:numPr>
-      </w:pPr>
-      <w:r>
-        <w:t xml:space="preserve">if OK check in as a new file with an </w:t>
-      </w:r>
-      <w:proofErr w:type="spellStart"/>
-      <w:r>
-        <w:t>git</w:t>
-      </w:r>
-      <w:proofErr w:type="spellEnd"/>
-      <w:r>
-        <w:t xml:space="preserve"> log</w:t>
-      </w:r>
-    </w:p>
-    <w:p>
-      <w:pPr>
-        <w:pStyle w:val="berschrift2"/>
-      </w:pPr>
-      <w:bookmarkStart w:id="24" w:name="_Toc362967567"/>
-      <w:r>
-        <w:t>Set Search to allow for full regular expression searches under File/preferences/general</w:t>
-      </w:r>
-      <w:bookmarkEnd w:id="24"/>
+        <w:t xml:space="preserve"> that you have to make show up in P4:</w:t>
+      </w:r>
     </w:p>
     <w:p>
       <w:r>
@@ -4280,10 +3799,10 @@
           <w:noProof/>
         </w:rPr>
         <w:drawing>
-          <wp:inline distT="0" distB="0" distL="0" distR="0" wp14:anchorId="43749BF5" wp14:editId="6B8FEB61">
+          <wp:inline distT="0" distB="0" distL="0" distR="0" wp14:anchorId="09ADB41E" wp14:editId="4FBEBEE7">
             <wp:extent cx="5972810" cy="3359785"/>
             <wp:effectExtent l="0" t="0" r="8890" b="0"/>
-            <wp:docPr id="2" name="Grafik 2"/>
+            <wp:docPr id="10" name="Grafik 10"/>
             <wp:cNvGraphicFramePr>
               <a:graphicFrameLocks xmlns:a="http://schemas.openxmlformats.org/drawingml/2006/main" noChangeAspect="1"/>
             </wp:cNvGraphicFramePr>
@@ -4295,7 +3814,7 @@
                     <pic:cNvPicPr/>
                   </pic:nvPicPr>
                   <pic:blipFill>
-                    <a:blip r:embed="rId36"/>
+                    <a:blip r:embed="rId30"/>
                     <a:stretch>
                       <a:fillRect/>
                     </a:stretch>
@@ -4316,6 +3835,786 @@
         </w:drawing>
       </w:r>
     </w:p>
+    <w:p>
+      <w:r>
+        <w:t xml:space="preserve">Just select Window/Import tab, and select the </w:t>
+      </w:r>
+      <w:r>
+        <w:t>nmrCVtab.layout.xml</w:t>
+      </w:r>
+      <w:r>
+        <w:t xml:space="preserve"> file from the </w:t>
+      </w:r>
+      <w:proofErr w:type="spellStart"/>
+      <w:r>
+        <w:t>github</w:t>
+      </w:r>
+      <w:proofErr w:type="spellEnd"/>
+      <w:r>
+        <w:t xml:space="preserve"> ontology folder as input. You can do the same with the </w:t>
+      </w:r>
+      <w:proofErr w:type="spellStart"/>
+      <w:r>
+        <w:t>OntoCheck</w:t>
+      </w:r>
+      <w:proofErr w:type="spellEnd"/>
+      <w:r>
+        <w:t xml:space="preserve"> Tab.</w:t>
+      </w:r>
+    </w:p>
+    <w:p>
+      <w:pPr>
+        <w:pStyle w:val="berschrift2"/>
+      </w:pPr>
+      <w:bookmarkStart w:id="20" w:name="_Toc363119935"/>
+      <w:r>
+        <w:lastRenderedPageBreak/>
+        <w:t>Testing the Ontology before release (Clean-up Checks)</w:t>
+      </w:r>
+      <w:bookmarkEnd w:id="20"/>
+    </w:p>
+    <w:p>
+      <w:r>
+        <w:t>We also need to agree on unit tests to be done prior to a release.</w:t>
+      </w:r>
+      <w:r>
+        <w:t xml:space="preserve"> </w:t>
+      </w:r>
+    </w:p>
+    <w:p>
+      <w:r>
+        <w:t xml:space="preserve">A useful plugin to check the ontology e.g. for redundant class names or naming convention violations is </w:t>
+      </w:r>
+      <w:proofErr w:type="spellStart"/>
+      <w:r>
+        <w:t>OntoCheck</w:t>
+      </w:r>
+      <w:proofErr w:type="spellEnd"/>
+      <w:r>
+        <w:t>, to be downloaded and installed from</w:t>
+      </w:r>
+    </w:p>
+    <w:p>
+      <w:pPr>
+        <w:rPr>
+          <w:rStyle w:val="Hyperlink"/>
+        </w:rPr>
+      </w:pPr>
+      <w:hyperlink r:id="rId31" w:history="1">
+        <w:r>
+          <w:rPr>
+            <w:rStyle w:val="Hyperlink"/>
+          </w:rPr>
+          <w:t>http://www.imbi.uni-freiburg.de/ontology/OntoCheck/</w:t>
+        </w:r>
+      </w:hyperlink>
+    </w:p>
+    <w:p>
+      <w:pPr>
+        <w:rPr>
+          <w:rStyle w:val="Hyperlink"/>
+          <w:i/>
+        </w:rPr>
+      </w:pPr>
+      <w:r>
+        <w:rPr>
+          <w:i/>
+        </w:rPr>
+        <w:t xml:space="preserve">To make P4.x load and display the </w:t>
+      </w:r>
+      <w:proofErr w:type="spellStart"/>
+      <w:r>
+        <w:rPr>
+          <w:i/>
+        </w:rPr>
+        <w:t>OntoCheck</w:t>
+      </w:r>
+      <w:proofErr w:type="spellEnd"/>
+      <w:r>
+        <w:rPr>
+          <w:i/>
+        </w:rPr>
+        <w:t xml:space="preserve"> view correctly, you have to do the following: </w:t>
+      </w:r>
+      <w:r>
+        <w:rPr>
+          <w:i/>
+        </w:rPr>
+        <w:br/>
+        <w:t xml:space="preserve">First, create a new Tab and give it a name, e.g. </w:t>
+      </w:r>
+      <w:proofErr w:type="spellStart"/>
+      <w:r>
+        <w:rPr>
+          <w:i/>
+        </w:rPr>
+        <w:t>OntoCheckTab</w:t>
+      </w:r>
+      <w:proofErr w:type="spellEnd"/>
+      <w:r>
+        <w:rPr>
+          <w:i/>
+        </w:rPr>
+        <w:t xml:space="preserve">. Then drop the class hierarchy view to the left inside the empty new Tab. Then drop the </w:t>
+      </w:r>
+      <w:proofErr w:type="spellStart"/>
+      <w:r>
+        <w:rPr>
+          <w:i/>
+        </w:rPr>
+        <w:t>OntoCheck</w:t>
+      </w:r>
+      <w:proofErr w:type="spellEnd"/>
+      <w:r>
+        <w:rPr>
+          <w:i/>
+        </w:rPr>
+        <w:t xml:space="preserve"> Class View to the right of it, select the thing top level class and configure the Class hierarchy to be visible to the left and leave enough room to make the </w:t>
+      </w:r>
+      <w:proofErr w:type="spellStart"/>
+      <w:r>
+        <w:rPr>
+          <w:i/>
+        </w:rPr>
+        <w:t>OntoCheck</w:t>
+      </w:r>
+      <w:proofErr w:type="spellEnd"/>
+      <w:r>
+        <w:rPr>
+          <w:i/>
+        </w:rPr>
+        <w:t xml:space="preserve"> GUI appear in full to the right side of it. Now select some class in the class hierarchy. All tests done with </w:t>
+      </w:r>
+      <w:proofErr w:type="spellStart"/>
+      <w:r>
+        <w:rPr>
+          <w:i/>
+        </w:rPr>
+        <w:t>OntoCheck</w:t>
+      </w:r>
+      <w:proofErr w:type="spellEnd"/>
+      <w:r>
+        <w:rPr>
+          <w:i/>
+        </w:rPr>
+        <w:t xml:space="preserve"> will be done </w:t>
+      </w:r>
+      <w:proofErr w:type="spellStart"/>
+      <w:r>
+        <w:rPr>
+          <w:i/>
+        </w:rPr>
+        <w:t>rootwards</w:t>
+      </w:r>
+      <w:proofErr w:type="spellEnd"/>
+      <w:r>
+        <w:rPr>
+          <w:i/>
+        </w:rPr>
+        <w:t xml:space="preserve"> from this selected node. You can then save the tab.</w:t>
+      </w:r>
+    </w:p>
+    <w:p>
+      <w:r>
+        <w:t xml:space="preserve">When entering the DL expressivity domain, we can use the ‘Run Ontology Test’ function from within </w:t>
+      </w:r>
+      <w:proofErr w:type="gramStart"/>
+      <w:r>
+        <w:t>Protégé  3.5</w:t>
+      </w:r>
+      <w:proofErr w:type="gramEnd"/>
+      <w:r>
+        <w:t xml:space="preserve"> (e.g. to discover redundant assertions</w:t>
+      </w:r>
+      <w:r>
+        <w:t>:</w:t>
+      </w:r>
+      <w:r>
+        <w:tab/>
+        <w:t>DefaultOWLNamedClass(http://purl.org/biotop/btl2.owl#ImmaterialThreeDimensionalPhysicalEntity)</w:t>
+      </w:r>
+      <w:r>
+        <w:tab/>
+        <w:t>This class duplicates restrictions from parents (btl2:hasBoundary only (btl2:OneDimensionalPhysicalEntity or btl2:TwoDimensionalPhysicalEntity))</w:t>
+      </w:r>
+    </w:p>
+    <w:p>
+      <w:r>
+        <w:t xml:space="preserve">Another useful tool to discover and rectify modelling errors is </w:t>
+      </w:r>
+      <w:r>
+        <w:t xml:space="preserve">the Ontology Pitfall Scanner OOPS service at: </w:t>
+      </w:r>
+      <w:hyperlink r:id="rId32" w:history="1">
+        <w:r>
+          <w:rPr>
+            <w:rStyle w:val="Hyperlink"/>
+          </w:rPr>
+          <w:t>http://oeg-lia3.dia.fi.upm.es/oops/index-content.jsp</w:t>
+        </w:r>
+      </w:hyperlink>
+      <w:r>
+        <w:t xml:space="preserve"> </w:t>
+      </w:r>
+    </w:p>
+    <w:p>
+      <w:pPr>
+        <w:pStyle w:val="berschrift2"/>
+      </w:pPr>
+      <w:bookmarkStart w:id="21" w:name="_Toc363119936"/>
+      <w:r>
+        <w:t>R</w:t>
+      </w:r>
+      <w:r>
+        <w:t>A</w:t>
+      </w:r>
+      <w:r>
+        <w:t xml:space="preserve"> and RU metadata</w:t>
+      </w:r>
+      <w:bookmarkEnd w:id="21"/>
+    </w:p>
+    <w:p>
+      <w:r>
+        <w:t>In order to not get stuck in the meta-ether, c</w:t>
+      </w:r>
+      <w:r>
+        <w:t>apture s</w:t>
+      </w:r>
+      <w:r>
+        <w:t xml:space="preserve">parse administrative metadata, e.g. </w:t>
+      </w:r>
+      <w:r>
+        <w:t xml:space="preserve">Aristotelian natural language definition, label. Everything else is optional. For our purpose Dublin core is enough to describe representational Units (RU). To describe the whole artefact as a project, we use annotation properties form DOAP at </w:t>
+      </w:r>
+      <w:hyperlink r:id="rId33" w:history="1">
+        <w:r>
+          <w:rPr>
+            <w:rStyle w:val="Hyperlink"/>
+          </w:rPr>
+          <w:t>http://usefulinc.com/ns/d</w:t>
+        </w:r>
+        <w:r>
+          <w:rPr>
+            <w:rStyle w:val="Hyperlink"/>
+          </w:rPr>
+          <w:t>o</w:t>
+        </w:r>
+        <w:r>
+          <w:rPr>
+            <w:rStyle w:val="Hyperlink"/>
+          </w:rPr>
+          <w:t>ap#</w:t>
+        </w:r>
+      </w:hyperlink>
+      <w:r>
+        <w:t xml:space="preserve"> </w:t>
+      </w:r>
+    </w:p>
+    <w:p>
+      <w:r>
+        <w:t xml:space="preserve"> </w:t>
+      </w:r>
+      <w:r>
+        <w:t xml:space="preserve">A more comprehensive set of </w:t>
+      </w:r>
+      <w:r>
+        <w:t>administrative and editorial Metadata</w:t>
+      </w:r>
+      <w:r>
+        <w:t xml:space="preserve"> is used by OBI:</w:t>
+      </w:r>
+      <w:r>
+        <w:t xml:space="preserve"> </w:t>
+      </w:r>
+      <w:hyperlink r:id="rId34" w:history="1">
+        <w:r>
+          <w:rPr>
+            <w:rStyle w:val="Hyperlink"/>
+          </w:rPr>
+          <w:t>http://obi-ontology.org/page/OBI_Minimal_metadata</w:t>
+        </w:r>
+      </w:hyperlink>
+      <w:r>
+        <w:t xml:space="preserve">. That set is defined in the IAO at </w:t>
+      </w:r>
+      <w:hyperlink r:id="rId35" w:history="1">
+        <w:r>
+          <w:rPr>
+            <w:rStyle w:val="Hyperlink"/>
+          </w:rPr>
+          <w:t>http://code.google.com/p/information-artifact-ontology/wiki/OntologyMetadata</w:t>
+        </w:r>
+      </w:hyperlink>
+      <w:r>
+        <w:t xml:space="preserve"> </w:t>
+      </w:r>
+    </w:p>
+    <w:p>
+      <w:pPr>
+        <w:pStyle w:val="berschrift2"/>
+      </w:pPr>
+      <w:bookmarkStart w:id="22" w:name="_Toc363119937"/>
+      <w:r>
+        <w:t>Recommended Class Naming C</w:t>
+      </w:r>
+      <w:r>
+        <w:t>onventions</w:t>
+      </w:r>
+      <w:bookmarkEnd w:id="22"/>
+    </w:p>
+    <w:p>
+      <w:r>
+        <w:t>To provide some guidance on how a meaningful and unambiguous term /class label should look like, the OBO Foundry has provided a set of naming conventions (</w:t>
+      </w:r>
+      <w:hyperlink r:id="rId36" w:history="1">
+        <w:r>
+          <w:rPr>
+            <w:rStyle w:val="Hyperlink"/>
+          </w:rPr>
+          <w:t>http://obofoundry.org/wiki/index.php/Naming</w:t>
+        </w:r>
+      </w:hyperlink>
+      <w:r>
+        <w:t xml:space="preserve"> </w:t>
+      </w:r>
+      <w:r>
+        <w:t xml:space="preserve">). Within P4 we can define labelling Checks via the P4 plugin </w:t>
+      </w:r>
+      <w:proofErr w:type="spellStart"/>
+      <w:r>
+        <w:t>OntoCheck</w:t>
+      </w:r>
+      <w:proofErr w:type="spellEnd"/>
+      <w:r>
+        <w:t xml:space="preserve">: </w:t>
+      </w:r>
+      <w:r>
+        <w:t xml:space="preserve"> </w:t>
+      </w:r>
+      <w:hyperlink r:id="rId37" w:history="1">
+        <w:r>
+          <w:rPr>
+            <w:rStyle w:val="Hyperlink"/>
+          </w:rPr>
+          <w:t>http://www.imbi.uni-freiburg.de/ontology/OntoCheck</w:t>
+        </w:r>
+      </w:hyperlink>
+      <w:r>
+        <w:t xml:space="preserve"> </w:t>
+      </w:r>
+    </w:p>
+    <w:p>
+      <w:pPr>
+        <w:pStyle w:val="berschrift2"/>
+      </w:pPr>
+      <w:bookmarkStart w:id="23" w:name="_Toc363119938"/>
+      <w:r>
+        <w:t>Increase Java RAM Heap Size for P4</w:t>
+      </w:r>
+      <w:bookmarkEnd w:id="23"/>
+    </w:p>
+    <w:p>
+      <w:r>
+        <w:t xml:space="preserve">To open larger and complex ontologies you should increase the RAM heap size to be &gt;3GB. This is explained at </w:t>
+      </w:r>
+      <w:hyperlink r:id="rId38" w:history="1">
+        <w:r>
+          <w:rPr>
+            <w:rStyle w:val="Hyperlink"/>
+          </w:rPr>
+          <w:t>http://protegewiki.stanford.edu/wiki/Setting_Heap_Size</w:t>
+        </w:r>
+      </w:hyperlink>
+      <w:r>
+        <w:t xml:space="preserve"> </w:t>
+      </w:r>
+    </w:p>
+    <w:p>
+      <w:pPr>
+        <w:pStyle w:val="berschrift2"/>
+      </w:pPr>
+      <w:bookmarkStart w:id="24" w:name="_Toc363119939"/>
+      <w:r>
+        <w:t>Handling of Imports</w:t>
+      </w:r>
+      <w:bookmarkEnd w:id="24"/>
+    </w:p>
+    <w:p>
+      <w:r>
+        <w:t xml:space="preserve">There is a configuration file, catalog-v001.xml, which sets </w:t>
+      </w:r>
+      <w:proofErr w:type="spellStart"/>
+      <w:r>
+        <w:t>Protege</w:t>
+      </w:r>
+      <w:proofErr w:type="spellEnd"/>
+      <w:r>
+        <w:t xml:space="preserve"> to load imported ontologies from local files.</w:t>
+      </w:r>
+    </w:p>
+    <w:p>
+      <w:pPr>
+        <w:pStyle w:val="berschrift2"/>
+      </w:pPr>
+      <w:bookmarkStart w:id="25" w:name="_Toc363119940"/>
+      <w:r>
+        <w:lastRenderedPageBreak/>
+        <w:t xml:space="preserve">Term obsoletion </w:t>
+      </w:r>
+      <w:r>
+        <w:t xml:space="preserve">practice </w:t>
+      </w:r>
+      <w:r>
+        <w:t xml:space="preserve">and </w:t>
+      </w:r>
+      <w:r>
+        <w:t>_</w:t>
+      </w:r>
+      <w:r>
+        <w:t>Purgatory usage</w:t>
+      </w:r>
+      <w:bookmarkEnd w:id="25"/>
+    </w:p>
+    <w:p>
+      <w:r>
+        <w:t>Step by step</w:t>
+      </w:r>
+      <w:r>
+        <w:t xml:space="preserve"> (</w:t>
+      </w:r>
+      <w:r>
+        <w:t xml:space="preserve">a DL aligned deprecation policy is used in </w:t>
+      </w:r>
+      <w:r>
+        <w:t>OBI</w:t>
+      </w:r>
+      <w:r>
+        <w:t xml:space="preserve"> </w:t>
+      </w:r>
+      <w:hyperlink r:id="rId39" w:history="1">
+        <w:r>
+          <w:rPr>
+            <w:rStyle w:val="Hyperlink"/>
+          </w:rPr>
+          <w:t>http://obi-ontology.org/page/OBIDeprecationPolicy</w:t>
+        </w:r>
+      </w:hyperlink>
+      <w:r>
+        <w:t>)</w:t>
+      </w:r>
+      <w:r>
+        <w:t>:</w:t>
+      </w:r>
+    </w:p>
+    <w:p>
+      <w:pPr>
+        <w:pStyle w:val="Listenabsatz"/>
+        <w:numPr>
+          <w:ilvl w:val="0"/>
+          <w:numId w:val="16"/>
+        </w:numPr>
+      </w:pPr>
+      <w:r>
+        <w:t xml:space="preserve">Deprecated terms should be advertised at the </w:t>
+      </w:r>
+      <w:proofErr w:type="spellStart"/>
+      <w:r>
+        <w:t>nmrML</w:t>
+      </w:r>
+      <w:proofErr w:type="spellEnd"/>
+      <w:r>
+        <w:t xml:space="preserve"> mailing list prior to deprecation. The terms can be deprecated if no objections are raised within a week.</w:t>
+      </w:r>
+    </w:p>
+    <w:p>
+      <w:pPr>
+        <w:pStyle w:val="Listenabsatz"/>
+        <w:numPr>
+          <w:ilvl w:val="0"/>
+          <w:numId w:val="16"/>
+        </w:numPr>
+      </w:pPr>
+      <w:r>
+        <w:t>remove any child of term-to-be-deprecated to sensible parent, drag and drop one by one</w:t>
+      </w:r>
+    </w:p>
+    <w:p>
+      <w:pPr>
+        <w:pStyle w:val="Listenabsatz"/>
+        <w:numPr>
+          <w:ilvl w:val="0"/>
+          <w:numId w:val="16"/>
+        </w:numPr>
+      </w:pPr>
+      <w:r>
+        <w:t>remove from existing parent class</w:t>
+      </w:r>
+    </w:p>
+    <w:p>
+      <w:pPr>
+        <w:pStyle w:val="Listenabsatz"/>
+        <w:numPr>
+          <w:ilvl w:val="0"/>
+          <w:numId w:val="16"/>
+        </w:numPr>
+      </w:pPr>
+      <w:r>
+        <w:t>make sure no other terms use term-to-be-deprecated, check this via ‘usage’ tab</w:t>
+      </w:r>
+    </w:p>
+    <w:p>
+      <w:pPr>
+        <w:pStyle w:val="Listenabsatz"/>
+        <w:numPr>
+          <w:ilvl w:val="0"/>
+          <w:numId w:val="16"/>
+        </w:numPr>
+      </w:pPr>
+      <w:commentRangeStart w:id="26"/>
+      <w:r>
+        <w:t>move term into _obso</w:t>
+      </w:r>
+      <w:r>
+        <w:t>lete or _purgatory helper class</w:t>
+      </w:r>
+      <w:commentRangeEnd w:id="26"/>
+      <w:r>
+        <w:rPr>
+          <w:rStyle w:val="Kommentarzeichen"/>
+        </w:rPr>
+        <w:commentReference w:id="26"/>
+      </w:r>
+    </w:p>
+    <w:p>
+      <w:pPr>
+        <w:pStyle w:val="Listenabsatz"/>
+        <w:numPr>
+          <w:ilvl w:val="0"/>
+          <w:numId w:val="16"/>
+        </w:numPr>
+      </w:pPr>
+      <w:proofErr w:type="gramStart"/>
+      <w:r>
+        <w:t>remove</w:t>
+      </w:r>
+      <w:proofErr w:type="gramEnd"/>
+      <w:r>
+        <w:t xml:space="preserve"> all logical axioms of term-to-be-deprecated, you can copy axio</w:t>
+      </w:r>
+      <w:r>
+        <w:t xml:space="preserve">ms to </w:t>
+      </w:r>
+      <w:r>
+        <w:t>comment annotation property</w:t>
+      </w:r>
+      <w:r>
+        <w:t xml:space="preserve"> as record. A logical axio</w:t>
+      </w:r>
+      <w:r>
+        <w:t>m</w:t>
+      </w:r>
+      <w:r>
+        <w:t xml:space="preserve"> is also the </w:t>
+      </w:r>
+      <w:proofErr w:type="spellStart"/>
+      <w:r>
+        <w:t>SubclassOf</w:t>
+      </w:r>
+      <w:proofErr w:type="spellEnd"/>
+      <w:r>
+        <w:t xml:space="preserve"> statement. So be aware to remove all additional asserted parenthoods, to avoid situations such as the following</w:t>
+      </w:r>
+      <w:r>
+        <w:t>, in which the term erroneously kept an additional superclass assertion (data file content)</w:t>
+      </w:r>
+      <w:r>
+        <w:t>:</w:t>
+      </w:r>
+    </w:p>
+    <w:p>
+      <w:pPr>
+        <w:pStyle w:val="Listenabsatz"/>
+      </w:pPr>
+      <w:r>
+        <w:rPr>
+          <w:noProof/>
+        </w:rPr>
+        <w:drawing>
+          <wp:inline distT="0" distB="0" distL="0" distR="0" wp14:anchorId="1999F63A" wp14:editId="4DBEDFA3">
+            <wp:extent cx="2762250" cy="761389"/>
+            <wp:effectExtent l="0" t="0" r="0" b="635"/>
+            <wp:docPr id="11" name="Grafik 11"/>
+            <wp:cNvGraphicFramePr>
+              <a:graphicFrameLocks xmlns:a="http://schemas.openxmlformats.org/drawingml/2006/main" noChangeAspect="1"/>
+            </wp:cNvGraphicFramePr>
+            <a:graphic xmlns:a="http://schemas.openxmlformats.org/drawingml/2006/main">
+              <a:graphicData uri="http://schemas.openxmlformats.org/drawingml/2006/picture">
+                <pic:pic xmlns:pic="http://schemas.openxmlformats.org/drawingml/2006/picture">
+                  <pic:nvPicPr>
+                    <pic:cNvPr id="11" name="AvoidHalfObsoletions.jpg"/>
+                    <pic:cNvPicPr/>
+                  </pic:nvPicPr>
+                  <pic:blipFill>
+                    <a:blip r:embed="rId40">
+                      <a:extLst>
+                        <a:ext uri="{28A0092B-C50C-407E-A947-70E740481C1C}">
+                          <a14:useLocalDpi xmlns:a14="http://schemas.microsoft.com/office/drawing/2010/main" val="0"/>
+                        </a:ext>
+                      </a:extLst>
+                    </a:blip>
+                    <a:stretch>
+                      <a:fillRect/>
+                    </a:stretch>
+                  </pic:blipFill>
+                  <pic:spPr>
+                    <a:xfrm>
+                      <a:off x="0" y="0"/>
+                      <a:ext cx="2784294" cy="767465"/>
+                    </a:xfrm>
+                    <a:prstGeom prst="rect">
+                      <a:avLst/>
+                    </a:prstGeom>
+                  </pic:spPr>
+                </pic:pic>
+              </a:graphicData>
+            </a:graphic>
+          </wp:inline>
+        </w:drawing>
+      </w:r>
+    </w:p>
+    <w:p>
+      <w:pPr>
+        <w:pStyle w:val="Listenabsatz"/>
+        <w:numPr>
+          <w:ilvl w:val="0"/>
+          <w:numId w:val="16"/>
+        </w:numPr>
+      </w:pPr>
+      <w:r>
+        <w:t xml:space="preserve">add reason for deprecation </w:t>
+      </w:r>
+      <w:r>
+        <w:t xml:space="preserve">via an annotation </w:t>
+      </w:r>
+      <w:r>
+        <w:t>property to the term-to-be-deprecated by adding annotation 'has obsolescence reason', choose predefined terms (e.g. 'failed exploratory term' , 'placeholder removed' , 'terms merged' , 'term imported' , 'term split') from 'Entity IRI' tab's 'Individuals' tab and add replacement term property if there is one</w:t>
+      </w:r>
+    </w:p>
+    <w:p>
+      <w:pPr>
+        <w:pStyle w:val="Listenabsatz"/>
+        <w:numPr>
+          <w:ilvl w:val="0"/>
+          <w:numId w:val="16"/>
+        </w:numPr>
+      </w:pPr>
+      <w:r>
+        <w:t>save</w:t>
+      </w:r>
+    </w:p>
+    <w:p>
+      <w:pPr>
+        <w:pStyle w:val="Listenabsatz"/>
+        <w:numPr>
+          <w:ilvl w:val="0"/>
+          <w:numId w:val="16"/>
+        </w:numPr>
+      </w:pPr>
+      <w:r>
+        <w:t>(</w:t>
+      </w:r>
+      <w:r>
+        <w:t>reason over in P</w:t>
+      </w:r>
+      <w:r>
+        <w:t>4, check consistency - if you leave the old parent and the ob</w:t>
+      </w:r>
+      <w:r>
+        <w:t>sole</w:t>
+      </w:r>
+      <w:r>
+        <w:t>te one will generate an inconsistency</w:t>
+      </w:r>
+      <w:r>
+        <w:t>)</w:t>
+      </w:r>
+    </w:p>
+    <w:p>
+      <w:pPr>
+        <w:pStyle w:val="Listenabsatz"/>
+        <w:numPr>
+          <w:ilvl w:val="0"/>
+          <w:numId w:val="16"/>
+        </w:numPr>
+      </w:pPr>
+      <w:r>
+        <w:t>if OK check in as a new file with an</w:t>
+      </w:r>
+      <w:r>
+        <w:t xml:space="preserve"> appropriate </w:t>
+      </w:r>
+      <w:proofErr w:type="spellStart"/>
+      <w:r>
+        <w:t>git</w:t>
+      </w:r>
+      <w:proofErr w:type="spellEnd"/>
+      <w:r>
+        <w:t xml:space="preserve"> log</w:t>
+      </w:r>
+    </w:p>
+    <w:p>
+      <w:pPr>
+        <w:pStyle w:val="berschrift2"/>
+      </w:pPr>
+      <w:bookmarkStart w:id="27" w:name="_Toc363119941"/>
+      <w:r>
+        <w:t>Set Search to allow for full regular expression searches under File/preferences/general</w:t>
+      </w:r>
+      <w:bookmarkEnd w:id="27"/>
+    </w:p>
+    <w:p>
+      <w:r>
+        <w:rPr>
+          <w:noProof/>
+        </w:rPr>
+        <w:lastRenderedPageBreak/>
+        <w:drawing>
+          <wp:inline distT="0" distB="0" distL="0" distR="0" wp14:anchorId="43749BF5" wp14:editId="6B8FEB61">
+            <wp:extent cx="5972810" cy="3359785"/>
+            <wp:effectExtent l="0" t="0" r="8890" b="0"/>
+            <wp:docPr id="2" name="Grafik 2"/>
+            <wp:cNvGraphicFramePr>
+              <a:graphicFrameLocks xmlns:a="http://schemas.openxmlformats.org/drawingml/2006/main" noChangeAspect="1"/>
+            </wp:cNvGraphicFramePr>
+            <a:graphic xmlns:a="http://schemas.openxmlformats.org/drawingml/2006/main">
+              <a:graphicData uri="http://schemas.openxmlformats.org/drawingml/2006/picture">
+                <pic:pic xmlns:pic="http://schemas.openxmlformats.org/drawingml/2006/picture">
+                  <pic:nvPicPr>
+                    <pic:cNvPr id="1" name=""/>
+                    <pic:cNvPicPr/>
+                  </pic:nvPicPr>
+                  <pic:blipFill>
+                    <a:blip r:embed="rId41"/>
+                    <a:stretch>
+                      <a:fillRect/>
+                    </a:stretch>
+                  </pic:blipFill>
+                  <pic:spPr>
+                    <a:xfrm>
+                      <a:off x="0" y="0"/>
+                      <a:ext cx="5972810" cy="3359785"/>
+                    </a:xfrm>
+                    <a:prstGeom prst="rect">
+                      <a:avLst/>
+                    </a:prstGeom>
+                  </pic:spPr>
+                </pic:pic>
+              </a:graphicData>
+            </a:graphic>
+          </wp:inline>
+        </w:drawing>
+      </w:r>
+    </w:p>
     <w:p/>
     <w:p>
       <w:pPr>
@@ -4386,7 +4685,7 @@
                     <pic:cNvPicPr/>
                   </pic:nvPicPr>
                   <pic:blipFill>
-                    <a:blip r:embed="rId37"/>
+                    <a:blip r:embed="rId42"/>
                     <a:stretch>
                       <a:fillRect/>
                     </a:stretch>
@@ -4408,8 +4707,8 @@
       </w:r>
     </w:p>
     <w:sectPr>
-      <w:headerReference w:type="default" r:id="rId38"/>
-      <w:footerReference w:type="default" r:id="rId39"/>
+      <w:headerReference w:type="default" r:id="rId43"/>
+      <w:footerReference w:type="default" r:id="rId44"/>
       <w:pgSz w:w="12240" w:h="15840"/>
       <w:pgMar w:top="1417" w:right="1417" w:bottom="1134" w:left="1417" w:header="708" w:footer="708" w:gutter="0"/>
       <w:cols w:space="708"/>
@@ -4421,7 +4720,25 @@
 
 <file path=word/comments.xml><?xml version="1.0" encoding="utf-8"?>
 <w:comments xmlns:wpc="http://schemas.microsoft.com/office/word/2010/wordprocessingCanvas" xmlns:mc="http://schemas.openxmlformats.org/markup-compatibility/2006" xmlns:o="urn:schemas-microsoft-com:office:office" xmlns:r="http://schemas.openxmlformats.org/officeDocument/2006/relationships" xmlns:m="http://schemas.openxmlformats.org/officeDocument/2006/math" xmlns:v="urn:schemas-microsoft-com:vml" xmlns:wp14="http://schemas.microsoft.com/office/word/2010/wordprocessingDrawing" xmlns:wp="http://schemas.openxmlformats.org/drawingml/2006/wordprocessingDrawing" xmlns:w10="urn:schemas-microsoft-com:office:word" xmlns:w="http://schemas.openxmlformats.org/wordprocessingml/2006/main" xmlns:w14="http://schemas.microsoft.com/office/word/2010/wordml" xmlns:w15="http://schemas.microsoft.com/office/word/2012/wordml" xmlns:wpg="http://schemas.microsoft.com/office/word/2010/wordprocessingGroup" xmlns:wpi="http://schemas.microsoft.com/office/word/2010/wordprocessingInk" xmlns:wne="http://schemas.microsoft.com/office/word/2006/wordml" xmlns:wps="http://schemas.microsoft.com/office/word/2010/wordprocessingShape" mc:Ignorable="w14 w15 wp14">
-  <w:comment w:id="13" w:author="dschober" w:date="2013-07-24T09:02:00Z" w:initials="d">
+  <w:comment w:id="3" w:author="dschober" w:date="2013-08-01T15:52:00Z" w:initials="d">
+    <w:p>
+      <w:pPr>
+        <w:pStyle w:val="Kommentartext"/>
+      </w:pPr>
+      <w:r>
+        <w:rPr>
+          <w:rStyle w:val="Kommentarzeichen"/>
+        </w:rPr>
+        <w:annotationRef/>
+      </w:r>
+      <w:r>
+        <w:t>At the moment it does contain some design principles. These will have to be factored out into a separate document. I will do this soon.</w:t>
+      </w:r>
+      <w:bookmarkStart w:id="4" w:name="_GoBack"/>
+      <w:bookmarkEnd w:id="4"/>
+    </w:p>
+  </w:comment>
+  <w:comment w:id="14" w:author="dschober" w:date="2013-07-24T09:02:00Z" w:initials="d">
     <w:p>
       <w:pPr>
         <w:pStyle w:val="StandardWeb"/>
@@ -5011,11 +5328,11 @@
       <w:pPr>
         <w:pStyle w:val="berschrift2"/>
       </w:pPr>
-      <w:bookmarkStart w:id="14" w:name="howname"/>
+      <w:bookmarkStart w:id="15" w:name="howname"/>
       <w:r>
         <w:t>Choosing semantic web conform URIs</w:t>
       </w:r>
-      <w:bookmarkEnd w:id="14"/>
+      <w:bookmarkEnd w:id="15"/>
     </w:p>
     <w:p>
       <w:pPr>
@@ -5880,7 +6197,7 @@
       </w:pPr>
     </w:p>
   </w:comment>
-  <w:comment w:id="16" w:author="dschober" w:date="2013-07-24T09:18:00Z" w:initials="d">
+  <w:comment w:id="17" w:author="dschober" w:date="2013-07-24T09:18:00Z" w:initials="d">
     <w:p>
       <w:pPr>
         <w:pStyle w:val="Kommentartext"/>
@@ -6663,13 +6980,44 @@
       </w:pPr>
     </w:p>
   </w:comment>
+  <w:comment w:id="26" w:author="dschober" w:date="2013-08-01T10:23:00Z" w:initials="d">
+    <w:p>
+      <w:r>
+        <w:rPr>
+          <w:rStyle w:val="Kommentarzeichen"/>
+        </w:rPr>
+        <w:annotationRef/>
+      </w:r>
+      <w:r>
+        <w:t xml:space="preserve">There are multiple ways to mark created terms for final </w:t>
+      </w:r>
+      <w:proofErr w:type="spellStart"/>
+      <w:r>
+        <w:t>obsoletion</w:t>
+      </w:r>
+      <w:proofErr w:type="spellEnd"/>
+      <w:r>
+        <w:t xml:space="preserve">). The easiest would be using owl: Deprecated Class and owl: Deprecated Property. </w:t>
+      </w:r>
+      <w:r>
+        <w:t>This however does not allow for _purgatory.</w:t>
+      </w:r>
+    </w:p>
+    <w:p>
+      <w:pPr>
+        <w:pStyle w:val="Kommentartext"/>
+      </w:pPr>
+    </w:p>
+  </w:comment>
 </w:comments>
 </file>
 
 <file path=word/commentsExtended.xml><?xml version="1.0" encoding="utf-8"?>
 <w15:commentsEx xmlns:wpc="http://schemas.microsoft.com/office/word/2010/wordprocessingCanvas" xmlns:mc="http://schemas.openxmlformats.org/markup-compatibility/2006" xmlns:o="urn:schemas-microsoft-com:office:office" xmlns:r="http://schemas.openxmlformats.org/officeDocument/2006/relationships" xmlns:m="http://schemas.openxmlformats.org/officeDocument/2006/math" xmlns:v="urn:schemas-microsoft-com:vml" xmlns:wp14="http://schemas.microsoft.com/office/word/2010/wordprocessingDrawing" xmlns:wp="http://schemas.openxmlformats.org/drawingml/2006/wordprocessingDrawing" xmlns:w10="urn:schemas-microsoft-com:office:word" xmlns:w="http://schemas.openxmlformats.org/wordprocessingml/2006/main" xmlns:w14="http://schemas.microsoft.com/office/word/2010/wordml" xmlns:w15="http://schemas.microsoft.com/office/word/2012/wordml" xmlns:wpg="http://schemas.microsoft.com/office/word/2010/wordprocessingGroup" xmlns:wpi="http://schemas.microsoft.com/office/word/2010/wordprocessingInk" xmlns:wne="http://schemas.microsoft.com/office/word/2006/wordml" xmlns:wps="http://schemas.microsoft.com/office/word/2010/wordprocessingShape" mc:Ignorable="w14 w15 wp14">
+  <w15:commentEx w15:paraId="352224DE" w15:done="0"/>
   <w15:commentEx w15:paraId="1367505D" w15:done="0"/>
   <w15:commentEx w15:paraId="6D86D5B7" w15:done="0"/>
+  <w15:commentEx w15:paraId="63A13FF7" w15:done="0"/>
 </w15:commentsEx>
 </file>
 
@@ -6729,7 +7077,7 @@
             <w:noProof/>
             <w:lang w:val="de-DE"/>
           </w:rPr>
-          <w:t>2</w:t>
+          <w:t>12</w:t>
         </w:r>
         <w:r>
           <w:fldChar w:fldCharType="end"/>
@@ -11146,7 +11494,7 @@
 </file>
 
 <file path=customXml/itemProps1.xml><?xml version="1.0" encoding="utf-8"?>
-<ds:datastoreItem xmlns:ds="http://schemas.openxmlformats.org/officeDocument/2006/customXml" ds:itemID="{D7B9C196-17AD-4B63-8680-60EA544385BE}">
+<ds:datastoreItem xmlns:ds="http://schemas.openxmlformats.org/officeDocument/2006/customXml" ds:itemID="{7CABDD93-9438-4254-B8EF-A8585B4F8325}">
   <ds:schemaRefs>
     <ds:schemaRef ds:uri="http://schemas.openxmlformats.org/officeDocument/2006/bibliography"/>
   </ds:schemaRefs>

</xml_diff>